<commit_message>
Introduction feedback fully implemented in report
</commit_message>
<xml_diff>
--- a/LansingModel/Report/report.docx
+++ b/LansingModel/Report/report.docx
@@ -1190,7 +1190,44 @@
         <w:rPr>
           <w:rFonts w:ascii="Times New Roman" w:hAnsi="Times New Roman" w:cs="Times New Roman"/>
         </w:rPr>
-        <w:t xml:space="preserve"> In </w:t>
+        <w:t xml:space="preserve"> In the Seychelles warbler, maternal age negatively affects offspring lifespan, although such a correlation does not seem to occur between paternal age and offspring lifespan </w:t>
+      </w:r>
+      <w:r>
+        <w:rPr>
+          <w:rFonts w:ascii="Times New Roman" w:hAnsi="Times New Roman" w:cs="Times New Roman"/>
+        </w:rPr>
+        <w:fldChar w:fldCharType="begin"/>
+      </w:r>
+      <w:r>
+        <w:rPr>
+          <w:rFonts w:ascii="Times New Roman" w:hAnsi="Times New Roman" w:cs="Times New Roman"/>
+        </w:rPr>
+        <w:instrText xml:space="preserve"> ADDIN ZOTERO_ITEM CSL_CITATION {"citationID":"KxOulSXt","properties":{"formattedCitation":"(Sparks et al., 2022)","plainCitation":"(Sparks et al., 2022)","noteIndex":0},"citationItems":[{"id":13,"uris":["http://zotero.org/users/local/BVfsSd01/items/REA4ITHW","http://zotero.org/users/11930833/items/REA4ITHW"],"itemData":{"id":13,"type":"article-journal","abstract":"Parental age can have considerable effects on offspring phenotypes and health. However, intergenerational effects may also have longer term effects on offspring fitness. Few studies have investigated parental age effects on offspring fitness in natural populations while also testing for sex- and environment-specific effects. Further, longitudinal parental age effects may be masked by population-level processes such as the selective disappearance of poor-quality individuals. Here, we used multigenerational data collected on individually marked Seychelles warblers (Acrocephalus sechellensis) to investigate the impact of maternal and paternal age on offspring life span and lifetime reproductive success. We found negative effects of maternal age on female offspring life span and lifetime reproductive success, which were driven by within-mother effects. There was no difference in annual reproductive output of females born to older versus younger mothers, suggesting that the differences in offspring lifetime reproductive success were driven by effects on offspring life span. In contrast, there was no association between paternal age and female offspring life span or either maternal or paternal age and male offspring life span. Lifetime reproductive success, but not annual reproductive success, of male offspring increased with maternal age, but this was driven by between-mother effects. No paternal age effects were found on female offspring lifetime reproductive success but there was a positive between-father effect on male offspring lifetime reproductive success. We did not find strong evidence for environment-dependent parental age effects. Our study provides evidence for parental age effects on the lifetime fitness of offspring and shows that such effects can be sex dependent. These results add to the growing literature indicating the importance of intergenerational effects on long-term offspring performance and highlight that these effects can be an important driver of variation in longevity and fitness in the wild.","container-title":"Evolution Letters","DOI":"10.1002/evl3.300","ISSN":"2056-3744","issue":"6","journalAbbreviation":"Evolution Letters","page":"438-449","title":"Sex-dependent effects of parental age on offspring fitness in a cooperatively breeding bird","volume":"6","author":[{"family":"Sparks","given":"Alexandra M."},{"family":"Hammers","given":"Martijn"},{"family":"Komdeur","given":"Jan"},{"family":"Burke","given":"Terry"},{"family":"Richardson","given":"David S."},{"family":"Dugdale","given":"Hannah L."}],"issued":{"date-parts":[["2022",12,1]]}}}],"schema":"https://github.com/citation-style-language/schema/raw/master/csl-citation.json"} </w:instrText>
+      </w:r>
+      <w:r>
+        <w:rPr>
+          <w:rFonts w:ascii="Times New Roman" w:hAnsi="Times New Roman" w:cs="Times New Roman"/>
+        </w:rPr>
+        <w:fldChar w:fldCharType="separate"/>
+      </w:r>
+      <w:r>
+        <w:rPr>
+          <w:rFonts w:ascii="Times New Roman" w:hAnsi="Times New Roman" w:cs="Times New Roman"/>
+          <w:noProof/>
+        </w:rPr>
+        <w:t>(Sparks et al., 2022)</w:t>
+      </w:r>
+      <w:r>
+        <w:rPr>
+          <w:rFonts w:ascii="Times New Roman" w:hAnsi="Times New Roman" w:cs="Times New Roman"/>
+        </w:rPr>
+        <w:fldChar w:fldCharType="end"/>
+      </w:r>
+      <w:r>
+        <w:rPr>
+          <w:rFonts w:ascii="Times New Roman" w:hAnsi="Times New Roman" w:cs="Times New Roman"/>
+        </w:rPr>
+        <w:t xml:space="preserve">. In </w:t>
       </w:r>
       <w:r>
         <w:rPr>
@@ -1380,31 +1417,59 @@
           <w:rFonts w:ascii="Times New Roman" w:hAnsi="Times New Roman" w:cs="Times New Roman"/>
         </w:rPr>
         <w:tab/>
-        <w:t xml:space="preserve">Parental age </w:t>
-      </w:r>
-      <w:r>
-        <w:rPr>
-          <w:rFonts w:ascii="Times New Roman" w:hAnsi="Times New Roman" w:cs="Times New Roman"/>
-        </w:rPr>
-        <w:t xml:space="preserve">has been suggested to play a part in offspring lifespan and quality. </w:t>
-      </w:r>
-      <w:r>
-        <w:rPr>
-          <w:rFonts w:ascii="Times New Roman" w:hAnsi="Times New Roman" w:cs="Times New Roman"/>
-        </w:rPr>
-        <w:t xml:space="preserve">It has been </w:t>
-      </w:r>
-      <w:r>
-        <w:rPr>
-          <w:rFonts w:ascii="Times New Roman" w:hAnsi="Times New Roman" w:cs="Times New Roman"/>
-        </w:rPr>
-        <w:t>demonstrated</w:t>
-      </w:r>
-      <w:r>
-        <w:rPr>
-          <w:rFonts w:ascii="Times New Roman" w:hAnsi="Times New Roman" w:cs="Times New Roman"/>
-        </w:rPr>
-        <w:t xml:space="preserve"> that maternal effect senescence will decline more rapidly than fertility senescence </w:t>
+        <w:t xml:space="preserve">Theoretical models have demonstrated that a Lansing effect can readily evolve. </w:t>
+      </w:r>
+      <w:proofErr w:type="spellStart"/>
+      <w:r>
+        <w:rPr>
+          <w:rFonts w:ascii="Times New Roman" w:hAnsi="Times New Roman" w:cs="Times New Roman"/>
+        </w:rPr>
+        <w:t>Moorad</w:t>
+      </w:r>
+      <w:proofErr w:type="spellEnd"/>
+      <w:r>
+        <w:rPr>
+          <w:rFonts w:ascii="Times New Roman" w:hAnsi="Times New Roman" w:cs="Times New Roman"/>
+        </w:rPr>
+        <w:t xml:space="preserve"> &amp; </w:t>
+      </w:r>
+      <w:proofErr w:type="spellStart"/>
+      <w:r>
+        <w:rPr>
+          <w:rFonts w:ascii="Times New Roman" w:hAnsi="Times New Roman" w:cs="Times New Roman"/>
+        </w:rPr>
+        <w:t>Nussey</w:t>
+      </w:r>
+      <w:proofErr w:type="spellEnd"/>
+      <w:r>
+        <w:rPr>
+          <w:rFonts w:ascii="Times New Roman" w:hAnsi="Times New Roman" w:cs="Times New Roman"/>
+        </w:rPr>
+        <w:t xml:space="preserve"> (2016) have demonstrated in a quantitative genetics model and Hernández et al. (2020) in a demographic model that selection against deleterious maternal senescence effects declines with increasing age. However, a Lansing effect might also be counteracted – at least to a certain extent – by an age-specific parental investment into reproduction vs. somatic repair. T</w:t>
+      </w:r>
+      <w:r>
+        <w:rPr>
+          <w:rFonts w:ascii="Times New Roman" w:hAnsi="Times New Roman" w:cs="Times New Roman"/>
+        </w:rPr>
+        <w:t xml:space="preserve">he theory </w:t>
+      </w:r>
+      <w:r>
+        <w:rPr>
+          <w:rFonts w:ascii="Times New Roman" w:hAnsi="Times New Roman" w:cs="Times New Roman"/>
+        </w:rPr>
+        <w:t xml:space="preserve">of </w:t>
+      </w:r>
+      <w:r>
+        <w:rPr>
+          <w:rFonts w:ascii="Times New Roman" w:hAnsi="Times New Roman" w:cs="Times New Roman"/>
+        </w:rPr>
+        <w:t xml:space="preserve">‘terminal investment’ </w:t>
+      </w:r>
+      <w:r>
+        <w:rPr>
+          <w:rFonts w:ascii="Times New Roman" w:hAnsi="Times New Roman" w:cs="Times New Roman"/>
+        </w:rPr>
+        <w:t xml:space="preserve">predicts that individuals should invest more in reproduction at the end of its lifetime to prevent resources going to waste </w:t>
       </w:r>
       <w:r>
         <w:rPr>
@@ -1416,7 +1481,7 @@
         <w:rPr>
           <w:rFonts w:ascii="Times New Roman" w:hAnsi="Times New Roman" w:cs="Times New Roman"/>
         </w:rPr>
-        <w:instrText xml:space="preserve"> ADDIN ZOTERO_ITEM CSL_CITATION {"citationID":"3DXX1Tf8","properties":{"formattedCitation":"(Moorad &amp; Nussey, 2016)","plainCitation":"(Moorad &amp; Nussey, 2016)","noteIndex":0},"citationItems":[{"id":11,"uris":["http://zotero.org/users/local/BVfsSd01/items/U9IDYFBE","http://zotero.org/users/11930833/items/U9IDYFBE"],"itemData":{"id":11,"type":"article-journal","abstract":"Increased maternal age at reproduction is often associated with decreased offspring performance in numerous species of plants and animals (including humans). Current evolutionary theory considers such maternal effect senescence as part of a unified process of reproductive senescence, which is under identical age-specific selective pressures to fertility. We offer a novel theoretical perspective by combining William Hamilton's evolutionary model for aging with a quantitative genetic model of indirect genetic effects. We demonstrate that fertility and maternal effect senescence are likely to experience different patterns of age-specific selection and thus can evolve to take divergent forms. Applied to neonatal survival, we find that selection for maternal effects is the product of age-specific fertility and Hamilton's age-specific force of selection for fertility. Population genetic models show that senescence for these maternal effects can evolve in the absence of reproductive or actuarial senescence; this implies that maternal effect aging is a fundamentally distinct demographic manifestation of the evolution of aging. However, brief periods of increasingly beneficial maternal effects can evolve when fertility increases with age faster than cumulative survival declines. This is most likely to occur early in life. Our integration of theory provides a general framework with which to model, measure, and compare the evolutionary determinants of the social manifestations of aging. Extension of our maternal effects model to other ecological and social contexts could provide important insights into the drivers of the astonishing diversity of lifespans and aging patterns observed among species.","container-title":"Proceedings of the National Academy of Sciences","DOI":"doi: 10.1073/pnas.1520494113","issue":"2","journalAbbreviation":"Proc Natl Acad Sci U S A.","page":"362-7","title":"Evolution of maternal effect senescence","volume":"113","author":[{"family":"Moorad","given":"Jacob A."},{"family":"Nussey","given":"Daniel H."}],"issued":{"date-parts":[["2016",1,12]]}}}],"schema":"https://github.com/citation-style-language/schema/raw/master/csl-citation.json"} </w:instrText>
+        <w:instrText xml:space="preserve"> ADDIN ZOTERO_ITEM CSL_CITATION {"citationID":"rY3PKx0Z","properties":{"formattedCitation":"(Duffield et al., 2017)","plainCitation":"(Duffield et al., 2017)","noteIndex":0},"citationItems":[{"id":39,"uris":["http://zotero.org/users/11930833/items/XZJAPCSH"],"itemData":{"id":39,"type":"article-journal","abstract":"Although reproductive strategies can be influenced by a variety of intrinsic and extrinsic factors, life history theory provides a rigorous framework for explaining variation in reproductive effort. The terminal investment hypothesis proposes that a decreased expectation of future reproduction (as might arise from a mortality threat) should precipitate increased investment in current reproduction. Terminal investment has been widely studied, and a variety of intrinsic and extrinsic cues that elicit such a response have been identified across an array of taxa. Although terminal investment is often treated as a static strategy, the level at which a cue of decreased future reproduction is sufficient to trigger increased current reproductive effort (i.e., the terminal investment threshold) may depend on the context, including the internal state of the organism or its current external environment, independent of the cue that triggers a shift in reproductive investment. Here, we review empirical studies that address the terminal investment hypothesis, exploring both the intrinsic and extrinsic factors that mediate its expression. Based on these studies, we propose a novel framework within which to view the strategy of terminal investment, incorporating factors that influence an individual’s residual reproductive value beyond a terminal investment trigger—the dynamic terminal investment threshold.","container-title":"Behavioral Ecology and Sociobiology","DOI":"10.1007/s00265-017-2416-z","ISSN":"1432-0762","issue":"12","journalAbbreviation":"Behavioral Ecology and Sociobiology","page":"185","title":"A dynamic threshold model for terminal investment","volume":"71","author":[{"family":"Duffield","given":"Kristin R."},{"family":"Bowers","given":"E. Keith"},{"family":"Sakaluk","given":"Scott K."},{"family":"Sadd","given":"Ben M."}],"issued":{"date-parts":[["2017",12,3]]}}}],"schema":"https://github.com/citation-style-language/schema/raw/master/csl-citation.json"} </w:instrText>
       </w:r>
       <w:r>
         <w:rPr>
@@ -1429,7 +1494,7 @@
           <w:rFonts w:ascii="Times New Roman" w:hAnsi="Times New Roman" w:cs="Times New Roman"/>
           <w:noProof/>
         </w:rPr>
-        <w:t>(Moorad &amp; Nussey, 2016)</w:t>
+        <w:t>(Duffield et al., 2017)</w:t>
       </w:r>
       <w:r>
         <w:rPr>
@@ -1441,47 +1506,7 @@
         <w:rPr>
           <w:rFonts w:ascii="Times New Roman" w:hAnsi="Times New Roman" w:cs="Times New Roman"/>
         </w:rPr>
-        <w:t>. Meaning, an increase in maternal age has more effect on the quality of the offspring than on the maternal fertility</w:t>
-      </w:r>
-      <w:r>
-        <w:rPr>
-          <w:rFonts w:ascii="Times New Roman" w:hAnsi="Times New Roman" w:cs="Times New Roman"/>
-        </w:rPr>
-        <w:t>, d</w:t>
-      </w:r>
-      <w:r>
-        <w:rPr>
-          <w:rFonts w:ascii="Times New Roman" w:hAnsi="Times New Roman" w:cs="Times New Roman"/>
-        </w:rPr>
-        <w:t xml:space="preserve">emonstrating the importance of maternal age on the quality of the offspring and thus how important Lansing effect can be on the fitness of an individual. A generalized version of this model demonstrated the maternal effect senescence on age-specific survival and fertility throughout the life cycle in which the necessity of social interactions between mother and offspring is excluded. </w:t>
-      </w:r>
-      <w:proofErr w:type="spellStart"/>
-      <w:r>
-        <w:rPr>
-          <w:rFonts w:ascii="Times New Roman" w:hAnsi="Times New Roman" w:cs="Times New Roman"/>
-        </w:rPr>
-        <w:t>Hernádez</w:t>
-      </w:r>
-      <w:proofErr w:type="spellEnd"/>
-      <w:r>
-        <w:rPr>
-          <w:rFonts w:ascii="Times New Roman" w:hAnsi="Times New Roman" w:cs="Times New Roman"/>
-        </w:rPr>
-        <w:t xml:space="preserve"> </w:t>
-      </w:r>
-      <w:r>
-        <w:rPr>
-          <w:rFonts w:ascii="Times New Roman" w:hAnsi="Times New Roman" w:cs="Times New Roman"/>
-          <w:i/>
-          <w:iCs/>
-        </w:rPr>
-        <w:t>et al</w:t>
-      </w:r>
-      <w:r>
-        <w:rPr>
-          <w:rFonts w:ascii="Times New Roman" w:hAnsi="Times New Roman" w:cs="Times New Roman"/>
-        </w:rPr>
-        <w:t xml:space="preserve"> demonstrate a decrease in age-specific survival and fertility with an increasing maternal age </w:t>
+        <w:t xml:space="preserve">. However, as some theoretical models also predict the opposite to be true – individuals show reproductive restraint later in life instead of an increase in reproductive effort – a Lansing effect might also be reinforced by age-specific parental reproductive investment </w:t>
       </w:r>
       <w:r>
         <w:rPr>
@@ -1493,7 +1518,7 @@
         <w:rPr>
           <w:rFonts w:ascii="Times New Roman" w:hAnsi="Times New Roman" w:cs="Times New Roman"/>
         </w:rPr>
-        <w:instrText xml:space="preserve"> ADDIN ZOTERO_ITEM CSL_CITATION {"citationID":"cgWS0yu7","properties":{"formattedCitation":"(Hern\\uc0\\u225{}ndez et al., 2020)","plainCitation":"(Hernández et al., 2020)","noteIndex":0},"citationItems":[{"id":6,"uris":["http://zotero.org/users/local/BVfsSd01/items/GCCLIC79","http://zotero.org/users/11930833/items/GCCLIC79"],"itemData":{"id":6,"type":"article-journal","abstract":"Maternal effect senescence-a decline in offspring survival or fertility with maternal age-has been demonstrated in many taxa, including humans. Despite decades of phenotypic studies, questions remain about how maternal effect senescence impacts evolutionary fitness. To understand the influence of maternal effect senescence on population dynamics, fitness, and selection, we developed matrix population models in which individuals are jointly classified by age and maternal age. We fit these models to data from individual-based culture experiments on the aquatic invertebrate, Brachionus manjavacas (Rotifera). By comparing models with and without maternal effects, we found that maternal effect senescence significantly reduces fitness for B. manjavacas and that this decrease arises primarily through reduced fertility, particularly at maternal ages corresponding to peak reproductive output. We also used the models to estimate selection gradients, which measure the strength of selection, in both high growth rate (laboratory) and two simulated low growth rate environments. In all environments, selection gradients on survival and fertility decrease with increasing age. They also decrease with increasing maternal age for late maternal ages, implying that maternal effect senescence can evolve through the same process as in Hamilton's theory of the evolution of age-related senescence. The models we developed are widely applicable to evaluate the fitness consequences of maternal effect senescence across species with diverse aging and fertility schedule phenotypes.","container-title":"Proceedings of the National Academy of Sciences","DOI":"doi: 10.1073/pnas.1919988117","issue":"28","journalAbbreviation":"PNAS USA","page":"16431-16437","title":"A demographic and evolutionary analysis of maternal effect senescence","volume":"117","author":[{"family":"Hernández","given":"Christina M."},{"family":"Daalen","given":"Silke F.","non-dropping-particle":"van"},{"family":"Caswell","given":"Hal"},{"family":"Neubert","given":"Michael G."},{"family":"Gribble","given":"Kristin E."}],"issued":{"date-parts":[["2020",7,14]]}}}],"schema":"https://github.com/citation-style-language/schema/raw/master/csl-citation.json"} </w:instrText>
+        <w:instrText xml:space="preserve"> ADDIN ZOTERO_ITEM CSL_CITATION {"citationID":"goHiCmxS","properties":{"formattedCitation":"(McNamara et al., 2009)","plainCitation":"(McNamara et al., 2009)","noteIndex":0},"citationItems":[{"id":8,"uris":["http://zotero.org/users/local/BVfsSd01/items/V28DJ2SW","http://zotero.org/users/11930833/items/V28DJ2SW"],"itemData":{"id":8,"type":"article-journal","abstract":"Explaining why organisms schedule reproduction over their lifetimes in the various ways that they do is an enduring challenge in biology. An influential theoretical prediction states that organisms should increasingly invest in reproduction as they approach the end of their life. An apparent mismatch of empirical data with this prediction has been attributed to age-related constraints on the ability to reproduce. Here we present a general framework for the evolution of age-related reproductive trajectories. Instead of characterizing an organism by its age, we characterize it by its physiological condition. We develop a common currency that if maximized at each time guarantees the whole life history is optimal. This currency integrates reproduction, mortality and changes in condition. We predict that under broad conditions it will be optimal for organisms to invest less in reproduction as they age, thus challenging traditional interpretations of age-related traits and renewing debate about the extent to which observed life histories are shaped by constraint versus adaptation. Our analysis gives a striking illustration of the differences between an age-based and a condition-based approach to life-history theory. It also provides a unified account of not only standard life-history models but of related models involving the allocation of limited resources.","container-title":"Proceedings: Biological Sciences","DOI":"doi: 10.1098/rspb.2009.0959","issue":"1675","journalAbbreviation":"Proc Biol Sci.","page":"4061-6","title":"Deterioration, death and the evolution of reproductive restraint in late life","volume":"276","author":[{"family":"McNamara","given":"John M."},{"family":"Houston","given":"Alasdair I."},{"family":"Barta","given":"Zoltan"},{"family":"Scheuerlein","given":"Alexander"},{"family":"Fromhage","given":"Lutz"}],"issued":{"date-parts":[["2009",11,22]]}}}],"schema":"https://github.com/citation-style-language/schema/raw/master/csl-citation.json"} </w:instrText>
       </w:r>
       <w:r>
         <w:rPr>
@@ -1504,8 +1529,9 @@
       <w:r>
         <w:rPr>
           <w:rFonts w:ascii="Times New Roman" w:hAnsi="Times New Roman" w:cs="Times New Roman"/>
-        </w:rPr>
-        <w:t>(Hernández et al., 2020)</w:t>
+          <w:noProof/>
+        </w:rPr>
+        <w:t>(McNamara et al., 2009; van den Heuvel et al. 2009)</w:t>
       </w:r>
       <w:r>
         <w:rPr>
@@ -1518,230 +1544,6 @@
           <w:rFonts w:ascii="Times New Roman" w:hAnsi="Times New Roman" w:cs="Times New Roman"/>
         </w:rPr>
         <w:t xml:space="preserve">. </w:t>
-      </w:r>
-      <w:r>
-        <w:rPr>
-          <w:rFonts w:ascii="Times New Roman" w:hAnsi="Times New Roman" w:cs="Times New Roman"/>
-        </w:rPr>
-        <w:t>Conversely, t</w:t>
-      </w:r>
-      <w:r>
-        <w:rPr>
-          <w:rFonts w:ascii="Times New Roman" w:hAnsi="Times New Roman" w:cs="Times New Roman"/>
-        </w:rPr>
-        <w:t xml:space="preserve">he life-history theory ‘terminal investment’ </w:t>
-      </w:r>
-      <w:r>
-        <w:rPr>
-          <w:rFonts w:ascii="Times New Roman" w:hAnsi="Times New Roman" w:cs="Times New Roman"/>
-        </w:rPr>
-        <w:t>explains how an individual should invest more in reproduction at the end of its lifetime to prevent resources going to waste. This</w:t>
-      </w:r>
-      <w:r>
-        <w:rPr>
-          <w:rFonts w:ascii="Times New Roman" w:hAnsi="Times New Roman" w:cs="Times New Roman"/>
-        </w:rPr>
-        <w:t xml:space="preserve"> theory</w:t>
-      </w:r>
-      <w:r>
-        <w:rPr>
-          <w:rFonts w:ascii="Times New Roman" w:hAnsi="Times New Roman" w:cs="Times New Roman"/>
-        </w:rPr>
-        <w:t xml:space="preserve"> might </w:t>
-      </w:r>
-      <w:r>
-        <w:rPr>
-          <w:rFonts w:ascii="Times New Roman" w:hAnsi="Times New Roman" w:cs="Times New Roman"/>
-        </w:rPr>
-        <w:t xml:space="preserve">have opposing consequences on the offspring quality as the </w:t>
-      </w:r>
-      <w:r>
-        <w:rPr>
-          <w:rFonts w:ascii="Times New Roman" w:hAnsi="Times New Roman" w:cs="Times New Roman"/>
-        </w:rPr>
-        <w:t>Lansing effect</w:t>
-      </w:r>
-      <w:r>
-        <w:rPr>
-          <w:rFonts w:ascii="Times New Roman" w:hAnsi="Times New Roman" w:cs="Times New Roman"/>
-        </w:rPr>
-        <w:t>.</w:t>
-      </w:r>
-      <w:r>
-        <w:rPr>
-          <w:rFonts w:ascii="Times New Roman" w:hAnsi="Times New Roman" w:cs="Times New Roman"/>
-        </w:rPr>
-        <w:t xml:space="preserve"> However, McNamara </w:t>
-      </w:r>
-      <w:r>
-        <w:rPr>
-          <w:rFonts w:ascii="Times New Roman" w:hAnsi="Times New Roman" w:cs="Times New Roman"/>
-          <w:i/>
-          <w:iCs/>
-        </w:rPr>
-        <w:t xml:space="preserve">et al </w:t>
-      </w:r>
-      <w:r>
-        <w:rPr>
-          <w:rFonts w:ascii="Times New Roman" w:hAnsi="Times New Roman" w:cs="Times New Roman"/>
-        </w:rPr>
-        <w:t xml:space="preserve">find the opposite is true: individuals show reproductive restraint later in life instead of an increase in reproductive effort </w:t>
-      </w:r>
-      <w:r>
-        <w:rPr>
-          <w:rFonts w:ascii="Times New Roman" w:hAnsi="Times New Roman" w:cs="Times New Roman"/>
-        </w:rPr>
-        <w:fldChar w:fldCharType="begin"/>
-      </w:r>
-      <w:r>
-        <w:rPr>
-          <w:rFonts w:ascii="Times New Roman" w:hAnsi="Times New Roman" w:cs="Times New Roman"/>
-        </w:rPr>
-        <w:instrText xml:space="preserve"> ADDIN ZOTERO_ITEM CSL_CITATION {"citationID":"goHiCmxS","properties":{"formattedCitation":"(McNamara et al., 2009)","plainCitation":"(McNamara et al., 2009)","noteIndex":0},"citationItems":[{"id":8,"uris":["http://zotero.org/users/local/BVfsSd01/items/V28DJ2SW","http://zotero.org/users/11930833/items/V28DJ2SW"],"itemData":{"id":8,"type":"article-journal","abstract":"Explaining why organisms schedule reproduction over their lifetimes in the various ways that they do is an enduring challenge in biology. An influential theoretical prediction states that organisms should increasingly invest in reproduction as they approach the end of their life. An apparent mismatch of empirical data with this prediction has been attributed to age-related constraints on the ability to reproduce. Here we present a general framework for the evolution of age-related reproductive trajectories. Instead of characterizing an organism by its age, we characterize it by its physiological condition. We develop a common currency that if maximized at each time guarantees the whole life history is optimal. This currency integrates reproduction, mortality and changes in condition. We predict that under broad conditions it will be optimal for organisms to invest less in reproduction as they age, thus challenging traditional interpretations of age-related traits and renewing debate about the extent to which observed life histories are shaped by constraint versus adaptation. Our analysis gives a striking illustration of the differences between an age-based and a condition-based approach to life-history theory. It also provides a unified account of not only standard life-history models but of related models involving the allocation of limited resources.","container-title":"Proceedings: Biological Sciences","DOI":"doi: 10.1098/rspb.2009.0959","issue":"1675","journalAbbreviation":"Proc Biol Sci.","page":"4061-6","title":"Deterioration, death and the evolution of reproductive restraint in late life","volume":"276","author":[{"family":"McNamara","given":"John M."},{"family":"Houston","given":"Alasdair I."},{"family":"Barta","given":"Zoltan"},{"family":"Scheuerlein","given":"Alexander"},{"family":"Fromhage","given":"Lutz"}],"issued":{"date-parts":[["2009",11,22]]}}}],"schema":"https://github.com/citation-style-language/schema/raw/master/csl-citation.json"} </w:instrText>
-      </w:r>
-      <w:r>
-        <w:rPr>
-          <w:rFonts w:ascii="Times New Roman" w:hAnsi="Times New Roman" w:cs="Times New Roman"/>
-        </w:rPr>
-        <w:fldChar w:fldCharType="separate"/>
-      </w:r>
-      <w:r>
-        <w:rPr>
-          <w:rFonts w:ascii="Times New Roman" w:hAnsi="Times New Roman" w:cs="Times New Roman"/>
-          <w:noProof/>
-        </w:rPr>
-        <w:t>(McNamara et al., 2009)</w:t>
-      </w:r>
-      <w:r>
-        <w:rPr>
-          <w:rFonts w:ascii="Times New Roman" w:hAnsi="Times New Roman" w:cs="Times New Roman"/>
-        </w:rPr>
-        <w:fldChar w:fldCharType="end"/>
-      </w:r>
-      <w:r>
-        <w:rPr>
-          <w:rFonts w:ascii="Times New Roman" w:hAnsi="Times New Roman" w:cs="Times New Roman"/>
-        </w:rPr>
-        <w:t xml:space="preserve">. Physiological changes can be explained by the organism its activity. If an organism can accumulate damage due to reproduction, it might be more beneficial to focus less on reproduction as it ages, to prevent its own death </w:t>
-      </w:r>
-      <w:r>
-        <w:rPr>
-          <w:rFonts w:ascii="Times New Roman" w:hAnsi="Times New Roman" w:cs="Times New Roman"/>
-        </w:rPr>
-        <w:fldChar w:fldCharType="begin"/>
-      </w:r>
-      <w:r>
-        <w:rPr>
-          <w:rFonts w:ascii="Times New Roman" w:hAnsi="Times New Roman" w:cs="Times New Roman"/>
-        </w:rPr>
-        <w:instrText xml:space="preserve"> ADDIN ZOTERO_ITEM CSL_CITATION {"citationID":"CbrNTdMc","properties":{"formattedCitation":"(McNamara et al., 2009)","plainCitation":"(McNamara et al., 2009)","noteIndex":0},"citationItems":[{"id":8,"uris":["http://zotero.org/users/local/BVfsSd01/items/V28DJ2SW","http://zotero.org/users/11930833/items/V28DJ2SW"],"itemData":{"id":8,"type":"article-journal","abstract":"Explaining why organisms schedule reproduction over their lifetimes in the various ways that they do is an enduring challenge in biology. An influential theoretical prediction states that organisms should increasingly invest in reproduction as they approach the end of their life. An apparent mismatch of empirical data with this prediction has been attributed to age-related constraints on the ability to reproduce. Here we present a general framework for the evolution of age-related reproductive trajectories. Instead of characterizing an organism by its age, we characterize it by its physiological condition. We develop a common currency that if maximized at each time guarantees the whole life history is optimal. This currency integrates reproduction, mortality and changes in condition. We predict that under broad conditions it will be optimal for organisms to invest less in reproduction as they age, thus challenging traditional interpretations of age-related traits and renewing debate about the extent to which observed life histories are shaped by constraint versus adaptation. Our analysis gives a striking illustration of the differences between an age-based and a condition-based approach to life-history theory. It also provides a unified account of not only standard life-history models but of related models involving the allocation of limited resources.","container-title":"Proceedings: Biological Sciences","DOI":"doi: 10.1098/rspb.2009.0959","issue":"1675","journalAbbreviation":"Proc Biol Sci.","page":"4061-6","title":"Deterioration, death and the evolution of reproductive restraint in late life","volume":"276","author":[{"family":"McNamara","given":"John M."},{"family":"Houston","given":"Alasdair I."},{"family":"Barta","given":"Zoltan"},{"family":"Scheuerlein","given":"Alexander"},{"family":"Fromhage","given":"Lutz"}],"issued":{"date-parts":[["2009",11,22]]}}}],"schema":"https://github.com/citation-style-language/schema/raw/master/csl-citation.json"} </w:instrText>
-      </w:r>
-      <w:r>
-        <w:rPr>
-          <w:rFonts w:ascii="Times New Roman" w:hAnsi="Times New Roman" w:cs="Times New Roman"/>
-        </w:rPr>
-        <w:fldChar w:fldCharType="separate"/>
-      </w:r>
-      <w:r>
-        <w:rPr>
-          <w:rFonts w:ascii="Times New Roman" w:hAnsi="Times New Roman" w:cs="Times New Roman"/>
-          <w:noProof/>
-        </w:rPr>
-        <w:t>(McNamara et al., 2009)</w:t>
-      </w:r>
-      <w:r>
-        <w:rPr>
-          <w:rFonts w:ascii="Times New Roman" w:hAnsi="Times New Roman" w:cs="Times New Roman"/>
-        </w:rPr>
-        <w:fldChar w:fldCharType="end"/>
-      </w:r>
-      <w:r>
-        <w:rPr>
-          <w:rFonts w:ascii="Times New Roman" w:hAnsi="Times New Roman" w:cs="Times New Roman"/>
-        </w:rPr>
-        <w:t xml:space="preserve">. However, it is evolutionary advantageous to distribute more to reproduction </w:t>
-      </w:r>
-      <w:r>
-        <w:rPr>
-          <w:rFonts w:ascii="Times New Roman" w:hAnsi="Times New Roman" w:cs="Times New Roman"/>
-        </w:rPr>
-        <w:fldChar w:fldCharType="begin"/>
-      </w:r>
-      <w:r>
-        <w:rPr>
-          <w:rFonts w:ascii="Times New Roman" w:hAnsi="Times New Roman" w:cs="Times New Roman"/>
-        </w:rPr>
-        <w:instrText xml:space="preserve"> ADDIN ZOTERO_ITEM CSL_CITATION {"citationID":"Jm56FrFC","properties":{"formattedCitation":"(van den Heuvel et al., 2016)","plainCitation":"(van den Heuvel et al., 2016)","noteIndex":0},"citationItems":[{"id":14,"uris":["http://zotero.org/users/local/BVfsSd01/items/P794WAHE","http://zotero.org/users/11930833/items/P794WAHE"],"itemData":{"id":14,"type":"article-journal","abstract":"Maternal effects are ubiquitous in nature and affect a wide range of offspring phenotypes. Recent research suggests that maternal effects also contribute to ageing, but the theoretical basis for these observations is poorly understood. Here we develop a simple model to derive expectations for (i) if maternal effects on ageing evolve; (ii) the strength of maternal effects on ageing relative to direct environmental effects; and (iii) the predicted relationships between environmental quality, maternal age and offspring lifespan. Our model is based on the disposable soma theory of ageing, and the key assumption is thus that mothers trade off their own somatic maintenance against investment in offspring. This trade-off affects the biological age of offspring at birth in terms of accumulated damage, as indicated by biomarkers such as oxidative stress or telomere length. We find that the optimal allocation between investment in maternal somatic investment and investment in offspring results in old mothers and mothers with low resource availability producing offspring with reduced life span. Furthermore, the effects are interactive, such that the strongest maternal age effects on offspring lifespan are found under low resource availability. These findings are broadly consistent with results from laboratory studies investigating the onset and rate of ageing and field studies examining maternal effects on ageing in the wild.","container-title":"PLOS ONE","DOI":"10.1371/journal.pone.0145544","issue":"1","journalAbbreviation":"PLOS ONE","note":"publisher: Public Library of Science","page":"e0145544","title":"Disposable Soma Theory and the Evolution of Maternal Effects on Ageing","volume":"11","author":[{"family":"Heuvel","given":"Joost","non-dropping-particle":"van den"},{"family":"English","given":"Sinead"},{"family":"Uller","given":"Tobias"}],"issued":{"date-parts":[["2016",1,11]]}}}],"schema":"https://github.com/citation-style-language/schema/raw/master/csl-citation.json"} </w:instrText>
-      </w:r>
-      <w:r>
-        <w:rPr>
-          <w:rFonts w:ascii="Times New Roman" w:hAnsi="Times New Roman" w:cs="Times New Roman"/>
-        </w:rPr>
-        <w:fldChar w:fldCharType="separate"/>
-      </w:r>
-      <w:r>
-        <w:rPr>
-          <w:rFonts w:ascii="Times New Roman" w:hAnsi="Times New Roman" w:cs="Times New Roman"/>
-          <w:noProof/>
-        </w:rPr>
-        <w:t>(van den Heuvel et al., 2016)</w:t>
-      </w:r>
-      <w:r>
-        <w:rPr>
-          <w:rFonts w:ascii="Times New Roman" w:hAnsi="Times New Roman" w:cs="Times New Roman"/>
-        </w:rPr>
-        <w:fldChar w:fldCharType="end"/>
-      </w:r>
-      <w:r>
-        <w:rPr>
-          <w:rFonts w:ascii="Times New Roman" w:hAnsi="Times New Roman" w:cs="Times New Roman"/>
-        </w:rPr>
-        <w:t xml:space="preserve">. Not only maternal effect senescence might play a part in the Lansing effect, but paternal effect senescence as well. Sparks </w:t>
-      </w:r>
-      <w:r>
-        <w:rPr>
-          <w:rFonts w:ascii="Times New Roman" w:hAnsi="Times New Roman" w:cs="Times New Roman"/>
-          <w:i/>
-          <w:iCs/>
-        </w:rPr>
-        <w:t xml:space="preserve">et al </w:t>
-      </w:r>
-      <w:r>
-        <w:rPr>
-          <w:rFonts w:ascii="Times New Roman" w:hAnsi="Times New Roman" w:cs="Times New Roman"/>
-        </w:rPr>
-        <w:fldChar w:fldCharType="begin"/>
-      </w:r>
-      <w:r>
-        <w:rPr>
-          <w:rFonts w:ascii="Times New Roman" w:hAnsi="Times New Roman" w:cs="Times New Roman"/>
-        </w:rPr>
-        <w:instrText xml:space="preserve"> ADDIN ZOTERO_ITEM CSL_CITATION {"citationID":"CKfYo1Zi","properties":{"formattedCitation":"(2022)","plainCitation":"(2022)","noteIndex":0},"citationItems":[{"id":13,"uris":["http://zotero.org/users/local/BVfsSd01/items/REA4ITHW","http://zotero.org/users/11930833/items/REA4ITHW"],"itemData":{"id":13,"type":"article-journal","abstract":"Parental age can have considerable effects on offspring phenotypes and health. However, intergenerational effects may also have longer term effects on offspring fitness. Few studies have investigated parental age effects on offspring fitness in natural populations while also testing for sex- and environment-specific effects. Further, longitudinal parental age effects may be masked by population-level processes such as the selective disappearance of poor-quality individuals. Here, we used multigenerational data collected on individually marked Seychelles warblers (Acrocephalus sechellensis) to investigate the impact of maternal and paternal age on offspring life span and lifetime reproductive success. We found negative effects of maternal age on female offspring life span and lifetime reproductive success, which were driven by within-mother effects. There was no difference in annual reproductive output of females born to older versus younger mothers, suggesting that the differences in offspring lifetime reproductive success were driven by effects on offspring life span. In contrast, there was no association between paternal age and female offspring life span or either maternal or paternal age and male offspring life span. Lifetime reproductive success, but not annual reproductive success, of male offspring increased with maternal age, but this was driven by between-mother effects. No paternal age effects were found on female offspring lifetime reproductive success but there was a positive between-father effect on male offspring lifetime reproductive success. We did not find strong evidence for environment-dependent parental age effects. Our study provides evidence for parental age effects on the lifetime fitness of offspring and shows that such effects can be sex dependent. These results add to the growing literature indicating the importance of intergenerational effects on long-term offspring performance and highlight that these effects can be an important driver of variation in longevity and fitness in the wild.","container-title":"Evolution Letters","DOI":"10.1002/evl3.300","ISSN":"2056-3744","issue":"6","journalAbbreviation":"Evolution Letters","page":"438-449","title":"Sex-dependent effects of parental age on offspring fitness in a cooperatively breeding bird","volume":"6","author":[{"family":"Sparks","given":"Alexandra M."},{"family":"Hammers","given":"Martijn"},{"family":"Komdeur","given":"Jan"},{"family":"Burke","given":"Terry"},{"family":"Richardson","given":"David S."},{"family":"Dugdale","given":"Hannah L."}],"issued":{"date-parts":[["2022",12,1]]}},"label":"page","suppress-author":true}],"schema":"https://github.com/citation-style-language/schema/raw/master/csl-citation.json"} </w:instrText>
-      </w:r>
-      <w:r>
-        <w:rPr>
-          <w:rFonts w:ascii="Times New Roman" w:hAnsi="Times New Roman" w:cs="Times New Roman"/>
-        </w:rPr>
-        <w:fldChar w:fldCharType="separate"/>
-      </w:r>
-      <w:r>
-        <w:rPr>
-          <w:rFonts w:ascii="Times New Roman" w:hAnsi="Times New Roman" w:cs="Times New Roman"/>
-          <w:noProof/>
-        </w:rPr>
-        <w:t>(2022)</w:t>
-      </w:r>
-      <w:r>
-        <w:rPr>
-          <w:rFonts w:ascii="Times New Roman" w:hAnsi="Times New Roman" w:cs="Times New Roman"/>
-        </w:rPr>
-        <w:fldChar w:fldCharType="end"/>
-      </w:r>
-      <w:r>
-        <w:rPr>
-          <w:rFonts w:ascii="Times New Roman" w:hAnsi="Times New Roman" w:cs="Times New Roman"/>
-        </w:rPr>
-        <w:t xml:space="preserve"> demonstrated a negative association between maternal age and female offspring life span over a long period of time. However, no negative association between paternal age and offspring of either sex was demonstrated. </w:t>
       </w:r>
     </w:p>
     <w:p>
@@ -1757,104 +1559,7 @@
         <w:rPr>
           <w:rFonts w:ascii="Times New Roman" w:hAnsi="Times New Roman" w:cs="Times New Roman"/>
         </w:rPr>
-        <w:t xml:space="preserve">It has been suggested that the Lansing effect could be explained by either </w:t>
-      </w:r>
-      <w:r>
-        <w:rPr>
-          <w:rFonts w:ascii="Times New Roman" w:hAnsi="Times New Roman" w:cs="Times New Roman"/>
-        </w:rPr>
-        <w:t>intrinsic, genetic</w:t>
-      </w:r>
-      <w:r>
-        <w:rPr>
-          <w:rFonts w:ascii="Times New Roman" w:hAnsi="Times New Roman" w:cs="Times New Roman"/>
-        </w:rPr>
-        <w:t xml:space="preserve"> effects</w:t>
-      </w:r>
-      <w:r>
-        <w:rPr>
-          <w:rFonts w:ascii="Times New Roman" w:hAnsi="Times New Roman" w:cs="Times New Roman"/>
-        </w:rPr>
-        <w:t>,</w:t>
-      </w:r>
-      <w:r>
-        <w:rPr>
-          <w:rFonts w:ascii="Times New Roman" w:hAnsi="Times New Roman" w:cs="Times New Roman"/>
-        </w:rPr>
-        <w:t xml:space="preserve"> the deterioration of the parents or their cells, or </w:t>
-      </w:r>
-      <w:r>
-        <w:rPr>
-          <w:rFonts w:ascii="Times New Roman" w:hAnsi="Times New Roman" w:cs="Times New Roman"/>
-        </w:rPr>
-        <w:t xml:space="preserve">by </w:t>
-      </w:r>
-      <w:r>
-        <w:rPr>
-          <w:rFonts w:ascii="Times New Roman" w:hAnsi="Times New Roman" w:cs="Times New Roman"/>
-        </w:rPr>
-        <w:t xml:space="preserve">extrinsic effects, such as </w:t>
-      </w:r>
-      <w:r>
-        <w:rPr>
-          <w:rFonts w:ascii="Times New Roman" w:hAnsi="Times New Roman" w:cs="Times New Roman"/>
-        </w:rPr>
-        <w:t xml:space="preserve">changes in </w:t>
-      </w:r>
-      <w:r>
-        <w:rPr>
-          <w:rFonts w:ascii="Times New Roman" w:hAnsi="Times New Roman" w:cs="Times New Roman"/>
-        </w:rPr>
-        <w:t>environment or</w:t>
-      </w:r>
-      <w:r>
-        <w:rPr>
-          <w:rFonts w:ascii="Times New Roman" w:hAnsi="Times New Roman" w:cs="Times New Roman"/>
-        </w:rPr>
-        <w:t xml:space="preserve"> parental</w:t>
-      </w:r>
-      <w:r>
-        <w:rPr>
-          <w:rFonts w:ascii="Times New Roman" w:hAnsi="Times New Roman" w:cs="Times New Roman"/>
-        </w:rPr>
-        <w:t xml:space="preserve"> investment.</w:t>
-      </w:r>
-      <w:r>
-        <w:rPr>
-          <w:rFonts w:ascii="Times New Roman" w:hAnsi="Times New Roman" w:cs="Times New Roman"/>
-        </w:rPr>
-        <w:t xml:space="preserve"> </w:t>
-      </w:r>
-      <w:r>
-        <w:rPr>
-          <w:rFonts w:ascii="Times New Roman" w:hAnsi="Times New Roman" w:cs="Times New Roman"/>
-        </w:rPr>
-        <w:t xml:space="preserve">A possible </w:t>
-      </w:r>
-      <w:r>
-        <w:rPr>
-          <w:rFonts w:ascii="Times New Roman" w:hAnsi="Times New Roman" w:cs="Times New Roman"/>
-        </w:rPr>
-        <w:t>explanation</w:t>
-      </w:r>
-      <w:r>
-        <w:rPr>
-          <w:rFonts w:ascii="Times New Roman" w:hAnsi="Times New Roman" w:cs="Times New Roman"/>
-        </w:rPr>
-        <w:t xml:space="preserve"> the Lansing effect is a decline in gamete quality. </w:t>
-      </w:r>
-      <w:r>
-        <w:rPr>
-          <w:rFonts w:ascii="Times New Roman" w:hAnsi="Times New Roman" w:cs="Times New Roman"/>
-        </w:rPr>
-        <w:t xml:space="preserve">Up until recently, it was thought that gametes were ageless however, </w:t>
-      </w:r>
-      <w:r>
-        <w:rPr>
-          <w:rFonts w:ascii="Times New Roman" w:hAnsi="Times New Roman" w:cs="Times New Roman"/>
-        </w:rPr>
-        <w:lastRenderedPageBreak/>
-        <w:t xml:space="preserve">this is not the case </w:t>
+        <w:t xml:space="preserve">Mechanistically, the Lansing effect could be explained by a variety of factors (Monaghan et al. 2020). For instance, the Lansing effect could be caused by a decline in gamete quality. It was long believed that gametes were ageless; however, this is not the case </w:t>
       </w:r>
       <w:r>
         <w:rPr>
@@ -1891,19 +1596,7 @@
         <w:rPr>
           <w:rFonts w:ascii="Times New Roman" w:hAnsi="Times New Roman" w:cs="Times New Roman"/>
         </w:rPr>
-        <w:t>.</w:t>
-      </w:r>
-      <w:r>
-        <w:rPr>
-          <w:rFonts w:ascii="Times New Roman" w:hAnsi="Times New Roman" w:cs="Times New Roman"/>
-        </w:rPr>
-        <w:t xml:space="preserve"> Females produce their gametes early in development and store them for later use. During this storage damage accumulation can occur leading to a decline in gamete quality</w:t>
-      </w:r>
-      <w:r>
-        <w:rPr>
-          <w:rFonts w:ascii="Times New Roman" w:hAnsi="Times New Roman" w:cs="Times New Roman"/>
-        </w:rPr>
-        <w:t xml:space="preserve"> </w:t>
+        <w:t xml:space="preserve">. Females produce their gametes early in development and store them for later use. During this storage, damage accumulation can occur leading to a decline in gamete quality </w:t>
       </w:r>
       <w:r>
         <w:rPr>
@@ -1940,37 +1633,7 @@
         <w:rPr>
           <w:rFonts w:ascii="Times New Roman" w:hAnsi="Times New Roman" w:cs="Times New Roman"/>
         </w:rPr>
-        <w:t xml:space="preserve">. Males however, produce their gametes from stem cells as needed over their lifetime. </w:t>
-      </w:r>
-      <w:r>
-        <w:rPr>
-          <w:rFonts w:ascii="Times New Roman" w:hAnsi="Times New Roman" w:cs="Times New Roman"/>
-        </w:rPr>
-        <w:t>A proliferation phase is entered upon requirement, this can result in spermatogonia stem cell exhaustion over time and thus a</w:t>
-      </w:r>
-      <w:r>
-        <w:rPr>
-          <w:rFonts w:ascii="Times New Roman" w:hAnsi="Times New Roman" w:cs="Times New Roman"/>
-        </w:rPr>
-        <w:t xml:space="preserve"> dec</w:t>
-      </w:r>
-      <w:r>
-        <w:rPr>
-          <w:rFonts w:ascii="Times New Roman" w:hAnsi="Times New Roman" w:cs="Times New Roman"/>
-        </w:rPr>
-        <w:t>rease</w:t>
-      </w:r>
-      <w:r>
-        <w:rPr>
-          <w:rFonts w:ascii="Times New Roman" w:hAnsi="Times New Roman" w:cs="Times New Roman"/>
-        </w:rPr>
-        <w:t xml:space="preserve"> in gamete quality</w:t>
-      </w:r>
-      <w:r>
-        <w:rPr>
-          <w:rFonts w:ascii="Times New Roman" w:hAnsi="Times New Roman" w:cs="Times New Roman"/>
-        </w:rPr>
-        <w:t xml:space="preserve"> </w:t>
+        <w:t xml:space="preserve">. Males, however, produce their gametes from stem cells as needed over their lifetime. A proliferation phase is entered upon requirement. This can result in spermatogonia stem cell exhaustion over time and thus a decrease in gamete quality </w:t>
       </w:r>
       <w:r>
         <w:rPr>
@@ -2007,13 +1670,7 @@
         <w:rPr>
           <w:rFonts w:ascii="Times New Roman" w:hAnsi="Times New Roman" w:cs="Times New Roman"/>
         </w:rPr>
-        <w:t xml:space="preserve">. </w:t>
-      </w:r>
-      <w:r>
-        <w:rPr>
-          <w:rFonts w:ascii="Times New Roman" w:hAnsi="Times New Roman" w:cs="Times New Roman"/>
-        </w:rPr>
-        <w:t xml:space="preserve">Another proposed direct effect is a decline in quality of parental care; for instance, older parents might have lower foraging success and therefore provide less food to their offspring </w:t>
+        <w:t xml:space="preserve">. Another proposed mechanism for the Lansing effect is a decline in the quality of parental care; for instance, older parents might have lower foraging success and therefore provide less food to their offspring </w:t>
       </w:r>
       <w:r>
         <w:rPr>
@@ -2050,91 +1707,7 @@
         <w:rPr>
           <w:rFonts w:ascii="Times New Roman" w:hAnsi="Times New Roman" w:cs="Times New Roman"/>
         </w:rPr>
-        <w:t xml:space="preserve">. Another possibility is in accordance with the life-history theory. This entails that every individual invests a certain </w:t>
-      </w:r>
-      <w:proofErr w:type="gramStart"/>
-      <w:r>
-        <w:rPr>
-          <w:rFonts w:ascii="Times New Roman" w:hAnsi="Times New Roman" w:cs="Times New Roman"/>
-        </w:rPr>
-        <w:t>amount</w:t>
-      </w:r>
-      <w:proofErr w:type="gramEnd"/>
-      <w:r>
-        <w:rPr>
-          <w:rFonts w:ascii="Times New Roman" w:hAnsi="Times New Roman" w:cs="Times New Roman"/>
-        </w:rPr>
-        <w:t xml:space="preserve"> of resources into repair and the remainder into its reproductive effort. </w:t>
-      </w:r>
-      <w:r>
-        <w:rPr>
-          <w:rFonts w:ascii="Times New Roman" w:hAnsi="Times New Roman" w:cs="Times New Roman"/>
-          <w:color w:val="000000" w:themeColor="text1"/>
-        </w:rPr>
-        <w:t xml:space="preserve">When an individual becomes </w:t>
-      </w:r>
-      <w:r>
-        <w:rPr>
-          <w:rFonts w:ascii="Times New Roman" w:hAnsi="Times New Roman" w:cs="Times New Roman"/>
-          <w:color w:val="000000" w:themeColor="text1"/>
-        </w:rPr>
-        <w:t xml:space="preserve">a </w:t>
-      </w:r>
-      <w:r>
-        <w:rPr>
-          <w:rFonts w:ascii="Times New Roman" w:hAnsi="Times New Roman" w:cs="Times New Roman"/>
-          <w:color w:val="000000" w:themeColor="text1"/>
-        </w:rPr>
-        <w:t>parent</w:t>
-      </w:r>
-      <w:r>
-        <w:rPr>
-          <w:rFonts w:ascii="Times New Roman" w:hAnsi="Times New Roman" w:cs="Times New Roman"/>
-          <w:color w:val="000000" w:themeColor="text1"/>
-        </w:rPr>
-        <w:t xml:space="preserve"> at a younger age</w:t>
-      </w:r>
-      <w:r>
-        <w:rPr>
-          <w:rFonts w:ascii="Times New Roman" w:hAnsi="Times New Roman" w:cs="Times New Roman"/>
-          <w:color w:val="000000" w:themeColor="text1"/>
-        </w:rPr>
-        <w:t>, it will invest more</w:t>
-      </w:r>
-      <w:r>
-        <w:rPr>
-          <w:rFonts w:ascii="Times New Roman" w:hAnsi="Times New Roman" w:cs="Times New Roman"/>
-          <w:color w:val="000000" w:themeColor="text1"/>
-        </w:rPr>
-        <w:t xml:space="preserve"> resources</w:t>
-      </w:r>
-      <w:r>
-        <w:rPr>
-          <w:rFonts w:ascii="Times New Roman" w:hAnsi="Times New Roman" w:cs="Times New Roman"/>
-          <w:color w:val="000000" w:themeColor="text1"/>
-        </w:rPr>
-        <w:t xml:space="preserve"> into their offspring. When an individual becomes a parent at a later age, it will invest</w:t>
-      </w:r>
-      <w:r>
-        <w:rPr>
-          <w:rFonts w:ascii="Times New Roman" w:hAnsi="Times New Roman" w:cs="Times New Roman"/>
-          <w:color w:val="000000" w:themeColor="text1"/>
-        </w:rPr>
-        <w:t xml:space="preserve"> more resources</w:t>
-      </w:r>
-      <w:r>
-        <w:rPr>
-          <w:rFonts w:ascii="Times New Roman" w:hAnsi="Times New Roman" w:cs="Times New Roman"/>
-          <w:color w:val="000000" w:themeColor="text1"/>
-        </w:rPr>
-        <w:t xml:space="preserve"> into its own repair and maintenance than in its offspring</w:t>
-      </w:r>
-      <w:r>
-        <w:rPr>
-          <w:rFonts w:ascii="Times New Roman" w:hAnsi="Times New Roman" w:cs="Times New Roman"/>
-          <w:color w:val="000000" w:themeColor="text1"/>
-        </w:rPr>
-        <w:t xml:space="preserve"> </w:t>
+        <w:t xml:space="preserve">. Another possibility is that age-specific parental investment into repair vs. reproduction causes a Lansing effect </w:t>
       </w:r>
       <w:r>
         <w:rPr>
@@ -2163,7 +1736,7 @@
           <w:noProof/>
           <w:color w:val="000000" w:themeColor="text1"/>
         </w:rPr>
-        <w:t>(van den Heuvel et al., 2016)</w:t>
+        <w:t>(McNamara et al. 2009; van den Heuvel et al., 2016)</w:t>
       </w:r>
       <w:r>
         <w:rPr>
@@ -2183,19 +1756,14 @@
         <w:rPr>
           <w:rFonts w:ascii="Times New Roman" w:hAnsi="Times New Roman" w:cs="Times New Roman"/>
         </w:rPr>
-        <w:t xml:space="preserve">However, these mechanisms have either not been examined or only been </w:t>
-      </w:r>
-      <w:r>
-        <w:rPr>
-          <w:rFonts w:ascii="Times New Roman" w:hAnsi="Times New Roman" w:cs="Times New Roman"/>
-        </w:rPr>
-        <w:t>examined</w:t>
-      </w:r>
-      <w:r>
-        <w:rPr>
-          <w:rFonts w:ascii="Times New Roman" w:hAnsi="Times New Roman" w:cs="Times New Roman"/>
-        </w:rPr>
-        <w:t xml:space="preserve"> independently. In order to understand why and how parental age can affect offspring quality and lifespan, the mechanisms need to be combined and examined more closely. Hence, the need for an individual-based model of the evolution of ageing with several possible mechanisms implemented. </w:t>
+        <w:t xml:space="preserve">In </w:t>
+      </w:r>
+      <w:r>
+        <w:rPr>
+          <w:rFonts w:ascii="Times New Roman" w:hAnsi="Times New Roman" w:cs="Times New Roman"/>
+        </w:rPr>
+        <w:lastRenderedPageBreak/>
+        <w:t xml:space="preserve">order to better understand why and how parental age can affect offspring quality and lifespan, it is necessary to test whether these candidate mechanisms can indeed cause a Lansing effect. </w:t>
       </w:r>
     </w:p>
     <w:p>
@@ -2218,158 +1786,7 @@
         <w:rPr>
           <w:rFonts w:ascii="Times New Roman" w:hAnsi="Times New Roman" w:cs="Times New Roman"/>
         </w:rPr>
-        <w:t>Here, we present an evolutionary individual-based simulation model to examine which mechanisms contribute to the Lansing effect and to predict the importance of them. In our model, we implemented multiple mechanisms, such as</w:t>
-      </w:r>
-      <w:r>
-        <w:rPr>
-          <w:rFonts w:ascii="Times New Roman" w:hAnsi="Times New Roman" w:cs="Times New Roman"/>
-        </w:rPr>
-        <w:t xml:space="preserve"> a decline in gamete quality; a decline in parental care; an allocation of resources over repair and reproduction,</w:t>
-      </w:r>
-      <w:r>
-        <w:rPr>
-          <w:rFonts w:ascii="Times New Roman" w:hAnsi="Times New Roman" w:cs="Times New Roman"/>
-        </w:rPr>
-        <w:t xml:space="preserve"> which could play a part in generating a Lansing </w:t>
-      </w:r>
-      <w:r>
-        <w:rPr>
-          <w:rFonts w:ascii="Times New Roman" w:hAnsi="Times New Roman" w:cs="Times New Roman"/>
-        </w:rPr>
-        <w:t xml:space="preserve">effect, and thus </w:t>
-      </w:r>
-      <w:r>
-        <w:rPr>
-          <w:rFonts w:ascii="Times New Roman" w:hAnsi="Times New Roman" w:cs="Times New Roman"/>
-        </w:rPr>
-        <w:t>to test whether these mechanisms lead to a Lansing effect and how they interact</w:t>
-      </w:r>
-      <w:r>
-        <w:rPr>
-          <w:rFonts w:ascii="Times New Roman" w:hAnsi="Times New Roman" w:cs="Times New Roman"/>
-        </w:rPr>
-        <w:t xml:space="preserve"> with each other</w:t>
-      </w:r>
-      <w:r>
-        <w:rPr>
-          <w:rFonts w:ascii="Times New Roman" w:hAnsi="Times New Roman" w:cs="Times New Roman"/>
-        </w:rPr>
-        <w:t>.</w:t>
-      </w:r>
-      <w:r>
-        <w:rPr>
-          <w:rFonts w:ascii="Times New Roman" w:hAnsi="Times New Roman" w:cs="Times New Roman"/>
-        </w:rPr>
-        <w:t xml:space="preserve"> </w:t>
-      </w:r>
-      <w:r>
-        <w:rPr>
-          <w:rFonts w:ascii="Times New Roman" w:hAnsi="Times New Roman" w:cs="Times New Roman"/>
-        </w:rPr>
-        <w:t>The mechanisms are examined on o</w:t>
-      </w:r>
-      <w:r>
-        <w:rPr>
-          <w:rFonts w:ascii="Times New Roman" w:hAnsi="Times New Roman" w:cs="Times New Roman"/>
-        </w:rPr>
-        <w:t>ur population</w:t>
-      </w:r>
-      <w:r>
-        <w:rPr>
-          <w:rFonts w:ascii="Times New Roman" w:hAnsi="Times New Roman" w:cs="Times New Roman"/>
-        </w:rPr>
-        <w:t xml:space="preserve"> which</w:t>
-      </w:r>
-      <w:r>
-        <w:rPr>
-          <w:rFonts w:ascii="Times New Roman" w:hAnsi="Times New Roman" w:cs="Times New Roman"/>
-        </w:rPr>
-        <w:t xml:space="preserve"> consists of individuals that, over time, accumulate mutations in age-specific survival genes. This build-up of mutations is considered ageing of the individuals </w:t>
-      </w:r>
-      <w:r>
-        <w:rPr>
-          <w:rFonts w:ascii="Times New Roman" w:hAnsi="Times New Roman" w:cs="Times New Roman"/>
-        </w:rPr>
-        <w:fldChar w:fldCharType="begin"/>
-      </w:r>
-      <w:r>
-        <w:rPr>
-          <w:rFonts w:ascii="Times New Roman" w:hAnsi="Times New Roman" w:cs="Times New Roman"/>
-        </w:rPr>
-        <w:instrText xml:space="preserve"> ADDIN ZOTERO_ITEM CSL_CITATION {"citationID":"LlamzRFr","properties":{"formattedCitation":"(Medawar, 1957)","plainCitation":"(Medawar, 1957)","noteIndex":0},"citationItems":[{"id":3,"uris":["http://zotero.org/users/local/BVfsSd01/items/72A7KC4C","http://zotero.org/users/11930833/items/72A7KC4C"],"itemData":{"id":3,"type":"chapter","abstract":"The economic consequences of an age-structure are all too obvious. Biological research is by no means uninfluenced by the economic importunities of the times, and there can be little doubt that the newly awakened interest of biologists in ageing-or the hard cash that makes it possible for them to gratify it-is a direct reaction to this economic goad. The use of the force of mortality as a measure of senescence assumes that all members of the population are equally at risk. The efficacy of most of the known cancer-provoking chemical compounds depends upon the repeated exposure of tissues to their action over long periods. The test-tubes are no longer to be thought of as immortal; on the contrary, after a certain age, as a result of some intrinsic shortcoming, they suddenly fall to pieces. Higher organisms have means for counteracting the cumulative effect of recurrent injuries.","container-title":"The Uniqueness of the Individual","edition":"1","event-place":"London","page":"192","publisher":"Routledge","publisher-place":"London","title":"An Unsolved Problem of Biology","URL":"https://doi.org/10.4324/9780429299759","author":[{"family":"Medawar","given":"P.B."}],"issued":{"date-parts":[["1957"]]}}}],"schema":"https://github.com/citation-style-language/schema/raw/master/csl-citation.json"} </w:instrText>
-      </w:r>
-      <w:r>
-        <w:rPr>
-          <w:rFonts w:ascii="Times New Roman" w:hAnsi="Times New Roman" w:cs="Times New Roman"/>
-        </w:rPr>
-        <w:fldChar w:fldCharType="separate"/>
-      </w:r>
-      <w:r>
-        <w:rPr>
-          <w:rFonts w:ascii="Times New Roman" w:hAnsi="Times New Roman" w:cs="Times New Roman"/>
-          <w:noProof/>
-        </w:rPr>
-        <w:t>(Medawar, 1957)</w:t>
-      </w:r>
-      <w:r>
-        <w:rPr>
-          <w:rFonts w:ascii="Times New Roman" w:hAnsi="Times New Roman" w:cs="Times New Roman"/>
-        </w:rPr>
-        <w:fldChar w:fldCharType="end"/>
-      </w:r>
-      <w:r>
-        <w:rPr>
-          <w:rFonts w:ascii="Times New Roman" w:hAnsi="Times New Roman" w:cs="Times New Roman"/>
-        </w:rPr>
-        <w:t xml:space="preserve">. </w:t>
-      </w:r>
-      <w:r>
-        <w:rPr>
-          <w:rFonts w:ascii="Times New Roman" w:hAnsi="Times New Roman" w:cs="Times New Roman"/>
-        </w:rPr>
-        <w:t xml:space="preserve">We examined the effect of parental age on offspring lifespan both cross-sectional as well as longitudinal to gain a better understanding </w:t>
-      </w:r>
-      <w:r>
-        <w:rPr>
-          <w:rFonts w:ascii="Times New Roman" w:hAnsi="Times New Roman" w:cs="Times New Roman"/>
-        </w:rPr>
-        <w:t xml:space="preserve">of </w:t>
-      </w:r>
-      <w:r>
-        <w:rPr>
-          <w:rFonts w:ascii="Times New Roman" w:hAnsi="Times New Roman" w:cs="Times New Roman"/>
-        </w:rPr>
-        <w:t>how the data</w:t>
-      </w:r>
-      <w:r>
-        <w:rPr>
-          <w:rFonts w:ascii="Times New Roman" w:hAnsi="Times New Roman" w:cs="Times New Roman"/>
-        </w:rPr>
-        <w:t xml:space="preserve"> acquisition</w:t>
-      </w:r>
-      <w:r>
-        <w:rPr>
-          <w:rFonts w:ascii="Times New Roman" w:hAnsi="Times New Roman" w:cs="Times New Roman"/>
-        </w:rPr>
-        <w:t xml:space="preserve"> </w:t>
-      </w:r>
-      <w:r>
-        <w:rPr>
-          <w:rFonts w:ascii="Times New Roman" w:hAnsi="Times New Roman" w:cs="Times New Roman"/>
-        </w:rPr>
-        <w:t xml:space="preserve">can </w:t>
-      </w:r>
-      <w:r>
-        <w:rPr>
-          <w:rFonts w:ascii="Times New Roman" w:hAnsi="Times New Roman" w:cs="Times New Roman"/>
-        </w:rPr>
-        <w:t xml:space="preserve">influence </w:t>
-      </w:r>
-      <w:r>
-        <w:rPr>
-          <w:rFonts w:ascii="Times New Roman" w:hAnsi="Times New Roman" w:cs="Times New Roman"/>
-        </w:rPr>
-        <w:t xml:space="preserve">Lansing effect. </w:t>
+        <w:t xml:space="preserve">Here, we present an evolutionary individual-based simulation model to examine which mechanisms contribute to the Lansing effect and to predict the importance of them. In our model, we implemented multiple mechanisms, such as a decline in gamete quality, a decline in parental care with increasing parental age, or a parental age-specific allocation of resources to repair vs. reproduction, which could generate a Lansing effect. We examine the effect of parental age on offspring lifespan both cross-sectional as well as longitudinal to gain a better understanding of how the method of data acquisition can influence whether a Lansing effect is detected or not. </w:t>
       </w:r>
     </w:p>
     <w:p>
@@ -10742,7 +10159,7 @@
               </wp:anchor>
             </w:drawing>
           </mc:Choice>
-          <mc:Fallback xmlns:w16du="http://schemas.microsoft.com/office/word/2023/wordml/word16du">
+          <mc:Fallback>
             <w:pict>
               <v:shapetype w14:anchorId="583F2E4B" id="_x0000_t202" coordsize="21600,21600" o:spt="202" path="m,l,21600r21600,l21600,xe">
                 <v:stroke joinstyle="miter"/>
@@ -10762,27 +10179,14 @@
                       <w:r>
                         <w:t xml:space="preserve">Figure </w:t>
                       </w:r>
-                      <w:r>
-                        <w:fldChar w:fldCharType="begin"/>
-                      </w:r>
-                      <w:r>
-                        <w:instrText xml:space="preserve"> SEQ Figure \* ARABIC </w:instrText>
-                      </w:r>
-                      <w:r>
-                        <w:fldChar w:fldCharType="separate"/>
-                      </w:r>
-                      <w:r>
-                        <w:rPr>
-                          <w:noProof/>
-                        </w:rPr>
-                        <w:t>1</w:t>
-                      </w:r>
-                      <w:r>
-                        <w:rPr>
-                          <w:noProof/>
-                        </w:rPr>
-                        <w:fldChar w:fldCharType="end"/>
-                      </w:r>
+                      <w:fldSimple w:instr=" SEQ Figure \* ARABIC ">
+                        <w:r>
+                          <w:rPr>
+                            <w:noProof/>
+                          </w:rPr>
+                          <w:t>1</w:t>
+                        </w:r>
+                      </w:fldSimple>
                       <w:r>
                         <w:t>: expected age at death over the age of the flagged individuals.</w:t>
                       </w:r>
@@ -10902,6 +10306,67 @@
           <w:rFonts w:ascii="Times New Roman" w:hAnsi="Times New Roman" w:cs="Times New Roman"/>
         </w:rPr>
       </w:pPr>
+      <w:r>
+        <w:rPr>
+          <w:rFonts w:ascii="Times New Roman" w:hAnsi="Times New Roman" w:cs="Times New Roman"/>
+          <w:noProof/>
+        </w:rPr>
+        <w:drawing>
+          <wp:anchor distT="0" distB="0" distL="114300" distR="114300" simplePos="0" relativeHeight="251661312" behindDoc="0" locked="0" layoutInCell="1" allowOverlap="1" wp14:anchorId="138B6B6F" wp14:editId="770614E7">
+            <wp:simplePos x="0" y="0"/>
+            <wp:positionH relativeFrom="margin">
+              <wp:posOffset>-771332</wp:posOffset>
+            </wp:positionH>
+            <wp:positionV relativeFrom="margin">
+              <wp:posOffset>4857750</wp:posOffset>
+            </wp:positionV>
+            <wp:extent cx="7150735" cy="2924175"/>
+            <wp:effectExtent l="0" t="0" r="0" b="0"/>
+            <wp:wrapSquare wrapText="bothSides"/>
+            <wp:docPr id="447672578" name="Picture 4" descr="A picture containing plot, line, diagram&#10;&#10;Description automatically generated"/>
+            <wp:cNvGraphicFramePr>
+              <a:graphicFrameLocks xmlns:a="http://schemas.openxmlformats.org/drawingml/2006/main" noChangeAspect="1"/>
+            </wp:cNvGraphicFramePr>
+            <a:graphic xmlns:a="http://schemas.openxmlformats.org/drawingml/2006/main">
+              <a:graphicData uri="http://schemas.openxmlformats.org/drawingml/2006/picture">
+                <pic:pic xmlns:pic="http://schemas.openxmlformats.org/drawingml/2006/picture">
+                  <pic:nvPicPr>
+                    <pic:cNvPr id="447672578" name="Picture 4" descr="A picture containing plot, line, diagram&#10;&#10;Description automatically generated"/>
+                    <pic:cNvPicPr/>
+                  </pic:nvPicPr>
+                  <pic:blipFill>
+                    <a:blip r:embed="rId10" cstate="print">
+                      <a:extLst>
+                        <a:ext uri="{28A0092B-C50C-407E-A947-70E740481C1C}">
+                          <a14:useLocalDpi xmlns:a14="http://schemas.microsoft.com/office/drawing/2010/main" val="0"/>
+                        </a:ext>
+                      </a:extLst>
+                    </a:blip>
+                    <a:stretch>
+                      <a:fillRect/>
+                    </a:stretch>
+                  </pic:blipFill>
+                  <pic:spPr>
+                    <a:xfrm>
+                      <a:off x="0" y="0"/>
+                      <a:ext cx="7150735" cy="2924175"/>
+                    </a:xfrm>
+                    <a:prstGeom prst="rect">
+                      <a:avLst/>
+                    </a:prstGeom>
+                  </pic:spPr>
+                </pic:pic>
+              </a:graphicData>
+            </a:graphic>
+            <wp14:sizeRelH relativeFrom="margin">
+              <wp14:pctWidth>0</wp14:pctWidth>
+            </wp14:sizeRelH>
+            <wp14:sizeRelV relativeFrom="margin">
+              <wp14:pctHeight>0</wp14:pctHeight>
+            </wp14:sizeRelV>
+          </wp:anchor>
+        </w:drawing>
+      </w:r>
     </w:p>
     <w:p>
       <w:pPr>
@@ -11023,7 +10488,6 @@
           <w:b/>
           <w:bCs/>
         </w:rPr>
-        <w:lastRenderedPageBreak/>
         <w:t>C</w:t>
       </w:r>
       <w:r>

</xml_diff>

<commit_message>
Update report with methods revised
</commit_message>
<xml_diff>
--- a/LansingModel/Report/report.docx
+++ b/LansingModel/Report/report.docx
@@ -32,7 +32,7 @@
           <w:lang w:val="nl-NL"/>
         </w:rPr>
         <w:drawing>
-          <wp:anchor distT="0" distB="0" distL="114300" distR="114300" simplePos="0" relativeHeight="251657216" behindDoc="0" locked="0" layoutInCell="1" allowOverlap="1" wp14:anchorId="5E1B1354" wp14:editId="4AFEB806">
+          <wp:anchor distT="0" distB="0" distL="114300" distR="114300" simplePos="0" relativeHeight="251656192" behindDoc="0" locked="0" layoutInCell="1" allowOverlap="1" wp14:anchorId="5E1B1354" wp14:editId="18314564">
             <wp:simplePos x="0" y="0"/>
             <wp:positionH relativeFrom="margin">
               <wp:posOffset>1565031</wp:posOffset>
@@ -1147,7 +1147,7 @@
         <w:rPr>
           <w:rFonts w:ascii="Times New Roman" w:hAnsi="Times New Roman" w:cs="Times New Roman"/>
         </w:rPr>
-        <w:t xml:space="preserve">In wild house sparrows increasing parental age results in a negative effect on lifetime fitness of the offspring </w:t>
+        <w:t xml:space="preserve">In house sparrows increasing parental age results in a negative effect on lifetime fitness of the offspring </w:t>
       </w:r>
       <w:r>
         <w:rPr>
@@ -1469,7 +1469,7 @@
         <w:rPr>
           <w:rFonts w:ascii="Times New Roman" w:hAnsi="Times New Roman" w:cs="Times New Roman"/>
         </w:rPr>
-        <w:t xml:space="preserve">predicts that individuals should invest more in reproduction at the end of its lifetime to prevent resources going to waste </w:t>
+        <w:t xml:space="preserve">predicts that individuals should invest more in reproduction at the end of their lifetime to prevent resources going to waste </w:t>
       </w:r>
       <w:r>
         <w:rPr>
@@ -1596,7 +1596,7 @@
         <w:rPr>
           <w:rFonts w:ascii="Times New Roman" w:hAnsi="Times New Roman" w:cs="Times New Roman"/>
         </w:rPr>
-        <w:t xml:space="preserve">. Females produce their gametes early in development and store them for later use. During this storage, damage accumulation can occur leading to a decline in gamete quality </w:t>
+        <w:t xml:space="preserve">. Females produce their gametes early in development and store them for later use. During this storage, damage accumulation can occur, leading to a decline in gamete quality </w:t>
       </w:r>
       <w:r>
         <w:rPr>
@@ -1736,13 +1736,22 @@
           <w:noProof/>
           <w:color w:val="000000" w:themeColor="text1"/>
         </w:rPr>
-        <w:t>(McNamara et al. 2009; van den Heuvel et al., 2016)</w:t>
-      </w:r>
-      <w:r>
-        <w:rPr>
-          <w:rFonts w:ascii="Times New Roman" w:hAnsi="Times New Roman" w:cs="Times New Roman"/>
+        <w:t xml:space="preserve">(McNamara et al. 2009; van den Heuvel et al., </w:t>
+      </w:r>
+      <w:r>
+        <w:rPr>
+          <w:rFonts w:ascii="Times New Roman" w:hAnsi="Times New Roman" w:cs="Times New Roman"/>
+          <w:noProof/>
           <w:color w:val="000000" w:themeColor="text1"/>
         </w:rPr>
+        <w:lastRenderedPageBreak/>
+        <w:t>2016)</w:t>
+      </w:r>
+      <w:r>
+        <w:rPr>
+          <w:rFonts w:ascii="Times New Roman" w:hAnsi="Times New Roman" w:cs="Times New Roman"/>
+          <w:color w:val="000000" w:themeColor="text1"/>
+        </w:rPr>
         <w:fldChar w:fldCharType="end"/>
       </w:r>
       <w:r>
@@ -1756,14 +1765,7 @@
         <w:rPr>
           <w:rFonts w:ascii="Times New Roman" w:hAnsi="Times New Roman" w:cs="Times New Roman"/>
         </w:rPr>
-        <w:t xml:space="preserve">In </w:t>
-      </w:r>
-      <w:r>
-        <w:rPr>
-          <w:rFonts w:ascii="Times New Roman" w:hAnsi="Times New Roman" w:cs="Times New Roman"/>
-        </w:rPr>
-        <w:lastRenderedPageBreak/>
-        <w:t xml:space="preserve">order to better understand why and how parental age can affect offspring quality and lifespan, it is necessary to test whether these candidate mechanisms can indeed cause a Lansing effect. </w:t>
+        <w:t xml:space="preserve">In order to better understand why and how parental age can affect offspring quality and lifespan, it is necessary to test whether these candidate mechanisms can indeed cause a Lansing effect. </w:t>
       </w:r>
     </w:p>
     <w:p>
@@ -1771,7 +1773,6 @@
         <w:jc w:val="both"/>
         <w:rPr>
           <w:rFonts w:ascii="Times New Roman" w:hAnsi="Times New Roman" w:cs="Times New Roman"/>
-          <w:strike/>
         </w:rPr>
       </w:pPr>
       <w:r>
@@ -1786,16 +1787,8 @@
         <w:rPr>
           <w:rFonts w:ascii="Times New Roman" w:hAnsi="Times New Roman" w:cs="Times New Roman"/>
         </w:rPr>
-        <w:t xml:space="preserve">Here, we present an evolutionary individual-based simulation model to examine which mechanisms contribute to the Lansing effect and to predict the importance of them. In our model, we implemented multiple mechanisms, such as a decline in gamete quality, a decline in parental care with increasing parental age, or a parental age-specific allocation of resources to repair vs. reproduction, which could generate a Lansing effect. We examine the effect of parental age on offspring lifespan both cross-sectional as well as longitudinal to gain a better understanding of how the method of data acquisition can influence whether a Lansing effect is detected or not. </w:t>
-      </w:r>
-    </w:p>
-    <w:p>
-      <w:pPr>
-        <w:jc w:val="both"/>
-        <w:rPr>
-          <w:rFonts w:ascii="Times New Roman" w:hAnsi="Times New Roman" w:cs="Times New Roman"/>
-        </w:rPr>
-      </w:pPr>
+        <w:t>Here, we present an evolutionary individual-based simulation model to examine which mechanisms contribute to the Lansing effect and to predict the importance of them. In our model, we implemented multiple mechanisms, such as a decline in gamete quality, a decline in parental care with increasing parental age, or a parental age-specific allocation of resources to repair vs. reproduction, which could generate a Lansing effect. We examine the effect of parental age on offspring lifespan both cross-sectional as well as longitudinal to gain a better understanding of how the method of data acquisition can influence whether a Lansing effect is detected or not.</w:t>
+      </w:r>
     </w:p>
     <w:p>
       <w:pPr>
@@ -1889,16 +1882,16 @@
         <w:jc w:val="both"/>
         <w:rPr>
           <w:rFonts w:ascii="Times New Roman" w:hAnsi="Times New Roman" w:cs="Times New Roman"/>
-          <w:i/>
-          <w:iCs/>
-        </w:rPr>
-      </w:pPr>
-      <w:r>
-        <w:rPr>
-          <w:rFonts w:ascii="Times New Roman" w:hAnsi="Times New Roman" w:cs="Times New Roman"/>
           <w:b/>
           <w:bCs/>
         </w:rPr>
+      </w:pPr>
+      <w:r>
+        <w:rPr>
+          <w:rFonts w:ascii="Times New Roman" w:hAnsi="Times New Roman" w:cs="Times New Roman"/>
+          <w:b/>
+          <w:bCs/>
+        </w:rPr>
         <w:t>Individual-based simulation model</w:t>
       </w:r>
     </w:p>
@@ -1907,13 +1900,15 @@
         <w:jc w:val="both"/>
         <w:rPr>
           <w:rFonts w:ascii="Times New Roman" w:hAnsi="Times New Roman" w:cs="Times New Roman"/>
-        </w:rPr>
-      </w:pPr>
-      <w:r>
-        <w:rPr>
-          <w:rFonts w:ascii="Times New Roman" w:hAnsi="Times New Roman" w:cs="Times New Roman"/>
-        </w:rPr>
-        <w:t xml:space="preserve">We present an individual-based simulation model representing a population of </w:t>
+          <w:i/>
+          <w:iCs/>
+        </w:rPr>
+      </w:pPr>
+      <w:r>
+        <w:rPr>
+          <w:rFonts w:ascii="Times New Roman" w:hAnsi="Times New Roman" w:cs="Times New Roman"/>
+        </w:rPr>
+        <w:t xml:space="preserve">We developed an individual-based simulation model representing a population of </w:t>
       </w:r>
       <w:r>
         <w:rPr>
@@ -2020,11 +2015,65 @@
         <w:rPr>
           <w:rFonts w:ascii="Times New Roman" w:hAnsi="Times New Roman" w:cs="Times New Roman"/>
         </w:rPr>
-        <w:t xml:space="preserve"> The individuals have a diploid genome with additive genetic effects; they have paternal and maternal genes and both have an equal weight in effect. We model four different mechanisms involved in the Lansing effect. All mechanisms can be enabled and disabled in the model. The mechanisms can be examined individually or in combination with the other mechanisms.</w:t>
-      </w:r>
-    </w:p>
-    <w:p>
-      <w:pPr>
+        <w:t xml:space="preserve"> Every time step each female mates with a random male and reproduces to generate </w:t>
+      </w:r>
+      <w:r>
+        <w:rPr>
+          <w:rFonts w:ascii="Times New Roman" w:hAnsi="Times New Roman" w:cs="Times New Roman"/>
+          <w:i/>
+          <w:iCs/>
+        </w:rPr>
+        <w:t xml:space="preserve">o </w:t>
+      </w:r>
+      <w:r>
+        <w:rPr>
+          <w:rFonts w:ascii="Times New Roman" w:hAnsi="Times New Roman" w:cs="Times New Roman"/>
+        </w:rPr>
+        <w:t xml:space="preserve">offspring. If an adult female or male dies, an offspring is selected at random to replace this individual. Females produce gametes from the beginning of their lifetime, while males produce gametes as required from their stem cells. The number of gametes produced by females is dependent on the maximum age </w:t>
+      </w:r>
+      <w:r>
+        <w:rPr>
+          <w:rFonts w:ascii="Times New Roman" w:hAnsi="Times New Roman" w:cs="Times New Roman"/>
+          <w:i/>
+          <w:iCs/>
+        </w:rPr>
+        <w:t>M</w:t>
+      </w:r>
+      <w:r>
+        <w:rPr>
+          <w:rFonts w:ascii="Times New Roman" w:hAnsi="Times New Roman" w:cs="Times New Roman"/>
+        </w:rPr>
+        <w:t xml:space="preserve"> and the number of offspring produced per time step, which defaults to one, meaning the number of gametes is equal to the maximum age. The number of stem cells is equal to </w:t>
+      </w:r>
+      <w:proofErr w:type="spellStart"/>
+      <w:r>
+        <w:rPr>
+          <w:rFonts w:ascii="Times New Roman" w:hAnsi="Times New Roman" w:cs="Times New Roman"/>
+          <w:i/>
+          <w:iCs/>
+        </w:rPr>
+        <w:t>n</w:t>
+      </w:r>
+      <w:r>
+        <w:rPr>
+          <w:rFonts w:ascii="Times New Roman" w:hAnsi="Times New Roman" w:cs="Times New Roman"/>
+          <w:i/>
+          <w:iCs/>
+          <w:vertAlign w:val="subscript"/>
+        </w:rPr>
+        <w:t>sc</w:t>
+      </w:r>
+      <w:proofErr w:type="spellEnd"/>
+      <w:r>
+        <w:rPr>
+          <w:rFonts w:ascii="Times New Roman" w:hAnsi="Times New Roman" w:cs="Times New Roman"/>
+        </w:rPr>
+        <w:t xml:space="preserve"> and remains constant over the male lifetime. Recombination occurs upon generation of a gamete for both males and females.</w:t>
+      </w:r>
+    </w:p>
+    <w:p>
+      <w:pPr>
+        <w:ind w:firstLine="720"/>
         <w:jc w:val="both"/>
         <w:rPr>
           <w:rFonts w:ascii="Times New Roman" w:hAnsi="Times New Roman" w:cs="Times New Roman"/>
@@ -2034,16 +2083,29 @@
         <w:rPr>
           <w:rFonts w:ascii="Times New Roman" w:hAnsi="Times New Roman" w:cs="Times New Roman"/>
         </w:rPr>
-        <w:tab/>
-        <w:t xml:space="preserve">For all mechanisms the simulation runs until </w:t>
-      </w:r>
-      <w:r>
-        <w:rPr>
-          <w:rFonts w:ascii="Times New Roman" w:hAnsi="Times New Roman" w:cs="Times New Roman"/>
-          <w:i/>
-          <w:iCs/>
-        </w:rPr>
-        <w:t>t</w:t>
+        <w:t xml:space="preserve">The individuals have diploid genomes consisting of genes that are relevant in different candidate mechanisms for the Lansing effect. Each of these mechanisms can be enabled and disabled in the model, and thus the mechanisms can be examined individually or in combination. The focal trait of the simulations is the lifespan of the individual, which ranges from 0 to the maximum age </w:t>
+      </w:r>
+      <w:r>
+        <w:rPr>
+          <w:rFonts w:ascii="Times New Roman" w:hAnsi="Times New Roman" w:cs="Times New Roman"/>
+          <w:i/>
+          <w:iCs/>
+        </w:rPr>
+        <w:t>M</w:t>
+      </w:r>
+      <w:r>
+        <w:rPr>
+          <w:rFonts w:ascii="Times New Roman" w:hAnsi="Times New Roman" w:cs="Times New Roman"/>
+        </w:rPr>
+        <w:t xml:space="preserve">, at which point the individuals die in any case. The lifespan is determined by the survival effects of the mechanisms that could lead to a Lansing effect. The individual survival probability </w:t>
+      </w:r>
+      <w:r>
+        <w:rPr>
+          <w:rFonts w:ascii="Times New Roman" w:hAnsi="Times New Roman" w:cs="Times New Roman"/>
+          <w:i/>
+          <w:iCs/>
+        </w:rPr>
+        <w:t>S</w:t>
       </w:r>
       <w:r>
         <w:rPr>
@@ -2052,37 +2114,1287 @@
           <w:iCs/>
           <w:vertAlign w:val="subscript"/>
         </w:rPr>
-        <w:t>end</w:t>
-      </w:r>
-      <w:r>
-        <w:rPr>
-          <w:rFonts w:ascii="Times New Roman" w:hAnsi="Times New Roman" w:cs="Times New Roman"/>
-        </w:rPr>
-        <w:t xml:space="preserve"> in which the population evolves by reproduction, mutation and mortality. The mortality is determined by the intrinsic survival probability of an individual, which is dependent on the mechanisms. Other than that, if an individual reaches the maximum age </w:t>
-      </w:r>
-      <w:r>
-        <w:rPr>
-          <w:rFonts w:ascii="Times New Roman" w:hAnsi="Times New Roman" w:cs="Times New Roman"/>
-          <w:i/>
-          <w:iCs/>
-        </w:rPr>
-        <w:t>c</w:t>
-      </w:r>
-      <w:r>
-        <w:rPr>
-          <w:rFonts w:ascii="Times New Roman" w:hAnsi="Times New Roman" w:cs="Times New Roman"/>
-        </w:rPr>
-        <w:t xml:space="preserve"> they will die as well. </w:t>
-      </w:r>
-    </w:p>
-    <w:p>
-      <w:pPr>
+        <w:t xml:space="preserve">i </w:t>
+      </w:r>
+      <w:r>
+        <w:rPr>
+          <w:rFonts w:ascii="Times New Roman" w:hAnsi="Times New Roman" w:cs="Times New Roman"/>
+        </w:rPr>
+        <w:t xml:space="preserve">is determined as </w:t>
+      </w:r>
+    </w:p>
+    <w:p>
+      <w:pPr>
+        <w:ind w:firstLine="720"/>
         <w:jc w:val="both"/>
         <w:rPr>
           <w:rFonts w:ascii="Times New Roman" w:hAnsi="Times New Roman" w:cs="Times New Roman"/>
-          <w:strike/>
-        </w:rPr>
-      </w:pPr>
+        </w:rPr>
+      </w:pPr>
+    </w:p>
+    <w:p>
+      <w:pPr>
+        <w:ind w:firstLine="720"/>
+        <w:jc w:val="both"/>
+        <w:rPr>
+          <w:rFonts w:ascii="Times New Roman" w:eastAsiaTheme="minorEastAsia" w:hAnsi="Times New Roman" w:cs="Times New Roman"/>
+        </w:rPr>
+      </w:pPr>
+      <m:oMathPara>
+        <m:oMath>
+          <m:eqArr>
+            <m:eqArrPr>
+              <m:maxDist m:val="1"/>
+              <m:ctrlPr>
+                <w:rPr>
+                  <w:rFonts w:ascii="Cambria Math" w:hAnsi="Cambria Math" w:cs="Times New Roman"/>
+                  <w:i/>
+                </w:rPr>
+              </m:ctrlPr>
+            </m:eqArrPr>
+            <m:e>
+              <m:sSub>
+                <m:sSubPr>
+                  <m:ctrlPr>
+                    <w:rPr>
+                      <w:rFonts w:ascii="Cambria Math" w:hAnsi="Cambria Math" w:cs="Times New Roman"/>
+                      <w:i/>
+                    </w:rPr>
+                  </m:ctrlPr>
+                </m:sSubPr>
+                <m:e>
+                  <m:r>
+                    <w:rPr>
+                      <w:rFonts w:ascii="Cambria Math" w:hAnsi="Cambria Math" w:cs="Times New Roman"/>
+                    </w:rPr>
+                    <m:t>S</m:t>
+                  </m:r>
+                </m:e>
+                <m:sub>
+                  <m:r>
+                    <w:rPr>
+                      <w:rFonts w:ascii="Cambria Math" w:hAnsi="Cambria Math" w:cs="Times New Roman"/>
+                    </w:rPr>
+                    <m:t>i</m:t>
+                  </m:r>
+                </m:sub>
+              </m:sSub>
+              <m:r>
+                <w:rPr>
+                  <w:rFonts w:ascii="Cambria Math" w:hAnsi="Cambria Math" w:cs="Times New Roman"/>
+                </w:rPr>
+                <m:t>=</m:t>
+              </m:r>
+              <m:limLow>
+                <m:limLowPr>
+                  <m:ctrlPr>
+                    <w:rPr>
+                      <w:rFonts w:ascii="Cambria Math" w:hAnsi="Cambria Math" w:cs="Times New Roman"/>
+                      <w:i/>
+                    </w:rPr>
+                  </m:ctrlPr>
+                </m:limLowPr>
+                <m:e>
+                  <m:groupChr>
+                    <m:groupChrPr>
+                      <m:ctrlPr>
+                        <w:rPr>
+                          <w:rFonts w:ascii="Cambria Math" w:hAnsi="Cambria Math" w:cs="Times New Roman"/>
+                          <w:i/>
+                        </w:rPr>
+                      </m:ctrlPr>
+                    </m:groupChrPr>
+                    <m:e>
+                      <m:sSub>
+                        <m:sSubPr>
+                          <m:ctrlPr>
+                            <w:rPr>
+                              <w:rFonts w:ascii="Cambria Math" w:hAnsi="Cambria Math" w:cs="Times New Roman"/>
+                              <w:i/>
+                            </w:rPr>
+                          </m:ctrlPr>
+                        </m:sSubPr>
+                        <m:e>
+                          <m:r>
+                            <w:rPr>
+                              <w:rFonts w:ascii="Cambria Math" w:hAnsi="Cambria Math" w:cs="Times New Roman"/>
+                            </w:rPr>
+                            <m:t>m</m:t>
+                          </m:r>
+                        </m:e>
+                        <m:sub>
+                          <m:r>
+                            <w:rPr>
+                              <w:rFonts w:ascii="Cambria Math" w:hAnsi="Cambria Math" w:cs="Times New Roman"/>
+                            </w:rPr>
+                            <m:t>1</m:t>
+                          </m:r>
+                        </m:sub>
+                      </m:sSub>
+                    </m:e>
+                  </m:groupChr>
+                </m:e>
+                <m:lim>
+                  <m:r>
+                    <w:rPr>
+                      <w:rFonts w:ascii="Cambria Math" w:hAnsi="Cambria Math" w:cs="Times New Roman"/>
+                    </w:rPr>
+                    <m:t>Baseline</m:t>
+                  </m:r>
+                </m:lim>
+              </m:limLow>
+              <m:r>
+                <w:rPr>
+                  <w:rFonts w:ascii="Cambria Math" w:hAnsi="Cambria Math" w:cs="Times New Roman"/>
+                </w:rPr>
+                <m:t>*</m:t>
+              </m:r>
+              <m:limLow>
+                <m:limLowPr>
+                  <m:ctrlPr>
+                    <w:rPr>
+                      <w:rFonts w:ascii="Cambria Math" w:hAnsi="Cambria Math" w:cs="Times New Roman"/>
+                      <w:i/>
+                    </w:rPr>
+                  </m:ctrlPr>
+                </m:limLowPr>
+                <m:e>
+                  <m:groupChr>
+                    <m:groupChrPr>
+                      <m:ctrlPr>
+                        <w:rPr>
+                          <w:rFonts w:ascii="Cambria Math" w:hAnsi="Cambria Math" w:cs="Times New Roman"/>
+                          <w:i/>
+                        </w:rPr>
+                      </m:ctrlPr>
+                    </m:groupChrPr>
+                    <m:e>
+                      <m:sSub>
+                        <m:sSubPr>
+                          <m:ctrlPr>
+                            <w:rPr>
+                              <w:rFonts w:ascii="Cambria Math" w:hAnsi="Cambria Math" w:cs="Times New Roman"/>
+                              <w:i/>
+                            </w:rPr>
+                          </m:ctrlPr>
+                        </m:sSubPr>
+                        <m:e>
+                          <m:r>
+                            <w:rPr>
+                              <w:rFonts w:ascii="Cambria Math" w:hAnsi="Cambria Math" w:cs="Times New Roman"/>
+                            </w:rPr>
+                            <m:t>m</m:t>
+                          </m:r>
+                        </m:e>
+                        <m:sub>
+                          <m:r>
+                            <w:rPr>
+                              <w:rFonts w:ascii="Cambria Math" w:hAnsi="Cambria Math" w:cs="Times New Roman"/>
+                            </w:rPr>
+                            <m:t>2</m:t>
+                          </m:r>
+                        </m:sub>
+                      </m:sSub>
+                    </m:e>
+                  </m:groupChr>
+                </m:e>
+                <m:lim>
+                  <m:r>
+                    <w:rPr>
+                      <w:rFonts w:ascii="Cambria Math" w:hAnsi="Cambria Math" w:cs="Times New Roman"/>
+                    </w:rPr>
+                    <m:t>Gamete decline</m:t>
+                  </m:r>
+                </m:lim>
+              </m:limLow>
+              <m:r>
+                <w:rPr>
+                  <w:rFonts w:ascii="Cambria Math" w:hAnsi="Cambria Math" w:cs="Times New Roman"/>
+                </w:rPr>
+                <m:t xml:space="preserve">* </m:t>
+              </m:r>
+              <m:limLow>
+                <m:limLowPr>
+                  <m:ctrlPr>
+                    <w:rPr>
+                      <w:rFonts w:ascii="Cambria Math" w:hAnsi="Cambria Math" w:cs="Times New Roman"/>
+                      <w:i/>
+                    </w:rPr>
+                  </m:ctrlPr>
+                </m:limLowPr>
+                <m:e>
+                  <m:groupChr>
+                    <m:groupChrPr>
+                      <m:ctrlPr>
+                        <w:rPr>
+                          <w:rFonts w:ascii="Cambria Math" w:hAnsi="Cambria Math" w:cs="Times New Roman"/>
+                          <w:i/>
+                        </w:rPr>
+                      </m:ctrlPr>
+                    </m:groupChrPr>
+                    <m:e>
+                      <m:sSub>
+                        <m:sSubPr>
+                          <m:ctrlPr>
+                            <w:rPr>
+                              <w:rFonts w:ascii="Cambria Math" w:hAnsi="Cambria Math" w:cs="Times New Roman"/>
+                              <w:i/>
+                            </w:rPr>
+                          </m:ctrlPr>
+                        </m:sSubPr>
+                        <m:e>
+                          <m:r>
+                            <w:rPr>
+                              <w:rFonts w:ascii="Cambria Math" w:hAnsi="Cambria Math" w:cs="Times New Roman"/>
+                            </w:rPr>
+                            <m:t>m</m:t>
+                          </m:r>
+                        </m:e>
+                        <m:sub>
+                          <m:r>
+                            <w:rPr>
+                              <w:rFonts w:ascii="Cambria Math" w:hAnsi="Cambria Math" w:cs="Times New Roman"/>
+                            </w:rPr>
+                            <m:t>3</m:t>
+                          </m:r>
+                        </m:sub>
+                      </m:sSub>
+                    </m:e>
+                  </m:groupChr>
+                </m:e>
+                <m:lim>
+                  <m:r>
+                    <w:rPr>
+                      <w:rFonts w:ascii="Cambria Math" w:hAnsi="Cambria Math" w:cs="Times New Roman"/>
+                    </w:rPr>
+                    <m:t>Parental care quality</m:t>
+                  </m:r>
+                </m:lim>
+              </m:limLow>
+              <m:r>
+                <w:rPr>
+                  <w:rFonts w:ascii="Cambria Math" w:hAnsi="Cambria Math" w:cs="Times New Roman"/>
+                </w:rPr>
+                <m:t xml:space="preserve">* </m:t>
+              </m:r>
+              <m:limLow>
+                <m:limLowPr>
+                  <m:ctrlPr>
+                    <w:rPr>
+                      <w:rFonts w:ascii="Cambria Math" w:hAnsi="Cambria Math" w:cs="Times New Roman"/>
+                      <w:i/>
+                    </w:rPr>
+                  </m:ctrlPr>
+                </m:limLowPr>
+                <m:e>
+                  <m:groupChr>
+                    <m:groupChrPr>
+                      <m:ctrlPr>
+                        <w:rPr>
+                          <w:rFonts w:ascii="Cambria Math" w:hAnsi="Cambria Math" w:cs="Times New Roman"/>
+                          <w:i/>
+                        </w:rPr>
+                      </m:ctrlPr>
+                    </m:groupChrPr>
+                    <m:e>
+                      <m:sSub>
+                        <m:sSubPr>
+                          <m:ctrlPr>
+                            <w:rPr>
+                              <w:rFonts w:ascii="Cambria Math" w:hAnsi="Cambria Math" w:cs="Times New Roman"/>
+                              <w:i/>
+                            </w:rPr>
+                          </m:ctrlPr>
+                        </m:sSubPr>
+                        <m:e>
+                          <m:r>
+                            <w:rPr>
+                              <w:rFonts w:ascii="Cambria Math" w:hAnsi="Cambria Math" w:cs="Times New Roman"/>
+                            </w:rPr>
+                            <m:t>m</m:t>
+                          </m:r>
+                        </m:e>
+                        <m:sub>
+                          <m:r>
+                            <w:rPr>
+                              <w:rFonts w:ascii="Cambria Math" w:hAnsi="Cambria Math" w:cs="Times New Roman"/>
+                            </w:rPr>
+                            <m:t>4a</m:t>
+                          </m:r>
+                        </m:sub>
+                      </m:sSub>
+                      <m:r>
+                        <w:rPr>
+                          <w:rFonts w:ascii="Cambria Math" w:hAnsi="Cambria Math" w:cs="Times New Roman"/>
+                        </w:rPr>
+                        <m:t>*</m:t>
+                      </m:r>
+                      <m:sSub>
+                        <m:sSubPr>
+                          <m:ctrlPr>
+                            <w:rPr>
+                              <w:rFonts w:ascii="Cambria Math" w:hAnsi="Cambria Math" w:cs="Times New Roman"/>
+                              <w:i/>
+                            </w:rPr>
+                          </m:ctrlPr>
+                        </m:sSubPr>
+                        <m:e>
+                          <m:r>
+                            <w:rPr>
+                              <w:rFonts w:ascii="Cambria Math" w:hAnsi="Cambria Math" w:cs="Times New Roman"/>
+                            </w:rPr>
+                            <m:t xml:space="preserve"> m</m:t>
+                          </m:r>
+                        </m:e>
+                        <m:sub>
+                          <m:r>
+                            <w:rPr>
+                              <w:rFonts w:ascii="Cambria Math" w:hAnsi="Cambria Math" w:cs="Times New Roman"/>
+                            </w:rPr>
+                            <m:t>4b</m:t>
+                          </m:r>
+                        </m:sub>
+                      </m:sSub>
+                    </m:e>
+                  </m:groupChr>
+                </m:e>
+                <m:lim>
+                  <m:r>
+                    <w:rPr>
+                      <w:rFonts w:ascii="Cambria Math" w:hAnsi="Cambria Math" w:cs="Times New Roman"/>
+                    </w:rPr>
+                    <m:t xml:space="preserve">Resource allocation </m:t>
+                  </m:r>
+                </m:lim>
+              </m:limLow>
+              <m:r>
+                <w:rPr>
+                  <w:rFonts w:ascii="Cambria Math" w:hAnsi="Cambria Math" w:cs="Times New Roman"/>
+                </w:rPr>
+                <m:t>#(1)</m:t>
+              </m:r>
+            </m:e>
+          </m:eqArr>
+        </m:oMath>
+      </m:oMathPara>
+    </w:p>
+    <w:p>
+      <w:pPr>
+        <w:ind w:firstLine="720"/>
+        <w:jc w:val="both"/>
+        <w:rPr>
+          <w:rFonts w:ascii="Times New Roman" w:eastAsiaTheme="minorEastAsia" w:hAnsi="Times New Roman" w:cs="Times New Roman"/>
+        </w:rPr>
+      </w:pPr>
+      <w:r>
+        <w:rPr>
+          <w:rFonts w:ascii="Times New Roman" w:eastAsiaTheme="minorEastAsia" w:hAnsi="Times New Roman" w:cs="Times New Roman"/>
+        </w:rPr>
+        <w:t xml:space="preserve"> </w:t>
+      </w:r>
+    </w:p>
+    <w:p>
+      <w:pPr>
+        <w:rPr>
+          <w:rFonts w:ascii="Times New Roman" w:hAnsi="Times New Roman" w:cs="Times New Roman"/>
+        </w:rPr>
+      </w:pPr>
+      <w:r>
+        <w:rPr>
+          <w:rFonts w:ascii="Times New Roman" w:hAnsi="Times New Roman" w:cs="Times New Roman"/>
+        </w:rPr>
+        <w:t xml:space="preserve">where the different mechanisms have a multiplicative effect on the survival probability. An overview of the occurrence of mutation per mechanism can be found in </w:t>
+      </w:r>
+      <w:r>
+        <w:rPr>
+          <w:rFonts w:ascii="Times New Roman" w:hAnsi="Times New Roman" w:cs="Times New Roman"/>
+        </w:rPr>
+        <w:fldChar w:fldCharType="begin"/>
+      </w:r>
+      <w:r>
+        <w:rPr>
+          <w:rFonts w:ascii="Times New Roman" w:hAnsi="Times New Roman" w:cs="Times New Roman"/>
+        </w:rPr>
+        <w:instrText xml:space="preserve"> REF _Ref139291371 \h </w:instrText>
+      </w:r>
+      <w:r>
+        <w:rPr>
+          <w:rFonts w:ascii="Times New Roman" w:hAnsi="Times New Roman" w:cs="Times New Roman"/>
+        </w:rPr>
+      </w:r>
+      <w:r>
+        <w:rPr>
+          <w:rFonts w:ascii="Times New Roman" w:hAnsi="Times New Roman" w:cs="Times New Roman"/>
+        </w:rPr>
+        <w:instrText xml:space="preserve"> \* MERGEFORMAT </w:instrText>
+      </w:r>
+      <w:r>
+        <w:rPr>
+          <w:rFonts w:ascii="Times New Roman" w:hAnsi="Times New Roman" w:cs="Times New Roman"/>
+        </w:rPr>
+        <w:fldChar w:fldCharType="separate"/>
+      </w:r>
+      <w:r>
+        <w:rPr>
+          <w:rFonts w:ascii="Times New Roman" w:hAnsi="Times New Roman" w:cs="Times New Roman"/>
+        </w:rPr>
+        <w:t xml:space="preserve">Figure </w:t>
+      </w:r>
+      <w:r>
+        <w:rPr>
+          <w:rFonts w:ascii="Times New Roman" w:hAnsi="Times New Roman" w:cs="Times New Roman"/>
+          <w:noProof/>
+        </w:rPr>
+        <w:t>1</w:t>
+      </w:r>
+      <w:r>
+        <w:rPr>
+          <w:rFonts w:ascii="Times New Roman" w:hAnsi="Times New Roman" w:cs="Times New Roman"/>
+        </w:rPr>
+        <w:fldChar w:fldCharType="end"/>
+      </w:r>
+      <w:r>
+        <w:rPr>
+          <w:rFonts w:ascii="Times New Roman" w:hAnsi="Times New Roman" w:cs="Times New Roman"/>
+        </w:rPr>
+        <w:t xml:space="preserve">. </w:t>
+      </w:r>
+    </w:p>
+    <w:p>
+      <w:r>
+        <w:rPr>
+          <w:noProof/>
+        </w:rPr>
+        <mc:AlternateContent>
+          <mc:Choice Requires="wps">
+            <w:drawing>
+              <wp:anchor distT="0" distB="0" distL="114300" distR="114300" simplePos="0" relativeHeight="251655167" behindDoc="0" locked="0" layoutInCell="1" allowOverlap="1" wp14:anchorId="76DF5ACF" wp14:editId="7C4A07E2">
+                <wp:simplePos x="0" y="0"/>
+                <wp:positionH relativeFrom="column">
+                  <wp:posOffset>3030855</wp:posOffset>
+                </wp:positionH>
+                <wp:positionV relativeFrom="paragraph">
+                  <wp:posOffset>133350</wp:posOffset>
+                </wp:positionV>
+                <wp:extent cx="821267" cy="304800"/>
+                <wp:effectExtent l="0" t="0" r="4445" b="0"/>
+                <wp:wrapNone/>
+                <wp:docPr id="523469354" name="Text Box 8"/>
+                <wp:cNvGraphicFramePr/>
+                <a:graphic xmlns:a="http://schemas.openxmlformats.org/drawingml/2006/main">
+                  <a:graphicData uri="http://schemas.microsoft.com/office/word/2010/wordprocessingShape">
+                    <wps:wsp>
+                      <wps:cNvSpPr txBox="1"/>
+                      <wps:spPr>
+                        <a:xfrm>
+                          <a:off x="0" y="0"/>
+                          <a:ext cx="821267" cy="304800"/>
+                        </a:xfrm>
+                        <a:prstGeom prst="rect">
+                          <a:avLst/>
+                        </a:prstGeom>
+                        <a:solidFill>
+                          <a:schemeClr val="lt1"/>
+                        </a:solidFill>
+                        <a:ln w="6350">
+                          <a:noFill/>
+                        </a:ln>
+                      </wps:spPr>
+                      <wps:txbx>
+                        <w:txbxContent>
+                          <w:p>
+                            <w:pPr>
+                              <w:rPr>
+                                <w:lang w:val="nl-NL"/>
+                              </w:rPr>
+                            </w:pPr>
+                            <w:r>
+                              <w:rPr>
+                                <w:lang w:val="nl-NL"/>
+                              </w:rPr>
+                              <w:t>(B)</w:t>
+                            </w:r>
+                          </w:p>
+                        </w:txbxContent>
+                      </wps:txbx>
+                      <wps:bodyPr rot="0" spcFirstLastPara="0" vertOverflow="overflow" horzOverflow="overflow" vert="horz" wrap="square" lIns="91440" tIns="45720" rIns="91440" bIns="45720" numCol="1" spcCol="0" rtlCol="0" fromWordArt="0" anchor="t" anchorCtr="0" forceAA="0" compatLnSpc="1">
+                        <a:prstTxWarp prst="textNoShape">
+                          <a:avLst/>
+                        </a:prstTxWarp>
+                        <a:noAutofit/>
+                      </wps:bodyPr>
+                    </wps:wsp>
+                  </a:graphicData>
+                </a:graphic>
+                <wp14:sizeRelV relativeFrom="margin">
+                  <wp14:pctHeight>0</wp14:pctHeight>
+                </wp14:sizeRelV>
+              </wp:anchor>
+            </w:drawing>
+          </mc:Choice>
+          <mc:Fallback>
+            <w:pict>
+              <v:shapetype w14:anchorId="76DF5ACF" id="_x0000_t202" coordsize="21600,21600" o:spt="202" path="m,l,21600r21600,l21600,xe">
+                <v:stroke joinstyle="miter"/>
+                <v:path gradientshapeok="t" o:connecttype="rect"/>
+              </v:shapetype>
+              <v:shape id="Text Box 8" o:spid="_x0000_s1026" type="#_x0000_t202" style="position:absolute;margin-left:238.65pt;margin-top:10.5pt;width:64.65pt;height:24pt;z-index:251655167;visibility:visible;mso-wrap-style:square;mso-height-percent:0;mso-wrap-distance-left:9pt;mso-wrap-distance-top:0;mso-wrap-distance-right:9pt;mso-wrap-distance-bottom:0;mso-position-horizontal:absolute;mso-position-horizontal-relative:text;mso-position-vertical:absolute;mso-position-vertical-relative:text;mso-height-percent:0;mso-height-relative:margin;v-text-anchor:top" o:gfxdata="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" fillcolor="white [3201]" stroked="f" strokeweight=".5pt">
+                <v:textbox>
+                  <w:txbxContent>
+                    <w:p>
+                      <w:pPr>
+                        <w:rPr>
+                          <w:lang w:val="nl-NL"/>
+                        </w:rPr>
+                      </w:pPr>
+                      <w:r>
+                        <w:rPr>
+                          <w:lang w:val="nl-NL"/>
+                        </w:rPr>
+                        <w:t>(B)</w:t>
+                      </w:r>
+                    </w:p>
+                  </w:txbxContent>
+                </v:textbox>
+              </v:shape>
+            </w:pict>
+          </mc:Fallback>
+        </mc:AlternateContent>
+      </w:r>
+    </w:p>
+    <w:p>
+      <w:pPr>
+        <w:pStyle w:val="ListParagraph"/>
+        <w:numPr>
+          <w:ilvl w:val="0"/>
+          <w:numId w:val="2"/>
+        </w:numPr>
+        <w:rPr>
+          <w:i/>
+          <w:iCs/>
+          <w:color w:val="44546A" w:themeColor="text2"/>
+          <w:sz w:val="18"/>
+          <w:szCs w:val="18"/>
+        </w:rPr>
+      </w:pPr>
+      <w:r>
+        <w:rPr>
+          <w:noProof/>
+        </w:rPr>
+        <mc:AlternateContent>
+          <mc:Choice Requires="wpg">
+            <w:drawing>
+              <wp:anchor distT="0" distB="0" distL="114300" distR="114300" simplePos="0" relativeHeight="251673600" behindDoc="0" locked="0" layoutInCell="1" allowOverlap="1" wp14:anchorId="054F1360" wp14:editId="1C0FA9A4">
+                <wp:simplePos x="0" y="0"/>
+                <wp:positionH relativeFrom="column">
+                  <wp:posOffset>-25400</wp:posOffset>
+                </wp:positionH>
+                <wp:positionV relativeFrom="paragraph">
+                  <wp:posOffset>189018</wp:posOffset>
+                </wp:positionV>
+                <wp:extent cx="5655945" cy="3461385"/>
+                <wp:effectExtent l="0" t="0" r="0" b="5715"/>
+                <wp:wrapNone/>
+                <wp:docPr id="180999848" name="Group 7"/>
+                <wp:cNvGraphicFramePr/>
+                <a:graphic xmlns:a="http://schemas.openxmlformats.org/drawingml/2006/main">
+                  <a:graphicData uri="http://schemas.microsoft.com/office/word/2010/wordprocessingGroup">
+                    <wpg:wgp>
+                      <wpg:cNvGrpSpPr/>
+                      <wpg:grpSpPr>
+                        <a:xfrm>
+                          <a:off x="0" y="0"/>
+                          <a:ext cx="5655945" cy="3461385"/>
+                          <a:chOff x="0" y="59270"/>
+                          <a:chExt cx="5656157" cy="3461812"/>
+                        </a:xfrm>
+                      </wpg:grpSpPr>
+                      <pic:pic xmlns:pic="http://schemas.openxmlformats.org/drawingml/2006/picture">
+                        <pic:nvPicPr>
+                          <pic:cNvPr id="1567697045" name="Picture 5" descr="A picture containing text, diagram, plot, line&#10;&#10;Description automatically generated"/>
+                          <pic:cNvPicPr>
+                            <a:picLocks noChangeAspect="1"/>
+                          </pic:cNvPicPr>
+                        </pic:nvPicPr>
+                        <pic:blipFill>
+                          <a:blip r:embed="rId9" cstate="print">
+                            <a:extLst>
+                              <a:ext uri="{28A0092B-C50C-407E-A947-70E740481C1C}">
+                                <a14:useLocalDpi xmlns:a14="http://schemas.microsoft.com/office/drawing/2010/main" val="0"/>
+                              </a:ext>
+                            </a:extLst>
+                          </a:blip>
+                          <a:stretch>
+                            <a:fillRect/>
+                          </a:stretch>
+                        </pic:blipFill>
+                        <pic:spPr>
+                          <a:xfrm>
+                            <a:off x="0" y="59270"/>
+                            <a:ext cx="2778760" cy="2778760"/>
+                          </a:xfrm>
+                          <a:prstGeom prst="rect">
+                            <a:avLst/>
+                          </a:prstGeom>
+                        </pic:spPr>
+                      </pic:pic>
+                      <pic:pic xmlns:pic="http://schemas.openxmlformats.org/drawingml/2006/picture">
+                        <pic:nvPicPr>
+                          <pic:cNvPr id="7" name="Picture 6" descr="A yellow lightning bolt on a black background&#10;&#10;Description automatically generated">
+                            <a:extLst>
+                              <a:ext uri="{FF2B5EF4-FFF2-40B4-BE49-F238E27FC236}">
+                                <a16:creationId xmlns:a16="http://schemas.microsoft.com/office/drawing/2014/main" id="{904A3295-6047-2FB9-55E9-B308B02FC220}"/>
+                              </a:ext>
+                            </a:extLst>
+                          </pic:cNvPr>
+                          <pic:cNvPicPr>
+                            <a:picLocks noChangeAspect="1"/>
+                          </pic:cNvPicPr>
+                        </pic:nvPicPr>
+                        <pic:blipFill>
+                          <a:blip r:embed="rId10"/>
+                          <a:stretch>
+                            <a:fillRect/>
+                          </a:stretch>
+                        </pic:blipFill>
+                        <pic:spPr>
+                          <a:xfrm>
+                            <a:off x="1117600" y="457200"/>
+                            <a:ext cx="280670" cy="482600"/>
+                          </a:xfrm>
+                          <a:prstGeom prst="rect">
+                            <a:avLst/>
+                          </a:prstGeom>
+                        </pic:spPr>
+                      </pic:pic>
+                      <pic:pic xmlns:pic="http://schemas.openxmlformats.org/drawingml/2006/picture">
+                        <pic:nvPicPr>
+                          <pic:cNvPr id="1966835168" name="Picture 6" descr="A picture containing text, plot, line, diagram&#10;&#10;Description automatically generated"/>
+                          <pic:cNvPicPr>
+                            <a:picLocks noChangeAspect="1"/>
+                          </pic:cNvPicPr>
+                        </pic:nvPicPr>
+                        <pic:blipFill>
+                          <a:blip r:embed="rId11" cstate="print">
+                            <a:extLst>
+                              <a:ext uri="{28A0092B-C50C-407E-A947-70E740481C1C}">
+                                <a14:useLocalDpi xmlns:a14="http://schemas.microsoft.com/office/drawing/2010/main" val="0"/>
+                              </a:ext>
+                            </a:extLst>
+                          </a:blip>
+                          <a:stretch>
+                            <a:fillRect/>
+                          </a:stretch>
+                        </pic:blipFill>
+                        <pic:spPr>
+                          <a:xfrm>
+                            <a:off x="2878667" y="59270"/>
+                            <a:ext cx="2777490" cy="2777490"/>
+                          </a:xfrm>
+                          <a:prstGeom prst="rect">
+                            <a:avLst/>
+                          </a:prstGeom>
+                        </pic:spPr>
+                      </pic:pic>
+                      <pic:pic xmlns:pic="http://schemas.openxmlformats.org/drawingml/2006/picture">
+                        <pic:nvPicPr>
+                          <pic:cNvPr id="1438650220" name="Picture 1438650220" descr="A yellow lightning bolt on a black background&#10;&#10;Description automatically generated">
+                            <a:extLst>
+                              <a:ext uri="{FF2B5EF4-FFF2-40B4-BE49-F238E27FC236}">
+                                <a16:creationId xmlns:a16="http://schemas.microsoft.com/office/drawing/2014/main" id="{904A3295-6047-2FB9-55E9-B308B02FC220}"/>
+                              </a:ext>
+                            </a:extLst>
+                          </pic:cNvPr>
+                          <pic:cNvPicPr>
+                            <a:picLocks noChangeAspect="1"/>
+                          </pic:cNvPicPr>
+                        </pic:nvPicPr>
+                        <pic:blipFill>
+                          <a:blip r:embed="rId10"/>
+                          <a:stretch>
+                            <a:fillRect/>
+                          </a:stretch>
+                        </pic:blipFill>
+                        <pic:spPr>
+                          <a:xfrm>
+                            <a:off x="4131733" y="381006"/>
+                            <a:ext cx="280670" cy="482600"/>
+                          </a:xfrm>
+                          <a:prstGeom prst="rect">
+                            <a:avLst/>
+                          </a:prstGeom>
+                        </pic:spPr>
+                      </pic:pic>
+                      <wps:wsp>
+                        <wps:cNvPr id="6" name="TextBox 5">
+                          <a:extLst>
+                            <a:ext uri="{FF2B5EF4-FFF2-40B4-BE49-F238E27FC236}">
+                              <a16:creationId xmlns:a16="http://schemas.microsoft.com/office/drawing/2014/main" id="{B9E279D6-8A11-C322-AF7F-7F093DCC87FC}"/>
+                            </a:ext>
+                          </a:extLst>
+                        </wps:cNvPr>
+                        <wps:cNvSpPr txBox="1"/>
+                        <wps:spPr>
+                          <a:xfrm>
+                            <a:off x="207409" y="3043728"/>
+                            <a:ext cx="3145517" cy="358797"/>
+                          </a:xfrm>
+                          <a:prstGeom prst="rect">
+                            <a:avLst/>
+                          </a:prstGeom>
+                          <a:noFill/>
+                          <a:ln w="19050">
+                            <a:solidFill>
+                              <a:schemeClr val="tx1"/>
+                            </a:solidFill>
+                            <a:extLst>
+                              <a:ext uri="{C807C97D-BFC1-408E-A445-0C87EB9F89A2}">
+                                <ask:lineSketchStyleProps xmlns:ask="http://schemas.microsoft.com/office/drawing/2018/sketchyshapes" sd="1219033472">
+                                  <a:custGeom>
+                                    <a:avLst/>
+                                    <a:gdLst>
+                                      <a:gd name="connsiteX0" fmla="*/ 0 w 3541324"/>
+                                      <a:gd name="connsiteY0" fmla="*/ 0 h 369332"/>
+                                      <a:gd name="connsiteX1" fmla="*/ 554807 w 3541324"/>
+                                      <a:gd name="connsiteY1" fmla="*/ 0 h 369332"/>
+                                      <a:gd name="connsiteX2" fmla="*/ 1038788 w 3541324"/>
+                                      <a:gd name="connsiteY2" fmla="*/ 0 h 369332"/>
+                                      <a:gd name="connsiteX3" fmla="*/ 1699836 w 3541324"/>
+                                      <a:gd name="connsiteY3" fmla="*/ 0 h 369332"/>
+                                      <a:gd name="connsiteX4" fmla="*/ 2254643 w 3541324"/>
+                                      <a:gd name="connsiteY4" fmla="*/ 0 h 369332"/>
+                                      <a:gd name="connsiteX5" fmla="*/ 2809450 w 3541324"/>
+                                      <a:gd name="connsiteY5" fmla="*/ 0 h 369332"/>
+                                      <a:gd name="connsiteX6" fmla="*/ 3541324 w 3541324"/>
+                                      <a:gd name="connsiteY6" fmla="*/ 0 h 369332"/>
+                                      <a:gd name="connsiteX7" fmla="*/ 3541324 w 3541324"/>
+                                      <a:gd name="connsiteY7" fmla="*/ 369332 h 369332"/>
+                                      <a:gd name="connsiteX8" fmla="*/ 2951103 w 3541324"/>
+                                      <a:gd name="connsiteY8" fmla="*/ 369332 h 369332"/>
+                                      <a:gd name="connsiteX9" fmla="*/ 2467122 w 3541324"/>
+                                      <a:gd name="connsiteY9" fmla="*/ 369332 h 369332"/>
+                                      <a:gd name="connsiteX10" fmla="*/ 1876902 w 3541324"/>
+                                      <a:gd name="connsiteY10" fmla="*/ 369332 h 369332"/>
+                                      <a:gd name="connsiteX11" fmla="*/ 1286681 w 3541324"/>
+                                      <a:gd name="connsiteY11" fmla="*/ 369332 h 369332"/>
+                                      <a:gd name="connsiteX12" fmla="*/ 731874 w 3541324"/>
+                                      <a:gd name="connsiteY12" fmla="*/ 369332 h 369332"/>
+                                      <a:gd name="connsiteX13" fmla="*/ 0 w 3541324"/>
+                                      <a:gd name="connsiteY13" fmla="*/ 369332 h 369332"/>
+                                      <a:gd name="connsiteX14" fmla="*/ 0 w 3541324"/>
+                                      <a:gd name="connsiteY14" fmla="*/ 0 h 369332"/>
+                                    </a:gdLst>
+                                    <a:ahLst/>
+                                    <a:cxnLst>
+                                      <a:cxn ang="0">
+                                        <a:pos x="connsiteX0" y="connsiteY0"/>
+                                      </a:cxn>
+                                      <a:cxn ang="0">
+                                        <a:pos x="connsiteX1" y="connsiteY1"/>
+                                      </a:cxn>
+                                      <a:cxn ang="0">
+                                        <a:pos x="connsiteX2" y="connsiteY2"/>
+                                      </a:cxn>
+                                      <a:cxn ang="0">
+                                        <a:pos x="connsiteX3" y="connsiteY3"/>
+                                      </a:cxn>
+                                      <a:cxn ang="0">
+                                        <a:pos x="connsiteX4" y="connsiteY4"/>
+                                      </a:cxn>
+                                      <a:cxn ang="0">
+                                        <a:pos x="connsiteX5" y="connsiteY5"/>
+                                      </a:cxn>
+                                      <a:cxn ang="0">
+                                        <a:pos x="connsiteX6" y="connsiteY6"/>
+                                      </a:cxn>
+                                      <a:cxn ang="0">
+                                        <a:pos x="connsiteX7" y="connsiteY7"/>
+                                      </a:cxn>
+                                      <a:cxn ang="0">
+                                        <a:pos x="connsiteX8" y="connsiteY8"/>
+                                      </a:cxn>
+                                      <a:cxn ang="0">
+                                        <a:pos x="connsiteX9" y="connsiteY9"/>
+                                      </a:cxn>
+                                      <a:cxn ang="0">
+                                        <a:pos x="connsiteX10" y="connsiteY10"/>
+                                      </a:cxn>
+                                      <a:cxn ang="0">
+                                        <a:pos x="connsiteX11" y="connsiteY11"/>
+                                      </a:cxn>
+                                      <a:cxn ang="0">
+                                        <a:pos x="connsiteX12" y="connsiteY12"/>
+                                      </a:cxn>
+                                      <a:cxn ang="0">
+                                        <a:pos x="connsiteX13" y="connsiteY13"/>
+                                      </a:cxn>
+                                      <a:cxn ang="0">
+                                        <a:pos x="connsiteX14" y="connsiteY14"/>
+                                      </a:cxn>
+                                    </a:cxnLst>
+                                    <a:rect l="l" t="t" r="r" b="b"/>
+                                    <a:pathLst>
+                                      <a:path w="3541324" h="369332" extrusionOk="0">
+                                        <a:moveTo>
+                                          <a:pt x="0" y="0"/>
+                                        </a:moveTo>
+                                        <a:cubicBezTo>
+                                          <a:pt x="202129" y="-2160"/>
+                                          <a:pt x="297154" y="5027"/>
+                                          <a:pt x="554807" y="0"/>
+                                        </a:cubicBezTo>
+                                        <a:cubicBezTo>
+                                          <a:pt x="812460" y="-5027"/>
+                                          <a:pt x="829952" y="30173"/>
+                                          <a:pt x="1038788" y="0"/>
+                                        </a:cubicBezTo>
+                                        <a:cubicBezTo>
+                                          <a:pt x="1247624" y="-30173"/>
+                                          <a:pt x="1486455" y="55870"/>
+                                          <a:pt x="1699836" y="0"/>
+                                        </a:cubicBezTo>
+                                        <a:cubicBezTo>
+                                          <a:pt x="1913217" y="-55870"/>
+                                          <a:pt x="2088503" y="37519"/>
+                                          <a:pt x="2254643" y="0"/>
+                                        </a:cubicBezTo>
+                                        <a:cubicBezTo>
+                                          <a:pt x="2420783" y="-37519"/>
+                                          <a:pt x="2614705" y="59300"/>
+                                          <a:pt x="2809450" y="0"/>
+                                        </a:cubicBezTo>
+                                        <a:cubicBezTo>
+                                          <a:pt x="3004195" y="-59300"/>
+                                          <a:pt x="3221982" y="641"/>
+                                          <a:pt x="3541324" y="0"/>
+                                        </a:cubicBezTo>
+                                        <a:cubicBezTo>
+                                          <a:pt x="3563003" y="103222"/>
+                                          <a:pt x="3508163" y="284950"/>
+                                          <a:pt x="3541324" y="369332"/>
+                                        </a:cubicBezTo>
+                                        <a:cubicBezTo>
+                                          <a:pt x="3400202" y="426396"/>
+                                          <a:pt x="3113878" y="326865"/>
+                                          <a:pt x="2951103" y="369332"/>
+                                        </a:cubicBezTo>
+                                        <a:cubicBezTo>
+                                          <a:pt x="2788328" y="411799"/>
+                                          <a:pt x="2578253" y="349404"/>
+                                          <a:pt x="2467122" y="369332"/>
+                                        </a:cubicBezTo>
+                                        <a:cubicBezTo>
+                                          <a:pt x="2355991" y="389260"/>
+                                          <a:pt x="2067647" y="307660"/>
+                                          <a:pt x="1876902" y="369332"/>
+                                        </a:cubicBezTo>
+                                        <a:cubicBezTo>
+                                          <a:pt x="1686157" y="431004"/>
+                                          <a:pt x="1506053" y="334935"/>
+                                          <a:pt x="1286681" y="369332"/>
+                                        </a:cubicBezTo>
+                                        <a:cubicBezTo>
+                                          <a:pt x="1067309" y="403729"/>
+                                          <a:pt x="863248" y="327411"/>
+                                          <a:pt x="731874" y="369332"/>
+                                        </a:cubicBezTo>
+                                        <a:cubicBezTo>
+                                          <a:pt x="600500" y="411253"/>
+                                          <a:pt x="350221" y="316128"/>
+                                          <a:pt x="0" y="369332"/>
+                                        </a:cubicBezTo>
+                                        <a:cubicBezTo>
+                                          <a:pt x="-8026" y="274434"/>
+                                          <a:pt x="20480" y="124469"/>
+                                          <a:pt x="0" y="0"/>
+                                        </a:cubicBezTo>
+                                        <a:close/>
+                                      </a:path>
+                                    </a:pathLst>
+                                  </a:custGeom>
+                                  <ask:type>
+                                    <ask:lineSketchNone/>
+                                  </ask:type>
+                                </ask:lineSketchStyleProps>
+                              </a:ext>
+                            </a:extLst>
+                          </a:ln>
+                        </wps:spPr>
+                        <wps:txbx>
+                          <w:txbxContent>
+                            <w:p>
+                              <w:pPr>
+                                <w:rPr>
+                                  <w:rFonts w:hAnsi="Calibri"/>
+                                  <w:color w:val="000000" w:themeColor="text1"/>
+                                  <w:kern w:val="24"/>
+                                  <w:sz w:val="32"/>
+                                  <w:szCs w:val="32"/>
+                                  <w:lang w:val="en-US"/>
+                                </w:rPr>
+                              </w:pPr>
+                              <w:r>
+                                <w:rPr>
+                                  <w:rFonts w:hAnsi="Calibri"/>
+                                  <w:color w:val="000000" w:themeColor="text1"/>
+                                  <w:kern w:val="24"/>
+                                  <w:sz w:val="32"/>
+                                  <w:szCs w:val="32"/>
+                                  <w:lang w:val="en-US"/>
+                                </w:rPr>
+                                <w:t>0 1 0 1 0 1 0 0 0 1 0 0 0 1 0 1 0 1 0 0</w:t>
+                              </w:r>
+                            </w:p>
+                          </w:txbxContent>
+                        </wps:txbx>
+                        <wps:bodyPr wrap="square" rtlCol="0">
+                          <a:spAutoFit/>
+                        </wps:bodyPr>
+                      </wps:wsp>
+                      <pic:pic xmlns:pic="http://schemas.openxmlformats.org/drawingml/2006/picture">
+                        <pic:nvPicPr>
+                          <pic:cNvPr id="515137621" name="Picture 515137621" descr="A yellow lightning bolt on a black background&#10;&#10;Description automatically generated">
+                            <a:extLst>
+                              <a:ext uri="{FF2B5EF4-FFF2-40B4-BE49-F238E27FC236}">
+                                <a16:creationId xmlns:a16="http://schemas.microsoft.com/office/drawing/2014/main" id="{904A3295-6047-2FB9-55E9-B308B02FC220}"/>
+                              </a:ext>
+                            </a:extLst>
+                          </pic:cNvPr>
+                          <pic:cNvPicPr>
+                            <a:picLocks noChangeAspect="1"/>
+                          </pic:cNvPicPr>
+                        </pic:nvPicPr>
+                        <pic:blipFill>
+                          <a:blip r:embed="rId10"/>
+                          <a:stretch>
+                            <a:fillRect/>
+                          </a:stretch>
+                        </pic:blipFill>
+                        <pic:spPr>
+                          <a:xfrm>
+                            <a:off x="941278" y="2895607"/>
+                            <a:ext cx="608180" cy="625475"/>
+                          </a:xfrm>
+                          <a:prstGeom prst="rect">
+                            <a:avLst/>
+                          </a:prstGeom>
+                        </pic:spPr>
+                      </pic:pic>
+                    </wpg:wgp>
+                  </a:graphicData>
+                </a:graphic>
+                <wp14:sizeRelV relativeFrom="margin">
+                  <wp14:pctHeight>0</wp14:pctHeight>
+                </wp14:sizeRelV>
+              </wp:anchor>
+            </w:drawing>
+          </mc:Choice>
+          <mc:Fallback>
+            <w:pict>
+              <v:group w14:anchorId="054F1360" id="Group 7" o:spid="_x0000_s1027" style="position:absolute;left:0;text-align:left;margin-left:-2pt;margin-top:14.9pt;width:445.35pt;height:272.55pt;z-index:251673600;mso-height-relative:margin" coordorigin=",592" coordsize="56561,34618" o:gfxdata="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">
+                <v:shapetype id="_x0000_t75" coordsize="21600,21600" o:spt="75" o:preferrelative="t" path="m@4@5l@4@11@9@11@9@5xe" filled="f" stroked="f">
+                  <v:stroke joinstyle="miter"/>
+                  <v:formulas>
+                    <v:f eqn="if lineDrawn pixelLineWidth 0"/>
+                    <v:f eqn="sum @0 1 0"/>
+                    <v:f eqn="sum 0 0 @1"/>
+                    <v:f eqn="prod @2 1 2"/>
+                    <v:f eqn="prod @3 21600 pixelWidth"/>
+                    <v:f eqn="prod @3 21600 pixelHeight"/>
+                    <v:f eqn="sum @0 0 1"/>
+                    <v:f eqn="prod @6 1 2"/>
+                    <v:f eqn="prod @7 21600 pixelWidth"/>
+                    <v:f eqn="sum @8 21600 0"/>
+                    <v:f eqn="prod @7 21600 pixelHeight"/>
+                    <v:f eqn="sum @10 21600 0"/>
+                  </v:formulas>
+                  <v:path o:extrusionok="f" gradientshapeok="t" o:connecttype="rect"/>
+                  <o:lock v:ext="edit" aspectratio="t"/>
+                </v:shapetype>
+                <v:shape id="Picture 5" o:spid="_x0000_s1028" type="#_x0000_t75" alt="A picture containing text, diagram, plot, line&#10;&#10;Description automatically generated" style="position:absolute;top:592;width:27787;height:27788;visibility:visible;mso-wrap-style:square" o:gfxdata="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">
+                  <v:imagedata r:id="rId12" o:title="A picture containing text, diagram, plot, line&#10;&#10;Description automatically generated"/>
+                </v:shape>
+                <v:shape id="Picture 6" o:spid="_x0000_s1029" type="#_x0000_t75" alt="A yellow lightning bolt on a black background&#10;&#10;Description automatically generated" style="position:absolute;left:11176;top:4572;width:2806;height:4826;visibility:visible;mso-wrap-style:square" o:gfxdata="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">
+                  <v:imagedata r:id="rId13" o:title="A yellow lightning bolt on a black background&#10;&#10;Description automatically generated"/>
+                </v:shape>
+                <v:shape id="Picture 6" o:spid="_x0000_s1030" type="#_x0000_t75" alt="A picture containing text, plot, line, diagram&#10;&#10;Description automatically generated" style="position:absolute;left:28786;top:592;width:27775;height:27775;visibility:visible;mso-wrap-style:square" o:gfxdata="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">
+                  <v:imagedata r:id="rId14" o:title="A picture containing text, plot, line, diagram&#10;&#10;Description automatically generated"/>
+                </v:shape>
+                <v:shape id="Picture 1438650220" o:spid="_x0000_s1031" type="#_x0000_t75" alt="A yellow lightning bolt on a black background&#10;&#10;Description automatically generated" style="position:absolute;left:41317;top:3810;width:2807;height:4826;visibility:visible;mso-wrap-style:square" o:gfxdata="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">
+                  <v:imagedata r:id="rId13" o:title="A yellow lightning bolt on a black background&#10;&#10;Description automatically generated"/>
+                </v:shape>
+                <v:shape id="TextBox 5" o:spid="_x0000_s1032" type="#_x0000_t202" style="position:absolute;left:2074;top:30437;width:31455;height:3588;visibility:visible;mso-wrap-style:square;v-text-anchor:top" o:gfxdata="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" filled="f" strokecolor="black [3213]" strokeweight="1.5pt">
+                  <v:textbox style="mso-fit-shape-to-text:t">
+                    <w:txbxContent>
+                      <w:p>
+                        <w:pPr>
+                          <w:rPr>
+                            <w:rFonts w:hAnsi="Calibri"/>
+                            <w:color w:val="000000" w:themeColor="text1"/>
+                            <w:kern w:val="24"/>
+                            <w:sz w:val="32"/>
+                            <w:szCs w:val="32"/>
+                            <w:lang w:val="en-US"/>
+                          </w:rPr>
+                        </w:pPr>
+                        <w:r>
+                          <w:rPr>
+                            <w:rFonts w:hAnsi="Calibri"/>
+                            <w:color w:val="000000" w:themeColor="text1"/>
+                            <w:kern w:val="24"/>
+                            <w:sz w:val="32"/>
+                            <w:szCs w:val="32"/>
+                            <w:lang w:val="en-US"/>
+                          </w:rPr>
+                          <w:t>0 1 0 1 0 1 0 0 0 1 0 0 0 1 0 1 0 1 0 0</w:t>
+                        </w:r>
+                      </w:p>
+                    </w:txbxContent>
+                  </v:textbox>
+                </v:shape>
+                <v:shape id="Picture 515137621" o:spid="_x0000_s1033" type="#_x0000_t75" alt="A yellow lightning bolt on a black background&#10;&#10;Description automatically generated" style="position:absolute;left:9412;top:28956;width:6082;height:6254;visibility:visible;mso-wrap-style:square" o:gfxdata="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">
+                  <v:imagedata r:id="rId13" o:title="A yellow lightning bolt on a black background&#10;&#10;Description automatically generated"/>
+                </v:shape>
+              </v:group>
+            </w:pict>
+          </mc:Fallback>
+        </mc:AlternateContent>
+      </w:r>
+      <w:r>
+        <w:rPr>
+          <w:noProof/>
+        </w:rPr>
+        <mc:AlternateContent>
+          <mc:Choice Requires="wps">
+            <w:drawing>
+              <wp:anchor distT="0" distB="0" distL="114300" distR="114300" simplePos="0" relativeHeight="251676672" behindDoc="0" locked="0" layoutInCell="1" allowOverlap="1" wp14:anchorId="396C931F" wp14:editId="3CCE087F">
+                <wp:simplePos x="0" y="0"/>
+                <wp:positionH relativeFrom="column">
+                  <wp:posOffset>-25400</wp:posOffset>
+                </wp:positionH>
+                <wp:positionV relativeFrom="paragraph">
+                  <wp:posOffset>3710940</wp:posOffset>
+                </wp:positionV>
+                <wp:extent cx="5655945" cy="635"/>
+                <wp:effectExtent l="0" t="0" r="0" b="12065"/>
+                <wp:wrapNone/>
+                <wp:docPr id="1430225485" name="Text Box 1"/>
+                <wp:cNvGraphicFramePr/>
+                <a:graphic xmlns:a="http://schemas.openxmlformats.org/drawingml/2006/main">
+                  <a:graphicData uri="http://schemas.microsoft.com/office/word/2010/wordprocessingShape">
+                    <wps:wsp>
+                      <wps:cNvSpPr txBox="1"/>
+                      <wps:spPr>
+                        <a:xfrm>
+                          <a:off x="0" y="0"/>
+                          <a:ext cx="5655945" cy="635"/>
+                        </a:xfrm>
+                        <a:prstGeom prst="rect">
+                          <a:avLst/>
+                        </a:prstGeom>
+                        <a:solidFill>
+                          <a:prstClr val="white"/>
+                        </a:solidFill>
+                        <a:ln>
+                          <a:noFill/>
+                        </a:ln>
+                      </wps:spPr>
+                      <wps:txbx>
+                        <w:txbxContent>
+                          <w:p>
+                            <w:pPr>
+                              <w:pStyle w:val="Caption"/>
+                              <w:rPr>
+                                <w:noProof/>
+                              </w:rPr>
+                            </w:pPr>
+                            <w:bookmarkStart w:id="0" w:name="_Ref139291371"/>
+                            <w:r>
+                              <w:t xml:space="preserve">Figure </w:t>
+                            </w:r>
+                            <w:r>
+                              <w:fldChar w:fldCharType="begin"/>
+                            </w:r>
+                            <w:r>
+                              <w:instrText xml:space="preserve"> SEQ Figure \* ARABIC </w:instrText>
+                            </w:r>
+                            <w:r>
+                              <w:fldChar w:fldCharType="separate"/>
+                            </w:r>
+                            <w:r>
+                              <w:rPr>
+                                <w:noProof/>
+                              </w:rPr>
+                              <w:t>1</w:t>
+                            </w:r>
+                            <w:r>
+                              <w:fldChar w:fldCharType="end"/>
+                            </w:r>
+                            <w:bookmarkEnd w:id="0"/>
+                            <w:r>
+                              <w:t>: Overview of mutations in model mechanisms. (A) A mutation occurring in an age-specific survival probability gene. (B) Mutation occurring in an age-specific resource allocation gene. (C) Mutation occurring a binary gene.</w:t>
+                            </w:r>
+                          </w:p>
+                        </w:txbxContent>
+                      </wps:txbx>
+                      <wps:bodyPr rot="0" spcFirstLastPara="0" vertOverflow="overflow" horzOverflow="overflow" vert="horz" wrap="square" lIns="0" tIns="0" rIns="0" bIns="0" numCol="1" spcCol="0" rtlCol="0" fromWordArt="0" anchor="t" anchorCtr="0" forceAA="0" compatLnSpc="1">
+                        <a:prstTxWarp prst="textNoShape">
+                          <a:avLst/>
+                        </a:prstTxWarp>
+                        <a:spAutoFit/>
+                      </wps:bodyPr>
+                    </wps:wsp>
+                  </a:graphicData>
+                </a:graphic>
+              </wp:anchor>
+            </w:drawing>
+          </mc:Choice>
+          <mc:Fallback>
+            <w:pict>
+              <v:shape w14:anchorId="396C931F" id="Text Box 1" o:spid="_x0000_s1034" type="#_x0000_t202" style="position:absolute;left:0;text-align:left;margin-left:-2pt;margin-top:292.2pt;width:445.35pt;height:.05pt;z-index:251676672;visibility:visible;mso-wrap-style:square;mso-wrap-distance-left:9pt;mso-wrap-distance-top:0;mso-wrap-distance-right:9pt;mso-wrap-distance-bottom:0;mso-position-horizontal:absolute;mso-position-horizontal-relative:text;mso-position-vertical:absolute;mso-position-vertical-relative:text;v-text-anchor:top" o:gfxdata="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" stroked="f">
+                <v:textbox style="mso-fit-shape-to-text:t" inset="0,0,0,0">
+                  <w:txbxContent>
+                    <w:p>
+                      <w:pPr>
+                        <w:pStyle w:val="Caption"/>
+                        <w:rPr>
+                          <w:noProof/>
+                        </w:rPr>
+                      </w:pPr>
+                      <w:bookmarkStart w:id="1" w:name="_Ref139291371"/>
+                      <w:r>
+                        <w:t xml:space="preserve">Figure </w:t>
+                      </w:r>
+                      <w:r>
+                        <w:fldChar w:fldCharType="begin"/>
+                      </w:r>
+                      <w:r>
+                        <w:instrText xml:space="preserve"> SEQ Figure \* ARABIC </w:instrText>
+                      </w:r>
+                      <w:r>
+                        <w:fldChar w:fldCharType="separate"/>
+                      </w:r>
+                      <w:r>
+                        <w:rPr>
+                          <w:noProof/>
+                        </w:rPr>
+                        <w:t>1</w:t>
+                      </w:r>
+                      <w:r>
+                        <w:fldChar w:fldCharType="end"/>
+                      </w:r>
+                      <w:bookmarkEnd w:id="1"/>
+                      <w:r>
+                        <w:t>: Overview of mutations in model mechanisms. (A) A mutation occurring in an age-specific survival probability gene. (B) Mutation occurring in an age-specific resource allocation gene. (C) Mutation occurring a binary gene.</w:t>
+                      </w:r>
+                    </w:p>
+                  </w:txbxContent>
+                </v:textbox>
+              </v:shape>
+            </w:pict>
+          </mc:Fallback>
+        </mc:AlternateContent>
+      </w:r>
+      <w:r>
+        <w:rPr>
+          <w:noProof/>
+        </w:rPr>
+        <mc:AlternateContent>
+          <mc:Choice Requires="wps">
+            <w:drawing>
+              <wp:anchor distT="0" distB="0" distL="114300" distR="114300" simplePos="0" relativeHeight="251674624" behindDoc="0" locked="0" layoutInCell="1" allowOverlap="1" wp14:anchorId="7F2560D4" wp14:editId="3928B702">
+                <wp:simplePos x="0" y="0"/>
+                <wp:positionH relativeFrom="column">
+                  <wp:posOffset>96943</wp:posOffset>
+                </wp:positionH>
+                <wp:positionV relativeFrom="paragraph">
+                  <wp:posOffset>2892636</wp:posOffset>
+                </wp:positionV>
+                <wp:extent cx="588466" cy="266611"/>
+                <wp:effectExtent l="0" t="0" r="0" b="635"/>
+                <wp:wrapNone/>
+                <wp:docPr id="984073995" name="Text Box 9"/>
+                <wp:cNvGraphicFramePr/>
+                <a:graphic xmlns:a="http://schemas.openxmlformats.org/drawingml/2006/main">
+                  <a:graphicData uri="http://schemas.microsoft.com/office/word/2010/wordprocessingShape">
+                    <wps:wsp>
+                      <wps:cNvSpPr txBox="1"/>
+                      <wps:spPr>
+                        <a:xfrm>
+                          <a:off x="0" y="0"/>
+                          <a:ext cx="588466" cy="266611"/>
+                        </a:xfrm>
+                        <a:prstGeom prst="rect">
+                          <a:avLst/>
+                        </a:prstGeom>
+                        <a:solidFill>
+                          <a:schemeClr val="lt1"/>
+                        </a:solidFill>
+                        <a:ln w="6350">
+                          <a:noFill/>
+                        </a:ln>
+                      </wps:spPr>
+                      <wps:txbx>
+                        <w:txbxContent>
+                          <w:p>
+                            <w:pPr>
+                              <w:rPr>
+                                <w:lang w:val="nl-NL"/>
+                              </w:rPr>
+                            </w:pPr>
+                            <w:r>
+                              <w:rPr>
+                                <w:lang w:val="nl-NL"/>
+                              </w:rPr>
+                              <w:t>(C)</w:t>
+                            </w:r>
+                          </w:p>
+                        </w:txbxContent>
+                      </wps:txbx>
+                      <wps:bodyPr rot="0" spcFirstLastPara="0" vertOverflow="overflow" horzOverflow="overflow" vert="horz" wrap="square" lIns="91440" tIns="45720" rIns="91440" bIns="45720" numCol="1" spcCol="0" rtlCol="0" fromWordArt="0" anchor="t" anchorCtr="0" forceAA="0" compatLnSpc="1">
+                        <a:prstTxWarp prst="textNoShape">
+                          <a:avLst/>
+                        </a:prstTxWarp>
+                        <a:noAutofit/>
+                      </wps:bodyPr>
+                    </wps:wsp>
+                  </a:graphicData>
+                </a:graphic>
+              </wp:anchor>
+            </w:drawing>
+          </mc:Choice>
+          <mc:Fallback>
+            <w:pict>
+              <v:shape w14:anchorId="7F2560D4" id="Text Box 9" o:spid="_x0000_s1035" type="#_x0000_t202" style="position:absolute;left:0;text-align:left;margin-left:7.65pt;margin-top:227.75pt;width:46.35pt;height:21pt;z-index:251674624;visibility:visible;mso-wrap-style:square;mso-wrap-distance-left:9pt;mso-wrap-distance-top:0;mso-wrap-distance-right:9pt;mso-wrap-distance-bottom:0;mso-position-horizontal:absolute;mso-position-horizontal-relative:text;mso-position-vertical:absolute;mso-position-vertical-relative:text;v-text-anchor:top" o:gfxdata="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" fillcolor="white [3201]" stroked="f" strokeweight=".5pt">
+                <v:textbox>
+                  <w:txbxContent>
+                    <w:p>
+                      <w:pPr>
+                        <w:rPr>
+                          <w:lang w:val="nl-NL"/>
+                        </w:rPr>
+                      </w:pPr>
+                      <w:r>
+                        <w:rPr>
+                          <w:lang w:val="nl-NL"/>
+                        </w:rPr>
+                        <w:t>(C)</w:t>
+                      </w:r>
+                    </w:p>
+                  </w:txbxContent>
+                </v:textbox>
+              </v:shape>
+            </w:pict>
+          </mc:Fallback>
+        </mc:AlternateContent>
+      </w:r>
+      <w:r>
+        <w:br w:type="page"/>
+      </w:r>
+      <w:r>
+        <w:lastRenderedPageBreak/>
+        <w:t xml:space="preserve"> </w:t>
+      </w:r>
     </w:p>
     <w:p>
       <w:pPr>
@@ -2108,6 +3420,9 @@
         <w:t>1</w:t>
       </w:r>
       <w:r>
+        <w:rPr>
+          <w:noProof/>
+        </w:rPr>
         <w:fldChar w:fldCharType="end"/>
       </w:r>
       <w:r>
@@ -2119,17 +3434,15 @@
     </w:p>
     <w:tbl>
       <w:tblPr>
-        <w:tblStyle w:val="PlainTable4"/>
-        <w:tblW w:w="11335" w:type="dxa"/>
-        <w:tblInd w:w="-1079" w:type="dxa"/>
+        <w:tblStyle w:val="PlainTable2"/>
+        <w:tblW w:w="9072" w:type="dxa"/>
         <w:tblLayout w:type="fixed"/>
         <w:tblLook w:val="04A0" w:firstRow="1" w:lastRow="0" w:firstColumn="1" w:lastColumn="0" w:noHBand="0" w:noVBand="1"/>
       </w:tblPr>
       <w:tblGrid>
-        <w:gridCol w:w="1436"/>
-        <w:gridCol w:w="1290"/>
-        <w:gridCol w:w="4161"/>
-        <w:gridCol w:w="4448"/>
+        <w:gridCol w:w="2833"/>
+        <w:gridCol w:w="2834"/>
+        <w:gridCol w:w="3405"/>
       </w:tblGrid>
       <w:tr>
         <w:trPr>
@@ -2139,21 +3452,17 @@
         <w:tc>
           <w:tcPr>
             <w:cnfStyle w:val="001000000000" w:firstRow="0" w:lastRow="0" w:firstColumn="1" w:lastColumn="0" w:oddVBand="0" w:evenVBand="0" w:oddHBand="0" w:evenHBand="0" w:firstRowFirstColumn="0" w:firstRowLastColumn="0" w:lastRowFirstColumn="0" w:lastRowLastColumn="0"/>
-            <w:tcW w:w="1436" w:type="dxa"/>
+            <w:tcW w:w="2833" w:type="dxa"/>
           </w:tcPr>
           <w:p>
             <w:pPr>
               <w:rPr>
                 <w:rFonts w:ascii="Times New Roman" w:hAnsi="Times New Roman" w:cs="Times New Roman"/>
-                <w:i/>
-                <w:iCs/>
               </w:rPr>
             </w:pPr>
             <w:r>
               <w:rPr>
                 <w:rFonts w:ascii="Times New Roman" w:hAnsi="Times New Roman" w:cs="Times New Roman"/>
-                <w:i/>
-                <w:iCs/>
               </w:rPr>
               <w:t>Parameter</w:t>
             </w:r>
@@ -2161,7 +3470,7 @@
         </w:tc>
         <w:tc>
           <w:tcPr>
-            <w:tcW w:w="1290" w:type="dxa"/>
+            <w:tcW w:w="2834" w:type="dxa"/>
           </w:tcPr>
           <w:p>
             <w:pPr>
@@ -2181,7 +3490,7 @@
         </w:tc>
         <w:tc>
           <w:tcPr>
-            <w:tcW w:w="4161" w:type="dxa"/>
+            <w:tcW w:w="3405" w:type="dxa"/>
           </w:tcPr>
           <w:p>
             <w:pPr>
@@ -2196,26 +3505,6 @@
                 <w:rFonts w:ascii="Times New Roman" w:hAnsi="Times New Roman" w:cs="Times New Roman"/>
               </w:rPr>
               <w:t>Meaning</w:t>
-            </w:r>
-          </w:p>
-        </w:tc>
-        <w:tc>
-          <w:tcPr>
-            <w:tcW w:w="4448" w:type="dxa"/>
-          </w:tcPr>
-          <w:p>
-            <w:pPr>
-              <w:jc w:val="both"/>
-              <w:cnfStyle w:val="100000000000" w:firstRow="1" w:lastRow="0" w:firstColumn="0" w:lastColumn="0" w:oddVBand="0" w:evenVBand="0" w:oddHBand="0" w:evenHBand="0" w:firstRowFirstColumn="0" w:firstRowLastColumn="0" w:lastRowFirstColumn="0" w:lastRowLastColumn="0"/>
-              <w:rPr>
-                <w:rFonts w:ascii="Times New Roman" w:hAnsi="Times New Roman" w:cs="Times New Roman"/>
-              </w:rPr>
-            </w:pPr>
-            <w:r>
-              <w:rPr>
-                <w:rFonts w:ascii="Times New Roman" w:hAnsi="Times New Roman" w:cs="Times New Roman"/>
-              </w:rPr>
-              <w:t>Name in model</w:t>
             </w:r>
           </w:p>
         </w:tc>
@@ -2228,7 +3517,7 @@
         <w:tc>
           <w:tcPr>
             <w:cnfStyle w:val="001000000000" w:firstRow="0" w:lastRow="0" w:firstColumn="1" w:lastColumn="0" w:oddVBand="0" w:evenVBand="0" w:oddHBand="0" w:evenHBand="0" w:firstRowFirstColumn="0" w:firstRowLastColumn="0" w:lastRowFirstColumn="0" w:lastRowLastColumn="0"/>
-            <w:tcW w:w="1436" w:type="dxa"/>
+            <w:tcW w:w="2833" w:type="dxa"/>
           </w:tcPr>
           <w:p>
             <w:pPr>
@@ -2250,7 +3539,7 @@
         </w:tc>
         <w:tc>
           <w:tcPr>
-            <w:tcW w:w="1290" w:type="dxa"/>
+            <w:tcW w:w="2834" w:type="dxa"/>
           </w:tcPr>
           <w:p>
             <w:pPr>
@@ -2270,7 +3559,7 @@
         </w:tc>
         <w:tc>
           <w:tcPr>
-            <w:tcW w:w="4161" w:type="dxa"/>
+            <w:tcW w:w="3405" w:type="dxa"/>
           </w:tcPr>
           <w:p>
             <w:pPr>
@@ -2284,14 +3573,9 @@
               <w:rPr>
                 <w:rFonts w:ascii="Times New Roman" w:hAnsi="Times New Roman" w:cs="Times New Roman"/>
               </w:rPr>
-              <w:t>Number of males and females in population</w:t>
+              <w:t>Number of females,</w:t>
             </w:r>
           </w:p>
-        </w:tc>
-        <w:tc>
-          <w:tcPr>
-            <w:tcW w:w="4448" w:type="dxa"/>
-          </w:tcPr>
           <w:p>
             <w:pPr>
               <w:jc w:val="both"/>
@@ -2300,14 +3584,12 @@
                 <w:rFonts w:ascii="Times New Roman" w:hAnsi="Times New Roman" w:cs="Times New Roman"/>
               </w:rPr>
             </w:pPr>
-            <w:proofErr w:type="spellStart"/>
             <w:r>
               <w:rPr>
                 <w:rFonts w:ascii="Times New Roman" w:hAnsi="Times New Roman" w:cs="Times New Roman"/>
               </w:rPr>
-              <w:t>populationSize</w:t>
+              <w:t>Number of males</w:t>
             </w:r>
-            <w:proofErr w:type="spellEnd"/>
           </w:p>
         </w:tc>
       </w:tr>
@@ -2318,7 +3600,7 @@
         <w:tc>
           <w:tcPr>
             <w:cnfStyle w:val="001000000000" w:firstRow="0" w:lastRow="0" w:firstColumn="1" w:lastColumn="0" w:oddVBand="0" w:evenVBand="0" w:oddHBand="0" w:evenHBand="0" w:firstRowFirstColumn="0" w:firstRowLastColumn="0" w:lastRowFirstColumn="0" w:lastRowLastColumn="0"/>
-            <w:tcW w:w="1436" w:type="dxa"/>
+            <w:tcW w:w="2833" w:type="dxa"/>
           </w:tcPr>
           <w:p>
             <w:pPr>
@@ -2349,7 +3631,7 @@
         </w:tc>
         <w:tc>
           <w:tcPr>
-            <w:tcW w:w="1290" w:type="dxa"/>
+            <w:tcW w:w="2834" w:type="dxa"/>
           </w:tcPr>
           <w:p>
             <w:pPr>
@@ -2369,7 +3651,7 @@
         </w:tc>
         <w:tc>
           <w:tcPr>
-            <w:tcW w:w="4161" w:type="dxa"/>
+            <w:tcW w:w="3405" w:type="dxa"/>
           </w:tcPr>
           <w:p>
             <w:pPr>
@@ -2383,30 +3665,8 @@
               <w:rPr>
                 <w:rFonts w:ascii="Times New Roman" w:hAnsi="Times New Roman" w:cs="Times New Roman"/>
               </w:rPr>
-              <w:t>The end time of the simulation</w:t>
+              <w:t>Number time steps</w:t>
             </w:r>
-          </w:p>
-        </w:tc>
-        <w:tc>
-          <w:tcPr>
-            <w:tcW w:w="4448" w:type="dxa"/>
-          </w:tcPr>
-          <w:p>
-            <w:pPr>
-              <w:jc w:val="both"/>
-              <w:cnfStyle w:val="000000000000" w:firstRow="0" w:lastRow="0" w:firstColumn="0" w:lastColumn="0" w:oddVBand="0" w:evenVBand="0" w:oddHBand="0" w:evenHBand="0" w:firstRowFirstColumn="0" w:firstRowLastColumn="0" w:lastRowFirstColumn="0" w:lastRowLastColumn="0"/>
-              <w:rPr>
-                <w:rFonts w:ascii="Times New Roman" w:hAnsi="Times New Roman" w:cs="Times New Roman"/>
-              </w:rPr>
-            </w:pPr>
-            <w:proofErr w:type="spellStart"/>
-            <w:r>
-              <w:rPr>
-                <w:rFonts w:ascii="Times New Roman" w:hAnsi="Times New Roman" w:cs="Times New Roman"/>
-              </w:rPr>
-              <w:t>tEnd</w:t>
-            </w:r>
-            <w:proofErr w:type="spellEnd"/>
           </w:p>
         </w:tc>
       </w:tr>
@@ -2418,7 +3678,7 @@
         <w:tc>
           <w:tcPr>
             <w:cnfStyle w:val="001000000000" w:firstRow="0" w:lastRow="0" w:firstColumn="1" w:lastColumn="0" w:oddVBand="0" w:evenVBand="0" w:oddHBand="0" w:evenHBand="0" w:firstRowFirstColumn="0" w:firstRowLastColumn="0" w:lastRowFirstColumn="0" w:lastRowLastColumn="0"/>
-            <w:tcW w:w="1436" w:type="dxa"/>
+            <w:tcW w:w="2833" w:type="dxa"/>
           </w:tcPr>
           <w:p>
             <w:pPr>
@@ -2434,13 +3694,13 @@
                 <w:i/>
                 <w:iCs/>
               </w:rPr>
-              <w:t>c</w:t>
+              <w:t>M</w:t>
             </w:r>
           </w:p>
         </w:tc>
         <w:tc>
           <w:tcPr>
-            <w:tcW w:w="1290" w:type="dxa"/>
+            <w:tcW w:w="2834" w:type="dxa"/>
           </w:tcPr>
           <w:p>
             <w:pPr>
@@ -2460,7 +3720,7 @@
         </w:tc>
         <w:tc>
           <w:tcPr>
-            <w:tcW w:w="4161" w:type="dxa"/>
+            <w:tcW w:w="3405" w:type="dxa"/>
           </w:tcPr>
           <w:p>
             <w:pPr>
@@ -2476,28 +3736,6 @@
               </w:rPr>
               <w:t>Maximum age</w:t>
             </w:r>
-          </w:p>
-        </w:tc>
-        <w:tc>
-          <w:tcPr>
-            <w:tcW w:w="4448" w:type="dxa"/>
-          </w:tcPr>
-          <w:p>
-            <w:pPr>
-              <w:jc w:val="both"/>
-              <w:cnfStyle w:val="000000100000" w:firstRow="0" w:lastRow="0" w:firstColumn="0" w:lastColumn="0" w:oddVBand="0" w:evenVBand="0" w:oddHBand="1" w:evenHBand="0" w:firstRowFirstColumn="0" w:firstRowLastColumn="0" w:lastRowFirstColumn="0" w:lastRowLastColumn="0"/>
-              <w:rPr>
-                <w:rFonts w:ascii="Times New Roman" w:hAnsi="Times New Roman" w:cs="Times New Roman"/>
-              </w:rPr>
-            </w:pPr>
-            <w:proofErr w:type="spellStart"/>
-            <w:r>
-              <w:rPr>
-                <w:rFonts w:ascii="Times New Roman" w:hAnsi="Times New Roman" w:cs="Times New Roman"/>
-              </w:rPr>
-              <w:t>maximumAge</w:t>
-            </w:r>
-            <w:proofErr w:type="spellEnd"/>
           </w:p>
         </w:tc>
       </w:tr>
@@ -2508,7 +3746,7 @@
         <w:tc>
           <w:tcPr>
             <w:cnfStyle w:val="001000000000" w:firstRow="0" w:lastRow="0" w:firstColumn="1" w:lastColumn="0" w:oddVBand="0" w:evenVBand="0" w:oddHBand="0" w:evenHBand="0" w:firstRowFirstColumn="0" w:firstRowLastColumn="0" w:lastRowFirstColumn="0" w:lastRowLastColumn="0"/>
-            <w:tcW w:w="1436" w:type="dxa"/>
+            <w:tcW w:w="2833" w:type="dxa"/>
           </w:tcPr>
           <w:p>
             <w:pPr>
@@ -2538,7 +3776,7 @@
         </w:tc>
         <w:tc>
           <w:tcPr>
-            <w:tcW w:w="1290" w:type="dxa"/>
+            <w:tcW w:w="2834" w:type="dxa"/>
           </w:tcPr>
           <w:p>
             <w:pPr>
@@ -2552,13 +3790,13 @@
               <w:rPr>
                 <w:rFonts w:ascii="Times New Roman" w:hAnsi="Times New Roman" w:cs="Times New Roman"/>
               </w:rPr>
-              <w:t>3</w:t>
+              <w:t>1</w:t>
             </w:r>
           </w:p>
         </w:tc>
         <w:tc>
           <w:tcPr>
-            <w:tcW w:w="4161" w:type="dxa"/>
+            <w:tcW w:w="3405" w:type="dxa"/>
           </w:tcPr>
           <w:p>
             <w:pPr>
@@ -2572,30 +3810,8 @@
               <w:rPr>
                 <w:rFonts w:ascii="Times New Roman" w:hAnsi="Times New Roman" w:cs="Times New Roman"/>
               </w:rPr>
-              <w:t>Number of offspring females get every generation</w:t>
+              <w:t>Number offspring per female per time step</w:t>
             </w:r>
-          </w:p>
-        </w:tc>
-        <w:tc>
-          <w:tcPr>
-            <w:tcW w:w="4448" w:type="dxa"/>
-          </w:tcPr>
-          <w:p>
-            <w:pPr>
-              <w:jc w:val="both"/>
-              <w:cnfStyle w:val="000000000000" w:firstRow="0" w:lastRow="0" w:firstColumn="0" w:lastColumn="0" w:oddVBand="0" w:evenVBand="0" w:oddHBand="0" w:evenHBand="0" w:firstRowFirstColumn="0" w:firstRowLastColumn="0" w:lastRowFirstColumn="0" w:lastRowLastColumn="0"/>
-              <w:rPr>
-                <w:rFonts w:ascii="Times New Roman" w:hAnsi="Times New Roman" w:cs="Times New Roman"/>
-              </w:rPr>
-            </w:pPr>
-            <w:proofErr w:type="spellStart"/>
-            <w:r>
-              <w:rPr>
-                <w:rFonts w:ascii="Times New Roman" w:hAnsi="Times New Roman" w:cs="Times New Roman"/>
-              </w:rPr>
-              <w:t>numOfOffspringPerFemale</w:t>
-            </w:r>
-            <w:proofErr w:type="spellEnd"/>
           </w:p>
         </w:tc>
       </w:tr>
@@ -2607,7 +3823,7 @@
         <w:tc>
           <w:tcPr>
             <w:cnfStyle w:val="001000000000" w:firstRow="0" w:lastRow="0" w:firstColumn="1" w:lastColumn="0" w:oddVBand="0" w:evenVBand="0" w:oddHBand="0" w:evenHBand="0" w:firstRowFirstColumn="0" w:firstRowLastColumn="0" w:lastRowFirstColumn="0" w:lastRowLastColumn="0"/>
-            <w:tcW w:w="1436" w:type="dxa"/>
+            <w:tcW w:w="2833" w:type="dxa"/>
           </w:tcPr>
           <w:p>
             <w:pPr>
@@ -2639,7 +3855,7 @@
         </w:tc>
         <w:tc>
           <w:tcPr>
-            <w:tcW w:w="1290" w:type="dxa"/>
+            <w:tcW w:w="2834" w:type="dxa"/>
           </w:tcPr>
           <w:p>
             <w:pPr>
@@ -2659,7 +3875,7 @@
         </w:tc>
         <w:tc>
           <w:tcPr>
-            <w:tcW w:w="4161" w:type="dxa"/>
+            <w:tcW w:w="3405" w:type="dxa"/>
           </w:tcPr>
           <w:p>
             <w:pPr>
@@ -2675,28 +3891,6 @@
               </w:rPr>
               <w:t>Number of male stem cells</w:t>
             </w:r>
-          </w:p>
-        </w:tc>
-        <w:tc>
-          <w:tcPr>
-            <w:tcW w:w="4448" w:type="dxa"/>
-          </w:tcPr>
-          <w:p>
-            <w:pPr>
-              <w:jc w:val="both"/>
-              <w:cnfStyle w:val="000000100000" w:firstRow="0" w:lastRow="0" w:firstColumn="0" w:lastColumn="0" w:oddVBand="0" w:evenVBand="0" w:oddHBand="1" w:evenHBand="0" w:firstRowFirstColumn="0" w:firstRowLastColumn="0" w:lastRowFirstColumn="0" w:lastRowLastColumn="0"/>
-              <w:rPr>
-                <w:rFonts w:ascii="Times New Roman" w:hAnsi="Times New Roman" w:cs="Times New Roman"/>
-              </w:rPr>
-            </w:pPr>
-            <w:proofErr w:type="spellStart"/>
-            <w:r>
-              <w:rPr>
-                <w:rFonts w:ascii="Times New Roman" w:hAnsi="Times New Roman" w:cs="Times New Roman"/>
-              </w:rPr>
-              <w:t>numOfStemCells</w:t>
-            </w:r>
-            <w:proofErr w:type="spellEnd"/>
           </w:p>
         </w:tc>
       </w:tr>
@@ -2707,7 +3901,7 @@
         <w:tc>
           <w:tcPr>
             <w:cnfStyle w:val="001000000000" w:firstRow="0" w:lastRow="0" w:firstColumn="1" w:lastColumn="0" w:oddVBand="0" w:evenVBand="0" w:oddHBand="0" w:evenHBand="0" w:firstRowFirstColumn="0" w:firstRowLastColumn="0" w:lastRowFirstColumn="0" w:lastRowLastColumn="0"/>
-            <w:tcW w:w="1436" w:type="dxa"/>
+            <w:tcW w:w="2833" w:type="dxa"/>
           </w:tcPr>
           <w:p>
             <w:pPr>
@@ -2739,7 +3933,7 @@
         </w:tc>
         <w:tc>
           <w:tcPr>
-            <w:tcW w:w="1290" w:type="dxa"/>
+            <w:tcW w:w="2834" w:type="dxa"/>
           </w:tcPr>
           <w:p>
             <w:pPr>
@@ -2759,7 +3953,7 @@
         </w:tc>
         <w:tc>
           <w:tcPr>
-            <w:tcW w:w="4161" w:type="dxa"/>
+            <w:tcW w:w="3405" w:type="dxa"/>
           </w:tcPr>
           <w:p>
             <w:pPr>
@@ -2773,44 +3967,8 @@
               <w:rPr>
                 <w:rFonts w:ascii="Times New Roman" w:hAnsi="Times New Roman" w:cs="Times New Roman"/>
               </w:rPr>
-              <w:t>Mutation rate for the binary genes</w:t>
+              <w:t>Mutation rate for binary genes</w:t>
             </w:r>
-          </w:p>
-        </w:tc>
-        <w:tc>
-          <w:tcPr>
-            <w:tcW w:w="4448" w:type="dxa"/>
-          </w:tcPr>
-          <w:p>
-            <w:pPr>
-              <w:jc w:val="both"/>
-              <w:cnfStyle w:val="000000000000" w:firstRow="0" w:lastRow="0" w:firstColumn="0" w:lastColumn="0" w:oddVBand="0" w:evenVBand="0" w:oddHBand="0" w:evenHBand="0" w:firstRowFirstColumn="0" w:firstRowLastColumn="0" w:lastRowFirstColumn="0" w:lastRowLastColumn="0"/>
-              <w:rPr>
-                <w:rFonts w:ascii="Times New Roman" w:hAnsi="Times New Roman" w:cs="Times New Roman"/>
-              </w:rPr>
-            </w:pPr>
-            <w:proofErr w:type="spellStart"/>
-            <w:r>
-              <w:rPr>
-                <w:rFonts w:ascii="Times New Roman" w:hAnsi="Times New Roman" w:cs="Times New Roman"/>
-              </w:rPr>
-              <w:t>mutationProb</w:t>
-            </w:r>
-            <w:proofErr w:type="spellEnd"/>
-            <w:r>
-              <w:rPr>
-                <w:rFonts w:ascii="Times New Roman" w:hAnsi="Times New Roman" w:cs="Times New Roman"/>
-              </w:rPr>
-              <w:t xml:space="preserve">, </w:t>
-            </w:r>
-            <w:proofErr w:type="spellStart"/>
-            <w:r>
-              <w:rPr>
-                <w:rFonts w:ascii="Times New Roman" w:hAnsi="Times New Roman" w:cs="Times New Roman"/>
-              </w:rPr>
-              <w:t>mutationProbStemcell</w:t>
-            </w:r>
-            <w:proofErr w:type="spellEnd"/>
           </w:p>
         </w:tc>
       </w:tr>
@@ -2822,7 +3980,7 @@
         <w:tc>
           <w:tcPr>
             <w:cnfStyle w:val="001000000000" w:firstRow="0" w:lastRow="0" w:firstColumn="1" w:lastColumn="0" w:oddVBand="0" w:evenVBand="0" w:oddHBand="0" w:evenHBand="0" w:firstRowFirstColumn="0" w:firstRowLastColumn="0" w:lastRowFirstColumn="0" w:lastRowLastColumn="0"/>
-            <w:tcW w:w="1436" w:type="dxa"/>
+            <w:tcW w:w="2833" w:type="dxa"/>
           </w:tcPr>
           <w:p>
             <w:pPr>
@@ -2844,7 +4002,7 @@
         </w:tc>
         <w:tc>
           <w:tcPr>
-            <w:tcW w:w="1290" w:type="dxa"/>
+            <w:tcW w:w="2834" w:type="dxa"/>
           </w:tcPr>
           <w:p>
             <w:pPr>
@@ -2858,13 +4016,13 @@
               <w:rPr>
                 <w:rFonts w:ascii="Times New Roman" w:hAnsi="Times New Roman" w:cs="Times New Roman"/>
               </w:rPr>
-              <w:t>-0.05</w:t>
+              <w:t>0.05</w:t>
             </w:r>
           </w:p>
         </w:tc>
         <w:tc>
           <w:tcPr>
-            <w:tcW w:w="4161" w:type="dxa"/>
+            <w:tcW w:w="3405" w:type="dxa"/>
           </w:tcPr>
           <w:p>
             <w:pPr>
@@ -2878,30 +4036,8 @@
               <w:rPr>
                 <w:rFonts w:ascii="Times New Roman" w:hAnsi="Times New Roman" w:cs="Times New Roman"/>
               </w:rPr>
-              <w:t>The strength of the effect of the damaged binary genes on the survival probability</w:t>
+              <w:t xml:space="preserve">Scaling parameter for effect of binary genes on survival </w:t>
             </w:r>
-          </w:p>
-        </w:tc>
-        <w:tc>
-          <w:tcPr>
-            <w:tcW w:w="4448" w:type="dxa"/>
-          </w:tcPr>
-          <w:p>
-            <w:pPr>
-              <w:jc w:val="both"/>
-              <w:cnfStyle w:val="000000100000" w:firstRow="0" w:lastRow="0" w:firstColumn="0" w:lastColumn="0" w:oddVBand="0" w:evenVBand="0" w:oddHBand="1" w:evenHBand="0" w:firstRowFirstColumn="0" w:firstRowLastColumn="0" w:lastRowFirstColumn="0" w:lastRowLastColumn="0"/>
-              <w:rPr>
-                <w:rFonts w:ascii="Times New Roman" w:hAnsi="Times New Roman" w:cs="Times New Roman"/>
-              </w:rPr>
-            </w:pPr>
-            <w:proofErr w:type="spellStart"/>
-            <w:r>
-              <w:rPr>
-                <w:rFonts w:ascii="Times New Roman" w:hAnsi="Times New Roman" w:cs="Times New Roman"/>
-              </w:rPr>
-              <w:t>strengthOfSelection</w:t>
-            </w:r>
-            <w:proofErr w:type="spellEnd"/>
           </w:p>
         </w:tc>
       </w:tr>
@@ -2912,7 +4048,7 @@
         <w:tc>
           <w:tcPr>
             <w:cnfStyle w:val="001000000000" w:firstRow="0" w:lastRow="0" w:firstColumn="1" w:lastColumn="0" w:oddVBand="0" w:evenVBand="0" w:oddHBand="0" w:evenHBand="0" w:firstRowFirstColumn="0" w:firstRowLastColumn="0" w:lastRowFirstColumn="0" w:lastRowLastColumn="0"/>
-            <w:tcW w:w="1436" w:type="dxa"/>
+            <w:tcW w:w="2833" w:type="dxa"/>
           </w:tcPr>
           <w:p>
             <w:pPr>
@@ -2943,7 +4079,7 @@
         </w:tc>
         <w:tc>
           <w:tcPr>
-            <w:tcW w:w="1290" w:type="dxa"/>
+            <w:tcW w:w="2834" w:type="dxa"/>
           </w:tcPr>
           <w:p>
             <w:pPr>
@@ -2963,7 +4099,7 @@
         </w:tc>
         <w:tc>
           <w:tcPr>
-            <w:tcW w:w="4161" w:type="dxa"/>
+            <w:tcW w:w="3405" w:type="dxa"/>
           </w:tcPr>
           <w:p>
             <w:pPr>
@@ -2977,44 +4113,8 @@
               <w:rPr>
                 <w:rFonts w:ascii="Times New Roman" w:hAnsi="Times New Roman" w:cs="Times New Roman"/>
               </w:rPr>
-              <w:t>Mutation rate for the age-specific genes</w:t>
+              <w:t>Mutation rate for age-specific genes</w:t>
             </w:r>
-          </w:p>
-        </w:tc>
-        <w:tc>
-          <w:tcPr>
-            <w:tcW w:w="4448" w:type="dxa"/>
-          </w:tcPr>
-          <w:p>
-            <w:pPr>
-              <w:jc w:val="both"/>
-              <w:cnfStyle w:val="000000000000" w:firstRow="0" w:lastRow="0" w:firstColumn="0" w:lastColumn="0" w:oddVBand="0" w:evenVBand="0" w:oddHBand="0" w:evenHBand="0" w:firstRowFirstColumn="0" w:firstRowLastColumn="0" w:lastRowFirstColumn="0" w:lastRowLastColumn="0"/>
-              <w:rPr>
-                <w:rFonts w:ascii="Times New Roman" w:hAnsi="Times New Roman" w:cs="Times New Roman"/>
-              </w:rPr>
-            </w:pPr>
-            <w:proofErr w:type="spellStart"/>
-            <w:r>
-              <w:rPr>
-                <w:rFonts w:ascii="Times New Roman" w:hAnsi="Times New Roman" w:cs="Times New Roman"/>
-              </w:rPr>
-              <w:t>mutationProbAgeSpecificGenes</w:t>
-            </w:r>
-            <w:proofErr w:type="spellEnd"/>
-            <w:r>
-              <w:rPr>
-                <w:rFonts w:ascii="Times New Roman" w:hAnsi="Times New Roman" w:cs="Times New Roman"/>
-              </w:rPr>
-              <w:t xml:space="preserve">, </w:t>
-            </w:r>
-            <w:proofErr w:type="spellStart"/>
-            <w:r>
-              <w:rPr>
-                <w:rFonts w:ascii="Times New Roman" w:hAnsi="Times New Roman" w:cs="Times New Roman"/>
-              </w:rPr>
-              <w:t>mutationProbInvestmentGenes</w:t>
-            </w:r>
-            <w:proofErr w:type="spellEnd"/>
           </w:p>
         </w:tc>
       </w:tr>
@@ -3026,7 +4126,7 @@
         <w:tc>
           <w:tcPr>
             <w:cnfStyle w:val="001000000000" w:firstRow="0" w:lastRow="0" w:firstColumn="1" w:lastColumn="0" w:oddVBand="0" w:evenVBand="0" w:oddHBand="0" w:evenHBand="0" w:firstRowFirstColumn="0" w:firstRowLastColumn="0" w:lastRowFirstColumn="0" w:lastRowLastColumn="0"/>
-            <w:tcW w:w="1436" w:type="dxa"/>
+            <w:tcW w:w="2833" w:type="dxa"/>
           </w:tcPr>
           <w:p>
             <w:pPr>
@@ -3080,7 +4180,7 @@
         </w:tc>
         <w:tc>
           <w:tcPr>
-            <w:tcW w:w="1290" w:type="dxa"/>
+            <w:tcW w:w="2834" w:type="dxa"/>
           </w:tcPr>
           <w:p>
             <w:pPr>
@@ -3100,7 +4200,7 @@
         </w:tc>
         <w:tc>
           <w:tcPr>
-            <w:tcW w:w="4161" w:type="dxa"/>
+            <w:tcW w:w="3405" w:type="dxa"/>
           </w:tcPr>
           <w:p>
             <w:pPr>
@@ -3114,30 +4214,8 @@
               <w:rPr>
                 <w:rFonts w:ascii="Times New Roman" w:hAnsi="Times New Roman" w:cs="Times New Roman"/>
               </w:rPr>
-              <w:t>Mutation bias for age-specific survival genes</w:t>
+              <w:t>Mutation bias for survival / parental care genes</w:t>
             </w:r>
-          </w:p>
-        </w:tc>
-        <w:tc>
-          <w:tcPr>
-            <w:tcW w:w="4448" w:type="dxa"/>
-          </w:tcPr>
-          <w:p>
-            <w:pPr>
-              <w:jc w:val="both"/>
-              <w:cnfStyle w:val="000000100000" w:firstRow="0" w:lastRow="0" w:firstColumn="0" w:lastColumn="0" w:oddVBand="0" w:evenVBand="0" w:oddHBand="1" w:evenHBand="0" w:firstRowFirstColumn="0" w:firstRowLastColumn="0" w:lastRowFirstColumn="0" w:lastRowLastColumn="0"/>
-              <w:rPr>
-                <w:rFonts w:ascii="Times New Roman" w:hAnsi="Times New Roman" w:cs="Times New Roman"/>
-              </w:rPr>
-            </w:pPr>
-            <w:proofErr w:type="spellStart"/>
-            <w:r>
-              <w:rPr>
-                <w:rFonts w:ascii="Times New Roman" w:hAnsi="Times New Roman" w:cs="Times New Roman"/>
-              </w:rPr>
-              <w:t>meanMutationBias</w:t>
-            </w:r>
-            <w:proofErr w:type="spellEnd"/>
           </w:p>
         </w:tc>
       </w:tr>
@@ -3148,7 +4226,7 @@
         <w:tc>
           <w:tcPr>
             <w:cnfStyle w:val="001000000000" w:firstRow="0" w:lastRow="0" w:firstColumn="1" w:lastColumn="0" w:oddVBand="0" w:evenVBand="0" w:oddHBand="0" w:evenHBand="0" w:firstRowFirstColumn="0" w:firstRowLastColumn="0" w:lastRowFirstColumn="0" w:lastRowLastColumn="0"/>
-            <w:tcW w:w="1436" w:type="dxa"/>
+            <w:tcW w:w="2833" w:type="dxa"/>
           </w:tcPr>
           <w:p>
             <w:pPr>
@@ -3203,7 +4281,7 @@
         </w:tc>
         <w:tc>
           <w:tcPr>
-            <w:tcW w:w="1290" w:type="dxa"/>
+            <w:tcW w:w="2834" w:type="dxa"/>
           </w:tcPr>
           <w:p>
             <w:pPr>
@@ -3223,7 +4301,7 @@
         </w:tc>
         <w:tc>
           <w:tcPr>
-            <w:tcW w:w="4161" w:type="dxa"/>
+            <w:tcW w:w="3405" w:type="dxa"/>
           </w:tcPr>
           <w:p>
             <w:pPr>
@@ -3237,30 +4315,8 @@
               <w:rPr>
                 <w:rFonts w:ascii="Times New Roman" w:hAnsi="Times New Roman" w:cs="Times New Roman"/>
               </w:rPr>
-              <w:t>Mutation bias for investment genes</w:t>
+              <w:t>Mutation bias for allocation genes</w:t>
             </w:r>
-          </w:p>
-        </w:tc>
-        <w:tc>
-          <w:tcPr>
-            <w:tcW w:w="4448" w:type="dxa"/>
-          </w:tcPr>
-          <w:p>
-            <w:pPr>
-              <w:jc w:val="both"/>
-              <w:cnfStyle w:val="000000000000" w:firstRow="0" w:lastRow="0" w:firstColumn="0" w:lastColumn="0" w:oddVBand="0" w:evenVBand="0" w:oddHBand="0" w:evenHBand="0" w:firstRowFirstColumn="0" w:firstRowLastColumn="0" w:lastRowFirstColumn="0" w:lastRowLastColumn="0"/>
-              <w:rPr>
-                <w:rFonts w:ascii="Times New Roman" w:hAnsi="Times New Roman" w:cs="Times New Roman"/>
-              </w:rPr>
-            </w:pPr>
-            <w:proofErr w:type="spellStart"/>
-            <w:r>
-              <w:rPr>
-                <w:rFonts w:ascii="Times New Roman" w:hAnsi="Times New Roman" w:cs="Times New Roman"/>
-              </w:rPr>
-              <w:t>meanMutationBiasInvestmentInRepair</w:t>
-            </w:r>
-            <w:proofErr w:type="spellEnd"/>
           </w:p>
         </w:tc>
       </w:tr>
@@ -3272,7 +4328,7 @@
         <w:tc>
           <w:tcPr>
             <w:cnfStyle w:val="001000000000" w:firstRow="0" w:lastRow="0" w:firstColumn="1" w:lastColumn="0" w:oddVBand="0" w:evenVBand="0" w:oddHBand="0" w:evenHBand="0" w:firstRowFirstColumn="0" w:firstRowLastColumn="0" w:lastRowFirstColumn="0" w:lastRowLastColumn="0"/>
-            <w:tcW w:w="1436" w:type="dxa"/>
+            <w:tcW w:w="2833" w:type="dxa"/>
           </w:tcPr>
           <w:p>
             <w:pPr>
@@ -3303,7 +4359,7 @@
         </w:tc>
         <w:tc>
           <w:tcPr>
-            <w:tcW w:w="1290" w:type="dxa"/>
+            <w:tcW w:w="2834" w:type="dxa"/>
           </w:tcPr>
           <w:p>
             <w:pPr>
@@ -3323,7 +4379,7 @@
         </w:tc>
         <w:tc>
           <w:tcPr>
-            <w:tcW w:w="4161" w:type="dxa"/>
+            <w:tcW w:w="3405" w:type="dxa"/>
           </w:tcPr>
           <w:p>
             <w:pPr>
@@ -3339,42 +4395,6 @@
               </w:rPr>
               <w:t>Mutational effect size for age-specific genes</w:t>
             </w:r>
-          </w:p>
-        </w:tc>
-        <w:tc>
-          <w:tcPr>
-            <w:tcW w:w="4448" w:type="dxa"/>
-          </w:tcPr>
-          <w:p>
-            <w:pPr>
-              <w:jc w:val="both"/>
-              <w:cnfStyle w:val="000000100000" w:firstRow="0" w:lastRow="0" w:firstColumn="0" w:lastColumn="0" w:oddVBand="0" w:evenVBand="0" w:oddHBand="1" w:evenHBand="0" w:firstRowFirstColumn="0" w:firstRowLastColumn="0" w:lastRowFirstColumn="0" w:lastRowLastColumn="0"/>
-              <w:rPr>
-                <w:rFonts w:ascii="Times New Roman" w:hAnsi="Times New Roman" w:cs="Times New Roman"/>
-              </w:rPr>
-            </w:pPr>
-            <w:proofErr w:type="spellStart"/>
-            <w:r>
-              <w:rPr>
-                <w:rFonts w:ascii="Times New Roman" w:hAnsi="Times New Roman" w:cs="Times New Roman"/>
-              </w:rPr>
-              <w:t>sdMutationalEffectSize</w:t>
-            </w:r>
-            <w:proofErr w:type="spellEnd"/>
-            <w:r>
-              <w:rPr>
-                <w:rFonts w:ascii="Times New Roman" w:hAnsi="Times New Roman" w:cs="Times New Roman"/>
-              </w:rPr>
-              <w:t xml:space="preserve">, </w:t>
-            </w:r>
-            <w:proofErr w:type="spellStart"/>
-            <w:r>
-              <w:rPr>
-                <w:rFonts w:ascii="Times New Roman" w:hAnsi="Times New Roman" w:cs="Times New Roman"/>
-              </w:rPr>
-              <w:t>sdMutationalEffectInvestmentInRepair</w:t>
-            </w:r>
-            <w:proofErr w:type="spellEnd"/>
           </w:p>
         </w:tc>
       </w:tr>
@@ -3385,7 +4405,7 @@
         <w:tc>
           <w:tcPr>
             <w:cnfStyle w:val="001000000000" w:firstRow="0" w:lastRow="0" w:firstColumn="1" w:lastColumn="0" w:oddVBand="0" w:evenVBand="0" w:oddHBand="0" w:evenHBand="0" w:firstRowFirstColumn="0" w:firstRowLastColumn="0" w:lastRowFirstColumn="0" w:lastRowLastColumn="0"/>
-            <w:tcW w:w="1436" w:type="dxa"/>
+            <w:tcW w:w="2833" w:type="dxa"/>
           </w:tcPr>
           <w:p>
             <w:pPr>
@@ -3396,7 +4416,6 @@
                 <w:vertAlign w:val="subscript"/>
               </w:rPr>
             </w:pPr>
-            <w:proofErr w:type="spellStart"/>
             <w:r>
               <w:rPr>
                 <w:rFonts w:ascii="Times New Roman" w:hAnsi="Times New Roman" w:cs="Times New Roman"/>
@@ -3405,21 +4424,11 @@
               </w:rPr>
               <w:t>w</w:t>
             </w:r>
-            <w:r>
-              <w:rPr>
-                <w:rFonts w:ascii="Times New Roman" w:hAnsi="Times New Roman" w:cs="Times New Roman"/>
-                <w:i/>
-                <w:iCs/>
-                <w:vertAlign w:val="subscript"/>
-              </w:rPr>
-              <w:t>i</w:t>
-            </w:r>
-            <w:proofErr w:type="spellEnd"/>
           </w:p>
         </w:tc>
         <w:tc>
           <w:tcPr>
-            <w:tcW w:w="1290" w:type="dxa"/>
+            <w:tcW w:w="2834" w:type="dxa"/>
           </w:tcPr>
           <w:p>
             <w:pPr>
@@ -3439,7 +4448,7 @@
         </w:tc>
         <w:tc>
           <w:tcPr>
-            <w:tcW w:w="4161" w:type="dxa"/>
+            <w:tcW w:w="3405" w:type="dxa"/>
           </w:tcPr>
           <w:p>
             <w:pPr>
@@ -3453,30 +4462,8 @@
               <w:rPr>
                 <w:rFonts w:ascii="Times New Roman" w:hAnsi="Times New Roman" w:cs="Times New Roman"/>
               </w:rPr>
-              <w:t>To scale how strict the investment in repair affects the survival probability</w:t>
+              <w:t xml:space="preserve">Scaling parameter for effect of allocation on parental survival </w:t>
             </w:r>
-          </w:p>
-        </w:tc>
-        <w:tc>
-          <w:tcPr>
-            <w:tcW w:w="4448" w:type="dxa"/>
-          </w:tcPr>
-          <w:p>
-            <w:pPr>
-              <w:jc w:val="both"/>
-              <w:cnfStyle w:val="000000000000" w:firstRow="0" w:lastRow="0" w:firstColumn="0" w:lastColumn="0" w:oddVBand="0" w:evenVBand="0" w:oddHBand="0" w:evenHBand="0" w:firstRowFirstColumn="0" w:firstRowLastColumn="0" w:lastRowFirstColumn="0" w:lastRowLastColumn="0"/>
-              <w:rPr>
-                <w:rFonts w:ascii="Times New Roman" w:hAnsi="Times New Roman" w:cs="Times New Roman"/>
-              </w:rPr>
-            </w:pPr>
-            <w:proofErr w:type="spellStart"/>
-            <w:r>
-              <w:rPr>
-                <w:rFonts w:ascii="Times New Roman" w:hAnsi="Times New Roman" w:cs="Times New Roman"/>
-              </w:rPr>
-              <w:t>weightInvestment</w:t>
-            </w:r>
-            <w:proofErr w:type="spellEnd"/>
           </w:p>
         </w:tc>
       </w:tr>
@@ -3488,7 +4475,7 @@
         <w:tc>
           <w:tcPr>
             <w:cnfStyle w:val="001000000000" w:firstRow="0" w:lastRow="0" w:firstColumn="1" w:lastColumn="0" w:oddVBand="0" w:evenVBand="0" w:oddHBand="0" w:evenHBand="0" w:firstRowFirstColumn="0" w:firstRowLastColumn="0" w:lastRowFirstColumn="0" w:lastRowLastColumn="0"/>
-            <w:tcW w:w="1436" w:type="dxa"/>
+            <w:tcW w:w="2833" w:type="dxa"/>
           </w:tcPr>
           <w:p>
             <w:pPr>
@@ -3504,13 +4491,13 @@
                 <w:i/>
                 <w:iCs/>
               </w:rPr>
-              <w:t>S</w:t>
+              <w:t>a</w:t>
             </w:r>
           </w:p>
         </w:tc>
         <w:tc>
           <w:tcPr>
-            <w:tcW w:w="1290" w:type="dxa"/>
+            <w:tcW w:w="2834" w:type="dxa"/>
           </w:tcPr>
           <w:p>
             <w:pPr>
@@ -3530,7 +4517,7 @@
         </w:tc>
         <w:tc>
           <w:tcPr>
-            <w:tcW w:w="4161" w:type="dxa"/>
+            <w:tcW w:w="3405" w:type="dxa"/>
           </w:tcPr>
           <w:p>
             <w:pPr>
@@ -3544,30 +4531,8 @@
               <w:rPr>
                 <w:rFonts w:ascii="Times New Roman" w:hAnsi="Times New Roman" w:cs="Times New Roman"/>
               </w:rPr>
-              <w:t>Steepness of how the investment in reproduction affects offspring quality</w:t>
+              <w:t xml:space="preserve">Scaling parameter for effect of allocation on offspring survival </w:t>
             </w:r>
-          </w:p>
-        </w:tc>
-        <w:tc>
-          <w:tcPr>
-            <w:tcW w:w="4448" w:type="dxa"/>
-          </w:tcPr>
-          <w:p>
-            <w:pPr>
-              <w:jc w:val="both"/>
-              <w:cnfStyle w:val="000000100000" w:firstRow="0" w:lastRow="0" w:firstColumn="0" w:lastColumn="0" w:oddVBand="0" w:evenVBand="0" w:oddHBand="1" w:evenHBand="0" w:firstRowFirstColumn="0" w:firstRowLastColumn="0" w:lastRowFirstColumn="0" w:lastRowLastColumn="0"/>
-              <w:rPr>
-                <w:rFonts w:ascii="Times New Roman" w:hAnsi="Times New Roman" w:cs="Times New Roman"/>
-              </w:rPr>
-            </w:pPr>
-            <w:proofErr w:type="spellStart"/>
-            <w:r>
-              <w:rPr>
-                <w:rFonts w:ascii="Times New Roman" w:hAnsi="Times New Roman" w:cs="Times New Roman"/>
-              </w:rPr>
-              <w:t>steepnessAllocationToReproduce</w:t>
-            </w:r>
-            <w:proofErr w:type="spellEnd"/>
           </w:p>
         </w:tc>
       </w:tr>
@@ -3578,7 +4543,7 @@
         <w:tc>
           <w:tcPr>
             <w:cnfStyle w:val="001000000000" w:firstRow="0" w:lastRow="0" w:firstColumn="1" w:lastColumn="0" w:oddVBand="0" w:evenVBand="0" w:oddHBand="0" w:evenHBand="0" w:firstRowFirstColumn="0" w:firstRowLastColumn="0" w:lastRowFirstColumn="0" w:lastRowLastColumn="0"/>
-            <w:tcW w:w="1436" w:type="dxa"/>
+            <w:tcW w:w="2833" w:type="dxa"/>
           </w:tcPr>
           <w:p>
             <w:pPr>
@@ -3588,27 +4553,19 @@
                 <w:iCs/>
               </w:rPr>
             </w:pPr>
-            <m:oMathPara>
-              <m:oMathParaPr>
-                <m:jc m:val="left"/>
-              </m:oMathParaPr>
-              <m:oMath>
-                <m:r>
-                  <m:rPr>
-                    <m:sty m:val="bi"/>
-                  </m:rPr>
-                  <w:rPr>
-                    <w:rFonts w:ascii="Cambria Math" w:hAnsi="Cambria Math" w:cs="Times New Roman"/>
-                  </w:rPr>
-                  <m:t>λ</m:t>
-                </m:r>
-              </m:oMath>
-            </m:oMathPara>
+            <w:r>
+              <w:rPr>
+                <w:rFonts w:ascii="Times New Roman" w:hAnsi="Times New Roman" w:cs="Times New Roman"/>
+                <w:i/>
+                <w:iCs/>
+              </w:rPr>
+              <w:t>b</w:t>
+            </w:r>
           </w:p>
         </w:tc>
         <w:tc>
           <w:tcPr>
-            <w:tcW w:w="1290" w:type="dxa"/>
+            <w:tcW w:w="2834" w:type="dxa"/>
           </w:tcPr>
           <w:p>
             <w:pPr>
@@ -3628,7 +4585,7 @@
         </w:tc>
         <w:tc>
           <w:tcPr>
-            <w:tcW w:w="4161" w:type="dxa"/>
+            <w:tcW w:w="3405" w:type="dxa"/>
           </w:tcPr>
           <w:p>
             <w:pPr>
@@ -3642,30 +4599,8 @@
               <w:rPr>
                 <w:rFonts w:ascii="Times New Roman" w:hAnsi="Times New Roman" w:cs="Times New Roman"/>
               </w:rPr>
-              <w:t>Scaling investment genes</w:t>
+              <w:t>Scaling parameter for effect of allocation on offspring survival</w:t>
             </w:r>
-          </w:p>
-        </w:tc>
-        <w:tc>
-          <w:tcPr>
-            <w:tcW w:w="4448" w:type="dxa"/>
-          </w:tcPr>
-          <w:p>
-            <w:pPr>
-              <w:jc w:val="both"/>
-              <w:cnfStyle w:val="000000000000" w:firstRow="0" w:lastRow="0" w:firstColumn="0" w:lastColumn="0" w:oddVBand="0" w:evenVBand="0" w:oddHBand="0" w:evenHBand="0" w:firstRowFirstColumn="0" w:firstRowLastColumn="0" w:lastRowFirstColumn="0" w:lastRowLastColumn="0"/>
-              <w:rPr>
-                <w:rFonts w:ascii="Times New Roman" w:hAnsi="Times New Roman" w:cs="Times New Roman"/>
-              </w:rPr>
-            </w:pPr>
-            <w:proofErr w:type="spellStart"/>
-            <w:r>
-              <w:rPr>
-                <w:rFonts w:ascii="Times New Roman" w:hAnsi="Times New Roman" w:cs="Times New Roman"/>
-              </w:rPr>
-              <w:t>scalingStrengthOfAllocationToReproduce</w:t>
-            </w:r>
-            <w:proofErr w:type="spellEnd"/>
           </w:p>
         </w:tc>
       </w:tr>
@@ -3688,16 +4623,237 @@
     </w:p>
     <w:p>
       <w:pPr>
-        <w:rPr>
-          <w:rFonts w:ascii="Times New Roman" w:hAnsi="Times New Roman" w:cs="Times New Roman"/>
-        </w:rPr>
-      </w:pPr>
-      <w:r>
+        <w:jc w:val="both"/>
         <w:rPr>
           <w:rFonts w:ascii="Times New Roman" w:hAnsi="Times New Roman" w:cs="Times New Roman"/>
           <w:b/>
           <w:bCs/>
         </w:rPr>
+      </w:pPr>
+      <w:r>
+        <w:rPr>
+          <w:rFonts w:ascii="Times New Roman" w:hAnsi="Times New Roman" w:cs="Times New Roman"/>
+          <w:b/>
+          <w:bCs/>
+        </w:rPr>
+        <w:t>Baseline: Age-specific survival evolution</w:t>
+      </w:r>
+    </w:p>
+    <w:p>
+      <w:pPr>
+        <w:jc w:val="both"/>
+        <w:rPr>
+          <w:rFonts w:ascii="Times New Roman" w:hAnsi="Times New Roman" w:cs="Times New Roman"/>
+        </w:rPr>
+      </w:pPr>
+      <w:r>
+        <w:rPr>
+          <w:rFonts w:ascii="Times New Roman" w:hAnsi="Times New Roman" w:cs="Times New Roman"/>
+        </w:rPr>
+        <w:t xml:space="preserve">We model evolving lifespans in the population by assuming that, over time, each individual accumulates mutations in age-specific survival genes </w:t>
+      </w:r>
+      <w:r>
+        <w:rPr>
+          <w:rFonts w:ascii="Times New Roman" w:hAnsi="Times New Roman" w:cs="Times New Roman"/>
+        </w:rPr>
+        <w:fldChar w:fldCharType="begin"/>
+      </w:r>
+      <w:r>
+        <w:rPr>
+          <w:rFonts w:ascii="Times New Roman" w:hAnsi="Times New Roman" w:cs="Times New Roman"/>
+        </w:rPr>
+        <w:instrText xml:space="preserve"> ADDIN ZOTERO_ITEM CSL_CITATION {"citationID":"kgQ2oPf6","properties":{"formattedCitation":"(Medawar, 1957)","plainCitation":"(Medawar, 1957)","noteIndex":0},"citationItems":[{"id":3,"uris":["http://zotero.org/users/local/BVfsSd01/items/72A7KC4C","http://zotero.org/users/11930833/items/72A7KC4C"],"itemData":{"id":3,"type":"chapter","abstract":"The economic consequences of an age-structure are all too obvious. Biological research is by no means uninfluenced by the economic importunities of the times, and there can be little doubt that the newly awakened interest of biologists in ageing-or the hard cash that makes it possible for them to gratify it-is a direct reaction to this economic goad. The use of the force of mortality as a measure of senescence assumes that all members of the population are equally at risk. The efficacy of most of the known cancer-provoking chemical compounds depends upon the repeated exposure of tissues to their action over long periods. The test-tubes are no longer to be thought of as immortal; on the contrary, after a certain age, as a result of some intrinsic shortcoming, they suddenly fall to pieces. Higher organisms have means for counteracting the cumulative effect of recurrent injuries.","container-title":"The Uniqueness of the Individual","edition":"1","event-place":"London","page":"192","publisher":"Routledge","publisher-place":"London","title":"An Unsolved Problem of Biology","URL":"https://doi.org/10.4324/9780429299759","author":[{"family":"Medawar","given":"P.B."}],"issued":{"date-parts":[["1957"]]}}}],"schema":"https://github.com/citation-style-language/schema/raw/master/csl-citation.json"} </w:instrText>
+      </w:r>
+      <w:r>
+        <w:rPr>
+          <w:rFonts w:ascii="Times New Roman" w:hAnsi="Times New Roman" w:cs="Times New Roman"/>
+        </w:rPr>
+        <w:fldChar w:fldCharType="separate"/>
+      </w:r>
+      <w:r>
+        <w:rPr>
+          <w:rFonts w:ascii="Times New Roman" w:hAnsi="Times New Roman" w:cs="Times New Roman"/>
+          <w:noProof/>
+        </w:rPr>
+        <w:t>(Medawar, 1957)</w:t>
+      </w:r>
+      <w:r>
+        <w:rPr>
+          <w:rFonts w:ascii="Times New Roman" w:hAnsi="Times New Roman" w:cs="Times New Roman"/>
+        </w:rPr>
+        <w:fldChar w:fldCharType="end"/>
+      </w:r>
+      <w:r>
+        <w:rPr>
+          <w:rFonts w:ascii="Times New Roman" w:hAnsi="Times New Roman" w:cs="Times New Roman"/>
+        </w:rPr>
+        <w:t xml:space="preserve">. We assume that each individual carries two homologous genes for each age from 0 to the maximum age </w:t>
+      </w:r>
+      <w:r>
+        <w:rPr>
+          <w:rFonts w:ascii="Times New Roman" w:hAnsi="Times New Roman" w:cs="Times New Roman"/>
+          <w:i/>
+          <w:iCs/>
+        </w:rPr>
+        <w:t>M</w:t>
+      </w:r>
+      <w:r>
+        <w:rPr>
+          <w:rFonts w:ascii="Times New Roman" w:hAnsi="Times New Roman" w:cs="Times New Roman"/>
+        </w:rPr>
+        <w:t xml:space="preserve"> associated with gene values ranging between 0.0 and 1.0 (as in Kreider </w:t>
+      </w:r>
+      <w:r>
+        <w:rPr>
+          <w:rFonts w:ascii="Times New Roman" w:hAnsi="Times New Roman" w:cs="Times New Roman"/>
+          <w:i/>
+          <w:iCs/>
+        </w:rPr>
+        <w:t>et al</w:t>
+      </w:r>
+      <w:r>
+        <w:rPr>
+          <w:rFonts w:ascii="Times New Roman" w:hAnsi="Times New Roman" w:cs="Times New Roman"/>
+        </w:rPr>
+        <w:t xml:space="preserve"> </w:t>
+      </w:r>
+      <w:r>
+        <w:rPr>
+          <w:rFonts w:ascii="Times New Roman" w:hAnsi="Times New Roman" w:cs="Times New Roman"/>
+        </w:rPr>
+        <w:fldChar w:fldCharType="begin"/>
+      </w:r>
+      <w:r>
+        <w:rPr>
+          <w:rFonts w:ascii="Times New Roman" w:hAnsi="Times New Roman" w:cs="Times New Roman"/>
+        </w:rPr>
+        <w:instrText xml:space="preserve"> ADDIN ZOTERO_ITEM CSL_CITATION {"citationID":"JRavx8Fr","properties":{"formattedCitation":"(2022)","plainCitation":"(2022)","noteIndex":0},"citationItems":[{"id":40,"uris":["http://zotero.org/users/11930833/items/NNWUYRHM"],"itemData":{"id":40,"type":"article-journal","abstract":"Cooperatively breeding animals live longer than their solitary counterparts. This has been suggested for birds, mole rats, and social insects. A common explanation for these long lifespans is that cooperative breeding evolves more readily in long-lived species because lower mortality reduces the rate of territory turnover and thus leads to a limitation of breeding territories. Here, we reverse this argument and show that—rather than being a cause for its evolution—long lifespans are an evolutionary consequence of cooperative breeding. In evolutionary individual-based simulations, we show that natural selection favors a delayed onset of senescence in cooperative breeders, relative to solitary breeders, because cooperative breeders have a delayed age of first reproduction as helpers wait in a reproductive queue to obtain breeder status. Especially long lifespans evolve in cooperative breeders in which queue positions depend on the helpers’ age rank among the helpers within the breeding territory. Furthermore, we show that lower genetic relatedness among group members leads to the evolution of longer lifespans. This is because selection against higher mortality is weaker when mortality reduces competition for breeding between relatives. Our results link the evolutionary theory of ageing with kin selection theory, demonstrating that the evolution of ageing in cooperative breeders is driven by the timing of reproduction and kin structure within breeding territories.","container-title":"Evolution Letters","DOI":"10.1002/evl3.307","ISSN":"2056-3744","issue":"6","journalAbbreviation":"Evolution Letters","page":"450-459","title":"The evolution of ageing in cooperative breeders","volume":"6","author":[{"family":"Kreider","given":"Jan J."},{"family":"Kramer","given":"Boris H."},{"family":"Komdeur","given":"Jan"},{"family":"Pen","given":"Ido"}],"issued":{"date-parts":[["2022",12,1]]}},"label":"page","suppress-author":true}],"schema":"https://github.com/citation-style-language/schema/raw/master/csl-citation.json"} </w:instrText>
+      </w:r>
+      <w:r>
+        <w:rPr>
+          <w:rFonts w:ascii="Times New Roman" w:hAnsi="Times New Roman" w:cs="Times New Roman"/>
+        </w:rPr>
+        <w:fldChar w:fldCharType="separate"/>
+      </w:r>
+      <w:r>
+        <w:rPr>
+          <w:rFonts w:ascii="Times New Roman" w:hAnsi="Times New Roman" w:cs="Times New Roman"/>
+          <w:noProof/>
+        </w:rPr>
+        <w:t>2022)</w:t>
+      </w:r>
+      <w:r>
+        <w:rPr>
+          <w:rFonts w:ascii="Times New Roman" w:hAnsi="Times New Roman" w:cs="Times New Roman"/>
+        </w:rPr>
+        <w:fldChar w:fldCharType="end"/>
+      </w:r>
+      <w:r>
+        <w:rPr>
+          <w:rFonts w:ascii="Times New Roman" w:hAnsi="Times New Roman" w:cs="Times New Roman"/>
+        </w:rPr>
+        <w:t xml:space="preserve">. The average of the two homologous gene values represents the age-specific survival probability of an individual. The genes were initialised with a survival probability of 0.9. These genes can mutate every time step with a mutation probability of </w:t>
+      </w:r>
+      <w:r>
+        <w:rPr>
+          <w:rFonts w:ascii="Times New Roman" w:hAnsi="Times New Roman" w:cs="Times New Roman"/>
+          <w:i/>
+          <w:iCs/>
+        </w:rPr>
+        <w:t>m</w:t>
+      </w:r>
+      <w:r>
+        <w:rPr>
+          <w:rFonts w:ascii="Times New Roman" w:hAnsi="Times New Roman" w:cs="Times New Roman"/>
+          <w:i/>
+          <w:iCs/>
+          <w:vertAlign w:val="subscript"/>
+        </w:rPr>
+        <w:t>a</w:t>
+      </w:r>
+      <w:r>
+        <w:rPr>
+          <w:rFonts w:ascii="Times New Roman" w:hAnsi="Times New Roman" w:cs="Times New Roman"/>
+        </w:rPr>
+        <w:t xml:space="preserve">. If a mutation occurs, the effect was drawn from a normal distribution with a mean of </w:t>
+      </w:r>
+      <m:oMath>
+        <m:sSub>
+          <m:sSubPr>
+            <m:ctrlPr>
+              <w:rPr>
+                <w:rFonts w:ascii="Cambria Math" w:hAnsi="Cambria Math" w:cs="Times New Roman"/>
+              </w:rPr>
+            </m:ctrlPr>
+          </m:sSubPr>
+          <m:e>
+            <m:r>
+              <w:rPr>
+                <w:rFonts w:ascii="Cambria Math" w:hAnsi="Cambria Math" w:cs="Times New Roman"/>
+              </w:rPr>
+              <m:t>μ</m:t>
+            </m:r>
+          </m:e>
+          <m:sub>
+            <m:r>
+              <w:rPr>
+                <w:rFonts w:ascii="Cambria Math" w:hAnsi="Cambria Math" w:cs="Times New Roman"/>
+              </w:rPr>
+              <m:t>s</m:t>
+            </m:r>
+          </m:sub>
+        </m:sSub>
+      </m:oMath>
+      <w:r>
+        <w:rPr>
+          <w:rFonts w:ascii="Times New Roman" w:eastAsiaTheme="minorEastAsia" w:hAnsi="Times New Roman" w:cs="Times New Roman"/>
+        </w:rPr>
+        <w:t xml:space="preserve"> &lt; 0 (“mutation bias”) and a standard deviation of </w:t>
+      </w:r>
+      <m:oMath>
+        <m:r>
+          <w:rPr>
+            <w:rFonts w:ascii="Cambria Math" w:hAnsi="Cambria Math" w:cs="Times New Roman"/>
+          </w:rPr>
+          <m:t>σ</m:t>
+        </m:r>
+      </m:oMath>
+      <w:r>
+        <w:rPr>
+          <w:rFonts w:ascii="Times New Roman" w:eastAsiaTheme="minorEastAsia" w:hAnsi="Times New Roman" w:cs="Times New Roman"/>
+        </w:rPr>
+        <w:t xml:space="preserve"> (“mutational effect size”). If the gene value decreases 0.0 or exceeds 1.0 due to a mutation, the gene value is set back the respective limit.</w:t>
+      </w:r>
+    </w:p>
+    <w:p>
+      <w:pPr>
+        <w:rPr>
+          <w:rFonts w:ascii="Times New Roman" w:hAnsi="Times New Roman" w:cs="Times New Roman"/>
+          <w:b/>
+          <w:bCs/>
+        </w:rPr>
+      </w:pPr>
+    </w:p>
+    <w:p>
+      <w:pPr>
+        <w:rPr>
+          <w:rFonts w:ascii="Times New Roman" w:hAnsi="Times New Roman" w:cs="Times New Roman"/>
+        </w:rPr>
+      </w:pPr>
+      <w:r>
+        <w:rPr>
+          <w:rFonts w:ascii="Times New Roman" w:hAnsi="Times New Roman" w:cs="Times New Roman"/>
+          <w:b/>
+          <w:bCs/>
+        </w:rPr>
+        <w:t xml:space="preserve">Candidate mechanism 1: </w:t>
+      </w:r>
+      <w:r>
+        <w:rPr>
+          <w:rFonts w:ascii="Times New Roman" w:hAnsi="Times New Roman" w:cs="Times New Roman"/>
+          <w:b/>
+          <w:bCs/>
+        </w:rPr>
         <w:t>Decline of gamete quality</w:t>
       </w:r>
     </w:p>
@@ -3712,7 +4868,7 @@
         <w:rPr>
           <w:rFonts w:ascii="Times New Roman" w:hAnsi="Times New Roman" w:cs="Times New Roman"/>
         </w:rPr>
-        <w:t xml:space="preserve">We model damage accumulation in gametes by assuming that each individual carries twenty genes that can take the value 0 (no damage) or 1 (damage). These genes may mutate every time step with mutation probability </w:t>
+        <w:t xml:space="preserve">We model damage accumulation in gametes by assuming that each individual carries twenty genes that can take the value 0 (no damage) or 1 (damage). These genes can mutate every time step with mutation probability </w:t>
       </w:r>
       <w:r>
         <w:rPr>
@@ -3749,7 +4905,14 @@
         <w:rPr>
           <w:rFonts w:ascii="Times New Roman" w:hAnsi="Times New Roman" w:cs="Times New Roman"/>
         </w:rPr>
-        <w:t xml:space="preserve"> Females produce gametes at the beginning of their lives, which then undergo damage accumulation. Males possess stem cells, which undergo damage accumulation, from which they produce gametes as needed. The survival probability </w:t>
+        <w:t xml:space="preserve"> Females produce gametes at the beginning of their lives, which then undergo damage accumulation. Males possess stem cells, which undergo </w:t>
+      </w:r>
+      <w:r>
+        <w:rPr>
+          <w:rFonts w:ascii="Times New Roman" w:hAnsi="Times New Roman" w:cs="Times New Roman"/>
+        </w:rPr>
+        <w:lastRenderedPageBreak/>
+        <w:t xml:space="preserve">damage accumulation, from which they produce gametes as needed. The survival probability </w:t>
       </w:r>
       <w:r>
         <w:rPr>
@@ -3775,7 +4938,7 @@
         <w:rPr>
           <w:rFonts w:ascii="Times New Roman" w:hAnsi="Times New Roman" w:cs="Times New Roman"/>
         </w:rPr>
-        <w:t xml:space="preserve"> </w:t>
+        <w:t xml:space="preserve">, </w:t>
       </w:r>
       <w:r>
         <w:rPr>
@@ -3787,7 +4950,7 @@
         <w:rPr>
           <w:rFonts w:ascii="Times New Roman" w:hAnsi="Times New Roman" w:cs="Times New Roman"/>
         </w:rPr>
-        <w:t xml:space="preserve"> on the binary genes was calculated as</w:t>
+        <w:t xml:space="preserve"> on the binary genes, was calculated as</w:t>
       </w:r>
     </w:p>
     <w:p>
@@ -3818,12 +4981,32 @@
               </m:ctrlPr>
             </m:eqArrPr>
             <m:e>
-              <m:r>
-                <w:rPr>
-                  <w:rFonts w:ascii="Cambria Math" w:hAnsi="Cambria Math" w:cs="Times New Roman"/>
-                </w:rPr>
-                <m:t>P</m:t>
-              </m:r>
+              <m:sSub>
+                <m:sSubPr>
+                  <m:ctrlPr>
+                    <w:rPr>
+                      <w:rFonts w:ascii="Cambria Math" w:hAnsi="Cambria Math" w:cs="Times New Roman"/>
+                      <w:i/>
+                    </w:rPr>
+                  </m:ctrlPr>
+                </m:sSubPr>
+                <m:e>
+                  <m:r>
+                    <w:rPr>
+                      <w:rFonts w:ascii="Cambria Math" w:hAnsi="Cambria Math" w:cs="Times New Roman"/>
+                    </w:rPr>
+                    <m:t>m</m:t>
+                  </m:r>
+                </m:e>
+                <m:sub>
+                  <m:r>
+                    <w:rPr>
+                      <w:rFonts w:ascii="Cambria Math" w:hAnsi="Cambria Math" w:cs="Times New Roman"/>
+                    </w:rPr>
+                    <m:t>2</m:t>
+                  </m:r>
+                </m:sub>
+              </m:sSub>
               <m:r>
                 <m:rPr>
                   <m:sty m:val="p"/>
@@ -3860,7 +5043,7 @@
                     <w:rPr>
                       <w:rFonts w:ascii="Cambria Math" w:hAnsi="Cambria Math" w:cs="Times New Roman"/>
                     </w:rPr>
-                    <m:t xml:space="preserve"> </m:t>
+                    <m:t>-</m:t>
                   </m:r>
                   <m:r>
                     <w:rPr>
@@ -3890,7 +5073,7 @@
                     <w:rPr>
                       <w:rFonts w:ascii="Cambria Math" w:hAnsi="Cambria Math" w:cs="Times New Roman"/>
                     </w:rPr>
-                    <m:t>1</m:t>
+                    <m:t>2</m:t>
                   </m:r>
                 </m:e>
               </m:d>
@@ -3932,7 +5115,21 @@
         <w:rPr>
           <w:rFonts w:ascii="Times New Roman" w:hAnsi="Times New Roman" w:cs="Times New Roman"/>
         </w:rPr>
-        <w:t xml:space="preserve">where D is the number of damaged genes and </w:t>
+        <w:t xml:space="preserve">where </w:t>
+      </w:r>
+      <w:r>
+        <w:rPr>
+          <w:rFonts w:ascii="Times New Roman" w:hAnsi="Times New Roman" w:cs="Times New Roman"/>
+          <w:i/>
+          <w:iCs/>
+        </w:rPr>
+        <w:t>D</w:t>
+      </w:r>
+      <w:r>
+        <w:rPr>
+          <w:rFonts w:ascii="Times New Roman" w:hAnsi="Times New Roman" w:cs="Times New Roman"/>
+        </w:rPr>
+        <w:t xml:space="preserve"> is the number of damaged genes and </w:t>
       </w:r>
       <w:r>
         <w:rPr>
@@ -3967,9 +5164,7 @@
       <w:pPr>
         <w:jc w:val="both"/>
         <w:rPr>
-          <w:rFonts w:ascii="Times New Roman" w:hAnsi="Times New Roman" w:cs="Times New Roman"/>
-          <w:i/>
-          <w:iCs/>
+          <w:rFonts w:ascii="Times New Roman" w:eastAsiaTheme="minorEastAsia" w:hAnsi="Times New Roman" w:cs="Times New Roman"/>
         </w:rPr>
       </w:pPr>
     </w:p>
@@ -3988,7 +5183,7 @@
           <w:b/>
           <w:bCs/>
         </w:rPr>
-        <w:t>Age-specific survival</w:t>
+        <w:t xml:space="preserve">Candidate mechanism 2: Quality of parental care </w:t>
       </w:r>
     </w:p>
     <w:p>
@@ -3996,115 +5191,122 @@
         <w:jc w:val="both"/>
         <w:rPr>
           <w:rFonts w:ascii="Times New Roman" w:hAnsi="Times New Roman" w:cs="Times New Roman"/>
-        </w:rPr>
-      </w:pPr>
-      <w:r>
-        <w:rPr>
-          <w:rFonts w:ascii="Times New Roman" w:hAnsi="Times New Roman" w:cs="Times New Roman"/>
-        </w:rPr>
-        <w:t xml:space="preserve">We model evolving lifespans in the population by assuming that, over time, each individual accumulates mutations in age-specific survival genes </w:t>
-      </w:r>
-      <w:r>
-        <w:rPr>
-          <w:rFonts w:ascii="Times New Roman" w:hAnsi="Times New Roman" w:cs="Times New Roman"/>
-        </w:rPr>
-        <w:fldChar w:fldCharType="begin"/>
-      </w:r>
-      <w:r>
-        <w:rPr>
-          <w:rFonts w:ascii="Times New Roman" w:hAnsi="Times New Roman" w:cs="Times New Roman"/>
-        </w:rPr>
-        <w:instrText xml:space="preserve"> ADDIN ZOTERO_ITEM CSL_CITATION {"citationID":"kgQ2oPf6","properties":{"formattedCitation":"(Medawar, 1957)","plainCitation":"(Medawar, 1957)","noteIndex":0},"citationItems":[{"id":3,"uris":["http://zotero.org/users/local/BVfsSd01/items/72A7KC4C","http://zotero.org/users/11930833/items/72A7KC4C"],"itemData":{"id":3,"type":"chapter","abstract":"The economic consequences of an age-structure are all too obvious. Biological research is by no means uninfluenced by the economic importunities of the times, and there can be little doubt that the newly awakened interest of biologists in ageing-or the hard cash that makes it possible for them to gratify it-is a direct reaction to this economic goad. The use of the force of mortality as a measure of senescence assumes that all members of the population are equally at risk. The efficacy of most of the known cancer-provoking chemical compounds depends upon the repeated exposure of tissues to their action over long periods. The test-tubes are no longer to be thought of as immortal; on the contrary, after a certain age, as a result of some intrinsic shortcoming, they suddenly fall to pieces. Higher organisms have means for counteracting the cumulative effect of recurrent injuries.","container-title":"The Uniqueness of the Individual","edition":"1","event-place":"London","page":"192","publisher":"Routledge","publisher-place":"London","title":"An Unsolved Problem of Biology","URL":"https://doi.org/10.4324/9780429299759","author":[{"family":"Medawar","given":"P.B."}],"issued":{"date-parts":[["1957"]]}}}],"schema":"https://github.com/citation-style-language/schema/raw/master/csl-citation.json"} </w:instrText>
-      </w:r>
-      <w:r>
-        <w:rPr>
-          <w:rFonts w:ascii="Times New Roman" w:hAnsi="Times New Roman" w:cs="Times New Roman"/>
-        </w:rPr>
-        <w:fldChar w:fldCharType="separate"/>
-      </w:r>
-      <w:r>
-        <w:rPr>
-          <w:rFonts w:ascii="Times New Roman" w:hAnsi="Times New Roman" w:cs="Times New Roman"/>
-          <w:noProof/>
-        </w:rPr>
-        <w:t>(Medawar, 1957)</w:t>
-      </w:r>
-      <w:r>
-        <w:rPr>
-          <w:rFonts w:ascii="Times New Roman" w:hAnsi="Times New Roman" w:cs="Times New Roman"/>
-        </w:rPr>
-        <w:fldChar w:fldCharType="end"/>
-      </w:r>
-      <w:r>
-        <w:rPr>
-          <w:rFonts w:ascii="Times New Roman" w:hAnsi="Times New Roman" w:cs="Times New Roman"/>
-        </w:rPr>
-        <w:t xml:space="preserve">. We assume that each individual carries genes from age 0 to the maximum age </w:t>
-      </w:r>
-      <w:r>
-        <w:rPr>
-          <w:rFonts w:ascii="Times New Roman" w:hAnsi="Times New Roman" w:cs="Times New Roman"/>
-          <w:i/>
-          <w:iCs/>
-        </w:rPr>
-        <w:t>c</w:t>
-      </w:r>
-      <w:r>
-        <w:rPr>
-          <w:rFonts w:ascii="Times New Roman" w:hAnsi="Times New Roman" w:cs="Times New Roman"/>
-        </w:rPr>
-        <w:t xml:space="preserve"> depicted by gene values ranging between 0.0 and 1.0 as was done by Kreider </w:t>
-      </w:r>
-      <w:r>
-        <w:rPr>
-          <w:rFonts w:ascii="Times New Roman" w:hAnsi="Times New Roman" w:cs="Times New Roman"/>
-          <w:i/>
-          <w:iCs/>
-        </w:rPr>
-        <w:t>et al</w:t>
-      </w:r>
-      <w:r>
-        <w:rPr>
-          <w:rFonts w:ascii="Times New Roman" w:hAnsi="Times New Roman" w:cs="Times New Roman"/>
+          <w:iCs/>
+          <w:strike/>
+        </w:rPr>
+      </w:pPr>
+      <w:r>
+        <w:rPr>
+          <w:rFonts w:ascii="Times New Roman" w:hAnsi="Times New Roman" w:cs="Times New Roman"/>
+          <w:iCs/>
+        </w:rPr>
+        <w:t xml:space="preserve">In this scenario, the age-specific survival genes from above determine the quality of parental care; for instance, senescence effects that reduce survival (as in the scenario above) could also have an effect on foraging success and parental care quality. We assume that the age of the parent at conception determines the parental care quality value. The maternal and paternal care quality equally affect the offspring. We assume that the parental care quality value affects the offspring’s survival throughout its life. The parental care quality value is thus multiplied with the other survival effects from the other scenarios to determine an individual’s survival probability </w:t>
+      </w:r>
+      <w:r>
+        <w:rPr>
+          <w:rFonts w:ascii="Times New Roman" w:hAnsi="Times New Roman" w:cs="Times New Roman"/>
+          <w:iCs/>
+        </w:rPr>
+        <w:t>at a given age.</w:t>
+      </w:r>
+      <w:r>
+        <w:rPr>
+          <w:rFonts w:ascii="Times New Roman" w:hAnsi="Times New Roman" w:cs="Times New Roman"/>
+          <w:iCs/>
         </w:rPr>
         <w:t xml:space="preserve"> </w:t>
       </w:r>
-      <w:r>
-        <w:rPr>
-          <w:rFonts w:ascii="Times New Roman" w:hAnsi="Times New Roman" w:cs="Times New Roman"/>
-        </w:rPr>
-        <w:fldChar w:fldCharType="begin"/>
-      </w:r>
-      <w:r>
-        <w:rPr>
-          <w:rFonts w:ascii="Times New Roman" w:hAnsi="Times New Roman" w:cs="Times New Roman"/>
-        </w:rPr>
-        <w:instrText xml:space="preserve"> ADDIN ZOTERO_ITEM CSL_CITATION {"citationID":"JRavx8Fr","properties":{"formattedCitation":"(2022)","plainCitation":"(2022)","noteIndex":0},"citationItems":[{"id":40,"uris":["http://zotero.org/users/11930833/items/NNWUYRHM"],"itemData":{"id":40,"type":"article-journal","abstract":"Cooperatively breeding animals live longer than their solitary counterparts. This has been suggested for birds, mole rats, and social insects. A common explanation for these long lifespans is that cooperative breeding evolves more readily in long-lived species because lower mortality reduces the rate of territory turnover and thus leads to a limitation of breeding territories. Here, we reverse this argument and show that—rather than being a cause for its evolution—long lifespans are an evolutionary consequence of cooperative breeding. In evolutionary individual-based simulations, we show that natural selection favors a delayed onset of senescence in cooperative breeders, relative to solitary breeders, because cooperative breeders have a delayed age of first reproduction as helpers wait in a reproductive queue to obtain breeder status. Especially long lifespans evolve in cooperative breeders in which queue positions depend on the helpers’ age rank among the helpers within the breeding territory. Furthermore, we show that lower genetic relatedness among group members leads to the evolution of longer lifespans. This is because selection against higher mortality is weaker when mortality reduces competition for breeding between relatives. Our results link the evolutionary theory of ageing with kin selection theory, demonstrating that the evolution of ageing in cooperative breeders is driven by the timing of reproduction and kin structure within breeding territories.","container-title":"Evolution Letters","DOI":"10.1002/evl3.307","ISSN":"2056-3744","issue":"6","journalAbbreviation":"Evolution Letters","page":"450-459","title":"The evolution of ageing in cooperative breeders","volume":"6","author":[{"family":"Kreider","given":"Jan J."},{"family":"Kramer","given":"Boris H."},{"family":"Komdeur","given":"Jan"},{"family":"Pen","given":"Ido"}],"issued":{"date-parts":[["2022",12,1]]}},"label":"page","suppress-author":true}],"schema":"https://github.com/citation-style-language/schema/raw/master/csl-citation.json"} </w:instrText>
-      </w:r>
-      <w:r>
-        <w:rPr>
-          <w:rFonts w:ascii="Times New Roman" w:hAnsi="Times New Roman" w:cs="Times New Roman"/>
-        </w:rPr>
-        <w:fldChar w:fldCharType="separate"/>
-      </w:r>
-      <w:r>
-        <w:rPr>
-          <w:rFonts w:ascii="Times New Roman" w:hAnsi="Times New Roman" w:cs="Times New Roman"/>
-          <w:noProof/>
-        </w:rPr>
-        <w:t>(2022)</w:t>
-      </w:r>
-      <w:r>
-        <w:rPr>
-          <w:rFonts w:ascii="Times New Roman" w:hAnsi="Times New Roman" w:cs="Times New Roman"/>
-        </w:rPr>
-        <w:fldChar w:fldCharType="end"/>
-      </w:r>
-      <w:r>
-        <w:rPr>
-          <w:rFonts w:ascii="Times New Roman" w:hAnsi="Times New Roman" w:cs="Times New Roman"/>
-        </w:rPr>
-        <w:t xml:space="preserve">. These gene values represent the age-specific survival probability of an individual. The genes were initialised with 10% damage, meaning a survival probability of 0.9. These genes may mutate every time step with a mutation probability of </w:t>
+    </w:p>
+    <w:p>
+      <w:pPr>
+        <w:jc w:val="both"/>
+        <w:rPr>
+          <w:rFonts w:ascii="Times New Roman" w:hAnsi="Times New Roman" w:cs="Times New Roman"/>
+          <w:i/>
+          <w:iCs/>
+        </w:rPr>
+      </w:pPr>
+    </w:p>
+    <w:p>
+      <w:pPr>
+        <w:jc w:val="both"/>
+        <w:rPr>
+          <w:rFonts w:ascii="Times New Roman" w:hAnsi="Times New Roman" w:cs="Times New Roman"/>
+          <w:b/>
+          <w:bCs/>
+        </w:rPr>
+      </w:pPr>
+      <w:r>
+        <w:rPr>
+          <w:rFonts w:ascii="Times New Roman" w:hAnsi="Times New Roman" w:cs="Times New Roman"/>
+          <w:b/>
+          <w:bCs/>
+        </w:rPr>
+        <w:t>Candidate mechanism 3: A</w:t>
+      </w:r>
+      <w:r>
+        <w:rPr>
+          <w:rFonts w:ascii="Times New Roman" w:hAnsi="Times New Roman" w:cs="Times New Roman"/>
+          <w:b/>
+          <w:bCs/>
+        </w:rPr>
+        <w:t xml:space="preserve">ge-specific </w:t>
+      </w:r>
+      <w:r>
+        <w:rPr>
+          <w:rFonts w:ascii="Times New Roman" w:hAnsi="Times New Roman" w:cs="Times New Roman"/>
+          <w:b/>
+          <w:bCs/>
+        </w:rPr>
+        <w:t xml:space="preserve">resource </w:t>
+      </w:r>
+      <w:r>
+        <w:rPr>
+          <w:rFonts w:ascii="Times New Roman" w:hAnsi="Times New Roman" w:cs="Times New Roman"/>
+          <w:b/>
+          <w:bCs/>
+        </w:rPr>
+        <w:t>allocation to repair vs. reproduction</w:t>
+      </w:r>
+    </w:p>
+    <w:p>
+      <w:pPr>
+        <w:jc w:val="both"/>
+        <w:rPr>
+          <w:rFonts w:ascii="Times New Roman" w:eastAsiaTheme="minorEastAsia" w:hAnsi="Times New Roman" w:cs="Times New Roman"/>
+        </w:rPr>
+      </w:pPr>
+      <w:r>
+        <w:rPr>
+          <w:rFonts w:ascii="Times New Roman" w:hAnsi="Times New Roman" w:cs="Times New Roman"/>
+        </w:rPr>
+        <w:t xml:space="preserve">In this scenario, we assume that individuals can distribute resources to repair for their own survival or to reproduction. We assume that individuals carry a homologous set of genes for resource allocation for each age from 0 to the maximum age </w:t>
+      </w:r>
+      <w:r>
+        <w:rPr>
+          <w:rFonts w:ascii="Times New Roman" w:hAnsi="Times New Roman" w:cs="Times New Roman"/>
+          <w:i/>
+          <w:iCs/>
+        </w:rPr>
+        <w:t>M</w:t>
+      </w:r>
+      <w:r>
+        <w:rPr>
+          <w:rFonts w:ascii="Times New Roman" w:hAnsi="Times New Roman" w:cs="Times New Roman"/>
+        </w:rPr>
+        <w:t xml:space="preserve">, each associated with a gene value ranging between 0.0 and 1.0. The gene values determine the proportion of resources allocated to somatic repair. The remainder of resources are allocated to reproduction. </w:t>
+      </w:r>
+      <w:r>
+        <w:rPr>
+          <w:rFonts w:ascii="Times New Roman" w:hAnsi="Times New Roman" w:cs="Times New Roman"/>
+        </w:rPr>
+        <w:t>Upon initialisation, we assume an equal division of resources.</w:t>
+      </w:r>
+      <w:r>
+        <w:rPr>
+          <w:rFonts w:ascii="Times New Roman" w:hAnsi="Times New Roman" w:cs="Times New Roman"/>
+        </w:rPr>
+        <w:t xml:space="preserve"> Every time step the genes can mutate with mutation probability </w:t>
       </w:r>
       <w:r>
         <w:rPr>
@@ -4127,7 +5329,7 @@
         <w:rPr>
           <w:rFonts w:ascii="Times New Roman" w:hAnsi="Times New Roman" w:cs="Times New Roman"/>
         </w:rPr>
-        <w:t xml:space="preserve">. If a mutation were to occur, the effect was drawn from a normal distribution with a mean mutation bias of </w:t>
+        <w:t xml:space="preserve">. If a mutation occurs, the effect of the mutation on the gene value is drawn from a normal distribution with a mean of </w:t>
       </w:r>
       <m:oMath>
         <m:sSub>
@@ -4135,6 +5337,7 @@
             <m:ctrlPr>
               <w:rPr>
                 <w:rFonts w:ascii="Cambria Math" w:hAnsi="Cambria Math" w:cs="Times New Roman"/>
+                <w:i/>
               </w:rPr>
             </m:ctrlPr>
           </m:sSubPr>
@@ -4151,197 +5354,6 @@
               <w:rPr>
                 <w:rFonts w:ascii="Cambria Math" w:hAnsi="Cambria Math" w:cs="Times New Roman"/>
               </w:rPr>
-              <m:t>s</m:t>
-            </m:r>
-          </m:sub>
-        </m:sSub>
-      </m:oMath>
-      <w:r>
-        <w:rPr>
-          <w:rFonts w:ascii="Times New Roman" w:eastAsiaTheme="minorEastAsia" w:hAnsi="Times New Roman" w:cs="Times New Roman"/>
-        </w:rPr>
-        <w:t xml:space="preserve"> &lt; 0 and a mutational effect size, the standard deviation, of </w:t>
-      </w:r>
-      <m:oMath>
-        <m:r>
-          <w:rPr>
-            <w:rFonts w:ascii="Cambria Math" w:hAnsi="Cambria Math" w:cs="Times New Roman"/>
-          </w:rPr>
-          <m:t>σ</m:t>
-        </m:r>
-      </m:oMath>
-      <w:r>
-        <w:rPr>
-          <w:rFonts w:ascii="Times New Roman" w:eastAsiaTheme="minorEastAsia" w:hAnsi="Times New Roman" w:cs="Times New Roman"/>
-        </w:rPr>
-        <w:t xml:space="preserve">. </w:t>
-      </w:r>
-      <w:r>
-        <w:rPr>
-          <w:rFonts w:ascii="Times New Roman" w:hAnsi="Times New Roman" w:cs="Times New Roman"/>
-        </w:rPr>
-        <w:t xml:space="preserve">The mutational effect bias was assumed to be negative, in order to simulate deleterious mutational effects. </w:t>
-      </w:r>
-      <w:r>
-        <w:rPr>
-          <w:rFonts w:ascii="Times New Roman" w:eastAsiaTheme="minorEastAsia" w:hAnsi="Times New Roman" w:cs="Times New Roman"/>
-        </w:rPr>
-        <w:t>If the gene value to fall below 0.0 or exceeds 1.0 due to a mutation, the gene value is cut off at the respective limit.</w:t>
-      </w:r>
-    </w:p>
-    <w:p>
-      <w:pPr>
-        <w:jc w:val="both"/>
-        <w:rPr>
-          <w:rFonts w:ascii="Times New Roman" w:hAnsi="Times New Roman" w:cs="Times New Roman"/>
-          <w:i/>
-          <w:iCs/>
-        </w:rPr>
-      </w:pPr>
-    </w:p>
-    <w:p>
-      <w:pPr>
-        <w:jc w:val="both"/>
-        <w:rPr>
-          <w:rFonts w:ascii="Times New Roman" w:hAnsi="Times New Roman" w:cs="Times New Roman"/>
-          <w:b/>
-          <w:bCs/>
-        </w:rPr>
-      </w:pPr>
-      <w:r>
-        <w:rPr>
-          <w:rFonts w:ascii="Times New Roman" w:hAnsi="Times New Roman" w:cs="Times New Roman"/>
-          <w:b/>
-          <w:bCs/>
-        </w:rPr>
-        <w:t xml:space="preserve">Quality of parental care </w:t>
-      </w:r>
-    </w:p>
-    <w:p>
-      <w:pPr>
-        <w:jc w:val="both"/>
-        <w:rPr>
-          <w:rFonts w:ascii="Times New Roman" w:hAnsi="Times New Roman" w:cs="Times New Roman"/>
-          <w:iCs/>
-        </w:rPr>
-      </w:pPr>
-      <w:r>
-        <w:rPr>
-          <w:rFonts w:ascii="Times New Roman" w:hAnsi="Times New Roman" w:cs="Times New Roman"/>
-          <w:iCs/>
-        </w:rPr>
-        <w:t xml:space="preserve">The quality of parental care is determined by the age-specific survival genes. Wherein the age of the parent at conception determines the parental care quality value. As these genes go through mutations, the deleterious mutations will accumulate for the older age-classes. Consequently, individuals becoming parents at later ages will have corresponding gene values that have undergone more rounds of mutation. The maternal and paternal parental quality have an equal weight in the effect on the offspring. The intrinsic survival probability of the offspring at birth, is multiplied with the parental quality. And therefore, decreases with a decreasing parental quality. Upon initialization of the population, the parental care quality is determined by the age-specific genes. Meaning, with 10% damage in the genes, the initial parental care quality will be 0.9. </w:t>
-      </w:r>
-    </w:p>
-    <w:p>
-      <w:pPr>
-        <w:jc w:val="both"/>
-        <w:rPr>
-          <w:rFonts w:ascii="Times New Roman" w:hAnsi="Times New Roman" w:cs="Times New Roman"/>
-          <w:i/>
-          <w:iCs/>
-        </w:rPr>
-      </w:pPr>
-    </w:p>
-    <w:p>
-      <w:pPr>
-        <w:jc w:val="both"/>
-        <w:rPr>
-          <w:rFonts w:ascii="Times New Roman" w:hAnsi="Times New Roman" w:cs="Times New Roman"/>
-          <w:b/>
-          <w:bCs/>
-        </w:rPr>
-      </w:pPr>
-      <w:r>
-        <w:rPr>
-          <w:rFonts w:ascii="Times New Roman" w:hAnsi="Times New Roman" w:cs="Times New Roman"/>
-          <w:b/>
-          <w:bCs/>
-        </w:rPr>
-        <w:t>P</w:t>
-      </w:r>
-      <w:r>
-        <w:rPr>
-          <w:rFonts w:ascii="Times New Roman" w:hAnsi="Times New Roman" w:cs="Times New Roman"/>
-          <w:b/>
-          <w:bCs/>
-        </w:rPr>
-        <w:t>arental age-specific allocation of resources to repair vs. reproduction,</w:t>
-      </w:r>
-    </w:p>
-    <w:p>
-      <w:pPr>
-        <w:jc w:val="both"/>
-        <w:rPr>
-          <w:rFonts w:ascii="Times New Roman" w:eastAsiaTheme="minorEastAsia" w:hAnsi="Times New Roman" w:cs="Times New Roman"/>
-        </w:rPr>
-      </w:pPr>
-      <w:r>
-        <w:rPr>
-          <w:rFonts w:ascii="Times New Roman" w:hAnsi="Times New Roman" w:cs="Times New Roman"/>
-        </w:rPr>
-        <w:t xml:space="preserve">We assume an individual can distribute resources over repair for its own survival or they can invest resources in reproduction. Upon initialisation we assume an equal division of resources. We assume an individual carries another set of genes from age 0 to the maximum age </w:t>
-      </w:r>
-      <w:r>
-        <w:rPr>
-          <w:rFonts w:ascii="Times New Roman" w:hAnsi="Times New Roman" w:cs="Times New Roman"/>
-          <w:i/>
-          <w:iCs/>
-        </w:rPr>
-        <w:t>c</w:t>
-      </w:r>
-      <w:r>
-        <w:rPr>
-          <w:rFonts w:ascii="Times New Roman" w:hAnsi="Times New Roman" w:cs="Times New Roman"/>
-        </w:rPr>
-        <w:t xml:space="preserve"> depicted by gene values ranging between 0.0 and 1.0. The genes correspond the proportion of resources allocated to repair for its own survival. The remainder of this gene value subtracted from 1.0 represents the proportion of resources allocated to reproduction. Every time step the genes may mutate with a mutation probability </w:t>
-      </w:r>
-      <w:r>
-        <w:rPr>
-          <w:rFonts w:ascii="Times New Roman" w:hAnsi="Times New Roman" w:cs="Times New Roman"/>
-          <w:i/>
-          <w:iCs/>
-        </w:rPr>
-        <w:t>m</w:t>
-      </w:r>
-      <w:r>
-        <w:rPr>
-          <w:rFonts w:ascii="Times New Roman" w:hAnsi="Times New Roman" w:cs="Times New Roman"/>
-          <w:i/>
-          <w:iCs/>
-          <w:vertAlign w:val="subscript"/>
-        </w:rPr>
-        <w:t>a</w:t>
-      </w:r>
-      <w:r>
-        <w:rPr>
-          <w:rFonts w:ascii="Times New Roman" w:hAnsi="Times New Roman" w:cs="Times New Roman"/>
-        </w:rPr>
-        <w:t xml:space="preserve">. If a mutation were to occur, the bias of the mutational effect was drawn from a normal distribution with a mean mutation bias of </w:t>
-      </w:r>
-      <m:oMath>
-        <m:sSub>
-          <m:sSubPr>
-            <m:ctrlPr>
-              <w:rPr>
-                <w:rFonts w:ascii="Cambria Math" w:hAnsi="Cambria Math" w:cs="Times New Roman"/>
-                <w:i/>
-              </w:rPr>
-            </m:ctrlPr>
-          </m:sSubPr>
-          <m:e>
-            <m:r>
-              <w:rPr>
-                <w:rFonts w:ascii="Cambria Math" w:hAnsi="Cambria Math" w:cs="Times New Roman"/>
-              </w:rPr>
-              <m:t>μ</m:t>
-            </m:r>
-          </m:e>
-          <m:sub>
-            <m:r>
-              <w:rPr>
-                <w:rFonts w:ascii="Cambria Math" w:hAnsi="Cambria Math" w:cs="Times New Roman"/>
-              </w:rPr>
               <m:t>i</m:t>
             </m:r>
           </m:sub>
@@ -4351,7 +5363,7 @@
         <w:rPr>
           <w:rFonts w:ascii="Times New Roman" w:eastAsiaTheme="minorEastAsia" w:hAnsi="Times New Roman" w:cs="Times New Roman"/>
         </w:rPr>
-        <w:t xml:space="preserve"> = 0 and a mutational effect size, standard deviation, of </w:t>
+        <w:t xml:space="preserve"> = 0 (“mutation bias”) and a mutational effect size of </w:t>
       </w:r>
       <m:oMath>
         <m:r>
@@ -4365,7 +5377,7 @@
         <w:rPr>
           <w:rFonts w:ascii="Times New Roman" w:eastAsiaTheme="minorEastAsia" w:hAnsi="Times New Roman" w:cs="Times New Roman"/>
         </w:rPr>
-        <w:t xml:space="preserve">. The mean mutation bias was set to zero to prevent any bias favouring allocation of resources to either repair or reproduction. If the gene value falls below 0.0 or exceeds 1.0 due to a mutation, the gene value is cut off at the respective limit, just as in the age-specific survival genes. The survival probability </w:t>
+        <w:t xml:space="preserve"> (“mutational effect size”). If the gene value decreases below 0.0 or exceeds 1.0 due to a mutation, it is cut off at the respective limit. The survival probability </w:t>
       </w:r>
       <w:r>
         <w:rPr>
@@ -4393,7 +5405,7 @@
         <w:rPr>
           <w:rFonts w:ascii="Times New Roman" w:eastAsiaTheme="minorEastAsia" w:hAnsi="Times New Roman" w:cs="Times New Roman"/>
         </w:rPr>
-        <w:t xml:space="preserve"> was calculated as </w:t>
+        <w:t xml:space="preserve"> is </w:t>
       </w:r>
     </w:p>
     <w:p>
@@ -4423,11 +5435,37 @@
             </m:ctrlPr>
           </m:eqArrPr>
           <m:e>
+            <m:sSub>
+              <m:sSubPr>
+                <m:ctrlPr>
+                  <w:rPr>
+                    <w:rFonts w:ascii="Cambria Math" w:hAnsi="Cambria Math" w:cs="Times New Roman"/>
+                    <w:i/>
+                  </w:rPr>
+                </m:ctrlPr>
+              </m:sSubPr>
+              <m:e>
+                <m:r>
+                  <w:rPr>
+                    <w:rFonts w:ascii="Cambria Math" w:hAnsi="Cambria Math" w:cs="Times New Roman"/>
+                  </w:rPr>
+                  <m:t>m</m:t>
+                </m:r>
+              </m:e>
+              <m:sub>
+                <m:r>
+                  <w:rPr>
+                    <w:rFonts w:ascii="Cambria Math" w:hAnsi="Cambria Math" w:cs="Times New Roman"/>
+                  </w:rPr>
+                  <m:t>4a</m:t>
+                </m:r>
+              </m:sub>
+            </m:sSub>
             <m:r>
               <w:rPr>
                 <w:rFonts w:ascii="Cambria Math" w:hAnsi="Cambria Math" w:cs="Times New Roman"/>
               </w:rPr>
-              <m:t>P=1.0- w</m:t>
+              <m:t>=1- w</m:t>
             </m:r>
             <m:r>
               <w:rPr>
@@ -4465,7 +5503,7 @@
                         <w:rFonts w:ascii="Cambria Math" w:hAnsi="Times New Roman" w:cs="Times New Roman"/>
                         <w:vertAlign w:val="subscript"/>
                       </w:rPr>
-                      <m:t>1.0</m:t>
+                      <m:t>1</m:t>
                     </m:r>
                     <m:r>
                       <w:rPr>
@@ -4517,7 +5555,7 @@
                     <w:rFonts w:ascii="Cambria Math" w:eastAsiaTheme="minorEastAsia" w:hAnsi="Cambria Math" w:cs="Times New Roman"/>
                     <w:vertAlign w:val="subscript"/>
                   </w:rPr>
-                  <m:t>2</m:t>
+                  <m:t>3</m:t>
                 </m:r>
               </m:e>
             </m:d>
@@ -4553,8 +5591,7 @@
           <w:rFonts w:ascii="Times New Roman" w:eastAsiaTheme="minorEastAsia" w:hAnsi="Times New Roman" w:cs="Times New Roman"/>
           <w:iCs/>
         </w:rPr>
-        <w:lastRenderedPageBreak/>
-        <w:t xml:space="preserve">where the effect is scaled by a weight, </w:t>
+        <w:t xml:space="preserve">where </w:t>
       </w:r>
       <w:r>
         <w:rPr>
@@ -4568,7 +5605,7 @@
           <w:rFonts w:ascii="Times New Roman" w:eastAsiaTheme="minorEastAsia" w:hAnsi="Times New Roman" w:cs="Times New Roman"/>
           <w:iCs/>
         </w:rPr>
-        <w:t xml:space="preserve"> &gt; 0, which determines the strength of the effect. If </w:t>
+        <w:t xml:space="preserve"> is a scaling parameter for the effect of resources invested in repair on survival. If </w:t>
       </w:r>
       <w:r>
         <w:rPr>
@@ -4582,7 +5619,21 @@
           <w:rFonts w:ascii="Times New Roman" w:eastAsiaTheme="minorEastAsia" w:hAnsi="Times New Roman" w:cs="Times New Roman"/>
           <w:iCs/>
         </w:rPr>
-        <w:t xml:space="preserve">0, then the survival probability will be one, irrespective of the proportion of resources allocated to repair. The bigger the weight, the more effect it has on the survival probability. </w:t>
+        <w:t xml:space="preserve">0, then the survival probability will be one, irrespective of the proportion of resources allocated to repair. The larger </w:t>
+      </w:r>
+      <w:r>
+        <w:rPr>
+          <w:rFonts w:ascii="Times New Roman" w:eastAsiaTheme="minorEastAsia" w:hAnsi="Times New Roman" w:cs="Times New Roman"/>
+          <w:i/>
+        </w:rPr>
+        <w:t>w</w:t>
+      </w:r>
+      <w:r>
+        <w:rPr>
+          <w:rFonts w:ascii="Times New Roman" w:eastAsiaTheme="minorEastAsia" w:hAnsi="Times New Roman" w:cs="Times New Roman"/>
+          <w:iCs/>
+        </w:rPr>
+        <w:t xml:space="preserve">, the more does the investment in repair affect the survival probability. </w:t>
       </w:r>
     </w:p>
     <w:p>
@@ -4604,14 +5655,14 @@
       <w:r>
         <w:rPr>
           <w:rFonts w:ascii="Times New Roman" w:eastAsiaTheme="minorEastAsia" w:hAnsi="Times New Roman" w:cs="Times New Roman"/>
-          <w:i/>
-        </w:rPr>
-        <w:t>z</w:t>
+          <w:iCs/>
+        </w:rPr>
+        <w:t>1</w:t>
       </w:r>
       <w:r>
         <w:rPr>
           <w:rFonts w:ascii="Times New Roman" w:eastAsiaTheme="minorEastAsia" w:hAnsi="Times New Roman" w:cs="Times New Roman"/>
-          <w:iCs/>
+          <w:i/>
         </w:rPr>
         <w:t xml:space="preserve"> </w:t>
       </w:r>
@@ -4620,6 +5671,27 @@
           <w:rFonts w:ascii="Times New Roman" w:eastAsiaTheme="minorEastAsia" w:hAnsi="Times New Roman" w:cs="Times New Roman"/>
           <w:iCs/>
         </w:rPr>
+        <w:t>-</w:t>
+      </w:r>
+      <w:r>
+        <w:rPr>
+          <w:rFonts w:ascii="Times New Roman" w:eastAsiaTheme="minorEastAsia" w:hAnsi="Times New Roman" w:cs="Times New Roman"/>
+          <w:i/>
+        </w:rPr>
+        <w:t xml:space="preserve"> x</w:t>
+      </w:r>
+      <w:r>
+        <w:rPr>
+          <w:rFonts w:ascii="Times New Roman" w:eastAsiaTheme="minorEastAsia" w:hAnsi="Times New Roman" w:cs="Times New Roman"/>
+          <w:iCs/>
+        </w:rPr>
+        <w:t xml:space="preserve"> </w:t>
+      </w:r>
+      <w:r>
+        <w:rPr>
+          <w:rFonts w:ascii="Times New Roman" w:eastAsiaTheme="minorEastAsia" w:hAnsi="Times New Roman" w:cs="Times New Roman"/>
+          <w:iCs/>
+        </w:rPr>
         <w:t>affects</w:t>
       </w:r>
       <w:r>
@@ -4629,69 +5701,19 @@
         </w:rPr>
         <w:t xml:space="preserve"> the survival probability </w:t>
       </w:r>
-      <m:oMath>
-        <m:sSub>
-          <m:sSubPr>
-            <m:ctrlPr>
-              <w:rPr>
-                <w:rFonts w:ascii="Cambria Math" w:hAnsi="Cambria Math" w:cs="Times New Roman"/>
-                <w:i/>
-                <w:iCs/>
-              </w:rPr>
-            </m:ctrlPr>
-          </m:sSubPr>
-          <m:e>
-            <m:r>
-              <w:rPr>
-                <w:rFonts w:ascii="Cambria Math" w:hAnsi="Cambria Math" w:cs="Times New Roman"/>
-              </w:rPr>
-              <m:t>p</m:t>
-            </m:r>
-          </m:e>
-          <m:sub>
-            <m:r>
-              <w:rPr>
-                <w:rFonts w:ascii="Cambria Math" w:hAnsi="Cambria Math" w:cs="Times New Roman"/>
-              </w:rPr>
-              <m:t>new</m:t>
-            </m:r>
-          </m:sub>
-        </m:sSub>
-      </m:oMath>
       <w:r>
         <w:rPr>
           <w:rFonts w:ascii="Times New Roman" w:eastAsiaTheme="minorEastAsia" w:hAnsi="Times New Roman" w:cs="Times New Roman"/>
-          <w:iCs/>
-        </w:rPr>
-        <w:t xml:space="preserve"> of the offspring at reproduction where </w:t>
+          <w:i/>
+        </w:rPr>
+        <w:t>P</w:t>
       </w:r>
       <w:r>
         <w:rPr>
           <w:rFonts w:ascii="Times New Roman" w:eastAsiaTheme="minorEastAsia" w:hAnsi="Times New Roman" w:cs="Times New Roman"/>
-          <w:i/>
-        </w:rPr>
-        <w:t>z</w:t>
-      </w:r>
-      <w:r>
-        <w:rPr>
-          <w:rFonts w:ascii="Times New Roman" w:eastAsiaTheme="minorEastAsia" w:hAnsi="Times New Roman" w:cs="Times New Roman"/>
-          <w:iCs/>
-        </w:rPr>
-        <w:t xml:space="preserve"> = 1.0 - </w:t>
-      </w:r>
-      <w:r>
-        <w:rPr>
-          <w:rFonts w:ascii="Times New Roman" w:eastAsiaTheme="minorEastAsia" w:hAnsi="Times New Roman" w:cs="Times New Roman"/>
-          <w:i/>
-        </w:rPr>
-        <w:t>x</w:t>
-      </w:r>
-      <w:r>
-        <w:rPr>
-          <w:rFonts w:ascii="Times New Roman" w:eastAsiaTheme="minorEastAsia" w:hAnsi="Times New Roman" w:cs="Times New Roman"/>
-          <w:iCs/>
-        </w:rPr>
-        <w:t xml:space="preserve"> as </w:t>
+          <w:iCs/>
+        </w:rPr>
+        <w:t xml:space="preserve"> of the offspring by the logistic function</w:t>
       </w:r>
     </w:p>
     <w:p>
@@ -4731,7 +5753,6 @@
                     <w:rPr>
                       <w:rFonts w:ascii="Cambria Math" w:hAnsi="Cambria Math" w:cs="Times New Roman"/>
                       <w:i/>
-                      <w:iCs/>
                     </w:rPr>
                   </m:ctrlPr>
                 </m:sSubPr>
@@ -4740,7 +5761,7 @@
                     <w:rPr>
                       <w:rFonts w:ascii="Cambria Math" w:hAnsi="Cambria Math" w:cs="Times New Roman"/>
                     </w:rPr>
-                    <m:t>p</m:t>
+                    <m:t>m</m:t>
                   </m:r>
                 </m:e>
                 <m:sub>
@@ -4748,7 +5769,7 @@
                     <w:rPr>
                       <w:rFonts w:ascii="Cambria Math" w:hAnsi="Cambria Math" w:cs="Times New Roman"/>
                     </w:rPr>
-                    <m:t>new</m:t>
+                    <m:t>4b</m:t>
                   </m:r>
                 </m:sub>
               </m:sSub>
@@ -4757,39 +5778,6 @@
                   <w:rFonts w:ascii="Cambria Math" w:hAnsi="Cambria Math" w:cs="Times New Roman"/>
                 </w:rPr>
                 <m:t>=</m:t>
-              </m:r>
-              <m:sSub>
-                <m:sSubPr>
-                  <m:ctrlPr>
-                    <w:rPr>
-                      <w:rFonts w:ascii="Cambria Math" w:hAnsi="Cambria Math" w:cs="Times New Roman"/>
-                      <w:i/>
-                      <w:iCs/>
-                    </w:rPr>
-                  </m:ctrlPr>
-                </m:sSubPr>
-                <m:e>
-                  <m:r>
-                    <w:rPr>
-                      <w:rFonts w:ascii="Cambria Math" w:hAnsi="Cambria Math" w:cs="Times New Roman"/>
-                    </w:rPr>
-                    <m:t>p</m:t>
-                  </m:r>
-                </m:e>
-                <m:sub>
-                  <m:r>
-                    <w:rPr>
-                      <w:rFonts w:ascii="Cambria Math" w:hAnsi="Cambria Math" w:cs="Times New Roman"/>
-                    </w:rPr>
-                    <m:t>old</m:t>
-                  </m:r>
-                </m:sub>
-              </m:sSub>
-              <m:r>
-                <w:rPr>
-                  <w:rFonts w:ascii="Cambria Math" w:hAnsi="Cambria Math" w:cs="Times New Roman"/>
-                </w:rPr>
-                <m:t>*</m:t>
               </m:r>
               <m:f>
                 <m:fPr>
@@ -4806,7 +5794,7 @@
                     <w:rPr>
                       <w:rFonts w:ascii="Cambria Math" w:hAnsi="Cambria Math" w:cs="Times New Roman"/>
                     </w:rPr>
-                    <m:t>1.0</m:t>
+                    <m:t>1</m:t>
                   </m:r>
                 </m:num>
                 <m:den>
@@ -4814,7 +5802,7 @@
                     <w:rPr>
                       <w:rFonts w:ascii="Cambria Math" w:hAnsi="Cambria Math" w:cs="Times New Roman"/>
                     </w:rPr>
-                    <m:t>1.0+</m:t>
+                    <m:t>1+</m:t>
                   </m:r>
                   <m:sSup>
                     <m:sSupPr>
@@ -4839,7 +5827,7 @@
                         <w:rPr>
                           <w:rFonts w:ascii="Cambria Math" w:hAnsi="Cambria Math" w:cs="Times New Roman"/>
                         </w:rPr>
-                        <m:t xml:space="preserve">-Sz - </m:t>
+                        <m:t xml:space="preserve">-a(1-x) - </m:t>
                       </m:r>
                       <m:r>
                         <m:rPr>
@@ -4848,7 +5836,7 @@
                         <w:rPr>
                           <w:rFonts w:ascii="Cambria Math" w:hAnsi="Cambria Math" w:cs="Times New Roman"/>
                         </w:rPr>
-                        <m:t>λ</m:t>
+                        <m:t>b</m:t>
                       </m:r>
                     </m:sup>
                   </m:sSup>
@@ -4875,7 +5863,7 @@
                     <w:rPr>
                       <w:rFonts w:ascii="Cambria Math" w:eastAsiaTheme="minorEastAsia" w:hAnsi="Cambria Math" w:cs="Times New Roman"/>
                     </w:rPr>
-                    <m:t>3</m:t>
+                    <m:t>4</m:t>
                   </m:r>
                 </m:e>
               </m:d>
@@ -4914,115 +5902,61 @@
         </w:rPr>
         <w:t xml:space="preserve">where </w:t>
       </w:r>
-      <m:oMath>
-        <m:sSub>
-          <m:sSubPr>
-            <m:ctrlPr>
-              <w:rPr>
-                <w:rFonts w:ascii="Cambria Math" w:hAnsi="Cambria Math" w:cs="Times New Roman"/>
-                <w:i/>
-                <w:iCs/>
-              </w:rPr>
-            </m:ctrlPr>
-          </m:sSubPr>
-          <m:e>
-            <m:r>
-              <w:rPr>
-                <w:rFonts w:ascii="Cambria Math" w:hAnsi="Cambria Math" w:cs="Times New Roman"/>
-              </w:rPr>
-              <m:t>p</m:t>
-            </m:r>
-          </m:e>
-          <m:sub>
-            <m:r>
-              <w:rPr>
-                <w:rFonts w:ascii="Cambria Math" w:hAnsi="Cambria Math" w:cs="Times New Roman"/>
-              </w:rPr>
-              <m:t>old</m:t>
-            </m:r>
-          </m:sub>
-        </m:sSub>
-      </m:oMath>
       <w:r>
         <w:rPr>
           <w:rFonts w:ascii="Times New Roman" w:eastAsiaTheme="minorEastAsia" w:hAnsi="Times New Roman" w:cs="Times New Roman"/>
-          <w:iCs/>
-        </w:rPr>
-        <w:t xml:space="preserve"> represents the survival probability of the individual based on the inherited binary genes. Multiplied by a logistic equation dependent on the steepness of the effect </w:t>
+          <w:i/>
+        </w:rPr>
+        <w:t xml:space="preserve">a </w:t>
       </w:r>
       <w:r>
         <w:rPr>
           <w:rFonts w:ascii="Times New Roman" w:eastAsiaTheme="minorEastAsia" w:hAnsi="Times New Roman" w:cs="Times New Roman"/>
-          <w:i/>
-        </w:rPr>
-        <w:t>S</w:t>
+          <w:iCs/>
+        </w:rPr>
+        <w:t>and</w:t>
       </w:r>
       <w:r>
         <w:rPr>
           <w:rFonts w:ascii="Times New Roman" w:eastAsiaTheme="minorEastAsia" w:hAnsi="Times New Roman" w:cs="Times New Roman"/>
-          <w:iCs/>
-        </w:rPr>
-        <w:t xml:space="preserve">, if </w:t>
+          <w:i/>
+        </w:rPr>
+        <w:t xml:space="preserve"> b</w:t>
       </w:r>
       <w:r>
         <w:rPr>
           <w:rFonts w:ascii="Times New Roman" w:eastAsiaTheme="minorEastAsia" w:hAnsi="Times New Roman" w:cs="Times New Roman"/>
-          <w:i/>
-        </w:rPr>
-        <w:t>S</w:t>
+          <w:iCs/>
+        </w:rPr>
+        <w:t xml:space="preserve"> are scaling parameters. If </w:t>
       </w:r>
       <w:r>
         <w:rPr>
           <w:rFonts w:ascii="Times New Roman" w:eastAsiaTheme="minorEastAsia" w:hAnsi="Times New Roman" w:cs="Times New Roman"/>
-          <w:iCs/>
-        </w:rPr>
-        <w:t xml:space="preserve"> = 0 then </w:t>
+          <w:i/>
+        </w:rPr>
+        <w:t>a</w:t>
       </w:r>
       <w:r>
         <w:rPr>
           <w:rFonts w:ascii="Times New Roman" w:eastAsiaTheme="minorEastAsia" w:hAnsi="Times New Roman" w:cs="Times New Roman"/>
-          <w:i/>
-        </w:rPr>
-        <w:t>z</w:t>
+          <w:iCs/>
+        </w:rPr>
+        <w:t xml:space="preserve"> = 0 then allocation to reproduction will not affect the survival probability of the offspring. Parameter </w:t>
       </w:r>
       <w:r>
         <w:rPr>
           <w:rFonts w:ascii="Times New Roman" w:eastAsiaTheme="minorEastAsia" w:hAnsi="Times New Roman" w:cs="Times New Roman"/>
-          <w:iCs/>
-        </w:rPr>
-        <w:t xml:space="preserve"> will not affect the new survival probability; and on a scaling parameter </w:t>
-      </w:r>
-      <m:oMath>
-        <m:r>
-          <w:rPr>
-            <w:rFonts w:ascii="Cambria Math" w:hAnsi="Cambria Math" w:cs="Times New Roman"/>
-          </w:rPr>
-          <m:t>λ</m:t>
-        </m:r>
-      </m:oMath>
+          <w:i/>
+        </w:rPr>
+        <w:t>b</w:t>
+      </w:r>
       <w:r>
         <w:rPr>
           <w:rFonts w:ascii="Times New Roman" w:eastAsiaTheme="minorEastAsia" w:hAnsi="Times New Roman" w:cs="Times New Roman"/>
-          <w:i/>
-          <w:iCs/>
-          <w:vertAlign w:val="subscript"/>
-        </w:rPr>
-        <w:t>,</w:t>
-      </w:r>
-      <w:r>
-        <w:rPr>
-          <w:rFonts w:ascii="Times New Roman" w:eastAsiaTheme="minorEastAsia" w:hAnsi="Times New Roman" w:cs="Times New Roman"/>
-        </w:rPr>
-        <w:t xml:space="preserve"> which determines the half point of the sigmoidal function. </w:t>
-      </w:r>
-    </w:p>
-    <w:p>
-      <w:pPr>
-        <w:jc w:val="both"/>
-        <w:rPr>
-          <w:rFonts w:ascii="Times New Roman" w:hAnsi="Times New Roman" w:cs="Times New Roman"/>
-        </w:rPr>
-      </w:pPr>
+        </w:rPr>
+        <w:t xml:space="preserve"> determines the half point of the sigmoidal function. </w:t>
+      </w:r>
     </w:p>
     <w:p>
       <w:pPr>
@@ -5033,13 +5967,21 @@
           <w:bCs/>
         </w:rPr>
       </w:pPr>
+    </w:p>
+    <w:p>
+      <w:pPr>
+        <w:jc w:val="both"/>
+        <w:rPr>
+          <w:rFonts w:ascii="Times New Roman" w:eastAsiaTheme="minorEastAsia" w:hAnsi="Times New Roman" w:cs="Times New Roman"/>
+        </w:rPr>
+      </w:pPr>
       <w:r>
         <w:rPr>
           <w:rFonts w:ascii="Times New Roman" w:hAnsi="Times New Roman" w:cs="Times New Roman"/>
           <w:b/>
           <w:bCs/>
         </w:rPr>
-        <w:t xml:space="preserve">Reproduction </w:t>
+        <w:t xml:space="preserve">Model analysis and statistics </w:t>
       </w:r>
     </w:p>
     <w:p>
@@ -5053,44 +5995,16 @@
         <w:rPr>
           <w:rFonts w:ascii="Times New Roman" w:hAnsi="Times New Roman" w:cs="Times New Roman"/>
         </w:rPr>
-        <w:t xml:space="preserve">Every time step the females reproduce to generate </w:t>
-      </w:r>
-      <w:r>
-        <w:rPr>
-          <w:rFonts w:ascii="Times New Roman" w:hAnsi="Times New Roman" w:cs="Times New Roman"/>
-          <w:i/>
-          <w:iCs/>
-        </w:rPr>
-        <w:t xml:space="preserve">o </w:t>
-      </w:r>
-      <w:r>
-        <w:rPr>
-          <w:rFonts w:ascii="Times New Roman" w:hAnsi="Times New Roman" w:cs="Times New Roman"/>
-        </w:rPr>
-        <w:t xml:space="preserve">number of offspring; they do so with a random male as mate. Females produce gametes from the beginning of their lifetime, while males produce gametes as required from their stem cells. The number of female gametes is dependent on the maximum age </w:t>
-      </w:r>
-      <w:r>
-        <w:rPr>
-          <w:rFonts w:ascii="Times New Roman" w:hAnsi="Times New Roman" w:cs="Times New Roman"/>
-          <w:i/>
-          <w:iCs/>
-        </w:rPr>
-        <w:t>c</w:t>
-      </w:r>
-      <w:r>
-        <w:rPr>
-          <w:rFonts w:ascii="Times New Roman" w:hAnsi="Times New Roman" w:cs="Times New Roman"/>
-        </w:rPr>
-        <w:t xml:space="preserve"> and on the number of offspring per time step, which defaults to one, meaning the number of gametes is equal to the maximum age, this stack will diminish over the female lifetime. The number of stem cells is equal to </w:t>
-      </w:r>
-      <w:proofErr w:type="spellStart"/>
-      <w:r>
-        <w:rPr>
-          <w:rFonts w:ascii="Times New Roman" w:hAnsi="Times New Roman" w:cs="Times New Roman"/>
-          <w:i/>
-          <w:iCs/>
-        </w:rPr>
-        <w:t>n</w:t>
+        <w:lastRenderedPageBreak/>
+        <w:t xml:space="preserve">All simulations were run until time step </w:t>
+      </w:r>
+      <w:r>
+        <w:rPr>
+          <w:rFonts w:ascii="Times New Roman" w:hAnsi="Times New Roman" w:cs="Times New Roman"/>
+          <w:i/>
+          <w:iCs/>
+        </w:rPr>
+        <w:t>t</w:t>
       </w:r>
       <w:r>
         <w:rPr>
@@ -5099,54 +6013,13 @@
           <w:iCs/>
           <w:vertAlign w:val="subscript"/>
         </w:rPr>
-        <w:t>sc</w:t>
-      </w:r>
-      <w:proofErr w:type="spellEnd"/>
-      <w:r>
-        <w:rPr>
-          <w:rFonts w:ascii="Times New Roman" w:hAnsi="Times New Roman" w:cs="Times New Roman"/>
-        </w:rPr>
-        <w:t xml:space="preserve"> and remains constant over the male lifetime. Recombination occurs upon generation of a gamete for both males as females. The two gametes form the new diploid individual. The survival probability based on the binary genes is determined, this might be affected by parental quality and by the parental age-specific allocation of resources to reproduction. </w:t>
-      </w:r>
-    </w:p>
-    <w:p>
-      <w:pPr>
-        <w:jc w:val="both"/>
-        <w:rPr>
-          <w:rFonts w:ascii="Times New Roman" w:hAnsi="Times New Roman" w:cs="Times New Roman"/>
-          <w:b/>
-          <w:bCs/>
-        </w:rPr>
-      </w:pPr>
-    </w:p>
-    <w:p>
-      <w:pPr>
-        <w:jc w:val="both"/>
-        <w:rPr>
-          <w:rFonts w:ascii="Times New Roman" w:eastAsiaTheme="minorEastAsia" w:hAnsi="Times New Roman" w:cs="Times New Roman"/>
-        </w:rPr>
-      </w:pPr>
-      <w:r>
-        <w:rPr>
-          <w:rFonts w:ascii="Times New Roman" w:hAnsi="Times New Roman" w:cs="Times New Roman"/>
-          <w:b/>
-          <w:bCs/>
-        </w:rPr>
-        <w:t xml:space="preserve">Model analysis and statistics </w:t>
-      </w:r>
-    </w:p>
-    <w:p>
-      <w:pPr>
-        <w:jc w:val="both"/>
-        <w:rPr>
-          <w:rFonts w:ascii="Times New Roman" w:hAnsi="Times New Roman" w:cs="Times New Roman"/>
-        </w:rPr>
-      </w:pPr>
-      <w:r>
-        <w:rPr>
-          <w:rFonts w:ascii="Times New Roman" w:hAnsi="Times New Roman" w:cs="Times New Roman"/>
-        </w:rPr>
-        <w:t xml:space="preserve">In order to determine offspring lifespan over parental age, we let the final population reproduce at the end of the simulation. The offspring become the new population. We then simulate this population and record the age at which they themselves produce offspring and the lifespans that this offspring had. </w:t>
+        <w:t>end</w:t>
+      </w:r>
+      <w:r>
+        <w:rPr>
+          <w:rFonts w:ascii="Times New Roman" w:hAnsi="Times New Roman" w:cs="Times New Roman"/>
+        </w:rPr>
+        <w:t xml:space="preserve">. At this point, the simulations had reached an evolutionary equilibrium, where mean trait values no longer changed systematically. In order to determine offspring lifespan over parental age, we let the final population reproduce at the end of the simulation. The offspring become the new population. We then simulate this population and record the age at which they themselves produce offspring and the lifespans that this offspring had. </w:t>
       </w:r>
     </w:p>
     <w:p>
@@ -6705,7 +7578,7 @@
         <mc:AlternateContent>
           <mc:Choice Requires="wps">
             <w:drawing>
-              <wp:anchor distT="0" distB="0" distL="114300" distR="114300" simplePos="0" relativeHeight="251660288" behindDoc="0" locked="0" layoutInCell="1" allowOverlap="1" wp14:anchorId="583F2E4B" wp14:editId="76A47740">
+              <wp:anchor distT="0" distB="0" distL="114300" distR="114300" simplePos="0" relativeHeight="251659264" behindDoc="0" locked="0" layoutInCell="1" allowOverlap="1" wp14:anchorId="583F2E4B" wp14:editId="6DC842FC">
                 <wp:simplePos x="0" y="0"/>
                 <wp:positionH relativeFrom="column">
                   <wp:posOffset>-103505</wp:posOffset>
@@ -6747,17 +7620,32 @@
                                 <w:noProof/>
                               </w:rPr>
                             </w:pPr>
+                            <w:bookmarkStart w:id="2" w:name="_Ref139291361"/>
                             <w:r>
                               <w:t xml:space="preserve">Figure </w:t>
                             </w:r>
-                            <w:fldSimple w:instr=" SEQ Figure \* ARABIC ">
-                              <w:r>
-                                <w:rPr>
-                                  <w:noProof/>
-                                </w:rPr>
-                                <w:t>1</w:t>
-                              </w:r>
-                            </w:fldSimple>
+                            <w:r>
+                              <w:fldChar w:fldCharType="begin"/>
+                            </w:r>
+                            <w:r>
+                              <w:instrText xml:space="preserve"> SEQ Figure \* ARABIC </w:instrText>
+                            </w:r>
+                            <w:r>
+                              <w:fldChar w:fldCharType="separate"/>
+                            </w:r>
+                            <w:r>
+                              <w:rPr>
+                                <w:noProof/>
+                              </w:rPr>
+                              <w:t>2</w:t>
+                            </w:r>
+                            <w:r>
+                              <w:rPr>
+                                <w:noProof/>
+                              </w:rPr>
+                              <w:fldChar w:fldCharType="end"/>
+                            </w:r>
+                            <w:bookmarkEnd w:id="2"/>
                             <w:r>
                               <w:t>: expected age at death over the age of the flagged individuals.</w:t>
                             </w:r>
@@ -6781,11 +7669,7 @@
           </mc:Choice>
           <mc:Fallback>
             <w:pict>
-              <v:shapetype w14:anchorId="583F2E4B" id="_x0000_t202" coordsize="21600,21600" o:spt="202" path="m,l,21600r21600,l21600,xe">
-                <v:stroke joinstyle="miter"/>
-                <v:path gradientshapeok="t" o:connecttype="rect"/>
-              </v:shapetype>
-              <v:shape id="Text Box 2" o:spid="_x0000_s1026" type="#_x0000_t202" style="position:absolute;left:0;text-align:left;margin-left:-8.15pt;margin-top:266.85pt;width:469.8pt;height:.05pt;z-index:251660288;visibility:visible;mso-wrap-style:square;mso-wrap-distance-left:9pt;mso-wrap-distance-top:0;mso-wrap-distance-right:9pt;mso-wrap-distance-bottom:0;mso-position-horizontal:absolute;mso-position-horizontal-relative:text;mso-position-vertical:absolute;mso-position-vertical-relative:text;v-text-anchor:top" o:gfxdata="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" stroked="f">
+              <v:shape w14:anchorId="583F2E4B" id="Text Box 2" o:spid="_x0000_s1036" type="#_x0000_t202" style="position:absolute;left:0;text-align:left;margin-left:-8.15pt;margin-top:266.85pt;width:469.8pt;height:.05pt;z-index:251659264;visibility:visible;mso-wrap-style:square;mso-wrap-distance-left:9pt;mso-wrap-distance-top:0;mso-wrap-distance-right:9pt;mso-wrap-distance-bottom:0;mso-position-horizontal:absolute;mso-position-horizontal-relative:text;mso-position-vertical:absolute;mso-position-vertical-relative:text;v-text-anchor:top" o:gfxdata="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" stroked="f">
                 <v:textbox style="mso-fit-shape-to-text:t" inset="0,0,0,0">
                   <w:txbxContent>
                     <w:p>
@@ -6796,17 +7680,32 @@
                           <w:noProof/>
                         </w:rPr>
                       </w:pPr>
+                      <w:bookmarkStart w:id="3" w:name="_Ref139291361"/>
                       <w:r>
                         <w:t xml:space="preserve">Figure </w:t>
                       </w:r>
-                      <w:fldSimple w:instr=" SEQ Figure \* ARABIC ">
-                        <w:r>
-                          <w:rPr>
-                            <w:noProof/>
-                          </w:rPr>
-                          <w:t>1</w:t>
-                        </w:r>
-                      </w:fldSimple>
+                      <w:r>
+                        <w:fldChar w:fldCharType="begin"/>
+                      </w:r>
+                      <w:r>
+                        <w:instrText xml:space="preserve"> SEQ Figure \* ARABIC </w:instrText>
+                      </w:r>
+                      <w:r>
+                        <w:fldChar w:fldCharType="separate"/>
+                      </w:r>
+                      <w:r>
+                        <w:rPr>
+                          <w:noProof/>
+                        </w:rPr>
+                        <w:t>2</w:t>
+                      </w:r>
+                      <w:r>
+                        <w:rPr>
+                          <w:noProof/>
+                        </w:rPr>
+                        <w:fldChar w:fldCharType="end"/>
+                      </w:r>
+                      <w:bookmarkEnd w:id="3"/>
                       <w:r>
                         <w:t>: expected age at death over the age of the flagged individuals.</w:t>
                       </w:r>
@@ -6828,7 +7727,7 @@
           <w:noProof/>
         </w:rPr>
         <w:drawing>
-          <wp:anchor distT="0" distB="0" distL="114300" distR="114300" simplePos="0" relativeHeight="251658240" behindDoc="0" locked="0" layoutInCell="1" allowOverlap="1" wp14:anchorId="2471EF18" wp14:editId="023AA043">
+          <wp:anchor distT="0" distB="0" distL="114300" distR="114300" simplePos="0" relativeHeight="251657216" behindDoc="0" locked="0" layoutInCell="1" allowOverlap="1" wp14:anchorId="2471EF18" wp14:editId="353FDB2E">
             <wp:simplePos x="0" y="0"/>
             <wp:positionH relativeFrom="margin">
               <wp:posOffset>-103700</wp:posOffset>
@@ -6851,7 +7750,7 @@
                     <pic:cNvPicPr/>
                   </pic:nvPicPr>
                   <pic:blipFill>
-                    <a:blip r:embed="rId9">
+                    <a:blip r:embed="rId15">
                       <a:extLst>
                         <a:ext uri="{28A0092B-C50C-407E-A947-70E740481C1C}">
                           <a14:useLocalDpi xmlns:a14="http://schemas.microsoft.com/office/drawing/2010/main" val="0"/>
@@ -6932,7 +7831,7 @@
           <w:noProof/>
         </w:rPr>
         <w:drawing>
-          <wp:anchor distT="0" distB="0" distL="114300" distR="114300" simplePos="0" relativeHeight="251661312" behindDoc="0" locked="0" layoutInCell="1" allowOverlap="1" wp14:anchorId="138B6B6F" wp14:editId="770614E7">
+          <wp:anchor distT="0" distB="0" distL="114300" distR="114300" simplePos="0" relativeHeight="251660288" behindDoc="0" locked="0" layoutInCell="1" allowOverlap="1" wp14:anchorId="138B6B6F" wp14:editId="36BE9E21">
             <wp:simplePos x="0" y="0"/>
             <wp:positionH relativeFrom="margin">
               <wp:posOffset>-771332</wp:posOffset>
@@ -6955,7 +7854,7 @@
                     <pic:cNvPicPr/>
                   </pic:nvPicPr>
                   <pic:blipFill>
-                    <a:blip r:embed="rId10" cstate="print">
+                    <a:blip r:embed="rId16" cstate="print">
                       <a:extLst>
                         <a:ext uri="{28A0092B-C50C-407E-A947-70E740481C1C}">
                           <a14:useLocalDpi xmlns:a14="http://schemas.microsoft.com/office/drawing/2010/main" val="0"/>
@@ -7219,8 +8118,103 @@
       </w:rPr>
     </w:lvl>
   </w:abstractNum>
+  <w:abstractNum w:abstractNumId="1" w15:restartNumberingAfterBreak="0">
+    <w:nsid w:val="4AEC7B44"/>
+    <w:multiLevelType w:val="hybridMultilevel"/>
+    <w:tmpl w:val="6AD02A12"/>
+    <w:lvl w:ilvl="0" w:tplc="FDB0E1BC">
+      <w:start w:val="1"/>
+      <w:numFmt w:val="upperLetter"/>
+      <w:lvlText w:val="(%1)"/>
+      <w:lvlJc w:val="left"/>
+      <w:pPr>
+        <w:ind w:left="740" w:hanging="360"/>
+      </w:pPr>
+      <w:rPr>
+        <w:rFonts w:hint="default"/>
+        <w:i w:val="0"/>
+        <w:color w:val="auto"/>
+        <w:sz w:val="24"/>
+      </w:rPr>
+    </w:lvl>
+    <w:lvl w:ilvl="1" w:tplc="08090019" w:tentative="1">
+      <w:start w:val="1"/>
+      <w:numFmt w:val="lowerLetter"/>
+      <w:lvlText w:val="%2."/>
+      <w:lvlJc w:val="left"/>
+      <w:pPr>
+        <w:ind w:left="1460" w:hanging="360"/>
+      </w:pPr>
+    </w:lvl>
+    <w:lvl w:ilvl="2" w:tplc="0809001B" w:tentative="1">
+      <w:start w:val="1"/>
+      <w:numFmt w:val="lowerRoman"/>
+      <w:lvlText w:val="%3."/>
+      <w:lvlJc w:val="right"/>
+      <w:pPr>
+        <w:ind w:left="2180" w:hanging="180"/>
+      </w:pPr>
+    </w:lvl>
+    <w:lvl w:ilvl="3" w:tplc="0809000F" w:tentative="1">
+      <w:start w:val="1"/>
+      <w:numFmt w:val="decimal"/>
+      <w:lvlText w:val="%4."/>
+      <w:lvlJc w:val="left"/>
+      <w:pPr>
+        <w:ind w:left="2900" w:hanging="360"/>
+      </w:pPr>
+    </w:lvl>
+    <w:lvl w:ilvl="4" w:tplc="08090019" w:tentative="1">
+      <w:start w:val="1"/>
+      <w:numFmt w:val="lowerLetter"/>
+      <w:lvlText w:val="%5."/>
+      <w:lvlJc w:val="left"/>
+      <w:pPr>
+        <w:ind w:left="3620" w:hanging="360"/>
+      </w:pPr>
+    </w:lvl>
+    <w:lvl w:ilvl="5" w:tplc="0809001B" w:tentative="1">
+      <w:start w:val="1"/>
+      <w:numFmt w:val="lowerRoman"/>
+      <w:lvlText w:val="%6."/>
+      <w:lvlJc w:val="right"/>
+      <w:pPr>
+        <w:ind w:left="4340" w:hanging="180"/>
+      </w:pPr>
+    </w:lvl>
+    <w:lvl w:ilvl="6" w:tplc="0809000F" w:tentative="1">
+      <w:start w:val="1"/>
+      <w:numFmt w:val="decimal"/>
+      <w:lvlText w:val="%7."/>
+      <w:lvlJc w:val="left"/>
+      <w:pPr>
+        <w:ind w:left="5060" w:hanging="360"/>
+      </w:pPr>
+    </w:lvl>
+    <w:lvl w:ilvl="7" w:tplc="08090019" w:tentative="1">
+      <w:start w:val="1"/>
+      <w:numFmt w:val="lowerLetter"/>
+      <w:lvlText w:val="%8."/>
+      <w:lvlJc w:val="left"/>
+      <w:pPr>
+        <w:ind w:left="5780" w:hanging="360"/>
+      </w:pPr>
+    </w:lvl>
+    <w:lvl w:ilvl="8" w:tplc="0809001B" w:tentative="1">
+      <w:start w:val="1"/>
+      <w:numFmt w:val="lowerRoman"/>
+      <w:lvlText w:val="%9."/>
+      <w:lvlJc w:val="right"/>
+      <w:pPr>
+        <w:ind w:left="6500" w:hanging="180"/>
+      </w:pPr>
+    </w:lvl>
+  </w:abstractNum>
   <w:num w:numId="1" w16cid:durableId="2041398799">
     <w:abstractNumId w:val="0"/>
+  </w:num>
+  <w:num w:numId="2" w16cid:durableId="1437599073">
+    <w:abstractNumId w:val="1"/>
   </w:num>
 </w:numbering>
 </file>
@@ -7647,7 +8641,6 @@
   <w:style w:type="character" w:default="1" w:styleId="DefaultParagraphFont">
     <w:name w:val="Default Paragraph Font"/>
     <w:uiPriority w:val="1"/>
-    <w:semiHidden/>
     <w:unhideWhenUsed/>
   </w:style>
   <w:style w:type="table" w:default="1" w:styleId="TableNormal">

</xml_diff>

<commit_message>
Update report with methods feedback processed
</commit_message>
<xml_diff>
--- a/LansingModel/Report/report.docx
+++ b/LansingModel/Report/report.docx
@@ -319,21 +319,7 @@
         <w:rPr>
           <w:rFonts w:ascii="Times New Roman" w:hAnsi="Times New Roman" w:cs="Times New Roman"/>
         </w:rPr>
-        <w:t xml:space="preserve"> prof. </w:t>
-      </w:r>
-      <w:proofErr w:type="spellStart"/>
-      <w:r>
-        <w:rPr>
-          <w:rFonts w:ascii="Times New Roman" w:hAnsi="Times New Roman" w:cs="Times New Roman"/>
-        </w:rPr>
-        <w:t>dr.</w:t>
-      </w:r>
-      <w:proofErr w:type="spellEnd"/>
-      <w:r>
-        <w:rPr>
-          <w:rFonts w:ascii="Times New Roman" w:hAnsi="Times New Roman" w:cs="Times New Roman"/>
-        </w:rPr>
-        <w:t xml:space="preserve"> I.R.</w:t>
+        <w:t xml:space="preserve"> prof. dr. I.R.</w:t>
       </w:r>
       <w:r>
         <w:rPr>
@@ -347,14 +333,12 @@
         </w:rPr>
         <w:t>(</w:t>
       </w:r>
-      <w:proofErr w:type="spellStart"/>
       <w:r>
         <w:rPr>
           <w:rFonts w:ascii="Times New Roman" w:hAnsi="Times New Roman" w:cs="Times New Roman"/>
         </w:rPr>
         <w:t>Ido</w:t>
       </w:r>
-      <w:proofErr w:type="spellEnd"/>
       <w:r>
         <w:rPr>
           <w:rFonts w:ascii="Times New Roman" w:hAnsi="Times New Roman" w:cs="Times New Roman"/>
@@ -397,21 +381,7 @@
         <w:rPr>
           <w:rFonts w:ascii="Times New Roman" w:hAnsi="Times New Roman" w:cs="Times New Roman"/>
         </w:rPr>
-        <w:t xml:space="preserve">prof. </w:t>
-      </w:r>
-      <w:proofErr w:type="spellStart"/>
-      <w:r>
-        <w:rPr>
-          <w:rFonts w:ascii="Times New Roman" w:hAnsi="Times New Roman" w:cs="Times New Roman"/>
-        </w:rPr>
-        <w:t>dr.</w:t>
-      </w:r>
-      <w:proofErr w:type="spellEnd"/>
-      <w:r>
-        <w:rPr>
-          <w:rFonts w:ascii="Times New Roman" w:hAnsi="Times New Roman" w:cs="Times New Roman"/>
-        </w:rPr>
-        <w:t xml:space="preserve"> G.S. (</w:t>
+        <w:t>prof. dr. G.S. (</w:t>
       </w:r>
       <w:r>
         <w:rPr>
@@ -429,16 +399,8 @@
         <w:rPr>
           <w:rFonts w:ascii="Times New Roman" w:hAnsi="Times New Roman" w:cs="Times New Roman"/>
         </w:rPr>
-        <w:t xml:space="preserve"> van </w:t>
-      </w:r>
-      <w:proofErr w:type="spellStart"/>
-      <w:r>
-        <w:rPr>
-          <w:rFonts w:ascii="Times New Roman" w:hAnsi="Times New Roman" w:cs="Times New Roman"/>
-        </w:rPr>
-        <w:t>Doorn</w:t>
-      </w:r>
-      <w:proofErr w:type="spellEnd"/>
+        <w:t xml:space="preserve"> van Doorn</w:t>
+      </w:r>
     </w:p>
     <w:p>
       <w:pPr>
@@ -950,21 +912,7 @@
         <w:rPr>
           <w:rFonts w:ascii="Times New Roman" w:hAnsi="Times New Roman" w:cs="Times New Roman"/>
         </w:rPr>
-        <w:t>(</w:t>
-      </w:r>
-      <w:proofErr w:type="spellStart"/>
-      <w:r>
-        <w:rPr>
-          <w:rFonts w:ascii="Times New Roman" w:hAnsi="Times New Roman" w:cs="Times New Roman"/>
-        </w:rPr>
-        <w:t>Rödel</w:t>
-      </w:r>
-      <w:proofErr w:type="spellEnd"/>
-      <w:r>
-        <w:rPr>
-          <w:rFonts w:ascii="Times New Roman" w:hAnsi="Times New Roman" w:cs="Times New Roman"/>
-        </w:rPr>
-        <w:t xml:space="preserve"> et al., 2009)</w:t>
+        <w:t>(Rödel et al., 2009)</w:t>
       </w:r>
       <w:r>
         <w:rPr>
@@ -1339,21 +1287,7 @@
         <w:rPr>
           <w:rFonts w:ascii="Times New Roman" w:hAnsi="Times New Roman" w:cs="Times New Roman"/>
         </w:rPr>
-        <w:t>(</w:t>
-      </w:r>
-      <w:proofErr w:type="spellStart"/>
-      <w:r>
-        <w:rPr>
-          <w:rFonts w:ascii="Times New Roman" w:hAnsi="Times New Roman" w:cs="Times New Roman"/>
-        </w:rPr>
-        <w:t>Yılmaz</w:t>
-      </w:r>
-      <w:proofErr w:type="spellEnd"/>
-      <w:r>
-        <w:rPr>
-          <w:rFonts w:ascii="Times New Roman" w:hAnsi="Times New Roman" w:cs="Times New Roman"/>
-        </w:rPr>
-        <w:t xml:space="preserve"> et al., 2008)</w:t>
+        <w:t>(Yılmaz et al., 2008)</w:t>
       </w:r>
       <w:r>
         <w:rPr>
@@ -1417,35 +1351,7 @@
           <w:rFonts w:ascii="Times New Roman" w:hAnsi="Times New Roman" w:cs="Times New Roman"/>
         </w:rPr>
         <w:tab/>
-        <w:t xml:space="preserve">Theoretical models have demonstrated that a Lansing effect can readily evolve. </w:t>
-      </w:r>
-      <w:proofErr w:type="spellStart"/>
-      <w:r>
-        <w:rPr>
-          <w:rFonts w:ascii="Times New Roman" w:hAnsi="Times New Roman" w:cs="Times New Roman"/>
-        </w:rPr>
-        <w:t>Moorad</w:t>
-      </w:r>
-      <w:proofErr w:type="spellEnd"/>
-      <w:r>
-        <w:rPr>
-          <w:rFonts w:ascii="Times New Roman" w:hAnsi="Times New Roman" w:cs="Times New Roman"/>
-        </w:rPr>
-        <w:t xml:space="preserve"> &amp; </w:t>
-      </w:r>
-      <w:proofErr w:type="spellStart"/>
-      <w:r>
-        <w:rPr>
-          <w:rFonts w:ascii="Times New Roman" w:hAnsi="Times New Roman" w:cs="Times New Roman"/>
-        </w:rPr>
-        <w:t>Nussey</w:t>
-      </w:r>
-      <w:proofErr w:type="spellEnd"/>
-      <w:r>
-        <w:rPr>
-          <w:rFonts w:ascii="Times New Roman" w:hAnsi="Times New Roman" w:cs="Times New Roman"/>
-        </w:rPr>
-        <w:t xml:space="preserve"> (2016) have demonstrated in a quantitative genetics model and Hernández et al. (2020) in a demographic model that selection against deleterious maternal senescence effects declines with increasing age. However, a Lansing effect might also be counteracted – at least to a certain extent – by an age-specific parental investment into reproduction vs. somatic repair. T</w:t>
+        <w:t>Theoretical models have demonstrated that a Lansing effect can readily evolve. Moorad &amp; Nussey (2016) have demonstrated in a quantitative genetics model and Hernández et al. (2020) in a demographic model that selection against deleterious maternal senescence effects declines with increasing age. However, a Lansing effect might also be counteracted – at least to a certain extent – by an age-specific parental investment into reproduction vs. somatic repair. T</w:t>
       </w:r>
       <w:r>
         <w:rPr>
@@ -1866,6 +1772,16 @@
         <w:lastRenderedPageBreak/>
         <w:t xml:space="preserve">Methods </w:t>
       </w:r>
+      <w:r>
+        <w:rPr>
+          <w:rFonts w:ascii="Times New Roman" w:hAnsi="Times New Roman" w:cs="Times New Roman"/>
+          <w:i/>
+          <w:iCs/>
+          <w:sz w:val="28"/>
+          <w:szCs w:val="28"/>
+        </w:rPr>
+        <w:t>(need to add recombination somewhere.)</w:t>
+      </w:r>
     </w:p>
     <w:p>
       <w:pPr>
@@ -1900,8 +1816,6 @@
         <w:jc w:val="both"/>
         <w:rPr>
           <w:rFonts w:ascii="Times New Roman" w:hAnsi="Times New Roman" w:cs="Times New Roman"/>
-          <w:i/>
-          <w:iCs/>
         </w:rPr>
       </w:pPr>
       <w:r>
@@ -2015,7 +1929,7 @@
         <w:rPr>
           <w:rFonts w:ascii="Times New Roman" w:hAnsi="Times New Roman" w:cs="Times New Roman"/>
         </w:rPr>
-        <w:t xml:space="preserve"> Every time step each female mates with a random male and reproduces to generate </w:t>
+        <w:t xml:space="preserve"> Every time step each female mates with a random male and generates </w:t>
       </w:r>
       <w:r>
         <w:rPr>
@@ -2029,7 +1943,40 @@
         <w:rPr>
           <w:rFonts w:ascii="Times New Roman" w:hAnsi="Times New Roman" w:cs="Times New Roman"/>
         </w:rPr>
-        <w:t xml:space="preserve">offspring. If an adult female or male dies, an offspring is selected at random to replace this individual. Females produce gametes from the beginning of their lifetime, while males produce gametes as required from their stem cells. The number of gametes produced by females is dependent on the maximum age </w:t>
+        <w:t>offspring. The offspring replace adult females or males that die.</w:t>
+      </w:r>
+    </w:p>
+    <w:p>
+      <w:pPr>
+        <w:jc w:val="both"/>
+        <w:rPr>
+          <w:rFonts w:ascii="Times New Roman" w:hAnsi="Times New Roman" w:cs="Times New Roman"/>
+        </w:rPr>
+      </w:pPr>
+      <w:r>
+        <w:rPr>
+          <w:rFonts w:ascii="Times New Roman" w:hAnsi="Times New Roman" w:cs="Times New Roman"/>
+        </w:rPr>
+        <w:tab/>
+        <w:t xml:space="preserve">We model different mechanisms that could potentially cause a Lansing effect. </w:t>
+      </w:r>
+      <w:r>
+        <w:rPr>
+          <w:rFonts w:ascii="Times New Roman" w:hAnsi="Times New Roman" w:cs="Times New Roman"/>
+        </w:rPr>
+        <w:t>Each of these mechanisms can be enabled and disabled in the model, and thus the mechanisms can be examined individually or in combination. The focal trait of the simulations is the lifespan of the individual</w:t>
+      </w:r>
+      <w:r>
+        <w:rPr>
+          <w:rFonts w:ascii="Times New Roman" w:hAnsi="Times New Roman" w:cs="Times New Roman"/>
+        </w:rPr>
+        <w:t>s</w:t>
+      </w:r>
+      <w:r>
+        <w:rPr>
+          <w:rFonts w:ascii="Times New Roman" w:hAnsi="Times New Roman" w:cs="Times New Roman"/>
+        </w:rPr>
+        <w:t xml:space="preserve">, which ranges from 0 to the maximum age </w:t>
       </w:r>
       <w:r>
         <w:rPr>
@@ -2043,84 +1990,105 @@
         <w:rPr>
           <w:rFonts w:ascii="Times New Roman" w:hAnsi="Times New Roman" w:cs="Times New Roman"/>
         </w:rPr>
-        <w:t xml:space="preserve"> and the number of offspring produced per time step, which defaults to one, meaning the number of gametes is equal to the maximum age. The number of stem cells is equal to </w:t>
-      </w:r>
-      <w:proofErr w:type="spellStart"/>
-      <w:r>
-        <w:rPr>
-          <w:rFonts w:ascii="Times New Roman" w:hAnsi="Times New Roman" w:cs="Times New Roman"/>
-          <w:i/>
-          <w:iCs/>
-        </w:rPr>
-        <w:t>n</w:t>
-      </w:r>
-      <w:r>
-        <w:rPr>
-          <w:rFonts w:ascii="Times New Roman" w:hAnsi="Times New Roman" w:cs="Times New Roman"/>
-          <w:i/>
-          <w:iCs/>
+        <w:t xml:space="preserve">, at which point the individuals die in any case. The lifespan is determined by the survival effects of the </w:t>
+      </w:r>
+      <w:r>
+        <w:rPr>
+          <w:rFonts w:ascii="Times New Roman" w:hAnsi="Times New Roman" w:cs="Times New Roman"/>
+        </w:rPr>
+        <w:t xml:space="preserve">different candidate </w:t>
+      </w:r>
+      <w:r>
+        <w:rPr>
+          <w:rFonts w:ascii="Times New Roman" w:hAnsi="Times New Roman" w:cs="Times New Roman"/>
+        </w:rPr>
+        <w:t xml:space="preserve">mechanisms </w:t>
+      </w:r>
+      <w:r>
+        <w:rPr>
+          <w:rFonts w:ascii="Times New Roman" w:hAnsi="Times New Roman" w:cs="Times New Roman"/>
+        </w:rPr>
+        <w:t>for</w:t>
+      </w:r>
+      <w:r>
+        <w:rPr>
+          <w:rFonts w:ascii="Times New Roman" w:hAnsi="Times New Roman" w:cs="Times New Roman"/>
+        </w:rPr>
+        <w:t xml:space="preserve"> a Lansing effect</w:t>
+      </w:r>
+      <w:r>
+        <w:rPr>
+          <w:rFonts w:ascii="Times New Roman" w:hAnsi="Times New Roman" w:cs="Times New Roman"/>
+        </w:rPr>
+        <w:t xml:space="preserve"> (</w:t>
+      </w:r>
+      <w:r>
+        <w:rPr>
+          <w:rFonts w:ascii="Times New Roman" w:hAnsi="Times New Roman" w:cs="Times New Roman"/>
+          <w:i/>
+          <w:iCs/>
+        </w:rPr>
+        <w:t>m</w:t>
+      </w:r>
+      <w:r>
+        <w:rPr>
+          <w:rFonts w:ascii="Times New Roman" w:hAnsi="Times New Roman" w:cs="Times New Roman"/>
           <w:vertAlign w:val="subscript"/>
         </w:rPr>
-        <w:t>sc</w:t>
-      </w:r>
-      <w:proofErr w:type="spellEnd"/>
-      <w:r>
-        <w:rPr>
-          <w:rFonts w:ascii="Times New Roman" w:hAnsi="Times New Roman" w:cs="Times New Roman"/>
-        </w:rPr>
-        <w:t xml:space="preserve"> and remains constant over the male lifetime. Recombination occurs upon generation of a gamete for both males and females.</w:t>
-      </w:r>
-    </w:p>
-    <w:p>
-      <w:pPr>
-        <w:ind w:firstLine="720"/>
-        <w:jc w:val="both"/>
-        <w:rPr>
-          <w:rFonts w:ascii="Times New Roman" w:hAnsi="Times New Roman" w:cs="Times New Roman"/>
-        </w:rPr>
-      </w:pPr>
-      <w:r>
-        <w:rPr>
-          <w:rFonts w:ascii="Times New Roman" w:hAnsi="Times New Roman" w:cs="Times New Roman"/>
-        </w:rPr>
-        <w:t xml:space="preserve">The individuals have diploid genomes consisting of genes that are relevant in different candidate mechanisms for the Lansing effect. Each of these mechanisms can be enabled and disabled in the model, and thus the mechanisms can be examined individually or in combination. The focal trait of the simulations is the lifespan of the individual, which ranges from 0 to the maximum age </w:t>
-      </w:r>
-      <w:r>
-        <w:rPr>
-          <w:rFonts w:ascii="Times New Roman" w:hAnsi="Times New Roman" w:cs="Times New Roman"/>
-          <w:i/>
-          <w:iCs/>
-        </w:rPr>
-        <w:t>M</w:t>
-      </w:r>
-      <w:r>
-        <w:rPr>
-          <w:rFonts w:ascii="Times New Roman" w:hAnsi="Times New Roman" w:cs="Times New Roman"/>
-        </w:rPr>
-        <w:t xml:space="preserve">, at which point the individuals die in any case. The lifespan is determined by the survival effects of the mechanisms that could lead to a Lansing effect. The individual survival probability </w:t>
-      </w:r>
-      <w:r>
-        <w:rPr>
-          <w:rFonts w:ascii="Times New Roman" w:hAnsi="Times New Roman" w:cs="Times New Roman"/>
-          <w:i/>
-          <w:iCs/>
-        </w:rPr>
-        <w:t>S</w:t>
-      </w:r>
-      <w:r>
-        <w:rPr>
-          <w:rFonts w:ascii="Times New Roman" w:hAnsi="Times New Roman" w:cs="Times New Roman"/>
-          <w:i/>
-          <w:iCs/>
+        <w:t>1</w:t>
+      </w:r>
+      <w:r>
+        <w:rPr>
+          <w:rFonts w:ascii="Times New Roman" w:hAnsi="Times New Roman" w:cs="Times New Roman"/>
+        </w:rPr>
+        <w:t xml:space="preserve"> to </w:t>
+      </w:r>
+      <w:r>
+        <w:rPr>
+          <w:rFonts w:ascii="Times New Roman" w:hAnsi="Times New Roman" w:cs="Times New Roman"/>
+          <w:i/>
+          <w:iCs/>
+        </w:rPr>
+        <w:t>m</w:t>
+      </w:r>
+      <w:r>
+        <w:rPr>
+          <w:rFonts w:ascii="Times New Roman" w:hAnsi="Times New Roman" w:cs="Times New Roman"/>
           <w:vertAlign w:val="subscript"/>
         </w:rPr>
-        <w:t xml:space="preserve">i </w:t>
-      </w:r>
-      <w:r>
-        <w:rPr>
-          <w:rFonts w:ascii="Times New Roman" w:hAnsi="Times New Roman" w:cs="Times New Roman"/>
-        </w:rPr>
-        <w:t xml:space="preserve">is determined as </w:t>
+        <w:t>4</w:t>
+      </w:r>
+      <w:r>
+        <w:rPr>
+          <w:rFonts w:ascii="Times New Roman" w:hAnsi="Times New Roman" w:cs="Times New Roman"/>
+        </w:rPr>
+        <w:t>)</w:t>
+      </w:r>
+      <w:r>
+        <w:rPr>
+          <w:rFonts w:ascii="Times New Roman" w:hAnsi="Times New Roman" w:cs="Times New Roman"/>
+        </w:rPr>
+        <w:t xml:space="preserve">. The </w:t>
+      </w:r>
+      <w:r>
+        <w:rPr>
+          <w:rFonts w:ascii="Times New Roman" w:hAnsi="Times New Roman" w:cs="Times New Roman"/>
+        </w:rPr>
+        <w:t xml:space="preserve">probability that an individual at age </w:t>
+      </w:r>
+      <w:r>
+        <w:rPr>
+          <w:rFonts w:ascii="Times New Roman" w:hAnsi="Times New Roman" w:cs="Times New Roman"/>
+          <w:i/>
+          <w:iCs/>
+        </w:rPr>
+        <w:t>i</w:t>
+      </w:r>
+      <w:r>
+        <w:rPr>
+          <w:rFonts w:ascii="Times New Roman" w:hAnsi="Times New Roman" w:cs="Times New Roman"/>
+        </w:rPr>
+        <w:t xml:space="preserve"> survives is given by </w:t>
       </w:r>
     </w:p>
     <w:p>
@@ -2503,7 +2471,39 @@
         <w:rPr>
           <w:rFonts w:ascii="Times New Roman" w:hAnsi="Times New Roman" w:cs="Times New Roman"/>
         </w:rPr>
-        <w:t xml:space="preserve">where the different mechanisms have a multiplicative effect on the survival probability. An overview of the occurrence of mutation per mechanism can be found in </w:t>
+        <w:t xml:space="preserve">where </w:t>
+      </w:r>
+      <w:r>
+        <w:rPr>
+          <w:rFonts w:ascii="Times New Roman" w:hAnsi="Times New Roman" w:cs="Times New Roman"/>
+        </w:rPr>
+        <w:t>the</w:t>
+      </w:r>
+      <w:r>
+        <w:rPr>
+          <w:rFonts w:ascii="Times New Roman" w:hAnsi="Times New Roman" w:cs="Times New Roman"/>
+        </w:rPr>
+        <w:t xml:space="preserve"> different mechanisms have a multiplicative effect on survival. </w:t>
+      </w:r>
+    </w:p>
+    <w:p>
+      <w:pPr>
+        <w:rPr>
+          <w:rFonts w:ascii="Times New Roman" w:hAnsi="Times New Roman" w:cs="Times New Roman"/>
+        </w:rPr>
+      </w:pPr>
+    </w:p>
+    <w:p>
+      <w:pPr>
+        <w:rPr>
+          <w:rFonts w:ascii="Times New Roman" w:hAnsi="Times New Roman" w:cs="Times New Roman"/>
+        </w:rPr>
+      </w:pPr>
+      <w:r>
+        <w:rPr>
+          <w:rFonts w:ascii="Times New Roman" w:hAnsi="Times New Roman" w:cs="Times New Roman"/>
+        </w:rPr>
+        <w:t xml:space="preserve">An overview of the occurrence of mutation per mechanism can be found in </w:t>
       </w:r>
       <w:r>
         <w:rPr>
@@ -2521,17 +2521,17 @@
         <w:rPr>
           <w:rFonts w:ascii="Times New Roman" w:hAnsi="Times New Roman" w:cs="Times New Roman"/>
         </w:rPr>
-      </w:r>
-      <w:r>
-        <w:rPr>
-          <w:rFonts w:ascii="Times New Roman" w:hAnsi="Times New Roman" w:cs="Times New Roman"/>
-        </w:rPr>
         <w:instrText xml:space="preserve"> \* MERGEFORMAT </w:instrText>
       </w:r>
       <w:r>
         <w:rPr>
           <w:rFonts w:ascii="Times New Roman" w:hAnsi="Times New Roman" w:cs="Times New Roman"/>
         </w:rPr>
+      </w:r>
+      <w:r>
+        <w:rPr>
+          <w:rFonts w:ascii="Times New Roman" w:hAnsi="Times New Roman" w:cs="Times New Roman"/>
+        </w:rPr>
         <w:fldChar w:fldCharType="separate"/>
       </w:r>
       <w:r>
@@ -2561,114 +2561,7 @@
       </w:r>
     </w:p>
     <w:p>
-      <w:r>
-        <w:rPr>
-          <w:noProof/>
-        </w:rPr>
-        <mc:AlternateContent>
-          <mc:Choice Requires="wps">
-            <w:drawing>
-              <wp:anchor distT="0" distB="0" distL="114300" distR="114300" simplePos="0" relativeHeight="251655167" behindDoc="0" locked="0" layoutInCell="1" allowOverlap="1" wp14:anchorId="76DF5ACF" wp14:editId="7C4A07E2">
-                <wp:simplePos x="0" y="0"/>
-                <wp:positionH relativeFrom="column">
-                  <wp:posOffset>3030855</wp:posOffset>
-                </wp:positionH>
-                <wp:positionV relativeFrom="paragraph">
-                  <wp:posOffset>133350</wp:posOffset>
-                </wp:positionV>
-                <wp:extent cx="821267" cy="304800"/>
-                <wp:effectExtent l="0" t="0" r="4445" b="0"/>
-                <wp:wrapNone/>
-                <wp:docPr id="523469354" name="Text Box 8"/>
-                <wp:cNvGraphicFramePr/>
-                <a:graphic xmlns:a="http://schemas.openxmlformats.org/drawingml/2006/main">
-                  <a:graphicData uri="http://schemas.microsoft.com/office/word/2010/wordprocessingShape">
-                    <wps:wsp>
-                      <wps:cNvSpPr txBox="1"/>
-                      <wps:spPr>
-                        <a:xfrm>
-                          <a:off x="0" y="0"/>
-                          <a:ext cx="821267" cy="304800"/>
-                        </a:xfrm>
-                        <a:prstGeom prst="rect">
-                          <a:avLst/>
-                        </a:prstGeom>
-                        <a:solidFill>
-                          <a:schemeClr val="lt1"/>
-                        </a:solidFill>
-                        <a:ln w="6350">
-                          <a:noFill/>
-                        </a:ln>
-                      </wps:spPr>
-                      <wps:txbx>
-                        <w:txbxContent>
-                          <w:p>
-                            <w:pPr>
-                              <w:rPr>
-                                <w:lang w:val="nl-NL"/>
-                              </w:rPr>
-                            </w:pPr>
-                            <w:r>
-                              <w:rPr>
-                                <w:lang w:val="nl-NL"/>
-                              </w:rPr>
-                              <w:t>(B)</w:t>
-                            </w:r>
-                          </w:p>
-                        </w:txbxContent>
-                      </wps:txbx>
-                      <wps:bodyPr rot="0" spcFirstLastPara="0" vertOverflow="overflow" horzOverflow="overflow" vert="horz" wrap="square" lIns="91440" tIns="45720" rIns="91440" bIns="45720" numCol="1" spcCol="0" rtlCol="0" fromWordArt="0" anchor="t" anchorCtr="0" forceAA="0" compatLnSpc="1">
-                        <a:prstTxWarp prst="textNoShape">
-                          <a:avLst/>
-                        </a:prstTxWarp>
-                        <a:noAutofit/>
-                      </wps:bodyPr>
-                    </wps:wsp>
-                  </a:graphicData>
-                </a:graphic>
-                <wp14:sizeRelV relativeFrom="margin">
-                  <wp14:pctHeight>0</wp14:pctHeight>
-                </wp14:sizeRelV>
-              </wp:anchor>
-            </w:drawing>
-          </mc:Choice>
-          <mc:Fallback>
-            <w:pict>
-              <v:shapetype w14:anchorId="76DF5ACF" id="_x0000_t202" coordsize="21600,21600" o:spt="202" path="m,l,21600r21600,l21600,xe">
-                <v:stroke joinstyle="miter"/>
-                <v:path gradientshapeok="t" o:connecttype="rect"/>
-              </v:shapetype>
-              <v:shape id="Text Box 8" o:spid="_x0000_s1026" type="#_x0000_t202" style="position:absolute;margin-left:238.65pt;margin-top:10.5pt;width:64.65pt;height:24pt;z-index:251655167;visibility:visible;mso-wrap-style:square;mso-height-percent:0;mso-wrap-distance-left:9pt;mso-wrap-distance-top:0;mso-wrap-distance-right:9pt;mso-wrap-distance-bottom:0;mso-position-horizontal:absolute;mso-position-horizontal-relative:text;mso-position-vertical:absolute;mso-position-vertical-relative:text;mso-height-percent:0;mso-height-relative:margin;v-text-anchor:top" o:gfxdata="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" fillcolor="white [3201]" stroked="f" strokeweight=".5pt">
-                <v:textbox>
-                  <w:txbxContent>
-                    <w:p>
-                      <w:pPr>
-                        <w:rPr>
-                          <w:lang w:val="nl-NL"/>
-                        </w:rPr>
-                      </w:pPr>
-                      <w:r>
-                        <w:rPr>
-                          <w:lang w:val="nl-NL"/>
-                        </w:rPr>
-                        <w:t>(B)</w:t>
-                      </w:r>
-                    </w:p>
-                  </w:txbxContent>
-                </v:textbox>
-              </v:shape>
-            </w:pict>
-          </mc:Fallback>
-        </mc:AlternateContent>
-      </w:r>
-    </w:p>
-    <w:p>
-      <w:pPr>
-        <w:pStyle w:val="ListParagraph"/>
-        <w:numPr>
-          <w:ilvl w:val="0"/>
-          <w:numId w:val="2"/>
-        </w:numPr>
+      <w:pPr>
         <w:rPr>
           <w:i/>
           <w:iCs/>
@@ -2677,724 +2570,6 @@
           <w:szCs w:val="18"/>
         </w:rPr>
       </w:pPr>
-      <w:r>
-        <w:rPr>
-          <w:noProof/>
-        </w:rPr>
-        <mc:AlternateContent>
-          <mc:Choice Requires="wpg">
-            <w:drawing>
-              <wp:anchor distT="0" distB="0" distL="114300" distR="114300" simplePos="0" relativeHeight="251673600" behindDoc="0" locked="0" layoutInCell="1" allowOverlap="1" wp14:anchorId="054F1360" wp14:editId="1C0FA9A4">
-                <wp:simplePos x="0" y="0"/>
-                <wp:positionH relativeFrom="column">
-                  <wp:posOffset>-25400</wp:posOffset>
-                </wp:positionH>
-                <wp:positionV relativeFrom="paragraph">
-                  <wp:posOffset>189018</wp:posOffset>
-                </wp:positionV>
-                <wp:extent cx="5655945" cy="3461385"/>
-                <wp:effectExtent l="0" t="0" r="0" b="5715"/>
-                <wp:wrapNone/>
-                <wp:docPr id="180999848" name="Group 7"/>
-                <wp:cNvGraphicFramePr/>
-                <a:graphic xmlns:a="http://schemas.openxmlformats.org/drawingml/2006/main">
-                  <a:graphicData uri="http://schemas.microsoft.com/office/word/2010/wordprocessingGroup">
-                    <wpg:wgp>
-                      <wpg:cNvGrpSpPr/>
-                      <wpg:grpSpPr>
-                        <a:xfrm>
-                          <a:off x="0" y="0"/>
-                          <a:ext cx="5655945" cy="3461385"/>
-                          <a:chOff x="0" y="59270"/>
-                          <a:chExt cx="5656157" cy="3461812"/>
-                        </a:xfrm>
-                      </wpg:grpSpPr>
-                      <pic:pic xmlns:pic="http://schemas.openxmlformats.org/drawingml/2006/picture">
-                        <pic:nvPicPr>
-                          <pic:cNvPr id="1567697045" name="Picture 5" descr="A picture containing text, diagram, plot, line&#10;&#10;Description automatically generated"/>
-                          <pic:cNvPicPr>
-                            <a:picLocks noChangeAspect="1"/>
-                          </pic:cNvPicPr>
-                        </pic:nvPicPr>
-                        <pic:blipFill>
-                          <a:blip r:embed="rId9" cstate="print">
-                            <a:extLst>
-                              <a:ext uri="{28A0092B-C50C-407E-A947-70E740481C1C}">
-                                <a14:useLocalDpi xmlns:a14="http://schemas.microsoft.com/office/drawing/2010/main" val="0"/>
-                              </a:ext>
-                            </a:extLst>
-                          </a:blip>
-                          <a:stretch>
-                            <a:fillRect/>
-                          </a:stretch>
-                        </pic:blipFill>
-                        <pic:spPr>
-                          <a:xfrm>
-                            <a:off x="0" y="59270"/>
-                            <a:ext cx="2778760" cy="2778760"/>
-                          </a:xfrm>
-                          <a:prstGeom prst="rect">
-                            <a:avLst/>
-                          </a:prstGeom>
-                        </pic:spPr>
-                      </pic:pic>
-                      <pic:pic xmlns:pic="http://schemas.openxmlformats.org/drawingml/2006/picture">
-                        <pic:nvPicPr>
-                          <pic:cNvPr id="7" name="Picture 6" descr="A yellow lightning bolt on a black background&#10;&#10;Description automatically generated">
-                            <a:extLst>
-                              <a:ext uri="{FF2B5EF4-FFF2-40B4-BE49-F238E27FC236}">
-                                <a16:creationId xmlns:a16="http://schemas.microsoft.com/office/drawing/2014/main" id="{904A3295-6047-2FB9-55E9-B308B02FC220}"/>
-                              </a:ext>
-                            </a:extLst>
-                          </pic:cNvPr>
-                          <pic:cNvPicPr>
-                            <a:picLocks noChangeAspect="1"/>
-                          </pic:cNvPicPr>
-                        </pic:nvPicPr>
-                        <pic:blipFill>
-                          <a:blip r:embed="rId10"/>
-                          <a:stretch>
-                            <a:fillRect/>
-                          </a:stretch>
-                        </pic:blipFill>
-                        <pic:spPr>
-                          <a:xfrm>
-                            <a:off x="1117600" y="457200"/>
-                            <a:ext cx="280670" cy="482600"/>
-                          </a:xfrm>
-                          <a:prstGeom prst="rect">
-                            <a:avLst/>
-                          </a:prstGeom>
-                        </pic:spPr>
-                      </pic:pic>
-                      <pic:pic xmlns:pic="http://schemas.openxmlformats.org/drawingml/2006/picture">
-                        <pic:nvPicPr>
-                          <pic:cNvPr id="1966835168" name="Picture 6" descr="A picture containing text, plot, line, diagram&#10;&#10;Description automatically generated"/>
-                          <pic:cNvPicPr>
-                            <a:picLocks noChangeAspect="1"/>
-                          </pic:cNvPicPr>
-                        </pic:nvPicPr>
-                        <pic:blipFill>
-                          <a:blip r:embed="rId11" cstate="print">
-                            <a:extLst>
-                              <a:ext uri="{28A0092B-C50C-407E-A947-70E740481C1C}">
-                                <a14:useLocalDpi xmlns:a14="http://schemas.microsoft.com/office/drawing/2010/main" val="0"/>
-                              </a:ext>
-                            </a:extLst>
-                          </a:blip>
-                          <a:stretch>
-                            <a:fillRect/>
-                          </a:stretch>
-                        </pic:blipFill>
-                        <pic:spPr>
-                          <a:xfrm>
-                            <a:off x="2878667" y="59270"/>
-                            <a:ext cx="2777490" cy="2777490"/>
-                          </a:xfrm>
-                          <a:prstGeom prst="rect">
-                            <a:avLst/>
-                          </a:prstGeom>
-                        </pic:spPr>
-                      </pic:pic>
-                      <pic:pic xmlns:pic="http://schemas.openxmlformats.org/drawingml/2006/picture">
-                        <pic:nvPicPr>
-                          <pic:cNvPr id="1438650220" name="Picture 1438650220" descr="A yellow lightning bolt on a black background&#10;&#10;Description automatically generated">
-                            <a:extLst>
-                              <a:ext uri="{FF2B5EF4-FFF2-40B4-BE49-F238E27FC236}">
-                                <a16:creationId xmlns:a16="http://schemas.microsoft.com/office/drawing/2014/main" id="{904A3295-6047-2FB9-55E9-B308B02FC220}"/>
-                              </a:ext>
-                            </a:extLst>
-                          </pic:cNvPr>
-                          <pic:cNvPicPr>
-                            <a:picLocks noChangeAspect="1"/>
-                          </pic:cNvPicPr>
-                        </pic:nvPicPr>
-                        <pic:blipFill>
-                          <a:blip r:embed="rId10"/>
-                          <a:stretch>
-                            <a:fillRect/>
-                          </a:stretch>
-                        </pic:blipFill>
-                        <pic:spPr>
-                          <a:xfrm>
-                            <a:off x="4131733" y="381006"/>
-                            <a:ext cx="280670" cy="482600"/>
-                          </a:xfrm>
-                          <a:prstGeom prst="rect">
-                            <a:avLst/>
-                          </a:prstGeom>
-                        </pic:spPr>
-                      </pic:pic>
-                      <wps:wsp>
-                        <wps:cNvPr id="6" name="TextBox 5">
-                          <a:extLst>
-                            <a:ext uri="{FF2B5EF4-FFF2-40B4-BE49-F238E27FC236}">
-                              <a16:creationId xmlns:a16="http://schemas.microsoft.com/office/drawing/2014/main" id="{B9E279D6-8A11-C322-AF7F-7F093DCC87FC}"/>
-                            </a:ext>
-                          </a:extLst>
-                        </wps:cNvPr>
-                        <wps:cNvSpPr txBox="1"/>
-                        <wps:spPr>
-                          <a:xfrm>
-                            <a:off x="207409" y="3043728"/>
-                            <a:ext cx="3145517" cy="358797"/>
-                          </a:xfrm>
-                          <a:prstGeom prst="rect">
-                            <a:avLst/>
-                          </a:prstGeom>
-                          <a:noFill/>
-                          <a:ln w="19050">
-                            <a:solidFill>
-                              <a:schemeClr val="tx1"/>
-                            </a:solidFill>
-                            <a:extLst>
-                              <a:ext uri="{C807C97D-BFC1-408E-A445-0C87EB9F89A2}">
-                                <ask:lineSketchStyleProps xmlns:ask="http://schemas.microsoft.com/office/drawing/2018/sketchyshapes" sd="1219033472">
-                                  <a:custGeom>
-                                    <a:avLst/>
-                                    <a:gdLst>
-                                      <a:gd name="connsiteX0" fmla="*/ 0 w 3541324"/>
-                                      <a:gd name="connsiteY0" fmla="*/ 0 h 369332"/>
-                                      <a:gd name="connsiteX1" fmla="*/ 554807 w 3541324"/>
-                                      <a:gd name="connsiteY1" fmla="*/ 0 h 369332"/>
-                                      <a:gd name="connsiteX2" fmla="*/ 1038788 w 3541324"/>
-                                      <a:gd name="connsiteY2" fmla="*/ 0 h 369332"/>
-                                      <a:gd name="connsiteX3" fmla="*/ 1699836 w 3541324"/>
-                                      <a:gd name="connsiteY3" fmla="*/ 0 h 369332"/>
-                                      <a:gd name="connsiteX4" fmla="*/ 2254643 w 3541324"/>
-                                      <a:gd name="connsiteY4" fmla="*/ 0 h 369332"/>
-                                      <a:gd name="connsiteX5" fmla="*/ 2809450 w 3541324"/>
-                                      <a:gd name="connsiteY5" fmla="*/ 0 h 369332"/>
-                                      <a:gd name="connsiteX6" fmla="*/ 3541324 w 3541324"/>
-                                      <a:gd name="connsiteY6" fmla="*/ 0 h 369332"/>
-                                      <a:gd name="connsiteX7" fmla="*/ 3541324 w 3541324"/>
-                                      <a:gd name="connsiteY7" fmla="*/ 369332 h 369332"/>
-                                      <a:gd name="connsiteX8" fmla="*/ 2951103 w 3541324"/>
-                                      <a:gd name="connsiteY8" fmla="*/ 369332 h 369332"/>
-                                      <a:gd name="connsiteX9" fmla="*/ 2467122 w 3541324"/>
-                                      <a:gd name="connsiteY9" fmla="*/ 369332 h 369332"/>
-                                      <a:gd name="connsiteX10" fmla="*/ 1876902 w 3541324"/>
-                                      <a:gd name="connsiteY10" fmla="*/ 369332 h 369332"/>
-                                      <a:gd name="connsiteX11" fmla="*/ 1286681 w 3541324"/>
-                                      <a:gd name="connsiteY11" fmla="*/ 369332 h 369332"/>
-                                      <a:gd name="connsiteX12" fmla="*/ 731874 w 3541324"/>
-                                      <a:gd name="connsiteY12" fmla="*/ 369332 h 369332"/>
-                                      <a:gd name="connsiteX13" fmla="*/ 0 w 3541324"/>
-                                      <a:gd name="connsiteY13" fmla="*/ 369332 h 369332"/>
-                                      <a:gd name="connsiteX14" fmla="*/ 0 w 3541324"/>
-                                      <a:gd name="connsiteY14" fmla="*/ 0 h 369332"/>
-                                    </a:gdLst>
-                                    <a:ahLst/>
-                                    <a:cxnLst>
-                                      <a:cxn ang="0">
-                                        <a:pos x="connsiteX0" y="connsiteY0"/>
-                                      </a:cxn>
-                                      <a:cxn ang="0">
-                                        <a:pos x="connsiteX1" y="connsiteY1"/>
-                                      </a:cxn>
-                                      <a:cxn ang="0">
-                                        <a:pos x="connsiteX2" y="connsiteY2"/>
-                                      </a:cxn>
-                                      <a:cxn ang="0">
-                                        <a:pos x="connsiteX3" y="connsiteY3"/>
-                                      </a:cxn>
-                                      <a:cxn ang="0">
-                                        <a:pos x="connsiteX4" y="connsiteY4"/>
-                                      </a:cxn>
-                                      <a:cxn ang="0">
-                                        <a:pos x="connsiteX5" y="connsiteY5"/>
-                                      </a:cxn>
-                                      <a:cxn ang="0">
-                                        <a:pos x="connsiteX6" y="connsiteY6"/>
-                                      </a:cxn>
-                                      <a:cxn ang="0">
-                                        <a:pos x="connsiteX7" y="connsiteY7"/>
-                                      </a:cxn>
-                                      <a:cxn ang="0">
-                                        <a:pos x="connsiteX8" y="connsiteY8"/>
-                                      </a:cxn>
-                                      <a:cxn ang="0">
-                                        <a:pos x="connsiteX9" y="connsiteY9"/>
-                                      </a:cxn>
-                                      <a:cxn ang="0">
-                                        <a:pos x="connsiteX10" y="connsiteY10"/>
-                                      </a:cxn>
-                                      <a:cxn ang="0">
-                                        <a:pos x="connsiteX11" y="connsiteY11"/>
-                                      </a:cxn>
-                                      <a:cxn ang="0">
-                                        <a:pos x="connsiteX12" y="connsiteY12"/>
-                                      </a:cxn>
-                                      <a:cxn ang="0">
-                                        <a:pos x="connsiteX13" y="connsiteY13"/>
-                                      </a:cxn>
-                                      <a:cxn ang="0">
-                                        <a:pos x="connsiteX14" y="connsiteY14"/>
-                                      </a:cxn>
-                                    </a:cxnLst>
-                                    <a:rect l="l" t="t" r="r" b="b"/>
-                                    <a:pathLst>
-                                      <a:path w="3541324" h="369332" extrusionOk="0">
-                                        <a:moveTo>
-                                          <a:pt x="0" y="0"/>
-                                        </a:moveTo>
-                                        <a:cubicBezTo>
-                                          <a:pt x="202129" y="-2160"/>
-                                          <a:pt x="297154" y="5027"/>
-                                          <a:pt x="554807" y="0"/>
-                                        </a:cubicBezTo>
-                                        <a:cubicBezTo>
-                                          <a:pt x="812460" y="-5027"/>
-                                          <a:pt x="829952" y="30173"/>
-                                          <a:pt x="1038788" y="0"/>
-                                        </a:cubicBezTo>
-                                        <a:cubicBezTo>
-                                          <a:pt x="1247624" y="-30173"/>
-                                          <a:pt x="1486455" y="55870"/>
-                                          <a:pt x="1699836" y="0"/>
-                                        </a:cubicBezTo>
-                                        <a:cubicBezTo>
-                                          <a:pt x="1913217" y="-55870"/>
-                                          <a:pt x="2088503" y="37519"/>
-                                          <a:pt x="2254643" y="0"/>
-                                        </a:cubicBezTo>
-                                        <a:cubicBezTo>
-                                          <a:pt x="2420783" y="-37519"/>
-                                          <a:pt x="2614705" y="59300"/>
-                                          <a:pt x="2809450" y="0"/>
-                                        </a:cubicBezTo>
-                                        <a:cubicBezTo>
-                                          <a:pt x="3004195" y="-59300"/>
-                                          <a:pt x="3221982" y="641"/>
-                                          <a:pt x="3541324" y="0"/>
-                                        </a:cubicBezTo>
-                                        <a:cubicBezTo>
-                                          <a:pt x="3563003" y="103222"/>
-                                          <a:pt x="3508163" y="284950"/>
-                                          <a:pt x="3541324" y="369332"/>
-                                        </a:cubicBezTo>
-                                        <a:cubicBezTo>
-                                          <a:pt x="3400202" y="426396"/>
-                                          <a:pt x="3113878" y="326865"/>
-                                          <a:pt x="2951103" y="369332"/>
-                                        </a:cubicBezTo>
-                                        <a:cubicBezTo>
-                                          <a:pt x="2788328" y="411799"/>
-                                          <a:pt x="2578253" y="349404"/>
-                                          <a:pt x="2467122" y="369332"/>
-                                        </a:cubicBezTo>
-                                        <a:cubicBezTo>
-                                          <a:pt x="2355991" y="389260"/>
-                                          <a:pt x="2067647" y="307660"/>
-                                          <a:pt x="1876902" y="369332"/>
-                                        </a:cubicBezTo>
-                                        <a:cubicBezTo>
-                                          <a:pt x="1686157" y="431004"/>
-                                          <a:pt x="1506053" y="334935"/>
-                                          <a:pt x="1286681" y="369332"/>
-                                        </a:cubicBezTo>
-                                        <a:cubicBezTo>
-                                          <a:pt x="1067309" y="403729"/>
-                                          <a:pt x="863248" y="327411"/>
-                                          <a:pt x="731874" y="369332"/>
-                                        </a:cubicBezTo>
-                                        <a:cubicBezTo>
-                                          <a:pt x="600500" y="411253"/>
-                                          <a:pt x="350221" y="316128"/>
-                                          <a:pt x="0" y="369332"/>
-                                        </a:cubicBezTo>
-                                        <a:cubicBezTo>
-                                          <a:pt x="-8026" y="274434"/>
-                                          <a:pt x="20480" y="124469"/>
-                                          <a:pt x="0" y="0"/>
-                                        </a:cubicBezTo>
-                                        <a:close/>
-                                      </a:path>
-                                    </a:pathLst>
-                                  </a:custGeom>
-                                  <ask:type>
-                                    <ask:lineSketchNone/>
-                                  </ask:type>
-                                </ask:lineSketchStyleProps>
-                              </a:ext>
-                            </a:extLst>
-                          </a:ln>
-                        </wps:spPr>
-                        <wps:txbx>
-                          <w:txbxContent>
-                            <w:p>
-                              <w:pPr>
-                                <w:rPr>
-                                  <w:rFonts w:hAnsi="Calibri"/>
-                                  <w:color w:val="000000" w:themeColor="text1"/>
-                                  <w:kern w:val="24"/>
-                                  <w:sz w:val="32"/>
-                                  <w:szCs w:val="32"/>
-                                  <w:lang w:val="en-US"/>
-                                </w:rPr>
-                              </w:pPr>
-                              <w:r>
-                                <w:rPr>
-                                  <w:rFonts w:hAnsi="Calibri"/>
-                                  <w:color w:val="000000" w:themeColor="text1"/>
-                                  <w:kern w:val="24"/>
-                                  <w:sz w:val="32"/>
-                                  <w:szCs w:val="32"/>
-                                  <w:lang w:val="en-US"/>
-                                </w:rPr>
-                                <w:t>0 1 0 1 0 1 0 0 0 1 0 0 0 1 0 1 0 1 0 0</w:t>
-                              </w:r>
-                            </w:p>
-                          </w:txbxContent>
-                        </wps:txbx>
-                        <wps:bodyPr wrap="square" rtlCol="0">
-                          <a:spAutoFit/>
-                        </wps:bodyPr>
-                      </wps:wsp>
-                      <pic:pic xmlns:pic="http://schemas.openxmlformats.org/drawingml/2006/picture">
-                        <pic:nvPicPr>
-                          <pic:cNvPr id="515137621" name="Picture 515137621" descr="A yellow lightning bolt on a black background&#10;&#10;Description automatically generated">
-                            <a:extLst>
-                              <a:ext uri="{FF2B5EF4-FFF2-40B4-BE49-F238E27FC236}">
-                                <a16:creationId xmlns:a16="http://schemas.microsoft.com/office/drawing/2014/main" id="{904A3295-6047-2FB9-55E9-B308B02FC220}"/>
-                              </a:ext>
-                            </a:extLst>
-                          </pic:cNvPr>
-                          <pic:cNvPicPr>
-                            <a:picLocks noChangeAspect="1"/>
-                          </pic:cNvPicPr>
-                        </pic:nvPicPr>
-                        <pic:blipFill>
-                          <a:blip r:embed="rId10"/>
-                          <a:stretch>
-                            <a:fillRect/>
-                          </a:stretch>
-                        </pic:blipFill>
-                        <pic:spPr>
-                          <a:xfrm>
-                            <a:off x="941278" y="2895607"/>
-                            <a:ext cx="608180" cy="625475"/>
-                          </a:xfrm>
-                          <a:prstGeom prst="rect">
-                            <a:avLst/>
-                          </a:prstGeom>
-                        </pic:spPr>
-                      </pic:pic>
-                    </wpg:wgp>
-                  </a:graphicData>
-                </a:graphic>
-                <wp14:sizeRelV relativeFrom="margin">
-                  <wp14:pctHeight>0</wp14:pctHeight>
-                </wp14:sizeRelV>
-              </wp:anchor>
-            </w:drawing>
-          </mc:Choice>
-          <mc:Fallback>
-            <w:pict>
-              <v:group w14:anchorId="054F1360" id="Group 7" o:spid="_x0000_s1027" style="position:absolute;left:0;text-align:left;margin-left:-2pt;margin-top:14.9pt;width:445.35pt;height:272.55pt;z-index:251673600;mso-height-relative:margin" coordorigin=",592" coordsize="56561,34618" o:gfxdata="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">
-                <v:shapetype id="_x0000_t75" coordsize="21600,21600" o:spt="75" o:preferrelative="t" path="m@4@5l@4@11@9@11@9@5xe" filled="f" stroked="f">
-                  <v:stroke joinstyle="miter"/>
-                  <v:formulas>
-                    <v:f eqn="if lineDrawn pixelLineWidth 0"/>
-                    <v:f eqn="sum @0 1 0"/>
-                    <v:f eqn="sum 0 0 @1"/>
-                    <v:f eqn="prod @2 1 2"/>
-                    <v:f eqn="prod @3 21600 pixelWidth"/>
-                    <v:f eqn="prod @3 21600 pixelHeight"/>
-                    <v:f eqn="sum @0 0 1"/>
-                    <v:f eqn="prod @6 1 2"/>
-                    <v:f eqn="prod @7 21600 pixelWidth"/>
-                    <v:f eqn="sum @8 21600 0"/>
-                    <v:f eqn="prod @7 21600 pixelHeight"/>
-                    <v:f eqn="sum @10 21600 0"/>
-                  </v:formulas>
-                  <v:path o:extrusionok="f" gradientshapeok="t" o:connecttype="rect"/>
-                  <o:lock v:ext="edit" aspectratio="t"/>
-                </v:shapetype>
-                <v:shape id="Picture 5" o:spid="_x0000_s1028" type="#_x0000_t75" alt="A picture containing text, diagram, plot, line&#10;&#10;Description automatically generated" style="position:absolute;top:592;width:27787;height:27788;visibility:visible;mso-wrap-style:square" o:gfxdata="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">
-                  <v:imagedata r:id="rId12" o:title="A picture containing text, diagram, plot, line&#10;&#10;Description automatically generated"/>
-                </v:shape>
-                <v:shape id="Picture 6" o:spid="_x0000_s1029" type="#_x0000_t75" alt="A yellow lightning bolt on a black background&#10;&#10;Description automatically generated" style="position:absolute;left:11176;top:4572;width:2806;height:4826;visibility:visible;mso-wrap-style:square" o:gfxdata="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">
-                  <v:imagedata r:id="rId13" o:title="A yellow lightning bolt on a black background&#10;&#10;Description automatically generated"/>
-                </v:shape>
-                <v:shape id="Picture 6" o:spid="_x0000_s1030" type="#_x0000_t75" alt="A picture containing text, plot, line, diagram&#10;&#10;Description automatically generated" style="position:absolute;left:28786;top:592;width:27775;height:27775;visibility:visible;mso-wrap-style:square" o:gfxdata="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">
-                  <v:imagedata r:id="rId14" o:title="A picture containing text, plot, line, diagram&#10;&#10;Description automatically generated"/>
-                </v:shape>
-                <v:shape id="Picture 1438650220" o:spid="_x0000_s1031" type="#_x0000_t75" alt="A yellow lightning bolt on a black background&#10;&#10;Description automatically generated" style="position:absolute;left:41317;top:3810;width:2807;height:4826;visibility:visible;mso-wrap-style:square" o:gfxdata="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">
-                  <v:imagedata r:id="rId13" o:title="A yellow lightning bolt on a black background&#10;&#10;Description automatically generated"/>
-                </v:shape>
-                <v:shape id="TextBox 5" o:spid="_x0000_s1032" type="#_x0000_t202" style="position:absolute;left:2074;top:30437;width:31455;height:3588;visibility:visible;mso-wrap-style:square;v-text-anchor:top" o:gfxdata="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" filled="f" strokecolor="black [3213]" strokeweight="1.5pt">
-                  <v:textbox style="mso-fit-shape-to-text:t">
-                    <w:txbxContent>
-                      <w:p>
-                        <w:pPr>
-                          <w:rPr>
-                            <w:rFonts w:hAnsi="Calibri"/>
-                            <w:color w:val="000000" w:themeColor="text1"/>
-                            <w:kern w:val="24"/>
-                            <w:sz w:val="32"/>
-                            <w:szCs w:val="32"/>
-                            <w:lang w:val="en-US"/>
-                          </w:rPr>
-                        </w:pPr>
-                        <w:r>
-                          <w:rPr>
-                            <w:rFonts w:hAnsi="Calibri"/>
-                            <w:color w:val="000000" w:themeColor="text1"/>
-                            <w:kern w:val="24"/>
-                            <w:sz w:val="32"/>
-                            <w:szCs w:val="32"/>
-                            <w:lang w:val="en-US"/>
-                          </w:rPr>
-                          <w:t>0 1 0 1 0 1 0 0 0 1 0 0 0 1 0 1 0 1 0 0</w:t>
-                        </w:r>
-                      </w:p>
-                    </w:txbxContent>
-                  </v:textbox>
-                </v:shape>
-                <v:shape id="Picture 515137621" o:spid="_x0000_s1033" type="#_x0000_t75" alt="A yellow lightning bolt on a black background&#10;&#10;Description automatically generated" style="position:absolute;left:9412;top:28956;width:6082;height:6254;visibility:visible;mso-wrap-style:square" o:gfxdata="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">
-                  <v:imagedata r:id="rId13" o:title="A yellow lightning bolt on a black background&#10;&#10;Description automatically generated"/>
-                </v:shape>
-              </v:group>
-            </w:pict>
-          </mc:Fallback>
-        </mc:AlternateContent>
-      </w:r>
-      <w:r>
-        <w:rPr>
-          <w:noProof/>
-        </w:rPr>
-        <mc:AlternateContent>
-          <mc:Choice Requires="wps">
-            <w:drawing>
-              <wp:anchor distT="0" distB="0" distL="114300" distR="114300" simplePos="0" relativeHeight="251676672" behindDoc="0" locked="0" layoutInCell="1" allowOverlap="1" wp14:anchorId="396C931F" wp14:editId="3CCE087F">
-                <wp:simplePos x="0" y="0"/>
-                <wp:positionH relativeFrom="column">
-                  <wp:posOffset>-25400</wp:posOffset>
-                </wp:positionH>
-                <wp:positionV relativeFrom="paragraph">
-                  <wp:posOffset>3710940</wp:posOffset>
-                </wp:positionV>
-                <wp:extent cx="5655945" cy="635"/>
-                <wp:effectExtent l="0" t="0" r="0" b="12065"/>
-                <wp:wrapNone/>
-                <wp:docPr id="1430225485" name="Text Box 1"/>
-                <wp:cNvGraphicFramePr/>
-                <a:graphic xmlns:a="http://schemas.openxmlformats.org/drawingml/2006/main">
-                  <a:graphicData uri="http://schemas.microsoft.com/office/word/2010/wordprocessingShape">
-                    <wps:wsp>
-                      <wps:cNvSpPr txBox="1"/>
-                      <wps:spPr>
-                        <a:xfrm>
-                          <a:off x="0" y="0"/>
-                          <a:ext cx="5655945" cy="635"/>
-                        </a:xfrm>
-                        <a:prstGeom prst="rect">
-                          <a:avLst/>
-                        </a:prstGeom>
-                        <a:solidFill>
-                          <a:prstClr val="white"/>
-                        </a:solidFill>
-                        <a:ln>
-                          <a:noFill/>
-                        </a:ln>
-                      </wps:spPr>
-                      <wps:txbx>
-                        <w:txbxContent>
-                          <w:p>
-                            <w:pPr>
-                              <w:pStyle w:val="Caption"/>
-                              <w:rPr>
-                                <w:noProof/>
-                              </w:rPr>
-                            </w:pPr>
-                            <w:bookmarkStart w:id="0" w:name="_Ref139291371"/>
-                            <w:r>
-                              <w:t xml:space="preserve">Figure </w:t>
-                            </w:r>
-                            <w:r>
-                              <w:fldChar w:fldCharType="begin"/>
-                            </w:r>
-                            <w:r>
-                              <w:instrText xml:space="preserve"> SEQ Figure \* ARABIC </w:instrText>
-                            </w:r>
-                            <w:r>
-                              <w:fldChar w:fldCharType="separate"/>
-                            </w:r>
-                            <w:r>
-                              <w:rPr>
-                                <w:noProof/>
-                              </w:rPr>
-                              <w:t>1</w:t>
-                            </w:r>
-                            <w:r>
-                              <w:fldChar w:fldCharType="end"/>
-                            </w:r>
-                            <w:bookmarkEnd w:id="0"/>
-                            <w:r>
-                              <w:t>: Overview of mutations in model mechanisms. (A) A mutation occurring in an age-specific survival probability gene. (B) Mutation occurring in an age-specific resource allocation gene. (C) Mutation occurring a binary gene.</w:t>
-                            </w:r>
-                          </w:p>
-                        </w:txbxContent>
-                      </wps:txbx>
-                      <wps:bodyPr rot="0" spcFirstLastPara="0" vertOverflow="overflow" horzOverflow="overflow" vert="horz" wrap="square" lIns="0" tIns="0" rIns="0" bIns="0" numCol="1" spcCol="0" rtlCol="0" fromWordArt="0" anchor="t" anchorCtr="0" forceAA="0" compatLnSpc="1">
-                        <a:prstTxWarp prst="textNoShape">
-                          <a:avLst/>
-                        </a:prstTxWarp>
-                        <a:spAutoFit/>
-                      </wps:bodyPr>
-                    </wps:wsp>
-                  </a:graphicData>
-                </a:graphic>
-              </wp:anchor>
-            </w:drawing>
-          </mc:Choice>
-          <mc:Fallback>
-            <w:pict>
-              <v:shape w14:anchorId="396C931F" id="Text Box 1" o:spid="_x0000_s1034" type="#_x0000_t202" style="position:absolute;left:0;text-align:left;margin-left:-2pt;margin-top:292.2pt;width:445.35pt;height:.05pt;z-index:251676672;visibility:visible;mso-wrap-style:square;mso-wrap-distance-left:9pt;mso-wrap-distance-top:0;mso-wrap-distance-right:9pt;mso-wrap-distance-bottom:0;mso-position-horizontal:absolute;mso-position-horizontal-relative:text;mso-position-vertical:absolute;mso-position-vertical-relative:text;v-text-anchor:top" o:gfxdata="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" stroked="f">
-                <v:textbox style="mso-fit-shape-to-text:t" inset="0,0,0,0">
-                  <w:txbxContent>
-                    <w:p>
-                      <w:pPr>
-                        <w:pStyle w:val="Caption"/>
-                        <w:rPr>
-                          <w:noProof/>
-                        </w:rPr>
-                      </w:pPr>
-                      <w:bookmarkStart w:id="1" w:name="_Ref139291371"/>
-                      <w:r>
-                        <w:t xml:space="preserve">Figure </w:t>
-                      </w:r>
-                      <w:r>
-                        <w:fldChar w:fldCharType="begin"/>
-                      </w:r>
-                      <w:r>
-                        <w:instrText xml:space="preserve"> SEQ Figure \* ARABIC </w:instrText>
-                      </w:r>
-                      <w:r>
-                        <w:fldChar w:fldCharType="separate"/>
-                      </w:r>
-                      <w:r>
-                        <w:rPr>
-                          <w:noProof/>
-                        </w:rPr>
-                        <w:t>1</w:t>
-                      </w:r>
-                      <w:r>
-                        <w:fldChar w:fldCharType="end"/>
-                      </w:r>
-                      <w:bookmarkEnd w:id="1"/>
-                      <w:r>
-                        <w:t>: Overview of mutations in model mechanisms. (A) A mutation occurring in an age-specific survival probability gene. (B) Mutation occurring in an age-specific resource allocation gene. (C) Mutation occurring a binary gene.</w:t>
-                      </w:r>
-                    </w:p>
-                  </w:txbxContent>
-                </v:textbox>
-              </v:shape>
-            </w:pict>
-          </mc:Fallback>
-        </mc:AlternateContent>
-      </w:r>
-      <w:r>
-        <w:rPr>
-          <w:noProof/>
-        </w:rPr>
-        <mc:AlternateContent>
-          <mc:Choice Requires="wps">
-            <w:drawing>
-              <wp:anchor distT="0" distB="0" distL="114300" distR="114300" simplePos="0" relativeHeight="251674624" behindDoc="0" locked="0" layoutInCell="1" allowOverlap="1" wp14:anchorId="7F2560D4" wp14:editId="3928B702">
-                <wp:simplePos x="0" y="0"/>
-                <wp:positionH relativeFrom="column">
-                  <wp:posOffset>96943</wp:posOffset>
-                </wp:positionH>
-                <wp:positionV relativeFrom="paragraph">
-                  <wp:posOffset>2892636</wp:posOffset>
-                </wp:positionV>
-                <wp:extent cx="588466" cy="266611"/>
-                <wp:effectExtent l="0" t="0" r="0" b="635"/>
-                <wp:wrapNone/>
-                <wp:docPr id="984073995" name="Text Box 9"/>
-                <wp:cNvGraphicFramePr/>
-                <a:graphic xmlns:a="http://schemas.openxmlformats.org/drawingml/2006/main">
-                  <a:graphicData uri="http://schemas.microsoft.com/office/word/2010/wordprocessingShape">
-                    <wps:wsp>
-                      <wps:cNvSpPr txBox="1"/>
-                      <wps:spPr>
-                        <a:xfrm>
-                          <a:off x="0" y="0"/>
-                          <a:ext cx="588466" cy="266611"/>
-                        </a:xfrm>
-                        <a:prstGeom prst="rect">
-                          <a:avLst/>
-                        </a:prstGeom>
-                        <a:solidFill>
-                          <a:schemeClr val="lt1"/>
-                        </a:solidFill>
-                        <a:ln w="6350">
-                          <a:noFill/>
-                        </a:ln>
-                      </wps:spPr>
-                      <wps:txbx>
-                        <w:txbxContent>
-                          <w:p>
-                            <w:pPr>
-                              <w:rPr>
-                                <w:lang w:val="nl-NL"/>
-                              </w:rPr>
-                            </w:pPr>
-                            <w:r>
-                              <w:rPr>
-                                <w:lang w:val="nl-NL"/>
-                              </w:rPr>
-                              <w:t>(C)</w:t>
-                            </w:r>
-                          </w:p>
-                        </w:txbxContent>
-                      </wps:txbx>
-                      <wps:bodyPr rot="0" spcFirstLastPara="0" vertOverflow="overflow" horzOverflow="overflow" vert="horz" wrap="square" lIns="91440" tIns="45720" rIns="91440" bIns="45720" numCol="1" spcCol="0" rtlCol="0" fromWordArt="0" anchor="t" anchorCtr="0" forceAA="0" compatLnSpc="1">
-                        <a:prstTxWarp prst="textNoShape">
-                          <a:avLst/>
-                        </a:prstTxWarp>
-                        <a:noAutofit/>
-                      </wps:bodyPr>
-                    </wps:wsp>
-                  </a:graphicData>
-                </a:graphic>
-              </wp:anchor>
-            </w:drawing>
-          </mc:Choice>
-          <mc:Fallback>
-            <w:pict>
-              <v:shape w14:anchorId="7F2560D4" id="Text Box 9" o:spid="_x0000_s1035" type="#_x0000_t202" style="position:absolute;left:0;text-align:left;margin-left:7.65pt;margin-top:227.75pt;width:46.35pt;height:21pt;z-index:251674624;visibility:visible;mso-wrap-style:square;mso-wrap-distance-left:9pt;mso-wrap-distance-top:0;mso-wrap-distance-right:9pt;mso-wrap-distance-bottom:0;mso-position-horizontal:absolute;mso-position-horizontal-relative:text;mso-position-vertical:absolute;mso-position-vertical-relative:text;v-text-anchor:top" o:gfxdata="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" fillcolor="white [3201]" stroked="f" strokeweight=".5pt">
-                <v:textbox>
-                  <w:txbxContent>
-                    <w:p>
-                      <w:pPr>
-                        <w:rPr>
-                          <w:lang w:val="nl-NL"/>
-                        </w:rPr>
-                      </w:pPr>
-                      <w:r>
-                        <w:rPr>
-                          <w:lang w:val="nl-NL"/>
-                        </w:rPr>
-                        <w:t>(C)</w:t>
-                      </w:r>
-                    </w:p>
-                  </w:txbxContent>
-                </v:textbox>
-              </v:shape>
-            </w:pict>
-          </mc:Fallback>
-        </mc:AlternateContent>
-      </w:r>
-      <w:r>
-        <w:br w:type="page"/>
-      </w:r>
-      <w:r>
-        <w:lastRenderedPageBreak/>
-        <w:t xml:space="preserve"> </w:t>
-      </w:r>
     </w:p>
     <w:p>
       <w:pPr>
@@ -3832,7 +3007,6 @@
                 <w:iCs/>
               </w:rPr>
             </w:pPr>
-            <w:proofErr w:type="spellStart"/>
             <w:r>
               <w:rPr>
                 <w:rFonts w:ascii="Times New Roman" w:hAnsi="Times New Roman" w:cs="Times New Roman"/>
@@ -3850,7 +3024,6 @@
               </w:rPr>
               <w:t>sc</w:t>
             </w:r>
-            <w:proofErr w:type="spellEnd"/>
           </w:p>
         </w:tc>
         <w:tc>
@@ -4559,6 +3732,7 @@
                 <w:i/>
                 <w:iCs/>
               </w:rPr>
+              <w:lastRenderedPageBreak/>
               <w:t>b</w:t>
             </w:r>
           </w:p>
@@ -4905,14 +4079,58 @@
         <w:rPr>
           <w:rFonts w:ascii="Times New Roman" w:hAnsi="Times New Roman" w:cs="Times New Roman"/>
         </w:rPr>
-        <w:t xml:space="preserve"> Females produce gametes at the beginning of their lives, which then undergo damage accumulation. Males possess stem cells, which undergo </w:t>
-      </w:r>
-      <w:r>
-        <w:rPr>
-          <w:rFonts w:ascii="Times New Roman" w:hAnsi="Times New Roman" w:cs="Times New Roman"/>
-        </w:rPr>
-        <w:lastRenderedPageBreak/>
-        <w:t xml:space="preserve">damage accumulation, from which they produce gametes as needed. The survival probability </w:t>
+        <w:t xml:space="preserve"> Females produce gametes at the beginning of their lives, which then undergo damage accumulation. The number of gametes produced by females is dependent on the maximum age </w:t>
+      </w:r>
+      <w:r>
+        <w:rPr>
+          <w:rFonts w:ascii="Times New Roman" w:hAnsi="Times New Roman" w:cs="Times New Roman"/>
+          <w:i/>
+          <w:iCs/>
+        </w:rPr>
+        <w:t>M</w:t>
+      </w:r>
+      <w:r>
+        <w:rPr>
+          <w:rFonts w:ascii="Times New Roman" w:hAnsi="Times New Roman" w:cs="Times New Roman"/>
+        </w:rPr>
+        <w:t xml:space="preserve"> and the number of offspring produced per time step </w:t>
+      </w:r>
+      <w:r>
+        <w:rPr>
+          <w:rFonts w:ascii="Times New Roman" w:hAnsi="Times New Roman" w:cs="Times New Roman"/>
+          <w:i/>
+          <w:iCs/>
+        </w:rPr>
+        <w:t>o</w:t>
+      </w:r>
+      <w:r>
+        <w:rPr>
+          <w:rFonts w:ascii="Times New Roman" w:hAnsi="Times New Roman" w:cs="Times New Roman"/>
+        </w:rPr>
+        <w:t xml:space="preserve">, which defaults to one, meaning the number of gametes is equal to the maximum age. Males possess stem cells, which undergo damage accumulation, from which they produce gametes as needed. The number of stem cells is equal to </w:t>
+      </w:r>
+      <w:r>
+        <w:rPr>
+          <w:rFonts w:ascii="Times New Roman" w:hAnsi="Times New Roman" w:cs="Times New Roman"/>
+          <w:i/>
+          <w:iCs/>
+        </w:rPr>
+        <w:t>n</w:t>
+      </w:r>
+      <w:r>
+        <w:rPr>
+          <w:rFonts w:ascii="Times New Roman" w:hAnsi="Times New Roman" w:cs="Times New Roman"/>
+          <w:i/>
+          <w:iCs/>
+          <w:vertAlign w:val="subscript"/>
+        </w:rPr>
+        <w:t>sc</w:t>
+      </w:r>
+      <w:r>
+        <w:rPr>
+          <w:rFonts w:ascii="Times New Roman" w:hAnsi="Times New Roman" w:cs="Times New Roman"/>
+        </w:rPr>
+        <w:t xml:space="preserve"> and remains constant over the male lifetime. The survival probability </w:t>
       </w:r>
       <w:r>
         <w:rPr>
@@ -5294,19 +4512,14 @@
         <w:rPr>
           <w:rFonts w:ascii="Times New Roman" w:hAnsi="Times New Roman" w:cs="Times New Roman"/>
         </w:rPr>
-        <w:t xml:space="preserve">, each associated with a gene value ranging between 0.0 and 1.0. The gene values determine the proportion of resources allocated to somatic repair. The remainder of resources are allocated to reproduction. </w:t>
-      </w:r>
-      <w:r>
-        <w:rPr>
-          <w:rFonts w:ascii="Times New Roman" w:hAnsi="Times New Roman" w:cs="Times New Roman"/>
-        </w:rPr>
-        <w:t>Upon initialisation, we assume an equal division of resources.</w:t>
-      </w:r>
-      <w:r>
-        <w:rPr>
-          <w:rFonts w:ascii="Times New Roman" w:hAnsi="Times New Roman" w:cs="Times New Roman"/>
-        </w:rPr>
-        <w:t xml:space="preserve"> Every time step the genes can mutate with mutation probability </w:t>
+        <w:t xml:space="preserve">, each associated with a gene value ranging between 0.0 and 1.0. The gene values determine the proportion of resources </w:t>
+      </w:r>
+      <w:r>
+        <w:rPr>
+          <w:rFonts w:ascii="Times New Roman" w:hAnsi="Times New Roman" w:cs="Times New Roman"/>
+        </w:rPr>
+        <w:lastRenderedPageBreak/>
+        <w:t xml:space="preserve">allocated to somatic repair. The remainder of resources are allocated to reproduction. Upon initialisation, we assume an equal division of resources. Every time step the genes can mutate with mutation probability </w:t>
       </w:r>
       <w:r>
         <w:rPr>
@@ -5897,6 +5110,688 @@
       </w:pPr>
       <w:r>
         <w:rPr>
+          <w:noProof/>
+        </w:rPr>
+        <mc:AlternateContent>
+          <mc:Choice Requires="wpg">
+            <w:drawing>
+              <wp:anchor distT="0" distB="0" distL="114300" distR="114300" simplePos="0" relativeHeight="251662336" behindDoc="0" locked="0" layoutInCell="1" allowOverlap="1" wp14:anchorId="27CB4ADC" wp14:editId="3D03A680">
+                <wp:simplePos x="0" y="0"/>
+                <wp:positionH relativeFrom="margin">
+                  <wp:posOffset>118533</wp:posOffset>
+                </wp:positionH>
+                <wp:positionV relativeFrom="margin">
+                  <wp:posOffset>3987800</wp:posOffset>
+                </wp:positionV>
+                <wp:extent cx="5655945" cy="3698451"/>
+                <wp:effectExtent l="0" t="0" r="0" b="0"/>
+                <wp:wrapSquare wrapText="bothSides"/>
+                <wp:docPr id="1932734307" name="Group 1"/>
+                <wp:cNvGraphicFramePr/>
+                <a:graphic xmlns:a="http://schemas.openxmlformats.org/drawingml/2006/main">
+                  <a:graphicData uri="http://schemas.microsoft.com/office/word/2010/wordprocessingGroup">
+                    <wpg:wgp>
+                      <wpg:cNvGrpSpPr/>
+                      <wpg:grpSpPr>
+                        <a:xfrm>
+                          <a:off x="0" y="0"/>
+                          <a:ext cx="5655945" cy="3698451"/>
+                          <a:chOff x="0" y="0"/>
+                          <a:chExt cx="5655945" cy="3698451"/>
+                        </a:xfrm>
+                      </wpg:grpSpPr>
+                      <wps:wsp>
+                        <wps:cNvPr id="1973398769" name="Text Box 8"/>
+                        <wps:cNvSpPr txBox="1"/>
+                        <wps:spPr>
+                          <a:xfrm>
+                            <a:off x="211667" y="0"/>
+                            <a:ext cx="821267" cy="304800"/>
+                          </a:xfrm>
+                          <a:prstGeom prst="rect">
+                            <a:avLst/>
+                          </a:prstGeom>
+                          <a:solidFill>
+                            <a:schemeClr val="lt1"/>
+                          </a:solidFill>
+                          <a:ln w="6350">
+                            <a:noFill/>
+                          </a:ln>
+                        </wps:spPr>
+                        <wps:txbx>
+                          <w:txbxContent>
+                            <w:p>
+                              <w:pPr>
+                                <w:rPr>
+                                  <w:lang w:val="nl-NL"/>
+                                </w:rPr>
+                              </w:pPr>
+                              <w:r>
+                                <w:rPr>
+                                  <w:lang w:val="nl-NL"/>
+                                </w:rPr>
+                                <w:t>(A)</w:t>
+                              </w:r>
+                            </w:p>
+                          </w:txbxContent>
+                        </wps:txbx>
+                        <wps:bodyPr rot="0" spcFirstLastPara="0" vertOverflow="overflow" horzOverflow="overflow" vert="horz" wrap="square" lIns="91440" tIns="45720" rIns="91440" bIns="45720" numCol="1" spcCol="0" rtlCol="0" fromWordArt="0" anchor="t" anchorCtr="0" forceAA="0" compatLnSpc="1">
+                          <a:prstTxWarp prst="textNoShape">
+                            <a:avLst/>
+                          </a:prstTxWarp>
+                          <a:noAutofit/>
+                        </wps:bodyPr>
+                      </wps:wsp>
+                      <wps:wsp>
+                        <wps:cNvPr id="523469354" name="Text Box 8"/>
+                        <wps:cNvSpPr txBox="1"/>
+                        <wps:spPr>
+                          <a:xfrm>
+                            <a:off x="3056467" y="0"/>
+                            <a:ext cx="821267" cy="304800"/>
+                          </a:xfrm>
+                          <a:prstGeom prst="rect">
+                            <a:avLst/>
+                          </a:prstGeom>
+                          <a:solidFill>
+                            <a:schemeClr val="lt1"/>
+                          </a:solidFill>
+                          <a:ln w="6350">
+                            <a:noFill/>
+                          </a:ln>
+                        </wps:spPr>
+                        <wps:txbx>
+                          <w:txbxContent>
+                            <w:p>
+                              <w:pPr>
+                                <w:rPr>
+                                  <w:lang w:val="nl-NL"/>
+                                </w:rPr>
+                              </w:pPr>
+                              <w:r>
+                                <w:rPr>
+                                  <w:lang w:val="nl-NL"/>
+                                </w:rPr>
+                                <w:t>(B)</w:t>
+                              </w:r>
+                            </w:p>
+                          </w:txbxContent>
+                        </wps:txbx>
+                        <wps:bodyPr rot="0" spcFirstLastPara="0" vertOverflow="overflow" horzOverflow="overflow" vert="horz" wrap="square" lIns="91440" tIns="45720" rIns="91440" bIns="45720" numCol="1" spcCol="0" rtlCol="0" fromWordArt="0" anchor="t" anchorCtr="0" forceAA="0" compatLnSpc="1">
+                          <a:prstTxWarp prst="textNoShape">
+                            <a:avLst/>
+                          </a:prstTxWarp>
+                          <a:noAutofit/>
+                        </wps:bodyPr>
+                      </wps:wsp>
+                      <wpg:grpSp>
+                        <wpg:cNvPr id="180999848" name="Group 7"/>
+                        <wpg:cNvGrpSpPr/>
+                        <wpg:grpSpPr>
+                          <a:xfrm>
+                            <a:off x="0" y="237066"/>
+                            <a:ext cx="5655945" cy="3461385"/>
+                            <a:chOff x="0" y="59270"/>
+                            <a:chExt cx="5656157" cy="3461812"/>
+                          </a:xfrm>
+                        </wpg:grpSpPr>
+                        <pic:pic xmlns:pic="http://schemas.openxmlformats.org/drawingml/2006/picture">
+                          <pic:nvPicPr>
+                            <pic:cNvPr id="1567697045" name="Picture 5" descr="A picture containing text, diagram, plot, line&#10;&#10;Description automatically generated"/>
+                            <pic:cNvPicPr>
+                              <a:picLocks noChangeAspect="1"/>
+                            </pic:cNvPicPr>
+                          </pic:nvPicPr>
+                          <pic:blipFill>
+                            <a:blip r:embed="rId9" cstate="print">
+                              <a:extLst>
+                                <a:ext uri="{28A0092B-C50C-407E-A947-70E740481C1C}">
+                                  <a14:useLocalDpi xmlns:a14="http://schemas.microsoft.com/office/drawing/2010/main" val="0"/>
+                                </a:ext>
+                              </a:extLst>
+                            </a:blip>
+                            <a:stretch>
+                              <a:fillRect/>
+                            </a:stretch>
+                          </pic:blipFill>
+                          <pic:spPr>
+                            <a:xfrm>
+                              <a:off x="0" y="59270"/>
+                              <a:ext cx="2778760" cy="2778760"/>
+                            </a:xfrm>
+                            <a:prstGeom prst="rect">
+                              <a:avLst/>
+                            </a:prstGeom>
+                          </pic:spPr>
+                        </pic:pic>
+                        <pic:pic xmlns:pic="http://schemas.openxmlformats.org/drawingml/2006/picture">
+                          <pic:nvPicPr>
+                            <pic:cNvPr id="7" name="Picture 6" descr="A yellow lightning bolt on a black background&#10;&#10;Description automatically generated">
+                              <a:extLst>
+                                <a:ext uri="{FF2B5EF4-FFF2-40B4-BE49-F238E27FC236}">
+                                  <a16:creationId xmlns:a16="http://schemas.microsoft.com/office/drawing/2014/main" id="{904A3295-6047-2FB9-55E9-B308B02FC220}"/>
+                                </a:ext>
+                              </a:extLst>
+                            </pic:cNvPr>
+                            <pic:cNvPicPr>
+                              <a:picLocks noChangeAspect="1"/>
+                            </pic:cNvPicPr>
+                          </pic:nvPicPr>
+                          <pic:blipFill>
+                            <a:blip r:embed="rId10"/>
+                            <a:stretch>
+                              <a:fillRect/>
+                            </a:stretch>
+                          </pic:blipFill>
+                          <pic:spPr>
+                            <a:xfrm>
+                              <a:off x="1117600" y="457200"/>
+                              <a:ext cx="280670" cy="482600"/>
+                            </a:xfrm>
+                            <a:prstGeom prst="rect">
+                              <a:avLst/>
+                            </a:prstGeom>
+                          </pic:spPr>
+                        </pic:pic>
+                        <pic:pic xmlns:pic="http://schemas.openxmlformats.org/drawingml/2006/picture">
+                          <pic:nvPicPr>
+                            <pic:cNvPr id="1966835168" name="Picture 6" descr="A picture containing text, plot, line, diagram&#10;&#10;Description automatically generated"/>
+                            <pic:cNvPicPr>
+                              <a:picLocks noChangeAspect="1"/>
+                            </pic:cNvPicPr>
+                          </pic:nvPicPr>
+                          <pic:blipFill>
+                            <a:blip r:embed="rId11" cstate="print">
+                              <a:extLst>
+                                <a:ext uri="{28A0092B-C50C-407E-A947-70E740481C1C}">
+                                  <a14:useLocalDpi xmlns:a14="http://schemas.microsoft.com/office/drawing/2010/main" val="0"/>
+                                </a:ext>
+                              </a:extLst>
+                            </a:blip>
+                            <a:stretch>
+                              <a:fillRect/>
+                            </a:stretch>
+                          </pic:blipFill>
+                          <pic:spPr>
+                            <a:xfrm>
+                              <a:off x="2878667" y="59270"/>
+                              <a:ext cx="2777490" cy="2777490"/>
+                            </a:xfrm>
+                            <a:prstGeom prst="rect">
+                              <a:avLst/>
+                            </a:prstGeom>
+                          </pic:spPr>
+                        </pic:pic>
+                        <pic:pic xmlns:pic="http://schemas.openxmlformats.org/drawingml/2006/picture">
+                          <pic:nvPicPr>
+                            <pic:cNvPr id="1438650220" name="Picture 1438650220" descr="A yellow lightning bolt on a black background&#10;&#10;Description automatically generated">
+                              <a:extLst>
+                                <a:ext uri="{FF2B5EF4-FFF2-40B4-BE49-F238E27FC236}">
+                                  <a16:creationId xmlns:a16="http://schemas.microsoft.com/office/drawing/2014/main" id="{904A3295-6047-2FB9-55E9-B308B02FC220}"/>
+                                </a:ext>
+                              </a:extLst>
+                            </pic:cNvPr>
+                            <pic:cNvPicPr>
+                              <a:picLocks noChangeAspect="1"/>
+                            </pic:cNvPicPr>
+                          </pic:nvPicPr>
+                          <pic:blipFill>
+                            <a:blip r:embed="rId10"/>
+                            <a:stretch>
+                              <a:fillRect/>
+                            </a:stretch>
+                          </pic:blipFill>
+                          <pic:spPr>
+                            <a:xfrm>
+                              <a:off x="4131733" y="381006"/>
+                              <a:ext cx="280670" cy="482600"/>
+                            </a:xfrm>
+                            <a:prstGeom prst="rect">
+                              <a:avLst/>
+                            </a:prstGeom>
+                          </pic:spPr>
+                        </pic:pic>
+                        <wps:wsp>
+                          <wps:cNvPr id="6" name="TextBox 5">
+                            <a:extLst>
+                              <a:ext uri="{FF2B5EF4-FFF2-40B4-BE49-F238E27FC236}">
+                                <a16:creationId xmlns:a16="http://schemas.microsoft.com/office/drawing/2014/main" id="{B9E279D6-8A11-C322-AF7F-7F093DCC87FC}"/>
+                              </a:ext>
+                            </a:extLst>
+                          </wps:cNvPr>
+                          <wps:cNvSpPr txBox="1"/>
+                          <wps:spPr>
+                            <a:xfrm>
+                              <a:off x="207409" y="3043728"/>
+                              <a:ext cx="3145517" cy="358797"/>
+                            </a:xfrm>
+                            <a:prstGeom prst="rect">
+                              <a:avLst/>
+                            </a:prstGeom>
+                            <a:noFill/>
+                            <a:ln w="19050">
+                              <a:solidFill>
+                                <a:schemeClr val="tx1"/>
+                              </a:solidFill>
+                              <a:extLst>
+                                <a:ext uri="{C807C97D-BFC1-408E-A445-0C87EB9F89A2}">
+                                  <ask:lineSketchStyleProps xmlns:ask="http://schemas.microsoft.com/office/drawing/2018/sketchyshapes" sd="1219033472">
+                                    <a:custGeom>
+                                      <a:avLst/>
+                                      <a:gdLst>
+                                        <a:gd name="connsiteX0" fmla="*/ 0 w 3541324"/>
+                                        <a:gd name="connsiteY0" fmla="*/ 0 h 369332"/>
+                                        <a:gd name="connsiteX1" fmla="*/ 554807 w 3541324"/>
+                                        <a:gd name="connsiteY1" fmla="*/ 0 h 369332"/>
+                                        <a:gd name="connsiteX2" fmla="*/ 1038788 w 3541324"/>
+                                        <a:gd name="connsiteY2" fmla="*/ 0 h 369332"/>
+                                        <a:gd name="connsiteX3" fmla="*/ 1699836 w 3541324"/>
+                                        <a:gd name="connsiteY3" fmla="*/ 0 h 369332"/>
+                                        <a:gd name="connsiteX4" fmla="*/ 2254643 w 3541324"/>
+                                        <a:gd name="connsiteY4" fmla="*/ 0 h 369332"/>
+                                        <a:gd name="connsiteX5" fmla="*/ 2809450 w 3541324"/>
+                                        <a:gd name="connsiteY5" fmla="*/ 0 h 369332"/>
+                                        <a:gd name="connsiteX6" fmla="*/ 3541324 w 3541324"/>
+                                        <a:gd name="connsiteY6" fmla="*/ 0 h 369332"/>
+                                        <a:gd name="connsiteX7" fmla="*/ 3541324 w 3541324"/>
+                                        <a:gd name="connsiteY7" fmla="*/ 369332 h 369332"/>
+                                        <a:gd name="connsiteX8" fmla="*/ 2951103 w 3541324"/>
+                                        <a:gd name="connsiteY8" fmla="*/ 369332 h 369332"/>
+                                        <a:gd name="connsiteX9" fmla="*/ 2467122 w 3541324"/>
+                                        <a:gd name="connsiteY9" fmla="*/ 369332 h 369332"/>
+                                        <a:gd name="connsiteX10" fmla="*/ 1876902 w 3541324"/>
+                                        <a:gd name="connsiteY10" fmla="*/ 369332 h 369332"/>
+                                        <a:gd name="connsiteX11" fmla="*/ 1286681 w 3541324"/>
+                                        <a:gd name="connsiteY11" fmla="*/ 369332 h 369332"/>
+                                        <a:gd name="connsiteX12" fmla="*/ 731874 w 3541324"/>
+                                        <a:gd name="connsiteY12" fmla="*/ 369332 h 369332"/>
+                                        <a:gd name="connsiteX13" fmla="*/ 0 w 3541324"/>
+                                        <a:gd name="connsiteY13" fmla="*/ 369332 h 369332"/>
+                                        <a:gd name="connsiteX14" fmla="*/ 0 w 3541324"/>
+                                        <a:gd name="connsiteY14" fmla="*/ 0 h 369332"/>
+                                      </a:gdLst>
+                                      <a:ahLst/>
+                                      <a:cxnLst>
+                                        <a:cxn ang="0">
+                                          <a:pos x="connsiteX0" y="connsiteY0"/>
+                                        </a:cxn>
+                                        <a:cxn ang="0">
+                                          <a:pos x="connsiteX1" y="connsiteY1"/>
+                                        </a:cxn>
+                                        <a:cxn ang="0">
+                                          <a:pos x="connsiteX2" y="connsiteY2"/>
+                                        </a:cxn>
+                                        <a:cxn ang="0">
+                                          <a:pos x="connsiteX3" y="connsiteY3"/>
+                                        </a:cxn>
+                                        <a:cxn ang="0">
+                                          <a:pos x="connsiteX4" y="connsiteY4"/>
+                                        </a:cxn>
+                                        <a:cxn ang="0">
+                                          <a:pos x="connsiteX5" y="connsiteY5"/>
+                                        </a:cxn>
+                                        <a:cxn ang="0">
+                                          <a:pos x="connsiteX6" y="connsiteY6"/>
+                                        </a:cxn>
+                                        <a:cxn ang="0">
+                                          <a:pos x="connsiteX7" y="connsiteY7"/>
+                                        </a:cxn>
+                                        <a:cxn ang="0">
+                                          <a:pos x="connsiteX8" y="connsiteY8"/>
+                                        </a:cxn>
+                                        <a:cxn ang="0">
+                                          <a:pos x="connsiteX9" y="connsiteY9"/>
+                                        </a:cxn>
+                                        <a:cxn ang="0">
+                                          <a:pos x="connsiteX10" y="connsiteY10"/>
+                                        </a:cxn>
+                                        <a:cxn ang="0">
+                                          <a:pos x="connsiteX11" y="connsiteY11"/>
+                                        </a:cxn>
+                                        <a:cxn ang="0">
+                                          <a:pos x="connsiteX12" y="connsiteY12"/>
+                                        </a:cxn>
+                                        <a:cxn ang="0">
+                                          <a:pos x="connsiteX13" y="connsiteY13"/>
+                                        </a:cxn>
+                                        <a:cxn ang="0">
+                                          <a:pos x="connsiteX14" y="connsiteY14"/>
+                                        </a:cxn>
+                                      </a:cxnLst>
+                                      <a:rect l="l" t="t" r="r" b="b"/>
+                                      <a:pathLst>
+                                        <a:path w="3541324" h="369332" extrusionOk="0">
+                                          <a:moveTo>
+                                            <a:pt x="0" y="0"/>
+                                          </a:moveTo>
+                                          <a:cubicBezTo>
+                                            <a:pt x="202129" y="-2160"/>
+                                            <a:pt x="297154" y="5027"/>
+                                            <a:pt x="554807" y="0"/>
+                                          </a:cubicBezTo>
+                                          <a:cubicBezTo>
+                                            <a:pt x="812460" y="-5027"/>
+                                            <a:pt x="829952" y="30173"/>
+                                            <a:pt x="1038788" y="0"/>
+                                          </a:cubicBezTo>
+                                          <a:cubicBezTo>
+                                            <a:pt x="1247624" y="-30173"/>
+                                            <a:pt x="1486455" y="55870"/>
+                                            <a:pt x="1699836" y="0"/>
+                                          </a:cubicBezTo>
+                                          <a:cubicBezTo>
+                                            <a:pt x="1913217" y="-55870"/>
+                                            <a:pt x="2088503" y="37519"/>
+                                            <a:pt x="2254643" y="0"/>
+                                          </a:cubicBezTo>
+                                          <a:cubicBezTo>
+                                            <a:pt x="2420783" y="-37519"/>
+                                            <a:pt x="2614705" y="59300"/>
+                                            <a:pt x="2809450" y="0"/>
+                                          </a:cubicBezTo>
+                                          <a:cubicBezTo>
+                                            <a:pt x="3004195" y="-59300"/>
+                                            <a:pt x="3221982" y="641"/>
+                                            <a:pt x="3541324" y="0"/>
+                                          </a:cubicBezTo>
+                                          <a:cubicBezTo>
+                                            <a:pt x="3563003" y="103222"/>
+                                            <a:pt x="3508163" y="284950"/>
+                                            <a:pt x="3541324" y="369332"/>
+                                          </a:cubicBezTo>
+                                          <a:cubicBezTo>
+                                            <a:pt x="3400202" y="426396"/>
+                                            <a:pt x="3113878" y="326865"/>
+                                            <a:pt x="2951103" y="369332"/>
+                                          </a:cubicBezTo>
+                                          <a:cubicBezTo>
+                                            <a:pt x="2788328" y="411799"/>
+                                            <a:pt x="2578253" y="349404"/>
+                                            <a:pt x="2467122" y="369332"/>
+                                          </a:cubicBezTo>
+                                          <a:cubicBezTo>
+                                            <a:pt x="2355991" y="389260"/>
+                                            <a:pt x="2067647" y="307660"/>
+                                            <a:pt x="1876902" y="369332"/>
+                                          </a:cubicBezTo>
+                                          <a:cubicBezTo>
+                                            <a:pt x="1686157" y="431004"/>
+                                            <a:pt x="1506053" y="334935"/>
+                                            <a:pt x="1286681" y="369332"/>
+                                          </a:cubicBezTo>
+                                          <a:cubicBezTo>
+                                            <a:pt x="1067309" y="403729"/>
+                                            <a:pt x="863248" y="327411"/>
+                                            <a:pt x="731874" y="369332"/>
+                                          </a:cubicBezTo>
+                                          <a:cubicBezTo>
+                                            <a:pt x="600500" y="411253"/>
+                                            <a:pt x="350221" y="316128"/>
+                                            <a:pt x="0" y="369332"/>
+                                          </a:cubicBezTo>
+                                          <a:cubicBezTo>
+                                            <a:pt x="-8026" y="274434"/>
+                                            <a:pt x="20480" y="124469"/>
+                                            <a:pt x="0" y="0"/>
+                                          </a:cubicBezTo>
+                                          <a:close/>
+                                        </a:path>
+                                      </a:pathLst>
+                                    </a:custGeom>
+                                    <ask:type>
+                                      <ask:lineSketchNone/>
+                                    </ask:type>
+                                  </ask:lineSketchStyleProps>
+                                </a:ext>
+                              </a:extLst>
+                            </a:ln>
+                          </wps:spPr>
+                          <wps:txbx>
+                            <w:txbxContent>
+                              <w:p>
+                                <w:pPr>
+                                  <w:rPr>
+                                    <w:rFonts w:hAnsi="Calibri"/>
+                                    <w:color w:val="000000" w:themeColor="text1"/>
+                                    <w:kern w:val="24"/>
+                                    <w:sz w:val="32"/>
+                                    <w:szCs w:val="32"/>
+                                    <w:lang w:val="en-US"/>
+                                  </w:rPr>
+                                </w:pPr>
+                                <w:r>
+                                  <w:rPr>
+                                    <w:rFonts w:hAnsi="Calibri"/>
+                                    <w:color w:val="000000" w:themeColor="text1"/>
+                                    <w:kern w:val="24"/>
+                                    <w:sz w:val="32"/>
+                                    <w:szCs w:val="32"/>
+                                    <w:lang w:val="en-US"/>
+                                  </w:rPr>
+                                  <w:t>0 1 0 1 0 1 0 0 0 1 0 0 0 1 0 1 0 1 0 0</w:t>
+                                </w:r>
+                              </w:p>
+                            </w:txbxContent>
+                          </wps:txbx>
+                          <wps:bodyPr wrap="square" rtlCol="0">
+                            <a:spAutoFit/>
+                          </wps:bodyPr>
+                        </wps:wsp>
+                        <pic:pic xmlns:pic="http://schemas.openxmlformats.org/drawingml/2006/picture">
+                          <pic:nvPicPr>
+                            <pic:cNvPr id="515137621" name="Picture 515137621" descr="A yellow lightning bolt on a black background&#10;&#10;Description automatically generated">
+                              <a:extLst>
+                                <a:ext uri="{FF2B5EF4-FFF2-40B4-BE49-F238E27FC236}">
+                                  <a16:creationId xmlns:a16="http://schemas.microsoft.com/office/drawing/2014/main" id="{904A3295-6047-2FB9-55E9-B308B02FC220}"/>
+                                </a:ext>
+                              </a:extLst>
+                            </pic:cNvPr>
+                            <pic:cNvPicPr>
+                              <a:picLocks noChangeAspect="1"/>
+                            </pic:cNvPicPr>
+                          </pic:nvPicPr>
+                          <pic:blipFill>
+                            <a:blip r:embed="rId10"/>
+                            <a:stretch>
+                              <a:fillRect/>
+                            </a:stretch>
+                          </pic:blipFill>
+                          <pic:spPr>
+                            <a:xfrm>
+                              <a:off x="941278" y="2895607"/>
+                              <a:ext cx="608180" cy="625475"/>
+                            </a:xfrm>
+                            <a:prstGeom prst="rect">
+                              <a:avLst/>
+                            </a:prstGeom>
+                          </pic:spPr>
+                        </pic:pic>
+                      </wpg:grpSp>
+                      <wps:wsp>
+                        <wps:cNvPr id="984073995" name="Text Box 9"/>
+                        <wps:cNvSpPr txBox="1"/>
+                        <wps:spPr>
+                          <a:xfrm>
+                            <a:off x="118533" y="2937933"/>
+                            <a:ext cx="588466" cy="266611"/>
+                          </a:xfrm>
+                          <a:prstGeom prst="rect">
+                            <a:avLst/>
+                          </a:prstGeom>
+                          <a:solidFill>
+                            <a:schemeClr val="lt1"/>
+                          </a:solidFill>
+                          <a:ln w="6350">
+                            <a:noFill/>
+                          </a:ln>
+                        </wps:spPr>
+                        <wps:txbx>
+                          <w:txbxContent>
+                            <w:p>
+                              <w:pPr>
+                                <w:rPr>
+                                  <w:lang w:val="nl-NL"/>
+                                </w:rPr>
+                              </w:pPr>
+                              <w:r>
+                                <w:rPr>
+                                  <w:lang w:val="nl-NL"/>
+                                </w:rPr>
+                                <w:t>(C)</w:t>
+                              </w:r>
+                            </w:p>
+                          </w:txbxContent>
+                        </wps:txbx>
+                        <wps:bodyPr rot="0" spcFirstLastPara="0" vertOverflow="overflow" horzOverflow="overflow" vert="horz" wrap="square" lIns="91440" tIns="45720" rIns="91440" bIns="45720" numCol="1" spcCol="0" rtlCol="0" fromWordArt="0" anchor="t" anchorCtr="0" forceAA="0" compatLnSpc="1">
+                          <a:prstTxWarp prst="textNoShape">
+                            <a:avLst/>
+                          </a:prstTxWarp>
+                          <a:noAutofit/>
+                        </wps:bodyPr>
+                      </wps:wsp>
+                    </wpg:wgp>
+                  </a:graphicData>
+                </a:graphic>
+              </wp:anchor>
+            </w:drawing>
+          </mc:Choice>
+          <mc:Fallback>
+            <w:pict>
+              <v:group w14:anchorId="27CB4ADC" id="Group 1" o:spid="_x0000_s1026" style="position:absolute;left:0;text-align:left;margin-left:9.35pt;margin-top:314pt;width:445.35pt;height:291.2pt;z-index:251662336;mso-position-horizontal-relative:margin;mso-position-vertical-relative:margin" coordsize="56559,36984" o:gfxdata="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">
+                <v:shapetype id="_x0000_t202" coordsize="21600,21600" o:spt="202" path="m,l,21600r21600,l21600,xe">
+                  <v:stroke joinstyle="miter"/>
+                  <v:path gradientshapeok="t" o:connecttype="rect"/>
+                </v:shapetype>
+                <v:shape id="Text Box 8" o:spid="_x0000_s1027" type="#_x0000_t202" style="position:absolute;left:2116;width:8213;height:3048;visibility:visible;mso-wrap-style:square;v-text-anchor:top" o:gfxdata="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" fillcolor="white [3201]" stroked="f" strokeweight=".5pt">
+                  <v:textbox>
+                    <w:txbxContent>
+                      <w:p>
+                        <w:pPr>
+                          <w:rPr>
+                            <w:lang w:val="nl-NL"/>
+                          </w:rPr>
+                        </w:pPr>
+                        <w:r>
+                          <w:rPr>
+                            <w:lang w:val="nl-NL"/>
+                          </w:rPr>
+                          <w:t>(A)</w:t>
+                        </w:r>
+                      </w:p>
+                    </w:txbxContent>
+                  </v:textbox>
+                </v:shape>
+                <v:shape id="Text Box 8" o:spid="_x0000_s1028" type="#_x0000_t202" style="position:absolute;left:30564;width:8213;height:3048;visibility:visible;mso-wrap-style:square;v-text-anchor:top" o:gfxdata="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" fillcolor="white [3201]" stroked="f" strokeweight=".5pt">
+                  <v:textbox>
+                    <w:txbxContent>
+                      <w:p>
+                        <w:pPr>
+                          <w:rPr>
+                            <w:lang w:val="nl-NL"/>
+                          </w:rPr>
+                        </w:pPr>
+                        <w:r>
+                          <w:rPr>
+                            <w:lang w:val="nl-NL"/>
+                          </w:rPr>
+                          <w:t>(B)</w:t>
+                        </w:r>
+                      </w:p>
+                    </w:txbxContent>
+                  </v:textbox>
+                </v:shape>
+                <v:group id="Group 7" o:spid="_x0000_s1029" style="position:absolute;top:2370;width:56559;height:34614" coordorigin=",592" coordsize="56561,34618" o:gfxdata="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">
+                  <v:shapetype id="_x0000_t75" coordsize="21600,21600" o:spt="75" o:preferrelative="t" path="m@4@5l@4@11@9@11@9@5xe" filled="f" stroked="f">
+                    <v:stroke joinstyle="miter"/>
+                    <v:formulas>
+                      <v:f eqn="if lineDrawn pixelLineWidth 0"/>
+                      <v:f eqn="sum @0 1 0"/>
+                      <v:f eqn="sum 0 0 @1"/>
+                      <v:f eqn="prod @2 1 2"/>
+                      <v:f eqn="prod @3 21600 pixelWidth"/>
+                      <v:f eqn="prod @3 21600 pixelHeight"/>
+                      <v:f eqn="sum @0 0 1"/>
+                      <v:f eqn="prod @6 1 2"/>
+                      <v:f eqn="prod @7 21600 pixelWidth"/>
+                      <v:f eqn="sum @8 21600 0"/>
+                      <v:f eqn="prod @7 21600 pixelHeight"/>
+                      <v:f eqn="sum @10 21600 0"/>
+                    </v:formulas>
+                    <v:path o:extrusionok="f" gradientshapeok="t" o:connecttype="rect"/>
+                    <o:lock v:ext="edit" aspectratio="t"/>
+                  </v:shapetype>
+                  <v:shape id="Picture 5" o:spid="_x0000_s1030" type="#_x0000_t75" alt="A picture containing text, diagram, plot, line&#10;&#10;Description automatically generated" style="position:absolute;top:592;width:27787;height:27788;visibility:visible;mso-wrap-style:square" o:gfxdata="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">
+                    <v:imagedata r:id="rId12" o:title="A picture containing text, diagram, plot, line&#10;&#10;Description automatically generated"/>
+                  </v:shape>
+                  <v:shape id="Picture 6" o:spid="_x0000_s1031" type="#_x0000_t75" alt="A yellow lightning bolt on a black background&#10;&#10;Description automatically generated" style="position:absolute;left:11176;top:4572;width:2806;height:4826;visibility:visible;mso-wrap-style:square" o:gfxdata="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">
+                    <v:imagedata r:id="rId13" o:title="A yellow lightning bolt on a black background&#10;&#10;Description automatically generated"/>
+                  </v:shape>
+                  <v:shape id="Picture 6" o:spid="_x0000_s1032" type="#_x0000_t75" alt="A picture containing text, plot, line, diagram&#10;&#10;Description automatically generated" style="position:absolute;left:28786;top:592;width:27775;height:27775;visibility:visible;mso-wrap-style:square" o:gfxdata="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">
+                    <v:imagedata r:id="rId14" o:title="A picture containing text, plot, line, diagram&#10;&#10;Description automatically generated"/>
+                  </v:shape>
+                  <v:shape id="Picture 1438650220" o:spid="_x0000_s1033" type="#_x0000_t75" alt="A yellow lightning bolt on a black background&#10;&#10;Description automatically generated" style="position:absolute;left:41317;top:3810;width:2807;height:4826;visibility:visible;mso-wrap-style:square" o:gfxdata="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">
+                    <v:imagedata r:id="rId13" o:title="A yellow lightning bolt on a black background&#10;&#10;Description automatically generated"/>
+                  </v:shape>
+                  <v:shape id="TextBox 5" o:spid="_x0000_s1034" type="#_x0000_t202" style="position:absolute;left:2074;top:30437;width:31455;height:3588;visibility:visible;mso-wrap-style:square;v-text-anchor:top" o:gfxdata="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" filled="f" strokecolor="black [3213]" strokeweight="1.5pt">
+                    <v:textbox style="mso-fit-shape-to-text:t">
+                      <w:txbxContent>
+                        <w:p>
+                          <w:pPr>
+                            <w:rPr>
+                              <w:rFonts w:hAnsi="Calibri"/>
+                              <w:color w:val="000000" w:themeColor="text1"/>
+                              <w:kern w:val="24"/>
+                              <w:sz w:val="32"/>
+                              <w:szCs w:val="32"/>
+                              <w:lang w:val="en-US"/>
+                            </w:rPr>
+                          </w:pPr>
+                          <w:r>
+                            <w:rPr>
+                              <w:rFonts w:hAnsi="Calibri"/>
+                              <w:color w:val="000000" w:themeColor="text1"/>
+                              <w:kern w:val="24"/>
+                              <w:sz w:val="32"/>
+                              <w:szCs w:val="32"/>
+                              <w:lang w:val="en-US"/>
+                            </w:rPr>
+                            <w:t>0 1 0 1 0 1 0 0 0 1 0 0 0 1 0 1 0 1 0 0</w:t>
+                          </w:r>
+                        </w:p>
+                      </w:txbxContent>
+                    </v:textbox>
+                  </v:shape>
+                  <v:shape id="Picture 515137621" o:spid="_x0000_s1035" type="#_x0000_t75" alt="A yellow lightning bolt on a black background&#10;&#10;Description automatically generated" style="position:absolute;left:9412;top:28956;width:6082;height:6254;visibility:visible;mso-wrap-style:square" o:gfxdata="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">
+                    <v:imagedata r:id="rId13" o:title="A yellow lightning bolt on a black background&#10;&#10;Description automatically generated"/>
+                  </v:shape>
+                </v:group>
+                <v:shape id="Text Box 9" o:spid="_x0000_s1036" type="#_x0000_t202" style="position:absolute;left:1185;top:29379;width:5884;height:2666;visibility:visible;mso-wrap-style:square;v-text-anchor:top" o:gfxdata="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" fillcolor="white [3201]" stroked="f" strokeweight=".5pt">
+                  <v:textbox>
+                    <w:txbxContent>
+                      <w:p>
+                        <w:pPr>
+                          <w:rPr>
+                            <w:lang w:val="nl-NL"/>
+                          </w:rPr>
+                        </w:pPr>
+                        <w:r>
+                          <w:rPr>
+                            <w:lang w:val="nl-NL"/>
+                          </w:rPr>
+                          <w:t>(C)</w:t>
+                        </w:r>
+                      </w:p>
+                    </w:txbxContent>
+                  </v:textbox>
+                </v:shape>
+                <w10:wrap type="square" anchorx="margin" anchory="margin"/>
+              </v:group>
+            </w:pict>
+          </mc:Fallback>
+        </mc:AlternateContent>
+      </w:r>
+      <w:r>
+        <w:rPr>
           <w:rFonts w:ascii="Times New Roman" w:eastAsiaTheme="minorEastAsia" w:hAnsi="Times New Roman" w:cs="Times New Roman"/>
           <w:iCs/>
         </w:rPr>
@@ -5972,15 +5867,207 @@
       <w:pPr>
         <w:jc w:val="both"/>
         <w:rPr>
-          <w:rFonts w:ascii="Times New Roman" w:eastAsiaTheme="minorEastAsia" w:hAnsi="Times New Roman" w:cs="Times New Roman"/>
-        </w:rPr>
-      </w:pPr>
-      <w:r>
-        <w:rPr>
           <w:rFonts w:ascii="Times New Roman" w:hAnsi="Times New Roman" w:cs="Times New Roman"/>
           <w:b/>
           <w:bCs/>
         </w:rPr>
+      </w:pPr>
+      <w:r>
+        <w:rPr>
+          <w:noProof/>
+        </w:rPr>
+        <mc:AlternateContent>
+          <mc:Choice Requires="wps">
+            <w:drawing>
+              <wp:anchor distT="0" distB="0" distL="114300" distR="114300" simplePos="0" relativeHeight="251663360" behindDoc="0" locked="0" layoutInCell="1" allowOverlap="1" wp14:anchorId="50174867" wp14:editId="28417155">
+                <wp:simplePos x="0" y="0"/>
+                <wp:positionH relativeFrom="column">
+                  <wp:posOffset>0</wp:posOffset>
+                </wp:positionH>
+                <wp:positionV relativeFrom="paragraph">
+                  <wp:posOffset>-635</wp:posOffset>
+                </wp:positionV>
+                <wp:extent cx="5655945" cy="635"/>
+                <wp:effectExtent l="0" t="0" r="0" b="12065"/>
+                <wp:wrapNone/>
+                <wp:docPr id="1430225485" name="Text Box 1"/>
+                <wp:cNvGraphicFramePr/>
+                <a:graphic xmlns:a="http://schemas.openxmlformats.org/drawingml/2006/main">
+                  <a:graphicData uri="http://schemas.microsoft.com/office/word/2010/wordprocessingShape">
+                    <wps:wsp>
+                      <wps:cNvSpPr txBox="1"/>
+                      <wps:spPr>
+                        <a:xfrm>
+                          <a:off x="0" y="0"/>
+                          <a:ext cx="5655945" cy="635"/>
+                        </a:xfrm>
+                        <a:prstGeom prst="rect">
+                          <a:avLst/>
+                        </a:prstGeom>
+                        <a:solidFill>
+                          <a:prstClr val="white"/>
+                        </a:solidFill>
+                        <a:ln>
+                          <a:noFill/>
+                        </a:ln>
+                      </wps:spPr>
+                      <wps:txbx>
+                        <w:txbxContent>
+                          <w:p>
+                            <w:pPr>
+                              <w:pStyle w:val="Caption"/>
+                              <w:rPr>
+                                <w:noProof/>
+                              </w:rPr>
+                            </w:pPr>
+                            <w:bookmarkStart w:id="0" w:name="_Ref139291371"/>
+                            <w:r>
+                              <w:t xml:space="preserve">Figure </w:t>
+                            </w:r>
+                            <w:r>
+                              <w:fldChar w:fldCharType="begin"/>
+                            </w:r>
+                            <w:r>
+                              <w:instrText xml:space="preserve"> SEQ Figure \* ARABIC </w:instrText>
+                            </w:r>
+                            <w:r>
+                              <w:fldChar w:fldCharType="separate"/>
+                            </w:r>
+                            <w:r>
+                              <w:rPr>
+                                <w:noProof/>
+                              </w:rPr>
+                              <w:t>1</w:t>
+                            </w:r>
+                            <w:r>
+                              <w:rPr>
+                                <w:noProof/>
+                              </w:rPr>
+                              <w:fldChar w:fldCharType="end"/>
+                            </w:r>
+                            <w:bookmarkEnd w:id="0"/>
+                            <w:r>
+                              <w:t>: Overview of mutations in model mechanisms. (A) A mutation occurring in an age-specific survival probability gene. (B) Mutation occurring in an age-specific resource allocation gene. (C) Mutation occurring a binary gene.</w:t>
+                            </w:r>
+                          </w:p>
+                        </w:txbxContent>
+                      </wps:txbx>
+                      <wps:bodyPr rot="0" spcFirstLastPara="0" vertOverflow="overflow" horzOverflow="overflow" vert="horz" wrap="square" lIns="0" tIns="0" rIns="0" bIns="0" numCol="1" spcCol="0" rtlCol="0" fromWordArt="0" anchor="t" anchorCtr="0" forceAA="0" compatLnSpc="1">
+                        <a:prstTxWarp prst="textNoShape">
+                          <a:avLst/>
+                        </a:prstTxWarp>
+                        <a:spAutoFit/>
+                      </wps:bodyPr>
+                    </wps:wsp>
+                  </a:graphicData>
+                </a:graphic>
+              </wp:anchor>
+            </w:drawing>
+          </mc:Choice>
+          <mc:Fallback>
+            <w:pict>
+              <v:shape w14:anchorId="50174867" id="Text Box 1" o:spid="_x0000_s1037" type="#_x0000_t202" style="position:absolute;left:0;text-align:left;margin-left:0;margin-top:-.05pt;width:445.35pt;height:.05pt;z-index:251663360;visibility:visible;mso-wrap-style:square;mso-wrap-distance-left:9pt;mso-wrap-distance-top:0;mso-wrap-distance-right:9pt;mso-wrap-distance-bottom:0;mso-position-horizontal:absolute;mso-position-horizontal-relative:text;mso-position-vertical:absolute;mso-position-vertical-relative:text;v-text-anchor:top" o:gfxdata="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" stroked="f">
+                <v:textbox style="mso-fit-shape-to-text:t" inset="0,0,0,0">
+                  <w:txbxContent>
+                    <w:p>
+                      <w:pPr>
+                        <w:pStyle w:val="Caption"/>
+                        <w:rPr>
+                          <w:noProof/>
+                        </w:rPr>
+                      </w:pPr>
+                      <w:bookmarkStart w:id="1" w:name="_Ref139291371"/>
+                      <w:r>
+                        <w:t xml:space="preserve">Figure </w:t>
+                      </w:r>
+                      <w:r>
+                        <w:fldChar w:fldCharType="begin"/>
+                      </w:r>
+                      <w:r>
+                        <w:instrText xml:space="preserve"> SEQ Figure \* ARABIC </w:instrText>
+                      </w:r>
+                      <w:r>
+                        <w:fldChar w:fldCharType="separate"/>
+                      </w:r>
+                      <w:r>
+                        <w:rPr>
+                          <w:noProof/>
+                        </w:rPr>
+                        <w:t>1</w:t>
+                      </w:r>
+                      <w:r>
+                        <w:rPr>
+                          <w:noProof/>
+                        </w:rPr>
+                        <w:fldChar w:fldCharType="end"/>
+                      </w:r>
+                      <w:bookmarkEnd w:id="1"/>
+                      <w:r>
+                        <w:t>: Overview of mutations in model mechanisms. (A) A mutation occurring in an age-specific survival probability gene. (B) Mutation occurring in an age-specific resource allocation gene. (C) Mutation occurring a binary gene.</w:t>
+                      </w:r>
+                    </w:p>
+                  </w:txbxContent>
+                </v:textbox>
+              </v:shape>
+            </w:pict>
+          </mc:Fallback>
+        </mc:AlternateContent>
+      </w:r>
+    </w:p>
+    <w:p>
+      <w:pPr>
+        <w:jc w:val="both"/>
+        <w:rPr>
+          <w:rFonts w:ascii="Times New Roman" w:hAnsi="Times New Roman" w:cs="Times New Roman"/>
+          <w:b/>
+          <w:bCs/>
+        </w:rPr>
+      </w:pPr>
+    </w:p>
+    <w:p>
+      <w:pPr>
+        <w:jc w:val="both"/>
+        <w:rPr>
+          <w:rFonts w:ascii="Times New Roman" w:hAnsi="Times New Roman" w:cs="Times New Roman"/>
+          <w:b/>
+          <w:bCs/>
+        </w:rPr>
+      </w:pPr>
+    </w:p>
+    <w:p>
+      <w:pPr>
+        <w:jc w:val="both"/>
+        <w:rPr>
+          <w:rFonts w:ascii="Times New Roman" w:hAnsi="Times New Roman" w:cs="Times New Roman"/>
+          <w:b/>
+          <w:bCs/>
+        </w:rPr>
+      </w:pPr>
+    </w:p>
+    <w:p>
+      <w:pPr>
+        <w:jc w:val="both"/>
+        <w:rPr>
+          <w:rFonts w:ascii="Times New Roman" w:hAnsi="Times New Roman" w:cs="Times New Roman"/>
+          <w:b/>
+          <w:bCs/>
+        </w:rPr>
+      </w:pPr>
+    </w:p>
+    <w:p>
+      <w:pPr>
+        <w:jc w:val="both"/>
+        <w:rPr>
+          <w:rFonts w:ascii="Times New Roman" w:eastAsiaTheme="minorEastAsia" w:hAnsi="Times New Roman" w:cs="Times New Roman"/>
+        </w:rPr>
+      </w:pPr>
+      <w:r>
+        <w:rPr>
+          <w:rFonts w:ascii="Times New Roman" w:hAnsi="Times New Roman" w:cs="Times New Roman"/>
+          <w:b/>
+          <w:bCs/>
+        </w:rPr>
+        <w:lastRenderedPageBreak/>
         <w:t xml:space="preserve">Model analysis and statistics </w:t>
       </w:r>
     </w:p>
@@ -5995,7 +6082,6 @@
         <w:rPr>
           <w:rFonts w:ascii="Times New Roman" w:hAnsi="Times New Roman" w:cs="Times New Roman"/>
         </w:rPr>
-        <w:lastRenderedPageBreak/>
         <w:t xml:space="preserve">All simulations were run until time step </w:t>
       </w:r>
       <w:r>
@@ -6091,25 +6177,7 @@
           <w:i/>
           <w:iCs/>
         </w:rPr>
-        <w:t xml:space="preserve">Next, explain the model step by step. </w:t>
-      </w:r>
-      <w:proofErr w:type="spellStart"/>
-      <w:r>
-        <w:rPr>
-          <w:rFonts w:ascii="Times New Roman" w:hAnsi="Times New Roman" w:cs="Times New Roman"/>
-          <w:i/>
-          <w:iCs/>
-        </w:rPr>
-        <w:t>Eg.</w:t>
-      </w:r>
-      <w:proofErr w:type="spellEnd"/>
-      <w:r>
-        <w:rPr>
-          <w:rFonts w:ascii="Times New Roman" w:hAnsi="Times New Roman" w:cs="Times New Roman"/>
-          <w:i/>
-          <w:iCs/>
-        </w:rPr>
-        <w:t xml:space="preserve"> for a beginning: The model starts by picking a seed for the random number generator. Next the parameter object is created containing all parameters necessary for the model to run. If a parameter file is received by the command line, the parameters within this file will be reset to these values instead of their defaults. </w:t>
+        <w:t xml:space="preserve">Next, explain the model step by step. Eg. for a beginning: The model starts by picking a seed for the random number generator. Next the parameter object is created containing all parameters necessary for the model to run. If a parameter file is received by the command line, the parameters within this file will be reset to these values instead of their defaults. </w:t>
       </w:r>
     </w:p>
     <w:p>
@@ -7669,7 +7737,7 @@
           </mc:Choice>
           <mc:Fallback>
             <w:pict>
-              <v:shape w14:anchorId="583F2E4B" id="Text Box 2" o:spid="_x0000_s1036" type="#_x0000_t202" style="position:absolute;left:0;text-align:left;margin-left:-8.15pt;margin-top:266.85pt;width:469.8pt;height:.05pt;z-index:251659264;visibility:visible;mso-wrap-style:square;mso-wrap-distance-left:9pt;mso-wrap-distance-top:0;mso-wrap-distance-right:9pt;mso-wrap-distance-bottom:0;mso-position-horizontal:absolute;mso-position-horizontal-relative:text;mso-position-vertical:absolute;mso-position-vertical-relative:text;v-text-anchor:top" o:gfxdata="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" stroked="f">
+              <v:shape w14:anchorId="583F2E4B" id="Text Box 2" o:spid="_x0000_s1038" type="#_x0000_t202" style="position:absolute;left:0;text-align:left;margin-left:-8.15pt;margin-top:266.85pt;width:469.8pt;height:.05pt;z-index:251659264;visibility:visible;mso-wrap-style:square;mso-wrap-distance-left:9pt;mso-wrap-distance-top:0;mso-wrap-distance-right:9pt;mso-wrap-distance-bottom:0;mso-position-horizontal:absolute;mso-position-horizontal-relative:text;mso-position-vertical:absolute;mso-position-vertical-relative:text;v-text-anchor:top" o:gfxdata="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" stroked="f">
                 <v:textbox style="mso-fit-shape-to-text:t" inset="0,0,0,0">
                   <w:txbxContent>
                     <w:p>

</xml_diff>

<commit_message>
Update report with discussion added + methods section about statistics (draft)
</commit_message>
<xml_diff>
--- a/LansingModel/Report/report.docx
+++ b/LansingModel/Report/report.docx
@@ -955,22 +955,25 @@
         <w:commentReference w:id="1"/>
       </w:r>
       <w:r>
-        <w:t xml:space="preserve">. However, a Lansing effect might also be counteracted – at least to a certain extent – by an age-specific parental investment into reproduction vs. somatic repair. The theory of ‘terminal investment’ predicts that individuals should invest more In reproduction at the end of their lifetime to prevent resources going to waste </w:t>
-      </w:r>
-      <w:r>
-        <w:rPr>
-          <w:rFonts w:asciiTheme="minorHAnsi" w:hAnsiTheme="minorHAnsi" w:cstheme="minorBidi"/>
-        </w:rPr>
+        <w:t>. However, a Lansing effect might also be counteracted – at least to a certain extent – by an age-specific parental investment into reproduction vs. somatic repair. The theory of ‘terminal investment’ predicts that individuals should invest more In reproduction at the end of their lifetime to prevent resources going to waste</w:t>
+      </w:r>
+      <w:r>
+        <w:t xml:space="preserve"> </w:t>
+      </w:r>
+      <w:r>
         <w:fldChar w:fldCharType="begin"/>
       </w:r>
       <w:r>
-        <w:instrText>ADDIN ZOTERO_ITEM CSL_CITATION {"citationID":"rY3PKx0Z","properties":{"formattedCitation":"(Duffield et al., 2017)","plainCitation":"(Duffield et al., 2017)","noteIndex":0},"citationItems":[{"id":39,"uris":["http://zotero.org/users/11930833/items/XZJAPCSH"],"itemData":{"id":39,"type":"article-journal","abstract":"Although reproductive strategies can be influenced by a variety of intrinsic and extrinsic factors, life history theory provides a rigorous framework for explaining variation in reproductive effort. The terminal investment hypothesis proposes that a decreased expectation of future reproduction (as might arise from a mortality threat) should precipitate increased investment in current reproduction. Terminal investment has been widely studied, and a variety of intrinsic and extrinsic cues that elicit such a response have been identified across an array of taxa. Although terminal investment is often treated as a static strategy, the level at which a cue of decreased future reproduction is sufficient to trigger increased current reproductive effort (i.e., the terminal investment threshold) may depend on the context, including the internal state of the organism or its current external environment, independent of the cue that triggers a shift in reproductive investment. Here, we review empirical studies that address the terminal investment hypothesis, exploring both the intrinsic and extrinsic factors that mediate its expression. Based on these studies, we propose a novel framework within which to view the strategy of terminal investment, incorporating factors that influence an individual’s residual reproductive value beyond a terminal investment trigger—the dynamic terminal investment threshold.","container-title":"Behavioral Ecology and Sociobiology","DOI":"10.1007/s00265-017-2416-z","ISSN":"1432-0762","issue":"12","journalAbbreviation":"Behavioral Ecology and Sociobiology","page":"185","title":"A dynamic threshold model for terminal investment","volume":"71","author":[{"family":"Duffield","given":"Kristin R."},{"family":"Bowers","given":"E. Keith"},{"family":"Sakaluk","given":"Scott K."},{"family":"Sadd","given":"Ben M."}],"issued":{"date-parts":[["2017",12,3]]}}}],"schema":"https://github.com/citation-style-language/schema/raw/master/csl-citation.json"}</w:instrText>
+        <w:instrText xml:space="preserve"> ADDIN ZOTERO_ITEM CSL_CITATION {"citationID":"TqDPzftl","properties":{"formattedCitation":"(Clutton-Brock, 1984; Duffield et al., 2017)","plainCitation":"(Clutton-Brock, 1984; Duffield et al., 2017)","noteIndex":0},"citationItems":[{"id":54,"uris":["http://zotero.org/users/11930833/items/QNMVN2ZA"],"itemData":{"id":54,"type":"article-journal","archive":"WorldCat.org","container-title":"The American Naturalist","ISSN":"0003-0147","issue":"2","note":"212","page":"212-229","title":"Reproductive Effort and Terminal Investment in Iteroparous Animals","volume":"123","author":[{"family":"Clutton-Brock","given":"T. H."}],"issued":{"date-parts":[["1984"]]}}},{"id":39,"uris":["http://zotero.org/users/11930833/items/XZJAPCSH"],"itemData":{"id":39,"type":"article-journal","abstract":"Although reproductive strategies can be influenced by a variety of intrinsic and extrinsic factors, life history theory provides a rigorous framework for explaining variation in reproductive effort. The terminal investment hypothesis proposes that a decreased expectation of future reproduction (as might arise from a mortality threat) should precipitate increased investment in current reproduction. Terminal investment has been widely studied, and a variety of intrinsic and extrinsic cues that elicit such a response have been identified across an array of taxa. Although terminal investment is often treated as a static strategy, the level at which a cue of decreased future reproduction is sufficient to trigger increased current reproductive effort (i.e., the terminal investment threshold) may depend on the context, including the internal state of the organism or its current external environment, independent of the cue that triggers a shift in reproductive investment. Here, we review empirical studies that address the terminal investment hypothesis, exploring both the intrinsic and extrinsic factors that mediate its expression. Based on these studies, we propose a novel framework within which to view the strategy of terminal investment, incorporating factors that influence an individual’s residual reproductive value beyond a terminal investment trigger—the dynamic terminal investment threshold.","container-title":"Behavioral Ecology and Sociobiology","DOI":"10.1007/s00265-017-2416-z","ISSN":"1432-0762","issue":"12","journalAbbreviation":"Behavioral Ecology and Sociobiology","page":"185","title":"A dynamic threshold model for terminal investment","volume":"71","author":[{"family":"Duffield","given":"Kristin R."},{"family":"Bowers","given":"E. Keith"},{"family":"Sakaluk","given":"Scott K."},{"family":"Sadd","given":"Ben M."}],"issued":{"date-parts":[["2017",12,3]]}}}],"schema":"https://github.com/citation-style-language/schema/raw/master/csl-citation.json"} </w:instrText>
       </w:r>
       <w:r>
         <w:fldChar w:fldCharType="separate"/>
       </w:r>
       <w:r>
-        <w:t>(Duffield et al., 2017)</w:t>
+        <w:rPr>
+          <w:noProof/>
+        </w:rPr>
+        <w:t>(Clutton-Brock, 1984; Duffield et al., 2017)</w:t>
       </w:r>
       <w:r>
         <w:fldChar w:fldCharType="end"/>
@@ -5102,27 +5105,14 @@
                       <w:r>
                         <w:t xml:space="preserve">Figure </w:t>
                       </w:r>
-                      <w:r>
-                        <w:fldChar w:fldCharType="begin"/>
-                      </w:r>
-                      <w:r>
-                        <w:instrText xml:space="preserve"> SEQ Figure \* ARABIC </w:instrText>
-                      </w:r>
-                      <w:r>
-                        <w:fldChar w:fldCharType="separate"/>
-                      </w:r>
-                      <w:r>
-                        <w:rPr>
-                          <w:noProof/>
-                        </w:rPr>
-                        <w:t>1</w:t>
-                      </w:r>
-                      <w:r>
-                        <w:rPr>
-                          <w:noProof/>
-                        </w:rPr>
-                        <w:fldChar w:fldCharType="end"/>
-                      </w:r>
+                      <w:fldSimple w:instr=" SEQ Figure \* ARABIC ">
+                        <w:r>
+                          <w:rPr>
+                            <w:noProof/>
+                          </w:rPr>
+                          <w:t>1</w:t>
+                        </w:r>
+                      </w:fldSimple>
                       <w:bookmarkEnd w:id="5"/>
                       <w:r>
                         <w:t>: Overview of mutations in model mechanisms. (A) A mutation occurring in an age-specific survival probability gene. (B) Mutation occurring in an age-specific resource allocation gene. (C) Mutation occurring a binary gene.</w:t>
@@ -5158,9 +5148,674 @@
       <w:pPr>
         <w:jc w:val="both"/>
         <w:rPr>
+          <w:rFonts w:eastAsiaTheme="minorEastAsia"/>
+        </w:rPr>
+      </w:pPr>
+      <w:r>
+        <w:rPr>
           <w:b/>
           <w:bCs/>
         </w:rPr>
+        <w:t xml:space="preserve">Model analysis and statistics </w:t>
+      </w:r>
+    </w:p>
+    <w:p>
+      <w:pPr>
+        <w:jc w:val="both"/>
+        <w:rPr>
+          <w:i/>
+          <w:iCs/>
+        </w:rPr>
+      </w:pPr>
+      <w:r>
+        <w:t xml:space="preserve">The model is implemented using C++ and compiled with g++ 8.5.0. </w:t>
+      </w:r>
+      <w:r>
+        <w:t xml:space="preserve">The model analysis and statistics were performed using R 4.2.2 </w:t>
+      </w:r>
+      <w:r>
+        <w:fldChar w:fldCharType="begin"/>
+      </w:r>
+      <w:r>
+        <w:instrText xml:space="preserve"> ADDIN ZOTERO_ITEM CSL_CITATION {"citationID":"3LKqQac4","properties":{"formattedCitation":"(R Core Team, 2022)","plainCitation":"(R Core Team, 2022)","noteIndex":0},"citationItems":[{"id":49,"uris":["http://zotero.org/users/11930833/items/7K83AV5G"],"itemData":{"id":49,"type":"software","event-place":"Vienna, Austria","publisher":"R Foundation for Statistical Computing","publisher-place":"Vienna, Austria","title":"R: A Language and Environment for Statistical Computing","URL":"https://www.R-project.org/","author":[{"family":"R Core Team","given":""}],"issued":{"date-parts":[["2022"]]}}}],"schema":"https://github.com/citation-style-language/schema/raw/master/csl-citation.json"} </w:instrText>
+      </w:r>
+      <w:r>
+        <w:fldChar w:fldCharType="separate"/>
+      </w:r>
+      <w:r>
+        <w:rPr>
+          <w:noProof/>
+        </w:rPr>
+        <w:t>(R Core Team, 2022)</w:t>
+      </w:r>
+      <w:r>
+        <w:fldChar w:fldCharType="end"/>
+      </w:r>
+      <w:r>
+        <w:t xml:space="preserve">. The packages used for the analysis are </w:t>
+      </w:r>
+      <w:proofErr w:type="spellStart"/>
+      <w:r>
+        <w:rPr>
+          <w:i/>
+          <w:iCs/>
+        </w:rPr>
+        <w:t>tidyverse</w:t>
+      </w:r>
+      <w:proofErr w:type="spellEnd"/>
+      <w:r>
+        <w:rPr>
+          <w:i/>
+          <w:iCs/>
+        </w:rPr>
+        <w:t xml:space="preserve"> </w:t>
+      </w:r>
+      <w:r>
+        <w:fldChar w:fldCharType="begin"/>
+      </w:r>
+      <w:r>
+        <w:instrText xml:space="preserve"> ADDIN ZOTERO_ITEM CSL_CITATION {"citatio</w:instrText>
+      </w:r>
+      <w:r>
+        <w:instrText>nID":"EOv34Cjn","properties":{"formattedCitation":"(Wickham et al., 2019)","plainCitation":"(Wickham et al., 2019)","noteIndex":0},"citationItems":[{"id":43,"uris":["http://zotero.org/users/11930833/items/4FPYITT7"],"itemData":{"id":43,"type":"article-journal","container-title":"J. Open Source Softw.","DOI":"10.21105/joss.01686","ISSN":"2475-9066","issue":"43","note":"publisher: The Open Journal","page":"1686","title":"Welcome to the tidyverse","volume":"4","author":[{"family":"Wickham","given":"Hadley"},{"family":"Averick","given":"Mara"},{"family":"Bryan","given":"Jennifer"},{"family":"Chang","given":"Winston"},{"family":"McGowan","given":"Lucy"},{"family":"François","given":"Romain"},{"family":"</w:instrText>
+      </w:r>
+      <w:r>
+        <w:rPr>
+          <w:lang w:val="nl-NL"/>
+        </w:rPr>
+        <w:instrText xml:space="preserve">Grolemund","given":"Garrett"},{"family":"Hayes","given":"Alex"},{"family":"Henry","given":"Lionel"},{"family":"Hester","given":"Jim"},{"family":"Kuhn","given":"Max"},{"family":"Pedersen","given":"Thomas"},{"family":"Miller","given":"Evan"},{"family":"Bache","given":"Stephan"},{"family":"Müller","given":"Kirill"},{"family":"Ooms","given":"Jeroen"},{"family":"Robinson","given":"David"},{"family":"Seidel","given":"Dana"},{"family":"Spinu","given":"Vitalie"},{"family":"Takahashi","given":"Kohske"},{"family":"Vaughan","given":"Davis"},{"family":"Wilke","given":"Claus"},{"family":"Woo","given":"Kara"},{"family":"Yutani","given":"Hiroaki"}],"issued":{"date-parts":[["2019",11,21]]}}}],"schema":"https://github.com/citation-style-language/schema/raw/master/csl-citation.json"} </w:instrText>
+      </w:r>
+      <w:r>
+        <w:fldChar w:fldCharType="separate"/>
+      </w:r>
+      <w:r>
+        <w:rPr>
+          <w:noProof/>
+          <w:lang w:val="nl-NL"/>
+        </w:rPr>
+        <w:t>(Wickham et al., 2019)</w:t>
+      </w:r>
+      <w:r>
+        <w:fldChar w:fldCharType="end"/>
+      </w:r>
+      <w:r>
+        <w:rPr>
+          <w:i/>
+          <w:iCs/>
+          <w:lang w:val="nl-NL"/>
+        </w:rPr>
+        <w:t xml:space="preserve">; </w:t>
+      </w:r>
+      <w:proofErr w:type="spellStart"/>
+      <w:r>
+        <w:rPr>
+          <w:i/>
+          <w:iCs/>
+          <w:lang w:val="nl-NL"/>
+        </w:rPr>
+        <w:t>mgcv</w:t>
+      </w:r>
+      <w:proofErr w:type="spellEnd"/>
+      <w:r>
+        <w:rPr>
+          <w:i/>
+          <w:iCs/>
+          <w:lang w:val="nl-NL"/>
+        </w:rPr>
+        <w:t xml:space="preserve"> </w:t>
+      </w:r>
+      <w:r>
+        <w:fldChar w:fldCharType="begin"/>
+      </w:r>
+      <w:r>
+        <w:rPr>
+          <w:lang w:val="nl-NL"/>
+        </w:rPr>
+        <w:instrText xml:space="preserve"> ADDIN ZOTERO_ITEM CSL_CITATION {"citationID":"c6Z4Cm52","properties":{"formattedCitation":"(Wood, 2011)","plainCitation":"(Wood, 2011)","noteIndex":0},"citationItems":[{"id":44,"uris":["http://zotero.org/users/11930833/items/ZX4YWEFE"],"itemData":{"id":44,"type":"article-journal","container-title":"Journal of the Royal Statistical Society (B)","issue":"1","page":"3-36","title":"Fast stable restricted maximum likelihood and marginal likelihood estimation of semiparametric generalized linear models","volume":"73","author":[{"family":"Wood","given":"S</w:instrText>
+      </w:r>
+      <w:r>
+        <w:rPr>
+          <w:lang w:val="nl-NL"/>
+        </w:rPr>
+        <w:instrText xml:space="preserve"> N"}],"issued":{"date-parts":[["2011"]]}}}],"schema":"https://github.com/citation-style-language/schema/raw/master/csl-citation.json"} </w:instrText>
+      </w:r>
+      <w:r>
+        <w:fldChar w:fldCharType="separate"/>
+      </w:r>
+      <w:r>
+        <w:rPr>
+          <w:noProof/>
+          <w:lang w:val="nl-NL"/>
+        </w:rPr>
+        <w:t>(Wood, 2011)</w:t>
+      </w:r>
+      <w:r>
+        <w:fldChar w:fldCharType="end"/>
+      </w:r>
+      <w:r>
+        <w:rPr>
+          <w:i/>
+          <w:iCs/>
+          <w:lang w:val="nl-NL"/>
+        </w:rPr>
+        <w:t xml:space="preserve">; </w:t>
+      </w:r>
+      <w:proofErr w:type="spellStart"/>
+      <w:r>
+        <w:rPr>
+          <w:i/>
+          <w:iCs/>
+          <w:lang w:val="nl-NL"/>
+        </w:rPr>
+        <w:t>cowplot</w:t>
+      </w:r>
+      <w:proofErr w:type="spellEnd"/>
+      <w:r>
+        <w:rPr>
+          <w:i/>
+          <w:iCs/>
+          <w:lang w:val="nl-NL"/>
+        </w:rPr>
+        <w:t xml:space="preserve"> </w:t>
+      </w:r>
+      <w:r>
+        <w:fldChar w:fldCharType="begin"/>
+      </w:r>
+      <w:r>
+        <w:rPr>
+          <w:lang w:val="nl-NL"/>
+        </w:rPr>
+        <w:instrText xml:space="preserve"> ADDIN ZOTERO_ITEM CSL_CITATION {"citationID":"cFa9sCqv","properties":{"formattedCitation":"(Wilke, 2020)","plainCitation":"(Wilke, 2020)","noteIndex":0},"citationItems":[{"id":41,"uris":["http://zotero.org/users/11930833/items/VNRW6F5V"],"itemData":{"id":41,"type":"software","title":"cowplot: Streamlined Plot Theme and Plot Annotations for 'ggplot2'","URL":"https://CRAN.R-project.org/package=cowplot","version":"R package</w:instrText>
+      </w:r>
+      <w:r>
+        <w:instrText xml:space="preserve"> version 1.1.1","author":[{"family":"Wilke","given":"Claus O."}],"issued":{"date-parts":[["2020"]]}}}],"schema":"https://github.com/citation-style-language/schema/raw/master/csl-citation.json"} </w:instrText>
+      </w:r>
+      <w:r>
+        <w:fldChar w:fldCharType="separate"/>
+      </w:r>
+      <w:r>
+        <w:rPr>
+          <w:noProof/>
+        </w:rPr>
+        <w:t>(Wilke, 2020)</w:t>
+      </w:r>
+      <w:r>
+        <w:fldChar w:fldCharType="end"/>
+      </w:r>
+      <w:r>
+        <w:rPr>
+          <w:i/>
+          <w:iCs/>
+        </w:rPr>
+        <w:t xml:space="preserve">; </w:t>
+      </w:r>
+      <w:proofErr w:type="spellStart"/>
+      <w:r>
+        <w:rPr>
+          <w:i/>
+          <w:iCs/>
+        </w:rPr>
+        <w:t>MetBrewer</w:t>
+      </w:r>
+      <w:proofErr w:type="spellEnd"/>
+      <w:r>
+        <w:rPr>
+          <w:i/>
+          <w:iCs/>
+        </w:rPr>
+        <w:t xml:space="preserve"> </w:t>
+      </w:r>
+      <w:r>
+        <w:fldChar w:fldCharType="begin"/>
+      </w:r>
+      <w:r>
+        <w:instrText xml:space="preserve"> ADDIN ZOTERO_ITEM CSL_CITATION {"citationID":"qGV36HaS","properties":{"formattedCitation":"(Blake, 2022)","plainCitation":"(Blake, 2022)","noteIndex":0},"citationItems":[{"id":45,"uris":["http://zotero.org/users/11930833/items/MMIAX6P6"],"itemData":{"id":45,"type":"software","title":"MetBrewer: Color Palettes Inspired by Works at the Metropolitan Museum of Art","URL":"https://CRAN.R-project.org/package=MetBrewer","version":"R package version 0.2.0","author":[{"family":"Blake","given":"Robert Mills"}],"issued":{"date-parts":[["2022"]]}}}],"schema":"https://github.com/citation-style-language/schema/raw/master/csl-citation.json"} </w:instrText>
+      </w:r>
+      <w:r>
+        <w:fldChar w:fldCharType="separate"/>
+      </w:r>
+      <w:r>
+        <w:rPr>
+          <w:noProof/>
+        </w:rPr>
+        <w:t>(Blake, 2022)</w:t>
+      </w:r>
+      <w:r>
+        <w:fldChar w:fldCharType="end"/>
+      </w:r>
+      <w:r>
+        <w:rPr>
+          <w:i/>
+          <w:iCs/>
+        </w:rPr>
+        <w:t xml:space="preserve">; </w:t>
+      </w:r>
+      <w:proofErr w:type="spellStart"/>
+      <w:r>
+        <w:rPr>
+          <w:i/>
+          <w:iCs/>
+        </w:rPr>
+        <w:t>ggpubr</w:t>
+      </w:r>
+      <w:proofErr w:type="spellEnd"/>
+      <w:r>
+        <w:rPr>
+          <w:i/>
+          <w:iCs/>
+        </w:rPr>
+        <w:t xml:space="preserve"> </w:t>
+      </w:r>
+      <w:r>
+        <w:rPr>
+          <w:lang w:val="nl-NL"/>
+        </w:rPr>
+        <w:fldChar w:fldCharType="begin"/>
+      </w:r>
+      <w:r>
+        <w:instrText xml:space="preserve"> ADDIN ZOTERO_ITEM CSL_CITATION {"citationID":"uRJFPjhr","properties":{"formattedCitation":"(Kassambara, 2023)","plainCitation":"(Kassambara, 2023)","noteIndex":0},"citationItems":[{"id":46,"uris":["http://zotero.org/users/11930833/items/MVEXNAG4"],"itemData":{"id":46,"type":"software","title":"ggpubr: 'ggplot2' Based Publication Ready Plots","URL":"https://CRAN.R-project.org/package=ggpubr","version":"R package version 0.6.0","author":[{"family":"Kassambara","given":"Alboukadel"}],"issued":{"date-parts":[["2023"]]}}}],"schema":"https://github.com/citation-style-language/schema/raw/master/csl-citation.json"} </w:instrText>
+      </w:r>
+      <w:r>
+        <w:rPr>
+          <w:lang w:val="nl-NL"/>
+        </w:rPr>
+        <w:fldChar w:fldCharType="separate"/>
+      </w:r>
+      <w:r>
+        <w:rPr>
+          <w:noProof/>
+        </w:rPr>
+        <w:t>(Kassambara, 2023)</w:t>
+      </w:r>
+      <w:r>
+        <w:rPr>
+          <w:lang w:val="nl-NL"/>
+        </w:rPr>
+        <w:fldChar w:fldCharType="end"/>
+      </w:r>
+      <w:r>
+        <w:t xml:space="preserve"> and</w:t>
+      </w:r>
+      <w:r>
+        <w:rPr>
+          <w:i/>
+          <w:iCs/>
+        </w:rPr>
+        <w:t xml:space="preserve"> </w:t>
+      </w:r>
+      <w:proofErr w:type="spellStart"/>
+      <w:r>
+        <w:rPr>
+          <w:i/>
+          <w:iCs/>
+        </w:rPr>
+        <w:t>gridExtra</w:t>
+      </w:r>
+      <w:proofErr w:type="spellEnd"/>
+      <w:r>
+        <w:rPr>
+          <w:i/>
+          <w:iCs/>
+        </w:rPr>
+        <w:t xml:space="preserve"> </w:t>
+      </w:r>
+      <w:r>
+        <w:rPr>
+          <w:lang w:val="nl-NL"/>
+        </w:rPr>
+        <w:fldChar w:fldCharType="begin"/>
+      </w:r>
+      <w:r>
+        <w:instrText xml:space="preserve"> ADDIN ZOTERO_ITEM CSL_CITATION {"citationID":"RxMcv1Nn","properties":{"formattedCitation":"(Auguie, 2017)","plainCitation":"(Auguie, 2017)","noteIndex":0},"citationItems":[{"id":48,"uris":["http://zotero.org/users/11930833/items/6LIJNIYS"],"itemData":{"id":48,"type":"software","title":"gridExtra: Miscellaneous Functions for \"Grid\" Graphics","URL":"https://CRAN.R-project.org/package=gridExtra","version":"R package version 2.3","author":[{"family":"Auguie","given":"Baptiste"}],"issued":{"date-parts":[["2017"]]}}}],"schema":"https://github.com/citation-style-language/schema/raw/master/csl-citation.json"} </w:instrText>
+      </w:r>
+      <w:r>
+        <w:rPr>
+          <w:lang w:val="nl-NL"/>
+        </w:rPr>
+        <w:fldChar w:fldCharType="separate"/>
+      </w:r>
+      <w:r>
+        <w:rPr>
+          <w:noProof/>
+        </w:rPr>
+        <w:t>(Auguie, 2017)</w:t>
+      </w:r>
+      <w:r>
+        <w:rPr>
+          <w:lang w:val="nl-NL"/>
+        </w:rPr>
+        <w:fldChar w:fldCharType="end"/>
+      </w:r>
+      <w:r>
+        <w:rPr>
+          <w:i/>
+          <w:iCs/>
+        </w:rPr>
+        <w:t xml:space="preserve">. </w:t>
+      </w:r>
+    </w:p>
+    <w:p>
+      <w:pPr>
+        <w:jc w:val="both"/>
+      </w:pPr>
+      <w:r>
+        <w:lastRenderedPageBreak/>
+        <w:tab/>
+      </w:r>
+      <w:r>
+        <w:t xml:space="preserve">All simulations were run until time step </w:t>
+      </w:r>
+      <w:r>
+        <w:rPr>
+          <w:i/>
+          <w:iCs/>
+        </w:rPr>
+        <w:t>t</w:t>
+      </w:r>
+      <w:r>
+        <w:rPr>
+          <w:i/>
+          <w:iCs/>
+          <w:vertAlign w:val="subscript"/>
+        </w:rPr>
+        <w:t>end</w:t>
+      </w:r>
+      <w:r>
+        <w:t xml:space="preserve">. At this point, the simulations had reached an evolutionary </w:t>
+      </w:r>
+      <w:r>
+        <w:t xml:space="preserve">(quasi) </w:t>
+      </w:r>
+      <w:r>
+        <w:t>equilibrium, where mean trait values no longer changed systematically.</w:t>
+      </w:r>
+      <w:r>
+        <w:t xml:space="preserve"> In order to estimate the evolved relation between offspring lifespan and parental age we gather data upon </w:t>
+      </w:r>
+      <w:r>
+        <w:t>reaching the end of the time simulation</w:t>
+      </w:r>
+      <w:r>
+        <w:t>. First,</w:t>
+      </w:r>
+      <w:r>
+        <w:t xml:space="preserve"> the cross-sectional data was gathered by having the final population make </w:t>
+      </w:r>
+      <w:r>
+        <w:t>ten</w:t>
+      </w:r>
+      <w:r>
+        <w:t xml:space="preserve"> offspring per female</w:t>
+      </w:r>
+      <w:r>
+        <w:t>.</w:t>
+      </w:r>
+      <w:r>
+        <w:t xml:space="preserve"> We simulate the generated offspring until all of them have died, the ages at death are then recorded. Next, we collect the longitudinal offspring lifespan over parental age, we let the final population reproduce at the end of the simulation. The offspring become the new population. We then simulate this population and record the age at which they themselves produce offspring and the lifespans that this offspring had.</w:t>
+      </w:r>
+      <w:r>
+        <w:t xml:space="preserve"> </w:t>
+      </w:r>
+    </w:p>
+    <w:p>
+      <w:pPr>
+        <w:jc w:val="both"/>
+      </w:pPr>
+      <w:r>
+        <w:tab/>
+        <w:t xml:space="preserve">For all scenarios and combinations, we run ten replicates and gather both the cross-sectional as the longitudinal data. For every run we fit a model. </w:t>
+      </w:r>
+      <w:r>
+        <w:t xml:space="preserve">We use generalized additive models to model the relationship between offspring lifespan and parental age for both the cross-sectional data as for the longitudinal data. </w:t>
+      </w:r>
+      <w:r>
+        <w:t xml:space="preserve">Generalized additive models are used to model smooth relationships between the </w:t>
+      </w:r>
+      <w:r>
+        <w:t>explanatory</w:t>
+      </w:r>
+      <w:r>
+        <w:t xml:space="preserve"> and</w:t>
+      </w:r>
+      <w:r>
+        <w:t xml:space="preserve"> the</w:t>
+      </w:r>
+      <w:r>
+        <w:t xml:space="preserve"> </w:t>
+      </w:r>
+      <w:r>
+        <w:t>response</w:t>
+      </w:r>
+      <w:r>
+        <w:t xml:space="preserve"> variable</w:t>
+      </w:r>
+      <w:r>
+        <w:t xml:space="preserve"> </w:t>
+      </w:r>
+      <w:r>
+        <w:t xml:space="preserve">while taking non-linear relationships into account as well as interactions among variables </w:t>
+      </w:r>
+      <w:r>
+        <w:fldChar w:fldCharType="begin"/>
+      </w:r>
+      <w:r>
+        <w:instrText xml:space="preserve"> ADDIN ZOTERO_ITEM CSL_CITATION {"citationID":"T7KtsvrO","properties":{"formattedCitation":"(Pedersen et al., 2019)","plainCitation":"(Pedersen et al., 2019)","noteIndex":0},"citationItems":[{"id":50,"uris":["http://zotero.org/users/11930833/items/RMMYA6EW"],"itemData":{"id":50,"type":"article-journal","container-title":"PeerJ","ISSN":"2167-8359","journalAbbreviation":"PeerJ","note":"publisher: PeerJ Inc.","page":"e6876","title":"Hierarchical generalized additive models in ecology: an introduction with mgcv","volume":"7","author":[{"family":"Pedersen","given":"Eric J"},{"family":"Miller","given":"David L"},{"family":"Simpson","given":"Gavin L"},{"family":"Ross","given":"Noam"}],"issued":{"date-parts":[["2019"]]}}}],"schema":"https://github.com/citation-style-language/schema/raw/master/csl-citation.json"} </w:instrText>
+      </w:r>
+      <w:r>
+        <w:fldChar w:fldCharType="separate"/>
+      </w:r>
+      <w:r>
+        <w:rPr>
+          <w:noProof/>
+        </w:rPr>
+        <w:t>(Pedersen et al., 2019)</w:t>
+      </w:r>
+      <w:r>
+        <w:fldChar w:fldCharType="end"/>
+      </w:r>
+      <w:r>
+        <w:t xml:space="preserve">. </w:t>
+      </w:r>
+      <w:r>
+        <w:t xml:space="preserve">For the longitudinal data sets, we first subset the data by choosing parents who have produced offspring at a minimum </w:t>
+      </w:r>
+      <w:r>
+        <w:t>of six different ages,</w:t>
+      </w:r>
+      <w:r>
+        <w:t xml:space="preserve"> </w:t>
+      </w:r>
+      <w:r>
+        <w:t>of this group</w:t>
+      </w:r>
+      <w:r>
+        <w:t>,</w:t>
+      </w:r>
+      <w:r>
+        <w:t xml:space="preserve"> </w:t>
+      </w:r>
+      <w:r>
+        <w:t>we randomly sample a hundred parents</w:t>
+      </w:r>
+      <w:r>
+        <w:t>. Up next, we normalize the offspring</w:t>
+      </w:r>
+      <w:r>
+        <w:t>’</w:t>
+      </w:r>
+      <w:r>
+        <w:t>s</w:t>
+      </w:r>
+      <w:r>
+        <w:t xml:space="preserve"> ages at death to range between 0.0 and 1.0 and then logit transform them.</w:t>
+      </w:r>
+      <w:r>
+        <w:t xml:space="preserve"> These values become the response variable in the model equation. </w:t>
+      </w:r>
+      <w:r>
+        <w:t>We model the response variable as a function of two smooth terms related to maternal age. The first is a smooth function for maternal ag</w:t>
+      </w:r>
+      <w:r>
+        <w:t>e</w:t>
+      </w:r>
+      <w:r>
+        <w:t xml:space="preserve">. The second smooth function we apply additional smoothing to maternal age by </w:t>
+      </w:r>
+      <w:r>
+        <w:t>including</w:t>
+      </w:r>
+      <w:r>
+        <w:t xml:space="preserve"> the </w:t>
+      </w:r>
+      <w:r>
+        <w:t>effect</w:t>
+      </w:r>
+      <w:r>
+        <w:t xml:space="preserve"> of the identifier ID, to model the </w:t>
+      </w:r>
+      <w:r>
+        <w:t xml:space="preserve">longitudinal </w:t>
+      </w:r>
+      <w:r>
+        <w:t>individual-specific effect</w:t>
+      </w:r>
+      <w:r>
+        <w:t>s</w:t>
+      </w:r>
+      <w:r>
+        <w:t xml:space="preserve">. We do so by </w:t>
+      </w:r>
+      <w:r>
+        <w:t>fit</w:t>
+      </w:r>
+      <w:r>
+        <w:t>ting</w:t>
+      </w:r>
+      <w:r>
+        <w:t xml:space="preserve"> a spline for every maternal ID</w:t>
+      </w:r>
+      <w:r>
+        <w:t xml:space="preserve"> by setting the smoothing basis to ‘fs’. </w:t>
+      </w:r>
+      <w:r>
+        <w:t>We set the smoothing parameter estimation to Restricted Maximum Likelihood (REML)</w:t>
+      </w:r>
+      <w:r>
+        <w:t xml:space="preserve">, which </w:t>
+      </w:r>
+      <w:proofErr w:type="gramStart"/>
+      <w:r>
+        <w:t>takes into account</w:t>
+      </w:r>
+      <w:proofErr w:type="gramEnd"/>
+      <w:r>
+        <w:t xml:space="preserve"> both the fixed effects as the random effects in the model. For the cross-sectional analysis </w:t>
+      </w:r>
+      <w:r>
+        <w:t>we first subset the data as well, in this case only by sampling a hundred random parents. The offspring’</w:t>
+      </w:r>
+      <w:r>
+        <w:t>s</w:t>
+      </w:r>
+      <w:r>
+        <w:t xml:space="preserve"> ages at death are normalized and logit transformed and are used as the response variable in the model. In this case the response variable is modelled only as a function of the maternal age smooth </w:t>
+      </w:r>
+      <w:r>
+        <w:t>function since</w:t>
+      </w:r>
+      <w:r>
+        <w:t xml:space="preserve"> we do not have individual-specific </w:t>
+      </w:r>
+      <w:r>
+        <w:t>effects in the cross-sectional analysis.</w:t>
+      </w:r>
+      <w:r>
+        <w:t xml:space="preserve"> The smoothing parameter estimation is set to Restricted Maximum Likelihood (REML) as well. </w:t>
+      </w:r>
+      <w:r>
+        <w:t xml:space="preserve"> </w:t>
+      </w:r>
+      <w:r>
+        <w:t xml:space="preserve">Up next, we determine </w:t>
+      </w:r>
+      <w:r>
+        <w:t xml:space="preserve">per scenario </w:t>
+      </w:r>
+      <w:r>
+        <w:t>the 95</w:t>
+      </w:r>
+      <w:r>
+        <w:rPr>
+          <w:vertAlign w:val="superscript"/>
+        </w:rPr>
+        <w:t>th</w:t>
+      </w:r>
+      <w:r>
+        <w:t xml:space="preserve"> percentile o</w:t>
+      </w:r>
+      <w:r>
+        <w:t>f</w:t>
+      </w:r>
+      <w:r>
+        <w:t xml:space="preserve"> the maternal age</w:t>
+      </w:r>
+      <w:r>
+        <w:t xml:space="preserve"> over all replicates</w:t>
+      </w:r>
+      <w:r>
+        <w:t xml:space="preserve">, </w:t>
+      </w:r>
+      <w:r>
+        <w:t xml:space="preserve">so the maternal age class that contains 95% of the data. </w:t>
+      </w:r>
+      <w:r>
+        <w:t xml:space="preserve">We make a new data set from maternal age of 0 to the percentile age class. </w:t>
+      </w:r>
+      <w:r>
+        <w:t xml:space="preserve">Once the models are fitted to the data, we use it to predict the offspring lifespan over parental age using this new data set. </w:t>
+      </w:r>
+      <w:r>
+        <w:t>We do so for every replicate, t</w:t>
+      </w:r>
+      <w:r>
+        <w:t xml:space="preserve">he expected values are averaged, the minimum and maximum is recorded as well. The mean is represented as the expected lifespan and the minimum and maximum serve as confidence intervals. </w:t>
+      </w:r>
+      <w:r>
+        <w:rPr>
+          <w:i/>
+          <w:iCs/>
+        </w:rPr>
+        <w:br w:type="page"/>
+      </w:r>
+    </w:p>
+    <w:p>
+      <w:pPr>
+        <w:rPr>
+          <w:i/>
+          <w:iCs/>
+          <w:sz w:val="28"/>
+          <w:szCs w:val="28"/>
+        </w:rPr>
+      </w:pPr>
+      <w:r>
+        <w:rPr>
+          <w:i/>
+          <w:iCs/>
+          <w:sz w:val="28"/>
+          <w:szCs w:val="28"/>
+        </w:rPr>
+        <w:lastRenderedPageBreak/>
+        <w:t xml:space="preserve">Results </w:t>
+      </w:r>
+    </w:p>
+    <w:p>
+      <w:pPr>
+        <w:rPr>
+          <w:i/>
+          <w:iCs/>
+          <w:sz w:val="28"/>
+          <w:szCs w:val="28"/>
+        </w:rPr>
       </w:pPr>
     </w:p>
     <w:p>
@@ -5171,41 +5826,38 @@
           <w:bCs/>
         </w:rPr>
       </w:pPr>
-    </w:p>
-    <w:p>
-      <w:pPr>
-        <w:jc w:val="both"/>
-        <w:rPr>
-          <w:rFonts w:eastAsiaTheme="minorEastAsia"/>
-        </w:rPr>
-      </w:pPr>
       <w:r>
         <w:rPr>
           <w:b/>
           <w:bCs/>
         </w:rPr>
-        <w:t xml:space="preserve">Model analysis and statistics </w:t>
+        <w:t xml:space="preserve">Meta-analysis </w:t>
       </w:r>
     </w:p>
     <w:p>
       <w:pPr>
         <w:jc w:val="both"/>
-        <w:rPr>
-          <w:i/>
-          <w:iCs/>
-        </w:rPr>
-      </w:pPr>
-      <w:r>
-        <w:t xml:space="preserve">The model is implemented using C++ and compiled with g++ 8.5.0. </w:t>
-      </w:r>
-      <w:r>
-        <w:t xml:space="preserve">The model analysis and statistics were performed using R 4.2.2 </w:t>
+      </w:pPr>
+      <w:proofErr w:type="spellStart"/>
+      <w:r>
+        <w:t>Ivimey</w:t>
+      </w:r>
+      <w:proofErr w:type="spellEnd"/>
+      <w:r>
+        <w:t xml:space="preserve">-Cook </w:t>
+      </w:r>
+      <w:r>
+        <w:rPr>
+          <w:i/>
+          <w:iCs/>
+        </w:rPr>
+        <w:t xml:space="preserve">et al </w:t>
       </w:r>
       <w:r>
         <w:fldChar w:fldCharType="begin"/>
       </w:r>
       <w:r>
-        <w:instrText xml:space="preserve"> ADDIN ZOTERO_ITEM CSL_CITATION {"citationID":"3LKqQac4","properties":{"formattedCitation":"(R Core Team, 2022)","plainCitation":"(R Core Team, 2022)","noteIndex":0},"citationItems":[{"id":49,"uris":["http://zotero.org/users/11930833/items/7K83AV5G"],"itemData":{"id":49,"type":"software","event-place":"Vienna, Austria","publisher":"R Foundation for Statistical Computing","publisher-place":"Vienna, Austria","title":"R: A Language and Environment for Statistical Computing","URL":"https://www.R-project.org/","author":[{"family":"R Core Team","given":""}],"issued":{"date-parts":[["2022"]]}}}],"schema":"https://github.com/citation-style-language/schema/raw/master/csl-citation.json"} </w:instrText>
+        <w:instrText xml:space="preserve"> ADDIN ZOTERO_ITEM CSL_CITATION {"citationID":"Vb8Ra5kh","properties":{"formattedCitation":"(2022)","plainCitation":"(2022)","noteIndex":0},"citationItems":[{"id":17,"uris":["http://zotero.org/users/11930833/items/IPCZIZ6N"],"itemData":{"id":17,"type":"article-journal","abstract":"Maternal senescence is a reduction in individual performance associated with an increase in its mother’s age at conception. When manifested on adult lifespan, this is known as the ‘Lansing Effect’. Single-species studies report both maternal age-related increases and decreases in adult lifespan, but no comprehensive review of the literature has yet determined if the Lansing Effect is a widespread phenomenon. To address this knowledge gap, we performed a meta-analysis of maternal aging rates taken from all available published studies. We recovered 74 estimates from 20 studies representing 14 species. All studies taken together suggest a propensity for a Lansing Effect with an estimated average effect of maternal age on adult lifespan of between -22% to -17% (the lifespan response to an increase in maternal age expressed in the same time units), depending upon our specific choice of model. We failed to find a significant effect of animal class or insect order, but given the oversampling of insect species in the published literature and the paucity of vertebrate studies, we infer that only rotifers and insects demonstrate a tendency for expressing the phenomenon.Competing Interest StatementThe authors have declared no competing interest.","container-title":"bioRxiv","DOI":"10.1101/2022.04.27.489689","page":"2022.04.27.489689","title":"The distribution of the Lansing Effect across animal species","author":[{"literal":"Edward Ivimey-Cook"},{"literal":"Sarema Shorr"},{"literal":"Jacob Moorad"}],"issued":{"date-parts":[["2022",1,1]]}},"label":"page","suppress-author":true}],"schema":"https://github.com/citation-style-language/schema/raw/master/csl-citation.json"} </w:instrText>
       </w:r>
       <w:r>
         <w:fldChar w:fldCharType="separate"/>
@@ -5214,601 +5866,24 @@
         <w:rPr>
           <w:noProof/>
         </w:rPr>
-        <w:t>(R Core Team, 2022)</w:t>
+        <w:t>(2022)</w:t>
       </w:r>
       <w:r>
         <w:fldChar w:fldCharType="end"/>
       </w:r>
       <w:r>
-        <w:t xml:space="preserve">. The packages used for the </w:t>
-      </w:r>
-      <w:r>
-        <w:lastRenderedPageBreak/>
-        <w:t xml:space="preserve">analysis are </w:t>
-      </w:r>
-      <w:proofErr w:type="spellStart"/>
-      <w:r>
-        <w:rPr>
-          <w:i/>
-          <w:iCs/>
-        </w:rPr>
-        <w:t>tidyverse</w:t>
-      </w:r>
-      <w:proofErr w:type="spellEnd"/>
-      <w:r>
-        <w:rPr>
-          <w:i/>
-          <w:iCs/>
-        </w:rPr>
-        <w:t xml:space="preserve"> </w:t>
-      </w:r>
-      <w:r>
-        <w:fldChar w:fldCharType="begin"/>
-      </w:r>
-      <w:r>
-        <w:instrText xml:space="preserve"> ADDIN ZOTERO_ITEM CSL_CITATION {"citatio</w:instrText>
-      </w:r>
-      <w:r>
-        <w:instrText>nID":"EOv34Cjn","properties":{"formattedCitation":"(Wickham et al., 2019)","plainCitation":"(Wickham et al., 2019)","noteIndex":0},"citationItems":[{"id":43,"uris":["http://zotero.org/users/11930833/items/4FPYITT7"],"itemData":{"id":43,"type":"article-journal","container-title":"J. Open Source Softw.","DOI":"10.21105/joss.01686","ISSN":"2475-9066","issue":"43","note":"publisher: The Open Journal","page":"1686","title":"Welcome to the tidyverse","volume":"4","author":[{"family":"Wickham","given":"Hadley"},{"family":"Averick","given":"Mara"},{"family":"Bryan","given":"Jennifer"},{"family":"Chang","given":"Winston"},{"family":"McGowan","given":"Lucy"},{"family":"François","given":"Romain"},{"family":"</w:instrText>
-      </w:r>
-      <w:r>
-        <w:rPr>
-          <w:lang w:val="nl-NL"/>
-        </w:rPr>
-        <w:instrText xml:space="preserve">Grolemund","given":"Garrett"},{"family":"Hayes","given":"Alex"},{"family":"Henry","given":"Lionel"},{"family":"Hester","given":"Jim"},{"family":"Kuhn","given":"Max"},{"family":"Pedersen","given":"Thomas"},{"family":"Miller","given":"Evan"},{"family":"Bache","given":"Stephan"},{"family":"Müller","given":"Kirill"},{"family":"Ooms","given":"Jeroen"},{"family":"Robinson","given":"David"},{"family":"Seidel","given":"Dana"},{"family":"Spinu","given":"Vitalie"},{"family":"Takahashi","given":"Kohske"},{"family":"Vaughan","given":"Davis"},{"family":"Wilke","given":"Claus"},{"family":"Woo","given":"Kara"},{"family":"Yutani","given":"Hiroaki"}],"issued":{"date-parts":[["2019",11,21]]}}}],"schema":"https://github.com/citation-style-language/schema/raw/master/csl-citation.json"} </w:instrText>
-      </w:r>
-      <w:r>
-        <w:fldChar w:fldCharType="separate"/>
-      </w:r>
-      <w:r>
-        <w:rPr>
-          <w:noProof/>
-          <w:lang w:val="nl-NL"/>
-        </w:rPr>
-        <w:t>(Wickham et al., 2019)</w:t>
-      </w:r>
-      <w:r>
-        <w:fldChar w:fldCharType="end"/>
-      </w:r>
-      <w:r>
-        <w:rPr>
-          <w:i/>
-          <w:iCs/>
-          <w:lang w:val="nl-NL"/>
-        </w:rPr>
-        <w:t xml:space="preserve">; </w:t>
-      </w:r>
-      <w:proofErr w:type="spellStart"/>
-      <w:r>
-        <w:rPr>
-          <w:i/>
-          <w:iCs/>
-          <w:lang w:val="nl-NL"/>
-        </w:rPr>
-        <w:t>mgcv</w:t>
-      </w:r>
-      <w:proofErr w:type="spellEnd"/>
-      <w:r>
-        <w:rPr>
-          <w:i/>
-          <w:iCs/>
-          <w:lang w:val="nl-NL"/>
-        </w:rPr>
-        <w:t xml:space="preserve"> </w:t>
-      </w:r>
-      <w:r>
-        <w:fldChar w:fldCharType="begin"/>
-      </w:r>
-      <w:r>
-        <w:rPr>
-          <w:lang w:val="nl-NL"/>
-        </w:rPr>
-        <w:instrText xml:space="preserve"> ADDIN ZOTERO_ITEM CSL_CITATION {"citationID":"c6Z4Cm52","properties":{"formattedCitation":"(Wood, 2011)","plainCitation":"(Wood, 2011)","noteIndex":0},"citationItems":[{"id":44,"uris":["http://zotero.org/users/11930833/items/ZX4YWEFE"],"itemData":{"id":44,"type":"article-journal","container-title":"Journal of the Royal Statistical Society (B)","issue":"1","page":"3-36","title":"Fast stable restricted maximum likelihood and marginal likelihood estimation of semiparametric generalized linear models","volume":"73","author":[{"family":"Wood","given":"S</w:instrText>
-      </w:r>
-      <w:r>
-        <w:rPr>
-          <w:lang w:val="nl-NL"/>
-        </w:rPr>
-        <w:instrText xml:space="preserve"> N"}],"issued":{"date-parts":[["2011"]]}}}],"schema":"https://github.com/citation-style-language/schema/raw/master/csl-citation.json"} </w:instrText>
-      </w:r>
-      <w:r>
-        <w:fldChar w:fldCharType="separate"/>
-      </w:r>
-      <w:r>
-        <w:rPr>
-          <w:noProof/>
-          <w:lang w:val="nl-NL"/>
-        </w:rPr>
-        <w:t>(Wood, 2011)</w:t>
-      </w:r>
-      <w:r>
-        <w:fldChar w:fldCharType="end"/>
-      </w:r>
-      <w:r>
-        <w:rPr>
-          <w:i/>
-          <w:iCs/>
-          <w:lang w:val="nl-NL"/>
-        </w:rPr>
-        <w:t xml:space="preserve">; </w:t>
-      </w:r>
-      <w:proofErr w:type="spellStart"/>
-      <w:r>
-        <w:rPr>
-          <w:i/>
-          <w:iCs/>
-          <w:lang w:val="nl-NL"/>
-        </w:rPr>
-        <w:t>cowplot</w:t>
-      </w:r>
-      <w:proofErr w:type="spellEnd"/>
-      <w:r>
-        <w:rPr>
-          <w:i/>
-          <w:iCs/>
-          <w:lang w:val="nl-NL"/>
-        </w:rPr>
-        <w:t xml:space="preserve"> </w:t>
-      </w:r>
-      <w:r>
-        <w:fldChar w:fldCharType="begin"/>
-      </w:r>
-      <w:r>
-        <w:rPr>
-          <w:lang w:val="nl-NL"/>
-        </w:rPr>
-        <w:instrText xml:space="preserve"> ADDIN ZOTERO_ITEM CSL_CITATION {"citationID":"cFa9sCqv","properties":{"formattedCitation":"(Wilke, 2020)","plainCitation":"(Wilke, 2020)","noteIndex":0},"citationItems":[{"id":41,"uris":["http://zotero.org/users/11930833/items/VNRW6F5V"],"itemData":{"id":41,"type":"software","title":"cowplot: Streamlined Plot Theme and Plot Annotations for 'ggplot2'","URL":"https://CRAN.R-project.org/package=cowplot","version":"R package</w:instrText>
-      </w:r>
-      <w:r>
-        <w:instrText xml:space="preserve"> version 1.1.1","author":[{"family":"Wilke","given":"Claus O."}],"issued":{"date-parts":[["2020"]]}}}],"schema":"https://github.com/citation-style-language/schema/raw/master/csl-citation.json"} </w:instrText>
-      </w:r>
-      <w:r>
-        <w:fldChar w:fldCharType="separate"/>
-      </w:r>
-      <w:r>
-        <w:rPr>
-          <w:noProof/>
-        </w:rPr>
-        <w:t>(Wilke, 2020)</w:t>
-      </w:r>
-      <w:r>
-        <w:fldChar w:fldCharType="end"/>
-      </w:r>
-      <w:r>
-        <w:rPr>
-          <w:i/>
-          <w:iCs/>
-        </w:rPr>
-        <w:t xml:space="preserve">; </w:t>
-      </w:r>
-      <w:proofErr w:type="spellStart"/>
-      <w:r>
-        <w:rPr>
-          <w:i/>
-          <w:iCs/>
-        </w:rPr>
-        <w:t>MetBrewer</w:t>
-      </w:r>
-      <w:proofErr w:type="spellEnd"/>
-      <w:r>
-        <w:rPr>
-          <w:i/>
-          <w:iCs/>
-        </w:rPr>
-        <w:t xml:space="preserve"> </w:t>
-      </w:r>
-      <w:r>
-        <w:fldChar w:fldCharType="begin"/>
-      </w:r>
-      <w:r>
-        <w:instrText xml:space="preserve"> ADDIN ZOTERO_ITEM CSL_CITATION {"citationID":"qGV36HaS","properties":{"formattedCitation":"(Blake, 2022)","plainCitation":"(Blake, 2022)","noteIndex":0},"citationItems":[{"id":45,"uris":["http://zotero.org/users/11930833/items/MMIAX6P6"],"itemData":{"id":45,"type":"software","title":"MetBrewer: Color Palettes Inspired by Works at the Metropolitan Museum of Art","URL":"https://CRAN.R-project.org/package=MetBrewer","version":"R package version 0.2.0","author":[{"family":"Blake","given":"Robert Mills"}],"issued":{"date-parts":[["2022"]]}}}],"schema":"https://github.com/citation-style-language/schema/raw/master/csl-citation.json"} </w:instrText>
-      </w:r>
-      <w:r>
-        <w:fldChar w:fldCharType="separate"/>
-      </w:r>
-      <w:r>
-        <w:rPr>
-          <w:noProof/>
-        </w:rPr>
-        <w:t>(Blake, 2022)</w:t>
-      </w:r>
-      <w:r>
-        <w:fldChar w:fldCharType="end"/>
-      </w:r>
-      <w:r>
-        <w:rPr>
-          <w:i/>
-          <w:iCs/>
-        </w:rPr>
-        <w:t xml:space="preserve">; </w:t>
-      </w:r>
-      <w:proofErr w:type="spellStart"/>
-      <w:r>
-        <w:rPr>
-          <w:i/>
-          <w:iCs/>
-        </w:rPr>
-        <w:t>ggpubr</w:t>
-      </w:r>
-      <w:proofErr w:type="spellEnd"/>
-      <w:r>
-        <w:rPr>
-          <w:i/>
-          <w:iCs/>
-        </w:rPr>
-        <w:t xml:space="preserve"> </w:t>
-      </w:r>
-      <w:r>
-        <w:rPr>
-          <w:lang w:val="nl-NL"/>
-        </w:rPr>
-        <w:fldChar w:fldCharType="begin"/>
-      </w:r>
-      <w:r>
-        <w:instrText xml:space="preserve"> ADDIN ZOTERO_ITEM CSL_CITATION {"citationID":"uRJFPjhr","properties":{"formattedCitation":"(Kassambara, 2023)","plainCitation":"(Kassambara, 2023)","noteIndex":0},"citationItems":[{"id":46,"uris":["http://zotero.org/users/11930833/items/MVEXNAG4"],"itemData":{"id":46,"type":"software","title":"ggpubr: 'ggplot2' Based Publication Ready Plots","URL":"https://CRAN.R-project.org/package=ggpubr","version":"R package version 0.6.0","author":[{"family":"Kassambara","given":"Alboukadel"}],"issued":{"date-parts":[["2023"]]}}}],"schema":"https://github.com/citation-style-language/schema/raw/master/csl-citation.json"} </w:instrText>
-      </w:r>
-      <w:r>
-        <w:rPr>
-          <w:lang w:val="nl-NL"/>
-        </w:rPr>
-        <w:fldChar w:fldCharType="separate"/>
-      </w:r>
-      <w:r>
-        <w:rPr>
-          <w:noProof/>
-        </w:rPr>
-        <w:t>(Kassambara, 2023)</w:t>
-      </w:r>
-      <w:r>
-        <w:rPr>
-          <w:lang w:val="nl-NL"/>
-        </w:rPr>
-        <w:fldChar w:fldCharType="end"/>
-      </w:r>
-      <w:r>
-        <w:t xml:space="preserve"> and</w:t>
-      </w:r>
-      <w:r>
-        <w:rPr>
-          <w:i/>
-          <w:iCs/>
-        </w:rPr>
-        <w:t xml:space="preserve"> </w:t>
-      </w:r>
-      <w:proofErr w:type="spellStart"/>
-      <w:r>
-        <w:rPr>
-          <w:i/>
-          <w:iCs/>
-        </w:rPr>
-        <w:t>gridExtra</w:t>
-      </w:r>
-      <w:proofErr w:type="spellEnd"/>
-      <w:r>
-        <w:rPr>
-          <w:i/>
-          <w:iCs/>
-        </w:rPr>
-        <w:t xml:space="preserve"> </w:t>
-      </w:r>
-      <w:r>
-        <w:rPr>
-          <w:lang w:val="nl-NL"/>
-        </w:rPr>
-        <w:fldChar w:fldCharType="begin"/>
-      </w:r>
-      <w:r>
-        <w:instrText xml:space="preserve"> ADDIN ZOTERO_ITEM CSL_CITATION {"citationID":"RxMcv1Nn","properties":{"formattedCitation":"(Auguie, 2017)","plainCitation":"(Auguie, 2017)","noteIndex":0},"citationItems":[{"id":48,"uris":["http://zotero.org/users/11930833/items/6LIJNIYS"],"itemData":{"id":48,"type":"software","title":"gridExtra: Miscellaneous Functions for \"Grid\" Graphics","URL":"https://CRAN.R-project.org/package=gridExtra","version":"R package version 2.3","author":[{"family":"Auguie","given":"Baptiste"}],"issued":{"date-parts":[["2017"]]}}}],"schema":"https://github.com/citation-style-language/schema/raw/master/csl-citation.json"} </w:instrText>
-      </w:r>
-      <w:r>
-        <w:rPr>
-          <w:lang w:val="nl-NL"/>
-        </w:rPr>
-        <w:fldChar w:fldCharType="separate"/>
-      </w:r>
-      <w:r>
-        <w:rPr>
-          <w:noProof/>
-        </w:rPr>
-        <w:t>(Auguie, 2017)</w:t>
-      </w:r>
-      <w:r>
-        <w:rPr>
-          <w:lang w:val="nl-NL"/>
-        </w:rPr>
-        <w:fldChar w:fldCharType="end"/>
-      </w:r>
-      <w:r>
-        <w:rPr>
-          <w:i/>
-          <w:iCs/>
-        </w:rPr>
-        <w:t xml:space="preserve">. </w:t>
-      </w:r>
-    </w:p>
-    <w:p>
-      <w:pPr>
-        <w:jc w:val="both"/>
-      </w:pPr>
-      <w:r>
-        <w:tab/>
-      </w:r>
-      <w:r>
-        <w:t xml:space="preserve">All simulations were run until time step </w:t>
-      </w:r>
-      <w:r>
-        <w:rPr>
-          <w:i/>
-          <w:iCs/>
-        </w:rPr>
-        <w:t>t</w:t>
-      </w:r>
-      <w:r>
-        <w:rPr>
-          <w:i/>
-          <w:iCs/>
-          <w:vertAlign w:val="subscript"/>
-        </w:rPr>
-        <w:t>end</w:t>
-      </w:r>
-      <w:r>
-        <w:t xml:space="preserve">. At this point, the simulations had reached an evolutionary </w:t>
-      </w:r>
-      <w:r>
-        <w:t xml:space="preserve">(quasi) </w:t>
-      </w:r>
-      <w:r>
-        <w:t>equilibrium, where mean trait values no longer changed systematically.</w:t>
-      </w:r>
-      <w:r>
-        <w:t xml:space="preserve"> In order to estimate the evolved relation between offspring lifespan and parental age we gather data upon </w:t>
-      </w:r>
-      <w:r>
-        <w:t>reaching the end of the time simulation</w:t>
-      </w:r>
-      <w:r>
-        <w:t>. First,</w:t>
-      </w:r>
-      <w:r>
-        <w:t xml:space="preserve"> the cross-sectional data was gathered by having the final population make </w:t>
-      </w:r>
-      <w:r>
-        <w:t>ten</w:t>
-      </w:r>
-      <w:r>
-        <w:t xml:space="preserve"> offspring per female</w:t>
-      </w:r>
-      <w:r>
-        <w:t>.</w:t>
-      </w:r>
-      <w:r>
-        <w:t xml:space="preserve"> We simulate the generated offspring until all of them have died, the ages at death are then recorded. Next, we collect the longitudinal offspring lifespan over parental age, we let the final population reproduce at the end of the simulation. The offspring become the new population. We then simulate this population and record the age at which they themselves produce offspring and the lifespans that this offspring had.</w:t>
-      </w:r>
-      <w:r>
-        <w:t xml:space="preserve"> </w:t>
-      </w:r>
-      <w:r>
-        <w:t xml:space="preserve">We use generalized additive models to model the relationship between offspring lifespan and parental age for both the cross-sectional data as for the longitudinal data. </w:t>
-      </w:r>
-      <w:r>
-        <w:t xml:space="preserve">Generalized additive models are used to model smooth relationships between the </w:t>
-      </w:r>
-      <w:r>
-        <w:t>explanatory</w:t>
-      </w:r>
-      <w:r>
-        <w:t xml:space="preserve"> and</w:t>
-      </w:r>
-      <w:r>
-        <w:t xml:space="preserve"> the</w:t>
-      </w:r>
-      <w:r>
-        <w:t xml:space="preserve"> </w:t>
-      </w:r>
-      <w:r>
-        <w:t>response</w:t>
-      </w:r>
-      <w:r>
-        <w:t xml:space="preserve"> variable</w:t>
-      </w:r>
-      <w:r>
-        <w:t xml:space="preserve"> </w:t>
-      </w:r>
-      <w:r>
-        <w:t xml:space="preserve">while taking non-linear relationships into account as well as interactions among variables </w:t>
-      </w:r>
-      <w:r>
-        <w:fldChar w:fldCharType="begin"/>
-      </w:r>
-      <w:r>
-        <w:instrText xml:space="preserve"> ADDIN ZOTERO_ITEM CSL_CITATION {"citationID":"T7KtsvrO","properties":{"formattedCitation":"(Pedersen et al., 2019)","plainCitation":"(Pedersen et al., 2019)","noteIndex":0},"citationItems":[{"id":50,"uris":["http://zotero.org/users/11930833/items/RMMYA6EW"],"itemData":{"id":50,"type":"article-journal","container-title":"PeerJ","ISSN":"2167-8359","journalAbbreviation":"PeerJ","note":"publisher: PeerJ Inc.","page":"e6876","title":"Hierarchical generalized additive models in ecology: an introduction with mgcv","volume":"7","author":[{"family":"Pedersen","given":"Eric J"},{"family":"Miller","given":"David L"},{"family":"Simpson","given":"Gavin L"},{"family":"Ross","given":"Noam"}],"issued":{"date-parts":[["2019"]]}}}],"schema":"https://github.com/citation-style-language/schema/raw/master/csl-citation.json"} </w:instrText>
-      </w:r>
-      <w:r>
-        <w:fldChar w:fldCharType="separate"/>
-      </w:r>
-      <w:r>
-        <w:rPr>
-          <w:noProof/>
-        </w:rPr>
-        <w:t>(Pedersen et al., 2019)</w:t>
-      </w:r>
-      <w:r>
-        <w:fldChar w:fldCharType="end"/>
-      </w:r>
-      <w:r>
-        <w:t xml:space="preserve">. </w:t>
-      </w:r>
-      <w:r>
-        <w:t xml:space="preserve">Once the model is fitted to the data, we use it to predict the response variable for new data. Meaning, in our model to predict the offspring lifespan over parental age. </w:t>
-      </w:r>
-    </w:p>
-    <w:p>
-      <w:pPr>
-        <w:jc w:val="both"/>
-      </w:pPr>
-      <w:r>
-        <w:t xml:space="preserve">For all simulations we run ten replicates which will serve as confidence intervals. For every run a gam model is generated. The expected values are averaged, the minimum and maximum is recorded as well. The mean is represented as the expected lifespan and the minimum and maximum serve as confidence intervals. </w:t>
-      </w:r>
-    </w:p>
-    <w:p>
-      <w:pPr>
-        <w:jc w:val="both"/>
-      </w:pPr>
-    </w:p>
-    <w:p>
-      <w:pPr>
-        <w:jc w:val="both"/>
-      </w:pPr>
-    </w:p>
-    <w:p>
-      <w:pPr>
-        <w:jc w:val="both"/>
-      </w:pPr>
-      <w:r>
-        <w:t xml:space="preserve">How is the data obtained. What terms are in the model. </w:t>
-      </w:r>
-      <w:r>
-        <w:t xml:space="preserve">GAM. </w:t>
-      </w:r>
-      <w:r>
-        <w:t>Replicates for C</w:t>
-      </w:r>
-      <w:r>
-        <w:t>I</w:t>
-      </w:r>
-      <w:r>
-        <w:t>s. 95</w:t>
-      </w:r>
-      <w:r>
-        <w:rPr>
-          <w:vertAlign w:val="superscript"/>
-        </w:rPr>
-        <w:t>th</w:t>
-      </w:r>
-      <w:r>
-        <w:t xml:space="preserve"> percentile. </w:t>
-      </w:r>
-      <w:r>
-        <w:t>Difference between longitudinal and cross-sectional</w:t>
-      </w:r>
-      <w:r>
-        <w:t xml:space="preserve"> data obtainment. </w:t>
-      </w:r>
-      <w:r>
-        <w:t xml:space="preserve">How we obtain the plots and how we visualize them. </w:t>
-      </w:r>
-    </w:p>
-    <w:p>
-      <w:pPr>
-        <w:rPr>
-          <w:i/>
-          <w:iCs/>
-        </w:rPr>
-      </w:pPr>
-      <w:r>
-        <w:rPr>
-          <w:i/>
-          <w:iCs/>
-        </w:rPr>
-        <w:br w:type="page"/>
-      </w:r>
-    </w:p>
-    <w:p>
-      <w:pPr>
-        <w:rPr>
-          <w:i/>
-          <w:iCs/>
-          <w:sz w:val="28"/>
-          <w:szCs w:val="28"/>
-        </w:rPr>
-      </w:pPr>
-      <w:r>
-        <w:rPr>
-          <w:i/>
-          <w:iCs/>
-          <w:sz w:val="28"/>
-          <w:szCs w:val="28"/>
-        </w:rPr>
-        <w:lastRenderedPageBreak/>
-        <w:t xml:space="preserve">Results </w:t>
-      </w:r>
-    </w:p>
-    <w:p>
-      <w:pPr>
-        <w:rPr>
-          <w:i/>
-          <w:iCs/>
-          <w:sz w:val="28"/>
-          <w:szCs w:val="28"/>
-        </w:rPr>
-      </w:pPr>
-    </w:p>
-    <w:p>
-      <w:pPr>
-        <w:jc w:val="both"/>
-        <w:rPr>
-          <w:b/>
-          <w:bCs/>
-        </w:rPr>
-      </w:pPr>
-      <w:r>
-        <w:rPr>
-          <w:b/>
-          <w:bCs/>
-        </w:rPr>
-        <w:t xml:space="preserve">Meta-analysis </w:t>
-      </w:r>
-    </w:p>
-    <w:p>
-      <w:pPr>
-        <w:jc w:val="both"/>
-      </w:pPr>
-      <w:proofErr w:type="spellStart"/>
-      <w:r>
-        <w:t>Ivimey</w:t>
-      </w:r>
-      <w:proofErr w:type="spellEnd"/>
-      <w:r>
-        <w:t xml:space="preserve">-Cook </w:t>
-      </w:r>
-      <w:r>
-        <w:rPr>
-          <w:i/>
-          <w:iCs/>
-        </w:rPr>
-        <w:t xml:space="preserve">et al </w:t>
-      </w:r>
-      <w:r>
-        <w:fldChar w:fldCharType="begin"/>
-      </w:r>
-      <w:r>
-        <w:instrText xml:space="preserve"> ADDIN ZOTERO_ITEM CSL_CITATION {"citationID":"Vb8Ra5kh","properties":{"formattedCitation":"(2022)","plainCitation":"(2022)","noteIndex":0},"citationItems":[{"id":17,"uris":["http://zotero.org/users/11930833/items/IPCZIZ6N"],"itemData":{"id":17,"type":"article-journal","abstract":"Maternal senescence is a reduction in individual performance associated with an increase in its mother’s age at conception. When manifested on adult lifespan, this is known as the ‘Lansing Effect’. Single-species studies report both maternal age-related increases and decreases in adult lifespan, but no comprehensive review of the literature has yet determined if the Lansing Effect is a widespread phenomenon. To address this knowledge gap, we performed a meta-analysis of maternal aging rates taken from all available published studies. We recovered 74 estimates from 20 studies representing 14 species. All studies taken together suggest a propensity for a Lansing Effect with an estimated average effect of maternal age on adult lifespan of between -22% to -17% (the lifespan response to an increase in maternal age expressed in the same time units), depending upon our specific choice of model. We failed to find a significant effect of animal class or insect order, but given the oversampling of insect species in the published literature and the paucity of vertebrate studies, we infer that only rotifers and insects demonstrate a tendency for expressing the phenomenon.Competing Interest StatementThe authors have declared no competing interest.","container-title":"bioRxiv","DOI":"10.1101/2022.04.27.489689","page":"2022.04.27.489689","title":"The distribution of the Lansing Effect across animal species","author":[{"literal":"Edward Ivimey-Cook"},{"literal":"Sarema Shorr"},{"literal":"Jacob Moorad"}],"issued":{"date-parts":[["2022",1,1]]}},"label":"page","suppress-author":true}],"schema":"https://github.com/citation-style-language/schema/raw/master/csl-citation.json"} </w:instrText>
-      </w:r>
-      <w:r>
-        <w:fldChar w:fldCharType="separate"/>
-      </w:r>
-      <w:r>
-        <w:rPr>
-          <w:noProof/>
-        </w:rPr>
-        <w:t>(2022)</w:t>
-      </w:r>
-      <w:r>
-        <w:fldChar w:fldCharType="end"/>
-      </w:r>
-      <w:r>
         <w:t xml:space="preserve"> performed a meta-analysis on the occurrence of the Lansing effect across 15 different species. The estimated slopes of a linear maternal effect on offspring lifespan were determined based on data from 22 published studies or directly taken from the papers. </w:t>
       </w:r>
-      <w:commentRangeStart w:id="5"/>
+      <w:commentRangeStart w:id="6"/>
       <w:r>
         <w:t xml:space="preserve">These slopes were determined for both all maternal age classes, as for only the older age classes. The models were fitted to correct for a time lag and publication bias </w:t>
       </w:r>
-      <w:commentRangeEnd w:id="5"/>
+      <w:commentRangeEnd w:id="6"/>
       <w:r>
         <w:rPr>
           <w:rStyle w:val="CommentReference"/>
         </w:rPr>
-        <w:commentReference w:id="5"/>
+        <w:commentReference w:id="6"/>
       </w:r>
       <w:r>
         <w:t>(</w:t>
@@ -5894,7 +5969,7 @@
       <w:pPr>
         <w:pStyle w:val="Caption"/>
       </w:pPr>
-      <w:bookmarkStart w:id="6" w:name="_Ref139802107"/>
+      <w:bookmarkStart w:id="7" w:name="_Ref139802107"/>
       <w:r>
         <w:t xml:space="preserve">Figure </w:t>
       </w:r>
@@ -5919,7 +5994,7 @@
         </w:rPr>
         <w:fldChar w:fldCharType="end"/>
       </w:r>
-      <w:bookmarkEnd w:id="6"/>
+      <w:bookmarkEnd w:id="7"/>
       <w:r>
         <w:t xml:space="preserve">: Means of slope estimates with 95% confidence intervals for all age classes as well as only the two terminal age classes. The model was also fitted to correct for a time lag and publication bias. Reprinted and modified from </w:t>
       </w:r>
@@ -6040,7 +6115,7 @@
                                 <w:noProof/>
                               </w:rPr>
                             </w:pPr>
-                            <w:bookmarkStart w:id="7" w:name="_Ref139894802"/>
+                            <w:bookmarkStart w:id="8" w:name="_Ref139894802"/>
                             <w:r>
                               <w:t xml:space="preserve">Figure </w:t>
                             </w:r>
@@ -6065,7 +6140,7 @@
                               </w:rPr>
                               <w:fldChar w:fldCharType="end"/>
                             </w:r>
-                            <w:bookmarkEnd w:id="7"/>
+                            <w:bookmarkEnd w:id="8"/>
                             <w:r>
                               <w:t xml:space="preserve">: (lower triangular) Offspring lifespan over parental age. Parental age normalized to the 95th percentile of parental age. The offspring lifespan normalized to the expected offspring lifespan at a parental age of 0. For both the cross-sectional (blue) and the longitudinal (orange) study design. Confidence bands show the range across ten replicate simulations.  (Upper triangular, without diagonal) The parental age distribution. Confidence bands show the range and lines the mean across ten replicate simulations. </w:t>
                             </w:r>
@@ -6086,11 +6161,7 @@
           </mc:Choice>
           <mc:Fallback>
             <w:pict>
-              <v:shapetype w14:anchorId="7E98BAB4" id="_x0000_t202" coordsize="21600,21600" o:spt="202" path="m,l,21600r21600,l21600,xe">
-                <v:stroke joinstyle="miter"/>
-                <v:path gradientshapeok="t" o:connecttype="rect"/>
-              </v:shapetype>
-              <v:shape id="_x0000_s1038" type="#_x0000_t202" style="position:absolute;left:0;text-align:left;margin-left:-.35pt;margin-top:452.8pt;width:451.3pt;height:.05pt;z-index:251665408;visibility:visible;mso-wrap-style:square;mso-wrap-distance-left:9pt;mso-wrap-distance-top:0;mso-wrap-distance-right:9pt;mso-wrap-distance-bottom:0;mso-position-horizontal:absolute;mso-position-horizontal-relative:text;mso-position-vertical:absolute;mso-position-vertical-relative:text;v-text-anchor:top" o:gfxdata="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" stroked="f">
+              <v:shape w14:anchorId="7E98BAB4" id="_x0000_s1038" type="#_x0000_t202" style="position:absolute;left:0;text-align:left;margin-left:-.35pt;margin-top:452.8pt;width:451.3pt;height:.05pt;z-index:251665408;visibility:visible;mso-wrap-style:square;mso-wrap-distance-left:9pt;mso-wrap-distance-top:0;mso-wrap-distance-right:9pt;mso-wrap-distance-bottom:0;mso-position-horizontal:absolute;mso-position-horizontal-relative:text;mso-position-vertical:absolute;mso-position-vertical-relative:text;v-text-anchor:top" o:gfxdata="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" stroked="f">
                 <v:textbox style="mso-fit-shape-to-text:t" inset="0,0,0,0">
                   <w:txbxContent>
                     <w:p>
@@ -6100,7 +6171,7 @@
                           <w:noProof/>
                         </w:rPr>
                       </w:pPr>
-                      <w:bookmarkStart w:id="8" w:name="_Ref139894802"/>
+                      <w:bookmarkStart w:id="9" w:name="_Ref139894802"/>
                       <w:r>
                         <w:t xml:space="preserve">Figure </w:t>
                       </w:r>
@@ -6125,7 +6196,7 @@
                         </w:rPr>
                         <w:fldChar w:fldCharType="end"/>
                       </w:r>
-                      <w:bookmarkEnd w:id="8"/>
+                      <w:bookmarkEnd w:id="9"/>
                       <w:r>
                         <w:t xml:space="preserve">: (lower triangular) Offspring lifespan over parental age. Parental age normalized to the 95th percentile of parental age. The offspring lifespan normalized to the expected offspring lifespan at a parental age of 0. For both the cross-sectional (blue) and the longitudinal (orange) study design. Confidence bands show the range across ten replicate simulations.  (Upper triangular, without diagonal) The parental age distribution. Confidence bands show the range and lines the mean across ten replicate simulations. </w:t>
                       </w:r>
@@ -6278,16 +6349,16 @@
         <w:lastRenderedPageBreak/>
         <w:t xml:space="preserve">as for the parents (Figure S2). </w:t>
       </w:r>
-      <w:commentRangeStart w:id="9"/>
+      <w:commentRangeStart w:id="10"/>
       <w:r>
         <w:t xml:space="preserve">However, the Lansing effect becomes stronger with more gamete damage accumulation.  </w:t>
       </w:r>
-      <w:commentRangeEnd w:id="9"/>
+      <w:commentRangeEnd w:id="10"/>
       <w:r>
         <w:rPr>
           <w:rStyle w:val="CommentReference"/>
         </w:rPr>
-        <w:commentReference w:id="9"/>
+        <w:commentReference w:id="10"/>
       </w:r>
     </w:p>
     <w:p>
@@ -6531,118 +6602,2632 @@
       </w:pPr>
     </w:p>
     <w:p>
-      <w:r>
-        <w:t xml:space="preserve">We model </w:t>
-      </w:r>
-      <w:r>
-        <w:t xml:space="preserve">an evolutionary individual-based model focusing on </w:t>
-      </w:r>
-      <w:r>
-        <w:t xml:space="preserve">the </w:t>
-      </w:r>
-      <w:r>
-        <w:t xml:space="preserve">Lansing effect. </w:t>
-      </w:r>
-    </w:p>
-    <w:p>
-      <w:r>
-        <w:t xml:space="preserve">General findings, what have we done. </w:t>
-      </w:r>
-      <w:r>
-        <w:t xml:space="preserve">We have found a Lansing effect &gt; explain very broadly. </w:t>
-      </w:r>
-    </w:p>
-    <w:p>
-      <w:r>
-        <w:t>Go into the mechanisms</w:t>
-      </w:r>
-      <w:r>
-        <w:t xml:space="preserve">: </w:t>
-      </w:r>
-      <w:r>
-        <w:t>Explain main findings</w:t>
-      </w:r>
-      <w:r>
-        <w:t xml:space="preserve"> (is there or is there not a Lansing effect found)</w:t>
-      </w:r>
-      <w:r>
-        <w:t>, put them in literature context</w:t>
-      </w:r>
-      <w:r>
-        <w:t xml:space="preserve"> and i</w:t>
-      </w:r>
-      <w:r>
-        <w:t>n empirical studies context. (</w:t>
+      <w:pPr>
+        <w:jc w:val="both"/>
+      </w:pPr>
+      <w:r>
+        <w:t>Biological ageing, or senescence can be characterized by the physiological deterioration of an organism</w:t>
+      </w:r>
+      <w:r>
+        <w:t xml:space="preserve"> </w:t>
+      </w:r>
+      <w:r>
+        <w:fldChar w:fldCharType="begin"/>
+      </w:r>
+      <w:r>
+        <w:instrText xml:space="preserve"> ADDIN ZOTERO_ITEM CSL_CITATION {"citationID":"z2su6ZVg","properties":{"formattedCitation":"(Maklakov et al., 2015)","plainCitation":"(Maklakov et al., 2015)","noteIndex":0},"citationItems":[{"id":1,"uris":["http://zotero.org/users/local/BVfsSd01/items/GCSS4S2S","http://zotero.org/users/11930833/items/GCSS4S2S"],"itemData":{"id":1,"type":"article-journal","abstract":"Two classic theories maintain that aging evolves either because of alleles whose deleterious effects are confined to late life or because of alleles with broad pleiotropic effects that increase early-life fitness at the expense of late-life fitness. However, empirical studies often reveal positive pleiotropy for fitness across age classes, and recent evidence suggests that selection on early-life fitness can decelerate aging and increase lifespan, thereby casting doubt on the current consensus. Here, we briefly review these data and promote the simple argument that aging can evolve under positive pleiotropy between early- and late-life fitness when the deleterious effect of mutations increases with age. We argue that this hypothesis makes testable predictions and is supported by existing evidence.","container-title":"Bioessays","DOI":"https://doi.org/10.1002/bies.201500025","issue":"7","page":"802-7","title":"Why organisms age: Evolution of senescence under positive pleiotropy?","volume":"37","author":[{"family":"Maklakov","given":"Alexei A"},{"family":"Rowe","given":"Locke"},{"family":"Friberg","given":"Urban"}],"issued":{"date-parts":[["2015",7]]}}}],"schema":"https://github.com/citation-style-language/schema/raw/master/csl-citation.json"} </w:instrText>
+      </w:r>
+      <w:r>
+        <w:fldChar w:fldCharType="separate"/>
+      </w:r>
+      <w:r>
+        <w:rPr>
+          <w:noProof/>
+        </w:rPr>
+        <w:t>(Maklakov et al., 2015)</w:t>
+      </w:r>
+      <w:r>
+        <w:fldChar w:fldCharType="end"/>
+      </w:r>
+      <w:r>
+        <w:t xml:space="preserve">. This is </w:t>
+      </w:r>
+      <w:r>
+        <w:t>a central topic</w:t>
+      </w:r>
+      <w:r>
+        <w:t xml:space="preserve"> in evolutionary biology; however, these studies mostly focus on the somatic deterioration. But germline deterioration could potentially also be of great importance in the study of senescence. This was studied by Albert Lansing in 1947. He discovered that offspring lifespan would decrease over an increasing parental age, which became known as the Lansing effect</w:t>
+      </w:r>
+      <w:r>
+        <w:t xml:space="preserve"> </w:t>
+      </w:r>
+      <w:r>
+        <w:fldChar w:fldCharType="begin"/>
+      </w:r>
+      <w:r>
+        <w:instrText xml:space="preserve"> ADDIN ZOTERO_ITEM CSL_CITATION {"citationID":"R4UuCv6T","properties":{"formattedCitation":"(Lansing, 1947)","plainCitation":"(Lansing, 1947)","noteIndex":0},"citationItems":[{"id":7,"uris":["http://zotero.org/users/local/BVfsSd01/items/REDMHK6I","http://zotero.org/users/11930833/items/REDMHK6I"],"itemData":{"id":7,"type":"article-journal","container-title":"Journals of Gerontology","DOI":"doi: 10.1093/geronj/2.3.228","issue":"3","page":"228-39","title":"A transmissible, cumulative, and reversible factor in aging","volume":"2","author":[{"family":"Lansing","given":"A. I."}],"issued":{"date-parts":[["1947",7]]}}}],"schema":"https://github.com/citation-style-language/schema/raw/master/csl-citation.json"} </w:instrText>
+      </w:r>
+      <w:r>
+        <w:fldChar w:fldCharType="separate"/>
+      </w:r>
+      <w:r>
+        <w:rPr>
+          <w:noProof/>
+        </w:rPr>
+        <w:t>(Lansing, 1947)</w:t>
+      </w:r>
+      <w:r>
+        <w:fldChar w:fldCharType="end"/>
+      </w:r>
+      <w:r>
+        <w:t>.</w:t>
+      </w:r>
+      <w:r>
+        <w:t xml:space="preserve"> </w:t>
+      </w:r>
+      <w:r>
+        <w:t xml:space="preserve">Using evolutionary individual-based simulation models, we demonstrate the evolution of a Lansing effect across various scenarios. </w:t>
+      </w:r>
+      <w:r>
+        <w:t>We model multiple candidate mechanisms possibly contributing to a Lansing effect</w:t>
+      </w:r>
+      <w:r>
+        <w:t xml:space="preserve">. </w:t>
+      </w:r>
+      <w:r>
+        <w:t xml:space="preserve">Our model shows that a Lansing effect can evolve, however it can also be contradicted </w:t>
+      </w:r>
+      <w:r>
+        <w:t>or undetectable.</w:t>
+      </w:r>
+      <w:r>
+        <w:t xml:space="preserve"> </w:t>
+      </w:r>
+      <w:r>
+        <w:t xml:space="preserve">In addition to the candidate mechanisms resulting in different results, our study reveals </w:t>
+      </w:r>
+      <w:r>
+        <w:t xml:space="preserve">that </w:t>
+      </w:r>
+      <w:r>
+        <w:t xml:space="preserve">different ways of data collection methods </w:t>
+      </w:r>
+      <w:r>
+        <w:t xml:space="preserve">for the model analysis can </w:t>
+      </w:r>
+      <w:r>
+        <w:t xml:space="preserve">lead to a similar effect. </w:t>
+      </w:r>
+      <w:r>
+        <w:t>These results show that there are multiple factors important in the evolution of the Lansing effect and could explain the inconsistencies within and between species found when examining the Lansing effect.</w:t>
+      </w:r>
+    </w:p>
+    <w:p>
+      <w:pPr>
+        <w:jc w:val="both"/>
+      </w:pPr>
+      <w:r>
+        <w:tab/>
+      </w:r>
+      <w:r>
+        <w:t xml:space="preserve">Several mechanisms have been suggested to play a part in contributing to a Lansing effect. </w:t>
+      </w:r>
+      <w:r>
+        <w:t xml:space="preserve">In our model, we </w:t>
+      </w:r>
+      <w:r>
+        <w:t xml:space="preserve">show that damage accumulation in the individual’s gametes can contribute to a Lansing effect. </w:t>
+      </w:r>
+      <w:r>
+        <w:t xml:space="preserve">However, the effect of this mechanism </w:t>
+      </w:r>
+      <w:r>
+        <w:t xml:space="preserve">can disappear and thus </w:t>
+      </w:r>
+      <w:r>
+        <w:t xml:space="preserve">be </w:t>
+      </w:r>
+      <w:r>
+        <w:t>contradicted</w:t>
+      </w:r>
+      <w:r>
+        <w:t xml:space="preserve"> when examined further. </w:t>
+      </w:r>
+      <w:r>
+        <w:t>A</w:t>
+      </w:r>
+      <w:r>
+        <w:t xml:space="preserve"> decline in gamete </w:t>
+      </w:r>
+      <w:r>
+        <w:t>quality can be caused by mutations accumulating</w:t>
+      </w:r>
+      <w:r>
+        <w:t xml:space="preserve"> </w:t>
+      </w:r>
+      <w:r>
+        <w:fldChar w:fldCharType="begin"/>
+      </w:r>
+      <w:r>
+        <w:instrText xml:space="preserve"> ADDIN ZOTERO_ITEM CSL_CITATION {"citationID":"9rUjgL1B","properties":{"formattedCitation":"(Ziyue Gao et al., 2018)","plainCitation":"(Ziyue Gao et al., 2018)","noteIndex":0},"citationItems":[{"id":52,"uris":["http://zotero.org/users/11930833/items/G6TZLGAS"],"itemData":{"id":52,"type":"article-journal","abstract":"Although the textbook view is that most germline mutations arise from replication errors, when analyzing large de novo mutation datasets in humans, we find multiple lines of evidence that call that understanding into question. Notably, despite the drastic increase in the ratio of male to female germ cell divisions after the onset of spermatogenesis, even young fathers contribute three times more mutations than young mothers, and this ratio barely increases with parental ages. This surprising finding points to a substantial contribution of damage-induced mutations. Indeed, C to G transversions and CpG transitions, which together constitute one third of all mutations, show genomic distributions and sex-specific age dependencies indicative of doublestrand break repair and methylation-associated damage, respectively. Moreover, the data indicate that maternal age at conception influences the mutation rate both because of the accumulation of damage in oocytes and potentially through an influence on the number of postzygotic mutations.","container-title":"bioRxiv","DOI":"10.1101/327098","page":"327098","title":"Overlooked roles of DNA damage and maternal age in generating human germline mutations","author":[{"literal":"Ziyue Gao"},{"literal":"Priya Moorjani"},{"literal":"Thomas Sasani"},{"literal":"Brent Pedersen"},{"literal":"Aaron Quinlan"},{"literal":"Lynn Jorde"},{"literal":"Guy Amster"},{"literal":"Molly Przeworski"}],"issued":{"date-parts":[["2018",1,1]]}}}],"schema":"https://github.com/citation-style-language/schema/raw/master/csl-citation.json"} </w:instrText>
+      </w:r>
+      <w:r>
+        <w:fldChar w:fldCharType="separate"/>
+      </w:r>
+      <w:r>
+        <w:rPr>
+          <w:noProof/>
+        </w:rPr>
+        <w:t>(Ziyue Gao et al., 2018)</w:t>
+      </w:r>
+      <w:r>
+        <w:fldChar w:fldCharType="end"/>
+      </w:r>
+      <w:r>
+        <w:t>; telomeres shortening; and mitochondrial mutations in gametes</w:t>
+      </w:r>
+      <w:r>
+        <w:t xml:space="preserve"> </w:t>
+      </w:r>
+      <w:r>
+        <w:fldChar w:fldCharType="begin"/>
+      </w:r>
+      <w:r>
+        <w:instrText xml:space="preserve"> ADDIN ZOTERO_ITEM CSL_CITATION {"citationID":"8HxQDvh9","properties":{"formattedCitation":"(Monaghan &amp; Metcalfe, 2019)","plainCitation":"(Monaghan &amp; Metcalfe, 2019)","noteIndex":0},"citationItems":[{"id":15,"uris":["http://zotero.org/users/local/BVfsSd01/items/A3UFYGLY","http://zotero.org/users/11930833/items/A3UFYGLY"],"itemData":{"id":15,"type":"article-journal","container-title":"Proceedings of the Royal Society B: Biological Sciences","DOI":"10.1098/rspb.2019.2187","issue":"1917","journalAbbreviation":"Proceedings of the Royal Society B: Biological Sciences","note":"publisher: Royal Society","page":"20192187","title":"The deteriorating soma and the indispensable germline: gamete senescence and offspring fitness","volume":"286","author":[{"family":"Monaghan","given":"Pat"},{"family":"Metcalfe","given":"Neil B."}],"issued":{"date-parts":[["2019",12,18]]}}}],"schema":"https://github.com/citation-style-language/schema/raw/master/csl-citation.json"} </w:instrText>
+      </w:r>
+      <w:r>
+        <w:fldChar w:fldCharType="separate"/>
+      </w:r>
+      <w:r>
+        <w:rPr>
+          <w:noProof/>
+        </w:rPr>
+        <w:t>(Monaghan &amp; Metcalfe, 2019)</w:t>
+      </w:r>
+      <w:r>
+        <w:fldChar w:fldCharType="end"/>
+      </w:r>
+      <w:r>
+        <w:t>. The germline might also be affected by the soma, which is less protected for mutations since the barrier between the soma and the germ cells might be less impenetrable as once thought</w:t>
+      </w:r>
+      <w:r>
+        <w:t xml:space="preserve"> </w:t>
+      </w:r>
+      <w:r>
+        <w:fldChar w:fldCharType="begin"/>
+      </w:r>
+      <w:r>
+        <w:instrText xml:space="preserve"> ADDIN ZOTERO_ITEM CSL_CITATION {"citationID":"aqkMQxti","properties":{"formattedCitation":"(Monaghan &amp; Metcalfe, 2019)","plainCitation":"(Monaghan &amp; Metcalfe, 2019)","noteIndex":0},"citationItems":[{"id":15,"uris":["http://zotero.org/users/local/BVfsSd01/items/A3UFYGLY","http://zotero.org/users/11930833/items/A3UFYGLY"],"itemData":{"id":15,"type":"article-journal","container-title":"Proceedings of the Royal Society B: Biological Sciences","DOI":"10.1098/rspb.2019.2187","issue":"1917","journalAbbreviation":"Proceedings of the Royal Society B: Biological Sciences","note":"publisher: Royal Society","page":"20192187","title":"The deteriorating soma and the indispensable germline: gamete senescence and offspring fitness","volume":"286","author":[{"family":"Monaghan","given":"Pat"},{"family":"Metcalfe","given":"Neil B."}],"issued":{"date-parts":[["2019",12,18]]}}}],"schema":"https://github.com/citation-style-language/schema/raw/master/csl-citation.json"} </w:instrText>
+      </w:r>
+      <w:r>
+        <w:fldChar w:fldCharType="separate"/>
+      </w:r>
+      <w:r>
+        <w:rPr>
+          <w:noProof/>
+        </w:rPr>
+        <w:t>(Monaghan &amp; Metcalfe, 2019)</w:t>
+      </w:r>
+      <w:r>
+        <w:fldChar w:fldCharType="end"/>
+      </w:r>
+      <w:r>
+        <w:t xml:space="preserve">. Age-related germline damage accumulation is likely to depend on the lifespan of the individuals since there needs to be enough time to accumulate damage in the gametes </w:t>
+      </w:r>
+      <w:r>
+        <w:fldChar w:fldCharType="begin"/>
+      </w:r>
+      <w:r>
+        <w:instrText xml:space="preserve"> ADDIN ZOTERO_ITEM CSL_CITATION {"citationID":"rQq2AU6l","properties":{"formattedCitation":"(Hood et al., 2019)","plainCitation":"(Hood et al., 2019)","noteIndex":0},"citationItems":[{"id":53,"uris":["http://zotero.org/users/11930833/items/EKZ9M63V"],"itemData":{"id":53,"type":"article-journal","abstract":"Longevity plays a key role in the fitness of organisms, so understanding the processes that underlie variance in senescence has long been a focus of ecologists and evolutionary biologists. For decades, the performance and ultimate decline of mitochondria have been implicated in the demise of somatic tissue, but exactly why mitochondrial function declines as individual’s age has remained elusive. A possible source of decline that has been of intense debate is mutations to the mitochondrial DNA. There are two primary sources of such mutations: oxidative damage, which is widely discussed by ecologists interested in aging, and mitochondrial replication error, which is less familiar to most ecologists. The goal of this review is to introduce ecologists and evolutionary biologists to the concept of mitochondrial replication error and to review the current status of research on the relative importance of replication error in senescence. We conclude by detailing some of the gaps in our knowledge that currently make it difficult to deduce the relative importance of replication error in wild populations and encourage organismal biologists to consider this variable both when interpreting their results and as viable measure to include in their studies.","container-title":"Integrative and Comparative Biology","DOI":"10.1093/icb/icz097","ISSN":"1540-7063","issue":"4","journalAbbreviation":"Integrative and Comparative Biology","page":"970-982","title":"An Ecologist’s Guide to Mitochondrial DNA Mutations and Senescence","volume":"59","author":[{"family":"Hood","given":"Wendy R"},{"family":"Williams","given":"Ashley S"},{"family":"Hill","given":"Geoffrey E"}],"issued":{"date-parts":[["2019",10,1]]}}}],"schema":"https://github.com/citation-style-language/schema/raw/master/csl-citation.json"} </w:instrText>
+      </w:r>
+      <w:r>
+        <w:fldChar w:fldCharType="separate"/>
+      </w:r>
+      <w:r>
+        <w:rPr>
+          <w:noProof/>
+        </w:rPr>
+        <w:t>(Hood et al., 2019)</w:t>
+      </w:r>
+      <w:r>
+        <w:fldChar w:fldCharType="end"/>
+      </w:r>
+      <w:r>
+        <w:t xml:space="preserve">. </w:t>
+      </w:r>
+      <w:r>
+        <w:t>In our model we see this when this candidate mechanism is combined with the baseline scenario. The individuals’ lifespans evolve to a point where there are less longer-lived individuals present, resulting in the disappearance of the Lansing effect</w:t>
+      </w:r>
+      <w:r>
+        <w:t>.</w:t>
+      </w:r>
+    </w:p>
+    <w:p>
+      <w:pPr>
+        <w:jc w:val="both"/>
+      </w:pPr>
+      <w:r>
+        <w:tab/>
+        <w:t xml:space="preserve">A decline in quality of parental care is also suggested to contribute to a Lansing effect. </w:t>
+      </w:r>
+      <w:r>
+        <w:t>We find that this is indeed the case</w:t>
+      </w:r>
+      <w:r>
+        <w:t>;</w:t>
+      </w:r>
+      <w:r>
+        <w:t xml:space="preserve"> we find a strong Lansing effect when examining this candidate mechanism.</w:t>
+      </w:r>
+      <w:r>
+        <w:t xml:space="preserve"> Monaghan </w:t>
+      </w:r>
+      <w:r>
+        <w:rPr>
+          <w:i/>
+          <w:iCs/>
+        </w:rPr>
+        <w:t>et al</w:t>
+      </w:r>
+      <w:r>
+        <w:t xml:space="preserve"> </w:t>
+      </w:r>
+      <w:r>
+        <w:fldChar w:fldCharType="begin"/>
+      </w:r>
+      <w:r>
+        <w:instrText xml:space="preserve"> ADDIN ZOTERO_ITEM CSL_CITATION {"citationID":"6g0C0FzZ","properties":{"formattedCitation":"(2020)","plainCitation":"(2020)","noteIndex":0},"citationItems":[{"id":9,"uris":["http://zotero.org/users/local/BVfsSd01/items/IL6YBTNM","http://zotero.org/users/11930833/items/IL6YBTNM"],"itemData":{"id":9,"type":"article-journal","abstract":"The extent to which the age of parents at reproduction can affect offspring lifespan and other fitness-related traits is important in our understanding of the selective forces shaping life history evolution. In this article, the widely reported negative effects of parental age on offspring lifespan (the 'Lansing effect') is examined. Outlined herein are the potential routes whereby a Lansing effect can occur, whether effects might accumulate across multiple generations, and how the Lansing effect should be viewed as part of a broader framework, considering how parental age affects offspring fitness. The robustness of the evidence for a Lansing effect produced so far, potential confounding variables, and how the underlying mechanisms might best be unravelled through carefully designed experimental studies are discussed.","container-title":"Trends in Ecology &amp; Evolution","DOI":"doi: 10.1016/j.tree.2020.07.005","issue":"10","journalAbbreviation":"Trends Ecol Evol.","page":"927-937","title":"Intergenerational Transfer of Ageing: Parental Age and Offspring Lifespan","volume":"35","author":[{"family":"Monaghan","given":"Pat"},{"family":"Maklakov","given":"Alexei A."},{"family":"Metcalve","given":"Neil B."}],"issued":{"date-parts":[["2020",10]]}},"label":"page","suppress-author":true}],"schema":"https://github.com/citation-style-language/schema/raw/master/csl-citation.json"} </w:instrText>
+      </w:r>
+      <w:r>
+        <w:fldChar w:fldCharType="separate"/>
+      </w:r>
+      <w:r>
+        <w:rPr>
+          <w:noProof/>
+        </w:rPr>
+        <w:t>(2020)</w:t>
+      </w:r>
+      <w:r>
+        <w:fldChar w:fldCharType="end"/>
+      </w:r>
+      <w:r>
+        <w:t xml:space="preserve"> suggest a decline in quality of parental care might contribute to a Lansing effect. </w:t>
+      </w:r>
+      <w:r>
+        <w:t xml:space="preserve">Muller </w:t>
+      </w:r>
+      <w:r>
+        <w:rPr>
+          <w:i/>
+          <w:iCs/>
+        </w:rPr>
+        <w:t xml:space="preserve">et al </w:t>
+      </w:r>
+      <w:r>
+        <w:fldChar w:fldCharType="begin"/>
+      </w:r>
+      <w:r>
+        <w:instrText xml:space="preserve"> ADDIN ZOTERO_ITEM CSL_CITATION {"citationID":"kUNyEmT4","properties":{"formattedCitation":"(2017)","plainCitation":"(2017)","noteIndex":0},"citationItems":[{"id":51,"uris":["http://zotero.org/users/11930833/items/AHSZ8ANF"],"itemData":{"id":51,"type":"article-journal","abstract":"The internal physiological state of a mother can have major effects on her fitness and that of her offspring. We show that maternal effects in the parasitic wasp Eupelmus vuilleti become apparent when old mothers provision their eggs with less protein, sugar and lipid. Feeding from a host after hatching allows the offspring of old mothers to overcome initial shortages in sugars and lipids, but adult offspring of old mothers still emerged with lower protein and glycogen quantities. Reduced egg provisioning by old mothers had adverse consequences for the nutrient composition of adult female offspring, despite larval feeding from a high-quality host. Lower resource availability in adult offspring of old mothers can affect behavioural decisions, life histories and performance. Maternal effects on egg nutrient provisioning may thus affect nutrient availability and fitness of future generations in oviparous animals.","container-title":"Journal of Insect Physiology","DOI":"10.1016/j.jinsphys.2017.07.011","ISSN":"0022-1910","journalAbbreviation":"Journal of Insect Physiology","page":"123-131","title":"Maternal age affects offspring nutrient dynamics","volume":"101","author":[{"family":"Muller","given":"Doriane"},{"family":"Giron","given":"David"},{"family":"Desouhant","given":"Emmanuel"},{"family":"Rey","given":"Benjamin"},{"family":"Casas","given":"Jérôme"},{"family":"Lefrique","given":"Nicolas"},{"family":"Visser","given":"Bertanne"}],"issued":{"date-parts":[["2017",8,1]]}},"label":"page","suppress-author":true}],"schema":"https://github.com/citation-style-language/schema/raw/master/csl-citation.json"} </w:instrText>
+      </w:r>
+      <w:r>
+        <w:fldChar w:fldCharType="separate"/>
+      </w:r>
+      <w:r>
+        <w:rPr>
+          <w:noProof/>
+        </w:rPr>
+        <w:t>(2017)</w:t>
+      </w:r>
+      <w:r>
+        <w:fldChar w:fldCharType="end"/>
+      </w:r>
+      <w:r>
+        <w:t xml:space="preserve"> show this in a study of parasitic wasps. Older mothers have less resources available for reproduction and therefore invest less nutrients in their eggs. </w:t>
       </w:r>
       <w:proofErr w:type="gramStart"/>
       <w:r>
-        <w:t>bio</w:t>
+        <w:t>As a consequence</w:t>
       </w:r>
       <w:proofErr w:type="gramEnd"/>
       <w:r>
-        <w:t xml:space="preserve"> archive paper – ask </w:t>
+        <w:t xml:space="preserve">, the offspring of older mothers contain lower levels of nutrients, although they can feed on host larva to overcome some of these shortages. </w:t>
+      </w:r>
+      <w:r>
+        <w:t>Our results show that this mechanism might play an important part in generating a Lansing effect, since the effect stays d</w:t>
+      </w:r>
+      <w:r>
+        <w:t>etect</w:t>
+      </w:r>
+      <w:r>
+        <w:t xml:space="preserve">able and present, </w:t>
+      </w:r>
+      <w:r>
+        <w:t xml:space="preserve">irrespective of other mechanisms we add or of which data collection methods use.  </w:t>
+      </w:r>
+    </w:p>
+    <w:p>
+      <w:pPr>
+        <w:jc w:val="both"/>
+      </w:pPr>
+      <w:r>
+        <w:tab/>
+        <w:t xml:space="preserve">Finally, an age-specific resource allocation to repair vs. reproduction is suggested to contribute to a Lansing effect. </w:t>
+      </w:r>
+      <w:r>
+        <w:t>We find that this mechanism does not result in a Lansing effect; we do not find a</w:t>
+      </w:r>
+      <w:r>
+        <w:t>ny</w:t>
+      </w:r>
+      <w:r>
+        <w:t xml:space="preserve"> decrease or increase of offspring lifespan over increasing parental age. </w:t>
+      </w:r>
+      <w:r>
+        <w:t xml:space="preserve">Meaning, that the individuals do not invest more or less into reproduction at the end of their lives. </w:t>
+      </w:r>
+      <w:r>
+        <w:t>However, when we include evolving lifespans of the individuals together with this candidate mechanism, we see a longitudinal increase of offspring lifespan. Meaning that the individuals actually invest more into reproduction at the end of their lives</w:t>
+      </w:r>
+      <w:r>
+        <w:t xml:space="preserve">, which is in accordance with the life history theory ‘terminal investment’ </w:t>
+      </w:r>
+      <w:r>
+        <w:fldChar w:fldCharType="begin"/>
+      </w:r>
+      <w:r>
+        <w:instrText xml:space="preserve"> ADDIN ZOTERO_ITEM CSL_CITATION {"citationID":"A8MW2syr","properties":{"formattedCitation":"(Clutton-Brock, 1984; Duffield et al., 2017)","plainCitation":"(Clutton-Brock, 1984; Duffield et al., 2017)","noteIndex":0},"citationItems":[{"id":54,"uris":["http://zotero.org/users/11930833/items/QNMVN2ZA"],"itemData":{"id":54,"type":"article-journal","archive":"WorldCat.org","container-title":"The American Naturalist","ISSN":"0003-0147","issue":"2","note":"212","page":"212-229","title":"Reproductive Effort and Terminal Investment in Iteroparous Animals","volume":"123","author":[{"family":"Clutton-Brock","given":"T. H."}],"issued":{"date-parts":[["1984"]]}}},{"id":39,"uris":["http://zotero.org/users/11930833/items/XZJAPCSH"],"itemData":{"id":39,"type":"article-journal","abstract":"Although reproductive strategies can be influenced by a variety of intrinsic and extrinsic factors, life history theory provides a rigorous framework for explaining variation in reproductive effort. The terminal investment hypothesis proposes that a decreased expectation of future reproduction (as might arise from a mortality threat) should precipitate increased investment in current reproduction. Terminal investment has been widely studied, and a variety of intrinsic and extrinsic cues that elicit such a response have been identified across an array of taxa. Although terminal investment is often treated as a static strategy, the level at which a cue of decreased future reproduction is sufficient to trigger increased current reproductive effort (i.e., the terminal investment threshold) may depend on the context, including the internal state of the organism or its current external environment, independent of the cue that triggers a shift in reproductive investment. Here, we review empirical studies that address the terminal investment hypothesis, exploring both the intrinsic and extrinsic factors that mediate its expression. Based on these studies, we propose a novel framework within which to view the strategy of terminal investment, incorporating factors that influence an individual’s residual reproductive value beyond a terminal investment trigger—the dynamic terminal investment threshold.","container-title":"Behavioral Ecology and Sociobiology","DOI":"10.1007/s00265-017-2416-z","ISSN":"1432-0762","issue":"12","journalAbbreviation":"Behavioral Ecology and Sociobiology","page":"185","title":"A dynamic threshold model for terminal investment","volume":"71","author":[{"family":"Duffield","given":"Kristin R."},{"family":"Bowers","given":"E. Keith"},{"family":"Sakaluk","given":"Scott K."},{"family":"Sadd","given":"Ben M."}],"issued":{"date-parts":[["2017",12,3]]}}}],"schema":"https://github.com/citation-style-language/schema/raw/master/csl-citation.json"} </w:instrText>
+      </w:r>
+      <w:r>
+        <w:fldChar w:fldCharType="separate"/>
+      </w:r>
+      <w:r>
+        <w:rPr>
+          <w:noProof/>
+        </w:rPr>
+        <w:t>(Clutton-Brock, 1984; Duffield et al., 2017)</w:t>
+      </w:r>
+      <w:r>
+        <w:fldChar w:fldCharType="end"/>
+      </w:r>
+      <w:r>
+        <w:t xml:space="preserve">. </w:t>
+      </w:r>
+      <w:r>
+        <w:t xml:space="preserve">When combining the resource allocation mechanism with the decline in gamete quality mechanism, surprisingly we do not find a Lansing effect. Meaning that the resource allocation mechanism contradicts the previously found Lansing effect due to a decline in </w:t>
+      </w:r>
+      <w:r>
+        <w:lastRenderedPageBreak/>
+        <w:t xml:space="preserve">gamete quality. </w:t>
+      </w:r>
+      <w:r>
+        <w:t xml:space="preserve">However, we do find a Lansing effect when we combine this mechanism with </w:t>
+      </w:r>
+      <w:r>
+        <w:t>a</w:t>
+      </w:r>
+      <w:r>
+        <w:t xml:space="preserve"> decline in quality of parental care.</w:t>
+      </w:r>
+      <w:r>
+        <w:t xml:space="preserve"> Results concerning the terminal investment theory have been inconsistent. Fox &amp; McCoy </w:t>
+      </w:r>
+      <w:r>
+        <w:fldChar w:fldCharType="begin"/>
+      </w:r>
+      <w:r>
+        <w:instrText xml:space="preserve"> ADDIN ZOTERO_ITEM CSL_CITATION {"citationID":"jg1MOE7E","properties":{"formattedCitation":"(2000)","plainCitation":"(2000)","noteIndex":0},"citationItems":[{"id":55,"uris":["http://zotero.org/users/11930833/items/E2WS7AWH"],"itemData":{"id":55,"type":"article-journal","abstract":"Tail autotomy is a defense against predators used by many lizard species but is associated with various costs, most of which have been measured only in the laboratory. We conducted a field experiment in which we induced tail autotomy to approximately half (58%) of a marked sample (n=326) of Uta stansburiana from western Texas in the fall, and left the other half with intact tails. The following spring we determined survival, measured growth, and brought females to the laboratory to allow them to oviposit their eggs, which we incubated until hatching. Based on past studies, we anticipated inferior survival, growth, and reproduction following tail autotomy. We also predicted that females with tail loss would be energetically compromised and would alter the sex ratio of their offspring toward more daughters (as predicted by the Trivers-Willard hypothesis). Tailless lizards experienced significantly reduced survivorship, but those that survived grew the same as their tailed counterparts. Tailed and tailless females produced clutches equivalent in number of eggs and total mass. Whereas tailed females showed a significant positive relationship between average egg mass and snout-vent length, tailless females did not. Contrary to our expectations, tailless females produced heavier hatchlings than tailed ones, and sex ratios of hatchlings were equivalent for tailed and tailless females. In this population, tail loss in subadults leads to an increased risk of death, but apparently does not impose an energetic handicap such that later growth and reproduction suffer. We suggest that because tailless females are faced with decreased reproductive value, they respond by growing as much and laying as many eggs of the same mass as tailed females, despite the fact that they are also regenerating the tail. In addition, they somehow produce larger hatchlings than tailed females. Nevertheless, tailless females probably end up with lower overall lifetime fitness than tailed females, and tail loss thus induces the conditional reproductive strategy ”make the best of a bad situation”. Because tailless females produce larger, not smaller, hatchlings, they do not produce more daughters as predicted; i.e., we found no evidence for the Trivers-Willard effect following tail autotomy.","container-title":"Oecologia","DOI":"10.1007/s004420050038","ISSN":"1432-1939","issue":"3","journalAbbreviation":"Oecologia","page":"327-334","title":"The effects of tail loss on survival, growth, reproduction, and sex ratio of offspring in the lizard Uta stansburiana in the field","volume":"122","author":[{"family":"Fox","given":"S. F."},{"family":"McCoy","given":"J. K."}],"issued":{"date-parts":[["2000",2,1]]}},"label":"page","suppress-author":true}],"schema":"https://github.com/citation-style-language/schema/raw/master/csl-citation.json"} </w:instrText>
+      </w:r>
+      <w:r>
+        <w:fldChar w:fldCharType="separate"/>
+      </w:r>
+      <w:r>
+        <w:rPr>
+          <w:noProof/>
+        </w:rPr>
+        <w:t>(2000)</w:t>
+      </w:r>
+      <w:r>
+        <w:fldChar w:fldCharType="end"/>
+      </w:r>
+      <w:r>
+        <w:t xml:space="preserve"> demonstrate that lizards confronted with a greater risk of death, produce heavier hatchlings. </w:t>
+      </w:r>
+      <w:proofErr w:type="gramStart"/>
+      <w:r>
+        <w:t>Meaning, the reproductive effort</w:t>
+      </w:r>
+      <w:proofErr w:type="gramEnd"/>
+      <w:r>
+        <w:t xml:space="preserve"> increases </w:t>
+      </w:r>
+      <w:r>
+        <w:t>when confronted with death.</w:t>
+      </w:r>
+      <w:r>
+        <w:t xml:space="preserve"> </w:t>
       </w:r>
       <w:proofErr w:type="spellStart"/>
       <w:r>
-        <w:t>Ido</w:t>
+        <w:t>Bonneaud</w:t>
       </w:r>
       <w:proofErr w:type="spellEnd"/>
       <w:r>
-        <w:t xml:space="preserve">). </w:t>
-      </w:r>
-    </w:p>
-    <w:p>
-      <w:r>
-        <w:t xml:space="preserve">Section about cross-sectional vs longitudinal. </w:t>
-      </w:r>
-    </w:p>
-    <w:p>
-      <w:r>
-        <w:t xml:space="preserve">Overall conclusion. </w:t>
-      </w:r>
-      <w:r>
-        <w:t xml:space="preserve">Mention that these differences might contribute to the difference we see within species. </w:t>
-      </w:r>
-    </w:p>
-    <w:p/>
-    <w:p>
-      <w:pPr>
+        <w:t xml:space="preserve"> </w:t>
+      </w:r>
+      <w:r>
+        <w:rPr>
+          <w:i/>
+          <w:iCs/>
+        </w:rPr>
+        <w:t xml:space="preserve">et al </w:t>
+      </w:r>
+      <w:r>
+        <w:fldChar w:fldCharType="begin"/>
+      </w:r>
+      <w:r>
+        <w:instrText xml:space="preserve"> ADDIN ZOTERO_ITEM CSL_CITATION {"citationID":"IFBSDGXQ","properties":{"formattedCitation":"(2004)","plainCitation":"(2004)","noteIndex":0},"citationItems":[{"id":56,"uris":["http://zotero.org/users/11930833/items/JSBV98SQ"],"itemData":{"id":56,"type":"article-journal","abstract":"Abstract The terminal investment hypothesis predicts that individuals should invest more in their present reproduction if they are less likely to survive to future reproductive events. Infections, which reduce viability, may be used by individuals as a cue of a diminishing residual reproductive value and could therefore theoretically trigger an intensification of breeding effort. We tested this hypothesis in a natural population of house sparrows (Passer domesticus). We manipulated the immune system of breeding females by injecting them with a vaccine against the Paramyxo virus, the agent of Newcastle disease. Females were captured and treated immediately after completion of their first clutch either with the vaccine (NDV) or with phosphate buffered saline (PBS). The entire clutch was subsequently removed. We also screened Mhc class I genes of females to assess possible genotype-by-immune treatment interactions on reproductive investment. Our results indicate that vaccinated females were more likely to lay replacement clutches and that the difference in number of eggs between first and replacement clutches was greater for NDV females than for controls. In addition, chick size, both in terms of tarsus length and body mass, was affected by immune activation but in interaction with nestling age and female body mass, respectively. Mhc genotype-by-immune treatment interactions were never significant; however, allelic diversity was positively correlated with nestling survival. These results show that immune system activation is potentially used as a cue of reduced survival prospect and appears to induce a costly terminal investment behavior, and Mhc diversity might be under selection in a natural population of house sparrows.","container-title":"Evolution","DOI":"10.1111/j.0014-3820.2004.tb01633.x","ISSN":"0014-3820","issue":"12","journalAbbreviation":"Evolution","note":"publisher: John Wiley &amp; Sons, Ltd","page":"2823-2830","title":"TERMINAL INVESTMENT INDUCED BY IMMUNE CHALLENGE AND FITNESS TRAITS ASSOCIATED WITH MAJOR HISTOCOMPATIBILITY COMPLEX IN THE HOUSE SPARROW","volume":"58","author":[{"family":"Bonneaud","given":"Camille"},{"family":"Mazuc","given":"Jeremy"},{"family":"Chastel","given":"Olivier"},{"family":"Westerdahl","given":"Helena"},{"family":"Sorci","given":"Gabriele"}],"issued":{"date-parts":[["2004",12,1]]}},"label":"page","suppress-author":true}],"schema":"https://github.com/citation-style-language/schema/raw/master/csl-citation.json"} </w:instrText>
+      </w:r>
+      <w:r>
+        <w:fldChar w:fldCharType="separate"/>
+      </w:r>
+      <w:r>
+        <w:rPr>
+          <w:noProof/>
+        </w:rPr>
+        <w:t>(2004)</w:t>
+      </w:r>
+      <w:r>
+        <w:fldChar w:fldCharType="end"/>
+      </w:r>
+      <w:r>
+        <w:t xml:space="preserve"> demonstrate the same effect in house sparrows; immune system activation is expected to be the cue for a greater risk of death, resulting in the females laying bigger egg clutches and the offspring differed in size as well. However, </w:t>
+      </w:r>
+      <w:proofErr w:type="spellStart"/>
+      <w:r>
+        <w:t>Ilmonen</w:t>
+      </w:r>
+      <w:proofErr w:type="spellEnd"/>
+      <w:r>
+        <w:t xml:space="preserve"> </w:t>
+      </w:r>
+      <w:r>
+        <w:rPr>
+          <w:i/>
+          <w:iCs/>
+        </w:rPr>
+        <w:t xml:space="preserve">et al </w:t>
+      </w:r>
+      <w:r>
+        <w:fldChar w:fldCharType="begin"/>
+      </w:r>
+      <w:r>
+        <w:instrText xml:space="preserve"> ADDIN ZOTERO_ITEM CSL_CITATION {"citationID":"OmobrdtC","properties":{"formattedCitation":"(2000)","plainCitation":"(2000)","noteIndex":0},"citationItems":[{"id":58,"uris":["http://zotero.org/users/11930833/items/GD96AJUZ"],"itemData":{"id":58,"type":"article-journal","abstract":"[Traditional explanations for the negative fitness consequences of parasitism have focused on the direct pathogenic effects of infectious agents. However, because of the high selection pressure by the parasites, immune defences are likely to be costly and trade off with other fitness-related traits, such as reproductive effort. In a field experiment, we immunized breeding female flycatchers with non-pathogenic antigens (diphtheria-tetanus vaccine), which excluded the direct negative effects of parasites, in order to test the consequences of activated immune defence on hosts' investment in reproduction and self-maintenance. Immunized females decreased their feeding effort and investment in self-maintenance (rectrix regrowth) and had lower reproductive output (fledgling quality and number) than control females injected with saline. Our results reveal the phenotypic cost of immune defence by showing that an activated immune system per se can lower the host's breeding success. This may be caused by an energetic or nutritional trade-off between immune function and physical workload when feeding young or be an adaptive response to `infection' to avoid physiological disorders such as oxidative stress and immunopathology.]","archive":"JSTOR","container-title":"Proceedings: Biological Sciences","ISSN":"09628452","issue":"1444","note":"publisher: The Royal Society","page":"665-670","title":"Experimentally Activated Immune Defence in Female Pied Flycatchers Results in Reduced Breeding Success","volume":"267","author":[{"family":"Ilmonen","given":"Petteri"},{"family":"Taarna","given":"Terho"},{"family":"Hasselquist","given":"Dennis"}],"issued":{"date-parts":[["2000"]]}},"label":"page","suppress-author":true}],"schema":"https://github.com/citation-style-language/schema/raw/master/csl-citation.json"} </w:instrText>
+      </w:r>
+      <w:r>
+        <w:fldChar w:fldCharType="separate"/>
+      </w:r>
+      <w:r>
+        <w:rPr>
+          <w:noProof/>
+        </w:rPr>
+        <w:t>(2000)</w:t>
+      </w:r>
+      <w:r>
+        <w:fldChar w:fldCharType="end"/>
+      </w:r>
+      <w:r>
+        <w:t xml:space="preserve"> demonstrate the opposite effect in female fly catchers, if a female’s immune system is activated, it results in a decrease </w:t>
+      </w:r>
+      <w:r>
+        <w:t>of</w:t>
+      </w:r>
+      <w:r>
+        <w:t xml:space="preserve"> reproductive effort and an increase in repair for itself. </w:t>
+      </w:r>
+      <w:proofErr w:type="spellStart"/>
+      <w:r>
+        <w:t>Råberg</w:t>
+      </w:r>
+      <w:proofErr w:type="spellEnd"/>
+      <w:r>
+        <w:t xml:space="preserve"> </w:t>
+      </w:r>
+      <w:r>
+        <w:rPr>
+          <w:i/>
+          <w:iCs/>
+        </w:rPr>
+        <w:t>et al</w:t>
+      </w:r>
+      <w:r>
+        <w:t xml:space="preserve"> </w:t>
+      </w:r>
+      <w:r>
+        <w:fldChar w:fldCharType="begin"/>
+      </w:r>
+      <w:r>
+        <w:instrText xml:space="preserve"> ADDIN ZOTERO_ITEM CSL_CITATION {"citationID":"vGVXOYoB","properties":{"formattedCitation":"(2000)","plainCitation":"(2000)","noteIndex":0},"citationItems":[{"id":59,"uris":["http://zotero.org/users/11930833/items/QFBUA6YR"],"itemData":{"id":59,"type":"article-journal","abstract":"A fundamental assumption of theories of the ecology and evolution of inducible defences is that protective responses to attacks by parasites or predators should not only have benefits, but also costs. The vertebrate immune system is by far the best studied example of an inducible defence, yet little is known about the costs of an immune response, especially in natural populations. To test if an immune response per se is costly, we induced an antibody response in female blue tits, Parus caeruleus, by immunising them with human diphtheria?tetanus vaccine, and compared their nestling-feeding rate with that of saline-injected controls. We found that vaccinated females reduced their nestling feeding rate, thus demonstrating a cost of the immune response in the currency of parental effort.","container-title":"Ecology Letters","DOI":"10.1046/j.1461-0248.2000.00154.x","ISSN":"1461-023X","issue":"5","journalAbbreviation":"Ecology Letters","note":"publisher: John Wiley &amp; Sons, Ltd","page":"382-386","title":"The cost of an immune response: vaccination reduces parental effort","volume":"3","author":[{"family":"Råberg","given":"L."},{"family":"Nilsson","given":"J.-Å."},{"family":"Ilmonen","given":"P."},{"family":"Stjernman","given":"M."},{"family":"Hasselquist","given":"D."}],"issued":{"date-parts":[["2000",9,1]]}},"label":"page","suppress-author":true}],"schema":"https://github.com/citation-style-language/schema/raw/master/csl-citation.json"} </w:instrText>
+      </w:r>
+      <w:r>
+        <w:fldChar w:fldCharType="separate"/>
+      </w:r>
+      <w:r>
+        <w:rPr>
+          <w:noProof/>
+        </w:rPr>
+        <w:t>(2000)</w:t>
+      </w:r>
+      <w:r>
+        <w:fldChar w:fldCharType="end"/>
+      </w:r>
+      <w:r>
+        <w:t xml:space="preserve"> demonstrate this as well; activated immune system results in a decrease in reproductive effort in blue tits. </w:t>
+      </w:r>
+      <w:r>
+        <w:t>Our results confirm the inconsistencie</w:t>
+      </w:r>
+      <w:r>
+        <w:t xml:space="preserve">s, for future references </w:t>
+      </w:r>
+      <w:r>
+        <w:t xml:space="preserve">it would be interesting to model the life-history theory for specific species to see whether </w:t>
+      </w:r>
+      <w:r>
+        <w:t xml:space="preserve">we can theoretically proof </w:t>
+      </w:r>
+      <w:r>
+        <w:t xml:space="preserve">the terminal investment </w:t>
+      </w:r>
+      <w:r>
+        <w:t xml:space="preserve">theory. </w:t>
+      </w:r>
+    </w:p>
+    <w:p>
+      <w:pPr>
+        <w:jc w:val="both"/>
+      </w:pPr>
+      <w:r>
+        <w:tab/>
+        <w:t xml:space="preserve">Furthermore, our results show that the data collection method might also affect </w:t>
+      </w:r>
+      <w:r>
+        <w:t>whether</w:t>
+      </w:r>
+      <w:r>
+        <w:t xml:space="preserve"> a Lansing effect can be detected. </w:t>
+      </w:r>
+      <w:r>
+        <w:t>The presence of l</w:t>
+      </w:r>
+      <w:r>
+        <w:t xml:space="preserve">ongitudinal parental age effects </w:t>
+      </w:r>
+      <w:r>
+        <w:t xml:space="preserve">may be concealed </w:t>
+      </w:r>
+      <w:r>
+        <w:t xml:space="preserve">by the </w:t>
+      </w:r>
+      <w:r>
+        <w:t>selective disappearance of poor-quality individuals</w:t>
+      </w:r>
+      <w:r>
+        <w:t xml:space="preserve">. </w:t>
+      </w:r>
+      <w:r>
+        <w:t xml:space="preserve">These poor-quality individuals are </w:t>
+      </w:r>
+      <w:proofErr w:type="gramStart"/>
+      <w:r>
+        <w:t>taken into account</w:t>
+      </w:r>
+      <w:proofErr w:type="gramEnd"/>
+      <w:r>
+        <w:t xml:space="preserve"> in the longitudinal analysis. The higher-quality individuals are examined over their lifetime, meaning we can still detect a possible decrease in offspring lifespan over their lives. We therefore encourage future empirical studies to gather the data longitudinally. </w:t>
+      </w:r>
+    </w:p>
+    <w:p>
+      <w:pPr>
+        <w:jc w:val="both"/>
+      </w:pPr>
+      <w:r>
+        <w:tab/>
+        <w:t xml:space="preserve">Overall, our model demonstrates a Lansing effect can occur under different </w:t>
+      </w:r>
+      <w:r>
+        <w:t>underlying mechanisms</w:t>
+      </w:r>
+      <w:r>
+        <w:t xml:space="preserve">. However, due to contradicting effects of other scenarios the Lansing effect might become undetectable or disappear. </w:t>
+      </w:r>
+      <w:r>
+        <w:t>The data collection method might also conceal an existing Lansing effect. These difference</w:t>
+      </w:r>
+      <w:r>
+        <w:t>s</w:t>
+      </w:r>
+      <w:r>
+        <w:t xml:space="preserve"> might </w:t>
+      </w:r>
+      <w:r>
+        <w:t xml:space="preserve">explain the varying results between and within species </w:t>
+      </w:r>
+      <w:r>
+        <w:t xml:space="preserve">of the Lansing effect. </w:t>
+      </w:r>
+    </w:p>
+    <w:p>
+      <w:pPr>
+        <w:jc w:val="both"/>
+      </w:pPr>
+    </w:p>
+    <w:p>
+      <w:pPr>
+        <w:jc w:val="both"/>
+      </w:pPr>
+      <w:r>
+        <w:t>[future reference]</w:t>
+      </w:r>
+    </w:p>
+    <w:p>
+      <w:pPr>
+        <w:jc w:val="both"/>
+      </w:pPr>
+    </w:p>
+    <w:p>
+      <w:pPr>
+        <w:jc w:val="both"/>
         <w:rPr>
           <w:b/>
           <w:bCs/>
         </w:rPr>
       </w:pPr>
-      <w:r>
+    </w:p>
+    <w:p/>
+    <w:p>
+      <w:r>
+        <w:br w:type="page"/>
+      </w:r>
+    </w:p>
+    <w:p>
+      <w:pPr>
         <w:rPr>
           <w:b/>
           <w:bCs/>
         </w:rPr>
-        <w:br w:type="page"/>
-      </w:r>
-    </w:p>
-    <w:p>
-      <w:pPr>
+      </w:pPr>
+      <w:r>
         <w:rPr>
           <w:b/>
           <w:bCs/>
         </w:rPr>
-      </w:pPr>
-      <w:r>
+        <w:lastRenderedPageBreak/>
+        <w:t>References</w:t>
+      </w:r>
+    </w:p>
+    <w:p>
+      <w:pPr>
         <w:rPr>
           <w:b/>
           <w:bCs/>
         </w:rPr>
-        <w:lastRenderedPageBreak/>
-        <w:t>References</w:t>
-      </w:r>
-    </w:p>
-    <w:p>
-      <w:pPr>
+      </w:pPr>
+    </w:p>
+    <w:p>
+      <w:pPr>
+        <w:pStyle w:val="Bibliography"/>
+      </w:pPr>
+      <w:r>
         <w:rPr>
           <w:b/>
           <w:bCs/>
         </w:rPr>
-      </w:pPr>
+        <w:fldChar w:fldCharType="begin"/>
+      </w:r>
+      <w:r>
+        <w:rPr>
+          <w:b/>
+          <w:bCs/>
+        </w:rPr>
+        <w:instrText xml:space="preserve"> ADDIN ZOTERO_BIBL {"uncited":[],"omitted":[],"custom":[]} CSL_BIBLIOGRAPHY </w:instrText>
+      </w:r>
+      <w:r>
+        <w:rPr>
+          <w:b/>
+          <w:bCs/>
+        </w:rPr>
+        <w:fldChar w:fldCharType="separate"/>
+      </w:r>
+      <w:proofErr w:type="spellStart"/>
+      <w:r>
+        <w:t>Auguie</w:t>
+      </w:r>
+      <w:proofErr w:type="spellEnd"/>
+      <w:r>
+        <w:t xml:space="preserve">, B. (2017). </w:t>
+      </w:r>
+      <w:proofErr w:type="spellStart"/>
+      <w:r>
+        <w:rPr>
+          <w:i/>
+          <w:iCs/>
+        </w:rPr>
+        <w:t>gridExtra</w:t>
+      </w:r>
+      <w:proofErr w:type="spellEnd"/>
+      <w:r>
+        <w:rPr>
+          <w:i/>
+          <w:iCs/>
+        </w:rPr>
+        <w:t>: Miscellaneous Functions for ‘Grid’ Graphics</w:t>
+      </w:r>
+      <w:r>
+        <w:t xml:space="preserve"> (R package version 2.3). https://CRAN.R-project.org/package=gridExtra</w:t>
+      </w:r>
+    </w:p>
+    <w:p>
+      <w:pPr>
+        <w:pStyle w:val="Bibliography"/>
+      </w:pPr>
+      <w:r>
+        <w:t xml:space="preserve">Blake, R. M. (2022). </w:t>
+      </w:r>
+      <w:proofErr w:type="spellStart"/>
+      <w:r>
+        <w:rPr>
+          <w:i/>
+          <w:iCs/>
+        </w:rPr>
+        <w:t>MetBrewer</w:t>
+      </w:r>
+      <w:proofErr w:type="spellEnd"/>
+      <w:r>
+        <w:rPr>
+          <w:i/>
+          <w:iCs/>
+        </w:rPr>
+        <w:t>: Color Palettes Inspired by Works at the Metropolitan Museum of Art</w:t>
+      </w:r>
+      <w:r>
+        <w:t xml:space="preserve"> (R package version 0.2.0). https://CRAN.R-project.org/package=MetBrewer</w:t>
+      </w:r>
+    </w:p>
+    <w:p>
+      <w:pPr>
+        <w:pStyle w:val="Bibliography"/>
+      </w:pPr>
+      <w:proofErr w:type="spellStart"/>
+      <w:r>
+        <w:t>Bonneaud</w:t>
+      </w:r>
+      <w:proofErr w:type="spellEnd"/>
+      <w:r>
+        <w:t xml:space="preserve">, C., </w:t>
+      </w:r>
+      <w:proofErr w:type="spellStart"/>
+      <w:r>
+        <w:t>Mazuc</w:t>
+      </w:r>
+      <w:proofErr w:type="spellEnd"/>
+      <w:r>
+        <w:t xml:space="preserve">, J., </w:t>
+      </w:r>
+      <w:proofErr w:type="spellStart"/>
+      <w:r>
+        <w:t>Chastel</w:t>
+      </w:r>
+      <w:proofErr w:type="spellEnd"/>
+      <w:r>
+        <w:t xml:space="preserve">, O., </w:t>
+      </w:r>
+      <w:proofErr w:type="spellStart"/>
+      <w:r>
+        <w:t>Westerdahl</w:t>
+      </w:r>
+      <w:proofErr w:type="spellEnd"/>
+      <w:r>
+        <w:t xml:space="preserve">, H., &amp; </w:t>
+      </w:r>
+      <w:proofErr w:type="spellStart"/>
+      <w:r>
+        <w:t>Sorci</w:t>
+      </w:r>
+      <w:proofErr w:type="spellEnd"/>
+      <w:r>
+        <w:t xml:space="preserve">, G. (2004). TERMINAL INVESTMENT INDUCED BY IMMUNE CHALLENGE AND FITNESS TRAITS ASSOCIATED WITH MAJOR HISTOCOMPATIBILITY COMPLEX IN THE HOUSE SPARROW. </w:t>
+      </w:r>
+      <w:r>
+        <w:rPr>
+          <w:i/>
+          <w:iCs/>
+        </w:rPr>
+        <w:t>Evolution</w:t>
+      </w:r>
+      <w:r>
+        <w:t xml:space="preserve">, </w:t>
+      </w:r>
+      <w:r>
+        <w:rPr>
+          <w:i/>
+          <w:iCs/>
+        </w:rPr>
+        <w:t>58</w:t>
+      </w:r>
+      <w:r>
+        <w:t>(12), 2823–2830. https://doi.org/10.1111/j.0014-3820.2004.tb01633.x</w:t>
+      </w:r>
+    </w:p>
+    <w:p>
+      <w:pPr>
+        <w:pStyle w:val="Bibliography"/>
+      </w:pPr>
+      <w:proofErr w:type="spellStart"/>
+      <w:r>
+        <w:t>Bouwhuis</w:t>
+      </w:r>
+      <w:proofErr w:type="spellEnd"/>
+      <w:r>
+        <w:t xml:space="preserve">, S., CHARMANTIER, A., VERHULST, S., &amp; SHELDON, B. C. (2010). Trans-generational effects on ageing in a wild bird population. </w:t>
+      </w:r>
+      <w:r>
+        <w:rPr>
+          <w:i/>
+          <w:iCs/>
+        </w:rPr>
+        <w:t>Journal of Evolutionary Biology</w:t>
+      </w:r>
+      <w:r>
+        <w:t xml:space="preserve">, </w:t>
+      </w:r>
+      <w:r>
+        <w:rPr>
+          <w:i/>
+          <w:iCs/>
+        </w:rPr>
+        <w:t>23</w:t>
+      </w:r>
+      <w:r>
+        <w:t>(3), 636–642. https://doi.org/10.1111/j.1420-9101.2009.01929.x</w:t>
+      </w:r>
+    </w:p>
+    <w:p>
+      <w:pPr>
+        <w:pStyle w:val="Bibliography"/>
+      </w:pPr>
+      <w:proofErr w:type="spellStart"/>
+      <w:r>
+        <w:t>Bouwhuis</w:t>
+      </w:r>
+      <w:proofErr w:type="spellEnd"/>
+      <w:r>
+        <w:t xml:space="preserve">, S., </w:t>
+      </w:r>
+      <w:proofErr w:type="spellStart"/>
+      <w:r>
+        <w:t>Vedder</w:t>
+      </w:r>
+      <w:proofErr w:type="spellEnd"/>
+      <w:r>
+        <w:t xml:space="preserve">, O., &amp; Becker, P. H. (2015). Sex-specific pathways of parental age effects on offspring lifetime reproductive success in a long-lived seabird. </w:t>
+      </w:r>
+      <w:r>
+        <w:rPr>
+          <w:i/>
+          <w:iCs/>
+        </w:rPr>
+        <w:t>Evolution</w:t>
+      </w:r>
+      <w:r>
+        <w:t xml:space="preserve">, </w:t>
+      </w:r>
+      <w:r>
+        <w:rPr>
+          <w:i/>
+          <w:iCs/>
+        </w:rPr>
+        <w:t>69</w:t>
+      </w:r>
+      <w:r>
+        <w:t>(7), 1760–1771. https://doi.org/10.1111/evo.12692</w:t>
+      </w:r>
+    </w:p>
+    <w:p>
+      <w:pPr>
+        <w:pStyle w:val="Bibliography"/>
+      </w:pPr>
+      <w:proofErr w:type="spellStart"/>
+      <w:r>
+        <w:t>Clutton</w:t>
+      </w:r>
+      <w:proofErr w:type="spellEnd"/>
+      <w:r>
+        <w:t xml:space="preserve">-Brock, T. H. (1984). Reproductive Effort and Terminal Investment in Iteroparous Animals. </w:t>
+      </w:r>
+      <w:r>
+        <w:rPr>
+          <w:i/>
+          <w:iCs/>
+        </w:rPr>
+        <w:t>The American Naturalist</w:t>
+      </w:r>
+      <w:r>
+        <w:t xml:space="preserve">, </w:t>
+      </w:r>
+      <w:r>
+        <w:rPr>
+          <w:i/>
+          <w:iCs/>
+        </w:rPr>
+        <w:t>123</w:t>
+      </w:r>
+      <w:r>
+        <w:t>(2), 212–229. WorldCat.org.</w:t>
+      </w:r>
+    </w:p>
+    <w:p>
+      <w:pPr>
+        <w:pStyle w:val="Bibliography"/>
+      </w:pPr>
+      <w:r>
+        <w:t xml:space="preserve">Duffield, K. R., Bowers, E. K., </w:t>
+      </w:r>
+      <w:proofErr w:type="spellStart"/>
+      <w:r>
+        <w:t>Sakaluk</w:t>
+      </w:r>
+      <w:proofErr w:type="spellEnd"/>
+      <w:r>
+        <w:t xml:space="preserve">, S. K., &amp; </w:t>
+      </w:r>
+      <w:proofErr w:type="spellStart"/>
+      <w:r>
+        <w:t>Sadd</w:t>
+      </w:r>
+      <w:proofErr w:type="spellEnd"/>
+      <w:r>
+        <w:t xml:space="preserve">, B. M. (2017). A dynamic threshold model for terminal investment. </w:t>
+      </w:r>
+      <w:proofErr w:type="spellStart"/>
+      <w:r>
+        <w:rPr>
+          <w:i/>
+          <w:iCs/>
+        </w:rPr>
+        <w:t>Behavioral</w:t>
+      </w:r>
+      <w:proofErr w:type="spellEnd"/>
+      <w:r>
+        <w:rPr>
+          <w:i/>
+          <w:iCs/>
+        </w:rPr>
+        <w:t xml:space="preserve"> Ecology and </w:t>
+      </w:r>
+      <w:proofErr w:type="spellStart"/>
+      <w:r>
+        <w:rPr>
+          <w:i/>
+          <w:iCs/>
+        </w:rPr>
+        <w:t>Sociobiology</w:t>
+      </w:r>
+      <w:proofErr w:type="spellEnd"/>
+      <w:r>
+        <w:t xml:space="preserve">, </w:t>
+      </w:r>
+      <w:r>
+        <w:rPr>
+          <w:i/>
+          <w:iCs/>
+        </w:rPr>
+        <w:t>71</w:t>
+      </w:r>
+      <w:r>
+        <w:t>(12), 185. https://doi.org/10.1007/s00265-017-2416-z</w:t>
+      </w:r>
+    </w:p>
+    <w:p>
+      <w:pPr>
+        <w:pStyle w:val="Bibliography"/>
+      </w:pPr>
+      <w:r>
+        <w:t xml:space="preserve">Edward </w:t>
+      </w:r>
+      <w:proofErr w:type="spellStart"/>
+      <w:r>
+        <w:t>Ivimey</w:t>
+      </w:r>
+      <w:proofErr w:type="spellEnd"/>
+      <w:r>
+        <w:t xml:space="preserve">-Cook, Sarema </w:t>
+      </w:r>
+      <w:proofErr w:type="spellStart"/>
+      <w:r>
+        <w:t>Shorr</w:t>
+      </w:r>
+      <w:proofErr w:type="spellEnd"/>
+      <w:r>
+        <w:t xml:space="preserve">, &amp; Jacob </w:t>
+      </w:r>
+      <w:proofErr w:type="spellStart"/>
+      <w:r>
+        <w:t>Moorad</w:t>
+      </w:r>
+      <w:proofErr w:type="spellEnd"/>
+      <w:r>
+        <w:t xml:space="preserve">. (2022). The distribution of the Lansing Effect across animal species. </w:t>
+      </w:r>
+      <w:proofErr w:type="spellStart"/>
+      <w:r>
+        <w:rPr>
+          <w:i/>
+          <w:iCs/>
+        </w:rPr>
+        <w:t>BioRxiv</w:t>
+      </w:r>
+      <w:proofErr w:type="spellEnd"/>
+      <w:r>
+        <w:t>, 2022.04.27.489689. https://doi.org/10.1101/2022.04.27.489689</w:t>
+      </w:r>
+    </w:p>
+    <w:p>
+      <w:pPr>
+        <w:pStyle w:val="Bibliography"/>
+      </w:pPr>
+      <w:r>
+        <w:lastRenderedPageBreak/>
+        <w:t xml:space="preserve">Fox, S. F., &amp; McCoy, J. K. (2000). The effects of tail loss on survival, growth, reproduction, and sex ratio of offspring in the lizard Uta </w:t>
+      </w:r>
+      <w:proofErr w:type="spellStart"/>
+      <w:r>
+        <w:t>stansburiana</w:t>
+      </w:r>
+      <w:proofErr w:type="spellEnd"/>
+      <w:r>
+        <w:t xml:space="preserve"> in the field. </w:t>
+      </w:r>
+      <w:proofErr w:type="spellStart"/>
+      <w:r>
+        <w:rPr>
+          <w:i/>
+          <w:iCs/>
+        </w:rPr>
+        <w:t>Oecologia</w:t>
+      </w:r>
+      <w:proofErr w:type="spellEnd"/>
+      <w:r>
+        <w:t xml:space="preserve">, </w:t>
+      </w:r>
+      <w:r>
+        <w:rPr>
+          <w:i/>
+          <w:iCs/>
+        </w:rPr>
+        <w:t>122</w:t>
+      </w:r>
+      <w:r>
+        <w:t>(3), 327–334. https://doi.org/10.1007/s004420050038</w:t>
+      </w:r>
+    </w:p>
+    <w:p>
+      <w:pPr>
+        <w:pStyle w:val="Bibliography"/>
+      </w:pPr>
+      <w:proofErr w:type="spellStart"/>
+      <w:r>
+        <w:t>Hercus</w:t>
+      </w:r>
+      <w:proofErr w:type="spellEnd"/>
+      <w:r>
+        <w:t xml:space="preserve">, M. J., &amp; Hoffmann, A. A. (2000). Maternal and grandmaternal age influence offspring fitness in Drosophila. </w:t>
+      </w:r>
+      <w:r>
+        <w:rPr>
+          <w:i/>
+          <w:iCs/>
+        </w:rPr>
+        <w:t>Proceedings of the Royal Society of London. Series B: Biological Sciences</w:t>
+      </w:r>
+      <w:r>
+        <w:t xml:space="preserve">, </w:t>
+      </w:r>
+      <w:r>
+        <w:rPr>
+          <w:i/>
+          <w:iCs/>
+        </w:rPr>
+        <w:t>267</w:t>
+      </w:r>
+      <w:r>
+        <w:t>(1457), 2105–2110. https://doi.org/10.1098/rspb.2000.1256</w:t>
+      </w:r>
+    </w:p>
+    <w:p>
+      <w:pPr>
+        <w:pStyle w:val="Bibliography"/>
+      </w:pPr>
+      <w:r>
+        <w:t xml:space="preserve">Hood, W. R., Williams, A. S., &amp; Hill, G. E. (2019). An Ecologist’s Guide to Mitochondrial DNA Mutations and Senescence. </w:t>
+      </w:r>
+      <w:r>
+        <w:rPr>
+          <w:i/>
+          <w:iCs/>
+        </w:rPr>
+        <w:t>Integrative and Comparative Biology</w:t>
+      </w:r>
+      <w:r>
+        <w:t xml:space="preserve">, </w:t>
+      </w:r>
+      <w:r>
+        <w:rPr>
+          <w:i/>
+          <w:iCs/>
+        </w:rPr>
+        <w:t>59</w:t>
+      </w:r>
+      <w:r>
+        <w:t>(4), 970–982. https://doi.org/10.1093/icb/icz097</w:t>
+      </w:r>
+    </w:p>
+    <w:p>
+      <w:pPr>
+        <w:pStyle w:val="Bibliography"/>
+      </w:pPr>
+      <w:proofErr w:type="spellStart"/>
+      <w:r>
+        <w:t>Ilmonen</w:t>
+      </w:r>
+      <w:proofErr w:type="spellEnd"/>
+      <w:r>
+        <w:t xml:space="preserve">, P., </w:t>
+      </w:r>
+      <w:proofErr w:type="spellStart"/>
+      <w:r>
+        <w:t>Taarna</w:t>
+      </w:r>
+      <w:proofErr w:type="spellEnd"/>
+      <w:r>
+        <w:t xml:space="preserve">, T., &amp; </w:t>
+      </w:r>
+      <w:proofErr w:type="spellStart"/>
+      <w:r>
+        <w:t>Hasselquist</w:t>
+      </w:r>
+      <w:proofErr w:type="spellEnd"/>
+      <w:r>
+        <w:t xml:space="preserve">, D. (2000). Experimentally Activated Immune Defence in Female Pied Flycatchers Results in Reduced Breeding Success. </w:t>
+      </w:r>
+      <w:r>
+        <w:rPr>
+          <w:i/>
+          <w:iCs/>
+        </w:rPr>
+        <w:t>Proceedings: Biological Sciences</w:t>
+      </w:r>
+      <w:r>
+        <w:t xml:space="preserve">, </w:t>
+      </w:r>
+      <w:r>
+        <w:rPr>
+          <w:i/>
+          <w:iCs/>
+        </w:rPr>
+        <w:t>267</w:t>
+      </w:r>
+      <w:r>
+        <w:t>(1444), 665–670. JSTOR.</w:t>
+      </w:r>
+    </w:p>
+    <w:p>
+      <w:pPr>
+        <w:pStyle w:val="Bibliography"/>
+      </w:pPr>
+      <w:proofErr w:type="spellStart"/>
+      <w:r>
+        <w:t>Kassambara</w:t>
+      </w:r>
+      <w:proofErr w:type="spellEnd"/>
+      <w:r>
+        <w:t xml:space="preserve">, A. (2023). </w:t>
+      </w:r>
+      <w:proofErr w:type="spellStart"/>
+      <w:r>
+        <w:rPr>
+          <w:i/>
+          <w:iCs/>
+        </w:rPr>
+        <w:t>ggpubr</w:t>
+      </w:r>
+      <w:proofErr w:type="spellEnd"/>
+      <w:r>
+        <w:rPr>
+          <w:i/>
+          <w:iCs/>
+        </w:rPr>
+        <w:t>: ‘ggplot2’ Based Publication Ready Plots</w:t>
+      </w:r>
+      <w:r>
+        <w:t xml:space="preserve"> (R package version 0.6.0). https://CRAN.R-project.org/package=ggpubr</w:t>
+      </w:r>
+    </w:p>
+    <w:p>
+      <w:pPr>
+        <w:pStyle w:val="Bibliography"/>
+        <w:rPr>
+          <w:lang w:val="nl-NL"/>
+        </w:rPr>
+      </w:pPr>
+      <w:r>
+        <w:t xml:space="preserve">Kern, S., Ackermann, M., Stearns, S. C., &amp; Kawecki, T. J. (2001). DECLINE IN OFFSPRING VIABILITY AS A MANIFESTATION OF AGING IN DROSOPHILA MELANOGASTER. </w:t>
+      </w:r>
+      <w:proofErr w:type="spellStart"/>
+      <w:r>
+        <w:rPr>
+          <w:i/>
+          <w:iCs/>
+          <w:lang w:val="nl-NL"/>
+        </w:rPr>
+        <w:t>Evolution</w:t>
+      </w:r>
+      <w:proofErr w:type="spellEnd"/>
+      <w:r>
+        <w:rPr>
+          <w:lang w:val="nl-NL"/>
+        </w:rPr>
+        <w:t xml:space="preserve">, </w:t>
+      </w:r>
+      <w:r>
+        <w:rPr>
+          <w:i/>
+          <w:iCs/>
+          <w:lang w:val="nl-NL"/>
+        </w:rPr>
+        <w:t>55</w:t>
+      </w:r>
+      <w:r>
+        <w:rPr>
+          <w:lang w:val="nl-NL"/>
+        </w:rPr>
+        <w:t xml:space="preserve">(9), 1822–1831. </w:t>
+      </w:r>
+      <w:proofErr w:type="gramStart"/>
+      <w:r>
+        <w:rPr>
+          <w:lang w:val="nl-NL"/>
+        </w:rPr>
+        <w:t>https://doi.org/10.1111/j.0014-3820.2001.tb00831.x</w:t>
+      </w:r>
+      <w:proofErr w:type="gramEnd"/>
+    </w:p>
+    <w:p>
+      <w:pPr>
+        <w:pStyle w:val="Bibliography"/>
+      </w:pPr>
+      <w:proofErr w:type="spellStart"/>
+      <w:r>
+        <w:rPr>
+          <w:lang w:val="nl-NL"/>
+        </w:rPr>
+        <w:t>Kreider</w:t>
+      </w:r>
+      <w:proofErr w:type="spellEnd"/>
+      <w:r>
+        <w:rPr>
+          <w:lang w:val="nl-NL"/>
+        </w:rPr>
+        <w:t xml:space="preserve">, J. J., Kramer, B. H., </w:t>
+      </w:r>
+      <w:proofErr w:type="spellStart"/>
+      <w:r>
+        <w:rPr>
+          <w:lang w:val="nl-NL"/>
+        </w:rPr>
+        <w:t>Komdeur</w:t>
+      </w:r>
+      <w:proofErr w:type="spellEnd"/>
+      <w:r>
+        <w:rPr>
+          <w:lang w:val="nl-NL"/>
+        </w:rPr>
+        <w:t xml:space="preserve">, J., &amp; Pen, I. (2022). </w:t>
+      </w:r>
+      <w:r>
+        <w:t xml:space="preserve">The evolution of ageing in cooperative breeders. </w:t>
+      </w:r>
+      <w:r>
+        <w:rPr>
+          <w:i/>
+          <w:iCs/>
+        </w:rPr>
+        <w:t>Evolution Letters</w:t>
+      </w:r>
+      <w:r>
+        <w:t xml:space="preserve">, </w:t>
+      </w:r>
+      <w:r>
+        <w:rPr>
+          <w:i/>
+          <w:iCs/>
+        </w:rPr>
+        <w:t>6</w:t>
+      </w:r>
+      <w:r>
+        <w:t>(6), 450–459. https://doi.org/10.1002/evl3.307</w:t>
+      </w:r>
+    </w:p>
+    <w:p>
+      <w:pPr>
+        <w:pStyle w:val="Bibliography"/>
+      </w:pPr>
+      <w:r>
+        <w:t xml:space="preserve">Krishna, M. S., Santhosh, H. T., &amp; Hegde, S. N. (2012). Offspring of older males are superior in Drosophila </w:t>
+      </w:r>
+      <w:proofErr w:type="spellStart"/>
+      <w:r>
+        <w:t>bipectinata</w:t>
+      </w:r>
+      <w:proofErr w:type="spellEnd"/>
+      <w:r>
+        <w:t xml:space="preserve">. </w:t>
+      </w:r>
+      <w:r>
+        <w:rPr>
+          <w:i/>
+          <w:iCs/>
+        </w:rPr>
+        <w:t>Zool. Stud</w:t>
+      </w:r>
+      <w:r>
+        <w:t xml:space="preserve">, </w:t>
+      </w:r>
+      <w:r>
+        <w:rPr>
+          <w:i/>
+          <w:iCs/>
+        </w:rPr>
+        <w:t>51</w:t>
+      </w:r>
+      <w:r>
+        <w:t>, 72–84.</w:t>
+      </w:r>
+    </w:p>
+    <w:p>
+      <w:pPr>
+        <w:pStyle w:val="Bibliography"/>
+      </w:pPr>
+      <w:proofErr w:type="spellStart"/>
+      <w:r>
+        <w:rPr>
+          <w:lang w:val="nl-NL"/>
+        </w:rPr>
+        <w:lastRenderedPageBreak/>
+        <w:t>Kroeger</w:t>
+      </w:r>
+      <w:proofErr w:type="spellEnd"/>
+      <w:r>
+        <w:rPr>
+          <w:lang w:val="nl-NL"/>
+        </w:rPr>
+        <w:t xml:space="preserve">, S. B., </w:t>
+      </w:r>
+      <w:proofErr w:type="spellStart"/>
+      <w:r>
+        <w:rPr>
+          <w:lang w:val="nl-NL"/>
+        </w:rPr>
+        <w:t>Blumstein</w:t>
+      </w:r>
+      <w:proofErr w:type="spellEnd"/>
+      <w:r>
+        <w:rPr>
+          <w:lang w:val="nl-NL"/>
+        </w:rPr>
+        <w:t xml:space="preserve">, D. T., </w:t>
+      </w:r>
+      <w:proofErr w:type="spellStart"/>
+      <w:r>
+        <w:rPr>
+          <w:lang w:val="nl-NL"/>
+        </w:rPr>
+        <w:t>Armitage</w:t>
+      </w:r>
+      <w:proofErr w:type="spellEnd"/>
+      <w:r>
+        <w:rPr>
+          <w:lang w:val="nl-NL"/>
+        </w:rPr>
+        <w:t xml:space="preserve">, K. B., </w:t>
+      </w:r>
+      <w:proofErr w:type="spellStart"/>
+      <w:r>
+        <w:rPr>
+          <w:lang w:val="nl-NL"/>
+        </w:rPr>
+        <w:t>Reid</w:t>
+      </w:r>
+      <w:proofErr w:type="spellEnd"/>
+      <w:r>
+        <w:rPr>
+          <w:lang w:val="nl-NL"/>
+        </w:rPr>
+        <w:t xml:space="preserve">, J. M., &amp; Martin, J. G. A. (2020). </w:t>
+      </w:r>
+      <w:r>
+        <w:t xml:space="preserve">Older mothers produce more successful daughters. </w:t>
+      </w:r>
+      <w:r>
+        <w:rPr>
+          <w:i/>
+          <w:iCs/>
+        </w:rPr>
+        <w:t>Proceedings of the National Academy of Sciences</w:t>
+      </w:r>
+      <w:r>
+        <w:t xml:space="preserve">, </w:t>
+      </w:r>
+      <w:r>
+        <w:rPr>
+          <w:i/>
+          <w:iCs/>
+        </w:rPr>
+        <w:t>117</w:t>
+      </w:r>
+      <w:r>
+        <w:t>(9), 4809–4814. https://doi.org/10.1073/pnas.1908551117</w:t>
+      </w:r>
+    </w:p>
+    <w:p>
+      <w:pPr>
+        <w:pStyle w:val="Bibliography"/>
+        <w:rPr>
+          <w:lang w:val="nl-NL"/>
+        </w:rPr>
+      </w:pPr>
+      <w:r>
+        <w:t xml:space="preserve">Lansing, A. I. (1947). A transmissible, cumulative, and reversible factor in aging. </w:t>
+      </w:r>
+      <w:proofErr w:type="spellStart"/>
+      <w:r>
+        <w:rPr>
+          <w:i/>
+          <w:iCs/>
+          <w:lang w:val="nl-NL"/>
+        </w:rPr>
+        <w:t>Journals</w:t>
+      </w:r>
+      <w:proofErr w:type="spellEnd"/>
+      <w:r>
+        <w:rPr>
+          <w:i/>
+          <w:iCs/>
+          <w:lang w:val="nl-NL"/>
+        </w:rPr>
+        <w:t xml:space="preserve"> of </w:t>
+      </w:r>
+      <w:proofErr w:type="spellStart"/>
+      <w:r>
+        <w:rPr>
+          <w:i/>
+          <w:iCs/>
+          <w:lang w:val="nl-NL"/>
+        </w:rPr>
+        <w:t>Gerontology</w:t>
+      </w:r>
+      <w:proofErr w:type="spellEnd"/>
+      <w:r>
+        <w:rPr>
+          <w:lang w:val="nl-NL"/>
+        </w:rPr>
+        <w:t xml:space="preserve">, </w:t>
+      </w:r>
+      <w:r>
+        <w:rPr>
+          <w:i/>
+          <w:iCs/>
+          <w:lang w:val="nl-NL"/>
+        </w:rPr>
+        <w:t>2</w:t>
+      </w:r>
+      <w:r>
+        <w:rPr>
+          <w:lang w:val="nl-NL"/>
+        </w:rPr>
+        <w:t xml:space="preserve">(3), 228–239. </w:t>
+      </w:r>
+      <w:proofErr w:type="gramStart"/>
+      <w:r>
+        <w:rPr>
+          <w:lang w:val="nl-NL"/>
+        </w:rPr>
+        <w:t>https://doi.org/doi</w:t>
+      </w:r>
+      <w:proofErr w:type="gramEnd"/>
+      <w:r>
+        <w:rPr>
+          <w:lang w:val="nl-NL"/>
+        </w:rPr>
+        <w:t>: 10.1093/</w:t>
+      </w:r>
+      <w:proofErr w:type="spellStart"/>
+      <w:r>
+        <w:rPr>
+          <w:lang w:val="nl-NL"/>
+        </w:rPr>
+        <w:t>geronj</w:t>
+      </w:r>
+      <w:proofErr w:type="spellEnd"/>
+      <w:r>
+        <w:rPr>
+          <w:lang w:val="nl-NL"/>
+        </w:rPr>
+        <w:t>/2.3.228</w:t>
+      </w:r>
+    </w:p>
+    <w:p>
+      <w:pPr>
+        <w:pStyle w:val="Bibliography"/>
+      </w:pPr>
+      <w:r>
+        <w:rPr>
+          <w:lang w:val="nl-NL"/>
+        </w:rPr>
+        <w:t xml:space="preserve">Lee, J.-H., </w:t>
+      </w:r>
+      <w:proofErr w:type="spellStart"/>
+      <w:r>
+        <w:rPr>
+          <w:lang w:val="nl-NL"/>
+        </w:rPr>
+        <w:t>Seo</w:t>
+      </w:r>
+      <w:proofErr w:type="spellEnd"/>
+      <w:r>
+        <w:rPr>
+          <w:lang w:val="nl-NL"/>
+        </w:rPr>
+        <w:t xml:space="preserve">, W., Lee, S.-H., Lee, H.-Y., &amp; Min, K.-J. (2019). </w:t>
+      </w:r>
+      <w:r>
+        <w:t xml:space="preserve">Strain-specific effects of parental age on offspring in Drosophila melanogaster. </w:t>
+      </w:r>
+      <w:r>
+        <w:rPr>
+          <w:i/>
+          <w:iCs/>
+        </w:rPr>
+        <w:t>Entomological Research</w:t>
+      </w:r>
+      <w:r>
+        <w:t xml:space="preserve">, </w:t>
+      </w:r>
+      <w:r>
+        <w:rPr>
+          <w:i/>
+          <w:iCs/>
+        </w:rPr>
+        <w:t>49</w:t>
+      </w:r>
+      <w:r>
+        <w:t>(5), 187–202. https://doi.org/10.1111/1748-5967.12344</w:t>
+      </w:r>
+    </w:p>
+    <w:p>
+      <w:pPr>
+        <w:pStyle w:val="Bibliography"/>
+      </w:pPr>
+      <w:proofErr w:type="spellStart"/>
+      <w:r>
+        <w:t>Maklakov</w:t>
+      </w:r>
+      <w:proofErr w:type="spellEnd"/>
+      <w:r>
+        <w:t xml:space="preserve">, A. A., Rowe, L., &amp; Friberg, U. (2015). Why organisms age: Evolution of senescence under positive pleiotropy? </w:t>
+      </w:r>
+      <w:proofErr w:type="spellStart"/>
+      <w:r>
+        <w:rPr>
+          <w:i/>
+          <w:iCs/>
+        </w:rPr>
+        <w:t>Bioessays</w:t>
+      </w:r>
+      <w:proofErr w:type="spellEnd"/>
+      <w:r>
+        <w:t xml:space="preserve">, </w:t>
+      </w:r>
+      <w:r>
+        <w:rPr>
+          <w:i/>
+          <w:iCs/>
+        </w:rPr>
+        <w:t>37</w:t>
+      </w:r>
+      <w:r>
+        <w:t>(7), 802–807. https://doi.org/10.1002/bies.201500025</w:t>
+      </w:r>
+    </w:p>
+    <w:p>
+      <w:pPr>
+        <w:pStyle w:val="Bibliography"/>
+      </w:pPr>
+      <w:r>
+        <w:t xml:space="preserve">McNamara, J. M., Houston, A. I., </w:t>
+      </w:r>
+      <w:proofErr w:type="spellStart"/>
+      <w:r>
+        <w:t>Barta</w:t>
+      </w:r>
+      <w:proofErr w:type="spellEnd"/>
+      <w:r>
+        <w:t xml:space="preserve">, Z., </w:t>
+      </w:r>
+      <w:proofErr w:type="spellStart"/>
+      <w:r>
+        <w:t>Scheuerlein</w:t>
+      </w:r>
+      <w:proofErr w:type="spellEnd"/>
+      <w:r>
+        <w:t xml:space="preserve">, A., &amp; </w:t>
+      </w:r>
+      <w:proofErr w:type="spellStart"/>
+      <w:r>
+        <w:t>Fromhage</w:t>
+      </w:r>
+      <w:proofErr w:type="spellEnd"/>
+      <w:r>
+        <w:t xml:space="preserve">, L. (2009). Deterioration, </w:t>
+      </w:r>
+      <w:proofErr w:type="gramStart"/>
+      <w:r>
+        <w:t>death</w:t>
+      </w:r>
+      <w:proofErr w:type="gramEnd"/>
+      <w:r>
+        <w:t xml:space="preserve"> and the evolution of reproductive restraint in late life. </w:t>
+      </w:r>
+      <w:r>
+        <w:rPr>
+          <w:i/>
+          <w:iCs/>
+        </w:rPr>
+        <w:t>Proceedings: Biological Sciences</w:t>
+      </w:r>
+      <w:r>
+        <w:t xml:space="preserve">, </w:t>
+      </w:r>
+      <w:r>
+        <w:rPr>
+          <w:i/>
+          <w:iCs/>
+        </w:rPr>
+        <w:t>276</w:t>
+      </w:r>
+      <w:r>
+        <w:t>(1675), 4061–4066. https://doi.org/doi: 10.1098/rspb.2009.0959</w:t>
+      </w:r>
+    </w:p>
+    <w:p>
+      <w:pPr>
+        <w:pStyle w:val="Bibliography"/>
+      </w:pPr>
+      <w:r>
+        <w:t xml:space="preserve">Medawar, P. B. (1957). An Unsolved Problem of Biology. In </w:t>
+      </w:r>
+      <w:r>
+        <w:rPr>
+          <w:i/>
+          <w:iCs/>
+        </w:rPr>
+        <w:t>The Uniqueness of the Individual</w:t>
+      </w:r>
+      <w:r>
+        <w:t xml:space="preserve"> (1st ed., p. 192). Routledge. https://doi.org/10.4324/9780429299759</w:t>
+      </w:r>
+    </w:p>
+    <w:p>
+      <w:pPr>
+        <w:pStyle w:val="Bibliography"/>
+      </w:pPr>
+      <w:r>
+        <w:t xml:space="preserve">Monaghan, P., </w:t>
+      </w:r>
+      <w:proofErr w:type="spellStart"/>
+      <w:r>
+        <w:t>Maklakov</w:t>
+      </w:r>
+      <w:proofErr w:type="spellEnd"/>
+      <w:r>
+        <w:t xml:space="preserve">, A. A., &amp; </w:t>
+      </w:r>
+      <w:proofErr w:type="spellStart"/>
+      <w:r>
+        <w:t>Metcalve</w:t>
+      </w:r>
+      <w:proofErr w:type="spellEnd"/>
+      <w:r>
+        <w:t xml:space="preserve">, N. B. (2020). Intergenerational Transfer of Ageing: Parental Age and Offspring Lifespan. </w:t>
+      </w:r>
+      <w:r>
+        <w:rPr>
+          <w:i/>
+          <w:iCs/>
+        </w:rPr>
+        <w:t>Trends in Ecology &amp; Evolution</w:t>
+      </w:r>
+      <w:r>
+        <w:t xml:space="preserve">, </w:t>
+      </w:r>
+      <w:r>
+        <w:rPr>
+          <w:i/>
+          <w:iCs/>
+        </w:rPr>
+        <w:t>35</w:t>
+      </w:r>
+      <w:r>
+        <w:t>(10), 927–937. https://doi.org/doi: 10.1016/j.tree.2020.07.005</w:t>
+      </w:r>
+    </w:p>
+    <w:p>
+      <w:pPr>
+        <w:pStyle w:val="Bibliography"/>
+      </w:pPr>
+      <w:r>
+        <w:t xml:space="preserve">Monaghan, P., &amp; Metcalfe, N. B. (2019). The deteriorating soma and the indispensable germline: Gamete senescence and offspring fitness. </w:t>
+      </w:r>
+      <w:r>
+        <w:rPr>
+          <w:i/>
+          <w:iCs/>
+        </w:rPr>
+        <w:t>Proceedings of the Royal Society B: Biological Sciences</w:t>
+      </w:r>
+      <w:r>
+        <w:t xml:space="preserve">, </w:t>
+      </w:r>
+      <w:r>
+        <w:rPr>
+          <w:i/>
+          <w:iCs/>
+        </w:rPr>
+        <w:t>286</w:t>
+      </w:r>
+      <w:r>
+        <w:t>(1917), 20192187. https://doi.org/10.1098/rspb.2019.2187</w:t>
+      </w:r>
+    </w:p>
+    <w:p>
+      <w:pPr>
+        <w:pStyle w:val="Bibliography"/>
+      </w:pPr>
+      <w:r>
+        <w:lastRenderedPageBreak/>
+        <w:t xml:space="preserve">Muller, D., Giron, D., </w:t>
+      </w:r>
+      <w:proofErr w:type="spellStart"/>
+      <w:r>
+        <w:t>Desouhant</w:t>
+      </w:r>
+      <w:proofErr w:type="spellEnd"/>
+      <w:r>
+        <w:t xml:space="preserve">, E., Rey, B., Casas, J., </w:t>
+      </w:r>
+      <w:proofErr w:type="spellStart"/>
+      <w:r>
+        <w:t>Lefrique</w:t>
+      </w:r>
+      <w:proofErr w:type="spellEnd"/>
+      <w:r>
+        <w:t xml:space="preserve">, N., &amp; Visser, B. (2017). Maternal age affects offspring nutrient dynamics. </w:t>
+      </w:r>
+      <w:r>
+        <w:rPr>
+          <w:i/>
+          <w:iCs/>
+        </w:rPr>
+        <w:t>Journal of Insect Physiology</w:t>
+      </w:r>
+      <w:r>
+        <w:t xml:space="preserve">, </w:t>
+      </w:r>
+      <w:r>
+        <w:rPr>
+          <w:i/>
+          <w:iCs/>
+        </w:rPr>
+        <w:t>101</w:t>
+      </w:r>
+      <w:r>
+        <w:t>, 123–131. https://doi.org/10.1016/j.jinsphys.2017.07.011</w:t>
+      </w:r>
+    </w:p>
+    <w:p>
+      <w:pPr>
+        <w:pStyle w:val="Bibliography"/>
+      </w:pPr>
+      <w:r>
+        <w:t xml:space="preserve">Pedersen, E. J., Miller, D. L., Simpson, G. L., &amp; Ross, N. (2019). Hierarchical generalized additive models in ecology: An introduction with </w:t>
+      </w:r>
+      <w:proofErr w:type="spellStart"/>
+      <w:r>
+        <w:t>mgcv</w:t>
+      </w:r>
+      <w:proofErr w:type="spellEnd"/>
+      <w:r>
+        <w:t xml:space="preserve">. </w:t>
+      </w:r>
+      <w:proofErr w:type="spellStart"/>
+      <w:r>
+        <w:rPr>
+          <w:i/>
+          <w:iCs/>
+        </w:rPr>
+        <w:t>PeerJ</w:t>
+      </w:r>
+      <w:proofErr w:type="spellEnd"/>
+      <w:r>
+        <w:t xml:space="preserve">, </w:t>
+      </w:r>
+      <w:r>
+        <w:rPr>
+          <w:i/>
+          <w:iCs/>
+        </w:rPr>
+        <w:t>7</w:t>
+      </w:r>
+      <w:r>
+        <w:t>, e6876.</w:t>
+      </w:r>
+    </w:p>
+    <w:p>
+      <w:pPr>
+        <w:pStyle w:val="Bibliography"/>
+      </w:pPr>
+      <w:r>
+        <w:t xml:space="preserve">Pohl, E., </w:t>
+      </w:r>
+      <w:proofErr w:type="spellStart"/>
+      <w:r>
+        <w:t>Gromoll</w:t>
+      </w:r>
+      <w:proofErr w:type="spellEnd"/>
+      <w:r>
+        <w:t xml:space="preserve">, J., </w:t>
+      </w:r>
+      <w:proofErr w:type="spellStart"/>
+      <w:r>
+        <w:t>Wistuba</w:t>
+      </w:r>
+      <w:proofErr w:type="spellEnd"/>
+      <w:r>
+        <w:t xml:space="preserve">, J., &amp; </w:t>
+      </w:r>
+      <w:proofErr w:type="spellStart"/>
+      <w:r>
+        <w:t>Laurentino</w:t>
+      </w:r>
+      <w:proofErr w:type="spellEnd"/>
+      <w:r>
+        <w:t xml:space="preserve">, S. (2021). Healthy ageing and spermatogenesis. </w:t>
+      </w:r>
+      <w:r>
+        <w:rPr>
+          <w:i/>
+          <w:iCs/>
+        </w:rPr>
+        <w:t>Reproduction</w:t>
+      </w:r>
+      <w:r>
+        <w:t xml:space="preserve">, </w:t>
+      </w:r>
+      <w:r>
+        <w:rPr>
+          <w:i/>
+          <w:iCs/>
+        </w:rPr>
+        <w:t>161</w:t>
+      </w:r>
+      <w:r>
+        <w:t>(4), R89–R101.</w:t>
+      </w:r>
+    </w:p>
+    <w:p>
+      <w:pPr>
+        <w:pStyle w:val="Bibliography"/>
+      </w:pPr>
+      <w:r>
+        <w:t xml:space="preserve">Price, D. K., &amp; Hansen, T. F. (1998). How Does Offspring Quality Change with Age in Male Drosophila Melanogaster? </w:t>
+      </w:r>
+      <w:proofErr w:type="spellStart"/>
+      <w:r>
+        <w:rPr>
+          <w:i/>
+          <w:iCs/>
+        </w:rPr>
+        <w:t>Behavior</w:t>
+      </w:r>
+      <w:proofErr w:type="spellEnd"/>
+      <w:r>
+        <w:rPr>
+          <w:i/>
+          <w:iCs/>
+        </w:rPr>
+        <w:t xml:space="preserve"> Genetics</w:t>
+      </w:r>
+      <w:r>
+        <w:t xml:space="preserve">, </w:t>
+      </w:r>
+      <w:r>
+        <w:rPr>
+          <w:i/>
+          <w:iCs/>
+        </w:rPr>
+        <w:t>28</w:t>
+      </w:r>
+      <w:r>
+        <w:t>(5), 395–402. https://doi.org/10.1023/A:1021677804038</w:t>
+      </w:r>
+    </w:p>
+    <w:p>
+      <w:pPr>
+        <w:pStyle w:val="Bibliography"/>
+      </w:pPr>
+      <w:r>
+        <w:t xml:space="preserve">Priest, N. K., </w:t>
+      </w:r>
+      <w:proofErr w:type="spellStart"/>
+      <w:r>
+        <w:t>Mackowiak</w:t>
+      </w:r>
+      <w:proofErr w:type="spellEnd"/>
+      <w:r>
+        <w:t xml:space="preserve">, B., &amp; </w:t>
+      </w:r>
+      <w:proofErr w:type="spellStart"/>
+      <w:r>
+        <w:t>Promislow</w:t>
+      </w:r>
+      <w:proofErr w:type="spellEnd"/>
+      <w:r>
+        <w:t xml:space="preserve">, D. E. L. (2002). THE ROLE OF PARENTAL AGE EFFECTS ON THE EVOLUTION OF AGING. </w:t>
+      </w:r>
+      <w:r>
+        <w:rPr>
+          <w:i/>
+          <w:iCs/>
+        </w:rPr>
+        <w:t>Evolution</w:t>
+      </w:r>
+      <w:r>
+        <w:t xml:space="preserve">, </w:t>
+      </w:r>
+      <w:r>
+        <w:rPr>
+          <w:i/>
+          <w:iCs/>
+        </w:rPr>
+        <w:t>56</w:t>
+      </w:r>
+      <w:r>
+        <w:t>(5), 927–935. https://doi.org/10.1111/j.0014-3820.2002.tb01405.x</w:t>
+      </w:r>
+    </w:p>
+    <w:p>
+      <w:pPr>
+        <w:pStyle w:val="Bibliography"/>
+      </w:pPr>
+      <w:r>
+        <w:t xml:space="preserve">R Core Team. (2022). </w:t>
+      </w:r>
+      <w:r>
+        <w:rPr>
+          <w:i/>
+          <w:iCs/>
+        </w:rPr>
+        <w:t>R: A Language and Environment for Statistical Computing</w:t>
+      </w:r>
+      <w:r>
+        <w:t>. R Foundation for Statistical Computing. https://www.R-project.org/</w:t>
+      </w:r>
+    </w:p>
+    <w:p>
+      <w:pPr>
+        <w:pStyle w:val="Bibliography"/>
+      </w:pPr>
+      <w:proofErr w:type="spellStart"/>
+      <w:r>
+        <w:t>Råberg</w:t>
+      </w:r>
+      <w:proofErr w:type="spellEnd"/>
+      <w:r>
+        <w:t xml:space="preserve">, L., Nilsson, J.-Å., </w:t>
+      </w:r>
+      <w:proofErr w:type="spellStart"/>
+      <w:r>
+        <w:t>Ilmonen</w:t>
+      </w:r>
+      <w:proofErr w:type="spellEnd"/>
+      <w:r>
+        <w:t xml:space="preserve">, P., </w:t>
+      </w:r>
+      <w:proofErr w:type="spellStart"/>
+      <w:r>
+        <w:t>Stjernman</w:t>
+      </w:r>
+      <w:proofErr w:type="spellEnd"/>
+      <w:r>
+        <w:t xml:space="preserve">, M., &amp; </w:t>
+      </w:r>
+      <w:proofErr w:type="spellStart"/>
+      <w:r>
+        <w:t>Hasselquist</w:t>
+      </w:r>
+      <w:proofErr w:type="spellEnd"/>
+      <w:r>
+        <w:t xml:space="preserve">, D. (2000). The cost of an immune response: Vaccination reduces parental effort. </w:t>
+      </w:r>
+      <w:r>
+        <w:rPr>
+          <w:i/>
+          <w:iCs/>
+        </w:rPr>
+        <w:t>Ecology Letters</w:t>
+      </w:r>
+      <w:r>
+        <w:t xml:space="preserve">, </w:t>
+      </w:r>
+      <w:r>
+        <w:rPr>
+          <w:i/>
+          <w:iCs/>
+        </w:rPr>
+        <w:t>3</w:t>
+      </w:r>
+      <w:r>
+        <w:t>(5), 382–386. https://doi.org/10.1046/j.1461-0248.2000.00154.x</w:t>
+      </w:r>
+    </w:p>
+    <w:p>
+      <w:pPr>
+        <w:pStyle w:val="Bibliography"/>
+      </w:pPr>
+      <w:r>
+        <w:t xml:space="preserve">Reichert, S., Berger, V., Jackson, J., Chapman, S. N., </w:t>
+      </w:r>
+      <w:proofErr w:type="spellStart"/>
+      <w:r>
+        <w:t>Htut</w:t>
+      </w:r>
+      <w:proofErr w:type="spellEnd"/>
+      <w:r>
+        <w:t xml:space="preserve">, W., Mar, K. U., &amp; </w:t>
+      </w:r>
+      <w:proofErr w:type="spellStart"/>
+      <w:r>
+        <w:t>Lummaa</w:t>
+      </w:r>
+      <w:proofErr w:type="spellEnd"/>
+      <w:r>
+        <w:t xml:space="preserve">, V. (2020). Maternal age at birth shapes offspring life-history trajectory across generations in long-lived Asian elephants. </w:t>
+      </w:r>
+      <w:r>
+        <w:rPr>
+          <w:i/>
+          <w:iCs/>
+        </w:rPr>
+        <w:t>Journal of Animal Ecology</w:t>
+      </w:r>
+      <w:r>
+        <w:t xml:space="preserve">, </w:t>
+      </w:r>
+      <w:r>
+        <w:rPr>
+          <w:i/>
+          <w:iCs/>
+        </w:rPr>
+        <w:t>89</w:t>
+      </w:r>
+      <w:r>
+        <w:t>(4), 996–1007. https://doi.org/10.1111/1365-2656.13049</w:t>
+      </w:r>
+    </w:p>
+    <w:p>
+      <w:pPr>
+        <w:pStyle w:val="Bibliography"/>
+      </w:pPr>
+      <w:proofErr w:type="spellStart"/>
+      <w:r>
+        <w:t>Rödel</w:t>
+      </w:r>
+      <w:proofErr w:type="spellEnd"/>
+      <w:r>
+        <w:t xml:space="preserve">, H. G., Von Holst, D., &amp; Kraus, C. (2009). Family legacies: Short- and long-term fitness consequences of early-life conditions in female European rabbits. </w:t>
+      </w:r>
+      <w:r>
+        <w:rPr>
+          <w:i/>
+          <w:iCs/>
+        </w:rPr>
+        <w:t>Journal of Animal Ecology</w:t>
+      </w:r>
+      <w:r>
+        <w:t xml:space="preserve">, </w:t>
+      </w:r>
+      <w:r>
+        <w:rPr>
+          <w:i/>
+          <w:iCs/>
+        </w:rPr>
+        <w:t>78</w:t>
+      </w:r>
+      <w:r>
+        <w:t>(4), 789–797. https://doi.org/10.1111/j.1365-2656.2009.01537.x</w:t>
+      </w:r>
+    </w:p>
+    <w:p>
+      <w:pPr>
+        <w:pStyle w:val="Bibliography"/>
+      </w:pPr>
+      <w:proofErr w:type="spellStart"/>
+      <w:r>
+        <w:rPr>
+          <w:lang w:val="nl-NL"/>
+        </w:rPr>
+        <w:lastRenderedPageBreak/>
+        <w:t>Schroeder</w:t>
+      </w:r>
+      <w:proofErr w:type="spellEnd"/>
+      <w:r>
+        <w:rPr>
+          <w:lang w:val="nl-NL"/>
+        </w:rPr>
+        <w:t xml:space="preserve">, J., </w:t>
+      </w:r>
+      <w:proofErr w:type="spellStart"/>
+      <w:r>
+        <w:rPr>
+          <w:lang w:val="nl-NL"/>
+        </w:rPr>
+        <w:t>Nakagawa</w:t>
+      </w:r>
+      <w:proofErr w:type="spellEnd"/>
+      <w:r>
+        <w:rPr>
+          <w:lang w:val="nl-NL"/>
+        </w:rPr>
+        <w:t xml:space="preserve">, S., Rees, M., </w:t>
+      </w:r>
+      <w:proofErr w:type="spellStart"/>
+      <w:r>
+        <w:rPr>
+          <w:lang w:val="nl-NL"/>
+        </w:rPr>
+        <w:t>Mannarelli</w:t>
+      </w:r>
+      <w:proofErr w:type="spellEnd"/>
+      <w:r>
+        <w:rPr>
+          <w:lang w:val="nl-NL"/>
+        </w:rPr>
+        <w:t xml:space="preserve">, M.-E., &amp; Burke, T. (2015). </w:t>
+      </w:r>
+      <w:r>
+        <w:t xml:space="preserve">Reduced fitness in progeny from old parents in a natural population. </w:t>
+      </w:r>
+      <w:r>
+        <w:rPr>
+          <w:i/>
+          <w:iCs/>
+        </w:rPr>
+        <w:t>Proceedings of the National Academy of Sciences</w:t>
+      </w:r>
+      <w:r>
+        <w:t xml:space="preserve">, </w:t>
+      </w:r>
+      <w:r>
+        <w:rPr>
+          <w:i/>
+          <w:iCs/>
+        </w:rPr>
+        <w:t>112</w:t>
+      </w:r>
+      <w:r>
+        <w:t>(13), 4021–4025. https://doi.org/10.1073/pnas.1422715112</w:t>
+      </w:r>
+    </w:p>
+    <w:p>
+      <w:pPr>
+        <w:pStyle w:val="Bibliography"/>
+      </w:pPr>
+      <w:r>
+        <w:rPr>
+          <w:lang w:val="nl-NL"/>
+        </w:rPr>
+        <w:t xml:space="preserve">Sparks, A. M., Hammers, M., </w:t>
+      </w:r>
+      <w:proofErr w:type="spellStart"/>
+      <w:r>
+        <w:rPr>
+          <w:lang w:val="nl-NL"/>
+        </w:rPr>
+        <w:t>Komdeur</w:t>
+      </w:r>
+      <w:proofErr w:type="spellEnd"/>
+      <w:r>
+        <w:rPr>
+          <w:lang w:val="nl-NL"/>
+        </w:rPr>
+        <w:t xml:space="preserve">, J., Burke, T., </w:t>
+      </w:r>
+      <w:proofErr w:type="spellStart"/>
+      <w:r>
+        <w:rPr>
+          <w:lang w:val="nl-NL"/>
+        </w:rPr>
+        <w:t>Richardson</w:t>
+      </w:r>
+      <w:proofErr w:type="spellEnd"/>
+      <w:r>
+        <w:rPr>
+          <w:lang w:val="nl-NL"/>
+        </w:rPr>
+        <w:t xml:space="preserve">, D. S., &amp; </w:t>
+      </w:r>
+      <w:proofErr w:type="spellStart"/>
+      <w:r>
+        <w:rPr>
+          <w:lang w:val="nl-NL"/>
+        </w:rPr>
+        <w:t>Dugdale</w:t>
+      </w:r>
+      <w:proofErr w:type="spellEnd"/>
+      <w:r>
+        <w:rPr>
+          <w:lang w:val="nl-NL"/>
+        </w:rPr>
+        <w:t xml:space="preserve">, H. L. (2022). </w:t>
+      </w:r>
+      <w:r>
+        <w:t xml:space="preserve">Sex-dependent effects of parental age on offspring fitness in a cooperatively breeding bird. </w:t>
+      </w:r>
+      <w:r>
+        <w:rPr>
+          <w:i/>
+          <w:iCs/>
+        </w:rPr>
+        <w:t>Evolution Letters</w:t>
+      </w:r>
+      <w:r>
+        <w:t xml:space="preserve">, </w:t>
+      </w:r>
+      <w:r>
+        <w:rPr>
+          <w:i/>
+          <w:iCs/>
+        </w:rPr>
+        <w:t>6</w:t>
+      </w:r>
+      <w:r>
+        <w:t>(6), 438–449. https://doi.org/10.1002/evl3.300</w:t>
+      </w:r>
+    </w:p>
+    <w:p>
+      <w:pPr>
+        <w:pStyle w:val="Bibliography"/>
+      </w:pPr>
+      <w:r>
+        <w:t xml:space="preserve">van den Heuvel, J., English, S., &amp; </w:t>
+      </w:r>
+      <w:proofErr w:type="spellStart"/>
+      <w:r>
+        <w:t>Uller</w:t>
+      </w:r>
+      <w:proofErr w:type="spellEnd"/>
+      <w:r>
+        <w:t xml:space="preserve">, T. (2016). Disposable Soma Theory and the Evolution of Maternal Effects on Ageing. </w:t>
+      </w:r>
+      <w:r>
+        <w:rPr>
+          <w:i/>
+          <w:iCs/>
+        </w:rPr>
+        <w:t>PLOS ONE</w:t>
+      </w:r>
+      <w:r>
+        <w:t xml:space="preserve">, </w:t>
+      </w:r>
+      <w:r>
+        <w:rPr>
+          <w:i/>
+          <w:iCs/>
+        </w:rPr>
+        <w:t>11</w:t>
+      </w:r>
+      <w:r>
+        <w:t>(1), e0145544. https://doi.org/10.1371/journal.pone.0145544</w:t>
+      </w:r>
+    </w:p>
+    <w:p>
+      <w:pPr>
+        <w:pStyle w:val="Bibliography"/>
+      </w:pPr>
+      <w:r>
+        <w:t xml:space="preserve">Wickham, H., </w:t>
+      </w:r>
+      <w:proofErr w:type="spellStart"/>
+      <w:r>
+        <w:t>Averick</w:t>
+      </w:r>
+      <w:proofErr w:type="spellEnd"/>
+      <w:r>
+        <w:t xml:space="preserve">, M., Bryan, J., Chang, W., McGowan, L., François, R., </w:t>
+      </w:r>
+      <w:proofErr w:type="spellStart"/>
+      <w:r>
+        <w:t>Grolemund</w:t>
+      </w:r>
+      <w:proofErr w:type="spellEnd"/>
+      <w:r>
+        <w:t xml:space="preserve">, G., Hayes, A., Henry, L., Hester, J., Kuhn, M., Pedersen, T., Miller, E., Bache, S., Müller, K., </w:t>
+      </w:r>
+      <w:proofErr w:type="spellStart"/>
+      <w:r>
+        <w:t>Ooms</w:t>
+      </w:r>
+      <w:proofErr w:type="spellEnd"/>
+      <w:r>
+        <w:t xml:space="preserve">, J., Robinson, D., Seidel, D., </w:t>
+      </w:r>
+      <w:proofErr w:type="spellStart"/>
+      <w:r>
+        <w:t>Spinu</w:t>
+      </w:r>
+      <w:proofErr w:type="spellEnd"/>
+      <w:r>
+        <w:t xml:space="preserve">, V., … </w:t>
+      </w:r>
+      <w:proofErr w:type="spellStart"/>
+      <w:r>
+        <w:t>Yutani</w:t>
+      </w:r>
+      <w:proofErr w:type="spellEnd"/>
+      <w:r>
+        <w:t xml:space="preserve">, H. (2019). Welcome to the </w:t>
+      </w:r>
+      <w:proofErr w:type="spellStart"/>
+      <w:r>
+        <w:t>tidyverse</w:t>
+      </w:r>
+      <w:proofErr w:type="spellEnd"/>
+      <w:r>
+        <w:t xml:space="preserve">. </w:t>
+      </w:r>
+      <w:r>
+        <w:rPr>
+          <w:i/>
+          <w:iCs/>
+        </w:rPr>
+        <w:t xml:space="preserve">J. Open Source </w:t>
+      </w:r>
+      <w:proofErr w:type="spellStart"/>
+      <w:r>
+        <w:rPr>
+          <w:i/>
+          <w:iCs/>
+        </w:rPr>
+        <w:t>Softw</w:t>
+      </w:r>
+      <w:proofErr w:type="spellEnd"/>
+      <w:r>
+        <w:rPr>
+          <w:i/>
+          <w:iCs/>
+        </w:rPr>
+        <w:t>.</w:t>
+      </w:r>
+      <w:r>
+        <w:t xml:space="preserve">, </w:t>
+      </w:r>
+      <w:r>
+        <w:rPr>
+          <w:i/>
+          <w:iCs/>
+        </w:rPr>
+        <w:t>4</w:t>
+      </w:r>
+      <w:r>
+        <w:t>(43), 1686. https://doi.org/10.21105/joss.01686</w:t>
+      </w:r>
+    </w:p>
+    <w:p>
+      <w:pPr>
+        <w:pStyle w:val="Bibliography"/>
+      </w:pPr>
+      <w:r>
+        <w:t xml:space="preserve">Wilke, C. O. (2020). </w:t>
+      </w:r>
+      <w:proofErr w:type="spellStart"/>
+      <w:r>
+        <w:rPr>
+          <w:i/>
+          <w:iCs/>
+        </w:rPr>
+        <w:t>cowplot</w:t>
+      </w:r>
+      <w:proofErr w:type="spellEnd"/>
+      <w:r>
+        <w:rPr>
+          <w:i/>
+          <w:iCs/>
+        </w:rPr>
+        <w:t>: Streamlined Plot Theme and Plot Annotations for ‘ggplot2’</w:t>
+      </w:r>
+      <w:r>
+        <w:t xml:space="preserve"> (R package version 1.1.1). https://CRAN.R-project.org/package=cowplot</w:t>
+      </w:r>
+    </w:p>
+    <w:p>
+      <w:pPr>
+        <w:pStyle w:val="Bibliography"/>
+      </w:pPr>
+      <w:r>
+        <w:t xml:space="preserve">Wood, S. N. (2011). Fast stable restricted maximum likelihood and marginal likelihood estimation of semiparametric generalized linear models. </w:t>
+      </w:r>
+      <w:r>
+        <w:rPr>
+          <w:i/>
+          <w:iCs/>
+        </w:rPr>
+        <w:t>Journal of the Royal Statistical Society (B)</w:t>
+      </w:r>
+      <w:r>
+        <w:t xml:space="preserve">, </w:t>
+      </w:r>
+      <w:r>
+        <w:rPr>
+          <w:i/>
+          <w:iCs/>
+        </w:rPr>
+        <w:t>73</w:t>
+      </w:r>
+      <w:r>
+        <w:t>(1), 3–36.</w:t>
+      </w:r>
+    </w:p>
+    <w:p>
+      <w:pPr>
+        <w:pStyle w:val="Bibliography"/>
+      </w:pPr>
+      <w:proofErr w:type="spellStart"/>
+      <w:r>
+        <w:t>Yılmaz</w:t>
+      </w:r>
+      <w:proofErr w:type="spellEnd"/>
+      <w:r>
+        <w:t xml:space="preserve">, M., </w:t>
+      </w:r>
+      <w:proofErr w:type="spellStart"/>
+      <w:r>
+        <w:t>Özsoy</w:t>
+      </w:r>
+      <w:proofErr w:type="spellEnd"/>
+      <w:r>
+        <w:t xml:space="preserve">, E. D., &amp; </w:t>
+      </w:r>
+      <w:proofErr w:type="spellStart"/>
+      <w:r>
+        <w:t>Bozcuk</w:t>
+      </w:r>
+      <w:proofErr w:type="spellEnd"/>
+      <w:r>
+        <w:t xml:space="preserve">, A. N. (2008). Maternal age effects on longevity in Drosophila melanogaster populations of different origin. </w:t>
+      </w:r>
+      <w:r>
+        <w:rPr>
+          <w:i/>
+          <w:iCs/>
+        </w:rPr>
+        <w:t>Biogerontology</w:t>
+      </w:r>
+      <w:r>
+        <w:t xml:space="preserve">, </w:t>
+      </w:r>
+      <w:r>
+        <w:rPr>
+          <w:i/>
+          <w:iCs/>
+        </w:rPr>
+        <w:t>9</w:t>
+      </w:r>
+      <w:r>
+        <w:t>(3), 163–168. https://doi.org/10.1007/s10522-008-9125-y</w:t>
+      </w:r>
+    </w:p>
+    <w:p>
+      <w:pPr>
+        <w:pStyle w:val="Bibliography"/>
+      </w:pPr>
+      <w:proofErr w:type="spellStart"/>
+      <w:r>
+        <w:t>Ziyue</w:t>
+      </w:r>
+      <w:proofErr w:type="spellEnd"/>
+      <w:r>
+        <w:t xml:space="preserve"> Gao, Priya </w:t>
+      </w:r>
+      <w:proofErr w:type="spellStart"/>
+      <w:r>
+        <w:t>Moorjani</w:t>
+      </w:r>
+      <w:proofErr w:type="spellEnd"/>
+      <w:r>
+        <w:t xml:space="preserve">, Thomas </w:t>
+      </w:r>
+      <w:proofErr w:type="spellStart"/>
+      <w:r>
+        <w:t>Sasani</w:t>
+      </w:r>
+      <w:proofErr w:type="spellEnd"/>
+      <w:r>
+        <w:t xml:space="preserve">, Brent Pedersen, Aaron Quinlan, Lynn </w:t>
+      </w:r>
+      <w:proofErr w:type="spellStart"/>
+      <w:r>
+        <w:t>Jorde</w:t>
+      </w:r>
+      <w:proofErr w:type="spellEnd"/>
+      <w:r>
+        <w:t xml:space="preserve">, Guy </w:t>
+      </w:r>
+      <w:proofErr w:type="spellStart"/>
+      <w:r>
+        <w:t>Amster</w:t>
+      </w:r>
+      <w:proofErr w:type="spellEnd"/>
+      <w:r>
+        <w:t xml:space="preserve">, &amp; Molly </w:t>
+      </w:r>
+      <w:proofErr w:type="spellStart"/>
+      <w:r>
+        <w:t>Przeworski</w:t>
+      </w:r>
+      <w:proofErr w:type="spellEnd"/>
+      <w:r>
+        <w:t xml:space="preserve">. (2018). Overlooked roles of DNA damage and </w:t>
+      </w:r>
+      <w:r>
+        <w:lastRenderedPageBreak/>
+        <w:t xml:space="preserve">maternal age in generating human germline mutations. </w:t>
+      </w:r>
+      <w:proofErr w:type="spellStart"/>
+      <w:r>
+        <w:rPr>
+          <w:i/>
+          <w:iCs/>
+        </w:rPr>
+        <w:t>BioRxiv</w:t>
+      </w:r>
+      <w:proofErr w:type="spellEnd"/>
+      <w:r>
+        <w:t>, 327098. https://doi.org/10.1101/327098</w:t>
+      </w:r>
+    </w:p>
+    <w:p>
+      <w:pPr>
+        <w:rPr>
+          <w:b/>
+          <w:bCs/>
+        </w:rPr>
+      </w:pPr>
+      <w:r>
+        <w:rPr>
+          <w:b/>
+          <w:bCs/>
+        </w:rPr>
+        <w:fldChar w:fldCharType="end"/>
+      </w:r>
       <w:r>
         <w:rPr>
           <w:b/>
@@ -7425,19 +10010,75 @@
       </w:pPr>
       <w:r>
         <w:rPr>
+          <w:b/>
+          <w:bCs/>
           <w:noProof/>
         </w:rPr>
         <w:lastRenderedPageBreak/>
+        <w:drawing>
+          <wp:anchor distT="0" distB="0" distL="114300" distR="114300" simplePos="0" relativeHeight="251672576" behindDoc="0" locked="0" layoutInCell="1" allowOverlap="1" wp14:anchorId="3911C0CF" wp14:editId="600E3807">
+            <wp:simplePos x="0" y="0"/>
+            <wp:positionH relativeFrom="margin">
+              <wp:posOffset>48462</wp:posOffset>
+            </wp:positionH>
+            <wp:positionV relativeFrom="margin">
+              <wp:posOffset>4507447</wp:posOffset>
+            </wp:positionV>
+            <wp:extent cx="5731510" cy="3820795"/>
+            <wp:effectExtent l="0" t="0" r="0" b="1905"/>
+            <wp:wrapSquare wrapText="bothSides"/>
+            <wp:docPr id="178646920" name="Picture 9"/>
+            <wp:cNvGraphicFramePr>
+              <a:graphicFrameLocks xmlns:a="http://schemas.openxmlformats.org/drawingml/2006/main" noChangeAspect="1"/>
+            </wp:cNvGraphicFramePr>
+            <a:graphic xmlns:a="http://schemas.openxmlformats.org/drawingml/2006/main">
+              <a:graphicData uri="http://schemas.openxmlformats.org/drawingml/2006/picture">
+                <pic:pic xmlns:pic="http://schemas.openxmlformats.org/drawingml/2006/picture">
+                  <pic:nvPicPr>
+                    <pic:cNvPr id="178646920" name="Picture 178646920"/>
+                    <pic:cNvPicPr/>
+                  </pic:nvPicPr>
+                  <pic:blipFill>
+                    <a:blip r:embed="rId25">
+                      <a:extLst>
+                        <a:ext uri="{28A0092B-C50C-407E-A947-70E740481C1C}">
+                          <a14:useLocalDpi xmlns:a14="http://schemas.microsoft.com/office/drawing/2010/main" val="0"/>
+                        </a:ext>
+                      </a:extLst>
+                    </a:blip>
+                    <a:stretch>
+                      <a:fillRect/>
+                    </a:stretch>
+                  </pic:blipFill>
+                  <pic:spPr>
+                    <a:xfrm>
+                      <a:off x="0" y="0"/>
+                      <a:ext cx="5731510" cy="3820795"/>
+                    </a:xfrm>
+                    <a:prstGeom prst="rect">
+                      <a:avLst/>
+                    </a:prstGeom>
+                  </pic:spPr>
+                </pic:pic>
+              </a:graphicData>
+            </a:graphic>
+          </wp:anchor>
+        </w:drawing>
+      </w:r>
+      <w:r>
+        <w:rPr>
+          <w:noProof/>
+        </w:rPr>
         <mc:AlternateContent>
           <mc:Choice Requires="wps">
             <w:drawing>
-              <wp:anchor distT="0" distB="0" distL="114300" distR="114300" simplePos="0" relativeHeight="251684864" behindDoc="0" locked="0" layoutInCell="1" allowOverlap="1" wp14:anchorId="7BB68DA3" wp14:editId="0583C5EB">
+              <wp:anchor distT="0" distB="0" distL="114300" distR="114300" simplePos="0" relativeHeight="251684864" behindDoc="0" locked="0" layoutInCell="1" allowOverlap="1" wp14:anchorId="7BB68DA3" wp14:editId="5F1C3345">
                 <wp:simplePos x="0" y="0"/>
                 <wp:positionH relativeFrom="column">
-                  <wp:posOffset>57988</wp:posOffset>
+                  <wp:posOffset>38330</wp:posOffset>
                 </wp:positionH>
                 <wp:positionV relativeFrom="paragraph">
-                  <wp:posOffset>8265970</wp:posOffset>
+                  <wp:posOffset>8326849</wp:posOffset>
                 </wp:positionV>
                 <wp:extent cx="5731510" cy="635"/>
                 <wp:effectExtent l="0" t="0" r="0" b="12065"/>
@@ -7485,7 +10126,13 @@
                               <w:t xml:space="preserve"> in combination with the baseline scenario</w:t>
                             </w:r>
                             <w:r>
-                              <w:t xml:space="preserve">. Confidence bands show the range and lines the mean across ten replicate simulations. </w:t>
+                              <w:t>. Confidence bands show the range and lines the mean across ten replicate simulations.</w:t>
+                            </w:r>
+                            <w:r>
+                              <w:t xml:space="preserve"> The genes corresponding to older age classes are not expressed in the population, resulting in wide confidence intervals for these ages. </w:t>
+                            </w:r>
+                            <w:r>
+                              <w:t xml:space="preserve"> </w:t>
                             </w:r>
                           </w:p>
                         </w:txbxContent>
@@ -7504,7 +10151,7 @@
           </mc:Choice>
           <mc:Fallback>
             <w:pict>
-              <v:shape w14:anchorId="7BB68DA3" id="_x0000_s1043" type="#_x0000_t202" style="position:absolute;margin-left:4.55pt;margin-top:650.85pt;width:451.3pt;height:.05pt;z-index:251684864;visibility:visible;mso-wrap-style:square;mso-wrap-distance-left:9pt;mso-wrap-distance-top:0;mso-wrap-distance-right:9pt;mso-wrap-distance-bottom:0;mso-position-horizontal:absolute;mso-position-horizontal-relative:text;mso-position-vertical:absolute;mso-position-vertical-relative:text;v-text-anchor:top" o:gfxdata="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" stroked="f">
+              <v:shape w14:anchorId="7BB68DA3" id="_x0000_s1043" type="#_x0000_t202" style="position:absolute;margin-left:3pt;margin-top:655.65pt;width:451.3pt;height:.05pt;z-index:251684864;visibility:visible;mso-wrap-style:square;mso-wrap-distance-left:9pt;mso-wrap-distance-top:0;mso-wrap-distance-right:9pt;mso-wrap-distance-bottom:0;mso-position-horizontal:absolute;mso-position-horizontal-relative:text;mso-position-vertical:absolute;mso-position-vertical-relative:text;v-text-anchor:top" o:gfxdata="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" stroked="f">
                 <v:textbox style="mso-fit-shape-to-text:t" inset="0,0,0,0">
                   <w:txbxContent>
                     <w:p>
@@ -7527,7 +10174,13 @@
                         <w:t xml:space="preserve"> in combination with the baseline scenario</w:t>
                       </w:r>
                       <w:r>
-                        <w:t xml:space="preserve">. Confidence bands show the range and lines the mean across ten replicate simulations. </w:t>
+                        <w:t>. Confidence bands show the range and lines the mean across ten replicate simulations.</w:t>
+                      </w:r>
+                      <w:r>
+                        <w:t xml:space="preserve"> The genes corresponding to older age classes are not expressed in the population, resulting in wide confidence intervals for these ages. </w:t>
+                      </w:r>
+                      <w:r>
+                        <w:t xml:space="preserve"> </w:t>
                       </w:r>
                     </w:p>
                   </w:txbxContent>
@@ -7537,62 +10190,6 @@
             </w:pict>
           </mc:Fallback>
         </mc:AlternateContent>
-      </w:r>
-      <w:r>
-        <w:rPr>
-          <w:b/>
-          <w:bCs/>
-          <w:noProof/>
-        </w:rPr>
-        <w:drawing>
-          <wp:anchor distT="0" distB="0" distL="114300" distR="114300" simplePos="0" relativeHeight="251672576" behindDoc="0" locked="0" layoutInCell="1" allowOverlap="1" wp14:anchorId="3911C0CF" wp14:editId="288059A4">
-            <wp:simplePos x="0" y="0"/>
-            <wp:positionH relativeFrom="margin">
-              <wp:posOffset>38749</wp:posOffset>
-            </wp:positionH>
-            <wp:positionV relativeFrom="margin">
-              <wp:posOffset>4447216</wp:posOffset>
-            </wp:positionV>
-            <wp:extent cx="5731510" cy="3820795"/>
-            <wp:effectExtent l="0" t="0" r="0" b="1905"/>
-            <wp:wrapSquare wrapText="bothSides"/>
-            <wp:docPr id="178646920" name="Picture 9"/>
-            <wp:cNvGraphicFramePr>
-              <a:graphicFrameLocks xmlns:a="http://schemas.openxmlformats.org/drawingml/2006/main" noChangeAspect="1"/>
-            </wp:cNvGraphicFramePr>
-            <a:graphic xmlns:a="http://schemas.openxmlformats.org/drawingml/2006/main">
-              <a:graphicData uri="http://schemas.openxmlformats.org/drawingml/2006/picture">
-                <pic:pic xmlns:pic="http://schemas.openxmlformats.org/drawingml/2006/picture">
-                  <pic:nvPicPr>
-                    <pic:cNvPr id="178646920" name="Picture 178646920"/>
-                    <pic:cNvPicPr/>
-                  </pic:nvPicPr>
-                  <pic:blipFill>
-                    <a:blip r:embed="rId25">
-                      <a:extLst>
-                        <a:ext uri="{28A0092B-C50C-407E-A947-70E740481C1C}">
-                          <a14:useLocalDpi xmlns:a14="http://schemas.microsoft.com/office/drawing/2010/main" val="0"/>
-                        </a:ext>
-                      </a:extLst>
-                    </a:blip>
-                    <a:stretch>
-                      <a:fillRect/>
-                    </a:stretch>
-                  </pic:blipFill>
-                  <pic:spPr>
-                    <a:xfrm>
-                      <a:off x="0" y="0"/>
-                      <a:ext cx="5731510" cy="3820795"/>
-                    </a:xfrm>
-                    <a:prstGeom prst="rect">
-                      <a:avLst/>
-                    </a:prstGeom>
-                  </pic:spPr>
-                </pic:pic>
-              </a:graphicData>
-            </a:graphic>
-          </wp:anchor>
-        </w:drawing>
       </w:r>
       <w:r>
         <w:rPr>
@@ -7652,7 +10249,13 @@
                               <w:t xml:space="preserve">: </w:t>
                             </w:r>
                             <w:r>
-                              <w:t xml:space="preserve">Average gene values over corresponding age classes for candidate mechanism 3: Age-specific resource allocation to repair vs. reproduction. Confidence bands show the range and lines the mean across ten replicate simulations. </w:t>
+                              <w:t>Average gene values over corresponding age classes for candidate mechanism 3: Age-specific resource allocation to repair vs. reproduction. Confidence bands show the range and lines the mean across ten replicate simulations.</w:t>
+                            </w:r>
+                            <w:r>
+                              <w:t xml:space="preserve"> The genes corresponding to older age classes are not expressed in the population, resulting in wide confidence intervals for these ages. </w:t>
+                            </w:r>
+                            <w:r>
+                              <w:t xml:space="preserve"> </w:t>
                             </w:r>
                           </w:p>
                         </w:txbxContent>
@@ -7691,7 +10294,13 @@
                         <w:t xml:space="preserve">: </w:t>
                       </w:r>
                       <w:r>
-                        <w:t xml:space="preserve">Average gene values over corresponding age classes for candidate mechanism 3: Age-specific resource allocation to repair vs. reproduction. Confidence bands show the range and lines the mean across ten replicate simulations. </w:t>
+                        <w:t>Average gene values over corresponding age classes for candidate mechanism 3: Age-specific resource allocation to repair vs. reproduction. Confidence bands show the range and lines the mean across ten replicate simulations.</w:t>
+                      </w:r>
+                      <w:r>
+                        <w:t xml:space="preserve"> The genes corresponding to older age classes are not expressed in the population, resulting in wide confidence intervals for these ages. </w:t>
+                      </w:r>
+                      <w:r>
+                        <w:t xml:space="preserve"> </w:t>
                       </w:r>
                     </w:p>
                   </w:txbxContent>
@@ -7882,7 +10491,7 @@
       </w:r>
     </w:p>
   </w:comment>
-  <w:comment w:id="5" w:author="Willemijn Oudijk" w:date="2023-07-17T09:48:00Z" w:initials="WO">
+  <w:comment w:id="6" w:author="Willemijn Oudijk" w:date="2023-07-17T09:48:00Z" w:initials="WO">
     <w:p>
       <w:r>
         <w:rPr>
@@ -7901,7 +10510,7 @@
     </w:p>
     <w:p/>
   </w:comment>
-  <w:comment w:id="9" w:author="Willemijn Oudijk" w:date="2023-07-17T10:39:00Z" w:initials="WO">
+  <w:comment w:id="10" w:author="Willemijn Oudijk" w:date="2023-07-17T10:39:00Z" w:initials="WO">
     <w:p>
       <w:r>
         <w:rPr>
@@ -9087,6 +11696,10 @@
     <w:uiPriority w:val="37"/>
     <w:unhideWhenUsed/>
     <w:rsid w:val="00A54F75"/>
+    <w:pPr>
+      <w:spacing w:line="480" w:lineRule="auto"/>
+      <w:ind w:left="720" w:hanging="720"/>
+    </w:pPr>
   </w:style>
   <w:style w:type="paragraph" w:styleId="FootnoteText">
     <w:name w:val="footnote text"/>
@@ -9122,6 +11735,18 @@
     <w:rsid w:val="00271529"/>
     <w:rPr>
       <w:vertAlign w:val="superscript"/>
+    </w:rPr>
+  </w:style>
+  <w:style w:type="character" w:styleId="Hyperlink">
+    <w:name w:val="Hyperlink"/>
+    <w:basedOn w:val="DefaultParagraphFont"/>
+    <w:uiPriority w:val="99"/>
+    <w:semiHidden/>
+    <w:unhideWhenUsed/>
+    <w:rsid w:val="004E7313"/>
+    <w:rPr>
+      <w:color w:val="0000FF"/>
+      <w:u w:val="single"/>
     </w:rPr>
   </w:style>
 </w:styles>

</xml_diff>

<commit_message>
Update report - complete draft
</commit_message>
<xml_diff>
--- a/LansingModel/Report/report.docx
+++ b/LansingModel/Report/report.docx
@@ -378,105 +378,89 @@
       </w:pPr>
     </w:p>
     <w:p>
-      <w:r>
-        <w:t xml:space="preserve">Broad and general what is Lansing effect and why is it relevant to study </w:t>
-      </w:r>
-    </w:p>
-    <w:p>
-      <w:r>
-        <w:t>Evidence for and against, we lack a theoretical framework</w:t>
-      </w:r>
-    </w:p>
-    <w:p>
-      <w:pPr>
+      <w:pPr>
+        <w:jc w:val="both"/>
         <w:rPr>
           <w:b/>
           <w:bCs/>
         </w:rPr>
       </w:pPr>
       <w:r>
-        <w:t>Here we present</w:t>
-      </w:r>
-      <w:proofErr w:type="gramStart"/>
-      <w:r>
-        <w:t xml:space="preserve"> ..</w:t>
-      </w:r>
-      <w:proofErr w:type="gramEnd"/>
-      <w:r>
-        <w:t xml:space="preserve"> model for the Lansing effect. </w:t>
-      </w:r>
-    </w:p>
-    <w:p>
-      <w:r>
-        <w:t>We simulate different mechanisms</w:t>
-      </w:r>
-      <w:r>
-        <w:t xml:space="preserve">, name them in a biological way. </w:t>
-      </w:r>
-    </w:p>
-    <w:p>
-      <w:r>
-        <w:t xml:space="preserve">What do the results show, some show Lansing effect, some </w:t>
-      </w:r>
-      <w:proofErr w:type="gramStart"/>
-      <w:r>
-        <w:t xml:space="preserve">don’t </w:t>
-      </w:r>
-      <w:r>
-        <w:t>,</w:t>
-      </w:r>
-      <w:proofErr w:type="gramEnd"/>
-      <w:r>
-        <w:t xml:space="preserve"> for example an age-specific investment can counteract gamete decline. </w:t>
-      </w:r>
-      <w:proofErr w:type="spellStart"/>
-      <w:r>
-        <w:t>Intuituve</w:t>
-      </w:r>
-      <w:proofErr w:type="spellEnd"/>
-      <w:r>
-        <w:t xml:space="preserve"> for the reader. </w:t>
-      </w:r>
-    </w:p>
-    <w:p>
-      <w:r>
-        <w:t xml:space="preserve">We also demonstrate how the method of data collection might affect this. </w:t>
-      </w:r>
-    </w:p>
-    <w:p>
-      <w:pPr>
+        <w:t>Biological ageing, or senescence, is the physiological deterioration of an organism. Other than the extensively studied somatic deterioration, germline deterioration might also have important consequences for the study of senescence. A negative correlation of parental age on offspring lifespan is known as the Lansing effect. There is evidence for and against a Lansing effect, however we lack a theoretical framework. Here, we present an evolutionary individual-based simulation model</w:t>
+      </w:r>
+      <w:r>
+        <w:t xml:space="preserve"> to examine which mechanisms can contribute to a Lansing effect</w:t>
+      </w:r>
+      <w:r>
+        <w:t xml:space="preserve">. </w:t>
+      </w:r>
+      <w:r>
+        <w:t xml:space="preserve">We simulate </w:t>
+      </w:r>
+      <w:r>
+        <w:t>several</w:t>
+      </w:r>
+      <w:r>
+        <w:t xml:space="preserve"> mechanisms: a decline of gamete quality; a decline in quality of parental care; and an age-specific resource allocation to repair vs. reproduction. </w:t>
+      </w:r>
+      <w:r>
+        <w:t>We show that some mechanisms result in a Lansing effect, for example</w:t>
+      </w:r>
+      <w:r>
+        <w:t xml:space="preserve"> </w:t>
+      </w:r>
+      <w:r>
+        <w:t>a decline in quality of parental care</w:t>
+      </w:r>
+      <w:r>
+        <w:t>.</w:t>
+      </w:r>
+      <w:r>
+        <w:t xml:space="preserve"> However, some mechanisms do not result in a Lansing effect, such as an age-specific resource allocation to repair vs. reproduction. We also find that some mechanisms can counteract a Lansing effect, for example a Lansing effect </w:t>
+      </w:r>
+      <w:r>
+        <w:t>due to a</w:t>
+      </w:r>
+      <w:r>
+        <w:t xml:space="preserve"> decline of gamete quality can be counteracted when</w:t>
+      </w:r>
+      <w:r>
+        <w:t xml:space="preserve"> the individuals’ lifespans evolve due to mutation accumulation in age-specific survival genes</w:t>
+      </w:r>
+      <w:r>
+        <w:t>. We also demonstrate how the method of data collection can alter whether a Lansing effect can be detected</w:t>
+      </w:r>
+      <w:r>
+        <w:t>, i.e., cross-sectional, or longitudinal analysis</w:t>
+      </w:r>
+      <w:r>
+        <w:t xml:space="preserve">. </w:t>
+      </w:r>
+      <w:r>
+        <w:t xml:space="preserve">Overall, we provide a mechanistic framework for understanding the Lansing effect and its underlying mechanisms, potentially providing insight on the occurrence of a Lansing effect in empirical studies. </w:t>
+      </w:r>
+      <w:r>
         <w:rPr>
           <w:b/>
           <w:bCs/>
         </w:rPr>
-      </w:pPr>
-      <w:r>
-        <w:t xml:space="preserve">Overall, we provide a mechanistic framework for </w:t>
-      </w:r>
-      <w:proofErr w:type="gramStart"/>
-      <w:r>
-        <w:t>understanding..</w:t>
-      </w:r>
-      <w:proofErr w:type="gramEnd"/>
-      <w:r>
-        <w:t xml:space="preserve"> </w:t>
-      </w:r>
-      <w:r>
-        <w:t xml:space="preserve">Potentially providing insight on the occurrence of a Lansing effect in empirical studies. </w:t>
-      </w:r>
-      <w:r>
+        <w:br w:type="page"/>
+      </w:r>
+    </w:p>
+    <w:p>
+      <w:pPr>
         <w:rPr>
           <w:b/>
           <w:bCs/>
         </w:rPr>
-        <w:t xml:space="preserve"> </w:t>
-      </w:r>
+      </w:pPr>
       <w:r>
         <w:rPr>
           <w:b/>
           <w:bCs/>
         </w:rPr>
-        <w:br w:type="page"/>
+        <w:lastRenderedPageBreak/>
+        <w:t xml:space="preserve">Table of contents </w:t>
       </w:r>
     </w:p>
     <w:p>
@@ -486,107 +470,91 @@
           <w:bCs/>
         </w:rPr>
       </w:pPr>
-      <w:r>
+    </w:p>
+    <w:p>
+      <w:pPr>
+        <w:spacing w:line="720" w:lineRule="auto"/>
+        <w:rPr>
+          <w:i/>
+          <w:iCs/>
+        </w:rPr>
+      </w:pPr>
+      <w:r>
+        <w:rPr>
+          <w:i/>
+          <w:iCs/>
+        </w:rPr>
+        <w:t xml:space="preserve">Introduction </w:t>
+      </w:r>
+    </w:p>
+    <w:p>
+      <w:pPr>
+        <w:spacing w:line="720" w:lineRule="auto"/>
+        <w:rPr>
+          <w:i/>
+          <w:iCs/>
+        </w:rPr>
+      </w:pPr>
+      <w:r>
+        <w:rPr>
+          <w:i/>
+          <w:iCs/>
+        </w:rPr>
+        <w:t>Methods</w:t>
+      </w:r>
+    </w:p>
+    <w:p>
+      <w:pPr>
+        <w:spacing w:line="720" w:lineRule="auto"/>
+        <w:rPr>
+          <w:i/>
+          <w:iCs/>
+        </w:rPr>
+      </w:pPr>
+      <w:r>
+        <w:rPr>
+          <w:i/>
+          <w:iCs/>
+        </w:rPr>
+        <w:t>Results</w:t>
+      </w:r>
+    </w:p>
+    <w:p>
+      <w:pPr>
+        <w:spacing w:line="720" w:lineRule="auto"/>
+        <w:rPr>
+          <w:i/>
+          <w:iCs/>
+        </w:rPr>
+      </w:pPr>
+      <w:r>
+        <w:rPr>
+          <w:i/>
+          <w:iCs/>
+        </w:rPr>
+        <w:t>Discussion</w:t>
+      </w:r>
+    </w:p>
+    <w:p>
+      <w:pPr>
+        <w:spacing w:line="720" w:lineRule="auto"/>
         <w:rPr>
           <w:b/>
           <w:bCs/>
         </w:rPr>
-        <w:lastRenderedPageBreak/>
-        <w:t xml:space="preserve">Table of contents </w:t>
-      </w:r>
-    </w:p>
-    <w:p>
-      <w:pPr>
+      </w:pPr>
+      <w:r>
+        <w:rPr>
+          <w:i/>
+          <w:iCs/>
+        </w:rPr>
+        <w:t>References</w:t>
+      </w:r>
+      <w:r>
         <w:rPr>
           <w:b/>
           <w:bCs/>
         </w:rPr>
-      </w:pPr>
-    </w:p>
-    <w:p>
-      <w:pPr>
-        <w:spacing w:line="720" w:lineRule="auto"/>
-        <w:rPr>
-          <w:i/>
-          <w:iCs/>
-        </w:rPr>
-      </w:pPr>
-      <w:r>
-        <w:rPr>
-          <w:i/>
-          <w:iCs/>
-        </w:rPr>
-        <w:t xml:space="preserve">Introduction </w:t>
-      </w:r>
-    </w:p>
-    <w:p>
-      <w:pPr>
-        <w:spacing w:line="720" w:lineRule="auto"/>
-        <w:rPr>
-          <w:i/>
-          <w:iCs/>
-        </w:rPr>
-      </w:pPr>
-      <w:r>
-        <w:rPr>
-          <w:i/>
-          <w:iCs/>
-        </w:rPr>
-        <w:t>Methods</w:t>
-      </w:r>
-    </w:p>
-    <w:p>
-      <w:pPr>
-        <w:spacing w:line="720" w:lineRule="auto"/>
-        <w:rPr>
-          <w:i/>
-          <w:iCs/>
-        </w:rPr>
-      </w:pPr>
-      <w:r>
-        <w:rPr>
-          <w:i/>
-          <w:iCs/>
-        </w:rPr>
-        <w:t>Results</w:t>
-      </w:r>
-    </w:p>
-    <w:p>
-      <w:pPr>
-        <w:spacing w:line="720" w:lineRule="auto"/>
-        <w:rPr>
-          <w:i/>
-          <w:iCs/>
-        </w:rPr>
-      </w:pPr>
-      <w:r>
-        <w:rPr>
-          <w:i/>
-          <w:iCs/>
-        </w:rPr>
-        <w:t>Discussion</w:t>
-      </w:r>
-    </w:p>
-    <w:p>
-      <w:pPr>
-        <w:spacing w:line="720" w:lineRule="auto"/>
-        <w:rPr>
-          <w:b/>
-          <w:bCs/>
-        </w:rPr>
-      </w:pPr>
-      <w:r>
-        <w:rPr>
-          <w:i/>
-          <w:iCs/>
-        </w:rPr>
-        <w:t>References</w:t>
-      </w:r>
-      <w:r>
-        <w:rPr>
-          <w:b/>
-          <w:bCs/>
-        </w:rPr>
         <w:br w:type="page"/>
       </w:r>
     </w:p>
@@ -1162,7 +1130,21 @@
         <w:tab/>
       </w:r>
       <w:r>
-        <w:t>Here, we present evolutionary individual-based simulation models to examine which mechanisms can contribute to the Lansing effect and to predict the relative importance of them. In our models, we implemented multiple mechanisms, such as a decline in gamete quality, a decline in parental care with increasing parental age, or a parental age-specific allocation of resources to repair vs. reproduction, which all could generate or modulate a Lansing effect. We examine the effect of parental age on offspring lifespan both cross-sectional as well as longitudinal to gain a better understanding of how the method of data acquisition can influence whether a Lansing effect is detected or not.</w:t>
+        <w:t xml:space="preserve">Here, we present evolutionary individual-based simulation models to examine which mechanisms can contribute to the Lansing effect and to </w:t>
+      </w:r>
+      <w:commentRangeStart w:id="3"/>
+      <w:r>
+        <w:t xml:space="preserve">predict the relative importance of them. </w:t>
+      </w:r>
+      <w:commentRangeEnd w:id="3"/>
+      <w:r>
+        <w:rPr>
+          <w:rStyle w:val="CommentReference"/>
+        </w:rPr>
+        <w:commentReference w:id="3"/>
+      </w:r>
+      <w:r>
+        <w:t>In our models, we implemented multiple mechanisms, such as a decline in gamete quality, a decline in parental care with increasing parental age, or a parental age-specific allocation of resources to repair vs. reproduction, which all could generate or modulate a Lansing effect. We examine the effect of parental age on offspring lifespan both cross-sectional as well as longitudinal to gain a better understanding of how the method of data acquisition can influence whether a Lansing effect is detected or not.</w:t>
       </w:r>
     </w:p>
     <w:p>
@@ -3425,16 +3407,16 @@
         </w:rPr>
         <w:t xml:space="preserve">In this scenario, </w:t>
       </w:r>
-      <w:commentRangeStart w:id="3"/>
+      <w:commentRangeStart w:id="4"/>
       <w:r>
         <w:rPr>
           <w:iCs/>
         </w:rPr>
         <w:t>the age-specific survival genes from above determine the quality of parental care;</w:t>
       </w:r>
-      <w:commentRangeEnd w:id="3"/>
-      <w:r>
-        <w:commentReference w:id="3"/>
+      <w:commentRangeEnd w:id="4"/>
+      <w:r>
+        <w:commentReference w:id="4"/>
       </w:r>
       <w:r>
         <w:rPr>
@@ -4196,18 +4178,143 @@
       </w:pPr>
       <w:r>
         <w:rPr>
+          <w:rFonts w:eastAsiaTheme="minorEastAsia"/>
+          <w:iCs/>
+        </w:rPr>
+        <w:t xml:space="preserve">where </w:t>
+      </w:r>
+      <w:r>
+        <w:rPr>
+          <w:rFonts w:eastAsiaTheme="minorEastAsia"/>
+          <w:i/>
+        </w:rPr>
+        <w:t xml:space="preserve">a </w:t>
+      </w:r>
+      <w:r>
+        <w:rPr>
+          <w:rFonts w:eastAsiaTheme="minorEastAsia"/>
+          <w:iCs/>
+        </w:rPr>
+        <w:t>and</w:t>
+      </w:r>
+      <w:r>
+        <w:rPr>
+          <w:rFonts w:eastAsiaTheme="minorEastAsia"/>
+          <w:i/>
+        </w:rPr>
+        <w:t xml:space="preserve"> </w:t>
+      </w:r>
+      <w:r>
+        <w:rPr>
+          <w:rFonts w:eastAsiaTheme="minorEastAsia"/>
+          <w:i/>
+        </w:rPr>
+        <w:t>d</w:t>
+      </w:r>
+      <w:r>
+        <w:rPr>
+          <w:rFonts w:eastAsiaTheme="minorEastAsia"/>
+          <w:iCs/>
+        </w:rPr>
+        <w:t xml:space="preserve"> are scaling parameters. </w:t>
+      </w:r>
+      <w:r>
+        <w:rPr>
+          <w:rFonts w:eastAsiaTheme="minorEastAsia"/>
+          <w:iCs/>
+        </w:rPr>
+        <w:t xml:space="preserve">Parameter </w:t>
+      </w:r>
+      <w:r>
+        <w:rPr>
+          <w:rFonts w:eastAsiaTheme="minorEastAsia"/>
+          <w:i/>
+        </w:rPr>
+        <w:t>a</w:t>
+      </w:r>
+      <w:r>
+        <w:rPr>
+          <w:rFonts w:eastAsiaTheme="minorEastAsia"/>
+          <w:iCs/>
+        </w:rPr>
+        <w:t xml:space="preserve"> affects the steepness of the curve. I</w:t>
+      </w:r>
+      <w:r>
+        <w:rPr>
+          <w:rFonts w:eastAsiaTheme="minorEastAsia"/>
+          <w:iCs/>
+        </w:rPr>
+        <w:t>f</w:t>
+      </w:r>
+      <w:r>
+        <w:rPr>
+          <w:rFonts w:eastAsiaTheme="minorEastAsia"/>
+          <w:iCs/>
+        </w:rPr>
+        <w:t xml:space="preserve"> </w:t>
+      </w:r>
+      <w:r>
+        <w:rPr>
+          <w:rFonts w:eastAsiaTheme="minorEastAsia"/>
+          <w:i/>
+        </w:rPr>
+        <w:t>a</w:t>
+      </w:r>
+      <w:r>
+        <w:rPr>
+          <w:rFonts w:eastAsiaTheme="minorEastAsia"/>
+          <w:iCs/>
+        </w:rPr>
+        <w:t xml:space="preserve"> = 0 then allocation to reproduction will not affect the survival probability of the offspring. Parameter </w:t>
+      </w:r>
+      <w:r>
+        <w:rPr>
+          <w:rFonts w:eastAsiaTheme="minorEastAsia"/>
+          <w:i/>
+        </w:rPr>
+        <w:t>d</w:t>
+      </w:r>
+      <w:r>
+        <w:rPr>
+          <w:rFonts w:eastAsiaTheme="minorEastAsia"/>
+        </w:rPr>
+        <w:t xml:space="preserve"> determines the </w:t>
+      </w:r>
+      <w:r>
+        <w:rPr>
+          <w:rFonts w:eastAsiaTheme="minorEastAsia"/>
+        </w:rPr>
+        <w:t>location of the inflection</w:t>
+      </w:r>
+      <w:r>
+        <w:rPr>
+          <w:rFonts w:eastAsiaTheme="minorEastAsia"/>
+        </w:rPr>
+        <w:t xml:space="preserve"> point of the sigmoidal function. </w:t>
+      </w:r>
+    </w:p>
+    <w:p>
+      <w:pPr>
+        <w:jc w:val="both"/>
+        <w:rPr>
+          <w:b/>
+          <w:bCs/>
+        </w:rPr>
+      </w:pPr>
+      <w:r>
+        <w:rPr>
           <w:noProof/>
         </w:rPr>
         <mc:AlternateContent>
           <mc:Choice Requires="wpg">
             <w:drawing>
-              <wp:anchor distT="0" distB="0" distL="114300" distR="114300" simplePos="0" relativeHeight="251662336" behindDoc="0" locked="0" layoutInCell="1" allowOverlap="1" wp14:anchorId="27CB4ADC" wp14:editId="39FDCFA9">
+              <wp:anchor distT="0" distB="0" distL="114300" distR="114300" simplePos="0" relativeHeight="251662336" behindDoc="0" locked="0" layoutInCell="1" allowOverlap="1" wp14:anchorId="27CB4ADC" wp14:editId="734612C8">
                 <wp:simplePos x="0" y="0"/>
                 <wp:positionH relativeFrom="margin">
                   <wp:posOffset>118110</wp:posOffset>
                 </wp:positionH>
                 <wp:positionV relativeFrom="margin">
-                  <wp:posOffset>3987800</wp:posOffset>
+                  <wp:posOffset>3562287</wp:posOffset>
                 </wp:positionV>
                 <wp:extent cx="5655945" cy="3698240"/>
                 <wp:effectExtent l="0" t="0" r="0" b="0"/>
@@ -4329,7 +4436,7 @@
                             </pic:cNvPicPr>
                           </pic:nvPicPr>
                           <pic:blipFill>
-                            <a:blip r:embed="rId12" cstate="print">
+                            <a:blip r:embed="rId13" cstate="print">
                               <a:extLst>
                                 <a:ext uri="{28A0092B-C50C-407E-A947-70E740481C1C}">
                                   <a14:useLocalDpi xmlns:a14="http://schemas.microsoft.com/office/drawing/2010/main" val="0"/>
@@ -4364,7 +4471,7 @@
                             </pic:cNvPicPr>
                           </pic:nvPicPr>
                           <pic:blipFill>
-                            <a:blip r:embed="rId13"/>
+                            <a:blip r:embed="rId14"/>
                             <a:stretch>
                               <a:fillRect/>
                             </a:stretch>
@@ -4387,7 +4494,7 @@
                             </pic:cNvPicPr>
                           </pic:nvPicPr>
                           <pic:blipFill>
-                            <a:blip r:embed="rId14" cstate="print">
+                            <a:blip r:embed="rId15" cstate="print">
                               <a:extLst>
                                 <a:ext uri="{28A0092B-C50C-407E-A947-70E740481C1C}">
                                   <a14:useLocalDpi xmlns:a14="http://schemas.microsoft.com/office/drawing/2010/main" val="0"/>
@@ -4422,7 +4529,7 @@
                             </pic:cNvPicPr>
                           </pic:nvPicPr>
                           <pic:blipFill>
-                            <a:blip r:embed="rId13"/>
+                            <a:blip r:embed="rId14"/>
                             <a:stretch>
                               <a:fillRect/>
                             </a:stretch>
@@ -4677,7 +4784,7 @@
                             </pic:cNvPicPr>
                           </pic:nvPicPr>
                           <pic:blipFill>
-                            <a:blip r:embed="rId13"/>
+                            <a:blip r:embed="rId14"/>
                             <a:stretch>
                               <a:fillRect/>
                             </a:stretch>
@@ -4743,7 +4850,7 @@
           </mc:Choice>
           <mc:Fallback>
             <w:pict>
-              <v:group w14:anchorId="27CB4ADC" id="Group 1" o:spid="_x0000_s1026" style="position:absolute;left:0;text-align:left;margin-left:9.3pt;margin-top:314pt;width:445.35pt;height:291.2pt;z-index:251662336;mso-position-horizontal-relative:margin;mso-position-vertical-relative:margin" coordsize="56559,36984" o:gfxdata="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">
+              <v:group w14:anchorId="27CB4ADC" id="Group 1" o:spid="_x0000_s1026" style="position:absolute;left:0;text-align:left;margin-left:9.3pt;margin-top:280.5pt;width:445.35pt;height:291.2pt;z-index:251662336;mso-position-horizontal-relative:margin;mso-position-vertical-relative:margin" coordsize="56559,36984" o:gfxdata="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">
                 <v:shapetype id="_x0000_t202" coordsize="21600,21600" o:spt="202" path="m,l,21600r21600,l21600,xe">
                   <v:stroke joinstyle="miter"/>
                   <v:path gradientshapeok="t" o:connecttype="rect"/>
@@ -4807,16 +4914,16 @@
                     <o:lock v:ext="edit" aspectratio="t"/>
                   </v:shapetype>
                   <v:shape id="Picture 5" o:spid="_x0000_s1030" type="#_x0000_t75" alt="A picture containing text, diagram, plot, line&#10;&#10;Description automatically generated" style="position:absolute;top:592;width:27787;height:27788;visibility:visible;mso-wrap-style:square" o:gfxdata="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">
-                    <v:imagedata r:id="rId15" o:title="A picture containing text, diagram, plot, line&#10;&#10;Description automatically generated"/>
+                    <v:imagedata r:id="rId16" o:title="A picture containing text, diagram, plot, line&#10;&#10;Description automatically generated"/>
                   </v:shape>
                   <v:shape id="Picture 6" o:spid="_x0000_s1031" type="#_x0000_t75" alt="A yellow lightning bolt on a black background&#10;&#10;Description automatically generated" style="position:absolute;left:11176;top:4572;width:2806;height:4826;visibility:visible;mso-wrap-style:square" o:gfxdata="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">
-                    <v:imagedata r:id="rId16" o:title="A yellow lightning bolt on a black background&#10;&#10;Description automatically generated"/>
+                    <v:imagedata r:id="rId17" o:title="A yellow lightning bolt on a black background&#10;&#10;Description automatically generated"/>
                   </v:shape>
                   <v:shape id="Picture 6" o:spid="_x0000_s1032" type="#_x0000_t75" alt="A picture containing text, plot, line, diagram&#10;&#10;Description automatically generated" style="position:absolute;left:28786;top:592;width:27775;height:27775;visibility:visible;mso-wrap-style:square" o:gfxdata="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">
-                    <v:imagedata r:id="rId17" o:title="A picture containing text, plot, line, diagram&#10;&#10;Description automatically generated"/>
+                    <v:imagedata r:id="rId18" o:title="A picture containing text, plot, line, diagram&#10;&#10;Description automatically generated"/>
                   </v:shape>
                   <v:shape id="Picture 1438650220" o:spid="_x0000_s1033" type="#_x0000_t75" alt="A yellow lightning bolt on a black background&#10;&#10;Description automatically generated" style="position:absolute;left:41317;top:3810;width:2807;height:4826;visibility:visible;mso-wrap-style:square" o:gfxdata="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">
-                    <v:imagedata r:id="rId16" o:title="A yellow lightning bolt on a black background&#10;&#10;Description automatically generated"/>
+                    <v:imagedata r:id="rId17" o:title="A yellow lightning bolt on a black background&#10;&#10;Description automatically generated"/>
                   </v:shape>
                   <v:shape id="TextBox 5" o:spid="_x0000_s1034" type="#_x0000_t202" style="position:absolute;left:2074;top:30431;width:32471;height:3442;visibility:visible;mso-wrap-style:square;v-text-anchor:top" o:gfxdata="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" filled="f" strokecolor="black [3213]" strokeweight="1.5pt">
                     <v:textbox style="mso-fit-shape-to-text:t">
@@ -4848,7 +4955,7 @@
                     </v:textbox>
                   </v:shape>
                   <v:shape id="Picture 515137621" o:spid="_x0000_s1035" type="#_x0000_t75" alt="A yellow lightning bolt on a black background&#10;&#10;Description automatically generated" style="position:absolute;left:9412;top:28956;width:6082;height:6254;visibility:visible;mso-wrap-style:square" o:gfxdata="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">
-                    <v:imagedata r:id="rId16" o:title="A yellow lightning bolt on a black background&#10;&#10;Description automatically generated"/>
+                    <v:imagedata r:id="rId17" o:title="A yellow lightning bolt on a black background&#10;&#10;Description automatically generated"/>
                   </v:shape>
                 </v:group>
                 <v:shape id="Text Box 9" o:spid="_x0000_s1036" type="#_x0000_t202" style="position:absolute;left:1185;top:29379;width:5884;height:2666;visibility:visible;mso-wrap-style:square;v-text-anchor:top" o:gfxdata="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" fillcolor="white [3201]" stroked="f" strokeweight=".5pt">
@@ -4876,131 +4983,6 @@
           </mc:Fallback>
         </mc:AlternateContent>
       </w:r>
-      <w:r>
-        <w:rPr>
-          <w:rFonts w:eastAsiaTheme="minorEastAsia"/>
-          <w:iCs/>
-        </w:rPr>
-        <w:t xml:space="preserve">where </w:t>
-      </w:r>
-      <w:r>
-        <w:rPr>
-          <w:rFonts w:eastAsiaTheme="minorEastAsia"/>
-          <w:i/>
-        </w:rPr>
-        <w:t xml:space="preserve">a </w:t>
-      </w:r>
-      <w:r>
-        <w:rPr>
-          <w:rFonts w:eastAsiaTheme="minorEastAsia"/>
-          <w:iCs/>
-        </w:rPr>
-        <w:t>and</w:t>
-      </w:r>
-      <w:r>
-        <w:rPr>
-          <w:rFonts w:eastAsiaTheme="minorEastAsia"/>
-          <w:i/>
-        </w:rPr>
-        <w:t xml:space="preserve"> </w:t>
-      </w:r>
-      <w:r>
-        <w:rPr>
-          <w:rFonts w:eastAsiaTheme="minorEastAsia"/>
-          <w:i/>
-        </w:rPr>
-        <w:t>d</w:t>
-      </w:r>
-      <w:r>
-        <w:rPr>
-          <w:rFonts w:eastAsiaTheme="minorEastAsia"/>
-          <w:iCs/>
-        </w:rPr>
-        <w:t xml:space="preserve"> are scaling parameters. </w:t>
-      </w:r>
-      <w:r>
-        <w:rPr>
-          <w:rFonts w:eastAsiaTheme="minorEastAsia"/>
-          <w:iCs/>
-        </w:rPr>
-        <w:t xml:space="preserve">Parameter </w:t>
-      </w:r>
-      <w:r>
-        <w:rPr>
-          <w:rFonts w:eastAsiaTheme="minorEastAsia"/>
-          <w:i/>
-        </w:rPr>
-        <w:t>a</w:t>
-      </w:r>
-      <w:r>
-        <w:rPr>
-          <w:rFonts w:eastAsiaTheme="minorEastAsia"/>
-          <w:iCs/>
-        </w:rPr>
-        <w:t xml:space="preserve"> affects the steepness of the curve. I</w:t>
-      </w:r>
-      <w:r>
-        <w:rPr>
-          <w:rFonts w:eastAsiaTheme="minorEastAsia"/>
-          <w:iCs/>
-        </w:rPr>
-        <w:t>f</w:t>
-      </w:r>
-      <w:r>
-        <w:rPr>
-          <w:rFonts w:eastAsiaTheme="minorEastAsia"/>
-          <w:iCs/>
-        </w:rPr>
-        <w:t xml:space="preserve"> </w:t>
-      </w:r>
-      <w:r>
-        <w:rPr>
-          <w:rFonts w:eastAsiaTheme="minorEastAsia"/>
-          <w:i/>
-        </w:rPr>
-        <w:t>a</w:t>
-      </w:r>
-      <w:r>
-        <w:rPr>
-          <w:rFonts w:eastAsiaTheme="minorEastAsia"/>
-          <w:iCs/>
-        </w:rPr>
-        <w:t xml:space="preserve"> = 0 then allocation to reproduction will not affect the survival probability of the offspring. Parameter </w:t>
-      </w:r>
-      <w:r>
-        <w:rPr>
-          <w:rFonts w:eastAsiaTheme="minorEastAsia"/>
-          <w:i/>
-        </w:rPr>
-        <w:t>d</w:t>
-      </w:r>
-      <w:r>
-        <w:rPr>
-          <w:rFonts w:eastAsiaTheme="minorEastAsia"/>
-        </w:rPr>
-        <w:t xml:space="preserve"> determines the </w:t>
-      </w:r>
-      <w:r>
-        <w:rPr>
-          <w:rFonts w:eastAsiaTheme="minorEastAsia"/>
-        </w:rPr>
-        <w:t>location of the inflection</w:t>
-      </w:r>
-      <w:r>
-        <w:rPr>
-          <w:rFonts w:eastAsiaTheme="minorEastAsia"/>
-        </w:rPr>
-        <w:t xml:space="preserve"> point of the sigmoidal function. </w:t>
-      </w:r>
-    </w:p>
-    <w:p>
-      <w:pPr>
-        <w:jc w:val="both"/>
-        <w:rPr>
-          <w:b/>
-          <w:bCs/>
-        </w:rPr>
-      </w:pPr>
     </w:p>
     <w:p>
       <w:pPr>
@@ -5017,13 +4999,13 @@
         <mc:AlternateContent>
           <mc:Choice Requires="wps">
             <w:drawing>
-              <wp:anchor distT="0" distB="0" distL="114300" distR="114300" simplePos="0" relativeHeight="251663360" behindDoc="0" locked="0" layoutInCell="1" allowOverlap="1" wp14:anchorId="50174867" wp14:editId="28417155">
+              <wp:anchor distT="0" distB="0" distL="114300" distR="114300" simplePos="0" relativeHeight="251663360" behindDoc="0" locked="0" layoutInCell="1" allowOverlap="1" wp14:anchorId="50174867" wp14:editId="62185A40">
                 <wp:simplePos x="0" y="0"/>
                 <wp:positionH relativeFrom="column">
                   <wp:posOffset>0</wp:posOffset>
                 </wp:positionH>
                 <wp:positionV relativeFrom="paragraph">
-                  <wp:posOffset>-635</wp:posOffset>
+                  <wp:posOffset>3847088</wp:posOffset>
                 </wp:positionV>
                 <wp:extent cx="5655945" cy="635"/>
                 <wp:effectExtent l="0" t="0" r="0" b="12065"/>
@@ -5058,7 +5040,7 @@
                                 <w:noProof/>
                               </w:rPr>
                             </w:pPr>
-                            <w:bookmarkStart w:id="4" w:name="_Ref139291371"/>
+                            <w:bookmarkStart w:id="5" w:name="_Ref139291371"/>
                             <w:r>
                               <w:t xml:space="preserve">Figure </w:t>
                             </w:r>
@@ -5070,7 +5052,7 @@
                                 <w:t>1</w:t>
                               </w:r>
                             </w:fldSimple>
-                            <w:bookmarkEnd w:id="4"/>
+                            <w:bookmarkEnd w:id="5"/>
                             <w:r>
                               <w:t>: Overview of mutations in model mechanisms. (A) A mutation occurring in an age-specific survival probability gene. (B) Mutation occurring in an age-specific resource allocation gene. (C) Mutation occurring a binary gene.</w:t>
                             </w:r>
@@ -5091,7 +5073,7 @@
           </mc:Choice>
           <mc:Fallback>
             <w:pict>
-              <v:shape w14:anchorId="50174867" id="Text Box 1" o:spid="_x0000_s1037" type="#_x0000_t202" style="position:absolute;left:0;text-align:left;margin-left:0;margin-top:-.05pt;width:445.35pt;height:.05pt;z-index:251663360;visibility:visible;mso-wrap-style:square;mso-wrap-distance-left:9pt;mso-wrap-distance-top:0;mso-wrap-distance-right:9pt;mso-wrap-distance-bottom:0;mso-position-horizontal:absolute;mso-position-horizontal-relative:text;mso-position-vertical:absolute;mso-position-vertical-relative:text;v-text-anchor:top" o:gfxdata="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" stroked="f">
+              <v:shape w14:anchorId="50174867" id="Text Box 1" o:spid="_x0000_s1037" type="#_x0000_t202" style="position:absolute;left:0;text-align:left;margin-left:0;margin-top:302.9pt;width:445.35pt;height:.05pt;z-index:251663360;visibility:visible;mso-wrap-style:square;mso-wrap-distance-left:9pt;mso-wrap-distance-top:0;mso-wrap-distance-right:9pt;mso-wrap-distance-bottom:0;mso-position-horizontal:absolute;mso-position-horizontal-relative:text;mso-position-vertical:absolute;mso-position-vertical-relative:text;v-text-anchor:top" o:gfxdata="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" stroked="f">
                 <v:textbox style="mso-fit-shape-to-text:t" inset="0,0,0,0">
                   <w:txbxContent>
                     <w:p>
@@ -5101,7 +5083,7 @@
                           <w:noProof/>
                         </w:rPr>
                       </w:pPr>
-                      <w:bookmarkStart w:id="5" w:name="_Ref139291371"/>
+                      <w:bookmarkStart w:id="6" w:name="_Ref139291371"/>
                       <w:r>
                         <w:t xml:space="preserve">Figure </w:t>
                       </w:r>
@@ -5113,7 +5095,7 @@
                           <w:t>1</w:t>
                         </w:r>
                       </w:fldSimple>
-                      <w:bookmarkEnd w:id="5"/>
+                      <w:bookmarkEnd w:id="6"/>
                       <w:r>
                         <w:t>: Overview of mutations in model mechanisms. (A) A mutation occurring in an age-specific survival probability gene. (B) Mutation occurring in an age-specific resource allocation gene. (C) Mutation occurring a binary gene.</w:t>
                       </w:r>
@@ -5566,7 +5548,13 @@
         <w:t xml:space="preserve">For all scenarios and combinations, we run ten replicates and gather both the cross-sectional as the longitudinal data. For every run we fit a model. </w:t>
       </w:r>
       <w:r>
-        <w:t xml:space="preserve">We use generalized additive models to model the relationship between offspring lifespan and parental age for both the cross-sectional data as for the longitudinal data. </w:t>
+        <w:t xml:space="preserve">We use generalized additive models to </w:t>
+      </w:r>
+      <w:r>
+        <w:t>examine</w:t>
+      </w:r>
+      <w:r>
+        <w:t xml:space="preserve"> the relationship between offspring lifespan and parental age for both the cross-sectional data as for the longitudinal data. </w:t>
       </w:r>
       <w:r>
         <w:t xml:space="preserve">Generalized additive models are used to model smooth relationships between the </w:t>
@@ -5874,16 +5862,16 @@
       <w:r>
         <w:t xml:space="preserve"> performed a meta-analysis on the occurrence of the Lansing effect across 15 different species. The estimated slopes of a linear maternal effect on offspring lifespan were determined based on data from 22 published studies or directly taken from the papers. </w:t>
       </w:r>
-      <w:commentRangeStart w:id="6"/>
+      <w:commentRangeStart w:id="7"/>
       <w:r>
         <w:t xml:space="preserve">These slopes were determined for both all maternal age classes, as for only the older age classes. The models were fitted to correct for a time lag and publication bias </w:t>
       </w:r>
-      <w:commentRangeEnd w:id="6"/>
+      <w:commentRangeEnd w:id="7"/>
       <w:r>
         <w:rPr>
           <w:rStyle w:val="CommentReference"/>
         </w:rPr>
-        <w:commentReference w:id="6"/>
+        <w:commentReference w:id="7"/>
       </w:r>
       <w:r>
         <w:t>(</w:t>
@@ -5910,7 +5898,13 @@
         <w:fldChar w:fldCharType="end"/>
       </w:r>
       <w:r>
-        <w:t>). A Lansing effect is most apparent in insect species, however neither mammalian species show any Lansing effect. In mammalian species, older parents might have more experience, resulting in post-natal care of higher quality, potentially surpassing the negative effect of pre-natal parental effects. In general, as the wide confidence intervals show, there are a lot of inconsistencies within species. Also, between species the strength of the Lansing effect differs. This meta-analysis confirms the highly inconsistent results when examining the Lansing effect.</w:t>
+        <w:t>). A Lansing effect is most apparent in insect species, however neither mammalian species show any Lansing effect. In mammalian species, older parents might have more experience, resulting in post-natal care of higher quality, potentially surpassing the negative effect of pre-natal parental effects. In general, as the wide confidence intervals show, there are a lot of inconsistencies within species. Also, between species the strength of the Lansing effect differs. This meta-analysis confirms the highly inconsistent results when examining the Lansing effect</w:t>
+      </w:r>
+      <w:r>
+        <w:t xml:space="preserve"> in empirical studies</w:t>
+      </w:r>
+      <w:r>
+        <w:t>.</w:t>
       </w:r>
     </w:p>
     <w:p/>
@@ -5969,7 +5963,7 @@
       <w:pPr>
         <w:pStyle w:val="Caption"/>
       </w:pPr>
-      <w:bookmarkStart w:id="7" w:name="_Ref139802107"/>
+      <w:bookmarkStart w:id="8" w:name="_Ref139802107"/>
       <w:r>
         <w:t xml:space="preserve">Figure </w:t>
       </w:r>
@@ -5994,7 +5988,7 @@
         </w:rPr>
         <w:fldChar w:fldCharType="end"/>
       </w:r>
-      <w:bookmarkEnd w:id="7"/>
+      <w:bookmarkEnd w:id="8"/>
       <w:r>
         <w:t xml:space="preserve">: Means of slope estimates with 95% confidence intervals for all age classes as well as only the two terminal age classes. The model was also fitted to correct for a time lag and publication bias. Reprinted and modified from </w:t>
       </w:r>
@@ -6004,7 +5998,13 @@
       </w:r>
       <w:proofErr w:type="spellEnd"/>
       <w:r>
-        <w:t>-Cook et al. (2022) with the addition of the pooled species.</w:t>
+        <w:t xml:space="preserve">-Cook et al. (2022) with the addition of the pooled </w:t>
+      </w:r>
+      <w:r>
+        <w:t>group</w:t>
+      </w:r>
+      <w:r>
+        <w:t>.</w:t>
       </w:r>
     </w:p>
     <w:p>
@@ -6049,11 +6049,11 @@
         <w:fldChar w:fldCharType="end"/>
       </w:r>
       <w:r>
-        <w:t xml:space="preserve">. When the baseline mechanism is solely enabled in the model, the survival of the individuals is only affected by the age-specific survival genes. The force of natural selection declines with age, resulting in </w:t>
+        <w:t xml:space="preserve">. When the baseline mechanism is solely enabled in the model, the survival of the individuals is only affected by </w:t>
       </w:r>
       <w:r>
         <w:lastRenderedPageBreak/>
-        <w:t>m</w:t>
+        <w:t>the age-specific survival genes. The force of natural selection declines with age, resulting in m</w:t>
       </w:r>
       <w:r>
         <w:t xml:space="preserve">utation accumulation </w:t>
@@ -6065,7 +6065,7 @@
         <w:t>older age classes</w:t>
       </w:r>
       <w:r>
-        <w:t>. Under the baseline scenario no Lansing effect occurs (Figure 3A). Which is as expected since, the age-specific survival genes only affect the survival of the individual and have no parental effect on offspring that depends on the parents’ age. With an increasing mutation load, the force of selection becomes weaker resulting in the</w:t>
+        <w:t xml:space="preserve">. Under the baseline scenario no Lansing effect occurs (Figure 3A). Which is as expected since, the age-specific survival genes only affect the survival of the individual and have no parental effect on offspring that depends on the parents’ age. With an increasing mutation load, the force of selection becomes weaker resulting in the </w:t>
       </w:r>
       <w:r>
         <w:rPr>
@@ -6074,13 +6074,13 @@
         <mc:AlternateContent>
           <mc:Choice Requires="wps">
             <w:drawing>
-              <wp:anchor distT="0" distB="0" distL="114300" distR="114300" simplePos="0" relativeHeight="251665408" behindDoc="0" locked="0" layoutInCell="1" allowOverlap="1" wp14:anchorId="7E98BAB4" wp14:editId="443F988E">
+              <wp:anchor distT="0" distB="0" distL="114300" distR="114300" simplePos="0" relativeHeight="251665408" behindDoc="0" locked="0" layoutInCell="1" allowOverlap="1" wp14:anchorId="7E98BAB4" wp14:editId="3ACC50E3">
                 <wp:simplePos x="0" y="0"/>
                 <wp:positionH relativeFrom="column">
-                  <wp:posOffset>-4318</wp:posOffset>
+                  <wp:posOffset>-3810</wp:posOffset>
                 </wp:positionH>
                 <wp:positionV relativeFrom="paragraph">
-                  <wp:posOffset>5750306</wp:posOffset>
+                  <wp:posOffset>5865967</wp:posOffset>
                 </wp:positionV>
                 <wp:extent cx="5731510" cy="635"/>
                 <wp:effectExtent l="0" t="0" r="0" b="12065"/>
@@ -6115,7 +6115,7 @@
                                 <w:noProof/>
                               </w:rPr>
                             </w:pPr>
-                            <w:bookmarkStart w:id="8" w:name="_Ref139894802"/>
+                            <w:bookmarkStart w:id="9" w:name="_Ref139894802"/>
                             <w:r>
                               <w:t xml:space="preserve">Figure </w:t>
                             </w:r>
@@ -6140,7 +6140,7 @@
                               </w:rPr>
                               <w:fldChar w:fldCharType="end"/>
                             </w:r>
-                            <w:bookmarkEnd w:id="8"/>
+                            <w:bookmarkEnd w:id="9"/>
                             <w:r>
                               <w:t xml:space="preserve">: (lower triangular) Offspring lifespan over parental age. Parental age normalized to the 95th percentile of parental age. The offspring lifespan normalized to the expected offspring lifespan at a parental age of 0. For both the cross-sectional (blue) and the longitudinal (orange) study design. Confidence bands show the range across ten replicate simulations.  (Upper triangular, without diagonal) The parental age distribution. Confidence bands show the range and lines the mean across ten replicate simulations. </w:t>
                             </w:r>
@@ -6161,7 +6161,7 @@
           </mc:Choice>
           <mc:Fallback>
             <w:pict>
-              <v:shape w14:anchorId="7E98BAB4" id="_x0000_s1038" type="#_x0000_t202" style="position:absolute;left:0;text-align:left;margin-left:-.35pt;margin-top:452.8pt;width:451.3pt;height:.05pt;z-index:251665408;visibility:visible;mso-wrap-style:square;mso-wrap-distance-left:9pt;mso-wrap-distance-top:0;mso-wrap-distance-right:9pt;mso-wrap-distance-bottom:0;mso-position-horizontal:absolute;mso-position-horizontal-relative:text;mso-position-vertical:absolute;mso-position-vertical-relative:text;v-text-anchor:top" o:gfxdata="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" stroked="f">
+              <v:shape w14:anchorId="7E98BAB4" id="_x0000_s1038" type="#_x0000_t202" style="position:absolute;left:0;text-align:left;margin-left:-.3pt;margin-top:461.9pt;width:451.3pt;height:.05pt;z-index:251665408;visibility:visible;mso-wrap-style:square;mso-wrap-distance-left:9pt;mso-wrap-distance-top:0;mso-wrap-distance-right:9pt;mso-wrap-distance-bottom:0;mso-position-horizontal:absolute;mso-position-horizontal-relative:text;mso-position-vertical:absolute;mso-position-vertical-relative:text;v-text-anchor:top" o:gfxdata="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" stroked="f">
                 <v:textbox style="mso-fit-shape-to-text:t" inset="0,0,0,0">
                   <w:txbxContent>
                     <w:p>
@@ -6171,7 +6171,7 @@
                           <w:noProof/>
                         </w:rPr>
                       </w:pPr>
-                      <w:bookmarkStart w:id="9" w:name="_Ref139894802"/>
+                      <w:bookmarkStart w:id="10" w:name="_Ref139894802"/>
                       <w:r>
                         <w:t xml:space="preserve">Figure </w:t>
                       </w:r>
@@ -6196,7 +6196,7 @@
                         </w:rPr>
                         <w:fldChar w:fldCharType="end"/>
                       </w:r>
-                      <w:bookmarkEnd w:id="9"/>
+                      <w:bookmarkEnd w:id="10"/>
                       <w:r>
                         <w:t xml:space="preserve">: (lower triangular) Offspring lifespan over parental age. Parental age normalized to the 95th percentile of parental age. The offspring lifespan normalized to the expected offspring lifespan at a parental age of 0. For both the cross-sectional (blue) and the longitudinal (orange) study design. Confidence bands show the range across ten replicate simulations.  (Upper triangular, without diagonal) The parental age distribution. Confidence bands show the range and lines the mean across ten replicate simulations. </w:t>
                       </w:r>
@@ -6214,13 +6214,13 @@
           <w:noProof/>
         </w:rPr>
         <w:drawing>
-          <wp:anchor distT="0" distB="0" distL="114300" distR="114300" simplePos="0" relativeHeight="251666432" behindDoc="0" locked="0" layoutInCell="1" allowOverlap="1" wp14:anchorId="56CC6184" wp14:editId="79C5EE4D">
+          <wp:anchor distT="0" distB="0" distL="114300" distR="114300" simplePos="0" relativeHeight="251666432" behindDoc="0" locked="0" layoutInCell="1" allowOverlap="1" wp14:anchorId="56CC6184" wp14:editId="4B3B1C4E">
             <wp:simplePos x="0" y="0"/>
             <wp:positionH relativeFrom="margin">
               <wp:posOffset>0</wp:posOffset>
             </wp:positionH>
             <wp:positionV relativeFrom="margin">
-              <wp:posOffset>1048893</wp:posOffset>
+              <wp:posOffset>1166080</wp:posOffset>
             </wp:positionV>
             <wp:extent cx="5731510" cy="4697095"/>
             <wp:effectExtent l="0" t="0" r="0" b="1905"/>
@@ -6264,7 +6264,7 @@
         </w:drawing>
       </w:r>
       <w:r>
-        <w:t xml:space="preserve"> lifespans to shorten, for both the parents as for the offspring (Figure S1). </w:t>
+        <w:t xml:space="preserve">lifespans to shorten, for both the parents as for the offspring (Figure S1). </w:t>
       </w:r>
     </w:p>
     <w:p>
@@ -6343,22 +6343,34 @@
         <w:fldChar w:fldCharType="end"/>
       </w:r>
       <w:r>
-        <w:t xml:space="preserve">F). However, when this mechanism is determined cross-sectional, this effect disappears. Due to selective disappearance of the weak individuals in the cross-sectional analysis. Combining this mechanism with the baseline scenario, no Lansing effect is detected; in this case, the are less longer-lived individuals, resulting in less time to accumulate damage in the gametes (Figure 3B). Resulting in a possible Lansing effect to be undetectable. By increasing the rate of gamete decline, the individuals’ lifespans shorten, for both the offspring </w:t>
+        <w:t>F). However, when this mechanism is determined cross-sectional, this effect disappears</w:t>
+      </w:r>
+      <w:r>
+        <w:t>, this is d</w:t>
+      </w:r>
+      <w:r>
+        <w:t>ue to selective disappearance of the weak individuals in the cross-sectional analysis. Combining this mechanism with the baseline scenario, no Lansing effect is detected</w:t>
+      </w:r>
+      <w:r>
+        <w:t xml:space="preserve"> (Figure 3E)</w:t>
+      </w:r>
+      <w:r>
+        <w:t xml:space="preserve">; in this case, the are less longer-lived individuals, resulting in less time to accumulate damage in the gametes (Figure 3B). Resulting in a possible Lansing effect to be undetectable. By increasing the rate of gamete decline, the individuals’ lifespans shorten, for </w:t>
       </w:r>
       <w:r>
         <w:lastRenderedPageBreak/>
-        <w:t xml:space="preserve">as for the parents (Figure S2). </w:t>
-      </w:r>
-      <w:commentRangeStart w:id="10"/>
+        <w:t xml:space="preserve">both the offspring as for the parents (Figure S2). </w:t>
+      </w:r>
+      <w:commentRangeStart w:id="11"/>
       <w:r>
         <w:t xml:space="preserve">However, the Lansing effect becomes stronger with more gamete damage accumulation.  </w:t>
       </w:r>
-      <w:commentRangeEnd w:id="10"/>
+      <w:commentRangeEnd w:id="11"/>
       <w:r>
         <w:rPr>
           <w:rStyle w:val="CommentReference"/>
         </w:rPr>
-        <w:commentReference w:id="10"/>
+        <w:commentReference w:id="11"/>
       </w:r>
     </w:p>
     <w:p>
@@ -6444,7 +6456,13 @@
         <w:fldChar w:fldCharType="end"/>
       </w:r>
       <w:r>
-        <w:t xml:space="preserve">K). When this mechanism is combined with the baseline scenario, we detect a Lansing effect as well (Figure 3I). However, we still see less long-lived individuals, but in this case, this does not result in the disappearance of the Lansing effect (Figure 3C). When a decline in quality of parental care is combined with the first candidate mechanism, a decline in gamete quality we also detect the Lansing effect (Figure 3J). In this case, there are some long-lived individuals present (Figure 3G). If the mutation load increases, the Lansing effect is reinforced, and the offspring lifespans decrease even steeper over increasing parental age (Figure S3). However, again the parents’ lifespans shorten as well. </w:t>
+        <w:t xml:space="preserve">K). When this mechanism is combined with the baseline scenario, we detect a Lansing effect as well (Figure 3I). </w:t>
+      </w:r>
+      <w:r>
+        <w:t>We</w:t>
+      </w:r>
+      <w:r>
+        <w:t xml:space="preserve"> still see less long-lived individuals, but in this case, this does not result in the disappearance of the Lansing effect (Figure 3C). When a decline in quality of parental care is combined with the first candidate mechanism, a decline in gamete quality we also detect the Lansing effect (Figure 3J). In this case, there are some long-lived individuals present (Figure 3G). If the mutation load increases, the Lansing effect is reinforced, and the offspring lifespans decrease even steeper over increasing parental age (Figure S3). However, again the parents’ lifespans shorten as well. </w:t>
       </w:r>
     </w:p>
     <w:p>
@@ -6552,7 +6570,33 @@
         <w:jc w:val="both"/>
       </w:pPr>
       <w:r>
-        <w:t xml:space="preserve">Meaning that in this case, the effect of the resource allocation mechanism balances out the effect of a decline in gamete quality in contributing to the Lansing effect. When the resource allocation mechanism is combined with the decline in quality of parental care, a Lansing effect is detected for both the cross-sectional as for the longitudinal analysis (Figure 3L). When the mutation load is increased, it does not influence either parental or offspring lifespan. Due to the unbiased nature of the mutations. </w:t>
+        <w:t>Meaning that in this case, the effect of the resource allocation mechanism balances out the effect of a decline in gamete quality in contributing to the Lansing effect. When the resource allocation mechanism is combined with the decline in quality of parental care, a Lansing effect is detected for both the cross-sectional as for the longitudinal analysis (Figure 3</w:t>
+      </w:r>
+      <w:r>
+        <w:t>O</w:t>
+      </w:r>
+      <w:r>
+        <w:t>). When the mutation load is increased, it does not influence either parental or offspring lifespan</w:t>
+      </w:r>
+      <w:r>
+        <w:t xml:space="preserve"> (Figure S4)</w:t>
+      </w:r>
+      <w:r>
+        <w:t xml:space="preserve">. Due to the unbiased nature of the </w:t>
+      </w:r>
+      <w:commentRangeStart w:id="12"/>
+      <w:r>
+        <w:t>mutations</w:t>
+      </w:r>
+      <w:commentRangeEnd w:id="12"/>
+      <w:r>
+        <w:rPr>
+          <w:rStyle w:val="CommentReference"/>
+        </w:rPr>
+        <w:commentReference w:id="12"/>
+      </w:r>
+      <w:r>
+        <w:t xml:space="preserve">. </w:t>
       </w:r>
     </w:p>
     <w:p>
@@ -7241,7 +7285,13 @@
         <w:t xml:space="preserve">. However, due to contradicting effects of other scenarios the Lansing effect might become undetectable or disappear. </w:t>
       </w:r>
       <w:r>
-        <w:t>The data collection method might also conceal an existing Lansing effect. These difference</w:t>
+        <w:t xml:space="preserve">The data collection method might also conceal an existing Lansing effect. </w:t>
+      </w:r>
+      <w:r>
+        <w:t>All in all, t</w:t>
+      </w:r>
+      <w:r>
+        <w:t>hese difference</w:t>
       </w:r>
       <w:r>
         <w:t>s</w:t>
@@ -7250,23 +7300,19 @@
         <w:t xml:space="preserve"> might </w:t>
       </w:r>
       <w:r>
-        <w:t xml:space="preserve">explain the varying results between and within species </w:t>
+        <w:t xml:space="preserve">explain the varying results </w:t>
+      </w:r>
+      <w:r>
+        <w:t xml:space="preserve">found </w:t>
+      </w:r>
+      <w:r>
+        <w:t xml:space="preserve">in empirical studies </w:t>
+      </w:r>
+      <w:r>
+        <w:t xml:space="preserve">between and within species </w:t>
       </w:r>
       <w:r>
         <w:t xml:space="preserve">of the Lansing effect. </w:t>
-      </w:r>
-    </w:p>
-    <w:p>
-      <w:pPr>
-        <w:jc w:val="both"/>
-      </w:pPr>
-    </w:p>
-    <w:p>
-      <w:pPr>
-        <w:jc w:val="both"/>
-      </w:pPr>
-      <w:r>
-        <w:t>[future reference]</w:t>
       </w:r>
     </w:p>
     <w:p>
@@ -9496,7 +9542,13 @@
                               <w:t>:</w:t>
                             </w:r>
                             <w:r>
-                              <w:t xml:space="preserve"> Offspring lifespan over maternal age with differing mutation probabilities for the baseline scenario. </w:t>
+                              <w:t xml:space="preserve"> Offspring lifespan over maternal age with differing mutation probabilities for the baseline scenario</w:t>
+                            </w:r>
+                            <w:r>
+                              <w:t>: age-specific survival evolution</w:t>
+                            </w:r>
+                            <w:r>
+                              <w:t xml:space="preserve">. </w:t>
                             </w:r>
                             <w:r>
                               <w:t xml:space="preserve">Confidence bands show the range and lines the mean across ten replicate simulations. </w:t>
@@ -9544,7 +9596,13 @@
                         <w:t>:</w:t>
                       </w:r>
                       <w:r>
-                        <w:t xml:space="preserve"> Offspring lifespan over maternal age with differing mutation probabilities for the baseline scenario. </w:t>
+                        <w:t xml:space="preserve"> Offspring lifespan over maternal age with differing mutation probabilities for the baseline scenario</w:t>
+                      </w:r>
+                      <w:r>
+                        <w:t>: age-specific survival evolution</w:t>
+                      </w:r>
+                      <w:r>
+                        <w:t xml:space="preserve">. </w:t>
                       </w:r>
                       <w:r>
                         <w:t xml:space="preserve">Confidence bands show the range and lines the mean across ten replicate simulations. </w:t>
@@ -10016,13 +10074,13 @@
         </w:rPr>
         <w:lastRenderedPageBreak/>
         <w:drawing>
-          <wp:anchor distT="0" distB="0" distL="114300" distR="114300" simplePos="0" relativeHeight="251672576" behindDoc="0" locked="0" layoutInCell="1" allowOverlap="1" wp14:anchorId="3911C0CF" wp14:editId="600E3807">
+          <wp:anchor distT="0" distB="0" distL="114300" distR="114300" simplePos="0" relativeHeight="251672576" behindDoc="0" locked="0" layoutInCell="1" allowOverlap="1" wp14:anchorId="3911C0CF" wp14:editId="14E11882">
             <wp:simplePos x="0" y="0"/>
             <wp:positionH relativeFrom="margin">
-              <wp:posOffset>48462</wp:posOffset>
+              <wp:posOffset>57150</wp:posOffset>
             </wp:positionH>
             <wp:positionV relativeFrom="margin">
-              <wp:posOffset>4507447</wp:posOffset>
+              <wp:posOffset>4507903</wp:posOffset>
             </wp:positionV>
             <wp:extent cx="5731510" cy="3820795"/>
             <wp:effectExtent l="0" t="0" r="0" b="1905"/>
@@ -10072,13 +10130,189 @@
         <mc:AlternateContent>
           <mc:Choice Requires="wps">
             <w:drawing>
-              <wp:anchor distT="0" distB="0" distL="114300" distR="114300" simplePos="0" relativeHeight="251684864" behindDoc="0" locked="0" layoutInCell="1" allowOverlap="1" wp14:anchorId="7BB68DA3" wp14:editId="5F1C3345">
+              <wp:anchor distT="0" distB="0" distL="114300" distR="114300" simplePos="0" relativeHeight="251682816" behindDoc="0" locked="0" layoutInCell="1" allowOverlap="1" wp14:anchorId="6BC117FE" wp14:editId="4E06AFF2">
                 <wp:simplePos x="0" y="0"/>
                 <wp:positionH relativeFrom="column">
-                  <wp:posOffset>38330</wp:posOffset>
+                  <wp:posOffset>56679</wp:posOffset>
                 </wp:positionH>
                 <wp:positionV relativeFrom="paragraph">
-                  <wp:posOffset>8326849</wp:posOffset>
+                  <wp:posOffset>3741068</wp:posOffset>
+                </wp:positionV>
+                <wp:extent cx="5731510" cy="635"/>
+                <wp:effectExtent l="0" t="0" r="0" b="12065"/>
+                <wp:wrapSquare wrapText="bothSides"/>
+                <wp:docPr id="1384754846" name="Text Box 1"/>
+                <wp:cNvGraphicFramePr/>
+                <a:graphic xmlns:a="http://schemas.openxmlformats.org/drawingml/2006/main">
+                  <a:graphicData uri="http://schemas.microsoft.com/office/word/2010/wordprocessingShape">
+                    <wps:wsp>
+                      <wps:cNvSpPr txBox="1"/>
+                      <wps:spPr>
+                        <a:xfrm>
+                          <a:off x="0" y="0"/>
+                          <a:ext cx="5731510" cy="635"/>
+                        </a:xfrm>
+                        <a:prstGeom prst="rect">
+                          <a:avLst/>
+                        </a:prstGeom>
+                        <a:solidFill>
+                          <a:prstClr val="white"/>
+                        </a:solidFill>
+                        <a:ln>
+                          <a:noFill/>
+                        </a:ln>
+                      </wps:spPr>
+                      <wps:txbx>
+                        <w:txbxContent>
+                          <w:p>
+                            <w:pPr>
+                              <w:pStyle w:val="Caption"/>
+                              <w:rPr>
+                                <w:noProof/>
+                              </w:rPr>
+                            </w:pPr>
+                            <w:r>
+                              <w:t>Figure S</w:t>
+                            </w:r>
+                            <w:r>
+                              <w:t>5</w:t>
+                            </w:r>
+                            <w:r>
+                              <w:t xml:space="preserve">: </w:t>
+                            </w:r>
+                            <w:r>
+                              <w:t>Average gene values over corresponding age classes for candidate mechanism 3: Age-specific resource allocation to repair vs. reproduction. Confidence bands show the range and lines the mean across ten replicate simulations.</w:t>
+                            </w:r>
+                            <w:r>
+                              <w:t xml:space="preserve"> The genes corresponding to older age classes are not expressed in the population, resulting in wide confidence intervals for these ages. </w:t>
+                            </w:r>
+                            <w:r>
+                              <w:t xml:space="preserve"> </w:t>
+                            </w:r>
+                          </w:p>
+                        </w:txbxContent>
+                      </wps:txbx>
+                      <wps:bodyPr rot="0" spcFirstLastPara="0" vertOverflow="overflow" horzOverflow="overflow" vert="horz" wrap="square" lIns="0" tIns="0" rIns="0" bIns="0" numCol="1" spcCol="0" rtlCol="0" fromWordArt="0" anchor="t" anchorCtr="0" forceAA="0" compatLnSpc="1">
+                        <a:prstTxWarp prst="textNoShape">
+                          <a:avLst/>
+                        </a:prstTxWarp>
+                        <a:spAutoFit/>
+                      </wps:bodyPr>
+                    </wps:wsp>
+                  </a:graphicData>
+                </a:graphic>
+              </wp:anchor>
+            </w:drawing>
+          </mc:Choice>
+          <mc:Fallback>
+            <w:pict>
+              <v:shape w14:anchorId="6BC117FE" id="_x0000_s1043" type="#_x0000_t202" style="position:absolute;margin-left:4.45pt;margin-top:294.55pt;width:451.3pt;height:.05pt;z-index:251682816;visibility:visible;mso-wrap-style:square;mso-wrap-distance-left:9pt;mso-wrap-distance-top:0;mso-wrap-distance-right:9pt;mso-wrap-distance-bottom:0;mso-position-horizontal:absolute;mso-position-horizontal-relative:text;mso-position-vertical:absolute;mso-position-vertical-relative:text;v-text-anchor:top" o:gfxdata="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" stroked="f">
+                <v:textbox style="mso-fit-shape-to-text:t" inset="0,0,0,0">
+                  <w:txbxContent>
+                    <w:p>
+                      <w:pPr>
+                        <w:pStyle w:val="Caption"/>
+                        <w:rPr>
+                          <w:noProof/>
+                        </w:rPr>
+                      </w:pPr>
+                      <w:r>
+                        <w:t>Figure S</w:t>
+                      </w:r>
+                      <w:r>
+                        <w:t>5</w:t>
+                      </w:r>
+                      <w:r>
+                        <w:t xml:space="preserve">: </w:t>
+                      </w:r>
+                      <w:r>
+                        <w:t>Average gene values over corresponding age classes for candidate mechanism 3: Age-specific resource allocation to repair vs. reproduction. Confidence bands show the range and lines the mean across ten replicate simulations.</w:t>
+                      </w:r>
+                      <w:r>
+                        <w:t xml:space="preserve"> The genes corresponding to older age classes are not expressed in the population, resulting in wide confidence intervals for these ages. </w:t>
+                      </w:r>
+                      <w:r>
+                        <w:t xml:space="preserve"> </w:t>
+                      </w:r>
+                    </w:p>
+                  </w:txbxContent>
+                </v:textbox>
+                <w10:wrap type="square"/>
+              </v:shape>
+            </w:pict>
+          </mc:Fallback>
+        </mc:AlternateContent>
+      </w:r>
+      <w:r>
+        <w:rPr>
+          <w:b/>
+          <w:bCs/>
+          <w:noProof/>
+        </w:rPr>
+        <w:drawing>
+          <wp:anchor distT="0" distB="0" distL="114300" distR="114300" simplePos="0" relativeHeight="251671552" behindDoc="0" locked="0" layoutInCell="1" allowOverlap="1" wp14:anchorId="76FBCE6E" wp14:editId="046BED7E">
+            <wp:simplePos x="0" y="0"/>
+            <wp:positionH relativeFrom="margin">
+              <wp:posOffset>49366</wp:posOffset>
+            </wp:positionH>
+            <wp:positionV relativeFrom="margin">
+              <wp:posOffset>-95816</wp:posOffset>
+            </wp:positionV>
+            <wp:extent cx="5731510" cy="3820795"/>
+            <wp:effectExtent l="0" t="0" r="0" b="1905"/>
+            <wp:wrapSquare wrapText="bothSides"/>
+            <wp:docPr id="327560126" name="Picture 8"/>
+            <wp:cNvGraphicFramePr>
+              <a:graphicFrameLocks xmlns:a="http://schemas.openxmlformats.org/drawingml/2006/main" noChangeAspect="1"/>
+            </wp:cNvGraphicFramePr>
+            <a:graphic xmlns:a="http://schemas.openxmlformats.org/drawingml/2006/main">
+              <a:graphicData uri="http://schemas.openxmlformats.org/drawingml/2006/picture">
+                <pic:pic xmlns:pic="http://schemas.openxmlformats.org/drawingml/2006/picture">
+                  <pic:nvPicPr>
+                    <pic:cNvPr id="327560126" name="Picture 327560126"/>
+                    <pic:cNvPicPr/>
+                  </pic:nvPicPr>
+                  <pic:blipFill>
+                    <a:blip r:embed="rId26">
+                      <a:extLst>
+                        <a:ext uri="{28A0092B-C50C-407E-A947-70E740481C1C}">
+                          <a14:useLocalDpi xmlns:a14="http://schemas.microsoft.com/office/drawing/2010/main" val="0"/>
+                        </a:ext>
+                      </a:extLst>
+                    </a:blip>
+                    <a:stretch>
+                      <a:fillRect/>
+                    </a:stretch>
+                  </pic:blipFill>
+                  <pic:spPr>
+                    <a:xfrm>
+                      <a:off x="0" y="0"/>
+                      <a:ext cx="5731510" cy="3820795"/>
+                    </a:xfrm>
+                    <a:prstGeom prst="rect">
+                      <a:avLst/>
+                    </a:prstGeom>
+                  </pic:spPr>
+                </pic:pic>
+              </a:graphicData>
+            </a:graphic>
+          </wp:anchor>
+        </w:drawing>
+      </w:r>
+      <w:r>
+        <w:rPr>
+          <w:noProof/>
+        </w:rPr>
+        <mc:AlternateContent>
+          <mc:Choice Requires="wps">
+            <w:drawing>
+              <wp:anchor distT="0" distB="0" distL="114300" distR="114300" simplePos="0" relativeHeight="251684864" behindDoc="0" locked="0" layoutInCell="1" allowOverlap="1" wp14:anchorId="7BB68DA3" wp14:editId="685ABF57">
+                <wp:simplePos x="0" y="0"/>
+                <wp:positionH relativeFrom="column">
+                  <wp:posOffset>56207</wp:posOffset>
+                </wp:positionH>
+                <wp:positionV relativeFrom="paragraph">
+                  <wp:posOffset>8327352</wp:posOffset>
                 </wp:positionV>
                 <wp:extent cx="5731510" cy="635"/>
                 <wp:effectExtent l="0" t="0" r="0" b="12065"/>
@@ -10151,7 +10385,7 @@
           </mc:Choice>
           <mc:Fallback>
             <w:pict>
-              <v:shape w14:anchorId="7BB68DA3" id="_x0000_s1043" type="#_x0000_t202" style="position:absolute;margin-left:3pt;margin-top:655.65pt;width:451.3pt;height:.05pt;z-index:251684864;visibility:visible;mso-wrap-style:square;mso-wrap-distance-left:9pt;mso-wrap-distance-top:0;mso-wrap-distance-right:9pt;mso-wrap-distance-bottom:0;mso-position-horizontal:absolute;mso-position-horizontal-relative:text;mso-position-vertical:absolute;mso-position-vertical-relative:text;v-text-anchor:top" o:gfxdata="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" stroked="f">
+              <v:shape w14:anchorId="7BB68DA3" id="_x0000_s1044" type="#_x0000_t202" style="position:absolute;margin-left:4.45pt;margin-top:655.7pt;width:451.3pt;height:.05pt;z-index:251684864;visibility:visible;mso-wrap-style:square;mso-wrap-distance-left:9pt;mso-wrap-distance-top:0;mso-wrap-distance-right:9pt;mso-wrap-distance-bottom:0;mso-position-horizontal:absolute;mso-position-horizontal-relative:text;mso-position-vertical:absolute;mso-position-vertical-relative:text;v-text-anchor:top" o:gfxdata="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" stroked="f">
                 <v:textbox style="mso-fit-shape-to-text:t" inset="0,0,0,0">
                   <w:txbxContent>
                     <w:p>
@@ -10191,25 +10425,34 @@
           </mc:Fallback>
         </mc:AlternateContent>
       </w:r>
+    </w:p>
+    <w:p>
+      <w:pPr>
+        <w:rPr>
+          <w:b/>
+          <w:bCs/>
+        </w:rPr>
+      </w:pPr>
       <w:r>
         <w:rPr>
           <w:noProof/>
         </w:rPr>
+        <w:lastRenderedPageBreak/>
         <mc:AlternateContent>
           <mc:Choice Requires="wps">
             <w:drawing>
-              <wp:anchor distT="0" distB="0" distL="114300" distR="114300" simplePos="0" relativeHeight="251682816" behindDoc="0" locked="0" layoutInCell="1" allowOverlap="1" wp14:anchorId="6BC117FE" wp14:editId="176866FF">
+              <wp:anchor distT="0" distB="0" distL="114300" distR="114300" simplePos="0" relativeHeight="251687936" behindDoc="0" locked="0" layoutInCell="1" allowOverlap="1" wp14:anchorId="1463AAA6" wp14:editId="2BE0E095">
                 <wp:simplePos x="0" y="0"/>
                 <wp:positionH relativeFrom="column">
-                  <wp:posOffset>48111</wp:posOffset>
+                  <wp:posOffset>54302</wp:posOffset>
                 </wp:positionH>
                 <wp:positionV relativeFrom="paragraph">
-                  <wp:posOffset>3949308</wp:posOffset>
+                  <wp:posOffset>4804957</wp:posOffset>
                 </wp:positionV>
                 <wp:extent cx="5731510" cy="635"/>
                 <wp:effectExtent l="0" t="0" r="0" b="12065"/>
                 <wp:wrapSquare wrapText="bothSides"/>
-                <wp:docPr id="1384754846" name="Text Box 1"/>
+                <wp:docPr id="512929555" name="Text Box 1"/>
                 <wp:cNvGraphicFramePr/>
                 <a:graphic xmlns:a="http://schemas.openxmlformats.org/drawingml/2006/main">
                   <a:graphicData uri="http://schemas.microsoft.com/office/word/2010/wordprocessingShape">
@@ -10235,27 +10478,27 @@
                           <w:p>
                             <w:pPr>
                               <w:pStyle w:val="Caption"/>
-                              <w:rPr>
-                                <w:noProof/>
-                              </w:rPr>
                             </w:pPr>
                             <w:r>
                               <w:t>Figure S</w:t>
                             </w:r>
                             <w:r>
-                              <w:t>5</w:t>
+                              <w:t>7</w:t>
                             </w:r>
                             <w:r>
                               <w:t xml:space="preserve">: </w:t>
                             </w:r>
                             <w:r>
-                              <w:t>Average gene values over corresponding age classes for candidate mechanism 3: Age-specific resource allocation to repair vs. reproduction. Confidence bands show the range and lines the mean across ten replicate simulations.</w:t>
+                              <w:t xml:space="preserve">Offspring lifespan over parental age. Parental age normalized to the 95th percentile of parental age. The offspring lifespan normalized to the expected offspring lifespan at a parental age of 0. For both the cross-sectional (blue) and the longitudinal (orange) study design. Confidence bands show the range </w:t>
                             </w:r>
                             <w:r>
-                              <w:t xml:space="preserve"> The genes corresponding to older age classes are not expressed in the population, resulting in wide confidence intervals for these ages. </w:t>
+                              <w:t xml:space="preserve">and lines the range </w:t>
                             </w:r>
                             <w:r>
-                              <w:t xml:space="preserve"> </w:t>
+                              <w:t>across ten replicate simulations</w:t>
+                            </w:r>
+                            <w:r>
+                              <w:t xml:space="preserve">. (A) Baseline scenario + candidate mechanism 1 + candidate mechanism 2. (B) Baseline scenario + candidate mechanism 1 + candidate mechanism 3. (C) Candidate mechanism 1 + candidate mechanism 2 + candidate mechanism 3. (D) Baseline scenario + candidate mechanism 2 + candidate mechanism 3. Baseline scenario: age-specific survival evolution; candidate mechanism 1: decline of gamete quality; candidate mechanism 2: quality of parental care; candidate mechanism 3: age-specific resource allocation to repair vs. reproduction. </w:t>
                             </w:r>
                           </w:p>
                         </w:txbxContent>
@@ -10274,33 +10517,33 @@
           </mc:Choice>
           <mc:Fallback>
             <w:pict>
-              <v:shape w14:anchorId="6BC117FE" id="_x0000_s1044" type="#_x0000_t202" style="position:absolute;margin-left:3.8pt;margin-top:310.95pt;width:451.3pt;height:.05pt;z-index:251682816;visibility:visible;mso-wrap-style:square;mso-wrap-distance-left:9pt;mso-wrap-distance-top:0;mso-wrap-distance-right:9pt;mso-wrap-distance-bottom:0;mso-position-horizontal:absolute;mso-position-horizontal-relative:text;mso-position-vertical:absolute;mso-position-vertical-relative:text;v-text-anchor:top" o:gfxdata="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" stroked="f">
+              <v:shape w14:anchorId="1463AAA6" id="_x0000_s1045" type="#_x0000_t202" style="position:absolute;margin-left:4.3pt;margin-top:378.35pt;width:451.3pt;height:.05pt;z-index:251687936;visibility:visible;mso-wrap-style:square;mso-wrap-distance-left:9pt;mso-wrap-distance-top:0;mso-wrap-distance-right:9pt;mso-wrap-distance-bottom:0;mso-position-horizontal:absolute;mso-position-horizontal-relative:text;mso-position-vertical:absolute;mso-position-vertical-relative:text;v-text-anchor:top" o:gfxdata="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" stroked="f">
                 <v:textbox style="mso-fit-shape-to-text:t" inset="0,0,0,0">
                   <w:txbxContent>
                     <w:p>
                       <w:pPr>
                         <w:pStyle w:val="Caption"/>
-                        <w:rPr>
-                          <w:noProof/>
-                        </w:rPr>
                       </w:pPr>
                       <w:r>
                         <w:t>Figure S</w:t>
                       </w:r>
                       <w:r>
-                        <w:t>5</w:t>
+                        <w:t>7</w:t>
                       </w:r>
                       <w:r>
                         <w:t xml:space="preserve">: </w:t>
                       </w:r>
                       <w:r>
-                        <w:t>Average gene values over corresponding age classes for candidate mechanism 3: Age-specific resource allocation to repair vs. reproduction. Confidence bands show the range and lines the mean across ten replicate simulations.</w:t>
+                        <w:t xml:space="preserve">Offspring lifespan over parental age. Parental age normalized to the 95th percentile of parental age. The offspring lifespan normalized to the expected offspring lifespan at a parental age of 0. For both the cross-sectional (blue) and the longitudinal (orange) study design. Confidence bands show the range </w:t>
                       </w:r>
                       <w:r>
-                        <w:t xml:space="preserve"> The genes corresponding to older age classes are not expressed in the population, resulting in wide confidence intervals for these ages. </w:t>
+                        <w:t xml:space="preserve">and lines the range </w:t>
                       </w:r>
                       <w:r>
-                        <w:t xml:space="preserve"> </w:t>
+                        <w:t>across ten replicate simulations</w:t>
+                      </w:r>
+                      <w:r>
+                        <w:t xml:space="preserve">. (A) Baseline scenario + candidate mechanism 1 + candidate mechanism 2. (B) Baseline scenario + candidate mechanism 1 + candidate mechanism 3. (C) Candidate mechanism 1 + candidate mechanism 2 + candidate mechanism 3. (D) Baseline scenario + candidate mechanism 2 + candidate mechanism 3. Baseline scenario: age-specific survival evolution; candidate mechanism 1: decline of gamete quality; candidate mechanism 2: quality of parental care; candidate mechanism 3: age-specific resource allocation to repair vs. reproduction. </w:t>
                       </w:r>
                     </w:p>
                   </w:txbxContent>
@@ -10318,18 +10561,10 @@
           <w:noProof/>
         </w:rPr>
         <w:drawing>
-          <wp:anchor distT="0" distB="0" distL="114300" distR="114300" simplePos="0" relativeHeight="251671552" behindDoc="0" locked="0" layoutInCell="1" allowOverlap="1" wp14:anchorId="76FBCE6E" wp14:editId="19A86C18">
-            <wp:simplePos x="0" y="0"/>
-            <wp:positionH relativeFrom="margin">
-              <wp:posOffset>58420</wp:posOffset>
-            </wp:positionH>
-            <wp:positionV relativeFrom="margin">
-              <wp:posOffset>76443</wp:posOffset>
-            </wp:positionV>
-            <wp:extent cx="5731510" cy="3820795"/>
-            <wp:effectExtent l="0" t="0" r="0" b="1905"/>
-            <wp:wrapSquare wrapText="bothSides"/>
-            <wp:docPr id="327560126" name="Picture 8"/>
+          <wp:inline distT="0" distB="0" distL="0" distR="0" wp14:anchorId="6A0AC29F" wp14:editId="7BBFEF2E">
+            <wp:extent cx="5731510" cy="4776470"/>
+            <wp:effectExtent l="0" t="0" r="0" b="0"/>
+            <wp:docPr id="1479062129" name="Picture 15"/>
             <wp:cNvGraphicFramePr>
               <a:graphicFrameLocks xmlns:a="http://schemas.openxmlformats.org/drawingml/2006/main" noChangeAspect="1"/>
             </wp:cNvGraphicFramePr>
@@ -10337,11 +10572,244 @@
               <a:graphicData uri="http://schemas.openxmlformats.org/drawingml/2006/picture">
                 <pic:pic xmlns:pic="http://schemas.openxmlformats.org/drawingml/2006/picture">
                   <pic:nvPicPr>
-                    <pic:cNvPr id="327560126" name="Picture 327560126"/>
+                    <pic:cNvPr id="1479062129" name="Picture 1479062129"/>
                     <pic:cNvPicPr/>
                   </pic:nvPicPr>
                   <pic:blipFill>
-                    <a:blip r:embed="rId26">
+                    <a:blip r:embed="rId27">
+                      <a:extLst>
+                        <a:ext uri="{28A0092B-C50C-407E-A947-70E740481C1C}">
+                          <a14:useLocalDpi xmlns:a14="http://schemas.microsoft.com/office/drawing/2010/main" val="0"/>
+                        </a:ext>
+                      </a:extLst>
+                    </a:blip>
+                    <a:stretch>
+                      <a:fillRect/>
+                    </a:stretch>
+                  </pic:blipFill>
+                  <pic:spPr>
+                    <a:xfrm>
+                      <a:off x="0" y="0"/>
+                      <a:ext cx="5731510" cy="4776470"/>
+                    </a:xfrm>
+                    <a:prstGeom prst="rect">
+                      <a:avLst/>
+                    </a:prstGeom>
+                  </pic:spPr>
+                </pic:pic>
+              </a:graphicData>
+            </a:graphic>
+          </wp:inline>
+        </w:drawing>
+      </w:r>
+    </w:p>
+    <w:p>
+      <w:pPr>
+        <w:rPr>
+          <w:b/>
+          <w:bCs/>
+        </w:rPr>
+      </w:pPr>
+    </w:p>
+    <w:p>
+      <w:pPr>
+        <w:rPr>
+          <w:b/>
+          <w:bCs/>
+        </w:rPr>
+      </w:pPr>
+    </w:p>
+    <w:p>
+      <w:pPr>
+        <w:rPr>
+          <w:b/>
+          <w:bCs/>
+        </w:rPr>
+      </w:pPr>
+      <w:r>
+        <w:rPr>
+          <w:b/>
+          <w:bCs/>
+        </w:rPr>
+        <w:br w:type="page"/>
+      </w:r>
+    </w:p>
+    <w:p>
+      <w:pPr>
+        <w:rPr>
+          <w:b/>
+          <w:bCs/>
+        </w:rPr>
+      </w:pPr>
+    </w:p>
+    <w:p>
+      <w:pPr>
+        <w:rPr>
+          <w:b/>
+          <w:bCs/>
+        </w:rPr>
+      </w:pPr>
+      <w:r>
+        <w:rPr>
+          <w:noProof/>
+        </w:rPr>
+        <mc:AlternateContent>
+          <mc:Choice Requires="wps">
+            <w:drawing>
+              <wp:anchor distT="0" distB="0" distL="114300" distR="114300" simplePos="0" relativeHeight="251689984" behindDoc="0" locked="0" layoutInCell="1" allowOverlap="1" wp14:anchorId="24B3854F" wp14:editId="2B9763CE">
+                <wp:simplePos x="0" y="0"/>
+                <wp:positionH relativeFrom="column">
+                  <wp:posOffset>63267</wp:posOffset>
+                </wp:positionH>
+                <wp:positionV relativeFrom="paragraph">
+                  <wp:posOffset>3870746</wp:posOffset>
+                </wp:positionV>
+                <wp:extent cx="5731510" cy="635"/>
+                <wp:effectExtent l="0" t="0" r="0" b="12065"/>
+                <wp:wrapSquare wrapText="bothSides"/>
+                <wp:docPr id="425670604" name="Text Box 1"/>
+                <wp:cNvGraphicFramePr/>
+                <a:graphic xmlns:a="http://schemas.openxmlformats.org/drawingml/2006/main">
+                  <a:graphicData uri="http://schemas.microsoft.com/office/word/2010/wordprocessingShape">
+                    <wps:wsp>
+                      <wps:cNvSpPr txBox="1"/>
+                      <wps:spPr>
+                        <a:xfrm>
+                          <a:off x="0" y="0"/>
+                          <a:ext cx="5731510" cy="635"/>
+                        </a:xfrm>
+                        <a:prstGeom prst="rect">
+                          <a:avLst/>
+                        </a:prstGeom>
+                        <a:solidFill>
+                          <a:prstClr val="white"/>
+                        </a:solidFill>
+                        <a:ln>
+                          <a:noFill/>
+                        </a:ln>
+                      </wps:spPr>
+                      <wps:txbx>
+                        <w:txbxContent>
+                          <w:p>
+                            <w:pPr>
+                              <w:pStyle w:val="Caption"/>
+                            </w:pPr>
+                            <w:r>
+                              <w:t xml:space="preserve">Figure </w:t>
+                            </w:r>
+                            <w:r>
+                              <w:t>S8</w:t>
+                            </w:r>
+                            <w:r>
+                              <w:t>: Offspring lifespan over parental age</w:t>
+                            </w:r>
+                            <w:r>
+                              <w:t xml:space="preserve"> </w:t>
+                            </w:r>
+                            <w:r>
+                              <w:t>for</w:t>
+                            </w:r>
+                            <w:r>
+                              <w:t xml:space="preserve"> all </w:t>
+                            </w:r>
+                            <w:r>
+                              <w:t xml:space="preserve">four </w:t>
+                            </w:r>
+                            <w:r>
+                              <w:t>mechanisms combined</w:t>
+                            </w:r>
+                            <w:r>
+                              <w:t>: baseline age-specific survival evolution + decline of gamete quality + quality of parental care + age-specific resource allocation to repair vs. reproduction</w:t>
+                            </w:r>
+                            <w:r>
+                              <w:t xml:space="preserve">. Parental age normalized to the 95th percentile of parental age. The offspring lifespan normalized to the expected offspring lifespan at a parental age of 0. For both the cross-sectional (blue) and the longitudinal (orange) study design. Confidence bands show the range and lines the range across ten replicate simulations. </w:t>
+                            </w:r>
+                          </w:p>
+                        </w:txbxContent>
+                      </wps:txbx>
+                      <wps:bodyPr rot="0" spcFirstLastPara="0" vertOverflow="overflow" horzOverflow="overflow" vert="horz" wrap="square" lIns="0" tIns="0" rIns="0" bIns="0" numCol="1" spcCol="0" rtlCol="0" fromWordArt="0" anchor="t" anchorCtr="0" forceAA="0" compatLnSpc="1">
+                        <a:prstTxWarp prst="textNoShape">
+                          <a:avLst/>
+                        </a:prstTxWarp>
+                        <a:spAutoFit/>
+                      </wps:bodyPr>
+                    </wps:wsp>
+                  </a:graphicData>
+                </a:graphic>
+              </wp:anchor>
+            </w:drawing>
+          </mc:Choice>
+          <mc:Fallback>
+            <w:pict>
+              <v:shape w14:anchorId="24B3854F" id="_x0000_s1046" type="#_x0000_t202" style="position:absolute;margin-left:5pt;margin-top:304.8pt;width:451.3pt;height:.05pt;z-index:251689984;visibility:visible;mso-wrap-style:square;mso-wrap-distance-left:9pt;mso-wrap-distance-top:0;mso-wrap-distance-right:9pt;mso-wrap-distance-bottom:0;mso-position-horizontal:absolute;mso-position-horizontal-relative:text;mso-position-vertical:absolute;mso-position-vertical-relative:text;v-text-anchor:top" o:gfxdata="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" stroked="f">
+                <v:textbox style="mso-fit-shape-to-text:t" inset="0,0,0,0">
+                  <w:txbxContent>
+                    <w:p>
+                      <w:pPr>
+                        <w:pStyle w:val="Caption"/>
+                      </w:pPr>
+                      <w:r>
+                        <w:t xml:space="preserve">Figure </w:t>
+                      </w:r>
+                      <w:r>
+                        <w:t>S8</w:t>
+                      </w:r>
+                      <w:r>
+                        <w:t>: Offspring lifespan over parental age</w:t>
+                      </w:r>
+                      <w:r>
+                        <w:t xml:space="preserve"> </w:t>
+                      </w:r>
+                      <w:r>
+                        <w:t>for</w:t>
+                      </w:r>
+                      <w:r>
+                        <w:t xml:space="preserve"> all </w:t>
+                      </w:r>
+                      <w:r>
+                        <w:t xml:space="preserve">four </w:t>
+                      </w:r>
+                      <w:r>
+                        <w:t>mechanisms combined</w:t>
+                      </w:r>
+                      <w:r>
+                        <w:t>: baseline age-specific survival evolution + decline of gamete quality + quality of parental care + age-specific resource allocation to repair vs. reproduction</w:t>
+                      </w:r>
+                      <w:r>
+                        <w:t xml:space="preserve">. Parental age normalized to the 95th percentile of parental age. The offspring lifespan normalized to the expected offspring lifespan at a parental age of 0. For both the cross-sectional (blue) and the longitudinal (orange) study design. Confidence bands show the range and lines the range across ten replicate simulations. </w:t>
+                      </w:r>
+                    </w:p>
+                  </w:txbxContent>
+                </v:textbox>
+                <w10:wrap type="square"/>
+              </v:shape>
+            </w:pict>
+          </mc:Fallback>
+        </mc:AlternateContent>
+      </w:r>
+      <w:r>
+        <w:rPr>
+          <w:b/>
+          <w:bCs/>
+          <w:noProof/>
+        </w:rPr>
+        <w:drawing>
+          <wp:inline distT="0" distB="0" distL="0" distR="0" wp14:anchorId="7179AA61" wp14:editId="51B06035">
+            <wp:extent cx="5731510" cy="3820795"/>
+            <wp:effectExtent l="0" t="0" r="0" b="1905"/>
+            <wp:docPr id="357613002" name="Picture 16"/>
+            <wp:cNvGraphicFramePr>
+              <a:graphicFrameLocks xmlns:a="http://schemas.openxmlformats.org/drawingml/2006/main" noChangeAspect="1"/>
+            </wp:cNvGraphicFramePr>
+            <a:graphic xmlns:a="http://schemas.openxmlformats.org/drawingml/2006/main">
+              <a:graphicData uri="http://schemas.openxmlformats.org/drawingml/2006/picture">
+                <pic:pic xmlns:pic="http://schemas.openxmlformats.org/drawingml/2006/picture">
+                  <pic:nvPicPr>
+                    <pic:cNvPr id="357613002" name="Picture 357613002"/>
+                    <pic:cNvPicPr/>
+                  </pic:nvPicPr>
+                  <pic:blipFill>
+                    <a:blip r:embed="rId28">
                       <a:extLst>
                         <a:ext uri="{28A0092B-C50C-407E-A947-70E740481C1C}">
                           <a14:useLocalDpi xmlns:a14="http://schemas.microsoft.com/office/drawing/2010/main" val="0"/>
@@ -10364,64 +10832,9 @@
                 </pic:pic>
               </a:graphicData>
             </a:graphic>
-          </wp:anchor>
+          </wp:inline>
         </w:drawing>
       </w:r>
-    </w:p>
-    <w:p>
-      <w:pPr>
-        <w:rPr>
-          <w:b/>
-          <w:bCs/>
-        </w:rPr>
-      </w:pPr>
-    </w:p>
-    <w:p>
-      <w:pPr>
-        <w:rPr>
-          <w:b/>
-          <w:bCs/>
-        </w:rPr>
-      </w:pPr>
-    </w:p>
-    <w:p>
-      <w:pPr>
-        <w:rPr>
-          <w:b/>
-          <w:bCs/>
-        </w:rPr>
-      </w:pPr>
-    </w:p>
-    <w:p>
-      <w:pPr>
-        <w:rPr>
-          <w:b/>
-          <w:bCs/>
-        </w:rPr>
-      </w:pPr>
-      <w:r>
-        <w:rPr>
-          <w:b/>
-          <w:bCs/>
-        </w:rPr>
-        <w:br w:type="page"/>
-      </w:r>
-    </w:p>
-    <w:p>
-      <w:pPr>
-        <w:rPr>
-          <w:b/>
-          <w:bCs/>
-        </w:rPr>
-      </w:pPr>
-    </w:p>
-    <w:p>
-      <w:pPr>
-        <w:rPr>
-          <w:b/>
-          <w:bCs/>
-        </w:rPr>
-      </w:pPr>
     </w:p>
     <w:sectPr>
       <w:pgSz w:w="11906" w:h="16838"/>
@@ -10477,21 +10890,7 @@
       </w:r>
     </w:p>
   </w:comment>
-  <w:comment w:id="3" w:author="Ido Pen" w:date="2023-07-12T09:20:00Z" w:initials="IP">
-    <w:p>
-      <w:pPr>
-        <w:overflowPunct w:val="0"/>
-      </w:pPr>
-      <w:r>
-        <w:rPr>
-          <w:rFonts w:ascii="Calibri" w:hAnsi="Calibri" w:cstheme="minorBidi"/>
-          <w:sz w:val="20"/>
-        </w:rPr>
-        <w:t>In that case, it’s better to give these genes a different name because they do not (just) affect survival of the parents.</w:t>
-      </w:r>
-    </w:p>
-  </w:comment>
-  <w:comment w:id="6" w:author="Willemijn Oudijk" w:date="2023-07-17T09:48:00Z" w:initials="WO">
+  <w:comment w:id="3" w:author="Willemijn Oudijk" w:date="2023-07-18T13:55:00Z" w:initials="WO">
     <w:p>
       <w:r>
         <w:rPr>
@@ -10505,12 +10904,25 @@
           <w:sz w:val="20"/>
           <w:szCs w:val="20"/>
         </w:rPr>
-        <w:t xml:space="preserve">Place this only in figure caption? </w:t>
-      </w:r>
-    </w:p>
-    <w:p/>
+        <w:t>We don’t really get into this</w:t>
+      </w:r>
+    </w:p>
   </w:comment>
-  <w:comment w:id="10" w:author="Willemijn Oudijk" w:date="2023-07-17T10:39:00Z" w:initials="WO">
+  <w:comment w:id="4" w:author="Ido Pen" w:date="2023-07-12T09:20:00Z" w:initials="IP">
+    <w:p>
+      <w:pPr>
+        <w:overflowPunct w:val="0"/>
+      </w:pPr>
+      <w:r>
+        <w:rPr>
+          <w:rFonts w:ascii="Calibri" w:hAnsi="Calibri" w:cstheme="minorBidi"/>
+          <w:sz w:val="20"/>
+        </w:rPr>
+        <w:t>In that case, it’s better to give these genes a different name because they do not (just) affect survival of the parents.</w:t>
+      </w:r>
+    </w:p>
+  </w:comment>
+  <w:comment w:id="7" w:author="Willemijn Oudijk" w:date="2023-07-17T09:48:00Z" w:initials="WO">
     <w:p>
       <w:r>
         <w:rPr>
@@ -10524,7 +10936,43 @@
           <w:sz w:val="20"/>
           <w:szCs w:val="20"/>
         </w:rPr>
+        <w:t xml:space="preserve">Place this only in figure caption? </w:t>
+      </w:r>
+    </w:p>
+    <w:p/>
+  </w:comment>
+  <w:comment w:id="11" w:author="Willemijn Oudijk" w:date="2023-07-17T10:39:00Z" w:initials="WO">
+    <w:p>
+      <w:r>
+        <w:rPr>
+          <w:rStyle w:val="CommentReference"/>
+        </w:rPr>
+        <w:annotationRef/>
+      </w:r>
+      <w:r>
+        <w:rPr>
+          <w:color w:val="000000"/>
+          <w:sz w:val="20"/>
+          <w:szCs w:val="20"/>
+        </w:rPr>
         <w:t xml:space="preserve">The Suppl figure does not show this. </w:t>
+      </w:r>
+    </w:p>
+  </w:comment>
+  <w:comment w:id="12" w:author="Willemijn Oudijk" w:date="2023-07-18T14:30:00Z" w:initials="WO">
+    <w:p>
+      <w:r>
+        <w:rPr>
+          <w:rStyle w:val="CommentReference"/>
+        </w:rPr>
+        <w:annotationRef/>
+      </w:r>
+      <w:r>
+        <w:rPr>
+          <w:sz w:val="20"/>
+          <w:szCs w:val="20"/>
+        </w:rPr>
+        <w:t>Figure 3L and 3D are never mentioned</w:t>
       </w:r>
     </w:p>
   </w:comment>
@@ -10536,16 +10984,20 @@
   <w15:commentEx w15:paraId="631038DA" w15:done="0"/>
   <w15:commentEx w15:paraId="0061FD7C" w15:done="0"/>
   <w15:commentEx w15:paraId="4A461BF1" w15:done="0"/>
+  <w15:commentEx w15:paraId="50A02877" w15:done="0"/>
   <w15:commentEx w15:paraId="6AB00D90" w15:done="0"/>
   <w15:commentEx w15:paraId="6310F8B3" w15:done="0"/>
   <w15:commentEx w15:paraId="1D21E769" w15:done="0"/>
+  <w15:commentEx w15:paraId="7EFE19D0" w15:done="0"/>
 </w15:commentsEx>
 </file>
 
 <file path=word/commentsExtensible.xml><?xml version="1.0" encoding="utf-8"?>
 <w16cex:commentsExtensible xmlns:wpc="http://schemas.microsoft.com/office/word/2010/wordprocessingCanvas" xmlns:cx="http://schemas.microsoft.com/office/drawing/2014/chartex" xmlns:cx1="http://schemas.microsoft.com/office/drawing/2015/9/8/chartex" xmlns:cx2="http://schemas.microsoft.com/office/drawing/2015/10/21/chartex" xmlns:cx3="http://schemas.microsoft.com/office/drawing/2016/5/9/chartex" xmlns:cx4="http://schemas.microsoft.com/office/drawing/2016/5/10/chartex" xmlns:cx5="http://schemas.microsoft.com/office/drawing/2016/5/11/chartex" xmlns:cx6="http://schemas.microsoft.com/office/drawing/2016/5/12/chartex" xmlns:cx7="http://schemas.microsoft.com/office/drawing/2016/5/13/chartex" xmlns:cx8="http://schemas.microsoft.com/office/drawing/2016/5/14/chartex" xmlns:mc="http://schemas.openxmlformats.org/markup-compatibility/2006" xmlns:aink="http://schemas.microsoft.com/office/drawing/2016/ink" xmlns:am3d="http://schemas.microsoft.com/office/drawing/2017/model3d" xmlns:o="urn:schemas-microsoft-com:office:office" xmlns:oel="http://schemas.microsoft.com/office/2019/extlst" xmlns:r="http://schemas.openxmlformats.org/officeDocument/2006/relationships" xmlns:m="http://schemas.openxmlformats.org/officeDocument/2006/math" xmlns:v="urn:schemas-microsoft-com:vml" xmlns:wp14="http://schemas.microsoft.com/office/word/2010/wordprocessingDrawing" xmlns:wp="http://schemas.openxmlformats.org/drawingml/2006/wordprocessingDrawing" xmlns:w10="urn:schemas-microsoft-com:office:word" xmlns:w="http://schemas.openxmlformats.org/wordprocessingml/2006/main" xmlns:w14="http://schemas.microsoft.com/office/word/2010/wordml" xmlns:w15="http://schemas.microsoft.com/office/word/2012/wordml" xmlns:w16cex="http://schemas.microsoft.com/office/word/2018/wordml/cex" xmlns:w16cid="http://schemas.microsoft.com/office/word/2016/wordml/cid" xmlns:w16="http://schemas.microsoft.com/office/word/2018/wordml" xmlns:w16sdtdh="http://schemas.microsoft.com/office/word/2020/wordml/sdtdatahash" xmlns:w16se="http://schemas.microsoft.com/office/word/2015/wordml/symex" xmlns:wpg="http://schemas.microsoft.com/office/word/2010/wordprocessingGroup" xmlns:wpi="http://schemas.microsoft.com/office/word/2010/wordprocessingInk" xmlns:wne="http://schemas.microsoft.com/office/word/2006/wordml" xmlns:wps="http://schemas.microsoft.com/office/word/2010/wordprocessingShape" mc:Ignorable="w14 w15 w16se w16cid w16 w16cex w16sdtdh wp14">
+  <w16cex:commentExtensible w16cex:durableId="2861184C" w16cex:dateUtc="2023-07-18T11:55:00Z"/>
   <w16cex:commentExtensible w16cex:durableId="285F8CD8" w16cex:dateUtc="2023-07-17T07:48:00Z"/>
   <w16cex:commentExtensible w16cex:durableId="285F98E7" w16cex:dateUtc="2023-07-17T08:39:00Z"/>
+  <w16cex:commentExtensible w16cex:durableId="28612097" w16cex:dateUtc="2023-07-18T12:30:00Z"/>
 </w16cex:commentsExtensible>
 </file>
 
@@ -10554,9 +11006,11 @@
   <w16cid:commentId w16cid:paraId="631038DA" w16cid:durableId="2858FEB6"/>
   <w16cid:commentId w16cid:paraId="0061FD7C" w16cid:durableId="2858FEB7"/>
   <w16cid:commentId w16cid:paraId="4A461BF1" w16cid:durableId="2858FEB9"/>
+  <w16cid:commentId w16cid:paraId="50A02877" w16cid:durableId="2861184C"/>
   <w16cid:commentId w16cid:paraId="6AB00D90" w16cid:durableId="2858FEBF"/>
   <w16cid:commentId w16cid:paraId="6310F8B3" w16cid:durableId="285F8CD8"/>
   <w16cid:commentId w16cid:paraId="1D21E769" w16cid:durableId="285F98E7"/>
+  <w16cid:commentId w16cid:paraId="7EFE19D0" w16cid:durableId="28612097"/>
 </w16cid:commentsIds>
 </file>
 
@@ -11749,6 +12203,34 @@
       <w:u w:val="single"/>
     </w:rPr>
   </w:style>
+  <w:style w:type="paragraph" w:styleId="CommentSubject">
+    <w:name w:val="annotation subject"/>
+    <w:basedOn w:val="CommentText"/>
+    <w:next w:val="CommentText"/>
+    <w:link w:val="CommentSubjectChar"/>
+    <w:uiPriority w:val="99"/>
+    <w:semiHidden/>
+    <w:unhideWhenUsed/>
+    <w:rsid w:val="00951FC3"/>
+    <w:rPr>
+      <w:b/>
+      <w:bCs/>
+    </w:rPr>
+  </w:style>
+  <w:style w:type="character" w:customStyle="1" w:styleId="CommentSubjectChar">
+    <w:name w:val="Comment Subject Char"/>
+    <w:basedOn w:val="CommentTextChar"/>
+    <w:link w:val="CommentSubject"/>
+    <w:uiPriority w:val="99"/>
+    <w:semiHidden/>
+    <w:rsid w:val="00951FC3"/>
+    <w:rPr>
+      <w:b/>
+      <w:bCs/>
+      <w:sz w:val="20"/>
+      <w:szCs w:val="20"/>
+    </w:rPr>
+  </w:style>
 </w:styles>
 </file>
 

</xml_diff>

<commit_message>
Update report with feedback up until (and included) results processed
</commit_message>
<xml_diff>
--- a/LansingModel/Report/report.docx
+++ b/LansingModel/Report/report.docx
@@ -370,13 +370,74 @@
         <w:jc w:val="both"/>
       </w:pPr>
       <w:r>
-        <w:t>Biological ageing, or senescence, is the physiological deterioration of an organism. Other than the extensively studied somatic deterioration, germline deterioration might also have important consequences for the study of senescence. A negative correlation of parental age and offspring lifespan is known as the Lansing effect. There is evidence for and against a Lansing effect, however we lack a theoretical framework. Here, we present an evolutionary individual-based simulation model to examine which mechanisms can contribute to a Lansing effect. We simulate several</w:t>
+        <w:t xml:space="preserve">Biological ageing, or senescence, is the physiological deterioration of an organism. </w:t>
+      </w:r>
+      <w:r>
+        <w:t xml:space="preserve">In addition to the negative effects on the senescing individual’s own survival and fecundity, there is evidence that the offspring of older parents may also suffer from reduced survival. This </w:t>
+      </w:r>
+      <w:r>
+        <w:t>negative correlation of parental age and offspring lifespan is known as the Lansing effect</w:t>
+      </w:r>
+      <w:commentRangeStart w:id="0"/>
+      <w:r>
+        <w:t xml:space="preserve">. There is </w:t>
+      </w:r>
+      <w:r>
+        <w:t>not a lot of data available on the</w:t>
+      </w:r>
+      <w:r>
+        <w:t xml:space="preserve"> Lansing effect</w:t>
+      </w:r>
+      <w:r>
+        <w:t xml:space="preserve"> and it seems to vary between taxa</w:t>
+      </w:r>
+      <w:r>
+        <w:t>, however we lack a theoretical framework.</w:t>
+      </w:r>
+      <w:commentRangeEnd w:id="0"/>
+      <w:r>
+        <w:rPr>
+          <w:rStyle w:val="CommentReference"/>
+        </w:rPr>
+        <w:commentReference w:id="0"/>
+      </w:r>
+      <w:r>
+        <w:t xml:space="preserve"> Here, we present an evolutionary individual-based simulation model to examine which mechanisms can </w:t>
+      </w:r>
+      <w:commentRangeStart w:id="1"/>
+      <w:r>
+        <w:t>contribute</w:t>
+      </w:r>
+      <w:commentRangeEnd w:id="1"/>
+      <w:r>
+        <w:commentReference w:id="1"/>
+      </w:r>
+      <w:r>
+        <w:t xml:space="preserve"> to a Lansing effect. We </w:t>
+      </w:r>
+      <w:r>
+        <w:t>model</w:t>
+      </w:r>
+      <w:r>
+        <w:t xml:space="preserve"> several</w:t>
       </w:r>
       <w:r>
         <w:t xml:space="preserve"> candidate</w:t>
       </w:r>
       <w:r>
-        <w:t xml:space="preserve"> mechanisms: a decline of gamete quality, a decline in quality of parental care, and an age-specific resource allocation to repair vs. reproduction.</w:t>
+        <w:t xml:space="preserve"> mechanisms: a decline of gamete quality</w:t>
+      </w:r>
+      <w:r>
+        <w:t xml:space="preserve"> with age</w:t>
+      </w:r>
+      <w:r>
+        <w:t>, a decline in quality of parental care</w:t>
+      </w:r>
+      <w:r>
+        <w:t xml:space="preserve"> with age</w:t>
+      </w:r>
+      <w:r>
+        <w:t>, and an age-specific resource allocation to repair vs. reproduction.</w:t>
       </w:r>
       <w:r>
         <w:t xml:space="preserve"> We show that </w:t>
@@ -397,7 +458,59 @@
         <w:t xml:space="preserve"> this effect can also be counteracted when this candidate mechanism co-occurs with age-specific resource allocation to repair vs. reproduction. </w:t>
       </w:r>
       <w:r>
-        <w:t xml:space="preserve">We also demonstrate how the method of data collection can alter whether a Lansing effect can be detected, i.e., cross-sectional, or longitudinal analysis. Overall, we provide a mechanistic framework for understanding the Lansing effect and its underlying mechanisms, potentially providing insight on the disparate findings on the occurrence of a Lansing effect in empirical studies. </w:t>
+        <w:t>We also demonstrate how the method of data collection</w:t>
+      </w:r>
+      <w:r>
+        <w:t xml:space="preserve"> and analysis</w:t>
+      </w:r>
+      <w:r>
+        <w:t xml:space="preserve"> can alter whether a Lansing effect can be detected, i.e., cross-sectional, or longitudinal analysis. Overall, we provide a mechanistic framework for understanding the Lansing effect and its underlying mechanisms</w:t>
+      </w:r>
+      <w:r>
+        <w:t>.</w:t>
+      </w:r>
+      <w:r>
+        <w:t xml:space="preserve"> </w:t>
+      </w:r>
+      <w:r>
+        <w:t>P</w:t>
+      </w:r>
+      <w:r>
+        <w:t>otentially providing insight on the</w:t>
+      </w:r>
+      <w:r>
+        <w:t xml:space="preserve"> </w:t>
+      </w:r>
+      <w:r>
+        <w:t>disparate findings on the occurrence of a Lansing effect in empirical studies.</w:t>
+      </w:r>
+    </w:p>
+    <w:p>
+      <w:pPr>
+        <w:jc w:val="both"/>
+      </w:pPr>
+    </w:p>
+    <w:p>
+      <w:pPr>
+        <w:jc w:val="both"/>
+      </w:pPr>
+      <w:r>
+        <w:t xml:space="preserve">Taxonomic </w:t>
+      </w:r>
+      <w:r>
+        <w:t>differences</w:t>
+      </w:r>
+      <w:r>
+        <w:t xml:space="preserve"> in parental care </w:t>
+      </w:r>
+      <w:r>
+        <w:t xml:space="preserve">could account for the variations in the </w:t>
+      </w:r>
+      <w:r>
+        <w:t xml:space="preserve">occurrence of a Lansing effect.  </w:t>
+      </w:r>
+      <w:r>
+        <w:t xml:space="preserve"> </w:t>
       </w:r>
       <w:r>
         <w:rPr>
@@ -1923,37 +2036,30 @@
     </w:sdt>
     <w:p>
       <w:pPr>
-        <w:spacing w:line="720" w:lineRule="auto"/>
-        <w:rPr>
-          <w:b/>
+        <w:rPr>
+          <w:rFonts w:eastAsiaTheme="majorEastAsia" w:cstheme="majorBidi"/>
           <w:bCs/>
-        </w:rPr>
-      </w:pPr>
-      <w:r>
-        <w:rPr>
-          <w:b/>
-          <w:bCs/>
-        </w:rPr>
-        <w:br w:type="page"/>
-      </w:r>
-    </w:p>
-    <w:p>
-      <w:pPr>
-        <w:jc w:val="both"/>
-        <w:rPr>
-          <w:i/>
-          <w:iCs/>
+          <w:i/>
+          <w:color w:val="000000" w:themeColor="text1"/>
           <w:sz w:val="28"/>
           <w:szCs w:val="28"/>
-        </w:rPr>
+          <w:lang w:val="en-US" w:bidi="en-US"/>
+        </w:rPr>
+      </w:pPr>
+      <w:r>
+        <w:br w:type="page"/>
+      </w:r>
+    </w:p>
+    <w:p>
+      <w:pPr>
+        <w:pStyle w:val="Heading1"/>
         <w:sectPr>
-          <w:footerReference w:type="even" r:id="rId9"/>
-          <w:footerReference w:type="default" r:id="rId10"/>
+          <w:footerReference w:type="default" r:id="rId13"/>
+          <w:type w:val="continuous"/>
           <w:pgSz w:w="11906" w:h="16838"/>
           <w:pgMar w:top="1440" w:right="1440" w:bottom="1440" w:left="1440" w:header="708" w:footer="708" w:gutter="0"/>
           <w:pgNumType w:start="1"/>
           <w:cols w:space="708"/>
-          <w:titlePg/>
           <w:docGrid w:linePitch="360"/>
         </w:sectPr>
       </w:pPr>
@@ -1962,15 +2068,10 @@
       <w:pPr>
         <w:pStyle w:val="Heading1"/>
       </w:pPr>
-      <w:bookmarkStart w:id="0" w:name="_Toc140678260"/>
       <w:r>
         <w:lastRenderedPageBreak/>
         <w:t>Introduction</w:t>
       </w:r>
-      <w:bookmarkEnd w:id="0"/>
-      <w:r>
-        <w:t xml:space="preserve"> </w:t>
-      </w:r>
     </w:p>
     <w:p>
       <w:pPr>
@@ -2606,12 +2707,12 @@
       <w:pPr>
         <w:pStyle w:val="Heading1"/>
       </w:pPr>
-      <w:bookmarkStart w:id="1" w:name="_Toc140678261"/>
+      <w:bookmarkStart w:id="2" w:name="_Toc140678261"/>
       <w:r>
         <w:lastRenderedPageBreak/>
         <w:t>Methods</w:t>
       </w:r>
-      <w:bookmarkEnd w:id="1"/>
+      <w:bookmarkEnd w:id="2"/>
     </w:p>
     <w:p>
       <w:pPr>
@@ -2629,11 +2730,11 @@
           <w:b w:val="0"/>
         </w:rPr>
       </w:pPr>
-      <w:bookmarkStart w:id="2" w:name="_Toc140678262"/>
+      <w:bookmarkStart w:id="3" w:name="_Toc140678262"/>
       <w:r>
         <w:t>Individual-based simulation model</w:t>
       </w:r>
-      <w:bookmarkEnd w:id="2"/>
+      <w:bookmarkEnd w:id="3"/>
     </w:p>
     <w:p>
       <w:pPr>
@@ -4311,11 +4412,11 @@
       <w:pPr>
         <w:pStyle w:val="Heading2"/>
       </w:pPr>
-      <w:bookmarkStart w:id="3" w:name="_Toc140678263"/>
+      <w:bookmarkStart w:id="4" w:name="_Toc140678263"/>
       <w:r>
         <w:t>Baseline: Age-specific survival evolution</w:t>
       </w:r>
-      <w:bookmarkEnd w:id="3"/>
+      <w:bookmarkEnd w:id="4"/>
     </w:p>
     <w:p>
       <w:pPr>
@@ -4483,14 +4584,14 @@
       <w:pPr>
         <w:pStyle w:val="Heading2"/>
       </w:pPr>
-      <w:bookmarkStart w:id="4" w:name="_Toc140678264"/>
+      <w:bookmarkStart w:id="5" w:name="_Toc140678264"/>
       <w:r>
         <w:t xml:space="preserve">Candidate mechanism 1: </w:t>
       </w:r>
       <w:r>
         <w:t>Decline of gamete quality</w:t>
       </w:r>
-      <w:bookmarkEnd w:id="4"/>
+      <w:bookmarkEnd w:id="5"/>
     </w:p>
     <w:p>
       <w:pPr>
@@ -4757,11 +4858,11 @@
       <w:pPr>
         <w:pStyle w:val="Heading2"/>
       </w:pPr>
-      <w:bookmarkStart w:id="5" w:name="_Toc140678265"/>
+      <w:bookmarkStart w:id="6" w:name="_Toc140678265"/>
       <w:r>
         <w:t>Candidate mechanism 2: Quality of parental care</w:t>
       </w:r>
-      <w:bookmarkEnd w:id="5"/>
+      <w:bookmarkEnd w:id="6"/>
       <w:r>
         <w:t xml:space="preserve"> </w:t>
       </w:r>
@@ -4832,7 +4933,7 @@
       <w:pPr>
         <w:pStyle w:val="Heading2"/>
       </w:pPr>
-      <w:bookmarkStart w:id="6" w:name="_Toc140678266"/>
+      <w:bookmarkStart w:id="7" w:name="_Toc140678266"/>
       <w:r>
         <w:t>Candidate mechanism 3: A</w:t>
       </w:r>
@@ -4849,7 +4950,7 @@
       <w:r>
         <w:t>reproduction</w:t>
       </w:r>
-      <w:bookmarkEnd w:id="6"/>
+      <w:bookmarkEnd w:id="7"/>
       <w:proofErr w:type="gramEnd"/>
     </w:p>
     <w:p>
@@ -4903,7 +5004,7 @@
       <w:r>
         <w:t xml:space="preserve">. If a mutation occurs, the effect of the mutation on the gene value is drawn from a normal distribution with a </w:t>
       </w:r>
-      <w:commentRangeStart w:id="7"/>
+      <w:commentRangeStart w:id="8"/>
       <w:r>
         <w:t xml:space="preserve">mean of </w:t>
       </w:r>
@@ -4911,12 +5012,12 @@
         <w:lastRenderedPageBreak/>
         <w:t>zero</w:t>
       </w:r>
-      <w:commentRangeEnd w:id="7"/>
+      <w:commentRangeEnd w:id="8"/>
       <w:r>
         <w:rPr>
           <w:rStyle w:val="CommentReference"/>
         </w:rPr>
-        <w:commentReference w:id="7"/>
+        <w:commentReference w:id="8"/>
       </w:r>
       <w:r>
         <w:t xml:space="preserve"> </w:t>
@@ -5598,7 +5699,7 @@
                             </pic:cNvPicPr>
                           </pic:nvPicPr>
                           <pic:blipFill>
-                            <a:blip r:embed="rId15" cstate="print">
+                            <a:blip r:embed="rId14" cstate="print">
                               <a:extLst>
                                 <a:ext uri="{28A0092B-C50C-407E-A947-70E740481C1C}">
                                   <a14:useLocalDpi xmlns:a14="http://schemas.microsoft.com/office/drawing/2010/main" val="0"/>
@@ -5633,7 +5734,7 @@
                             </pic:cNvPicPr>
                           </pic:nvPicPr>
                           <pic:blipFill>
-                            <a:blip r:embed="rId16"/>
+                            <a:blip r:embed="rId15"/>
                             <a:stretch>
                               <a:fillRect/>
                             </a:stretch>
@@ -5656,7 +5757,7 @@
                             </pic:cNvPicPr>
                           </pic:nvPicPr>
                           <pic:blipFill>
-                            <a:blip r:embed="rId17" cstate="print">
+                            <a:blip r:embed="rId16" cstate="print">
                               <a:extLst>
                                 <a:ext uri="{28A0092B-C50C-407E-A947-70E740481C1C}">
                                   <a14:useLocalDpi xmlns:a14="http://schemas.microsoft.com/office/drawing/2010/main" val="0"/>
@@ -5691,7 +5792,7 @@
                             </pic:cNvPicPr>
                           </pic:nvPicPr>
                           <pic:blipFill>
-                            <a:blip r:embed="rId16"/>
+                            <a:blip r:embed="rId15"/>
                             <a:stretch>
                               <a:fillRect/>
                             </a:stretch>
@@ -5946,7 +6047,7 @@
                             </pic:cNvPicPr>
                           </pic:nvPicPr>
                           <pic:blipFill>
-                            <a:blip r:embed="rId16"/>
+                            <a:blip r:embed="rId15"/>
                             <a:stretch>
                               <a:fillRect/>
                             </a:stretch>
@@ -6076,16 +6177,16 @@
                     <o:lock v:ext="edit" aspectratio="t"/>
                   </v:shapetype>
                   <v:shape id="Picture 5" o:spid="_x0000_s1030" type="#_x0000_t75" alt="A picture containing text, diagram, plot, line&#10;&#10;Description automatically generated" style="position:absolute;top:592;width:27787;height:27788;visibility:visible;mso-wrap-style:square" o:gfxdata="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">
-                    <v:imagedata r:id="rId18" o:title="A picture containing text, diagram, plot, line&#10;&#10;Description automatically generated"/>
+                    <v:imagedata r:id="rId17" o:title="A picture containing text, diagram, plot, line&#10;&#10;Description automatically generated"/>
                   </v:shape>
                   <v:shape id="Picture 6" o:spid="_x0000_s1031" type="#_x0000_t75" alt="A yellow lightning bolt on a black background&#10;&#10;Description automatically generated" style="position:absolute;left:11176;top:4572;width:2806;height:4826;visibility:visible;mso-wrap-style:square" o:gfxdata="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">
-                    <v:imagedata r:id="rId19" o:title="A yellow lightning bolt on a black background&#10;&#10;Description automatically generated"/>
+                    <v:imagedata r:id="rId18" o:title="A yellow lightning bolt on a black background&#10;&#10;Description automatically generated"/>
                   </v:shape>
                   <v:shape id="Picture 6" o:spid="_x0000_s1032" type="#_x0000_t75" alt="A picture containing text, plot, line, diagram&#10;&#10;Description automatically generated" style="position:absolute;left:28786;top:592;width:27775;height:27775;visibility:visible;mso-wrap-style:square" o:gfxdata="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">
-                    <v:imagedata r:id="rId20" o:title="A picture containing text, plot, line, diagram&#10;&#10;Description automatically generated"/>
+                    <v:imagedata r:id="rId19" o:title="A picture containing text, plot, line, diagram&#10;&#10;Description automatically generated"/>
                   </v:shape>
                   <v:shape id="Picture 1438650220" o:spid="_x0000_s1033" type="#_x0000_t75" alt="A yellow lightning bolt on a black background&#10;&#10;Description automatically generated" style="position:absolute;left:41317;top:3810;width:2807;height:4826;visibility:visible;mso-wrap-style:square" o:gfxdata="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">
-                    <v:imagedata r:id="rId19" o:title="A yellow lightning bolt on a black background&#10;&#10;Description automatically generated"/>
+                    <v:imagedata r:id="rId18" o:title="A yellow lightning bolt on a black background&#10;&#10;Description automatically generated"/>
                   </v:shape>
                   <v:shape id="TextBox 5" o:spid="_x0000_s1034" type="#_x0000_t202" style="position:absolute;left:2074;top:30431;width:32471;height:3442;visibility:visible;mso-wrap-style:square;v-text-anchor:top" o:gfxdata="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" filled="f" strokecolor="black [3213]" strokeweight="1.5pt">
                     <v:textbox style="mso-fit-shape-to-text:t">
@@ -6117,7 +6218,7 @@
                     </v:textbox>
                   </v:shape>
                   <v:shape id="Picture 515137621" o:spid="_x0000_s1035" type="#_x0000_t75" alt="A yellow lightning bolt on a black background&#10;&#10;Description automatically generated" style="position:absolute;left:9412;top:28956;width:6082;height:6254;visibility:visible;mso-wrap-style:square" o:gfxdata="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">
-                    <v:imagedata r:id="rId19" o:title="A yellow lightning bolt on a black background&#10;&#10;Description automatically generated"/>
+                    <v:imagedata r:id="rId18" o:title="A yellow lightning bolt on a black background&#10;&#10;Description automatically generated"/>
                   </v:shape>
                 </v:group>
                 <v:shape id="Text Box 9" o:spid="_x0000_s1036" type="#_x0000_t202" style="position:absolute;left:1185;top:29379;width:5884;height:2666;visibility:visible;mso-wrap-style:square;v-text-anchor:top" o:gfxdata="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" fillcolor="white [3201]" stroked="f" strokeweight=".5pt">
@@ -6202,7 +6303,7 @@
                                 <w:noProof/>
                               </w:rPr>
                             </w:pPr>
-                            <w:bookmarkStart w:id="8" w:name="_Ref139291371"/>
+                            <w:bookmarkStart w:id="9" w:name="_Ref139291371"/>
                             <w:r>
                               <w:t xml:space="preserve">Figure </w:t>
                             </w:r>
@@ -6227,7 +6328,7 @@
                               </w:rPr>
                               <w:fldChar w:fldCharType="end"/>
                             </w:r>
-                            <w:bookmarkEnd w:id="8"/>
+                            <w:bookmarkEnd w:id="9"/>
                             <w:r>
                               <w:t>: Overview of mutations in model mechanisms. (A) A mutation occurring in an age-specific survival probability of parental care quality gene. (B) Mutation occurring in an age-specific resource allocation gene. (C) Mutation occurring a binary gene.</w:t>
                             </w:r>
@@ -6258,7 +6359,7 @@
                           <w:noProof/>
                         </w:rPr>
                       </w:pPr>
-                      <w:bookmarkStart w:id="9" w:name="_Ref139291371"/>
+                      <w:bookmarkStart w:id="10" w:name="_Ref139291371"/>
                       <w:r>
                         <w:t xml:space="preserve">Figure </w:t>
                       </w:r>
@@ -6283,7 +6384,7 @@
                         </w:rPr>
                         <w:fldChar w:fldCharType="end"/>
                       </w:r>
-                      <w:bookmarkEnd w:id="9"/>
+                      <w:bookmarkEnd w:id="10"/>
                       <w:r>
                         <w:t>: Overview of mutations in model mechanisms. (A) A mutation occurring in an age-specific survival probability of parental care quality gene. (B) Mutation occurring in an age-specific resource allocation gene. (C) Mutation occurring a binary gene.</w:t>
                       </w:r>
@@ -6321,11 +6422,11 @@
           <w:rFonts w:eastAsiaTheme="minorEastAsia"/>
         </w:rPr>
       </w:pPr>
-      <w:bookmarkStart w:id="10" w:name="_Toc140678267"/>
+      <w:bookmarkStart w:id="11" w:name="_Toc140678267"/>
       <w:r>
         <w:t>Model analysis and statistics</w:t>
       </w:r>
-      <w:bookmarkEnd w:id="10"/>
+      <w:bookmarkEnd w:id="11"/>
       <w:r>
         <w:t xml:space="preserve"> </w:t>
       </w:r>
@@ -6340,7 +6441,13 @@
         </w:rPr>
       </w:pPr>
       <w:r>
-        <w:t xml:space="preserve">The model is implemented using C++ and compiled with g++ 8.5.0. </w:t>
+        <w:t xml:space="preserve">The model </w:t>
+      </w:r>
+      <w:r>
+        <w:t>was</w:t>
+      </w:r>
+      <w:r>
+        <w:t xml:space="preserve"> implemented using C++ and compiled with g++ 8.5.0. </w:t>
       </w:r>
       <w:r>
         <w:t xml:space="preserve">The model analysis and statistics were performed using R 4.2.2 </w:t>
@@ -6794,7 +6901,13 @@
         <w:t xml:space="preserve">. </w:t>
       </w:r>
       <w:r>
-        <w:t xml:space="preserve">For the cross-sectional data, we obtained the lifespans and parental ages at reproduction for 10 offspring produced by each female parent. For the longitudinal data, we followed the parents throughout their lifespan and recorded their ages at which they produced offspring as well as the lifespans of that offspring. </w:t>
+        <w:t>For the cross-sectional data, we obtained the lifespans and parental ages at reproduction for 10 offspring produced by each female parent. For the longitudinal data, we followed the parents throughout their lifespan and recorded their ages at which they produced offspring as well as the lifespans of th</w:t>
+      </w:r>
+      <w:r>
+        <w:t>ose</w:t>
+      </w:r>
+      <w:r>
+        <w:t xml:space="preserve"> offspring. </w:t>
       </w:r>
     </w:p>
     <w:p>
@@ -6841,37 +6954,29 @@
         <w:jc w:val="both"/>
       </w:pPr>
       <w:r>
-        <w:t xml:space="preserve">For the longitudinal data sets, we randomly sampled 100 parents who have produced offspring at a minimum of six different ages. We normalized the offspring lifespans to range between </w:t>
-      </w:r>
-      <w:commentRangeStart w:id="11"/>
-      <w:commentRangeStart w:id="12"/>
-      <w:r>
-        <w:t xml:space="preserve">0.0 and 1.0 </w:t>
-      </w:r>
-      <w:commentRangeEnd w:id="11"/>
-      <w:r>
-        <w:rPr>
-          <w:rStyle w:val="CommentReference"/>
-        </w:rPr>
-        <w:commentReference w:id="11"/>
-      </w:r>
-      <w:commentRangeEnd w:id="12"/>
-      <w:r>
-        <w:rPr>
-          <w:rStyle w:val="CommentReference"/>
-        </w:rPr>
-        <w:commentReference w:id="12"/>
-      </w:r>
-      <w:r>
-        <w:t xml:space="preserve">and logit transform them. These values act at response variable in the GAM model, which is modelled as a function of two smoothing terms related to maternal age. The first is a smoothing function for maternal age. In the second smoothing function, we include the effect of the individual identity of the mother to model the longitudinal individual-specific effects. We do so by fitting a spline for every maternal identity by setting the smoothing basis to ‘fs’. We set the smoothing parameter estimation to Restricted Maximum Likelihood (REML), which </w:t>
+        <w:t xml:space="preserve">For the longitudinal data sets, we randomly sampled 100 parents who have produced offspring at a minimum of six different ages. We normalized the offspring lifespans to range between 0.0 and 1.0 and logit transform them. These values act at response variable in the GAM model, which is modelled as a function of two smoothing terms related to maternal age. The first is a smoothing function for maternal age. In the second smoothing function, we include the effect of the individual identity of the mother to model the longitudinal individual-specific effects. We do so by fitting a spline for every maternal identity by setting the smoothing basis to ‘fs’. </w:t>
+      </w:r>
+    </w:p>
+    <w:p>
+      <w:pPr>
+        <w:jc w:val="both"/>
+      </w:pPr>
+      <w:r>
+        <w:t xml:space="preserve">For the cross-sectional data sets, we randomly sampled 100 parents. Again, the offspring lifespans are </w:t>
       </w:r>
       <w:proofErr w:type="gramStart"/>
       <w:r>
-        <w:t>takes into account</w:t>
+        <w:t>normalized</w:t>
       </w:r>
       <w:proofErr w:type="gramEnd"/>
       <w:r>
-        <w:t xml:space="preserve"> both the fixed effects as well as the random effects in the model. </w:t>
+        <w:t xml:space="preserve"> and logit transformed. We modelled offspring lifespan</w:t>
+      </w:r>
+      <w:r>
+        <w:t xml:space="preserve"> in this case only</w:t>
+      </w:r>
+      <w:r>
+        <w:t xml:space="preserve"> as a function of the maternal age smoothing function since we do not have individual-specific effects in the cross-sectional analysis. The smoothing parameter estimation is set to Restricted Maximum Likelihood (REML).  </w:t>
       </w:r>
     </w:p>
     <w:p>
@@ -6879,29 +6984,24 @@
         <w:jc w:val="both"/>
       </w:pPr>
       <w:r>
-        <w:t xml:space="preserve">For the cross-sectional data sets, we randomly sampled 100 parents. Again, the offspring lifespans are </w:t>
+        <w:t>From both the longitudinal and cross-sectional GAM models, we use the 95</w:t>
+      </w:r>
+      <w:r>
+        <w:rPr>
+          <w:vertAlign w:val="superscript"/>
+        </w:rPr>
+        <w:t>th</w:t>
+      </w:r>
+      <w:r>
+        <w:t xml:space="preserve"> percentile of the maternal ages over all replicates of the same parameter </w:t>
       </w:r>
       <w:proofErr w:type="gramStart"/>
       <w:r>
-        <w:t>normalized</w:t>
+        <w:t>settings, and</w:t>
       </w:r>
       <w:proofErr w:type="gramEnd"/>
       <w:r>
-        <w:t xml:space="preserve"> and logit transformed. We modelled offspring lifespan</w:t>
-      </w:r>
-      <w:r>
-        <w:t xml:space="preserve"> in this case only</w:t>
-      </w:r>
-      <w:r>
-        <w:t xml:space="preserve"> as a function of the maternal age smoothing function since we do not have individual-specific effects in the cross-sectional analysis. The smoothing parameter estimation is again set to Restricted Maximum Likelihood (REML).  </w:t>
-      </w:r>
-    </w:p>
-    <w:p>
-      <w:pPr>
-        <w:jc w:val="both"/>
-      </w:pPr>
-      <w:r>
-        <w:t>From both the longitudinal and cross-sectional GAM models, we determined the 95</w:t>
+        <w:t xml:space="preserve"> set the age at the 95</w:t>
       </w:r>
       <w:r>
         <w:rPr>
@@ -6910,35 +7010,7 @@
         <w:t>th</w:t>
       </w:r>
       <w:r>
-        <w:t xml:space="preserve"> percentile of the maternal age over all replicates of the same parameter settings. </w:t>
-      </w:r>
-      <w:commentRangeStart w:id="13"/>
-      <w:commentRangeStart w:id="14"/>
-      <w:r>
-        <w:rPr>
-          <w:strike/>
-        </w:rPr>
-        <w:t>We make a new data set from maternal age of 0 to the percentile age.</w:t>
-      </w:r>
-      <w:r>
-        <w:t xml:space="preserve"> </w:t>
-      </w:r>
-      <w:commentRangeEnd w:id="13"/>
-      <w:r>
-        <w:rPr>
-          <w:rStyle w:val="CommentReference"/>
-        </w:rPr>
-        <w:commentReference w:id="13"/>
-      </w:r>
-      <w:commentRangeEnd w:id="14"/>
-      <w:r>
-        <w:rPr>
-          <w:rStyle w:val="CommentReference"/>
-        </w:rPr>
-        <w:commentReference w:id="14"/>
-      </w:r>
-      <w:r>
-        <w:t>From the models we predicted the offspring lifespan over parental age. In the figures, we depict the mean across replicates, as well as the range of the offspring lifespan as a function of maternal age.</w:t>
+        <w:t xml:space="preserve"> percentile to 1.0. The offspring lifespan at parental age 0 is set to 1.0. From the models we predicted the offspring lifespan over parental age. In the figures, we depict the mean across replicates and the range of the offspring lifespan as a function of maternal age.</w:t>
       </w:r>
       <w:r>
         <w:rPr>
@@ -6952,12 +7024,12 @@
       <w:pPr>
         <w:pStyle w:val="Heading1"/>
       </w:pPr>
-      <w:bookmarkStart w:id="15" w:name="_Toc140678268"/>
+      <w:bookmarkStart w:id="12" w:name="_Toc140678268"/>
       <w:r>
         <w:lastRenderedPageBreak/>
         <w:t>Results</w:t>
       </w:r>
-      <w:bookmarkEnd w:id="15"/>
+      <w:bookmarkEnd w:id="12"/>
       <w:r>
         <w:t xml:space="preserve"> </w:t>
       </w:r>
@@ -6965,10 +7037,7 @@
     <w:p>
       <w:pPr>
         <w:rPr>
-          <w:i/>
-          <w:iCs/>
-          <w:sz w:val="28"/>
-          <w:szCs w:val="28"/>
+          <w:lang w:val="en-US" w:bidi="en-US"/>
         </w:rPr>
       </w:pPr>
     </w:p>
@@ -6976,11 +7045,11 @@
       <w:pPr>
         <w:pStyle w:val="Heading2"/>
       </w:pPr>
-      <w:bookmarkStart w:id="16" w:name="_Toc140678269"/>
+      <w:bookmarkStart w:id="13" w:name="_Toc140678269"/>
       <w:r>
         <w:t>Meta-analysis</w:t>
       </w:r>
-      <w:bookmarkEnd w:id="16"/>
+      <w:bookmarkEnd w:id="13"/>
       <w:r>
         <w:t xml:space="preserve"> </w:t>
       </w:r>
@@ -6988,88 +7057,27 @@
     <w:p>
       <w:pPr>
         <w:jc w:val="both"/>
-      </w:pPr>
-      <w:proofErr w:type="spellStart"/>
-      <w:r>
-        <w:t>Ivimey</w:t>
-      </w:r>
-      <w:proofErr w:type="spellEnd"/>
-      <w:r>
-        <w:t xml:space="preserve">-Cook </w:t>
-      </w:r>
-      <w:r>
-        <w:rPr>
-          <w:i/>
-          <w:iCs/>
-        </w:rPr>
-        <w:t xml:space="preserve">et al </w:t>
-      </w:r>
-      <w:r>
-        <w:fldChar w:fldCharType="begin"/>
-      </w:r>
-      <w:r>
-        <w:instrText xml:space="preserve"> ADDIN ZOTERO_ITEM CSL_CITATION {"citationID":"Vb8Ra5kh","properties":{"formattedCitation":"(2022)","plainCitation":"(2022)","noteIndex":0},"citationItems":[{"id":17,"uris":["http://zotero.org/users/11930833/items/IPCZIZ6N"],"itemData":{"id":17,"type":"article-journal","abstract":"Maternal senescence is a reduction in individual performance associated with an increase in its mother’s age at conception. When manifested on adult lifespan, this is known as the ‘Lansing Effect’. Single-species studies report both maternal age-related increases and decreases in adult lifespan, but no comprehensive review of the literature has yet determined if the Lansing Effect is a widespread phenomenon. To address this knowledge gap, we performed a meta-analysis of maternal aging rates taken from all available published studies. We recovered 74 estimates from 20 studies representing 14 species. All studies taken together suggest a propensity for a Lansing Effect with an estimated average effect of maternal age on adult lifespan of between -22% to -17% (the lifespan response to an increase in maternal age expressed in the same time units), depending upon our specific choice of model. We failed to find a significant effect of animal class or insect order, but given the oversampling of insect species in the published literature and the paucity of vertebrate studies, we infer that only rotifers and insects demonstrate a tendency for expressing the phenomenon.Competing Interest StatementThe authors have declared no competing interest.","container-title":"bioRxiv","DOI":"10.1101/2022.04.27.489689","page":"2022.04.27.489689","title":"The distribution of the Lansing Effect across animal species","author":[{"literal":"Edward Ivimey-Cook"},{"literal":"Sarema Shorr"},{"literal":"Jacob Moorad"}],"issued":{"date-parts":[["2022",1,1]]}},"label":"page","suppress-author":true}],"schema":"https://github.com/citation-style-language/schema/raw/master/csl-citation.json"} </w:instrText>
-      </w:r>
-      <w:r>
-        <w:fldChar w:fldCharType="separate"/>
-      </w:r>
-      <w:r>
         <w:rPr>
           <w:noProof/>
         </w:rPr>
-        <w:t>(2022)</w:t>
-      </w:r>
-      <w:r>
-        <w:fldChar w:fldCharType="end"/>
-      </w:r>
-      <w:r>
-        <w:t xml:space="preserve"> performed a meta-analysis on the occurrence of the Lansing effect across 15 different species. The estimated slopes of a linear maternal effect on offspring lifespan were determined based on data from 22 published studies or directly taken from the studies</w:t>
-      </w:r>
-      <w:r>
-        <w:t xml:space="preserve"> </w:t>
-      </w:r>
-      <w:r>
-        <w:t>(</w:t>
-      </w:r>
-      <w:r>
-        <w:fldChar w:fldCharType="begin"/>
-      </w:r>
-      <w:r>
-        <w:instrText xml:space="preserve"> REF _Ref139802107 \h </w:instrText>
-      </w:r>
-      <w:r>
-        <w:fldChar w:fldCharType="separate"/>
-      </w:r>
-      <w:r>
-        <w:t xml:space="preserve">Figure </w:t>
-      </w:r>
+      </w:pPr>
       <w:r>
         <w:rPr>
           <w:noProof/>
         </w:rPr>
-        <w:t>2</w:t>
-      </w:r>
-      <w:r>
-        <w:fldChar w:fldCharType="end"/>
-      </w:r>
-      <w:r>
-        <w:t>). A Lansing effect is most apparent in insect species; however, a Lansing effect did not occur in mammal species. In mammals, older parents might benefit from having more experience in raising their young, resulting in post-natal care of higher quality, potentially surpassing the negative effect of pre-natal parental effects. In general, as the wide confidence intervals show, there is a high amount of uncertainty on the occurrence of a Lansing effect within species. Also, between species the strength of the Lansing effect differs vastly. The meta-analysis underlines the highly disparate findings on the occurrence of the Lansing effect in empirical studies.</w:t>
-      </w:r>
-    </w:p>
-    <w:p/>
-    <w:p>
-      <w:pPr>
-        <w:keepNext/>
-      </w:pPr>
-      <w:r>
-        <w:rPr>
-          <w:noProof/>
-        </w:rPr>
         <w:drawing>
-          <wp:inline distT="0" distB="0" distL="0" distR="0" wp14:anchorId="75FF543B" wp14:editId="5F4F41B6">
-            <wp:extent cx="5731510" cy="4722495"/>
-            <wp:effectExtent l="0" t="0" r="0" b="1905"/>
-            <wp:docPr id="1304455521" name="Picture 1" descr="A graph with different sizes and colors&#10;&#10;Description automatically generated"/>
+          <wp:anchor distT="0" distB="0" distL="114300" distR="114300" simplePos="0" relativeHeight="251695104" behindDoc="0" locked="0" layoutInCell="1" allowOverlap="1" wp14:anchorId="0777483F" wp14:editId="2AD95441">
+            <wp:simplePos x="0" y="0"/>
+            <wp:positionH relativeFrom="margin">
+              <wp:posOffset>0</wp:posOffset>
+            </wp:positionH>
+            <wp:positionV relativeFrom="margin">
+              <wp:posOffset>3633866</wp:posOffset>
+            </wp:positionV>
+            <wp:extent cx="5731510" cy="4776470"/>
+            <wp:effectExtent l="0" t="0" r="0" b="0"/>
+            <wp:wrapSquare wrapText="bothSides"/>
+            <wp:docPr id="1870286296" name="Picture 23"/>
             <wp:cNvGraphicFramePr>
               <a:graphicFrameLocks xmlns:a="http://schemas.openxmlformats.org/drawingml/2006/main" noChangeAspect="1"/>
             </wp:cNvGraphicFramePr>
@@ -7077,11 +7085,11 @@
               <a:graphicData uri="http://schemas.openxmlformats.org/drawingml/2006/picture">
                 <pic:pic xmlns:pic="http://schemas.openxmlformats.org/drawingml/2006/picture">
                   <pic:nvPicPr>
-                    <pic:cNvPr id="1304455521" name="Picture 1" descr="A graph with different sizes and colors&#10;&#10;Description automatically generated"/>
+                    <pic:cNvPr id="1870286296" name="Picture 1870286296"/>
                     <pic:cNvPicPr/>
                   </pic:nvPicPr>
                   <pic:blipFill>
-                    <a:blip r:embed="rId21" cstate="print">
+                    <a:blip r:embed="rId20">
                       <a:extLst>
                         <a:ext uri="{28A0092B-C50C-407E-A947-70E740481C1C}">
                           <a14:useLocalDpi xmlns:a14="http://schemas.microsoft.com/office/drawing/2010/main" val="0"/>
@@ -7095,7 +7103,7 @@
                   <pic:spPr>
                     <a:xfrm>
                       <a:off x="0" y="0"/>
-                      <a:ext cx="5731510" cy="4722495"/>
+                      <a:ext cx="5731510" cy="4776470"/>
                     </a:xfrm>
                     <a:prstGeom prst="rect">
                       <a:avLst/>
@@ -7104,15 +7112,187 @@
                 </pic:pic>
               </a:graphicData>
             </a:graphic>
-          </wp:inline>
+          </wp:anchor>
         </w:drawing>
       </w:r>
+      <w:proofErr w:type="spellStart"/>
+      <w:r>
+        <w:t>Ivimey</w:t>
+      </w:r>
+      <w:proofErr w:type="spellEnd"/>
+      <w:r>
+        <w:t xml:space="preserve">-Cook </w:t>
+      </w:r>
+      <w:r>
+        <w:rPr>
+          <w:i/>
+          <w:iCs/>
+        </w:rPr>
+        <w:t xml:space="preserve">et al </w:t>
+      </w:r>
+      <w:r>
+        <w:fldChar w:fldCharType="begin"/>
+      </w:r>
+      <w:r>
+        <w:instrText xml:space="preserve"> ADDIN ZOTERO_ITEM CSL_CITATION {"citationID":"Vb8Ra5kh","properties":{"formattedCitation":"(2022)","plainCitation":"(2022)","noteIndex":0},"citationItems":[{"id":17,"uris":["http://zotero.org/users/11930833/items/IPCZIZ6N"],"itemData":{"id":17,"type":"article-journal","abstract":"Maternal senescence is a reduction in individual performance associated with an increase in its mother’s age at conception. When manifested on adult lifespan, this is known as the ‘Lansing Effect’. Single-species studies report both maternal age-related increases and decreases in adult lifespan, but no comprehensive review of the literature has yet determined if the Lansing Effect is a widespread phenomenon. To address this knowledge gap, we performed a meta-analysis of maternal aging rates taken from all available published studies. We recovered 74 estimates from 20 studies representing 14 species. All studies taken together suggest a propensity for a Lansing Effect with an estimated average effect of maternal age on adult lifespan of between -22% to -17% (the lifespan response to an increase in maternal age expressed in the same time units), depending upon our specific choice of model. We failed to find a significant effect of animal class or insect order, but given the oversampling of insect species in the published literature and the paucity of vertebrate studies, we infer that only rotifers and insects demonstrate a tendency for expressing the phenomenon.Competing Interest StatementThe authors have declared no competing interest.","container-title":"bioRxiv","DOI":"10.1101/2022.04.27.489689","page":"2022.04.27.489689","title":"The distribution of the Lansing Effect across animal species","author":[{"literal":"Edward Ivimey-Cook"},{"literal":"Sarema Shorr"},{"literal":"Jacob Moorad"}],"issued":{"date-parts":[["2022",1,1]]}},"label":"page","suppress-author":true}],"schema":"https://github.com/citation-style-language/schema/raw/master/csl-citation.json"} </w:instrText>
+      </w:r>
+      <w:r>
+        <w:fldChar w:fldCharType="separate"/>
+      </w:r>
+      <w:r>
+        <w:rPr>
+          <w:noProof/>
+        </w:rPr>
+        <w:t>(2022)</w:t>
+      </w:r>
+      <w:r>
+        <w:fldChar w:fldCharType="end"/>
+      </w:r>
+      <w:r>
+        <w:t xml:space="preserve"> performed a meta-analysis on the occurrence of the Lansing effect across 15 different species. The estimated slopes of a linear maternal effect on offspring lifespan were determined based on data from 22 published studies or directly taken from the studies</w:t>
+      </w:r>
+      <w:r>
+        <w:t xml:space="preserve"> </w:t>
+      </w:r>
+      <w:r>
+        <w:t>(</w:t>
+      </w:r>
+      <w:r>
+        <w:fldChar w:fldCharType="begin"/>
+      </w:r>
+      <w:r>
+        <w:instrText xml:space="preserve"> REF _Ref139802107 \h </w:instrText>
+      </w:r>
+      <w:r>
+        <w:fldChar w:fldCharType="separate"/>
+      </w:r>
+      <w:r>
+        <w:t xml:space="preserve">Figure </w:t>
+      </w:r>
+      <w:r>
+        <w:rPr>
+          <w:noProof/>
+        </w:rPr>
+        <w:t>2</w:t>
+      </w:r>
+      <w:r>
+        <w:fldChar w:fldCharType="end"/>
+      </w:r>
+      <w:r>
+        <w:t>).</w:t>
+      </w:r>
+      <w:r>
+        <w:t xml:space="preserve"> </w:t>
+      </w:r>
+      <w:r>
+        <w:t xml:space="preserve">Monaghan </w:t>
+      </w:r>
+      <w:r>
+        <w:rPr>
+          <w:i/>
+          <w:iCs/>
+        </w:rPr>
+        <w:t xml:space="preserve">et al </w:t>
+      </w:r>
+      <w:r>
+        <w:fldChar w:fldCharType="begin"/>
+      </w:r>
+      <w:r>
+        <w:instrText xml:space="preserve"> ADDIN ZOTERO_ITEM CSL_CITATION {"citationID":"kC3fUAC8","properties":{"formattedCitation":"(2020)","plainCitation":"(2020)","noteIndex":0},"citationItems":[{"id":9,"uris":["http://zotero.org/users/local/BVfsSd01/items/IL6YBTNM","http://zotero.org/users/11930833/items/IL6YBTNM"],"itemData":{"id":9,"type":"article-journal","abstract":"The extent to which the age of parents at reproduction can affect offspring lifespan and other fitness-related traits is important in our understanding of the selective forces shaping life history evolution. In this article, the widely reported negative effects of parental age on offspring lifespan (the 'Lansing effect') is examined. Outlined herein are the potential routes whereby a Lansing effect can occur, whether effects might accumulate across multiple generations, and how the Lansing effect should be viewed as part of a broader framework, considering how parental age affects offspring fitness. The robustness of the evidence for a Lansing effect produced so far, potential confounding variables, and how the underlying mechanisms might best be unravelled through carefully designed experimental studies are discussed.","container-title":"Trends in Ecology &amp; Evolution","DOI":"doi: 10.1016/j.tree.2020.07.005","issue":"10","journalAbbreviation":"Trends Ecol Evol.","page":"927-937","title":"Intergenerational Transfer of Ageing: Parental Age and Offspring Lifespan","volume":"35","author":[{"family":"Monaghan","given":"Pat"},{"family":"Maklakov","given":"Alexei A."},{"family":"Metcalve","given":"Neil B."}],"issued":{"date-parts":[["2020",10]]}},"label":"page","suppress-author":true}],"schema":"https://github.com/citation-style-language/schema/raw/master/csl-citation.json"} </w:instrText>
+      </w:r>
+      <w:r>
+        <w:fldChar w:fldCharType="separate"/>
+      </w:r>
+      <w:r>
+        <w:rPr>
+          <w:noProof/>
+        </w:rPr>
+        <w:t>(2020)</w:t>
+      </w:r>
+      <w:r>
+        <w:fldChar w:fldCharType="end"/>
+      </w:r>
+      <w:r>
+        <w:t xml:space="preserve"> suggest a bell-shaped relationship between parental age and offspring lifespan; as parental age increases, offspring lifespan initially increases before subsequently declining. Because of this bell-shaped relationship, a Lansing effect might be difficult to identify if all maternal ages are considered; therefore, are t</w:t>
+      </w:r>
+      <w:r>
+        <w:t>he model</w:t>
+      </w:r>
+      <w:r>
+        <w:t xml:space="preserve">s applied to </w:t>
+      </w:r>
+      <w:r>
+        <w:t xml:space="preserve">both </w:t>
+      </w:r>
+      <w:r>
+        <w:t>all maternal ages (‘All Ages’) as well as the older maternal ages</w:t>
+      </w:r>
+      <w:r>
+        <w:t xml:space="preserve"> (‘Terminal </w:t>
+      </w:r>
+      <w:r>
+        <w:t>A</w:t>
+      </w:r>
+      <w:r>
+        <w:t xml:space="preserve">ges’). Overall, when considering all species together, there is an observed negative correlation between maternal age and offspring lifespan. </w:t>
+      </w:r>
+      <w:r>
+        <w:t>This correlation</w:t>
+      </w:r>
+      <w:r>
+        <w:t xml:space="preserve"> is most apparent in insect species; </w:t>
+      </w:r>
+      <w:r>
+        <w:t xml:space="preserve">in mammal species </w:t>
+      </w:r>
+      <w:r>
+        <w:t xml:space="preserve">on the other hand, </w:t>
+      </w:r>
+      <w:r>
+        <w:t>the</w:t>
+      </w:r>
+      <w:r>
+        <w:t xml:space="preserve">re is little to no Lansing effect apparent. </w:t>
+      </w:r>
+      <w:r>
+        <w:t>I</w:t>
+      </w:r>
+      <w:r>
+        <w:t xml:space="preserve">n most of the species, if the model is applied to terminal ages, the effect size seems to become less negative; suggesting the relationship between parental age and offspring lifespan might not follow a bell-shaped pattern but rather exhibits an exponential decline. </w:t>
+      </w:r>
+      <w:r>
+        <w:t xml:space="preserve">Overall, the meta-analysis shows </w:t>
+      </w:r>
+      <w:r>
+        <w:t>taxonomic variation</w:t>
+      </w:r>
+      <w:r>
+        <w:t>;</w:t>
+      </w:r>
+      <w:r>
+        <w:t xml:space="preserve"> in some taxa there is stronger evidence of a Lansing effect than in others. These differences could</w:t>
+      </w:r>
+      <w:r>
+        <w:t xml:space="preserve"> </w:t>
+      </w:r>
+      <w:r>
+        <w:t xml:space="preserve">be due to biological effects. </w:t>
+      </w:r>
+      <w:r>
+        <w:t>The meta-analysis underlines the disparate findings on the occurrence of the Lansing effect in empirical studies.</w:t>
+      </w:r>
+      <w:r>
+        <w:rPr>
+          <w:noProof/>
+        </w:rPr>
+        <w:t xml:space="preserve"> </w:t>
+      </w:r>
     </w:p>
     <w:p>
       <w:pPr>
         <w:pStyle w:val="Caption"/>
       </w:pPr>
-      <w:bookmarkStart w:id="17" w:name="_Ref139802107"/>
+      <w:bookmarkStart w:id="14" w:name="_Ref139802107"/>
       <w:r>
         <w:t xml:space="preserve">Figure </w:t>
       </w:r>
@@ -7137,7 +7317,7 @@
         </w:rPr>
         <w:fldChar w:fldCharType="end"/>
       </w:r>
-      <w:bookmarkEnd w:id="17"/>
+      <w:bookmarkEnd w:id="14"/>
       <w:r>
         <w:t>: Means of slope estimates with 95% confidence intervals for all age</w:t>
       </w:r>
@@ -7160,77 +7340,17 @@
       <w:pPr>
         <w:pStyle w:val="Heading2"/>
       </w:pPr>
-      <w:bookmarkStart w:id="18" w:name="_Toc140678270"/>
-      <w:r>
+      <w:bookmarkStart w:id="15" w:name="_Toc140678270"/>
+      <w:r>
+        <w:lastRenderedPageBreak/>
         <w:t>Baseline: Age-specific survival evolution</w:t>
       </w:r>
-      <w:bookmarkEnd w:id="18"/>
+      <w:bookmarkEnd w:id="15"/>
     </w:p>
     <w:p>
       <w:pPr>
         <w:jc w:val="both"/>
       </w:pPr>
-      <w:r>
-        <w:t xml:space="preserve">We model evolving lifespans in the population </w:t>
-      </w:r>
-      <w:r>
-        <w:t>due to the accumulation of mutations, over time, in each individual’s age-specific survival genes</w:t>
-      </w:r>
-      <w:r>
-        <w:t xml:space="preserve"> </w:t>
-      </w:r>
-      <w:r>
-        <w:fldChar w:fldCharType="begin"/>
-      </w:r>
-      <w:r>
-        <w:instrText xml:space="preserve"> ADDIN ZOTERO_ITEM CSL_CITATION {"citationID":"qq4IBLhN","properties":{"formattedCitation":"(Medawar, 1957)","plainCitation":"(Medawar, 1957)","noteIndex":0},"citationItems":[{"id":3,"uris":["http://zotero.org/users/local/BVfsSd01/items/72A7KC4C","http://zotero.org/users/11930833/items/72A7KC4C"],"itemData":{"id":3,"type":"chapter","abstract":"The economic consequences of an age-structure are all too obvious. Biological research is by no means uninfluenced by the economic importunities of the times, and there can be little doubt that the newly awakened interest of biologists in ageing-or the hard cash that makes it possible for them to gratify it-is a direct reaction to this economic goad. The use of the force of mortality as a measure of senescence assumes that all members of the population are equally at risk. The efficacy of most of the known cancer-provoking chemical compounds depends upon the repeated exposure of tissues to their action over long periods. The test-tubes are no longer to be thought of as immortal; on the contrary, after a certain age, as a result of some intrinsic shortcoming, they suddenly fall to pieces. Higher organisms have means for counteracting the cumulative effect of recurrent injuries.","container-title":"The Uniqueness of the Individual","edition":"1","event-place":"London","page":"192","publisher":"Routledge","publisher-place":"London","title":"An Unsolved Problem of Biology","URL":"https://doi.org/10.4324/9780429299759","author":[{"family":"Medawar","given":"P.B."}],"issued":{"date-parts":[["1957"]]}}}],"schema":"https://github.com/citation-style-language/schema/raw/master/csl-citation.json"} </w:instrText>
-      </w:r>
-      <w:r>
-        <w:fldChar w:fldCharType="separate"/>
-      </w:r>
-      <w:r>
-        <w:rPr>
-          <w:noProof/>
-        </w:rPr>
-        <w:t>(Medawar, 1957)</w:t>
-      </w:r>
-      <w:r>
-        <w:fldChar w:fldCharType="end"/>
-      </w:r>
-      <w:r>
-        <w:t xml:space="preserve">. When the baseline mechanism is solely enabled in the model, the survival of the individuals is only affected by the age-specific survival genes. The force of natural selection declines with age, resulting in </w:t>
-      </w:r>
-      <w:r>
-        <w:lastRenderedPageBreak/>
-        <w:t>m</w:t>
-      </w:r>
-      <w:r>
-        <w:t xml:space="preserve">utation accumulation </w:t>
-      </w:r>
-      <w:r>
-        <w:t xml:space="preserve">for the </w:t>
-      </w:r>
-      <w:r>
-        <w:t>older ages</w:t>
-      </w:r>
-      <w:r>
-        <w:t xml:space="preserve">. Under the baseline scenario no Lansing effect occurs (Figure 3A). Which is as expected, since the age-specific survival genes only affect the survival of the individual and have no parental effect on the offspring that depends on the parents’ age. </w:t>
-      </w:r>
-      <w:r>
-        <w:t>An increasing mutation load</w:t>
-      </w:r>
-      <w:r>
-        <w:t xml:space="preserve"> leads to more mutation accumulation, </w:t>
-      </w:r>
-      <w:r>
-        <w:t xml:space="preserve">and </w:t>
-      </w:r>
-      <w:r>
-        <w:t xml:space="preserve">thus </w:t>
-      </w:r>
-      <w:r>
-        <w:t xml:space="preserve">shorter </w:t>
-      </w:r>
       <w:r>
         <w:rPr>
           <w:noProof/>
@@ -7238,13 +7358,13 @@
         <mc:AlternateContent>
           <mc:Choice Requires="wps">
             <w:drawing>
-              <wp:anchor distT="0" distB="0" distL="114300" distR="114300" simplePos="0" relativeHeight="251665408" behindDoc="0" locked="0" layoutInCell="1" allowOverlap="1" wp14:anchorId="7E98BAB4" wp14:editId="3ACC50E3">
+              <wp:anchor distT="0" distB="0" distL="114300" distR="114300" simplePos="0" relativeHeight="251694080" behindDoc="0" locked="0" layoutInCell="1" allowOverlap="1" wp14:anchorId="7E98BAB4" wp14:editId="1F0B47F1">
                 <wp:simplePos x="0" y="0"/>
                 <wp:positionH relativeFrom="column">
                   <wp:posOffset>-3810</wp:posOffset>
                 </wp:positionH>
                 <wp:positionV relativeFrom="paragraph">
-                  <wp:posOffset>5865967</wp:posOffset>
+                  <wp:posOffset>6774110</wp:posOffset>
                 </wp:positionV>
                 <wp:extent cx="5731510" cy="635"/>
                 <wp:effectExtent l="0" t="0" r="0" b="12065"/>
@@ -7279,7 +7399,7 @@
                                 <w:noProof/>
                               </w:rPr>
                             </w:pPr>
-                            <w:bookmarkStart w:id="19" w:name="_Ref139894802"/>
+                            <w:bookmarkStart w:id="16" w:name="_Ref139894802"/>
                             <w:r>
                               <w:t xml:space="preserve">Figure </w:t>
                             </w:r>
@@ -7304,7 +7424,7 @@
                               </w:rPr>
                               <w:fldChar w:fldCharType="end"/>
                             </w:r>
-                            <w:bookmarkEnd w:id="19"/>
+                            <w:bookmarkEnd w:id="16"/>
                             <w:r>
                               <w:t>: (lower triangular) Offspring lifespan over parental age. Parental age normalized to the 95th percentile of parental age. The offspring lifespan normalized to the expected offspring lifespan at a parental age of 0. For both the cross-sectional (blue) and the longitudinal (orange) study design. Confidence bands show the range</w:t>
                             </w:r>
@@ -7331,7 +7451,7 @@
           </mc:Choice>
           <mc:Fallback>
             <w:pict>
-              <v:shape w14:anchorId="7E98BAB4" id="_x0000_s1038" type="#_x0000_t202" style="position:absolute;left:0;text-align:left;margin-left:-.3pt;margin-top:461.9pt;width:451.3pt;height:.05pt;z-index:251665408;visibility:visible;mso-wrap-style:square;mso-wrap-distance-left:9pt;mso-wrap-distance-top:0;mso-wrap-distance-right:9pt;mso-wrap-distance-bottom:0;mso-position-horizontal:absolute;mso-position-horizontal-relative:text;mso-position-vertical:absolute;mso-position-vertical-relative:text;v-text-anchor:top" o:gfxdata="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" stroked="f">
+              <v:shape w14:anchorId="7E98BAB4" id="_x0000_s1038" type="#_x0000_t202" style="position:absolute;left:0;text-align:left;margin-left:-.3pt;margin-top:533.4pt;width:451.3pt;height:.05pt;z-index:251694080;visibility:visible;mso-wrap-style:square;mso-wrap-distance-left:9pt;mso-wrap-distance-top:0;mso-wrap-distance-right:9pt;mso-wrap-distance-bottom:0;mso-position-horizontal:absolute;mso-position-horizontal-relative:text;mso-position-vertical:absolute;mso-position-vertical-relative:text;v-text-anchor:top" o:gfxdata="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" stroked="f">
                 <v:textbox style="mso-fit-shape-to-text:t" inset="0,0,0,0">
                   <w:txbxContent>
                     <w:p>
@@ -7341,7 +7461,7 @@
                           <w:noProof/>
                         </w:rPr>
                       </w:pPr>
-                      <w:bookmarkStart w:id="20" w:name="_Ref139894802"/>
+                      <w:bookmarkStart w:id="17" w:name="_Ref139894802"/>
                       <w:r>
                         <w:t xml:space="preserve">Figure </w:t>
                       </w:r>
@@ -7366,7 +7486,7 @@
                         </w:rPr>
                         <w:fldChar w:fldCharType="end"/>
                       </w:r>
-                      <w:bookmarkEnd w:id="20"/>
+                      <w:bookmarkEnd w:id="17"/>
                       <w:r>
                         <w:t>: (lower triangular) Offspring lifespan over parental age. Parental age normalized to the 95th percentile of parental age. The offspring lifespan normalized to the expected offspring lifespan at a parental age of 0. For both the cross-sectional (blue) and the longitudinal (orange) study design. Confidence bands show the range</w:t>
                       </w:r>
@@ -7386,40 +7506,24 @@
         </mc:AlternateContent>
       </w:r>
       <w:r>
-        <w:t>lifespans</w:t>
-      </w:r>
-      <w:r>
-        <w:t xml:space="preserve"> </w:t>
-      </w:r>
-      <w:r>
-        <w:t xml:space="preserve">(Figure S1). </w:t>
-      </w:r>
-    </w:p>
-    <w:p>
-      <w:pPr>
-        <w:jc w:val="both"/>
         <w:rPr>
           <w:b/>
           <w:bCs/>
-        </w:rPr>
-      </w:pPr>
-      <w:r>
-        <w:rPr>
           <w:noProof/>
         </w:rPr>
         <w:drawing>
-          <wp:anchor distT="0" distB="0" distL="114300" distR="114300" simplePos="0" relativeHeight="251666432" behindDoc="0" locked="0" layoutInCell="1" allowOverlap="1" wp14:anchorId="56CC6184" wp14:editId="74484212">
+          <wp:anchor distT="0" distB="0" distL="114300" distR="114300" simplePos="0" relativeHeight="251693056" behindDoc="0" locked="0" layoutInCell="1" allowOverlap="1" wp14:anchorId="66CCB329" wp14:editId="33DAB841">
             <wp:simplePos x="0" y="0"/>
             <wp:positionH relativeFrom="margin">
               <wp:posOffset>0</wp:posOffset>
             </wp:positionH>
             <wp:positionV relativeFrom="margin">
-              <wp:posOffset>1062355</wp:posOffset>
+              <wp:posOffset>1796786</wp:posOffset>
             </wp:positionV>
-            <wp:extent cx="5731510" cy="4697095"/>
-            <wp:effectExtent l="0" t="0" r="0" b="1905"/>
+            <wp:extent cx="5731510" cy="5363845"/>
+            <wp:effectExtent l="0" t="0" r="0" b="0"/>
             <wp:wrapSquare wrapText="bothSides"/>
-            <wp:docPr id="1683592052" name="Picture 8"/>
+            <wp:docPr id="1105434026" name="Picture 21"/>
             <wp:cNvGraphicFramePr>
               <a:graphicFrameLocks xmlns:a="http://schemas.openxmlformats.org/drawingml/2006/main" noChangeAspect="1"/>
             </wp:cNvGraphicFramePr>
@@ -7427,11 +7531,11 @@
               <a:graphicData uri="http://schemas.openxmlformats.org/drawingml/2006/picture">
                 <pic:pic xmlns:pic="http://schemas.openxmlformats.org/drawingml/2006/picture">
                   <pic:nvPicPr>
-                    <pic:cNvPr id="1683592052" name="Picture 1683592052"/>
+                    <pic:cNvPr id="1105434026" name="Picture 1105434026"/>
                     <pic:cNvPicPr/>
                   </pic:nvPicPr>
                   <pic:blipFill>
-                    <a:blip r:embed="rId22">
+                    <a:blip r:embed="rId21">
                       <a:extLst>
                         <a:ext uri="{28A0092B-C50C-407E-A947-70E740481C1C}">
                           <a14:useLocalDpi xmlns:a14="http://schemas.microsoft.com/office/drawing/2010/main" val="0"/>
@@ -7445,7 +7549,7 @@
                   <pic:spPr>
                     <a:xfrm>
                       <a:off x="0" y="0"/>
-                      <a:ext cx="5731510" cy="4697095"/>
+                      <a:ext cx="5731510" cy="5363845"/>
                     </a:xfrm>
                     <a:prstGeom prst="rect">
                       <a:avLst/>
@@ -7457,19 +7561,85 @@
           </wp:anchor>
         </w:drawing>
       </w:r>
+      <w:r>
+        <w:t xml:space="preserve">We model evolving lifespans in the population </w:t>
+      </w:r>
+      <w:r>
+        <w:t>due to the accumulation of mutations, over time, in each individual’s age-specific survival genes</w:t>
+      </w:r>
+      <w:r>
+        <w:t xml:space="preserve"> </w:t>
+      </w:r>
+      <w:r>
+        <w:fldChar w:fldCharType="begin"/>
+      </w:r>
+      <w:r>
+        <w:instrText xml:space="preserve"> ADDIN ZOTERO_ITEM CSL_CITATION {"citationID":"qq4IBLhN","properties":{"formattedCitation":"(Medawar, 1957)","plainCitation":"(Medawar, 1957)","noteIndex":0},"citationItems":[{"id":3,"uris":["http://zotero.org/users/local/BVfsSd01/items/72A7KC4C","http://zotero.org/users/11930833/items/72A7KC4C"],"itemData":{"id":3,"type":"chapter","abstract":"The economic consequences of an age-structure are all too obvious. Biological research is by no means uninfluenced by the economic importunities of the times, and there can be little doubt that the newly awakened interest of biologists in ageing-or the hard cash that makes it possible for them to gratify it-is a direct reaction to this economic goad. The use of the force of mortality as a measure of senescence assumes that all members of the population are equally at risk. The efficacy of most of the known cancer-provoking chemical compounds depends upon the repeated exposure of tissues to their action over long periods. The test-tubes are no longer to be thought of as immortal; on the contrary, after a certain age, as a result of some intrinsic shortcoming, they suddenly fall to pieces. Higher organisms have means for counteracting the cumulative effect of recurrent injuries.","container-title":"The Uniqueness of the Individual","edition":"1","event-place":"London","page":"192","publisher":"Routledge","publisher-place":"London","title":"An Unsolved Problem of Biology","URL":"https://doi.org/10.4324/9780429299759","author":[{"family":"Medawar","given":"P.B."}],"issued":{"date-parts":[["1957"]]}}}],"schema":"https://github.com/citation-style-language/schema/raw/master/csl-citation.json"} </w:instrText>
+      </w:r>
+      <w:r>
+        <w:fldChar w:fldCharType="separate"/>
+      </w:r>
+      <w:r>
+        <w:rPr>
+          <w:noProof/>
+        </w:rPr>
+        <w:t>(Medawar, 1957)</w:t>
+      </w:r>
+      <w:r>
+        <w:fldChar w:fldCharType="end"/>
+      </w:r>
+      <w:r>
+        <w:t>. When the baseline mechanism is solely enabled in the model, the survival of the individuals is only affected by the age-specific survival genes. The force of natural selection declines with age, resulting in m</w:t>
+      </w:r>
+      <w:r>
+        <w:t xml:space="preserve">utation accumulation </w:t>
+      </w:r>
+      <w:r>
+        <w:t xml:space="preserve">for the </w:t>
+      </w:r>
+      <w:r>
+        <w:t>older ages</w:t>
+      </w:r>
+      <w:r>
+        <w:t xml:space="preserve">. Under the baseline scenario no Lansing effect occurs (Figure 3A). Which is as expected, since the age-specific survival genes only affect the survival of the individual and have no parental effect on the offspring that depends on the parents’ age. </w:t>
+      </w:r>
+      <w:r>
+        <w:t>An increasing mutation load</w:t>
+      </w:r>
+      <w:r>
+        <w:t xml:space="preserve"> leads to more mutation accumulation, </w:t>
+      </w:r>
+      <w:r>
+        <w:t xml:space="preserve">and </w:t>
+      </w:r>
+      <w:r>
+        <w:t xml:space="preserve">thus </w:t>
+      </w:r>
+      <w:r>
+        <w:t xml:space="preserve">shorter </w:t>
+      </w:r>
+      <w:r>
+        <w:t>lifespans</w:t>
+      </w:r>
+      <w:r>
+        <w:t xml:space="preserve"> </w:t>
+      </w:r>
+      <w:r>
+        <w:t xml:space="preserve">(Figure S1). </w:t>
+      </w:r>
     </w:p>
     <w:p>
       <w:pPr>
         <w:pStyle w:val="Heading2"/>
       </w:pPr>
-      <w:bookmarkStart w:id="21" w:name="_Toc140678271"/>
+      <w:bookmarkStart w:id="18" w:name="_Toc140678271"/>
       <w:r>
         <w:t xml:space="preserve">Candidate mechanism 1: </w:t>
       </w:r>
       <w:r>
         <w:t>Decline of gamete quality</w:t>
       </w:r>
-      <w:bookmarkEnd w:id="21"/>
+      <w:bookmarkEnd w:id="18"/>
     </w:p>
     <w:p>
       <w:pPr>
@@ -7515,11 +7685,17 @@
         <w:fldChar w:fldCharType="end"/>
       </w:r>
       <w:r>
-        <w:t xml:space="preserve">F). However, when the Lansing effect is evaluated cross-sectional under this mechanism, this effect disappears. This is due to the selective disappearance of individuals with low quality genes in higher ages in the cross-sectional analysis. When a decline in gamete quality co-occurs with the baseline scenario, no Lansing effect occurs (Figure 3E). In this case, the are less longer-lived individuals, resulting in less time to accumulate damage in the gametes (Figure 3B), resulting in the Lansing effect to be undetectable. By increasing the rate of gamete </w:t>
+        <w:t xml:space="preserve">F). However, when the Lansing effect is evaluated cross-sectional under this </w:t>
       </w:r>
       <w:r>
         <w:lastRenderedPageBreak/>
-        <w:t>decline, the individuals’ lifespans shorten, for both the offspring a</w:t>
+        <w:t xml:space="preserve">mechanism, this effect disappears. This is </w:t>
+      </w:r>
+      <w:r>
+        <w:t xml:space="preserve">probably </w:t>
+      </w:r>
+      <w:r>
+        <w:t>due to the selective disappearance of individuals with low quality genes in higher ages in the cross-sectional analysis. When a decline in gamete quality co-occurs with the baseline scenario, no Lansing effect occurs (Figure 3E). In this case, the are less longer-lived individuals, resulting in less time to accumulate damage in the gametes (Figure 3B), resulting in the Lansing effect to be undetectable. By increasing the rate of gamete decline, the individuals’ lifespans shorten, for both the offspring a</w:t>
       </w:r>
       <w:r>
         <w:t>nd</w:t>
@@ -7527,32 +7703,8 @@
       <w:r>
         <w:t xml:space="preserve"> for the parents (Figure S2). </w:t>
       </w:r>
-      <w:commentRangeStart w:id="22"/>
-      <w:commentRangeStart w:id="23"/>
-      <w:commentRangeStart w:id="24"/>
       <w:r>
         <w:t xml:space="preserve">However, the Lansing effect becomes stronger with more gamete damage accumulation.  </w:t>
-      </w:r>
-      <w:commentRangeEnd w:id="22"/>
-      <w:r>
-        <w:rPr>
-          <w:rStyle w:val="CommentReference"/>
-        </w:rPr>
-        <w:commentReference w:id="22"/>
-      </w:r>
-      <w:commentRangeEnd w:id="23"/>
-      <w:r>
-        <w:rPr>
-          <w:rStyle w:val="CommentReference"/>
-        </w:rPr>
-        <w:commentReference w:id="23"/>
-      </w:r>
-      <w:commentRangeEnd w:id="24"/>
-      <w:r>
-        <w:rPr>
-          <w:rStyle w:val="CommentReference"/>
-        </w:rPr>
-        <w:commentReference w:id="24"/>
       </w:r>
     </w:p>
     <w:p>
@@ -7568,11 +7720,11 @@
       <w:pPr>
         <w:pStyle w:val="Heading2"/>
       </w:pPr>
-      <w:bookmarkStart w:id="25" w:name="_Toc140678272"/>
+      <w:bookmarkStart w:id="19" w:name="_Toc140678272"/>
       <w:r>
         <w:t>Candidate mechanism 2: Quality of parental care</w:t>
       </w:r>
-      <w:bookmarkEnd w:id="25"/>
+      <w:bookmarkEnd w:id="19"/>
       <w:r>
         <w:t xml:space="preserve"> </w:t>
       </w:r>
@@ -7582,42 +7734,10 @@
         <w:jc w:val="both"/>
       </w:pPr>
       <w:r>
-        <w:t xml:space="preserve">It has been hypothesized that the quality of parental care could decrease with increasing age. Muller </w:t>
-      </w:r>
-      <w:r>
-        <w:rPr>
-          <w:i/>
-          <w:iCs/>
-        </w:rPr>
-        <w:t xml:space="preserve">et al </w:t>
-      </w:r>
-      <w:r>
-        <w:fldChar w:fldCharType="begin"/>
-      </w:r>
-      <w:r>
-        <w:instrText xml:space="preserve"> ADDIN ZOTERO_ITEM CSL_CITATION {"citationID":"q8vEcxEr","properties":{"formattedCitation":"(2017)","plainCitation":"(2017)","noteIndex":0},"citationItems":[{"id":51,"uris":["http://zotero.org/users/11930833/items/AHSZ8ANF"],"itemData":{"id":51,"type":"article-journal","abstract":"The internal physiological state of a mother can have major effects on her fitness and that of her offspring. We show that maternal effects in the parasitic wasp Eupelmus vuilleti become apparent when old mothers provision their eggs with less protein, sugar and lipid. Feeding from a host after hatching allows the offspring of old mothers to overcome initial shortages in sugars and lipids, but adult offspring of old mothers still emerged with lower protein and glycogen quantities. Reduced egg provisioning by old mothers had adverse consequences for the nutrient composition of adult female offspring, despite larval feeding from a high-quality host. Lower resource availability in adult offspring of old mothers can affect behavioural decisions, life histories and performance. Maternal effects on egg nutrient provisioning may thus affect nutrient availability and fitness of future generations in oviparous animals.","container-title":"Journal of Insect Physiology","DOI":"10.1016/j.jinsphys.2017.07.011","ISSN":"0022-1910","journalAbbreviation":"Journal of Insect Physiology","page":"123-131","title":"Maternal age affects offspring nutrient dynamics","volume":"101","author":[{"family":"Muller","given":"Doriane"},{"family":"Giron","given":"David"},{"family":"Desouhant","given":"Emmanuel"},{"family":"Rey","given":"Benjamin"},{"family":"Casas","given":"Jérôme"},{"family":"Lefrique","given":"Nicolas"},{"family":"Visser","given":"Bertanne"}],"issued":{"date-parts":[["2017",8,1]]}},"label":"page","suppress-author":true}],"schema":"https://github.com/citation-style-language/schema/raw/master/csl-citation.json"} </w:instrText>
-      </w:r>
-      <w:r>
-        <w:fldChar w:fldCharType="separate"/>
-      </w:r>
-      <w:r>
-        <w:rPr>
-          <w:noProof/>
-        </w:rPr>
-        <w:t>(2017)</w:t>
-      </w:r>
-      <w:r>
-        <w:fldChar w:fldCharType="end"/>
-      </w:r>
-      <w:r>
-        <w:rPr>
-          <w:i/>
-          <w:iCs/>
-        </w:rPr>
-        <w:t xml:space="preserve"> </w:t>
-      </w:r>
-      <w:r>
-        <w:t xml:space="preserve">show this in parasitic wasps, where older parents are less successful in provisioning nutrients for their offspring compared to younger parents. We model a decline in quality of parental care by assuming that the age of the parent at conception determines the parental care quality of the individual. Under this </w:t>
+        <w:t xml:space="preserve">It has been hypothesized that the quality of parental care could decrease with increasing age (Muller et al. 2017, Monaghan et al. 2020). </w:t>
+      </w:r>
+      <w:r>
+        <w:t xml:space="preserve">We model a decline in quality of parental care by assuming that the age of the parent at conception determines the parental care quality of the individual. Under this </w:t>
       </w:r>
       <w:r>
         <w:t xml:space="preserve">candidate </w:t>
@@ -7696,7 +7816,7 @@
       <w:pPr>
         <w:pStyle w:val="Heading2"/>
       </w:pPr>
-      <w:bookmarkStart w:id="26" w:name="_Toc140678273"/>
+      <w:bookmarkStart w:id="20" w:name="_Toc140678273"/>
       <w:r>
         <w:t>Candidate mechanism 3: A</w:t>
       </w:r>
@@ -7713,7 +7833,7 @@
       <w:r>
         <w:t>reproduction</w:t>
       </w:r>
-      <w:bookmarkEnd w:id="26"/>
+      <w:bookmarkEnd w:id="20"/>
       <w:proofErr w:type="gramEnd"/>
     </w:p>
     <w:p>
@@ -7742,7 +7862,13 @@
         <w:fldChar w:fldCharType="end"/>
       </w:r>
       <w:r>
-        <w:t xml:space="preserve">. We model this by assuming that individuals carry age-specific </w:t>
+        <w:t xml:space="preserve">. </w:t>
+      </w:r>
+      <w:r>
+        <w:t xml:space="preserve">Alternatively, a Lansing effect could also be counteracted if individuals evolve terminal investment. </w:t>
+      </w:r>
+      <w:r>
+        <w:t xml:space="preserve">We model this by assuming that individuals carry age-specific </w:t>
       </w:r>
       <w:r>
         <w:t xml:space="preserve">genes </w:t>
@@ -7760,7 +7886,10 @@
         <w:t xml:space="preserve">). </w:t>
       </w:r>
       <w:r>
-        <w:t>When the age-specific resource allocation mechanism</w:t>
+        <w:t>If</w:t>
+      </w:r>
+      <w:r>
+        <w:t xml:space="preserve"> age-specific resource allocation</w:t>
       </w:r>
       <w:r>
         <w:t xml:space="preserve"> </w:t>
@@ -7769,13 +7898,49 @@
         <w:t xml:space="preserve">co-occurs </w:t>
       </w:r>
       <w:r>
-        <w:t>with the baseline scenario, the Lansing effect cannot be detected cross-sectionally (Figure 3M). However, longitudinally, an increase of offspring lifespan over parental age occurs; thus, the opposite of a Lansing effect. This is reflected in the age-specific investment of individuals, who start investing more into reproduction at the end of their lifetime (Figure S6). When the age-specific resource allocation mechanism co-occurs with a decline in gamete quality, no Lansing effect occurs (Figure 3N</w:t>
+        <w:t xml:space="preserve">with </w:t>
+      </w:r>
+      <w:r>
+        <w:t>mutation accumulation</w:t>
+      </w:r>
+      <w:r>
+        <w:t xml:space="preserve">, the Lansing effect cannot be detected cross-sectionally (Figure 3M). However, longitudinally, </w:t>
+      </w:r>
+      <w:r>
+        <w:t xml:space="preserve">there is </w:t>
+      </w:r>
+      <w:r>
+        <w:t xml:space="preserve">an increase </w:t>
+      </w:r>
+      <w:r>
+        <w:t>in</w:t>
+      </w:r>
+      <w:r>
+        <w:t xml:space="preserve"> offspring lifespan </w:t>
+      </w:r>
+      <w:r>
+        <w:t>with an increase in</w:t>
+      </w:r>
+      <w:r>
+        <w:t xml:space="preserve"> parental ag</w:t>
+      </w:r>
+      <w:r>
+        <w:t>e</w:t>
+      </w:r>
+      <w:r>
+        <w:t>; thus, the opposite of a Lansing effect. This is reflected in the age-specific investment of individuals, who start investing more into reproduction at the end of their lifetime (Figure S6). When the age-specific resource allocation mechanism co-occurs with a decline in gamete quality, no Lansing effect occurs (Figure 3N</w:t>
       </w:r>
       <w:r>
         <w:t xml:space="preserve">). </w:t>
       </w:r>
       <w:r>
-        <w:t>In this case, the effect of the resource allocation mechanism balances out the effect of a decline in gamete quality, making the Lansing effect disappear. When the resource allocation mechanism co-occurs with the decline in quality of parental care, a Lansing effect is detected for both the cross-sectional and the longitudinal analysis (Figure 3O). The mutation rate does not affect these results (Fig</w:t>
+        <w:t>In this case, the effect of the resource allocation mechanism balances out the effect of a decline in gamete quality, making the Lansing effect disappear. When the resource allocation mechanism co-occurs with the decline in quality of parental care, a Lansing effect is detected for both the cross-sectional and the longitudinal analysis (Figure 3O). The mutation rate does not affect these results</w:t>
+      </w:r>
+      <w:r>
+        <w:t xml:space="preserve"> qualitatively</w:t>
+      </w:r>
+      <w:r>
+        <w:t xml:space="preserve"> (Fig</w:t>
       </w:r>
       <w:r>
         <w:t>ure</w:t>
@@ -7809,12 +7974,12 @@
       <w:pPr>
         <w:pStyle w:val="Heading1"/>
       </w:pPr>
-      <w:bookmarkStart w:id="27" w:name="_Toc140678274"/>
+      <w:bookmarkStart w:id="21" w:name="_Toc140678274"/>
       <w:r>
         <w:lastRenderedPageBreak/>
         <w:t>Discussion</w:t>
       </w:r>
-      <w:bookmarkEnd w:id="27"/>
+      <w:bookmarkEnd w:id="21"/>
       <w:r>
         <w:t xml:space="preserve"> </w:t>
       </w:r>
@@ -8160,6 +8325,22 @@
       </w:r>
     </w:p>
     <w:p>
+      <w:pPr>
+        <w:jc w:val="both"/>
+      </w:pPr>
+    </w:p>
+    <w:p>
+      <w:pPr>
+        <w:jc w:val="both"/>
+      </w:pPr>
+      <w:r>
+        <w:t>In mammals, older parents might benefit from having more experience in raising their young, resulting in post-natal care of higher quality, potentially surpassing the negative effect of pre-natal parental effects.</w:t>
+      </w:r>
+      <w:r>
+        <w:t xml:space="preserve"> </w:t>
+      </w:r>
+    </w:p>
+    <w:p>
       <w:r>
         <w:br w:type="page"/>
       </w:r>
@@ -8168,30 +8349,132 @@
       <w:pPr>
         <w:pStyle w:val="Heading1"/>
       </w:pPr>
-      <w:bookmarkStart w:id="28" w:name="_Toc140678275"/>
+      <w:bookmarkStart w:id="22" w:name="_Toc140678275"/>
       <w:r>
         <w:lastRenderedPageBreak/>
         <w:t>Acknowledgements</w:t>
       </w:r>
-      <w:bookmarkEnd w:id="28"/>
+      <w:bookmarkEnd w:id="22"/>
       <w:r>
         <w:t xml:space="preserve"> </w:t>
       </w:r>
+      <w:bookmarkStart w:id="23" w:name="_Toc140678276"/>
     </w:p>
     <w:p>
       <w:pPr>
         <w:jc w:val="both"/>
-      </w:pPr>
+        <w:rPr>
+          <w:lang w:val="en-US" w:bidi="en-US"/>
+        </w:rPr>
+      </w:pPr>
+    </w:p>
+    <w:p>
+      <w:pPr>
+        <w:jc w:val="both"/>
+        <w:rPr>
+          <w:lang w:val="en-US" w:bidi="en-US"/>
+        </w:rPr>
+      </w:pPr>
+      <w:r>
+        <w:rPr>
+          <w:lang w:val="en-US" w:bidi="en-US"/>
+        </w:rPr>
+        <w:t xml:space="preserve">We thank the Center for Information Technology of the University of Groningen for their support and for providing access to the </w:t>
+      </w:r>
+      <w:proofErr w:type="spellStart"/>
+      <w:r>
+        <w:rPr>
+          <w:lang w:val="en-US" w:bidi="en-US"/>
+        </w:rPr>
+        <w:t>Hábrók</w:t>
+      </w:r>
+      <w:proofErr w:type="spellEnd"/>
+      <w:r>
+        <w:rPr>
+          <w:lang w:val="en-US" w:bidi="en-US"/>
+        </w:rPr>
+        <w:t xml:space="preserve"> </w:t>
+      </w:r>
+      <w:r>
+        <w:rPr>
+          <w:lang w:val="en-US" w:bidi="en-US"/>
+        </w:rPr>
+        <w:t xml:space="preserve">high performance computing cluster. </w:t>
+      </w:r>
     </w:p>
     <w:p>
       <w:pPr>
         <w:pStyle w:val="Heading1"/>
       </w:pPr>
-      <w:bookmarkStart w:id="29" w:name="_Toc140678276"/>
-      <w:r>
-        <w:t>Data archiving</w:t>
-      </w:r>
-      <w:bookmarkEnd w:id="29"/>
+      <w:r>
+        <w:t>Data a</w:t>
+      </w:r>
+      <w:bookmarkEnd w:id="23"/>
+      <w:r>
+        <w:t>vailability</w:t>
+      </w:r>
+    </w:p>
+    <w:p>
+      <w:pPr>
+        <w:rPr>
+          <w:lang w:val="en-US" w:bidi="en-US"/>
+        </w:rPr>
+      </w:pPr>
+    </w:p>
+    <w:p>
+      <w:pPr>
+        <w:jc w:val="both"/>
+        <w:rPr>
+          <w:lang w:val="en-US" w:bidi="en-US"/>
+        </w:rPr>
+      </w:pPr>
+      <w:r>
+        <w:rPr>
+          <w:lang w:val="en-US" w:bidi="en-US"/>
+        </w:rPr>
+        <w:t xml:space="preserve">Data </w:t>
+      </w:r>
+      <w:r>
+        <w:rPr>
+          <w:lang w:val="en-US" w:bidi="en-US"/>
+        </w:rPr>
+        <w:t xml:space="preserve">generated and analyzed during this study, including the R code for the figures and the C++ </w:t>
+      </w:r>
+      <w:r>
+        <w:rPr>
+          <w:lang w:val="en-US" w:bidi="en-US"/>
+        </w:rPr>
+        <w:t xml:space="preserve">simulation </w:t>
+      </w:r>
+      <w:r>
+        <w:rPr>
+          <w:lang w:val="en-US" w:bidi="en-US"/>
+        </w:rPr>
+        <w:t xml:space="preserve">code of the model are available in: </w:t>
+      </w:r>
+      <w:hyperlink r:id="rId22" w:history="1">
+        <w:r>
+          <w:rPr>
+            <w:rStyle w:val="Hyperlink"/>
+            <w:lang w:val="en-US" w:bidi="en-US"/>
+          </w:rPr>
+          <w:t>repository</w:t>
+        </w:r>
+      </w:hyperlink>
+      <w:r>
+        <w:rPr>
+          <w:lang w:val="en-US" w:bidi="en-US"/>
+        </w:rPr>
+        <w:t xml:space="preserve">. </w:t>
+      </w:r>
+    </w:p>
+    <w:p>
+      <w:pPr>
+        <w:jc w:val="both"/>
+        <w:rPr>
+          <w:lang w:val="en-US" w:bidi="en-US"/>
+        </w:rPr>
+      </w:pPr>
     </w:p>
     <w:p/>
     <w:p>
@@ -8203,12 +8486,12 @@
       <w:pPr>
         <w:pStyle w:val="Heading1"/>
       </w:pPr>
-      <w:bookmarkStart w:id="30" w:name="_Toc140678277"/>
+      <w:bookmarkStart w:id="24" w:name="_Toc140678277"/>
       <w:r>
         <w:lastRenderedPageBreak/>
         <w:t>References</w:t>
       </w:r>
-      <w:bookmarkEnd w:id="30"/>
+      <w:bookmarkEnd w:id="24"/>
     </w:p>
     <w:p>
       <w:pPr>
@@ -10016,7 +10299,7 @@
       <w:pPr>
         <w:pStyle w:val="Heading1"/>
       </w:pPr>
-      <w:bookmarkStart w:id="31" w:name="_Toc140678278"/>
+      <w:bookmarkStart w:id="25" w:name="_Toc140678278"/>
       <w:r>
         <w:rPr>
           <w:noProof/>
@@ -10405,7 +10688,7 @@
       <w:r>
         <w:t>Supplementary material</w:t>
       </w:r>
-      <w:bookmarkEnd w:id="31"/>
+      <w:bookmarkEnd w:id="25"/>
       <w:r>
         <w:t xml:space="preserve"> </w:t>
       </w:r>
@@ -11623,7 +11906,7 @@
 
 <file path=word/comments.xml><?xml version="1.0" encoding="utf-8"?>
 <w:comments xmlns:wpc="http://schemas.microsoft.com/office/word/2010/wordprocessingCanvas" xmlns:cx="http://schemas.microsoft.com/office/drawing/2014/chartex" xmlns:cx1="http://schemas.microsoft.com/office/drawing/2015/9/8/chartex" xmlns:cx2="http://schemas.microsoft.com/office/drawing/2015/10/21/chartex" xmlns:cx3="http://schemas.microsoft.com/office/drawing/2016/5/9/chartex" xmlns:cx4="http://schemas.microsoft.com/office/drawing/2016/5/10/chartex" xmlns:cx5="http://schemas.microsoft.com/office/drawing/2016/5/11/chartex" xmlns:cx6="http://schemas.microsoft.com/office/drawing/2016/5/12/chartex" xmlns:cx7="http://schemas.microsoft.com/office/drawing/2016/5/13/chartex" xmlns:cx8="http://schemas.microsoft.com/office/drawing/2016/5/14/chartex" xmlns:mc="http://schemas.openxmlformats.org/markup-compatibility/2006" xmlns:aink="http://schemas.microsoft.com/office/drawing/2016/ink" xmlns:am3d="http://schemas.microsoft.com/office/drawing/2017/model3d" xmlns:o="urn:schemas-microsoft-com:office:office" xmlns:oel="http://schemas.microsoft.com/office/2019/extlst" xmlns:r="http://schemas.openxmlformats.org/officeDocument/2006/relationships" xmlns:m="http://schemas.openxmlformats.org/officeDocument/2006/math" xmlns:v="urn:schemas-microsoft-com:vml" xmlns:wp14="http://schemas.microsoft.com/office/word/2010/wordprocessingDrawing" xmlns:wp="http://schemas.openxmlformats.org/drawingml/2006/wordprocessingDrawing" xmlns:w10="urn:schemas-microsoft-com:office:word" xmlns:w="http://schemas.openxmlformats.org/wordprocessingml/2006/main" xmlns:w14="http://schemas.microsoft.com/office/word/2010/wordml" xmlns:w15="http://schemas.microsoft.com/office/word/2012/wordml" xmlns:w16cex="http://schemas.microsoft.com/office/word/2018/wordml/cex" xmlns:w16cid="http://schemas.microsoft.com/office/word/2016/wordml/cid" xmlns:w16="http://schemas.microsoft.com/office/word/2018/wordml" xmlns:w16sdtdh="http://schemas.microsoft.com/office/word/2020/wordml/sdtdatahash" xmlns:w16se="http://schemas.microsoft.com/office/word/2015/wordml/symex" xmlns:wpg="http://schemas.microsoft.com/office/word/2010/wordprocessingGroup" xmlns:wpi="http://schemas.microsoft.com/office/word/2010/wordprocessingInk" xmlns:wne="http://schemas.microsoft.com/office/word/2006/wordml" xmlns:wps="http://schemas.microsoft.com/office/word/2010/wordprocessingShape" mc:Ignorable="w14 w15 w16se w16cid w16 w16cex w16sdtdh wp14">
-  <w:comment w:id="7" w:author="Willemijn Oudijk" w:date="2023-07-19T14:35:00Z" w:initials="WO">
+  <w:comment w:id="0" w:author="Willemijn Oudijk" w:date="2023-07-20T13:31:00Z" w:initials="WO">
     <w:p>
       <w:r>
         <w:rPr>
@@ -11637,27 +11920,24 @@
           <w:sz w:val="20"/>
           <w:szCs w:val="20"/>
         </w:rPr>
-        <w:t>Parameter of the mean is portrayed in parameter table</w:t>
+        <w:t>Rephrase this.</w:t>
       </w:r>
     </w:p>
   </w:comment>
-  <w:comment w:id="11" w:author="J.J. Kreider" w:date="2023-07-18T15:42:00Z" w:initials="JK">
-    <w:p>
-      <w:pPr>
-        <w:pStyle w:val="CommentText"/>
-      </w:pPr>
-      <w:r>
-        <w:rPr>
-          <w:rStyle w:val="CommentReference"/>
-        </w:rPr>
-        <w:annotationRef/>
-      </w:r>
-      <w:r>
-        <w:t>Is this really true? Because in the plots offspring lifespan can exceed 1.0. I thought that we would normalise to the offspring lifespan of the first parental age.</w:t>
+  <w:comment w:id="1" w:author="Ido Pen" w:date="2023-07-19T22:07:00Z" w:initials="IP">
+    <w:p>
+      <w:pPr>
+        <w:overflowPunct w:val="0"/>
+      </w:pPr>
+      <w:r>
+        <w:rPr>
+          <w:sz w:val="20"/>
+        </w:rPr>
+        <w:t>Or mask/prevent</w:t>
       </w:r>
     </w:p>
   </w:comment>
-  <w:comment w:id="12" w:author="Willemijn Oudijk" w:date="2023-07-19T11:25:00Z" w:initials="WO">
+  <w:comment w:id="8" w:author="Willemijn Oudijk" w:date="2023-07-19T14:35:00Z" w:initials="WO">
     <w:p>
       <w:r>
         <w:rPr>
@@ -11671,93 +11951,7 @@
           <w:sz w:val="20"/>
           <w:szCs w:val="20"/>
         </w:rPr>
-        <w:t xml:space="preserve">We first normalize the ages at death between 0 and 1, we logit transform them and use those in the gam model. We then predict the ages at death over parental age using the model, these predicted values are normalised based on offspring lifespan of the first parental age for visualisation purposes. </w:t>
-      </w:r>
-    </w:p>
-  </w:comment>
-  <w:comment w:id="13" w:author="J.J. Kreider" w:date="2023-07-18T15:54:00Z" w:initials="JK">
-    <w:p>
-      <w:pPr>
-        <w:pStyle w:val="CommentText"/>
-      </w:pPr>
-      <w:r>
-        <w:rPr>
-          <w:rStyle w:val="CommentReference"/>
-        </w:rPr>
-        <w:annotationRef/>
-      </w:r>
-      <w:r>
-        <w:t>This is not really important to mention. This is a detail of how things are coded.</w:t>
-      </w:r>
-    </w:p>
-  </w:comment>
-  <w:comment w:id="14" w:author="Willemijn Oudijk" w:date="2023-07-19T11:27:00Z" w:initials="WO">
-    <w:p>
-      <w:r>
-        <w:rPr>
-          <w:rStyle w:val="CommentReference"/>
-        </w:rPr>
-        <w:annotationRef/>
-      </w:r>
-      <w:r>
-        <w:rPr>
-          <w:color w:val="000000"/>
-          <w:sz w:val="20"/>
-          <w:szCs w:val="20"/>
-        </w:rPr>
-        <w:t>But if we remove this, we do not make it clear that we only determine offspring lifespan from age 0 to the percentile age. We don’t say what we use the percentile for</w:t>
-      </w:r>
-    </w:p>
-  </w:comment>
-  <w:comment w:id="22" w:author="Willemijn Oudijk" w:date="2023-07-17T10:39:00Z" w:initials="WO">
-    <w:p>
-      <w:r>
-        <w:rPr>
-          <w:rStyle w:val="CommentReference"/>
-        </w:rPr>
-        <w:annotationRef/>
-      </w:r>
-      <w:r>
-        <w:rPr>
-          <w:color w:val="000000"/>
-          <w:sz w:val="20"/>
-          <w:szCs w:val="20"/>
-        </w:rPr>
-        <w:t xml:space="preserve">The Suppl figure does not show this. </w:t>
-      </w:r>
-    </w:p>
-  </w:comment>
-  <w:comment w:id="23" w:author="J.J. Kreider" w:date="2023-07-18T16:36:00Z" w:initials="JK">
-    <w:p>
-      <w:pPr>
-        <w:pStyle w:val="CommentText"/>
-      </w:pPr>
-      <w:r>
-        <w:rPr>
-          <w:rStyle w:val="CommentReference"/>
-        </w:rPr>
-        <w:annotationRef/>
-      </w:r>
-      <w:r>
-        <w:t>See comment in Supplementary materials.</w:t>
-      </w:r>
-    </w:p>
-  </w:comment>
-  <w:comment w:id="24" w:author="Willemijn Oudijk" w:date="2023-07-19T11:44:00Z" w:initials="WO">
-    <w:p>
-      <w:r>
-        <w:rPr>
-          <w:rStyle w:val="CommentReference"/>
-        </w:rPr>
-        <w:annotationRef/>
-      </w:r>
-      <w:r>
-        <w:rPr>
-          <w:color w:val="000000"/>
-          <w:sz w:val="20"/>
-          <w:szCs w:val="20"/>
-        </w:rPr>
-        <w:t>Discuss at meeting</w:t>
+        <w:t>Parameter of the mean is portrayed in parameter table</w:t>
       </w:r>
     </w:p>
   </w:comment>
@@ -11766,40 +11960,24 @@
 
 <file path=word/commentsExtended.xml><?xml version="1.0" encoding="utf-8"?>
 <w15:commentsEx xmlns:wpc="http://schemas.microsoft.com/office/word/2010/wordprocessingCanvas" xmlns:cx="http://schemas.microsoft.com/office/drawing/2014/chartex" xmlns:cx1="http://schemas.microsoft.com/office/drawing/2015/9/8/chartex" xmlns:cx2="http://schemas.microsoft.com/office/drawing/2015/10/21/chartex" xmlns:cx3="http://schemas.microsoft.com/office/drawing/2016/5/9/chartex" xmlns:cx4="http://schemas.microsoft.com/office/drawing/2016/5/10/chartex" xmlns:cx5="http://schemas.microsoft.com/office/drawing/2016/5/11/chartex" xmlns:cx6="http://schemas.microsoft.com/office/drawing/2016/5/12/chartex" xmlns:cx7="http://schemas.microsoft.com/office/drawing/2016/5/13/chartex" xmlns:cx8="http://schemas.microsoft.com/office/drawing/2016/5/14/chartex" xmlns:mc="http://schemas.openxmlformats.org/markup-compatibility/2006" xmlns:aink="http://schemas.microsoft.com/office/drawing/2016/ink" xmlns:am3d="http://schemas.microsoft.com/office/drawing/2017/model3d" xmlns:o="urn:schemas-microsoft-com:office:office" xmlns:oel="http://schemas.microsoft.com/office/2019/extlst" xmlns:r="http://schemas.openxmlformats.org/officeDocument/2006/relationships" xmlns:m="http://schemas.openxmlformats.org/officeDocument/2006/math" xmlns:v="urn:schemas-microsoft-com:vml" xmlns:wp14="http://schemas.microsoft.com/office/word/2010/wordprocessingDrawing" xmlns:wp="http://schemas.openxmlformats.org/drawingml/2006/wordprocessingDrawing" xmlns:w10="urn:schemas-microsoft-com:office:word" xmlns:w="http://schemas.openxmlformats.org/wordprocessingml/2006/main" xmlns:w14="http://schemas.microsoft.com/office/word/2010/wordml" xmlns:w15="http://schemas.microsoft.com/office/word/2012/wordml" xmlns:w16cex="http://schemas.microsoft.com/office/word/2018/wordml/cex" xmlns:w16cid="http://schemas.microsoft.com/office/word/2016/wordml/cid" xmlns:w16="http://schemas.microsoft.com/office/word/2018/wordml" xmlns:w16sdtdh="http://schemas.microsoft.com/office/word/2020/wordml/sdtdatahash" xmlns:w16se="http://schemas.microsoft.com/office/word/2015/wordml/symex" xmlns:wpg="http://schemas.microsoft.com/office/word/2010/wordprocessingGroup" xmlns:wpi="http://schemas.microsoft.com/office/word/2010/wordprocessingInk" xmlns:wne="http://schemas.microsoft.com/office/word/2006/wordml" xmlns:wps="http://schemas.microsoft.com/office/word/2010/wordprocessingShape" mc:Ignorable="w14 w15 w16se w16cid w16 w16cex w16sdtdh wp14">
+  <w15:commentEx w15:paraId="1FD403F4" w15:done="0"/>
+  <w15:commentEx w15:paraId="12BC7492" w15:done="0"/>
   <w15:commentEx w15:paraId="64DF3496" w15:done="0"/>
-  <w15:commentEx w15:paraId="13A1DE02" w15:done="0"/>
-  <w15:commentEx w15:paraId="409FC5DB" w15:paraIdParent="13A1DE02" w15:done="0"/>
-  <w15:commentEx w15:paraId="43CEB616" w15:done="0"/>
-  <w15:commentEx w15:paraId="0E33B98E" w15:paraIdParent="43CEB616" w15:done="0"/>
-  <w15:commentEx w15:paraId="6152CDF0" w15:done="0"/>
-  <w15:commentEx w15:paraId="40B36095" w15:paraIdParent="6152CDF0" w15:done="0"/>
-  <w15:commentEx w15:paraId="4EC71AE3" w15:paraIdParent="6152CDF0" w15:done="0"/>
 </w15:commentsEx>
 </file>
 
 <file path=word/commentsExtensible.xml><?xml version="1.0" encoding="utf-8"?>
 <w16cex:commentsExtensible xmlns:wpc="http://schemas.microsoft.com/office/word/2010/wordprocessingCanvas" xmlns:cx="http://schemas.microsoft.com/office/drawing/2014/chartex" xmlns:cx1="http://schemas.microsoft.com/office/drawing/2015/9/8/chartex" xmlns:cx2="http://schemas.microsoft.com/office/drawing/2015/10/21/chartex" xmlns:cx3="http://schemas.microsoft.com/office/drawing/2016/5/9/chartex" xmlns:cx4="http://schemas.microsoft.com/office/drawing/2016/5/10/chartex" xmlns:cx5="http://schemas.microsoft.com/office/drawing/2016/5/11/chartex" xmlns:cx6="http://schemas.microsoft.com/office/drawing/2016/5/12/chartex" xmlns:cx7="http://schemas.microsoft.com/office/drawing/2016/5/13/chartex" xmlns:cx8="http://schemas.microsoft.com/office/drawing/2016/5/14/chartex" xmlns:mc="http://schemas.openxmlformats.org/markup-compatibility/2006" xmlns:aink="http://schemas.microsoft.com/office/drawing/2016/ink" xmlns:am3d="http://schemas.microsoft.com/office/drawing/2017/model3d" xmlns:o="urn:schemas-microsoft-com:office:office" xmlns:oel="http://schemas.microsoft.com/office/2019/extlst" xmlns:r="http://schemas.openxmlformats.org/officeDocument/2006/relationships" xmlns:m="http://schemas.openxmlformats.org/officeDocument/2006/math" xmlns:v="urn:schemas-microsoft-com:vml" xmlns:wp14="http://schemas.microsoft.com/office/word/2010/wordprocessingDrawing" xmlns:wp="http://schemas.openxmlformats.org/drawingml/2006/wordprocessingDrawing" xmlns:w10="urn:schemas-microsoft-com:office:word" xmlns:w="http://schemas.openxmlformats.org/wordprocessingml/2006/main" xmlns:w14="http://schemas.microsoft.com/office/word/2010/wordml" xmlns:w15="http://schemas.microsoft.com/office/word/2012/wordml" xmlns:w16cex="http://schemas.microsoft.com/office/word/2018/wordml/cex" xmlns:w16cid="http://schemas.microsoft.com/office/word/2016/wordml/cid" xmlns:w16="http://schemas.microsoft.com/office/word/2018/wordml" xmlns:w16sdtdh="http://schemas.microsoft.com/office/word/2020/wordml/sdtdatahash" xmlns:w16se="http://schemas.microsoft.com/office/word/2015/wordml/symex" xmlns:wpg="http://schemas.microsoft.com/office/word/2010/wordprocessingGroup" xmlns:wpi="http://schemas.microsoft.com/office/word/2010/wordprocessingInk" xmlns:wne="http://schemas.microsoft.com/office/word/2006/wordml" xmlns:wps="http://schemas.microsoft.com/office/word/2010/wordprocessingShape" mc:Ignorable="w14 w15 w16se w16cid w16 w16cex w16sdtdh wp14">
+  <w16cex:commentExtensible w16cex:durableId="2863B5B3" w16cex:dateUtc="2023-07-20T11:31:00Z"/>
   <w16cex:commentExtensible w16cex:durableId="2862733A" w16cex:dateUtc="2023-07-19T12:35:00Z"/>
-  <w16cex:commentExtensible w16cex:durableId="2861317C" w16cex:dateUtc="2023-07-18T13:42:00Z"/>
-  <w16cex:commentExtensible w16cex:durableId="286246BB" w16cex:dateUtc="2023-07-19T09:25:00Z"/>
-  <w16cex:commentExtensible w16cex:durableId="2861343A" w16cex:dateUtc="2023-07-18T13:54:00Z"/>
-  <w16cex:commentExtensible w16cex:durableId="28624722" w16cex:dateUtc="2023-07-19T09:27:00Z"/>
-  <w16cex:commentExtensible w16cex:durableId="285F98E7" w16cex:dateUtc="2023-07-17T08:39:00Z"/>
-  <w16cex:commentExtensible w16cex:durableId="28613DF0" w16cex:dateUtc="2023-07-18T14:36:00Z"/>
-  <w16cex:commentExtensible w16cex:durableId="28624B16" w16cex:dateUtc="2023-07-19T09:44:00Z"/>
 </w16cex:commentsExtensible>
 </file>
 
 <file path=word/commentsIds.xml><?xml version="1.0" encoding="utf-8"?>
 <w16cid:commentsIds xmlns:wpc="http://schemas.microsoft.com/office/word/2010/wordprocessingCanvas" xmlns:cx="http://schemas.microsoft.com/office/drawing/2014/chartex" xmlns:cx1="http://schemas.microsoft.com/office/drawing/2015/9/8/chartex" xmlns:cx2="http://schemas.microsoft.com/office/drawing/2015/10/21/chartex" xmlns:cx3="http://schemas.microsoft.com/office/drawing/2016/5/9/chartex" xmlns:cx4="http://schemas.microsoft.com/office/drawing/2016/5/10/chartex" xmlns:cx5="http://schemas.microsoft.com/office/drawing/2016/5/11/chartex" xmlns:cx6="http://schemas.microsoft.com/office/drawing/2016/5/12/chartex" xmlns:cx7="http://schemas.microsoft.com/office/drawing/2016/5/13/chartex" xmlns:cx8="http://schemas.microsoft.com/office/drawing/2016/5/14/chartex" xmlns:mc="http://schemas.openxmlformats.org/markup-compatibility/2006" xmlns:aink="http://schemas.microsoft.com/office/drawing/2016/ink" xmlns:am3d="http://schemas.microsoft.com/office/drawing/2017/model3d" xmlns:o="urn:schemas-microsoft-com:office:office" xmlns:oel="http://schemas.microsoft.com/office/2019/extlst" xmlns:r="http://schemas.openxmlformats.org/officeDocument/2006/relationships" xmlns:m="http://schemas.openxmlformats.org/officeDocument/2006/math" xmlns:v="urn:schemas-microsoft-com:vml" xmlns:wp14="http://schemas.microsoft.com/office/word/2010/wordprocessingDrawing" xmlns:wp="http://schemas.openxmlformats.org/drawingml/2006/wordprocessingDrawing" xmlns:w10="urn:schemas-microsoft-com:office:word" xmlns:w="http://schemas.openxmlformats.org/wordprocessingml/2006/main" xmlns:w14="http://schemas.microsoft.com/office/word/2010/wordml" xmlns:w15="http://schemas.microsoft.com/office/word/2012/wordml" xmlns:w16cex="http://schemas.microsoft.com/office/word/2018/wordml/cex" xmlns:w16cid="http://schemas.microsoft.com/office/word/2016/wordml/cid" xmlns:w16="http://schemas.microsoft.com/office/word/2018/wordml" xmlns:w16sdtdh="http://schemas.microsoft.com/office/word/2020/wordml/sdtdatahash" xmlns:w16se="http://schemas.microsoft.com/office/word/2015/wordml/symex" xmlns:wpg="http://schemas.microsoft.com/office/word/2010/wordprocessingGroup" xmlns:wpi="http://schemas.microsoft.com/office/word/2010/wordprocessingInk" xmlns:wne="http://schemas.microsoft.com/office/word/2006/wordml" xmlns:wps="http://schemas.microsoft.com/office/word/2010/wordprocessingShape" mc:Ignorable="w14 w15 w16se w16cid w16 w16cex w16sdtdh wp14">
+  <w16cid:commentId w16cid:paraId="1FD403F4" w16cid:durableId="2863B5B3"/>
+  <w16cid:commentId w16cid:paraId="12BC7492" w16cid:durableId="2863893F"/>
   <w16cid:commentId w16cid:paraId="64DF3496" w16cid:durableId="2862733A"/>
-  <w16cid:commentId w16cid:paraId="13A1DE02" w16cid:durableId="2861317C"/>
-  <w16cid:commentId w16cid:paraId="409FC5DB" w16cid:durableId="286246BB"/>
-  <w16cid:commentId w16cid:paraId="43CEB616" w16cid:durableId="2861343A"/>
-  <w16cid:commentId w16cid:paraId="0E33B98E" w16cid:durableId="28624722"/>
-  <w16cid:commentId w16cid:paraId="6152CDF0" w16cid:durableId="285F98E7"/>
-  <w16cid:commentId w16cid:paraId="40B36095" w16cid:durableId="28613DF0"/>
-  <w16cid:commentId w16cid:paraId="4EC71AE3" w16cid:durableId="28624B16"/>
 </w16cid:commentsIds>
 </file>
 
@@ -11823,71 +12001,6 @@
 </file>
 
 <file path=word/footer1.xml><?xml version="1.0" encoding="utf-8"?>
-<w:ftr xmlns:wpc="http://schemas.microsoft.com/office/word/2010/wordprocessingCanvas" xmlns:cx="http://schemas.microsoft.com/office/drawing/2014/chartex" xmlns:cx1="http://schemas.microsoft.com/office/drawing/2015/9/8/chartex" xmlns:cx2="http://schemas.microsoft.com/office/drawing/2015/10/21/chartex" xmlns:cx3="http://schemas.microsoft.com/office/drawing/2016/5/9/chartex" xmlns:cx4="http://schemas.microsoft.com/office/drawing/2016/5/10/chartex" xmlns:cx5="http://schemas.microsoft.com/office/drawing/2016/5/11/chartex" xmlns:cx6="http://schemas.microsoft.com/office/drawing/2016/5/12/chartex" xmlns:cx7="http://schemas.microsoft.com/office/drawing/2016/5/13/chartex" xmlns:cx8="http://schemas.microsoft.com/office/drawing/2016/5/14/chartex" xmlns:mc="http://schemas.openxmlformats.org/markup-compatibility/2006" xmlns:aink="http://schemas.microsoft.com/office/drawing/2016/ink" xmlns:am3d="http://schemas.microsoft.com/office/drawing/2017/model3d" xmlns:o="urn:schemas-microsoft-com:office:office" xmlns:oel="http://schemas.microsoft.com/office/2019/extlst" xmlns:r="http://schemas.openxmlformats.org/officeDocument/2006/relationships" xmlns:m="http://schemas.openxmlformats.org/officeDocument/2006/math" xmlns:v="urn:schemas-microsoft-com:vml" xmlns:wp14="http://schemas.microsoft.com/office/word/2010/wordprocessingDrawing" xmlns:wp="http://schemas.openxmlformats.org/drawingml/2006/wordprocessingDrawing" xmlns:w10="urn:schemas-microsoft-com:office:word" xmlns:w="http://schemas.openxmlformats.org/wordprocessingml/2006/main" xmlns:w14="http://schemas.microsoft.com/office/word/2010/wordml" xmlns:w15="http://schemas.microsoft.com/office/word/2012/wordml" xmlns:w16cex="http://schemas.microsoft.com/office/word/2018/wordml/cex" xmlns:w16cid="http://schemas.microsoft.com/office/word/2016/wordml/cid" xmlns:w16="http://schemas.microsoft.com/office/word/2018/wordml" xmlns:w16sdtdh="http://schemas.microsoft.com/office/word/2020/wordml/sdtdatahash" xmlns:w16se="http://schemas.microsoft.com/office/word/2015/wordml/symex" xmlns:wpg="http://schemas.microsoft.com/office/word/2010/wordprocessingGroup" xmlns:wpi="http://schemas.microsoft.com/office/word/2010/wordprocessingInk" xmlns:wne="http://schemas.microsoft.com/office/word/2006/wordml" xmlns:wps="http://schemas.microsoft.com/office/word/2010/wordprocessingShape" mc:Ignorable="w14 w15 w16se w16cid w16 w16cex w16sdtdh wp14">
-  <w:sdt>
-    <w:sdtPr>
-      <w:rPr>
-        <w:rStyle w:val="PageNumber"/>
-      </w:rPr>
-      <w:id w:val="20908619"/>
-      <w:docPartObj>
-        <w:docPartGallery w:val="Page Numbers (Bottom of Page)"/>
-        <w:docPartUnique/>
-      </w:docPartObj>
-    </w:sdtPr>
-    <w:sdtContent>
-      <w:p>
-        <w:pPr>
-          <w:pStyle w:val="Footer"/>
-          <w:framePr w:wrap="none" w:vAnchor="text" w:hAnchor="margin" w:xAlign="right" w:y="1"/>
-          <w:rPr>
-            <w:rStyle w:val="PageNumber"/>
-          </w:rPr>
-        </w:pPr>
-        <w:r>
-          <w:rPr>
-            <w:rStyle w:val="PageNumber"/>
-          </w:rPr>
-          <w:fldChar w:fldCharType="begin"/>
-        </w:r>
-        <w:r>
-          <w:rPr>
-            <w:rStyle w:val="PageNumber"/>
-          </w:rPr>
-          <w:instrText xml:space="preserve"> PAGE </w:instrText>
-        </w:r>
-        <w:r>
-          <w:rPr>
-            <w:rStyle w:val="PageNumber"/>
-          </w:rPr>
-          <w:fldChar w:fldCharType="separate"/>
-        </w:r>
-        <w:r>
-          <w:rPr>
-            <w:rStyle w:val="PageNumber"/>
-            <w:noProof/>
-          </w:rPr>
-          <w:t>3</w:t>
-        </w:r>
-        <w:r>
-          <w:rPr>
-            <w:rStyle w:val="PageNumber"/>
-          </w:rPr>
-          <w:fldChar w:fldCharType="end"/>
-        </w:r>
-      </w:p>
-    </w:sdtContent>
-  </w:sdt>
-  <w:p>
-    <w:pPr>
-      <w:pStyle w:val="Footer"/>
-      <w:ind w:right="360"/>
-    </w:pPr>
-  </w:p>
-</w:ftr>
-</file>
-
-<file path=word/footer2.xml><?xml version="1.0" encoding="utf-8"?>
 <w:ftr xmlns:wpc="http://schemas.microsoft.com/office/word/2010/wordprocessingCanvas" xmlns:cx="http://schemas.microsoft.com/office/drawing/2014/chartex" xmlns:cx1="http://schemas.microsoft.com/office/drawing/2015/9/8/chartex" xmlns:cx2="http://schemas.microsoft.com/office/drawing/2015/10/21/chartex" xmlns:cx3="http://schemas.microsoft.com/office/drawing/2016/5/9/chartex" xmlns:cx4="http://schemas.microsoft.com/office/drawing/2016/5/10/chartex" xmlns:cx5="http://schemas.microsoft.com/office/drawing/2016/5/11/chartex" xmlns:cx6="http://schemas.microsoft.com/office/drawing/2016/5/12/chartex" xmlns:cx7="http://schemas.microsoft.com/office/drawing/2016/5/13/chartex" xmlns:cx8="http://schemas.microsoft.com/office/drawing/2016/5/14/chartex" xmlns:mc="http://schemas.openxmlformats.org/markup-compatibility/2006" xmlns:aink="http://schemas.microsoft.com/office/drawing/2016/ink" xmlns:am3d="http://schemas.microsoft.com/office/drawing/2017/model3d" xmlns:o="urn:schemas-microsoft-com:office:office" xmlns:oel="http://schemas.microsoft.com/office/2019/extlst" xmlns:r="http://schemas.openxmlformats.org/officeDocument/2006/relationships" xmlns:m="http://schemas.openxmlformats.org/officeDocument/2006/math" xmlns:v="urn:schemas-microsoft-com:vml" xmlns:wp14="http://schemas.microsoft.com/office/word/2010/wordprocessingDrawing" xmlns:wp="http://schemas.openxmlformats.org/drawingml/2006/wordprocessingDrawing" xmlns:w10="urn:schemas-microsoft-com:office:word" xmlns:w="http://schemas.openxmlformats.org/wordprocessingml/2006/main" xmlns:w14="http://schemas.microsoft.com/office/word/2010/wordml" xmlns:w15="http://schemas.microsoft.com/office/word/2012/wordml" xmlns:w16cex="http://schemas.microsoft.com/office/word/2018/wordml/cex" xmlns:w16cid="http://schemas.microsoft.com/office/word/2016/wordml/cid" xmlns:w16="http://schemas.microsoft.com/office/word/2018/wordml" xmlns:w16sdtdh="http://schemas.microsoft.com/office/word/2020/wordml/sdtdatahash" xmlns:w16se="http://schemas.microsoft.com/office/word/2015/wordml/symex" xmlns:wpg="http://schemas.microsoft.com/office/word/2010/wordprocessingGroup" xmlns:wpi="http://schemas.microsoft.com/office/word/2010/wordprocessingInk" xmlns:wne="http://schemas.microsoft.com/office/word/2006/wordml" xmlns:wps="http://schemas.microsoft.com/office/word/2010/wordprocessingShape" mc:Ignorable="w14 w15 w16se w16cid w16 w16cex w16sdtdh wp14">
   <w:p>
     <w:pPr>
@@ -11910,14 +12023,14 @@
 </w:ftr>
 </file>
 
-<file path=word/footer3.xml><?xml version="1.0" encoding="utf-8"?>
+<file path=word/footer2.xml><?xml version="1.0" encoding="utf-8"?>
 <w:ftr xmlns:wpc="http://schemas.microsoft.com/office/word/2010/wordprocessingCanvas" xmlns:cx="http://schemas.microsoft.com/office/drawing/2014/chartex" xmlns:cx1="http://schemas.microsoft.com/office/drawing/2015/9/8/chartex" xmlns:cx2="http://schemas.microsoft.com/office/drawing/2015/10/21/chartex" xmlns:cx3="http://schemas.microsoft.com/office/drawing/2016/5/9/chartex" xmlns:cx4="http://schemas.microsoft.com/office/drawing/2016/5/10/chartex" xmlns:cx5="http://schemas.microsoft.com/office/drawing/2016/5/11/chartex" xmlns:cx6="http://schemas.microsoft.com/office/drawing/2016/5/12/chartex" xmlns:cx7="http://schemas.microsoft.com/office/drawing/2016/5/13/chartex" xmlns:cx8="http://schemas.microsoft.com/office/drawing/2016/5/14/chartex" xmlns:mc="http://schemas.openxmlformats.org/markup-compatibility/2006" xmlns:aink="http://schemas.microsoft.com/office/drawing/2016/ink" xmlns:am3d="http://schemas.microsoft.com/office/drawing/2017/model3d" xmlns:o="urn:schemas-microsoft-com:office:office" xmlns:oel="http://schemas.microsoft.com/office/2019/extlst" xmlns:r="http://schemas.openxmlformats.org/officeDocument/2006/relationships" xmlns:m="http://schemas.openxmlformats.org/officeDocument/2006/math" xmlns:v="urn:schemas-microsoft-com:vml" xmlns:wp14="http://schemas.microsoft.com/office/word/2010/wordprocessingDrawing" xmlns:wp="http://schemas.openxmlformats.org/drawingml/2006/wordprocessingDrawing" xmlns:w10="urn:schemas-microsoft-com:office:word" xmlns:w="http://schemas.openxmlformats.org/wordprocessingml/2006/main" xmlns:w14="http://schemas.microsoft.com/office/word/2010/wordml" xmlns:w15="http://schemas.microsoft.com/office/word/2012/wordml" xmlns:w16cex="http://schemas.microsoft.com/office/word/2018/wordml/cex" xmlns:w16cid="http://schemas.microsoft.com/office/word/2016/wordml/cid" xmlns:w16="http://schemas.microsoft.com/office/word/2018/wordml" xmlns:w16sdtdh="http://schemas.microsoft.com/office/word/2020/wordml/sdtdatahash" xmlns:w16se="http://schemas.microsoft.com/office/word/2015/wordml/symex" xmlns:wpg="http://schemas.microsoft.com/office/word/2010/wordprocessingGroup" xmlns:wpi="http://schemas.microsoft.com/office/word/2010/wordprocessingInk" xmlns:wne="http://schemas.microsoft.com/office/word/2006/wordml" xmlns:wps="http://schemas.microsoft.com/office/word/2010/wordprocessingShape" mc:Ignorable="w14 w15 w16se w16cid w16 w16cex w16sdtdh wp14">
   <w:sdt>
     <w:sdtPr>
       <w:rPr>
         <w:rStyle w:val="PageNumber"/>
       </w:rPr>
-      <w:id w:val="1412427271"/>
+      <w:id w:val="1016810311"/>
       <w:docPartObj>
         <w:docPartGallery w:val="Page Numbers (Bottom of Page)"/>
         <w:docPartUnique/>
@@ -12226,9 +12339,6 @@
 <w15:people xmlns:wpc="http://schemas.microsoft.com/office/word/2010/wordprocessingCanvas" xmlns:cx="http://schemas.microsoft.com/office/drawing/2014/chartex" xmlns:cx1="http://schemas.microsoft.com/office/drawing/2015/9/8/chartex" xmlns:cx2="http://schemas.microsoft.com/office/drawing/2015/10/21/chartex" xmlns:cx3="http://schemas.microsoft.com/office/drawing/2016/5/9/chartex" xmlns:cx4="http://schemas.microsoft.com/office/drawing/2016/5/10/chartex" xmlns:cx5="http://schemas.microsoft.com/office/drawing/2016/5/11/chartex" xmlns:cx6="http://schemas.microsoft.com/office/drawing/2016/5/12/chartex" xmlns:cx7="http://schemas.microsoft.com/office/drawing/2016/5/13/chartex" xmlns:cx8="http://schemas.microsoft.com/office/drawing/2016/5/14/chartex" xmlns:mc="http://schemas.openxmlformats.org/markup-compatibility/2006" xmlns:aink="http://schemas.microsoft.com/office/drawing/2016/ink" xmlns:am3d="http://schemas.microsoft.com/office/drawing/2017/model3d" xmlns:o="urn:schemas-microsoft-com:office:office" xmlns:oel="http://schemas.microsoft.com/office/2019/extlst" xmlns:r="http://schemas.openxmlformats.org/officeDocument/2006/relationships" xmlns:m="http://schemas.openxmlformats.org/officeDocument/2006/math" xmlns:v="urn:schemas-microsoft-com:vml" xmlns:wp14="http://schemas.microsoft.com/office/word/2010/wordprocessingDrawing" xmlns:wp="http://schemas.openxmlformats.org/drawingml/2006/wordprocessingDrawing" xmlns:w10="urn:schemas-microsoft-com:office:word" xmlns:w="http://schemas.openxmlformats.org/wordprocessingml/2006/main" xmlns:w14="http://schemas.microsoft.com/office/word/2010/wordml" xmlns:w15="http://schemas.microsoft.com/office/word/2012/wordml" xmlns:w16cex="http://schemas.microsoft.com/office/word/2018/wordml/cex" xmlns:w16cid="http://schemas.microsoft.com/office/word/2016/wordml/cid" xmlns:w16="http://schemas.microsoft.com/office/word/2018/wordml" xmlns:w16sdtdh="http://schemas.microsoft.com/office/word/2020/wordml/sdtdatahash" xmlns:w16se="http://schemas.microsoft.com/office/word/2015/wordml/symex" xmlns:wpg="http://schemas.microsoft.com/office/word/2010/wordprocessingGroup" xmlns:wpi="http://schemas.microsoft.com/office/word/2010/wordprocessingInk" xmlns:wne="http://schemas.microsoft.com/office/word/2006/wordml" xmlns:wps="http://schemas.microsoft.com/office/word/2010/wordprocessingShape" mc:Ignorable="w14 w15 w16se w16cid w16 w16cex w16sdtdh wp14">
   <w15:person w15:author="Willemijn Oudijk">
     <w15:presenceInfo w15:providerId="Windows Live" w15:userId="5a1b06ec5bc95fef"/>
-  </w15:person>
-  <w15:person w15:author="J.J. Kreider">
-    <w15:presenceInfo w15:providerId="AD" w15:userId="S::j.j.kreider@rug.nl::f78fcafe-1768-42e7-b196-dd73e38327f6"/>
   </w15:person>
 </w15:people>
 </file>
@@ -12635,7 +12745,7 @@
     <w:link w:val="Heading1Char"/>
     <w:uiPriority w:val="9"/>
     <w:qFormat/>
-    <w:rsid w:val="000A5581"/>
+    <w:rsid w:val="0003289F"/>
     <w:pPr>
       <w:keepNext/>
       <w:keepLines/>
@@ -13112,7 +13222,7 @@
     <w:basedOn w:val="DefaultParagraphFont"/>
     <w:link w:val="Heading1"/>
     <w:uiPriority w:val="9"/>
-    <w:rsid w:val="000A5581"/>
+    <w:rsid w:val="0003289F"/>
     <w:rPr>
       <w:rFonts w:eastAsiaTheme="majorEastAsia" w:cstheme="majorBidi"/>
       <w:bCs/>
@@ -13451,6 +13561,18 @@
       <w:rFonts w:asciiTheme="minorHAnsi" w:hAnsiTheme="minorHAnsi" w:cstheme="minorHAnsi"/>
       <w:sz w:val="20"/>
       <w:szCs w:val="20"/>
+    </w:rPr>
+  </w:style>
+  <w:style w:type="character" w:styleId="UnresolvedMention">
+    <w:name w:val="Unresolved Mention"/>
+    <w:basedOn w:val="DefaultParagraphFont"/>
+    <w:uiPriority w:val="99"/>
+    <w:semiHidden/>
+    <w:unhideWhenUsed/>
+    <w:rsid w:val="00FB0311"/>
+    <w:rPr>
+      <w:color w:val="605E5C"/>
+      <w:shd w:val="clear" w:color="auto" w:fill="E1DFDD"/>
     </w:rPr>
   </w:style>
 </w:styles>

</xml_diff>